<commit_message>
Added Python_Introduction and updated notes doc.
</commit_message>
<xml_diff>
--- a/Complete-Python-Developer-ZTM.docx
+++ b/Complete-Python-Developer-ZTM.docx
@@ -78,8 +78,6 @@
           <w:lang w:val="en-US"/>
         </w:rPr>
       </w:pPr>
-      <w:bookmarkStart w:id="0" w:name="_GoBack"/>
-      <w:bookmarkEnd w:id="0"/>
     </w:p>
     <w:p>
       <w:pPr>
@@ -327,7 +325,18 @@
           <w:szCs w:val="24"/>
           <w:lang w:val="en-US"/>
         </w:rPr>
-        <w:t>Join Our Online Classroom:</w:t>
+        <w:t>Join Our Online</w:t>
+      </w:r>
+      <w:r>
+        <w:rPr>
+          <w:rFonts w:ascii="Times New Roman" w:hAnsi="Times New Roman" w:cs="Times New Roman"/>
+          <w:b/>
+          <w:bCs/>
+          <w:sz w:val="24"/>
+          <w:szCs w:val="24"/>
+          <w:lang w:val="en-US"/>
+        </w:rPr>
+        <w:t xml:space="preserve"> Classroom!</w:t>
       </w:r>
       <w:r>
         <w:rPr>
@@ -355,7 +364,6 @@
         </w:rPr>
       </w:pPr>
       <w:hyperlink r:id="rId5" w:history="1">
-        <w:proofErr w:type="spellStart"/>
         <w:r>
           <w:rPr>
             <w:rStyle w:val="Hyperlink"/>
@@ -365,97 +373,1037 @@
             <w:sz w:val="24"/>
             <w:szCs w:val="24"/>
           </w:rPr>
-          <w:t>ZeroToMastery</w:t>
+          <w:t>ZeroToMastery (discord.com)</w:t>
         </w:r>
-        <w:proofErr w:type="spellEnd"/>
+      </w:hyperlink>
+    </w:p>
+    <w:p>
+      <w:pPr>
+        <w:pStyle w:val="ListParagraph"/>
+        <w:spacing w:line="360" w:lineRule="auto"/>
+        <w:rPr>
+          <w:rFonts w:ascii="Times New Roman" w:hAnsi="Times New Roman" w:cs="Times New Roman"/>
+          <w:sz w:val="24"/>
+          <w:szCs w:val="24"/>
+          <w:lang w:val="en-US"/>
+        </w:rPr>
+      </w:pPr>
+      <w:r>
+        <w:rPr>
+          <w:rFonts w:ascii="Times New Roman" w:hAnsi="Times New Roman" w:cs="Times New Roman"/>
+          <w:sz w:val="24"/>
+          <w:szCs w:val="24"/>
+          <w:lang w:val="en-US"/>
+        </w:rPr>
+        <w:br/>
+      </w:r>
+    </w:p>
+    <w:p>
+      <w:pPr>
+        <w:pStyle w:val="ListParagraph"/>
+        <w:numPr>
+          <w:ilvl w:val="0"/>
+          <w:numId w:val="1"/>
+        </w:numPr>
+        <w:spacing w:line="360" w:lineRule="auto"/>
+        <w:rPr>
+          <w:rFonts w:ascii="Times New Roman" w:hAnsi="Times New Roman" w:cs="Times New Roman"/>
+          <w:b/>
+          <w:bCs/>
+          <w:sz w:val="24"/>
+          <w:szCs w:val="24"/>
+          <w:lang w:val="en-US"/>
+        </w:rPr>
+      </w:pPr>
+      <w:r>
+        <w:rPr>
+          <w:rFonts w:ascii="Times New Roman" w:hAnsi="Times New Roman" w:cs="Times New Roman"/>
+          <w:b/>
+          <w:bCs/>
+          <w:sz w:val="24"/>
+          <w:szCs w:val="24"/>
+          <w:lang w:val="en-US"/>
+        </w:rPr>
+        <w:t xml:space="preserve">Exercise: Meet </w:t>
+      </w:r>
+      <w:r>
+        <w:rPr>
+          <w:rFonts w:ascii="Times New Roman" w:hAnsi="Times New Roman" w:cs="Times New Roman"/>
+          <w:b/>
+          <w:bCs/>
+          <w:sz w:val="24"/>
+          <w:szCs w:val="24"/>
+          <w:lang w:val="en-US"/>
+        </w:rPr>
+        <w:t>The Community</w:t>
+      </w:r>
+      <w:r>
+        <w:rPr>
+          <w:rFonts w:ascii="Times New Roman" w:hAnsi="Times New Roman" w:cs="Times New Roman"/>
+          <w:b/>
+          <w:bCs/>
+          <w:sz w:val="24"/>
+          <w:szCs w:val="24"/>
+          <w:lang w:val="en-US"/>
+        </w:rPr>
+        <w:br/>
+      </w:r>
+    </w:p>
+    <w:p>
+      <w:pPr>
+        <w:spacing w:line="259" w:lineRule="auto"/>
+        <w:rPr>
+          <w:rFonts w:ascii="Times New Roman" w:hAnsi="Times New Roman" w:cs="Times New Roman"/>
+          <w:sz w:val="24"/>
+          <w:szCs w:val="24"/>
+          <w:lang w:val="en-US"/>
+        </w:rPr>
+      </w:pPr>
+      <w:r>
+        <w:rPr>
+          <w:rFonts w:ascii="Times New Roman" w:hAnsi="Times New Roman" w:cs="Times New Roman"/>
+          <w:sz w:val="24"/>
+          <w:szCs w:val="24"/>
+          <w:lang w:val="en-US"/>
+        </w:rPr>
+        <w:br w:type="page"/>
+      </w:r>
+    </w:p>
+    <w:p>
+      <w:pPr>
+        <w:pStyle w:val="ListParagraph"/>
+        <w:spacing w:line="360" w:lineRule="auto"/>
+        <w:jc w:val="center"/>
+        <w:rPr>
+          <w:rFonts w:ascii="Times New Roman" w:hAnsi="Times New Roman" w:cs="Times New Roman"/>
+          <w:b/>
+          <w:bCs/>
+          <w:sz w:val="28"/>
+          <w:szCs w:val="28"/>
+          <w:lang w:val="en-US"/>
+        </w:rPr>
+      </w:pPr>
+      <w:r>
+        <w:rPr>
+          <w:rFonts w:ascii="Times New Roman" w:hAnsi="Times New Roman" w:cs="Times New Roman"/>
+          <w:b/>
+          <w:bCs/>
+          <w:sz w:val="28"/>
+          <w:szCs w:val="28"/>
+          <w:lang w:val="en-US"/>
+        </w:rPr>
+        <w:lastRenderedPageBreak/>
+        <w:t>PYTHON INTRODUCTION</w:t>
+      </w:r>
+      <w:r>
+        <w:rPr>
+          <w:rFonts w:ascii="Times New Roman" w:hAnsi="Times New Roman" w:cs="Times New Roman"/>
+          <w:b/>
+          <w:bCs/>
+          <w:sz w:val="28"/>
+          <w:szCs w:val="28"/>
+          <w:lang w:val="en-US"/>
+        </w:rPr>
+        <w:br/>
+      </w:r>
+    </w:p>
+    <w:p>
+      <w:pPr>
+        <w:pStyle w:val="ListParagraph"/>
+        <w:numPr>
+          <w:ilvl w:val="0"/>
+          <w:numId w:val="3"/>
+        </w:numPr>
+        <w:spacing w:line="360" w:lineRule="auto"/>
+        <w:rPr>
+          <w:rFonts w:ascii="Times New Roman" w:hAnsi="Times New Roman" w:cs="Times New Roman"/>
+          <w:b/>
+          <w:bCs/>
+          <w:sz w:val="24"/>
+          <w:szCs w:val="24"/>
+          <w:lang w:val="en-US"/>
+        </w:rPr>
+      </w:pPr>
+      <w:r>
+        <w:rPr>
+          <w:rFonts w:ascii="Times New Roman" w:hAnsi="Times New Roman" w:cs="Times New Roman"/>
+          <w:b/>
+          <w:bCs/>
+          <w:sz w:val="24"/>
+          <w:szCs w:val="24"/>
+          <w:lang w:val="en-US"/>
+        </w:rPr>
+        <w:t>What Is a Programming Language</w:t>
+      </w:r>
+      <w:r>
+        <w:rPr>
+          <w:rFonts w:ascii="Times New Roman" w:hAnsi="Times New Roman" w:cs="Times New Roman"/>
+          <w:b/>
+          <w:bCs/>
+          <w:sz w:val="24"/>
+          <w:szCs w:val="24"/>
+          <w:lang w:val="en-US"/>
+        </w:rPr>
+        <w:br/>
+      </w:r>
+      <w:r>
+        <w:rPr>
+          <w:rFonts w:ascii="Times New Roman" w:hAnsi="Times New Roman" w:cs="Times New Roman"/>
+          <w:b/>
+          <w:bCs/>
+          <w:sz w:val="24"/>
+          <w:szCs w:val="24"/>
+          <w:lang w:val="en-US"/>
+        </w:rPr>
+        <w:br/>
+      </w:r>
+      <w:r>
+        <w:rPr>
+          <w:rFonts w:ascii="Times New Roman" w:hAnsi="Times New Roman" w:cs="Times New Roman"/>
+          <w:sz w:val="24"/>
+          <w:szCs w:val="24"/>
+          <w:lang w:val="en-US"/>
+        </w:rPr>
+        <w:t>Set of instructions written in a high-level language which can be translated to machine language by compiler/interpreter.</w:t>
+      </w:r>
+    </w:p>
+    <w:p>
+      <w:pPr>
+        <w:pStyle w:val="ListParagraph"/>
+        <w:spacing w:line="360" w:lineRule="auto"/>
+        <w:rPr>
+          <w:rFonts w:ascii="Times New Roman" w:hAnsi="Times New Roman" w:cs="Times New Roman"/>
+          <w:sz w:val="24"/>
+          <w:szCs w:val="24"/>
+          <w:lang w:val="en-US"/>
+        </w:rPr>
+      </w:pPr>
+      <w:r>
+        <w:rPr>
+          <w:rFonts w:ascii="Times New Roman" w:hAnsi="Times New Roman" w:cs="Times New Roman"/>
+          <w:sz w:val="24"/>
+          <w:szCs w:val="24"/>
+          <w:lang w:val="en-US"/>
+        </w:rPr>
+        <w:t>Assembly language: Close to machine language.</w:t>
+      </w:r>
+      <w:r>
+        <w:rPr>
+          <w:rFonts w:ascii="Times New Roman" w:hAnsi="Times New Roman" w:cs="Times New Roman"/>
+          <w:sz w:val="24"/>
+          <w:szCs w:val="24"/>
+          <w:lang w:val="en-US"/>
+        </w:rPr>
+        <w:br/>
+        <w:t>Python: Close to English.</w:t>
+      </w:r>
+      <w:r>
+        <w:rPr>
+          <w:rFonts w:ascii="Times New Roman" w:hAnsi="Times New Roman" w:cs="Times New Roman"/>
+          <w:sz w:val="24"/>
+          <w:szCs w:val="24"/>
+          <w:lang w:val="en-US"/>
+        </w:rPr>
+        <w:br/>
+        <w:t>Compiler/Interpreter: Translator between High level language and Machine language.</w:t>
+      </w:r>
+      <w:r>
+        <w:rPr>
+          <w:rFonts w:ascii="Times New Roman" w:hAnsi="Times New Roman" w:cs="Times New Roman"/>
+          <w:sz w:val="24"/>
+          <w:szCs w:val="24"/>
+          <w:lang w:val="en-US"/>
+        </w:rPr>
+        <w:br/>
+        <w:t>Compiler: Translates entire code all at once and creates a Binary file.</w:t>
+      </w:r>
+      <w:r>
+        <w:rPr>
+          <w:rFonts w:ascii="Times New Roman" w:hAnsi="Times New Roman" w:cs="Times New Roman"/>
+          <w:sz w:val="24"/>
+          <w:szCs w:val="24"/>
+          <w:lang w:val="en-US"/>
+        </w:rPr>
+        <w:br/>
+        <w:t>Interpreter: Translates codes one line at a time and creates a Byte code which runs on a Cpython Virtual Machine.</w:t>
+      </w:r>
+      <w:r>
+        <w:rPr>
+          <w:rFonts w:ascii="Times New Roman" w:hAnsi="Times New Roman" w:cs="Times New Roman"/>
+          <w:sz w:val="24"/>
+          <w:szCs w:val="24"/>
+          <w:lang w:val="en-US"/>
+        </w:rPr>
+        <w:br/>
+      </w:r>
+      <w:r>
+        <w:rPr>
+          <w:rFonts w:ascii="Times New Roman" w:hAnsi="Times New Roman" w:cs="Times New Roman"/>
+          <w:sz w:val="24"/>
+          <w:szCs w:val="24"/>
+          <w:lang w:val="en-US"/>
+        </w:rPr>
+        <w:br/>
+      </w:r>
+    </w:p>
+    <w:p>
+      <w:pPr>
+        <w:pStyle w:val="ListParagraph"/>
+        <w:numPr>
+          <w:ilvl w:val="0"/>
+          <w:numId w:val="3"/>
+        </w:numPr>
+        <w:spacing w:line="360" w:lineRule="auto"/>
+        <w:rPr>
+          <w:rFonts w:ascii="Times New Roman" w:hAnsi="Times New Roman" w:cs="Times New Roman"/>
+          <w:b/>
+          <w:bCs/>
+          <w:sz w:val="24"/>
+          <w:szCs w:val="24"/>
+          <w:lang w:val="en-US"/>
+        </w:rPr>
+      </w:pPr>
+      <w:r>
+        <w:rPr>
+          <w:rFonts w:ascii="Times New Roman" w:hAnsi="Times New Roman" w:cs="Times New Roman"/>
+          <w:b/>
+          <w:bCs/>
+          <w:sz w:val="24"/>
+          <w:szCs w:val="24"/>
+          <w:lang w:val="en-US"/>
+        </w:rPr>
+        <w:t>Python Interpreter</w:t>
+      </w:r>
+      <w:r>
+        <w:rPr>
+          <w:rFonts w:ascii="Times New Roman" w:hAnsi="Times New Roman" w:cs="Times New Roman"/>
+          <w:b/>
+          <w:bCs/>
+          <w:sz w:val="24"/>
+          <w:szCs w:val="24"/>
+          <w:lang w:val="en-US"/>
+        </w:rPr>
+        <w:br/>
+      </w:r>
+      <w:r>
+        <w:rPr>
+          <w:rFonts w:ascii="Times New Roman" w:hAnsi="Times New Roman" w:cs="Times New Roman"/>
+          <w:b/>
+          <w:bCs/>
+          <w:sz w:val="24"/>
+          <w:szCs w:val="24"/>
+          <w:lang w:val="en-US"/>
+        </w:rPr>
+        <w:br/>
+      </w:r>
+      <w:hyperlink r:id="rId6" w:history="1">
         <w:r>
           <w:rPr>
             <w:rStyle w:val="Hyperlink"/>
             <w:rFonts w:ascii="Times New Roman" w:hAnsi="Times New Roman" w:cs="Times New Roman"/>
             <w:i/>
-            <w:iCs/>
+            <w:sz w:val="24"/>
+          </w:rPr>
+          <w:t>https://www.python.org/</w:t>
+        </w:r>
+      </w:hyperlink>
+      <w:r>
+        <w:rPr>
+          <w:rFonts w:ascii="Times New Roman" w:hAnsi="Times New Roman" w:cs="Times New Roman"/>
+          <w:sz w:val="24"/>
+          <w:szCs w:val="24"/>
+        </w:rPr>
+        <w:tab/>
+      </w:r>
+      <w:r>
+        <w:rPr>
+          <w:rFonts w:ascii="Times New Roman" w:hAnsi="Times New Roman" w:cs="Times New Roman"/>
+          <w:sz w:val="24"/>
+          <w:szCs w:val="24"/>
+        </w:rPr>
+        <w:t>: cPython</w:t>
+      </w:r>
+      <w:r>
+        <w:br/>
+      </w:r>
+      <w:r>
+        <w:rPr>
+          <w:rFonts w:ascii="Times New Roman" w:hAnsi="Times New Roman" w:cs="Times New Roman"/>
+          <w:sz w:val="24"/>
+          <w:szCs w:val="24"/>
+          <w:lang w:val="en-US"/>
+        </w:rPr>
+        <w:t>Jython (Java), PyPy (Python), IronPython (DotNet)</w:t>
+      </w:r>
+      <w:r>
+        <w:rPr>
+          <w:rFonts w:ascii="Times New Roman" w:hAnsi="Times New Roman" w:cs="Times New Roman"/>
+          <w:sz w:val="24"/>
+          <w:szCs w:val="24"/>
+          <w:lang w:val="en-US"/>
+        </w:rPr>
+        <w:br/>
+      </w:r>
+      <w:r>
+        <w:rPr>
+          <w:rFonts w:ascii="Times New Roman" w:hAnsi="Times New Roman" w:cs="Times New Roman"/>
+          <w:b/>
+          <w:bCs/>
+          <w:sz w:val="24"/>
+          <w:szCs w:val="24"/>
+          <w:lang w:val="en-US"/>
+        </w:rPr>
+        <w:br/>
+      </w:r>
+    </w:p>
+    <w:p>
+      <w:pPr>
+        <w:pStyle w:val="ListParagraph"/>
+        <w:numPr>
+          <w:ilvl w:val="0"/>
+          <w:numId w:val="3"/>
+        </w:numPr>
+        <w:spacing w:line="360" w:lineRule="auto"/>
+        <w:rPr>
+          <w:rFonts w:ascii="Times New Roman" w:hAnsi="Times New Roman" w:cs="Times New Roman"/>
+          <w:b/>
+          <w:bCs/>
+          <w:sz w:val="24"/>
+          <w:szCs w:val="24"/>
+          <w:lang w:val="en-US"/>
+        </w:rPr>
+      </w:pPr>
+      <w:r>
+        <w:rPr>
+          <w:rFonts w:ascii="Times New Roman" w:hAnsi="Times New Roman" w:cs="Times New Roman"/>
+          <w:b/>
+          <w:bCs/>
+          <w:sz w:val="24"/>
+          <w:szCs w:val="24"/>
+          <w:lang w:val="en-US"/>
+        </w:rPr>
+        <w:t>How To Run Python Code</w:t>
+      </w:r>
+      <w:r>
+        <w:rPr>
+          <w:rFonts w:ascii="Times New Roman" w:hAnsi="Times New Roman" w:cs="Times New Roman"/>
+          <w:b/>
+          <w:bCs/>
+          <w:sz w:val="24"/>
+          <w:szCs w:val="24"/>
+          <w:lang w:val="en-US"/>
+        </w:rPr>
+        <w:br/>
+      </w:r>
+      <w:r>
+        <w:rPr>
+          <w:rFonts w:ascii="Times New Roman" w:hAnsi="Times New Roman" w:cs="Times New Roman"/>
+          <w:b/>
+          <w:bCs/>
+          <w:sz w:val="24"/>
+          <w:szCs w:val="24"/>
+          <w:lang w:val="en-US"/>
+        </w:rPr>
+        <w:br/>
+      </w:r>
+      <w:hyperlink r:id="rId7" w:history="1">
+        <w:r>
+          <w:rPr>
+            <w:rStyle w:val="Hyperlink"/>
+            <w:rFonts w:ascii="Times New Roman" w:hAnsi="Times New Roman" w:cs="Times New Roman"/>
+            <w:i/>
+            <w:sz w:val="24"/>
+          </w:rPr>
+          <w:t>https://replit.com/</w:t>
+        </w:r>
+      </w:hyperlink>
+      <w:r>
+        <w:rPr>
+          <w:rFonts w:ascii="Times New Roman" w:hAnsi="Times New Roman" w:cs="Times New Roman"/>
+          <w:i/>
+          <w:iCs/>
+          <w:sz w:val="28"/>
+          <w:szCs w:val="24"/>
+          <w:u w:val="single"/>
+        </w:rPr>
+        <w:br/>
+      </w:r>
+      <w:hyperlink r:id="rId8" w:history="1">
+        <w:r>
+          <w:rPr>
+            <w:rStyle w:val="Hyperlink"/>
+            <w:rFonts w:ascii="Times New Roman" w:hAnsi="Times New Roman" w:cs="Times New Roman"/>
+            <w:i/>
+            <w:sz w:val="24"/>
+          </w:rPr>
+          <w:t>https://glot.io/</w:t>
+        </w:r>
+      </w:hyperlink>
+      <w:r>
+        <w:rPr>
+          <w:rFonts w:ascii="Times New Roman" w:hAnsi="Times New Roman" w:cs="Times New Roman"/>
+          <w:sz w:val="24"/>
+          <w:szCs w:val="24"/>
+        </w:rPr>
+        <w:br/>
+      </w:r>
+      <w:r>
+        <w:rPr>
+          <w:rFonts w:ascii="Times New Roman" w:hAnsi="Times New Roman" w:cs="Times New Roman"/>
+          <w:b/>
+          <w:bCs/>
+          <w:sz w:val="24"/>
+          <w:szCs w:val="24"/>
+          <w:lang w:val="en-US"/>
+        </w:rPr>
+        <w:br/>
+      </w:r>
+    </w:p>
+    <w:p>
+      <w:pPr>
+        <w:pStyle w:val="ListParagraph"/>
+        <w:numPr>
+          <w:ilvl w:val="0"/>
+          <w:numId w:val="3"/>
+        </w:numPr>
+        <w:spacing w:line="360" w:lineRule="auto"/>
+        <w:rPr>
+          <w:rFonts w:ascii="Times New Roman" w:hAnsi="Times New Roman" w:cs="Times New Roman"/>
+          <w:b/>
+          <w:bCs/>
+          <w:sz w:val="24"/>
+          <w:szCs w:val="24"/>
+          <w:lang w:val="en-US"/>
+        </w:rPr>
+      </w:pPr>
+      <w:r>
+        <w:rPr>
+          <w:rFonts w:ascii="Times New Roman" w:hAnsi="Times New Roman" w:cs="Times New Roman"/>
+          <w:b/>
+          <w:bCs/>
+          <w:sz w:val="24"/>
+          <w:szCs w:val="24"/>
+          <w:lang w:val="en-US"/>
+        </w:rPr>
+        <w:t>Note Jumping To Developer Environment</w:t>
+      </w:r>
+      <w:r>
+        <w:rPr>
+          <w:rFonts w:ascii="Times New Roman" w:hAnsi="Times New Roman" w:cs="Times New Roman"/>
+          <w:b/>
+          <w:bCs/>
+          <w:sz w:val="24"/>
+          <w:szCs w:val="24"/>
+          <w:lang w:val="en-US"/>
+        </w:rPr>
+        <w:br/>
+      </w:r>
+      <w:r>
+        <w:rPr>
+          <w:rFonts w:ascii="Times New Roman" w:hAnsi="Times New Roman" w:cs="Times New Roman"/>
+          <w:b/>
+          <w:bCs/>
+          <w:sz w:val="24"/>
+          <w:szCs w:val="24"/>
+          <w:lang w:val="en-US"/>
+        </w:rPr>
+        <w:br/>
+      </w:r>
+    </w:p>
+    <w:p>
+      <w:pPr>
+        <w:rPr>
+          <w:rFonts w:ascii="Times New Roman" w:hAnsi="Times New Roman" w:cs="Times New Roman"/>
+          <w:b/>
+          <w:bCs/>
+          <w:sz w:val="24"/>
+          <w:szCs w:val="24"/>
+          <w:lang w:val="en-US"/>
+        </w:rPr>
+      </w:pPr>
+      <w:r>
+        <w:rPr>
+          <w:rFonts w:ascii="Times New Roman" w:hAnsi="Times New Roman" w:cs="Times New Roman"/>
+          <w:b/>
+          <w:bCs/>
+          <w:sz w:val="24"/>
+          <w:szCs w:val="24"/>
+          <w:lang w:val="en-US"/>
+        </w:rPr>
+        <w:br w:type="page"/>
+      </w:r>
+    </w:p>
+    <w:p>
+      <w:pPr>
+        <w:pStyle w:val="ListParagraph"/>
+        <w:numPr>
+          <w:ilvl w:val="0"/>
+          <w:numId w:val="3"/>
+        </w:numPr>
+        <w:spacing w:line="360" w:lineRule="auto"/>
+        <w:rPr>
+          <w:rFonts w:ascii="Times New Roman" w:hAnsi="Times New Roman" w:cs="Times New Roman"/>
+          <w:b/>
+          <w:bCs/>
+          <w:sz w:val="24"/>
+          <w:szCs w:val="24"/>
+          <w:lang w:val="en-US"/>
+        </w:rPr>
+      </w:pPr>
+      <w:r>
+        <w:rPr>
+          <w:rFonts w:ascii="Times New Roman" w:hAnsi="Times New Roman" w:cs="Times New Roman"/>
+          <w:b/>
+          <w:bCs/>
+          <w:sz w:val="24"/>
+          <w:szCs w:val="24"/>
+          <w:lang w:val="en-US"/>
+        </w:rPr>
+        <w:lastRenderedPageBreak/>
+        <w:t>Our First Python Program</w:t>
+      </w:r>
+      <w:r>
+        <w:rPr>
+          <w:rFonts w:ascii="Times New Roman" w:hAnsi="Times New Roman" w:cs="Times New Roman"/>
+          <w:b/>
+          <w:bCs/>
+          <w:sz w:val="24"/>
+          <w:szCs w:val="24"/>
+          <w:lang w:val="en-US"/>
+        </w:rPr>
+        <w:br/>
+      </w:r>
+      <w:r>
+        <w:rPr>
+          <w:rFonts w:ascii="Times New Roman" w:hAnsi="Times New Roman" w:cs="Times New Roman"/>
+          <w:b/>
+          <w:bCs/>
+          <w:sz w:val="24"/>
+          <w:szCs w:val="24"/>
+          <w:lang w:val="en-US"/>
+        </w:rPr>
+        <w:br/>
+      </w:r>
+      <w:r>
+        <w:rPr>
+          <w:rFonts w:ascii="Courier New" w:hAnsi="Courier New" w:cs="Courier New"/>
+          <w:sz w:val="24"/>
+          <w:szCs w:val="24"/>
+          <w:lang w:val="en-US"/>
+        </w:rPr>
+        <w:t>name = input(‘What is your name?\n’)</w:t>
+      </w:r>
+      <w:r>
+        <w:rPr>
+          <w:rFonts w:ascii="Courier New" w:hAnsi="Courier New" w:cs="Courier New"/>
+          <w:sz w:val="24"/>
+          <w:szCs w:val="24"/>
+          <w:lang w:val="en-US"/>
+        </w:rPr>
+        <w:br/>
+        <w:t>print(‘Hello ’ + name)</w:t>
+      </w:r>
+      <w:r>
+        <w:rPr>
+          <w:rFonts w:ascii="Times New Roman" w:hAnsi="Times New Roman" w:cs="Times New Roman"/>
+          <w:sz w:val="24"/>
+          <w:szCs w:val="24"/>
+          <w:lang w:val="en-US"/>
+        </w:rPr>
+        <w:br/>
+      </w:r>
+      <w:r>
+        <w:rPr>
+          <w:rFonts w:ascii="Times New Roman" w:hAnsi="Times New Roman" w:cs="Times New Roman"/>
+          <w:b/>
+          <w:bCs/>
+          <w:sz w:val="24"/>
+          <w:szCs w:val="24"/>
+          <w:lang w:val="en-US"/>
+        </w:rPr>
+        <w:br/>
+      </w:r>
+    </w:p>
+    <w:p>
+      <w:pPr>
+        <w:pStyle w:val="ListParagraph"/>
+        <w:numPr>
+          <w:ilvl w:val="0"/>
+          <w:numId w:val="3"/>
+        </w:numPr>
+        <w:spacing w:line="360" w:lineRule="auto"/>
+        <w:rPr>
+          <w:rFonts w:ascii="Times New Roman" w:hAnsi="Times New Roman" w:cs="Times New Roman"/>
+          <w:sz w:val="24"/>
+          <w:szCs w:val="24"/>
+          <w:lang w:val="en-US"/>
+        </w:rPr>
+      </w:pPr>
+      <w:r>
+        <w:rPr>
+          <w:rFonts w:ascii="Times New Roman" w:hAnsi="Times New Roman" w:cs="Times New Roman"/>
+          <w:b/>
+          <w:bCs/>
+          <w:sz w:val="24"/>
+          <w:szCs w:val="24"/>
+          <w:lang w:val="en-US"/>
+        </w:rPr>
+        <w:t>Python 2 Vs Python 3</w:t>
+      </w:r>
+      <w:r>
+        <w:rPr>
+          <w:rFonts w:ascii="Times New Roman" w:hAnsi="Times New Roman" w:cs="Times New Roman"/>
+          <w:b/>
+          <w:bCs/>
+          <w:sz w:val="24"/>
+          <w:szCs w:val="24"/>
+          <w:lang w:val="en-US"/>
+        </w:rPr>
+        <w:br/>
+      </w:r>
+      <w:r>
+        <w:rPr>
+          <w:rFonts w:ascii="Times New Roman" w:hAnsi="Times New Roman" w:cs="Times New Roman"/>
+          <w:b/>
+          <w:bCs/>
+          <w:sz w:val="24"/>
+          <w:szCs w:val="24"/>
+          <w:lang w:val="en-US"/>
+        </w:rPr>
+        <w:br/>
+      </w:r>
+      <w:r>
+        <w:rPr>
+          <w:rFonts w:ascii="Times New Roman" w:hAnsi="Times New Roman" w:cs="Times New Roman"/>
+          <w:sz w:val="24"/>
+          <w:szCs w:val="24"/>
+          <w:lang w:val="en-US"/>
+        </w:rPr>
+        <w:t>Python (2) was created by “Guido Van Rossum” in 1991. Name was coined from “Monty Python’s Flying Circus”, a comedy series from the 1970s.</w:t>
+      </w:r>
+      <w:r>
+        <w:rPr>
+          <w:rFonts w:ascii="Times New Roman" w:hAnsi="Times New Roman" w:cs="Times New Roman"/>
+          <w:sz w:val="24"/>
+          <w:szCs w:val="24"/>
+          <w:lang w:val="en-US"/>
+        </w:rPr>
+        <w:br/>
+        <w:t>In 2008, they created Python 3. Some of the features of Python 2 doesn’t work in Python 3 due to some breaking changes.</w:t>
+      </w:r>
+      <w:r>
+        <w:rPr>
+          <w:rFonts w:ascii="Times New Roman" w:hAnsi="Times New Roman" w:cs="Times New Roman"/>
+          <w:sz w:val="24"/>
+          <w:szCs w:val="24"/>
+          <w:lang w:val="en-US"/>
+        </w:rPr>
+        <w:br/>
+      </w:r>
+      <w:r>
+        <w:rPr>
+          <w:rFonts w:ascii="Times New Roman" w:hAnsi="Times New Roman" w:cs="Times New Roman"/>
+          <w:sz w:val="24"/>
+          <w:szCs w:val="24"/>
+          <w:lang w:val="en-US"/>
+        </w:rPr>
+        <w:br/>
+      </w:r>
+      <w:hyperlink r:id="rId9" w:history="1">
+        <w:r>
+          <w:rPr>
+            <w:rStyle w:val="Hyperlink"/>
+            <w:rFonts w:ascii="Times New Roman" w:hAnsi="Times New Roman" w:cs="Times New Roman"/>
+            <w:i/>
+            <w:sz w:val="24"/>
+          </w:rPr>
+          <w:t>https://www.youtube.com/watch?v=J0Aq44Pze-w</w:t>
+        </w:r>
+      </w:hyperlink>
+      <w:r>
+        <w:rPr>
+          <w:rFonts w:ascii="Times New Roman" w:hAnsi="Times New Roman" w:cs="Times New Roman"/>
+          <w:i/>
+          <w:iCs/>
+          <w:sz w:val="28"/>
+          <w:szCs w:val="24"/>
+          <w:u w:val="single"/>
+        </w:rPr>
+        <w:br/>
+      </w:r>
+      <w:hyperlink r:id="rId10" w:history="1">
+        <w:r>
+          <w:rPr>
+            <w:rStyle w:val="Hyperlink"/>
+            <w:rFonts w:ascii="Times New Roman" w:hAnsi="Times New Roman" w:cs="Times New Roman"/>
+            <w:i/>
+            <w:sz w:val="24"/>
+          </w:rPr>
+          <w:t>https://sebastianraschka.com/Articles/2014_python_2_3_key_diff.html</w:t>
+        </w:r>
+      </w:hyperlink>
+      <w:r>
+        <w:rPr>
+          <w:rFonts w:ascii="Times New Roman" w:hAnsi="Times New Roman" w:cs="Times New Roman"/>
+          <w:i/>
+          <w:iCs/>
+          <w:sz w:val="28"/>
+          <w:szCs w:val="24"/>
+          <w:u w:val="single"/>
+        </w:rPr>
+        <w:br/>
+      </w:r>
+      <w:hyperlink r:id="rId11" w:history="1">
+        <w:r>
+          <w:rPr>
+            <w:rStyle w:val="Hyperlink"/>
+            <w:rFonts w:ascii="Times New Roman" w:hAnsi="Times New Roman" w:cs="Times New Roman"/>
+            <w:i/>
+            <w:sz w:val="24"/>
+          </w:rPr>
+          <w:t>https://www.geeksforgeeks.org/important-differences-between-python-2-x-and-python-3-x-with-examples/</w:t>
+        </w:r>
+      </w:hyperlink>
+      <w:r>
+        <w:rPr>
+          <w:i/>
+          <w:iCs/>
+          <w:sz w:val="24"/>
+          <w:szCs w:val="24"/>
+          <w:u w:val="single"/>
+        </w:rPr>
+        <w:br/>
+      </w:r>
+      <w:r>
+        <w:rPr>
+          <w:rFonts w:ascii="Times New Roman" w:hAnsi="Times New Roman" w:cs="Times New Roman"/>
+          <w:sz w:val="24"/>
+          <w:szCs w:val="24"/>
+          <w:lang w:val="en-US"/>
+        </w:rPr>
+        <w:br/>
+      </w:r>
+    </w:p>
+    <w:p>
+      <w:pPr>
+        <w:pStyle w:val="ListParagraph"/>
+        <w:numPr>
+          <w:ilvl w:val="0"/>
+          <w:numId w:val="3"/>
+        </w:numPr>
+        <w:spacing w:line="360" w:lineRule="auto"/>
+        <w:rPr>
+          <w:rFonts w:ascii="Times New Roman" w:hAnsi="Times New Roman" w:cs="Times New Roman"/>
+          <w:sz w:val="24"/>
+          <w:szCs w:val="24"/>
+          <w:lang w:val="en-US"/>
+        </w:rPr>
+      </w:pPr>
+      <w:r>
+        <w:rPr>
+          <w:rFonts w:ascii="Times New Roman" w:hAnsi="Times New Roman" w:cs="Times New Roman"/>
+          <w:b/>
+          <w:bCs/>
+          <w:sz w:val="24"/>
+          <w:szCs w:val="24"/>
+          <w:lang w:val="en-US"/>
+        </w:rPr>
+        <w:t>Why So Many Languages</w:t>
+      </w:r>
+      <w:r>
+        <w:rPr>
+          <w:rFonts w:ascii="Times New Roman" w:hAnsi="Times New Roman" w:cs="Times New Roman"/>
+          <w:b/>
+          <w:bCs/>
+          <w:sz w:val="24"/>
+          <w:szCs w:val="24"/>
+          <w:lang w:val="en-US"/>
+        </w:rPr>
+        <w:br/>
+      </w:r>
+      <w:r>
+        <w:rPr>
+          <w:rFonts w:ascii="Times New Roman" w:hAnsi="Times New Roman" w:cs="Times New Roman"/>
+          <w:b/>
+          <w:bCs/>
+          <w:sz w:val="24"/>
+          <w:szCs w:val="24"/>
+          <w:lang w:val="en-US"/>
+        </w:rPr>
+        <w:br/>
+      </w:r>
+      <w:r>
+        <w:rPr>
+          <w:rFonts w:ascii="Times New Roman" w:hAnsi="Times New Roman" w:cs="Times New Roman"/>
+          <w:sz w:val="24"/>
+          <w:szCs w:val="24"/>
+          <w:lang w:val="en-US"/>
+        </w:rPr>
+        <w:t>Every Languages have their own strengths and trade-offs.</w:t>
+      </w:r>
+      <w:r>
+        <w:rPr>
+          <w:rFonts w:ascii="Times New Roman" w:hAnsi="Times New Roman" w:cs="Times New Roman"/>
+          <w:sz w:val="24"/>
+          <w:szCs w:val="24"/>
+          <w:lang w:val="en-US"/>
+        </w:rPr>
+        <w:br/>
+        <w:t>Some languages are fast in executing but slow in writing, like C/C++. On the other hand some are fast in writing and slow in executing, like Python.</w:t>
+      </w:r>
+      <w:r>
+        <w:rPr>
+          <w:rFonts w:ascii="Times New Roman" w:hAnsi="Times New Roman" w:cs="Times New Roman"/>
+          <w:sz w:val="24"/>
+          <w:szCs w:val="24"/>
+          <w:lang w:val="en-US"/>
+        </w:rPr>
+        <w:br/>
+      </w:r>
+      <w:r>
+        <w:rPr>
+          <w:rFonts w:ascii="Times New Roman" w:hAnsi="Times New Roman" w:cs="Times New Roman"/>
+          <w:sz w:val="24"/>
+          <w:szCs w:val="24"/>
+          <w:lang w:val="en-US"/>
+        </w:rPr>
+        <w:br/>
+      </w:r>
+    </w:p>
+    <w:p>
+      <w:pPr>
+        <w:pStyle w:val="ListParagraph"/>
+        <w:numPr>
+          <w:ilvl w:val="0"/>
+          <w:numId w:val="3"/>
+        </w:numPr>
+        <w:spacing w:line="360" w:lineRule="auto"/>
+        <w:rPr>
+          <w:rFonts w:ascii="Times New Roman" w:hAnsi="Times New Roman" w:cs="Times New Roman"/>
+          <w:sz w:val="24"/>
+          <w:szCs w:val="24"/>
+          <w:lang w:val="en-US"/>
+        </w:rPr>
+      </w:pPr>
+      <w:r>
+        <w:rPr>
+          <w:rFonts w:ascii="Times New Roman" w:hAnsi="Times New Roman" w:cs="Times New Roman"/>
+          <w:b/>
+          <w:bCs/>
+          <w:sz w:val="24"/>
+          <w:szCs w:val="24"/>
+          <w:lang w:val="en-US"/>
+        </w:rPr>
+        <w:t>Exercise How Does Python Work</w:t>
+      </w:r>
+      <w:r>
+        <w:rPr>
+          <w:rFonts w:ascii="Times New Roman" w:hAnsi="Times New Roman" w:cs="Times New Roman"/>
+          <w:b/>
+          <w:bCs/>
+          <w:sz w:val="24"/>
+          <w:szCs w:val="24"/>
+          <w:lang w:val="en-US"/>
+        </w:rPr>
+        <w:br/>
+      </w:r>
+      <w:r>
+        <w:rPr>
+          <w:rFonts w:ascii="Times New Roman" w:hAnsi="Times New Roman" w:cs="Times New Roman"/>
+          <w:sz w:val="24"/>
+          <w:szCs w:val="24"/>
+          <w:lang w:val="en-US"/>
+        </w:rPr>
+        <w:br/>
+        <w:t>Teach someone how fundamentals of Python, how it works.</w:t>
+      </w:r>
+      <w:r>
+        <w:rPr>
+          <w:rFonts w:ascii="Times New Roman" w:hAnsi="Times New Roman" w:cs="Times New Roman"/>
+          <w:sz w:val="24"/>
+          <w:szCs w:val="24"/>
+          <w:lang w:val="en-US"/>
+        </w:rPr>
+        <w:br/>
+      </w:r>
+    </w:p>
+    <w:p>
+      <w:pPr>
+        <w:pStyle w:val="ListParagraph"/>
+        <w:numPr>
+          <w:ilvl w:val="0"/>
+          <w:numId w:val="3"/>
+        </w:numPr>
+        <w:spacing w:line="259" w:lineRule="auto"/>
+        <w:rPr>
+          <w:rFonts w:ascii="Times New Roman" w:hAnsi="Times New Roman" w:cs="Times New Roman"/>
+          <w:b/>
+          <w:sz w:val="28"/>
+          <w:szCs w:val="24"/>
+          <w:lang w:val="en-US"/>
+        </w:rPr>
+      </w:pPr>
+      <w:r>
+        <w:rPr>
+          <w:rFonts w:ascii="Times New Roman" w:hAnsi="Times New Roman" w:cs="Times New Roman"/>
+          <w:b/>
+          <w:bCs/>
+          <w:sz w:val="24"/>
+          <w:szCs w:val="24"/>
+          <w:lang w:val="en-US"/>
+        </w:rPr>
+        <w:t>ZTM Python Cheat Sheet</w:t>
+      </w:r>
+      <w:r>
+        <w:rPr>
+          <w:rFonts w:ascii="Times New Roman" w:hAnsi="Times New Roman" w:cs="Times New Roman"/>
+          <w:b/>
+          <w:bCs/>
+          <w:sz w:val="24"/>
+          <w:szCs w:val="24"/>
+          <w:lang w:val="en-US"/>
+        </w:rPr>
+        <w:br/>
+      </w:r>
+      <w:r>
+        <w:rPr>
+          <w:rFonts w:ascii="Times New Roman" w:hAnsi="Times New Roman" w:cs="Times New Roman"/>
+          <w:b/>
+          <w:bCs/>
+          <w:sz w:val="24"/>
+          <w:szCs w:val="24"/>
+          <w:lang w:val="en-US"/>
+        </w:rPr>
+        <w:br/>
+      </w:r>
+      <w:hyperlink r:id="rId12" w:history="1">
+        <w:r>
+          <w:rPr>
+            <w:rStyle w:val="Hyperlink"/>
+            <w:rFonts w:ascii="Times New Roman" w:hAnsi="Times New Roman" w:cs="Times New Roman"/>
+            <w:i/>
             <w:sz w:val="24"/>
             <w:szCs w:val="24"/>
           </w:rPr>
-          <w:t xml:space="preserve"> (discord.com)</w:t>
+          <w:t>https://github.com/aneagoie/ztm-python-cheat-sheet</w:t>
         </w:r>
       </w:hyperlink>
-    </w:p>
-    <w:p>
-      <w:pPr>
-        <w:pStyle w:val="ListParagraph"/>
-        <w:spacing w:line="360" w:lineRule="auto"/>
-        <w:rPr>
-          <w:rFonts w:ascii="Times New Roman" w:hAnsi="Times New Roman" w:cs="Times New Roman"/>
-          <w:sz w:val="24"/>
-          <w:szCs w:val="24"/>
-          <w:lang w:val="en-US"/>
-        </w:rPr>
-      </w:pPr>
-      <w:r>
-        <w:rPr>
-          <w:rFonts w:ascii="Times New Roman" w:hAnsi="Times New Roman" w:cs="Times New Roman"/>
-          <w:sz w:val="24"/>
-          <w:szCs w:val="24"/>
-          <w:lang w:val="en-US"/>
-        </w:rPr>
-        <w:br/>
-      </w:r>
-    </w:p>
-    <w:p>
-      <w:pPr>
-        <w:pStyle w:val="ListParagraph"/>
-        <w:numPr>
-          <w:ilvl w:val="0"/>
-          <w:numId w:val="1"/>
-        </w:numPr>
-        <w:spacing w:line="360" w:lineRule="auto"/>
-        <w:rPr>
-          <w:rFonts w:ascii="Times New Roman" w:hAnsi="Times New Roman" w:cs="Times New Roman"/>
-          <w:b/>
-          <w:bCs/>
-          <w:sz w:val="24"/>
-          <w:szCs w:val="24"/>
-          <w:lang w:val="en-US"/>
-        </w:rPr>
-      </w:pPr>
-      <w:r>
-        <w:rPr>
-          <w:rFonts w:ascii="Times New Roman" w:hAnsi="Times New Roman" w:cs="Times New Roman"/>
-          <w:b/>
-          <w:bCs/>
-          <w:sz w:val="24"/>
-          <w:szCs w:val="24"/>
-          <w:lang w:val="en-US"/>
-        </w:rPr>
-        <w:t>Exercise: Meet Your Classmates And Instructor</w:t>
-      </w:r>
-      <w:r>
-        <w:rPr>
-          <w:rFonts w:ascii="Times New Roman" w:hAnsi="Times New Roman" w:cs="Times New Roman"/>
-          <w:b/>
-          <w:bCs/>
-          <w:sz w:val="24"/>
-          <w:szCs w:val="24"/>
-          <w:lang w:val="en-US"/>
-        </w:rPr>
-        <w:br/>
-      </w:r>
-    </w:p>
-    <w:p>
-      <w:pPr>
-        <w:spacing w:line="259" w:lineRule="auto"/>
-        <w:rPr>
-          <w:rFonts w:ascii="Times New Roman" w:hAnsi="Times New Roman" w:cs="Times New Roman"/>
-          <w:sz w:val="24"/>
-          <w:szCs w:val="24"/>
-          <w:lang w:val="en-US"/>
-        </w:rPr>
-      </w:pPr>
-      <w:r>
-        <w:rPr>
-          <w:rFonts w:ascii="Times New Roman" w:hAnsi="Times New Roman" w:cs="Times New Roman"/>
-          <w:sz w:val="24"/>
+      <w:r>
+        <w:rPr>
+          <w:rFonts w:ascii="Times New Roman" w:hAnsi="Times New Roman" w:cs="Times New Roman"/>
+          <w:sz w:val="24"/>
+          <w:szCs w:val="24"/>
+        </w:rPr>
+        <w:tab/>
+      </w:r>
+      <w:r>
+        <w:br/>
+      </w:r>
+      <w:r>
+        <w:rPr>
+          <w:rFonts w:ascii="Times New Roman" w:hAnsi="Times New Roman" w:cs="Times New Roman"/>
+          <w:b/>
+          <w:sz w:val="28"/>
           <w:szCs w:val="24"/>
           <w:lang w:val="en-US"/>
         </w:rPr>
@@ -558,19 +1506,16 @@
         </w:rPr>
         <w:t>Quick Note Upcoming Videos</w:t>
       </w:r>
-    </w:p>
-    <w:p>
-      <w:pPr>
-        <w:pStyle w:val="ListParagraph"/>
-        <w:spacing w:line="360" w:lineRule="auto"/>
-        <w:rPr>
-          <w:rFonts w:ascii="Times New Roman" w:hAnsi="Times New Roman" w:cs="Times New Roman"/>
-          <w:b/>
-          <w:sz w:val="24"/>
-          <w:szCs w:val="24"/>
-          <w:lang w:val="en-US"/>
-        </w:rPr>
-      </w:pPr>
+      <w:r>
+        <w:rPr>
+          <w:rFonts w:ascii="Times New Roman" w:hAnsi="Times New Roman" w:cs="Times New Roman"/>
+          <w:b/>
+          <w:sz w:val="24"/>
+          <w:szCs w:val="24"/>
+          <w:lang w:val="en-US"/>
+        </w:rPr>
+        <w:br/>
+      </w:r>
     </w:p>
     <w:p>
       <w:pPr>
@@ -582,22 +1527,26 @@
           <w:i/>
           <w:sz w:val="24"/>
           <w:szCs w:val="24"/>
-        </w:rPr>
-      </w:pPr>
-      <w:r>
-        <w:rPr>
-          <w:rFonts w:ascii="Times New Roman" w:hAnsi="Times New Roman" w:cs="Times New Roman"/>
-          <w:b/>
+          <w:u w:val="single"/>
+        </w:rPr>
+      </w:pPr>
+      <w:r>
+        <w:rPr>
+          <w:rFonts w:ascii="Times New Roman" w:hAnsi="Times New Roman" w:cs="Times New Roman"/>
+          <w:b/>
+          <w:i/>
           <w:color w:val="000000"/>
           <w:sz w:val="24"/>
           <w:szCs w:val="24"/>
+          <w:u w:val="single"/>
         </w:rPr>
         <w:t> </w:t>
       </w:r>
-      <w:hyperlink r:id="rId6" w:tgtFrame="_blank" w:history="1">
+      <w:hyperlink r:id="rId13" w:tgtFrame="_blank" w:history="1">
         <w:r>
           <w:rPr>
             <w:rStyle w:val="Strong"/>
+            <w:rFonts w:ascii="Times New Roman" w:hAnsi="Times New Roman" w:cs="Times New Roman"/>
             <w:b w:val="0"/>
             <w:i/>
             <w:color w:val="0000FF"/>
@@ -608,18 +1557,19 @@
           <w:t>The Complete Web Developer: Zero to Mastery</w:t>
         </w:r>
       </w:hyperlink>
-    </w:p>
-    <w:p>
-      <w:pPr>
-        <w:pStyle w:val="ListParagraph"/>
-        <w:spacing w:line="360" w:lineRule="auto"/>
-        <w:rPr>
-          <w:rFonts w:ascii="Times New Roman" w:hAnsi="Times New Roman" w:cs="Times New Roman"/>
-          <w:b/>
-          <w:sz w:val="24"/>
-          <w:szCs w:val="24"/>
-        </w:rPr>
-      </w:pPr>
+      <w:r>
+        <w:rPr>
+          <w:rStyle w:val="Strong"/>
+          <w:rFonts w:ascii="Times New Roman" w:hAnsi="Times New Roman" w:cs="Times New Roman"/>
+          <w:b w:val="0"/>
+          <w:i/>
+          <w:color w:val="0000FF"/>
+          <w:sz w:val="24"/>
+          <w:szCs w:val="24"/>
+          <w:u w:val="single"/>
+        </w:rPr>
+        <w:br/>
+      </w:r>
     </w:p>
     <w:p>
       <w:pPr>
@@ -656,28 +1606,17 @@
           <w:sz w:val="24"/>
           <w:szCs w:val="24"/>
         </w:rPr>
-        <w:t xml:space="preserve">CWD Git + </w:t>
-      </w:r>
-      <w:proofErr w:type="spellStart"/>
-      <w:r>
-        <w:rPr>
-          <w:rFonts w:ascii="Times New Roman" w:hAnsi="Times New Roman" w:cs="Times New Roman"/>
-          <w:b/>
-          <w:sz w:val="24"/>
-          <w:szCs w:val="24"/>
-        </w:rPr>
-        <w:t>Github</w:t>
-      </w:r>
-      <w:proofErr w:type="spellEnd"/>
-    </w:p>
-    <w:p>
-      <w:pPr>
-        <w:pStyle w:val="ListParagraph"/>
-        <w:spacing w:line="360" w:lineRule="auto"/>
-        <w:rPr>
-          <w:b/>
-        </w:rPr>
-      </w:pPr>
+        <w:t>CWD Git + Github</w:t>
+      </w:r>
+      <w:r>
+        <w:rPr>
+          <w:rFonts w:ascii="Times New Roman" w:hAnsi="Times New Roman" w:cs="Times New Roman"/>
+          <w:b/>
+          <w:sz w:val="24"/>
+          <w:szCs w:val="24"/>
+        </w:rPr>
+        <w:br/>
+      </w:r>
     </w:p>
     <w:p>
       <w:pPr>
@@ -717,92 +1656,61 @@
         </w:rPr>
         <w:br/>
       </w:r>
-      <w:r>
-        <w:rPr>
-          <w:rFonts w:cstheme="minorHAnsi"/>
-          <w:i/>
-          <w:sz w:val="24"/>
-          <w:szCs w:val="24"/>
-          <w:u w:val="single"/>
-          <w:lang w:val="en-US"/>
-        </w:rPr>
-        <w:t>https://git-scm.com/downloads</w:t>
-      </w:r>
-    </w:p>
-    <w:p>
-      <w:pPr>
-        <w:pStyle w:val="ListParagraph"/>
-        <w:spacing w:line="360" w:lineRule="auto"/>
-        <w:rPr>
-          <w:rFonts w:ascii="Times New Roman" w:hAnsi="Times New Roman" w:cs="Times New Roman"/>
-          <w:sz w:val="24"/>
-          <w:szCs w:val="24"/>
-          <w:lang w:val="en-US"/>
-        </w:rPr>
-      </w:pPr>
-      <w:r>
-        <w:rPr>
-          <w:rFonts w:ascii="Times New Roman" w:hAnsi="Times New Roman" w:cs="Times New Roman"/>
-          <w:sz w:val="24"/>
-          <w:szCs w:val="24"/>
-          <w:lang w:val="en-US"/>
-        </w:rPr>
-        <w:br/>
-        <w:t xml:space="preserve"># </w:t>
-      </w:r>
-      <w:proofErr w:type="spellStart"/>
-      <w:r>
-        <w:rPr>
-          <w:rFonts w:ascii="Times New Roman" w:hAnsi="Times New Roman" w:cs="Times New Roman"/>
-          <w:sz w:val="24"/>
-          <w:szCs w:val="24"/>
-          <w:lang w:val="en-US"/>
-        </w:rPr>
-        <w:t>Git</w:t>
-      </w:r>
-      <w:proofErr w:type="spellEnd"/>
-      <w:r>
-        <w:rPr>
-          <w:rFonts w:ascii="Times New Roman" w:hAnsi="Times New Roman" w:cs="Times New Roman"/>
-          <w:sz w:val="24"/>
-          <w:szCs w:val="24"/>
-          <w:lang w:val="en-US"/>
-        </w:rPr>
-        <w:t xml:space="preserve"> Bash:</w:t>
-      </w:r>
-    </w:p>
-    <w:p>
-      <w:pPr>
-        <w:pStyle w:val="ListParagraph"/>
-        <w:spacing w:line="360" w:lineRule="auto"/>
-        <w:rPr>
-          <w:rFonts w:ascii="Courier New" w:hAnsi="Courier New" w:cs="Courier New"/>
-          <w:sz w:val="24"/>
-          <w:szCs w:val="24"/>
-          <w:lang w:val="en-US"/>
-        </w:rPr>
-      </w:pPr>
-      <w:proofErr w:type="spellStart"/>
-      <w:proofErr w:type="gramStart"/>
-      <w:r>
-        <w:rPr>
-          <w:rFonts w:ascii="Courier New" w:hAnsi="Courier New" w:cs="Courier New"/>
-          <w:sz w:val="24"/>
-          <w:szCs w:val="24"/>
-          <w:lang w:val="en-US"/>
-        </w:rPr>
-        <w:t>git</w:t>
-      </w:r>
-      <w:proofErr w:type="spellEnd"/>
-      <w:proofErr w:type="gramEnd"/>
-      <w:r>
-        <w:rPr>
-          <w:rFonts w:ascii="Courier New" w:hAnsi="Courier New" w:cs="Courier New"/>
-          <w:sz w:val="24"/>
-          <w:szCs w:val="24"/>
-          <w:lang w:val="en-US"/>
-        </w:rPr>
-        <w:t xml:space="preserve"> clone &lt;repository path&gt;</w:t>
+      <w:hyperlink r:id="rId14" w:history="1">
+        <w:r>
+          <w:rPr>
+            <w:rStyle w:val="Hyperlink"/>
+            <w:rFonts w:ascii="Times New Roman" w:hAnsi="Times New Roman" w:cs="Times New Roman"/>
+            <w:i/>
+            <w:sz w:val="24"/>
+            <w:szCs w:val="24"/>
+            <w:lang w:val="en-US"/>
+          </w:rPr>
+          <w:t>https://git-scm.com/downloads</w:t>
+        </w:r>
+      </w:hyperlink>
+    </w:p>
+    <w:p>
+      <w:pPr>
+        <w:pStyle w:val="ListParagraph"/>
+        <w:spacing w:line="360" w:lineRule="auto"/>
+        <w:rPr>
+          <w:rFonts w:ascii="Times New Roman" w:hAnsi="Times New Roman" w:cs="Times New Roman"/>
+          <w:sz w:val="24"/>
+          <w:szCs w:val="24"/>
+          <w:lang w:val="en-US"/>
+        </w:rPr>
+      </w:pPr>
+      <w:r>
+        <w:rPr>
+          <w:rFonts w:ascii="Times New Roman" w:hAnsi="Times New Roman" w:cs="Times New Roman"/>
+          <w:sz w:val="24"/>
+          <w:szCs w:val="24"/>
+          <w:lang w:val="en-US"/>
+        </w:rPr>
+        <w:br/>
+        <w:t># Git Bash:</w:t>
+      </w:r>
+    </w:p>
+    <w:p>
+      <w:pPr>
+        <w:pStyle w:val="ListParagraph"/>
+        <w:spacing w:line="360" w:lineRule="auto"/>
+        <w:rPr>
+          <w:rFonts w:ascii="Courier New" w:hAnsi="Courier New" w:cs="Courier New"/>
+          <w:sz w:val="24"/>
+          <w:szCs w:val="24"/>
+          <w:lang w:val="en-US"/>
+        </w:rPr>
+      </w:pPr>
+      <w:r>
+        <w:rPr>
+          <w:rFonts w:ascii="Courier New" w:hAnsi="Courier New" w:cs="Courier New"/>
+          <w:sz w:val="24"/>
+          <w:szCs w:val="24"/>
+          <w:lang w:val="en-US"/>
+        </w:rPr>
+        <w:t>git clone &lt;repository path&gt;</w:t>
       </w:r>
       <w:r>
         <w:rPr>
@@ -826,27 +1734,14 @@
           <w:lang w:val="en-US"/>
         </w:rPr>
       </w:pPr>
-      <w:proofErr w:type="spellStart"/>
-      <w:proofErr w:type="gramStart"/>
-      <w:r>
-        <w:rPr>
-          <w:rFonts w:ascii="Courier New" w:hAnsi="Courier New" w:cs="Courier New"/>
-          <w:sz w:val="24"/>
-          <w:szCs w:val="24"/>
-          <w:lang w:val="en-US"/>
-        </w:rPr>
-        <w:t>git</w:t>
-      </w:r>
-      <w:proofErr w:type="spellEnd"/>
-      <w:proofErr w:type="gramEnd"/>
-      <w:r>
-        <w:rPr>
-          <w:rFonts w:ascii="Courier New" w:hAnsi="Courier New" w:cs="Courier New"/>
-          <w:sz w:val="24"/>
-          <w:szCs w:val="24"/>
-          <w:lang w:val="en-US"/>
-        </w:rPr>
-        <w:t xml:space="preserve"> status</w:t>
+      <w:r>
+        <w:rPr>
+          <w:rFonts w:ascii="Courier New" w:hAnsi="Courier New" w:cs="Courier New"/>
+          <w:sz w:val="24"/>
+          <w:szCs w:val="24"/>
+          <w:lang w:val="en-US"/>
+        </w:rPr>
+        <w:t>git status</w:t>
       </w:r>
       <w:r>
         <w:rPr>
@@ -882,42 +1777,37 @@
           <w:szCs w:val="24"/>
           <w:lang w:val="en-US"/>
         </w:rPr>
+        <w:t>#get status of local files</w:t>
+      </w:r>
+    </w:p>
+    <w:p>
+      <w:pPr>
+        <w:pStyle w:val="ListParagraph"/>
+        <w:spacing w:line="360" w:lineRule="auto"/>
+        <w:rPr>
+          <w:rFonts w:ascii="Courier New" w:hAnsi="Courier New" w:cs="Courier New"/>
+          <w:sz w:val="24"/>
+          <w:szCs w:val="24"/>
+          <w:lang w:val="en-US"/>
+        </w:rPr>
+      </w:pPr>
+      <w:r>
+        <w:rPr>
+          <w:rFonts w:ascii="Courier New" w:hAnsi="Courier New" w:cs="Courier New"/>
+          <w:sz w:val="24"/>
+          <w:szCs w:val="24"/>
+          <w:lang w:val="en-US"/>
+        </w:rPr>
+        <w:t>git add &lt;file name&gt;</w:t>
+      </w:r>
+      <w:r>
+        <w:rPr>
+          <w:rFonts w:ascii="Courier New" w:hAnsi="Courier New" w:cs="Courier New"/>
+          <w:sz w:val="24"/>
+          <w:szCs w:val="24"/>
+          <w:lang w:val="en-US"/>
+        </w:rPr>
         <w:tab/>
-        <w:t>#get status of local files</w:t>
-      </w:r>
-    </w:p>
-    <w:p>
-      <w:pPr>
-        <w:pStyle w:val="ListParagraph"/>
-        <w:spacing w:line="360" w:lineRule="auto"/>
-        <w:rPr>
-          <w:rFonts w:ascii="Courier New" w:hAnsi="Courier New" w:cs="Courier New"/>
-          <w:sz w:val="24"/>
-          <w:szCs w:val="24"/>
-          <w:lang w:val="en-US"/>
-        </w:rPr>
-      </w:pPr>
-      <w:proofErr w:type="spellStart"/>
-      <w:proofErr w:type="gramStart"/>
-      <w:r>
-        <w:rPr>
-          <w:rFonts w:ascii="Courier New" w:hAnsi="Courier New" w:cs="Courier New"/>
-          <w:sz w:val="24"/>
-          <w:szCs w:val="24"/>
-          <w:lang w:val="en-US"/>
-        </w:rPr>
-        <w:t>git</w:t>
-      </w:r>
-      <w:proofErr w:type="spellEnd"/>
-      <w:proofErr w:type="gramEnd"/>
-      <w:r>
-        <w:rPr>
-          <w:rFonts w:ascii="Courier New" w:hAnsi="Courier New" w:cs="Courier New"/>
-          <w:sz w:val="24"/>
-          <w:szCs w:val="24"/>
-          <w:lang w:val="en-US"/>
-        </w:rPr>
-        <w:t xml:space="preserve"> add &lt;file name&gt;</w:t>
       </w:r>
       <w:r>
         <w:rPr>
@@ -935,16 +1825,6 @@
           <w:szCs w:val="24"/>
           <w:lang w:val="en-US"/>
         </w:rPr>
-        <w:tab/>
-      </w:r>
-      <w:r>
-        <w:rPr>
-          <w:rFonts w:ascii="Courier New" w:hAnsi="Courier New" w:cs="Courier New"/>
-          <w:sz w:val="24"/>
-          <w:szCs w:val="24"/>
-          <w:lang w:val="en-US"/>
-        </w:rPr>
-        <w:tab/>
         <w:t>#add files to commit list</w:t>
       </w:r>
     </w:p>
@@ -959,27 +1839,14 @@
           <w:lang w:val="en-US"/>
         </w:rPr>
       </w:pPr>
-      <w:proofErr w:type="spellStart"/>
-      <w:proofErr w:type="gramStart"/>
-      <w:r>
-        <w:rPr>
-          <w:rFonts w:ascii="Courier New" w:hAnsi="Courier New" w:cs="Courier New"/>
-          <w:sz w:val="24"/>
-          <w:szCs w:val="24"/>
-          <w:lang w:val="en-US"/>
-        </w:rPr>
-        <w:t>git</w:t>
-      </w:r>
-      <w:proofErr w:type="spellEnd"/>
-      <w:proofErr w:type="gramEnd"/>
-      <w:r>
-        <w:rPr>
-          <w:rFonts w:ascii="Courier New" w:hAnsi="Courier New" w:cs="Courier New"/>
-          <w:sz w:val="24"/>
-          <w:szCs w:val="24"/>
-          <w:lang w:val="en-US"/>
-        </w:rPr>
-        <w:t xml:space="preserve"> add .</w:t>
+      <w:r>
+        <w:rPr>
+          <w:rFonts w:ascii="Courier New" w:hAnsi="Courier New" w:cs="Courier New"/>
+          <w:sz w:val="24"/>
+          <w:szCs w:val="24"/>
+          <w:lang w:val="en-US"/>
+        </w:rPr>
+        <w:t>git add .</w:t>
       </w:r>
       <w:r>
         <w:rPr>
@@ -1030,27 +1897,14 @@
           <w:lang w:val="en-US"/>
         </w:rPr>
       </w:pPr>
-      <w:proofErr w:type="spellStart"/>
-      <w:proofErr w:type="gramStart"/>
-      <w:r>
-        <w:rPr>
-          <w:rFonts w:ascii="Courier New" w:hAnsi="Courier New" w:cs="Courier New"/>
-          <w:sz w:val="24"/>
-          <w:szCs w:val="24"/>
-          <w:lang w:val="en-US"/>
-        </w:rPr>
-        <w:t>git</w:t>
-      </w:r>
-      <w:proofErr w:type="spellEnd"/>
-      <w:proofErr w:type="gramEnd"/>
-      <w:r>
-        <w:rPr>
-          <w:rFonts w:ascii="Courier New" w:hAnsi="Courier New" w:cs="Courier New"/>
-          <w:sz w:val="24"/>
-          <w:szCs w:val="24"/>
-          <w:lang w:val="en-US"/>
-        </w:rPr>
-        <w:t xml:space="preserve"> commit –m“&lt;message&gt;”</w:t>
+      <w:r>
+        <w:rPr>
+          <w:rFonts w:ascii="Courier New" w:hAnsi="Courier New" w:cs="Courier New"/>
+          <w:sz w:val="24"/>
+          <w:szCs w:val="24"/>
+          <w:lang w:val="en-US"/>
+        </w:rPr>
+        <w:t>git commit –m“&lt;message&gt;”</w:t>
       </w:r>
       <w:r>
         <w:rPr>
@@ -1083,27 +1937,14 @@
           <w:lang w:val="en-US"/>
         </w:rPr>
       </w:pPr>
-      <w:proofErr w:type="spellStart"/>
-      <w:proofErr w:type="gramStart"/>
-      <w:r>
-        <w:rPr>
-          <w:rFonts w:ascii="Courier New" w:hAnsi="Courier New" w:cs="Courier New"/>
-          <w:sz w:val="24"/>
-          <w:szCs w:val="24"/>
-          <w:lang w:val="en-US"/>
-        </w:rPr>
-        <w:t>git</w:t>
-      </w:r>
-      <w:proofErr w:type="spellEnd"/>
-      <w:proofErr w:type="gramEnd"/>
-      <w:r>
-        <w:rPr>
-          <w:rFonts w:ascii="Courier New" w:hAnsi="Courier New" w:cs="Courier New"/>
-          <w:sz w:val="24"/>
-          <w:szCs w:val="24"/>
-          <w:lang w:val="en-US"/>
-        </w:rPr>
-        <w:t xml:space="preserve"> push</w:t>
+      <w:r>
+        <w:rPr>
+          <w:rFonts w:ascii="Courier New" w:hAnsi="Courier New" w:cs="Courier New"/>
+          <w:sz w:val="24"/>
+          <w:szCs w:val="24"/>
+          <w:lang w:val="en-US"/>
+        </w:rPr>
+        <w:t>git push</w:t>
       </w:r>
       <w:r>
         <w:rPr>
@@ -1148,7 +1989,6 @@
           <w:szCs w:val="24"/>
           <w:lang w:val="en-US"/>
         </w:rPr>
-        <w:tab/>
         <w:t>#finish commit to GitHub</w:t>
       </w:r>
     </w:p>
@@ -1163,27 +2003,14 @@
           <w:lang w:val="en-US"/>
         </w:rPr>
       </w:pPr>
-      <w:proofErr w:type="spellStart"/>
-      <w:proofErr w:type="gramStart"/>
-      <w:r>
-        <w:rPr>
-          <w:rFonts w:ascii="Courier New" w:hAnsi="Courier New" w:cs="Courier New"/>
-          <w:sz w:val="24"/>
-          <w:szCs w:val="24"/>
-          <w:lang w:val="en-US"/>
-        </w:rPr>
-        <w:t>git</w:t>
-      </w:r>
-      <w:proofErr w:type="spellEnd"/>
-      <w:proofErr w:type="gramEnd"/>
-      <w:r>
-        <w:rPr>
-          <w:rFonts w:ascii="Courier New" w:hAnsi="Courier New" w:cs="Courier New"/>
-          <w:sz w:val="24"/>
-          <w:szCs w:val="24"/>
-          <w:lang w:val="en-US"/>
-        </w:rPr>
-        <w:t xml:space="preserve"> pull</w:t>
+      <w:r>
+        <w:rPr>
+          <w:rFonts w:ascii="Courier New" w:hAnsi="Courier New" w:cs="Courier New"/>
+          <w:sz w:val="24"/>
+          <w:szCs w:val="24"/>
+          <w:lang w:val="en-US"/>
+        </w:rPr>
+        <w:t>git pull</w:t>
       </w:r>
       <w:r>
         <w:rPr>
@@ -1222,27 +2049,159 @@
         <w:tab/>
         <w:t>#grab latest commit from GitHub</w:t>
       </w:r>
-    </w:p>
-    <w:p>
-      <w:pPr>
-        <w:pStyle w:val="ListParagraph"/>
-        <w:spacing w:line="360" w:lineRule="auto"/>
-        <w:rPr>
-          <w:rFonts w:ascii="Courier New" w:hAnsi="Courier New" w:cs="Courier New"/>
-          <w:sz w:val="24"/>
-          <w:szCs w:val="24"/>
-          <w:lang w:val="en-US"/>
-        </w:rPr>
-      </w:pPr>
-      <w:r>
-        <w:rPr>
-          <w:rFonts w:ascii="Courier New" w:hAnsi="Courier New" w:cs="Courier New"/>
-          <w:sz w:val="24"/>
-          <w:szCs w:val="24"/>
-          <w:lang w:val="en-US"/>
-        </w:rPr>
-        <w:br/>
-      </w:r>
+      <w:r>
+        <w:rPr>
+          <w:rFonts w:ascii="Courier New" w:hAnsi="Courier New" w:cs="Courier New"/>
+          <w:sz w:val="24"/>
+          <w:szCs w:val="24"/>
+          <w:lang w:val="en-US"/>
+        </w:rPr>
+        <w:br/>
+      </w:r>
+      <w:r>
+        <w:rPr>
+          <w:rFonts w:ascii="Courier New" w:hAnsi="Courier New" w:cs="Courier New"/>
+          <w:sz w:val="24"/>
+          <w:szCs w:val="24"/>
+          <w:lang w:val="en-US"/>
+        </w:rPr>
+        <w:t>git log</w:t>
+      </w:r>
+      <w:r>
+        <w:rPr>
+          <w:rFonts w:ascii="Courier New" w:hAnsi="Courier New" w:cs="Courier New"/>
+          <w:sz w:val="24"/>
+          <w:szCs w:val="24"/>
+          <w:lang w:val="en-US"/>
+        </w:rPr>
+        <w:tab/>
+      </w:r>
+      <w:r>
+        <w:rPr>
+          <w:rFonts w:ascii="Courier New" w:hAnsi="Courier New" w:cs="Courier New"/>
+          <w:sz w:val="24"/>
+          <w:szCs w:val="24"/>
+          <w:lang w:val="en-US"/>
+        </w:rPr>
+        <w:tab/>
+      </w:r>
+      <w:r>
+        <w:rPr>
+          <w:rFonts w:ascii="Courier New" w:hAnsi="Courier New" w:cs="Courier New"/>
+          <w:sz w:val="24"/>
+          <w:szCs w:val="24"/>
+          <w:lang w:val="en-US"/>
+        </w:rPr>
+        <w:tab/>
+      </w:r>
+      <w:r>
+        <w:rPr>
+          <w:rFonts w:ascii="Courier New" w:hAnsi="Courier New" w:cs="Courier New"/>
+          <w:sz w:val="24"/>
+          <w:szCs w:val="24"/>
+          <w:lang w:val="en-US"/>
+        </w:rPr>
+        <w:tab/>
+        <w:t>#to get detailed commit history</w:t>
+      </w:r>
+    </w:p>
+    <w:p>
+      <w:pPr>
+        <w:pStyle w:val="ListParagraph"/>
+        <w:spacing w:line="360" w:lineRule="auto"/>
+        <w:rPr>
+          <w:rFonts w:ascii="Courier New" w:hAnsi="Courier New" w:cs="Courier New"/>
+          <w:sz w:val="24"/>
+          <w:szCs w:val="24"/>
+          <w:lang w:val="en-US"/>
+        </w:rPr>
+      </w:pPr>
+      <w:r>
+        <w:rPr>
+          <w:rFonts w:ascii="Courier New" w:hAnsi="Courier New" w:cs="Courier New"/>
+          <w:sz w:val="24"/>
+          <w:szCs w:val="24"/>
+          <w:lang w:val="en-US"/>
+        </w:rPr>
+        <w:t>git log –oneline</w:t>
+      </w:r>
+      <w:r>
+        <w:rPr>
+          <w:rFonts w:ascii="Courier New" w:hAnsi="Courier New" w:cs="Courier New"/>
+          <w:sz w:val="24"/>
+          <w:szCs w:val="24"/>
+          <w:lang w:val="en-US"/>
+        </w:rPr>
+        <w:tab/>
+      </w:r>
+      <w:r>
+        <w:rPr>
+          <w:rFonts w:ascii="Courier New" w:hAnsi="Courier New" w:cs="Courier New"/>
+          <w:sz w:val="24"/>
+          <w:szCs w:val="24"/>
+          <w:lang w:val="en-US"/>
+        </w:rPr>
+        <w:tab/>
+        <w:t>#to get brief commit history</w:t>
+      </w:r>
+      <w:r>
+        <w:rPr>
+          <w:rFonts w:ascii="Courier New" w:hAnsi="Courier New" w:cs="Courier New"/>
+          <w:sz w:val="24"/>
+          <w:szCs w:val="24"/>
+          <w:lang w:val="en-US"/>
+        </w:rPr>
+        <w:br/>
+        <w:t>git log graph</w:t>
+      </w:r>
+      <w:r>
+        <w:rPr>
+          <w:rFonts w:ascii="Courier New" w:hAnsi="Courier New" w:cs="Courier New"/>
+          <w:sz w:val="24"/>
+          <w:szCs w:val="24"/>
+          <w:lang w:val="en-US"/>
+        </w:rPr>
+        <w:tab/>
+      </w:r>
+      <w:r>
+        <w:rPr>
+          <w:rFonts w:ascii="Courier New" w:hAnsi="Courier New" w:cs="Courier New"/>
+          <w:sz w:val="24"/>
+          <w:szCs w:val="24"/>
+          <w:lang w:val="en-US"/>
+        </w:rPr>
+        <w:tab/>
+      </w:r>
+      <w:r>
+        <w:rPr>
+          <w:rFonts w:ascii="Courier New" w:hAnsi="Courier New" w:cs="Courier New"/>
+          <w:sz w:val="24"/>
+          <w:szCs w:val="24"/>
+          <w:lang w:val="en-US"/>
+        </w:rPr>
+        <w:tab/>
+        <w:t>#to get the graph of branches</w:t>
+      </w:r>
+      <w:r>
+        <w:rPr>
+          <w:rFonts w:ascii="Courier New" w:hAnsi="Courier New" w:cs="Courier New"/>
+          <w:sz w:val="24"/>
+          <w:szCs w:val="24"/>
+          <w:lang w:val="en-US"/>
+        </w:rPr>
+        <w:br/>
+      </w:r>
+      <w:r>
+        <w:rPr>
+          <w:rFonts w:ascii="Courier New" w:hAnsi="Courier New" w:cs="Courier New"/>
+          <w:sz w:val="24"/>
+          <w:szCs w:val="24"/>
+          <w:lang w:val="en-US"/>
+        </w:rPr>
+        <w:br/>
+      </w:r>
+      <w:bookmarkStart w:id="0" w:name="_GoBack"/>
+      <w:bookmarkEnd w:id="0"/>
     </w:p>
     <w:p>
       <w:pPr>
@@ -1265,13 +2224,502 @@
     </w:p>
     <w:p>
       <w:pPr>
-        <w:rPr>
-          <w:rFonts w:ascii="Times New Roman" w:hAnsi="Times New Roman" w:cs="Times New Roman"/>
-          <w:sz w:val="24"/>
-          <w:szCs w:val="24"/>
-          <w:lang w:val="en-US"/>
-        </w:rPr>
-      </w:pPr>
+        <w:jc w:val="center"/>
+        <w:rPr>
+          <w:rFonts w:ascii="Times New Roman" w:hAnsi="Times New Roman" w:cs="Times New Roman"/>
+          <w:b/>
+          <w:sz w:val="28"/>
+          <w:szCs w:val="24"/>
+          <w:lang w:val="en-US"/>
+        </w:rPr>
+      </w:pPr>
+      <w:r>
+        <w:rPr>
+          <w:rFonts w:ascii="Times New Roman" w:hAnsi="Times New Roman" w:cs="Times New Roman"/>
+          <w:b/>
+          <w:sz w:val="28"/>
+          <w:szCs w:val="24"/>
+          <w:lang w:val="en-US"/>
+        </w:rPr>
+        <w:lastRenderedPageBreak/>
+        <w:t>Bibliography</w:t>
+      </w:r>
+    </w:p>
+    <w:p>
+      <w:pPr>
+        <w:jc w:val="center"/>
+        <w:rPr>
+          <w:rFonts w:ascii="Times New Roman" w:hAnsi="Times New Roman" w:cs="Times New Roman"/>
+          <w:b/>
+          <w:sz w:val="28"/>
+          <w:szCs w:val="24"/>
+          <w:lang w:val="en-US"/>
+        </w:rPr>
+      </w:pPr>
+    </w:p>
+    <w:p>
+      <w:pPr>
+        <w:rPr>
+          <w:rFonts w:ascii="Times New Roman" w:hAnsi="Times New Roman" w:cs="Times New Roman"/>
+          <w:i/>
+          <w:iCs/>
+          <w:sz w:val="24"/>
+          <w:szCs w:val="24"/>
+          <w:u w:val="single"/>
+          <w:lang w:val="en-US"/>
+        </w:rPr>
+      </w:pPr>
+      <w:hyperlink r:id="rId15" w:history="1">
+        <w:r>
+          <w:rPr>
+            <w:rStyle w:val="Hyperlink"/>
+            <w:rFonts w:ascii="Times New Roman" w:hAnsi="Times New Roman" w:cs="Times New Roman"/>
+            <w:i/>
+            <w:iCs/>
+            <w:sz w:val="24"/>
+            <w:szCs w:val="24"/>
+            <w:lang w:val="en-US"/>
+          </w:rPr>
+          <w:t>https://zerotomastery.io/community/coding-challenges/</w:t>
+        </w:r>
+      </w:hyperlink>
+    </w:p>
+    <w:p>
+      <w:pPr>
+        <w:rPr>
+          <w:rFonts w:ascii="Times New Roman" w:hAnsi="Times New Roman" w:cs="Times New Roman"/>
+          <w:i/>
+          <w:iCs/>
+          <w:sz w:val="24"/>
+          <w:szCs w:val="24"/>
+          <w:u w:val="single"/>
+          <w:lang w:val="en-US"/>
+        </w:rPr>
+      </w:pPr>
+      <w:hyperlink r:id="rId16" w:history="1">
+        <w:r>
+          <w:rPr>
+            <w:rStyle w:val="Hyperlink"/>
+            <w:rFonts w:ascii="Times New Roman" w:hAnsi="Times New Roman" w:cs="Times New Roman"/>
+            <w:i/>
+            <w:iCs/>
+            <w:sz w:val="24"/>
+            <w:szCs w:val="24"/>
+            <w:lang w:val="en-US"/>
+          </w:rPr>
+          <w:t>https://zerotomastery.io/blog/</w:t>
+        </w:r>
+      </w:hyperlink>
+    </w:p>
+    <w:p>
+      <w:pPr>
+        <w:rPr>
+          <w:rFonts w:ascii="Times New Roman" w:hAnsi="Times New Roman" w:cs="Times New Roman"/>
+          <w:i/>
+          <w:iCs/>
+          <w:sz w:val="24"/>
+          <w:szCs w:val="24"/>
+          <w:u w:val="single"/>
+          <w:lang w:val="en-US"/>
+        </w:rPr>
+      </w:pPr>
+      <w:hyperlink r:id="rId17" w:history="1">
+        <w:r>
+          <w:rPr>
+            <w:rStyle w:val="Hyperlink"/>
+            <w:rFonts w:ascii="Times New Roman" w:hAnsi="Times New Roman" w:cs="Times New Roman"/>
+            <w:i/>
+            <w:iCs/>
+            <w:sz w:val="24"/>
+            <w:szCs w:val="24"/>
+            <w:lang w:val="en-US"/>
+          </w:rPr>
+          <w:t>https://zerotomastery.io/resources/</w:t>
+        </w:r>
+      </w:hyperlink>
+    </w:p>
+    <w:p>
+      <w:pPr>
+        <w:rPr>
+          <w:rStyle w:val="Hyperlink"/>
+          <w:rFonts w:ascii="Times New Roman" w:hAnsi="Times New Roman" w:cs="Times New Roman"/>
+          <w:i/>
+          <w:iCs/>
+          <w:sz w:val="24"/>
+          <w:szCs w:val="24"/>
+          <w:lang w:val="en-US"/>
+        </w:rPr>
+      </w:pPr>
+      <w:hyperlink r:id="rId18" w:anchor="monthly" w:history="1">
+        <w:r>
+          <w:rPr>
+            <w:rStyle w:val="Hyperlink"/>
+            <w:rFonts w:ascii="Times New Roman" w:hAnsi="Times New Roman" w:cs="Times New Roman"/>
+            <w:i/>
+            <w:iCs/>
+            <w:sz w:val="24"/>
+            <w:szCs w:val="24"/>
+            <w:lang w:val="en-US"/>
+          </w:rPr>
+          <w:t>https://zerotomastery.io/blog/?tag=PM&amp;utm_source=udemy&amp;utm_medium=coursecontent#monthly</w:t>
+        </w:r>
+      </w:hyperlink>
+    </w:p>
+    <w:p>
+      <w:pPr>
+        <w:rPr>
+          <w:rStyle w:val="Hyperlink"/>
+          <w:rFonts w:ascii="Times New Roman" w:hAnsi="Times New Roman" w:cs="Times New Roman"/>
+          <w:i/>
+          <w:iCs/>
+          <w:sz w:val="24"/>
+          <w:szCs w:val="24"/>
+          <w:lang w:val="en-US"/>
+        </w:rPr>
+      </w:pPr>
+      <w:hyperlink r:id="rId19" w:anchor="monthly" w:history="1">
+        <w:r>
+          <w:rPr>
+            <w:rStyle w:val="Hyperlink"/>
+            <w:rFonts w:ascii="Times New Roman" w:hAnsi="Times New Roman" w:cs="Times New Roman"/>
+            <w:i/>
+            <w:iCs/>
+            <w:sz w:val="24"/>
+            <w:szCs w:val="24"/>
+            <w:lang w:val="en-US"/>
+          </w:rPr>
+          <w:t>https://zerotomastery.io/blog/?utm_source=udemy&amp;utm_medium=coursecontent#monthly</w:t>
+        </w:r>
+      </w:hyperlink>
+    </w:p>
+    <w:p>
+      <w:pPr>
+        <w:rPr>
+          <w:rFonts w:ascii="Times New Roman" w:hAnsi="Times New Roman" w:cs="Times New Roman"/>
+          <w:i/>
+          <w:iCs/>
+          <w:sz w:val="24"/>
+          <w:szCs w:val="24"/>
+          <w:u w:val="single"/>
+          <w:lang w:val="en-US"/>
+        </w:rPr>
+      </w:pPr>
+      <w:hyperlink r:id="rId20" w:history="1">
+        <w:r>
+          <w:rPr>
+            <w:rStyle w:val="Hyperlink"/>
+            <w:rFonts w:ascii="Times New Roman" w:hAnsi="Times New Roman" w:cs="Times New Roman"/>
+            <w:i/>
+            <w:iCs/>
+            <w:sz w:val="24"/>
+            <w:szCs w:val="24"/>
+            <w:lang w:val="en-US"/>
+          </w:rPr>
+          <w:t>https://www.linkedin.com/groups/12121940/</w:t>
+        </w:r>
+      </w:hyperlink>
+    </w:p>
+    <w:p>
+      <w:pPr>
+        <w:rPr>
+          <w:rFonts w:ascii="Times New Roman" w:hAnsi="Times New Roman" w:cs="Times New Roman"/>
+          <w:i/>
+          <w:iCs/>
+          <w:sz w:val="24"/>
+          <w:szCs w:val="24"/>
+          <w:u w:val="single"/>
+          <w:lang w:val="en-US"/>
+        </w:rPr>
+      </w:pPr>
+      <w:hyperlink r:id="rId21" w:history="1">
+        <w:r>
+          <w:rPr>
+            <w:rStyle w:val="Hyperlink"/>
+            <w:rFonts w:ascii="Times New Roman" w:hAnsi="Times New Roman" w:cs="Times New Roman"/>
+            <w:i/>
+            <w:iCs/>
+            <w:sz w:val="24"/>
+            <w:szCs w:val="24"/>
+            <w:lang w:val="en-US"/>
+          </w:rPr>
+          <w:t>https://www.linkedin.com/school/64685953/</w:t>
+        </w:r>
+      </w:hyperlink>
+    </w:p>
+    <w:p>
+      <w:pPr>
+        <w:spacing w:line="259" w:lineRule="auto"/>
+        <w:rPr>
+          <w:rFonts w:ascii="Times New Roman" w:hAnsi="Times New Roman" w:cs="Times New Roman"/>
+          <w:i/>
+          <w:iCs/>
+          <w:sz w:val="24"/>
+          <w:szCs w:val="24"/>
+          <w:u w:val="single"/>
+          <w:lang w:val="en-US"/>
+        </w:rPr>
+      </w:pPr>
+      <w:r>
+        <w:rPr>
+          <w:rFonts w:ascii="Times New Roman" w:hAnsi="Times New Roman" w:cs="Times New Roman"/>
+          <w:i/>
+          <w:iCs/>
+          <w:sz w:val="24"/>
+          <w:szCs w:val="24"/>
+          <w:u w:val="single"/>
+          <w:lang w:val="en-US"/>
+        </w:rPr>
+        <w:br w:type="page"/>
+      </w:r>
+    </w:p>
+    <w:p>
+      <w:pPr>
+        <w:jc w:val="center"/>
+        <w:rPr>
+          <w:rFonts w:ascii="Times New Roman" w:hAnsi="Times New Roman" w:cs="Times New Roman"/>
+          <w:b/>
+          <w:iCs/>
+          <w:sz w:val="28"/>
+          <w:szCs w:val="24"/>
+          <w:lang w:val="en-US"/>
+        </w:rPr>
+      </w:pPr>
+      <w:r>
+        <w:rPr>
+          <w:rFonts w:ascii="Times New Roman" w:hAnsi="Times New Roman" w:cs="Times New Roman"/>
+          <w:b/>
+          <w:iCs/>
+          <w:sz w:val="28"/>
+          <w:szCs w:val="24"/>
+          <w:lang w:val="en-US"/>
+        </w:rPr>
+        <w:lastRenderedPageBreak/>
+        <w:t>Rough Work</w:t>
+      </w:r>
+    </w:p>
+    <w:p>
+      <w:pPr>
+        <w:jc w:val="center"/>
+        <w:rPr>
+          <w:rFonts w:ascii="Times New Roman" w:hAnsi="Times New Roman" w:cs="Times New Roman"/>
+          <w:b/>
+          <w:iCs/>
+          <w:sz w:val="28"/>
+          <w:szCs w:val="24"/>
+          <w:lang w:val="en-US"/>
+        </w:rPr>
+      </w:pPr>
+    </w:p>
+    <w:p>
+      <w:pPr>
+        <w:pStyle w:val="ListParagraph"/>
+        <w:numPr>
+          <w:ilvl w:val="3"/>
+          <w:numId w:val="3"/>
+        </w:numPr>
+        <w:ind w:left="709"/>
+        <w:rPr>
+          <w:rFonts w:ascii="Times New Roman" w:hAnsi="Times New Roman" w:cs="Times New Roman"/>
+          <w:b/>
+          <w:iCs/>
+          <w:sz w:val="24"/>
+          <w:szCs w:val="24"/>
+          <w:lang w:val="en-US"/>
+        </w:rPr>
+      </w:pPr>
+      <w:r>
+        <w:rPr>
+          <w:rFonts w:ascii="Times New Roman" w:hAnsi="Times New Roman" w:cs="Times New Roman"/>
+          <w:b/>
+          <w:iCs/>
+          <w:sz w:val="24"/>
+          <w:szCs w:val="24"/>
+          <w:lang w:val="en-US"/>
+        </w:rPr>
+        <w:t>Useful Terminal Commands</w:t>
+      </w:r>
+      <w:r>
+        <w:rPr>
+          <w:rFonts w:ascii="Times New Roman" w:hAnsi="Times New Roman" w:cs="Times New Roman"/>
+          <w:b/>
+          <w:iCs/>
+          <w:sz w:val="24"/>
+          <w:szCs w:val="24"/>
+          <w:lang w:val="en-US"/>
+        </w:rPr>
+        <w:br/>
+      </w:r>
+      <w:r>
+        <w:rPr>
+          <w:rFonts w:ascii="Times New Roman" w:hAnsi="Times New Roman" w:cs="Times New Roman"/>
+          <w:iCs/>
+          <w:sz w:val="24"/>
+          <w:szCs w:val="24"/>
+          <w:lang w:val="en-US"/>
+        </w:rPr>
+        <w:br/>
+        <w:t>pwd</w:t>
+      </w:r>
+      <w:r>
+        <w:rPr>
+          <w:rFonts w:ascii="Times New Roman" w:hAnsi="Times New Roman" w:cs="Times New Roman"/>
+          <w:b/>
+          <w:iCs/>
+          <w:sz w:val="24"/>
+          <w:szCs w:val="24"/>
+          <w:lang w:val="en-US"/>
+        </w:rPr>
+        <w:br/>
+      </w:r>
+      <w:r>
+        <w:rPr>
+          <w:rFonts w:ascii="Times New Roman" w:hAnsi="Times New Roman" w:cs="Times New Roman"/>
+          <w:iCs/>
+          <w:sz w:val="24"/>
+          <w:szCs w:val="24"/>
+          <w:lang w:val="en-US"/>
+        </w:rPr>
+        <w:t>ls</w:t>
+      </w:r>
+      <w:r>
+        <w:rPr>
+          <w:rFonts w:ascii="Times New Roman" w:hAnsi="Times New Roman" w:cs="Times New Roman"/>
+          <w:iCs/>
+          <w:sz w:val="24"/>
+          <w:szCs w:val="24"/>
+          <w:lang w:val="en-US"/>
+        </w:rPr>
+        <w:br/>
+        <w:t>cd</w:t>
+      </w:r>
+      <w:r>
+        <w:rPr>
+          <w:rFonts w:ascii="Times New Roman" w:hAnsi="Times New Roman" w:cs="Times New Roman"/>
+          <w:iCs/>
+          <w:sz w:val="24"/>
+          <w:szCs w:val="24"/>
+          <w:lang w:val="en-US"/>
+        </w:rPr>
+        <w:t xml:space="preserve"> </w:t>
+      </w:r>
+      <w:r>
+        <w:rPr>
+          <w:rFonts w:ascii="Times New Roman" w:hAnsi="Times New Roman" w:cs="Times New Roman"/>
+          <w:iCs/>
+          <w:sz w:val="24"/>
+          <w:szCs w:val="24"/>
+          <w:lang w:val="en-US"/>
+        </w:rPr>
+        <w:br/>
+        <w:t>cp</w:t>
+      </w:r>
+      <w:r>
+        <w:rPr>
+          <w:rFonts w:ascii="Times New Roman" w:hAnsi="Times New Roman" w:cs="Times New Roman"/>
+          <w:iCs/>
+          <w:sz w:val="24"/>
+          <w:szCs w:val="24"/>
+          <w:lang w:val="en-US"/>
+        </w:rPr>
+        <w:br/>
+        <w:t>mv</w:t>
+      </w:r>
+      <w:r>
+        <w:rPr>
+          <w:rFonts w:ascii="Times New Roman" w:hAnsi="Times New Roman" w:cs="Times New Roman"/>
+          <w:iCs/>
+          <w:sz w:val="24"/>
+          <w:szCs w:val="24"/>
+          <w:lang w:val="en-US"/>
+        </w:rPr>
+        <w:br/>
+        <w:t>rm</w:t>
+      </w:r>
+      <w:r>
+        <w:rPr>
+          <w:rFonts w:ascii="Times New Roman" w:hAnsi="Times New Roman" w:cs="Times New Roman"/>
+          <w:iCs/>
+          <w:sz w:val="24"/>
+          <w:szCs w:val="24"/>
+          <w:lang w:val="en-US"/>
+        </w:rPr>
+        <w:br/>
+        <w:t>cat</w:t>
+      </w:r>
+      <w:r>
+        <w:rPr>
+          <w:rFonts w:ascii="Times New Roman" w:hAnsi="Times New Roman" w:cs="Times New Roman"/>
+          <w:iCs/>
+          <w:sz w:val="24"/>
+          <w:szCs w:val="24"/>
+          <w:lang w:val="en-US"/>
+        </w:rPr>
+        <w:br/>
+      </w:r>
+      <w:r>
+        <w:rPr>
+          <w:rFonts w:ascii="Times New Roman" w:hAnsi="Times New Roman" w:cs="Times New Roman"/>
+          <w:iCs/>
+          <w:sz w:val="24"/>
+          <w:szCs w:val="24"/>
+          <w:lang w:val="en-US"/>
+        </w:rPr>
+        <w:t>man</w:t>
+      </w:r>
+      <w:r>
+        <w:rPr>
+          <w:rFonts w:ascii="Times New Roman" w:hAnsi="Times New Roman" w:cs="Times New Roman"/>
+          <w:iCs/>
+          <w:sz w:val="24"/>
+          <w:szCs w:val="24"/>
+          <w:lang w:val="en-US"/>
+        </w:rPr>
+        <w:br/>
+        <w:t>mkdir</w:t>
+      </w:r>
+      <w:r>
+        <w:rPr>
+          <w:rFonts w:ascii="Times New Roman" w:hAnsi="Times New Roman" w:cs="Times New Roman"/>
+          <w:iCs/>
+          <w:sz w:val="24"/>
+          <w:szCs w:val="24"/>
+          <w:lang w:val="en-US"/>
+        </w:rPr>
+        <w:br/>
+        <w:t>rmdir</w:t>
+      </w:r>
+      <w:r>
+        <w:rPr>
+          <w:rFonts w:ascii="Times New Roman" w:hAnsi="Times New Roman" w:cs="Times New Roman"/>
+          <w:iCs/>
+          <w:sz w:val="24"/>
+          <w:szCs w:val="24"/>
+          <w:lang w:val="en-US"/>
+        </w:rPr>
+        <w:br/>
+        <w:t>echo</w:t>
+      </w:r>
+      <w:r>
+        <w:rPr>
+          <w:rFonts w:ascii="Times New Roman" w:hAnsi="Times New Roman" w:cs="Times New Roman"/>
+          <w:iCs/>
+          <w:sz w:val="24"/>
+          <w:szCs w:val="24"/>
+          <w:lang w:val="en-US"/>
+        </w:rPr>
+        <w:br/>
+        <w:t>touch</w:t>
+      </w:r>
+      <w:r>
+        <w:rPr>
+          <w:rFonts w:ascii="Times New Roman" w:hAnsi="Times New Roman" w:cs="Times New Roman"/>
+          <w:iCs/>
+          <w:sz w:val="24"/>
+          <w:szCs w:val="24"/>
+          <w:lang w:val="en-US"/>
+        </w:rPr>
+        <w:br/>
+      </w:r>
     </w:p>
     <w:sectPr>
       <w:pgSz w:w="11906" w:h="16838"/>
@@ -1286,10 +2734,10 @@
 <file path=word/numbering.xml><?xml version="1.0" encoding="utf-8"?>
 <w:numbering xmlns:wpc="http://schemas.microsoft.com/office/word/2010/wordprocessingCanvas" xmlns:cx="http://schemas.microsoft.com/office/drawing/2014/chartex" xmlns:cx1="http://schemas.microsoft.com/office/drawing/2015/9/8/chartex" xmlns:mc="http://schemas.openxmlformats.org/markup-compatibility/2006" xmlns:o="urn:schemas-microsoft-com:office:office" xmlns:r="http://schemas.openxmlformats.org/officeDocument/2006/relationships" xmlns:m="http://schemas.openxmlformats.org/officeDocument/2006/math" xmlns:v="urn:schemas-microsoft-com:vml" xmlns:wp14="http://schemas.microsoft.com/office/word/2010/wordprocessingDrawing" xmlns:wp="http://schemas.openxmlformats.org/drawingml/2006/wordprocessingDrawing" xmlns:w10="urn:schemas-microsoft-com:office:word" xmlns:w="http://schemas.openxmlformats.org/wordprocessingml/2006/main" xmlns:w14="http://schemas.microsoft.com/office/word/2010/wordml" xmlns:w15="http://schemas.microsoft.com/office/word/2012/wordml" xmlns:w16se="http://schemas.microsoft.com/office/word/2015/wordml/symex" xmlns:wpg="http://schemas.microsoft.com/office/word/2010/wordprocessingGroup" xmlns:wpi="http://schemas.microsoft.com/office/word/2010/wordprocessingInk" xmlns:wne="http://schemas.microsoft.com/office/word/2006/wordml" xmlns:wps="http://schemas.microsoft.com/office/word/2010/wordprocessingShape" mc:Ignorable="w14 w15 w16se wp14">
   <w:abstractNum w:abstractNumId="0" w15:restartNumberingAfterBreak="0">
-    <w:nsid w:val="1046723E"/>
+    <w:nsid w:val="0C8C7D16"/>
     <w:multiLevelType w:val="hybridMultilevel"/>
-    <w:tmpl w:val="D8942428"/>
-    <w:lvl w:ilvl="0" w:tplc="56FEB6A6">
+    <w:tmpl w:val="0EA41E40"/>
+    <w:lvl w:ilvl="0" w:tplc="F5D23EEE">
       <w:start w:val="1"/>
       <w:numFmt w:val="decimal"/>
       <w:lvlText w:val="%1."/>
@@ -1375,6 +2823,95 @@
     </w:lvl>
   </w:abstractNum>
   <w:abstractNum w:abstractNumId="1" w15:restartNumberingAfterBreak="0">
+    <w:nsid w:val="1046723E"/>
+    <w:multiLevelType w:val="hybridMultilevel"/>
+    <w:tmpl w:val="D8942428"/>
+    <w:lvl w:ilvl="0" w:tplc="56FEB6A6">
+      <w:start w:val="1"/>
+      <w:numFmt w:val="decimal"/>
+      <w:lvlText w:val="%1."/>
+      <w:lvlJc w:val="left"/>
+      <w:pPr>
+        <w:ind w:left="720" w:hanging="360"/>
+      </w:pPr>
+      <w:rPr>
+        <w:b/>
+      </w:rPr>
+    </w:lvl>
+    <w:lvl w:ilvl="1" w:tplc="40090019">
+      <w:start w:val="1"/>
+      <w:numFmt w:val="lowerLetter"/>
+      <w:lvlText w:val="%2."/>
+      <w:lvlJc w:val="left"/>
+      <w:pPr>
+        <w:ind w:left="1440" w:hanging="360"/>
+      </w:pPr>
+    </w:lvl>
+    <w:lvl w:ilvl="2" w:tplc="4009001B">
+      <w:start w:val="1"/>
+      <w:numFmt w:val="lowerRoman"/>
+      <w:lvlText w:val="%3."/>
+      <w:lvlJc w:val="right"/>
+      <w:pPr>
+        <w:ind w:left="2160" w:hanging="180"/>
+      </w:pPr>
+    </w:lvl>
+    <w:lvl w:ilvl="3" w:tplc="4009000F">
+      <w:start w:val="1"/>
+      <w:numFmt w:val="decimal"/>
+      <w:lvlText w:val="%4."/>
+      <w:lvlJc w:val="left"/>
+      <w:pPr>
+        <w:ind w:left="2880" w:hanging="360"/>
+      </w:pPr>
+    </w:lvl>
+    <w:lvl w:ilvl="4" w:tplc="40090019">
+      <w:start w:val="1"/>
+      <w:numFmt w:val="lowerLetter"/>
+      <w:lvlText w:val="%5."/>
+      <w:lvlJc w:val="left"/>
+      <w:pPr>
+        <w:ind w:left="3600" w:hanging="360"/>
+      </w:pPr>
+    </w:lvl>
+    <w:lvl w:ilvl="5" w:tplc="4009001B">
+      <w:start w:val="1"/>
+      <w:numFmt w:val="lowerRoman"/>
+      <w:lvlText w:val="%6."/>
+      <w:lvlJc w:val="right"/>
+      <w:pPr>
+        <w:ind w:left="4320" w:hanging="180"/>
+      </w:pPr>
+    </w:lvl>
+    <w:lvl w:ilvl="6" w:tplc="4009000F">
+      <w:start w:val="1"/>
+      <w:numFmt w:val="decimal"/>
+      <w:lvlText w:val="%7."/>
+      <w:lvlJc w:val="left"/>
+      <w:pPr>
+        <w:ind w:left="5040" w:hanging="360"/>
+      </w:pPr>
+    </w:lvl>
+    <w:lvl w:ilvl="7" w:tplc="40090019">
+      <w:start w:val="1"/>
+      <w:numFmt w:val="lowerLetter"/>
+      <w:lvlText w:val="%8."/>
+      <w:lvlJc w:val="left"/>
+      <w:pPr>
+        <w:ind w:left="5760" w:hanging="360"/>
+      </w:pPr>
+    </w:lvl>
+    <w:lvl w:ilvl="8" w:tplc="4009001B">
+      <w:start w:val="1"/>
+      <w:numFmt w:val="lowerRoman"/>
+      <w:lvlText w:val="%9."/>
+      <w:lvlJc w:val="right"/>
+      <w:pPr>
+        <w:ind w:left="6480" w:hanging="180"/>
+      </w:pPr>
+    </w:lvl>
+  </w:abstractNum>
+  <w:abstractNum w:abstractNumId="2" w15:restartNumberingAfterBreak="0">
     <w:nsid w:val="22CF0B03"/>
     <w:multiLevelType w:val="hybridMultilevel"/>
     <w:tmpl w:val="07A483D6"/>
@@ -1468,6 +3005,36 @@
     </w:lvl>
   </w:abstractNum>
   <w:num w:numId="1">
+    <w:abstractNumId w:val="2"/>
+    <w:lvlOverride w:ilvl="0">
+      <w:startOverride w:val="1"/>
+    </w:lvlOverride>
+    <w:lvlOverride w:ilvl="1">
+      <w:startOverride w:val="1"/>
+    </w:lvlOverride>
+    <w:lvlOverride w:ilvl="2">
+      <w:startOverride w:val="1"/>
+    </w:lvlOverride>
+    <w:lvlOverride w:ilvl="3">
+      <w:startOverride w:val="1"/>
+    </w:lvlOverride>
+    <w:lvlOverride w:ilvl="4">
+      <w:startOverride w:val="1"/>
+    </w:lvlOverride>
+    <w:lvlOverride w:ilvl="5">
+      <w:startOverride w:val="1"/>
+    </w:lvlOverride>
+    <w:lvlOverride w:ilvl="6">
+      <w:startOverride w:val="1"/>
+    </w:lvlOverride>
+    <w:lvlOverride w:ilvl="7">
+      <w:startOverride w:val="1"/>
+    </w:lvlOverride>
+    <w:lvlOverride w:ilvl="8">
+      <w:startOverride w:val="1"/>
+    </w:lvlOverride>
+  </w:num>
+  <w:num w:numId="2">
     <w:abstractNumId w:val="1"/>
     <w:lvlOverride w:ilvl="0">
       <w:startOverride w:val="1"/>
@@ -1497,7 +3064,7 @@
       <w:startOverride w:val="1"/>
     </w:lvlOverride>
   </w:num>
-  <w:num w:numId="2">
+  <w:num w:numId="3">
     <w:abstractNumId w:val="0"/>
     <w:lvlOverride w:ilvl="0">
       <w:startOverride w:val="1"/>
@@ -1970,7 +3537,6 @@
     <w:name w:val="Hyperlink"/>
     <w:basedOn w:val="DefaultParagraphFont"/>
     <w:uiPriority w:val="99"/>
-    <w:semiHidden/>
     <w:unhideWhenUsed/>
     <w:rsid w:val="0089567A"/>
     <w:rPr>

</xml_diff>

<commit_message>
Added Developer Environment and updated the Notes Doc
</commit_message>
<xml_diff>
--- a/Complete-Python-Developer-ZTM.docx
+++ b/Complete-Python-Developer-ZTM.docx
@@ -564,8 +564,19 @@
           <w:szCs w:val="24"/>
           <w:lang w:val="en-US"/>
         </w:rPr>
-        <w:t>Set of instructions written in a high-level language which can be translated to machine language by compiler/interpreter.</w:t>
-      </w:r>
+        <w:t>Set of instructions written in a high-level language which can be translated to machine language by compiler/</w:t>
+      </w:r>
+      <w:proofErr w:type="gramStart"/>
+      <w:r>
+        <w:rPr>
+          <w:rFonts w:ascii="Times New Roman" w:hAnsi="Times New Roman" w:cs="Times New Roman"/>
+          <w:sz w:val="24"/>
+          <w:szCs w:val="24"/>
+          <w:lang w:val="en-US"/>
+        </w:rPr>
+        <w:t>interpreter.</w:t>
+      </w:r>
+      <w:proofErr w:type="gramEnd"/>
     </w:p>
     <w:p>
       <w:pPr>
@@ -625,7 +636,27 @@
           <w:lang w:val="en-US"/>
         </w:rPr>
         <w:br/>
-        <w:t>Interpreter: Translates codes one line at a time and creates a Byte code which runs on a Cpython Virtual Machine.</w:t>
+        <w:t xml:space="preserve">Interpreter: Translates codes one line at a time and creates a Byte code which runs on a </w:t>
+      </w:r>
+      <w:proofErr w:type="spellStart"/>
+      <w:r>
+        <w:rPr>
+          <w:rFonts w:ascii="Times New Roman" w:hAnsi="Times New Roman" w:cs="Times New Roman"/>
+          <w:sz w:val="24"/>
+          <w:szCs w:val="24"/>
+          <w:lang w:val="en-US"/>
+        </w:rPr>
+        <w:t>Cpython</w:t>
+      </w:r>
+      <w:proofErr w:type="spellEnd"/>
+      <w:r>
+        <w:rPr>
+          <w:rFonts w:ascii="Times New Roman" w:hAnsi="Times New Roman" w:cs="Times New Roman"/>
+          <w:sz w:val="24"/>
+          <w:szCs w:val="24"/>
+          <w:lang w:val="en-US"/>
+        </w:rPr>
+        <w:t xml:space="preserve"> Virtual Machine.</w:t>
       </w:r>
       <w:r>
         <w:rPr>
@@ -721,19 +752,100 @@
           <w:sz w:val="24"/>
           <w:szCs w:val="24"/>
         </w:rPr>
-        <w:t>: cPython</w:t>
-      </w:r>
-      <w:r>
-        <w:br/>
-      </w:r>
-      <w:r>
-        <w:rPr>
-          <w:rFonts w:ascii="Times New Roman" w:hAnsi="Times New Roman" w:cs="Times New Roman"/>
-          <w:sz w:val="24"/>
-          <w:szCs w:val="24"/>
-          <w:lang w:val="en-US"/>
-        </w:rPr>
-        <w:t>Jython (Java), PyPy (Python), IronPython (DotNet)</w:t>
+        <w:t xml:space="preserve">: </w:t>
+      </w:r>
+      <w:proofErr w:type="spellStart"/>
+      <w:r>
+        <w:rPr>
+          <w:rFonts w:ascii="Times New Roman" w:hAnsi="Times New Roman" w:cs="Times New Roman"/>
+          <w:sz w:val="24"/>
+          <w:szCs w:val="24"/>
+        </w:rPr>
+        <w:t>cPython</w:t>
+      </w:r>
+      <w:proofErr w:type="spellEnd"/>
+      <w:r>
+        <w:br/>
+      </w:r>
+      <w:proofErr w:type="spellStart"/>
+      <w:r>
+        <w:rPr>
+          <w:rFonts w:ascii="Times New Roman" w:hAnsi="Times New Roman" w:cs="Times New Roman"/>
+          <w:sz w:val="24"/>
+          <w:szCs w:val="24"/>
+          <w:lang w:val="en-US"/>
+        </w:rPr>
+        <w:t>Jython</w:t>
+      </w:r>
+      <w:proofErr w:type="spellEnd"/>
+      <w:r>
+        <w:rPr>
+          <w:rFonts w:ascii="Times New Roman" w:hAnsi="Times New Roman" w:cs="Times New Roman"/>
+          <w:sz w:val="24"/>
+          <w:szCs w:val="24"/>
+          <w:lang w:val="en-US"/>
+        </w:rPr>
+        <w:t xml:space="preserve"> (Java), </w:t>
+      </w:r>
+      <w:proofErr w:type="spellStart"/>
+      <w:r>
+        <w:rPr>
+          <w:rFonts w:ascii="Times New Roman" w:hAnsi="Times New Roman" w:cs="Times New Roman"/>
+          <w:sz w:val="24"/>
+          <w:szCs w:val="24"/>
+          <w:lang w:val="en-US"/>
+        </w:rPr>
+        <w:t>PyPy</w:t>
+      </w:r>
+      <w:proofErr w:type="spellEnd"/>
+      <w:r>
+        <w:rPr>
+          <w:rFonts w:ascii="Times New Roman" w:hAnsi="Times New Roman" w:cs="Times New Roman"/>
+          <w:sz w:val="24"/>
+          <w:szCs w:val="24"/>
+          <w:lang w:val="en-US"/>
+        </w:rPr>
+        <w:t xml:space="preserve"> (Python), </w:t>
+      </w:r>
+      <w:proofErr w:type="spellStart"/>
+      <w:r>
+        <w:rPr>
+          <w:rFonts w:ascii="Times New Roman" w:hAnsi="Times New Roman" w:cs="Times New Roman"/>
+          <w:sz w:val="24"/>
+          <w:szCs w:val="24"/>
+          <w:lang w:val="en-US"/>
+        </w:rPr>
+        <w:t>IronPython</w:t>
+      </w:r>
+      <w:proofErr w:type="spellEnd"/>
+      <w:r>
+        <w:rPr>
+          <w:rFonts w:ascii="Times New Roman" w:hAnsi="Times New Roman" w:cs="Times New Roman"/>
+          <w:sz w:val="24"/>
+          <w:szCs w:val="24"/>
+          <w:lang w:val="en-US"/>
+        </w:rPr>
+        <w:t xml:space="preserve"> (</w:t>
+      </w:r>
+      <w:proofErr w:type="spellStart"/>
+      <w:r>
+        <w:rPr>
+          <w:rFonts w:ascii="Times New Roman" w:hAnsi="Times New Roman" w:cs="Times New Roman"/>
+          <w:sz w:val="24"/>
+          <w:szCs w:val="24"/>
+          <w:lang w:val="en-US"/>
+        </w:rPr>
+        <w:t>DotNet</w:t>
+      </w:r>
+      <w:proofErr w:type="spellEnd"/>
+      <w:r>
+        <w:rPr>
+          <w:rFonts w:ascii="Times New Roman" w:hAnsi="Times New Roman" w:cs="Times New Roman"/>
+          <w:sz w:val="24"/>
+          <w:szCs w:val="24"/>
+          <w:lang w:val="en-US"/>
+        </w:rPr>
+        <w:t>)</w:t>
       </w:r>
       <w:r>
         <w:rPr>
@@ -1421,6 +1533,2268 @@
           <w:lang w:val="en-US"/>
         </w:rPr>
       </w:pPr>
+      <w:bookmarkStart w:id="0" w:name="_GoBack"/>
+      <w:bookmarkEnd w:id="0"/>
+    </w:p>
+    <w:p>
+      <w:pPr>
+        <w:spacing w:line="259" w:lineRule="auto"/>
+        <w:rPr>
+          <w:rFonts w:ascii="Times New Roman" w:hAnsi="Times New Roman" w:cs="Times New Roman"/>
+          <w:b/>
+          <w:sz w:val="28"/>
+          <w:szCs w:val="24"/>
+          <w:lang w:val="en-US"/>
+        </w:rPr>
+      </w:pPr>
+      <w:r>
+        <w:rPr>
+          <w:rFonts w:ascii="Times New Roman" w:hAnsi="Times New Roman" w:cs="Times New Roman"/>
+          <w:b/>
+          <w:sz w:val="28"/>
+          <w:szCs w:val="24"/>
+          <w:lang w:val="en-US"/>
+        </w:rPr>
+        <w:br w:type="page"/>
+      </w:r>
+    </w:p>
+    <w:p>
+      <w:pPr>
+        <w:spacing w:line="360" w:lineRule="auto"/>
+        <w:jc w:val="center"/>
+        <w:rPr>
+          <w:rFonts w:ascii="Times New Roman" w:hAnsi="Times New Roman" w:cs="Times New Roman"/>
+          <w:b/>
+          <w:sz w:val="28"/>
+          <w:szCs w:val="24"/>
+          <w:lang w:val="en-US"/>
+        </w:rPr>
+      </w:pPr>
+      <w:r>
+        <w:rPr>
+          <w:rFonts w:ascii="Times New Roman" w:hAnsi="Times New Roman" w:cs="Times New Roman"/>
+          <w:b/>
+          <w:sz w:val="28"/>
+          <w:szCs w:val="24"/>
+          <w:lang w:val="en-US"/>
+        </w:rPr>
+        <w:lastRenderedPageBreak/>
+        <w:t>Developer Environment</w:t>
+      </w:r>
+    </w:p>
+    <w:p>
+      <w:pPr>
+        <w:spacing w:line="360" w:lineRule="auto"/>
+        <w:jc w:val="center"/>
+        <w:rPr>
+          <w:rFonts w:ascii="Times New Roman" w:hAnsi="Times New Roman" w:cs="Times New Roman"/>
+          <w:b/>
+          <w:sz w:val="24"/>
+          <w:szCs w:val="24"/>
+          <w:lang w:val="en-US"/>
+        </w:rPr>
+      </w:pPr>
+    </w:p>
+    <w:p>
+      <w:pPr>
+        <w:pStyle w:val="ListParagraph"/>
+        <w:numPr>
+          <w:ilvl w:val="0"/>
+          <w:numId w:val="4"/>
+        </w:numPr>
+        <w:spacing w:line="360" w:lineRule="auto"/>
+        <w:rPr>
+          <w:rFonts w:ascii="Times New Roman" w:hAnsi="Times New Roman" w:cs="Times New Roman"/>
+          <w:b/>
+          <w:sz w:val="24"/>
+          <w:szCs w:val="24"/>
+          <w:lang w:val="en-US"/>
+        </w:rPr>
+      </w:pPr>
+      <w:r>
+        <w:rPr>
+          <w:rFonts w:ascii="Times New Roman" w:hAnsi="Times New Roman" w:cs="Times New Roman"/>
+          <w:b/>
+          <w:sz w:val="24"/>
+          <w:szCs w:val="24"/>
+          <w:lang w:val="en-US"/>
+        </w:rPr>
+        <w:t>MAC – Python Install</w:t>
+      </w:r>
+      <w:r>
+        <w:rPr>
+          <w:rFonts w:ascii="Times New Roman" w:hAnsi="Times New Roman" w:cs="Times New Roman"/>
+          <w:b/>
+          <w:sz w:val="24"/>
+          <w:szCs w:val="24"/>
+          <w:lang w:val="en-US"/>
+        </w:rPr>
+        <w:br/>
+      </w:r>
+    </w:p>
+    <w:p>
+      <w:pPr>
+        <w:pStyle w:val="ListParagraph"/>
+        <w:spacing w:line="360" w:lineRule="auto"/>
+        <w:rPr>
+          <w:rFonts w:ascii="Times New Roman" w:hAnsi="Times New Roman" w:cs="Times New Roman"/>
+          <w:i/>
+          <w:u w:val="single"/>
+        </w:rPr>
+      </w:pPr>
+      <w:hyperlink r:id="rId13" w:history="1">
+        <w:r>
+          <w:rPr>
+            <w:rStyle w:val="Hyperlink"/>
+            <w:rFonts w:ascii="Times New Roman" w:hAnsi="Times New Roman" w:cs="Times New Roman"/>
+            <w:i/>
+            <w:sz w:val="24"/>
+          </w:rPr>
+          <w:t>https://osxdaily.com/2018/06/13/how-install-update-python-3x-mac/</w:t>
+        </w:r>
+      </w:hyperlink>
+    </w:p>
+    <w:p>
+      <w:pPr>
+        <w:pStyle w:val="ListParagraph"/>
+        <w:spacing w:line="360" w:lineRule="auto"/>
+        <w:rPr>
+          <w:rFonts w:ascii="Times New Roman" w:hAnsi="Times New Roman" w:cs="Times New Roman"/>
+          <w:b/>
+          <w:sz w:val="24"/>
+          <w:szCs w:val="24"/>
+          <w:lang w:val="en-US"/>
+        </w:rPr>
+      </w:pPr>
+    </w:p>
+    <w:p>
+      <w:pPr>
+        <w:pStyle w:val="ListParagraph"/>
+        <w:numPr>
+          <w:ilvl w:val="0"/>
+          <w:numId w:val="4"/>
+        </w:numPr>
+        <w:spacing w:line="360" w:lineRule="auto"/>
+        <w:rPr>
+          <w:rFonts w:ascii="Times New Roman" w:hAnsi="Times New Roman" w:cs="Times New Roman"/>
+          <w:b/>
+          <w:sz w:val="24"/>
+          <w:szCs w:val="24"/>
+          <w:lang w:val="en-US"/>
+        </w:rPr>
+      </w:pPr>
+      <w:r>
+        <w:rPr>
+          <w:rFonts w:ascii="Times New Roman" w:hAnsi="Times New Roman" w:cs="Times New Roman"/>
+          <w:b/>
+          <w:sz w:val="24"/>
+          <w:szCs w:val="24"/>
+          <w:lang w:val="en-US"/>
+        </w:rPr>
+        <w:t>Windows – Python Install</w:t>
+      </w:r>
+      <w:r>
+        <w:rPr>
+          <w:rFonts w:ascii="Times New Roman" w:hAnsi="Times New Roman" w:cs="Times New Roman"/>
+          <w:b/>
+          <w:sz w:val="24"/>
+          <w:szCs w:val="24"/>
+          <w:lang w:val="en-US"/>
+        </w:rPr>
+        <w:br/>
+      </w:r>
+      <w:r>
+        <w:rPr>
+          <w:rFonts w:ascii="Times New Roman" w:hAnsi="Times New Roman" w:cs="Times New Roman"/>
+          <w:b/>
+          <w:sz w:val="24"/>
+          <w:szCs w:val="24"/>
+          <w:lang w:val="en-US"/>
+        </w:rPr>
+        <w:br/>
+      </w:r>
+      <w:hyperlink r:id="rId14" w:history="1">
+        <w:r>
+          <w:rPr>
+            <w:rStyle w:val="Hyperlink"/>
+            <w:rFonts w:ascii="Times New Roman" w:hAnsi="Times New Roman" w:cs="Times New Roman"/>
+            <w:i/>
+            <w:sz w:val="24"/>
+          </w:rPr>
+          <w:t>https://www.python.org/</w:t>
+        </w:r>
+      </w:hyperlink>
+      <w:r>
+        <w:rPr>
+          <w:rFonts w:ascii="Times New Roman" w:hAnsi="Times New Roman" w:cs="Times New Roman"/>
+          <w:i/>
+          <w:sz w:val="24"/>
+        </w:rPr>
+        <w:tab/>
+      </w:r>
+      <w:r>
+        <w:rPr>
+          <w:rFonts w:ascii="Times New Roman" w:hAnsi="Times New Roman" w:cs="Times New Roman"/>
+          <w:i/>
+          <w:sz w:val="24"/>
+        </w:rPr>
+        <w:br/>
+      </w:r>
+      <w:hyperlink r:id="rId15" w:history="1">
+        <w:r>
+          <w:rPr>
+            <w:rStyle w:val="Hyperlink"/>
+            <w:rFonts w:ascii="Times New Roman" w:hAnsi="Times New Roman" w:cs="Times New Roman"/>
+            <w:i/>
+            <w:sz w:val="24"/>
+          </w:rPr>
+          <w:t>https://realpython.com/installing-python/</w:t>
+        </w:r>
+      </w:hyperlink>
+      <w:r>
+        <w:tab/>
+      </w:r>
+      <w:r>
+        <w:br/>
+      </w:r>
+    </w:p>
+    <w:p>
+      <w:pPr>
+        <w:pStyle w:val="ListParagraph"/>
+        <w:spacing w:line="360" w:lineRule="auto"/>
+        <w:rPr>
+          <w:rFonts w:ascii="Times New Roman" w:hAnsi="Times New Roman" w:cs="Times New Roman"/>
+          <w:b/>
+          <w:sz w:val="24"/>
+          <w:szCs w:val="24"/>
+          <w:lang w:val="en-US"/>
+        </w:rPr>
+      </w:pPr>
+    </w:p>
+    <w:p>
+      <w:pPr>
+        <w:pStyle w:val="ListParagraph"/>
+        <w:numPr>
+          <w:ilvl w:val="0"/>
+          <w:numId w:val="4"/>
+        </w:numPr>
+        <w:spacing w:line="360" w:lineRule="auto"/>
+        <w:rPr>
+          <w:rFonts w:ascii="Times New Roman" w:hAnsi="Times New Roman" w:cs="Times New Roman"/>
+          <w:b/>
+          <w:sz w:val="24"/>
+          <w:szCs w:val="24"/>
+          <w:lang w:val="en-US"/>
+        </w:rPr>
+      </w:pPr>
+      <w:r>
+        <w:rPr>
+          <w:rFonts w:ascii="Times New Roman" w:hAnsi="Times New Roman" w:cs="Times New Roman"/>
+          <w:b/>
+          <w:sz w:val="24"/>
+          <w:szCs w:val="24"/>
+          <w:lang w:val="en-US"/>
+        </w:rPr>
+        <w:t>Windows – Get Terminal</w:t>
+      </w:r>
+    </w:p>
+    <w:p>
+      <w:pPr>
+        <w:pStyle w:val="ListParagraph"/>
+        <w:spacing w:line="360" w:lineRule="auto"/>
+        <w:rPr>
+          <w:rFonts w:ascii="Times New Roman" w:hAnsi="Times New Roman" w:cs="Times New Roman"/>
+          <w:b/>
+          <w:sz w:val="24"/>
+          <w:szCs w:val="24"/>
+          <w:lang w:val="en-US"/>
+        </w:rPr>
+      </w:pPr>
+    </w:p>
+    <w:p>
+      <w:pPr>
+        <w:pStyle w:val="ListParagraph"/>
+        <w:spacing w:line="360" w:lineRule="auto"/>
+        <w:rPr>
+          <w:rFonts w:ascii="Times New Roman" w:hAnsi="Times New Roman" w:cs="Times New Roman"/>
+          <w:b/>
+          <w:sz w:val="24"/>
+          <w:szCs w:val="24"/>
+          <w:lang w:val="en-US"/>
+        </w:rPr>
+      </w:pPr>
+      <w:hyperlink r:id="rId16" w:history="1">
+        <w:r>
+          <w:rPr>
+            <w:rStyle w:val="Hyperlink"/>
+            <w:rFonts w:ascii="Times New Roman" w:hAnsi="Times New Roman" w:cs="Times New Roman"/>
+            <w:i/>
+            <w:sz w:val="24"/>
+          </w:rPr>
+          <w:t>https://www.thewindowsclub.com/install-windows-terminal-on-windows-10</w:t>
+        </w:r>
+      </w:hyperlink>
+      <w:r>
+        <w:rPr>
+          <w:rFonts w:ascii="Times New Roman" w:hAnsi="Times New Roman" w:cs="Times New Roman"/>
+          <w:i/>
+          <w:u w:val="single"/>
+        </w:rPr>
+        <w:br/>
+      </w:r>
+    </w:p>
+    <w:p>
+      <w:pPr>
+        <w:pStyle w:val="ListParagraph"/>
+        <w:spacing w:line="360" w:lineRule="auto"/>
+        <w:rPr>
+          <w:rFonts w:ascii="Times New Roman" w:hAnsi="Times New Roman" w:cs="Times New Roman"/>
+          <w:b/>
+          <w:sz w:val="24"/>
+          <w:szCs w:val="24"/>
+          <w:lang w:val="en-US"/>
+        </w:rPr>
+      </w:pPr>
+    </w:p>
+    <w:p>
+      <w:pPr>
+        <w:pStyle w:val="ListParagraph"/>
+        <w:numPr>
+          <w:ilvl w:val="0"/>
+          <w:numId w:val="4"/>
+        </w:numPr>
+        <w:spacing w:line="360" w:lineRule="auto"/>
+        <w:rPr>
+          <w:rFonts w:ascii="Times New Roman" w:hAnsi="Times New Roman" w:cs="Times New Roman"/>
+          <w:b/>
+          <w:sz w:val="24"/>
+          <w:szCs w:val="24"/>
+          <w:lang w:val="en-US"/>
+        </w:rPr>
+      </w:pPr>
+      <w:r>
+        <w:rPr>
+          <w:rFonts w:ascii="Times New Roman" w:hAnsi="Times New Roman" w:cs="Times New Roman"/>
+          <w:b/>
+          <w:sz w:val="24"/>
+          <w:szCs w:val="24"/>
+          <w:lang w:val="en-US"/>
+        </w:rPr>
+        <w:t>Linux – Python Install</w:t>
+      </w:r>
+    </w:p>
+    <w:p>
+      <w:pPr>
+        <w:pStyle w:val="ListParagraph"/>
+        <w:spacing w:line="360" w:lineRule="auto"/>
+        <w:rPr>
+          <w:rFonts w:ascii="Times New Roman" w:hAnsi="Times New Roman" w:cs="Times New Roman"/>
+          <w:b/>
+          <w:sz w:val="24"/>
+          <w:szCs w:val="24"/>
+          <w:lang w:val="en-US"/>
+        </w:rPr>
+      </w:pPr>
+    </w:p>
+    <w:p>
+      <w:pPr>
+        <w:pStyle w:val="ListParagraph"/>
+        <w:spacing w:line="360" w:lineRule="auto"/>
+        <w:rPr>
+          <w:rFonts w:ascii="Times New Roman" w:hAnsi="Times New Roman" w:cs="Times New Roman"/>
+          <w:i/>
+          <w:sz w:val="24"/>
+          <w:u w:val="single"/>
+        </w:rPr>
+      </w:pPr>
+      <w:hyperlink r:id="rId17" w:history="1">
+        <w:r>
+          <w:rPr>
+            <w:rStyle w:val="Hyperlink"/>
+            <w:rFonts w:ascii="Times New Roman" w:hAnsi="Times New Roman" w:cs="Times New Roman"/>
+            <w:i/>
+            <w:sz w:val="24"/>
+          </w:rPr>
+          <w:t>https://realpython.com/installing-python/</w:t>
+        </w:r>
+      </w:hyperlink>
+      <w:r>
+        <w:rPr>
+          <w:rFonts w:ascii="Times New Roman" w:hAnsi="Times New Roman" w:cs="Times New Roman"/>
+          <w:i/>
+          <w:sz w:val="24"/>
+          <w:u w:val="single"/>
+        </w:rPr>
+        <w:br/>
+      </w:r>
+    </w:p>
+    <w:p>
+      <w:pPr>
+        <w:pStyle w:val="ListParagraph"/>
+        <w:spacing w:line="360" w:lineRule="auto"/>
+        <w:rPr>
+          <w:rFonts w:ascii="Times New Roman" w:hAnsi="Times New Roman" w:cs="Times New Roman"/>
+          <w:b/>
+          <w:sz w:val="24"/>
+          <w:szCs w:val="24"/>
+          <w:lang w:val="en-US"/>
+        </w:rPr>
+      </w:pPr>
+    </w:p>
+    <w:p>
+      <w:pPr>
+        <w:pStyle w:val="ListParagraph"/>
+        <w:numPr>
+          <w:ilvl w:val="0"/>
+          <w:numId w:val="4"/>
+        </w:numPr>
+        <w:spacing w:line="360" w:lineRule="auto"/>
+        <w:rPr>
+          <w:rFonts w:ascii="Times New Roman" w:hAnsi="Times New Roman" w:cs="Times New Roman"/>
+          <w:b/>
+          <w:sz w:val="24"/>
+          <w:szCs w:val="24"/>
+          <w:lang w:val="en-US"/>
+        </w:rPr>
+      </w:pPr>
+      <w:r>
+        <w:rPr>
+          <w:rFonts w:ascii="Times New Roman" w:hAnsi="Times New Roman" w:cs="Times New Roman"/>
+          <w:b/>
+          <w:sz w:val="24"/>
+          <w:szCs w:val="24"/>
+          <w:lang w:val="en-US"/>
+        </w:rPr>
+        <w:t>Python Developer tools</w:t>
+      </w:r>
+    </w:p>
+    <w:p>
+      <w:pPr>
+        <w:pStyle w:val="ListParagraph"/>
+        <w:spacing w:line="360" w:lineRule="auto"/>
+        <w:rPr>
+          <w:rFonts w:ascii="Times New Roman" w:hAnsi="Times New Roman" w:cs="Times New Roman"/>
+          <w:sz w:val="24"/>
+          <w:szCs w:val="24"/>
+          <w:lang w:val="en-US"/>
+        </w:rPr>
+      </w:pPr>
+    </w:p>
+    <w:p>
+      <w:pPr>
+        <w:pStyle w:val="ListParagraph"/>
+        <w:spacing w:line="360" w:lineRule="auto"/>
+        <w:rPr>
+          <w:rFonts w:ascii="Times New Roman" w:hAnsi="Times New Roman" w:cs="Times New Roman"/>
+          <w:sz w:val="24"/>
+          <w:szCs w:val="24"/>
+          <w:lang w:val="en-US"/>
+        </w:rPr>
+      </w:pPr>
+      <w:r>
+        <w:rPr>
+          <w:rFonts w:ascii="Times New Roman" w:hAnsi="Times New Roman" w:cs="Times New Roman"/>
+          <w:sz w:val="24"/>
+          <w:szCs w:val="24"/>
+          <w:lang w:val="en-US"/>
+        </w:rPr>
+        <w:t>Terminal</w:t>
+      </w:r>
+      <w:r>
+        <w:rPr>
+          <w:rFonts w:ascii="Times New Roman" w:hAnsi="Times New Roman" w:cs="Times New Roman"/>
+          <w:sz w:val="24"/>
+          <w:szCs w:val="24"/>
+          <w:lang w:val="en-US"/>
+        </w:rPr>
+        <w:br/>
+        <w:t>Code Editors – lightweight</w:t>
+      </w:r>
+      <w:r>
+        <w:rPr>
+          <w:rFonts w:ascii="Times New Roman" w:hAnsi="Times New Roman" w:cs="Times New Roman"/>
+          <w:sz w:val="24"/>
+          <w:szCs w:val="24"/>
+          <w:lang w:val="en-US"/>
+        </w:rPr>
+        <w:br/>
+        <w:t>IDEs – Full-fledged environment to write and run code</w:t>
+      </w:r>
+      <w:r>
+        <w:rPr>
+          <w:rFonts w:ascii="Times New Roman" w:hAnsi="Times New Roman" w:cs="Times New Roman"/>
+          <w:sz w:val="24"/>
+          <w:szCs w:val="24"/>
+          <w:lang w:val="en-US"/>
+        </w:rPr>
+        <w:br/>
+      </w:r>
+      <w:proofErr w:type="spellStart"/>
+      <w:r>
+        <w:rPr>
+          <w:rFonts w:ascii="Times New Roman" w:hAnsi="Times New Roman" w:cs="Times New Roman"/>
+          <w:sz w:val="24"/>
+          <w:szCs w:val="24"/>
+          <w:lang w:val="en-US"/>
+        </w:rPr>
+        <w:t>Jupyter</w:t>
+      </w:r>
+      <w:proofErr w:type="spellEnd"/>
+      <w:r>
+        <w:rPr>
+          <w:rFonts w:ascii="Times New Roman" w:hAnsi="Times New Roman" w:cs="Times New Roman"/>
+          <w:sz w:val="24"/>
+          <w:szCs w:val="24"/>
+          <w:lang w:val="en-US"/>
+        </w:rPr>
+        <w:t xml:space="preserve"> Notebooks</w:t>
+      </w:r>
+      <w:r>
+        <w:rPr>
+          <w:rFonts w:ascii="Times New Roman" w:hAnsi="Times New Roman" w:cs="Times New Roman"/>
+          <w:sz w:val="24"/>
+          <w:szCs w:val="24"/>
+          <w:lang w:val="en-US"/>
+        </w:rPr>
+        <w:br/>
+      </w:r>
+    </w:p>
+    <w:p>
+      <w:pPr>
+        <w:pStyle w:val="ListParagraph"/>
+        <w:spacing w:line="360" w:lineRule="auto"/>
+        <w:rPr>
+          <w:rFonts w:ascii="Times New Roman" w:hAnsi="Times New Roman" w:cs="Times New Roman"/>
+          <w:sz w:val="24"/>
+          <w:szCs w:val="24"/>
+          <w:lang w:val="en-US"/>
+        </w:rPr>
+      </w:pPr>
+    </w:p>
+    <w:p>
+      <w:pPr>
+        <w:rPr>
+          <w:rFonts w:ascii="Times New Roman" w:hAnsi="Times New Roman" w:cs="Times New Roman"/>
+          <w:sz w:val="24"/>
+          <w:szCs w:val="24"/>
+          <w:lang w:val="en-US"/>
+        </w:rPr>
+      </w:pPr>
+      <w:r>
+        <w:rPr>
+          <w:rFonts w:ascii="Times New Roman" w:hAnsi="Times New Roman" w:cs="Times New Roman"/>
+          <w:sz w:val="24"/>
+          <w:szCs w:val="24"/>
+          <w:lang w:val="en-US"/>
+        </w:rPr>
+        <w:br w:type="page"/>
+      </w:r>
+    </w:p>
+    <w:p>
+      <w:pPr>
+        <w:pStyle w:val="ListParagraph"/>
+        <w:numPr>
+          <w:ilvl w:val="0"/>
+          <w:numId w:val="4"/>
+        </w:numPr>
+        <w:spacing w:line="360" w:lineRule="auto"/>
+        <w:rPr>
+          <w:rFonts w:ascii="Times New Roman" w:hAnsi="Times New Roman" w:cs="Times New Roman"/>
+          <w:b/>
+          <w:sz w:val="24"/>
+          <w:szCs w:val="24"/>
+          <w:lang w:val="en-US"/>
+        </w:rPr>
+      </w:pPr>
+      <w:r>
+        <w:rPr>
+          <w:rFonts w:ascii="Times New Roman" w:hAnsi="Times New Roman" w:cs="Times New Roman"/>
+          <w:b/>
+          <w:sz w:val="24"/>
+          <w:szCs w:val="24"/>
+          <w:lang w:val="en-US"/>
+        </w:rPr>
+        <w:lastRenderedPageBreak/>
+        <w:t>Sublime Text</w:t>
+      </w:r>
+      <w:r>
+        <w:rPr>
+          <w:rFonts w:ascii="Times New Roman" w:hAnsi="Times New Roman" w:cs="Times New Roman"/>
+          <w:b/>
+          <w:sz w:val="24"/>
+          <w:szCs w:val="24"/>
+          <w:lang w:val="en-US"/>
+        </w:rPr>
+        <w:br/>
+      </w:r>
+    </w:p>
+    <w:p>
+      <w:pPr>
+        <w:pStyle w:val="ListParagraph"/>
+        <w:spacing w:line="360" w:lineRule="auto"/>
+        <w:rPr>
+          <w:rStyle w:val="Hyperlink"/>
+          <w:rFonts w:ascii="Times New Roman" w:hAnsi="Times New Roman" w:cs="Times New Roman"/>
+          <w:i/>
+        </w:rPr>
+      </w:pPr>
+      <w:hyperlink r:id="rId18" w:history="1">
+        <w:r>
+          <w:rPr>
+            <w:rStyle w:val="Hyperlink"/>
+            <w:rFonts w:ascii="Times New Roman" w:hAnsi="Times New Roman" w:cs="Times New Roman"/>
+            <w:i/>
+            <w:sz w:val="24"/>
+          </w:rPr>
+          <w:t>https://www.sublimetext.com/3</w:t>
+        </w:r>
+      </w:hyperlink>
+    </w:p>
+    <w:p>
+      <w:pPr>
+        <w:pStyle w:val="ListParagraph"/>
+        <w:spacing w:line="360" w:lineRule="auto"/>
+        <w:rPr>
+          <w:rFonts w:ascii="Times New Roman" w:hAnsi="Times New Roman" w:cs="Times New Roman"/>
+          <w:b/>
+          <w:sz w:val="24"/>
+          <w:szCs w:val="24"/>
+          <w:lang w:val="en-US"/>
+        </w:rPr>
+      </w:pPr>
+    </w:p>
+    <w:p>
+      <w:pPr>
+        <w:pStyle w:val="ListParagraph"/>
+        <w:numPr>
+          <w:ilvl w:val="0"/>
+          <w:numId w:val="4"/>
+        </w:numPr>
+        <w:spacing w:line="360" w:lineRule="auto"/>
+        <w:rPr>
+          <w:rFonts w:ascii="Times New Roman" w:hAnsi="Times New Roman" w:cs="Times New Roman"/>
+          <w:b/>
+          <w:sz w:val="24"/>
+          <w:szCs w:val="24"/>
+          <w:lang w:val="en-US"/>
+        </w:rPr>
+      </w:pPr>
+      <w:r>
+        <w:rPr>
+          <w:rFonts w:ascii="Times New Roman" w:hAnsi="Times New Roman" w:cs="Times New Roman"/>
+          <w:b/>
+          <w:sz w:val="24"/>
+          <w:szCs w:val="24"/>
+          <w:lang w:val="en-US"/>
+        </w:rPr>
+        <w:t>Quick Note Upcoming Video</w:t>
+      </w:r>
+      <w:r>
+        <w:rPr>
+          <w:rFonts w:ascii="Times New Roman" w:hAnsi="Times New Roman" w:cs="Times New Roman"/>
+          <w:b/>
+          <w:sz w:val="24"/>
+          <w:szCs w:val="24"/>
+          <w:lang w:val="en-US"/>
+        </w:rPr>
+        <w:br/>
+      </w:r>
+    </w:p>
+    <w:p>
+      <w:pPr>
+        <w:pStyle w:val="ListParagraph"/>
+        <w:spacing w:line="360" w:lineRule="auto"/>
+        <w:rPr>
+          <w:rStyle w:val="Hyperlink"/>
+          <w:i/>
+        </w:rPr>
+      </w:pPr>
+      <w:hyperlink r:id="rId19" w:history="1">
+        <w:r>
+          <w:rPr>
+            <w:rStyle w:val="Hyperlink"/>
+            <w:i/>
+          </w:rPr>
+          <w:t xml:space="preserve">The Complete Web Developer in 2023: Zero to Mastery | </w:t>
+        </w:r>
+        <w:proofErr w:type="spellStart"/>
+        <w:r>
+          <w:rPr>
+            <w:rStyle w:val="Hyperlink"/>
+            <w:i/>
+          </w:rPr>
+          <w:t>Udemy</w:t>
+        </w:r>
+        <w:proofErr w:type="spellEnd"/>
+      </w:hyperlink>
+    </w:p>
+    <w:p>
+      <w:pPr>
+        <w:pStyle w:val="ListParagraph"/>
+        <w:spacing w:line="360" w:lineRule="auto"/>
+        <w:rPr>
+          <w:i/>
+        </w:rPr>
+      </w:pPr>
+    </w:p>
+    <w:p>
+      <w:pPr>
+        <w:pStyle w:val="ListParagraph"/>
+        <w:spacing w:line="360" w:lineRule="auto"/>
+        <w:rPr>
+          <w:i/>
+        </w:rPr>
+      </w:pPr>
+    </w:p>
+    <w:p>
+      <w:pPr>
+        <w:pStyle w:val="ListParagraph"/>
+        <w:numPr>
+          <w:ilvl w:val="0"/>
+          <w:numId w:val="4"/>
+        </w:numPr>
+        <w:spacing w:line="360" w:lineRule="auto"/>
+        <w:rPr>
+          <w:rFonts w:ascii="Times New Roman" w:hAnsi="Times New Roman" w:cs="Times New Roman"/>
+          <w:b/>
+          <w:sz w:val="24"/>
+          <w:szCs w:val="24"/>
+          <w:lang w:val="en-US"/>
+        </w:rPr>
+      </w:pPr>
+      <w:r>
+        <w:rPr>
+          <w:rFonts w:ascii="Times New Roman" w:hAnsi="Times New Roman" w:cs="Times New Roman"/>
+          <w:b/>
+          <w:sz w:val="24"/>
+          <w:szCs w:val="24"/>
+          <w:lang w:val="en-US"/>
+        </w:rPr>
+        <w:t>Optional Terminal Commands</w:t>
+      </w:r>
+      <w:r>
+        <w:rPr>
+          <w:rFonts w:ascii="Times New Roman" w:hAnsi="Times New Roman" w:cs="Times New Roman"/>
+          <w:b/>
+          <w:sz w:val="24"/>
+          <w:szCs w:val="24"/>
+          <w:lang w:val="en-US"/>
+        </w:rPr>
+        <w:br/>
+      </w:r>
+    </w:p>
+    <w:p>
+      <w:pPr>
+        <w:pStyle w:val="ListParagraph"/>
+        <w:spacing w:line="360" w:lineRule="auto"/>
+        <w:rPr>
+          <w:rFonts w:ascii="Courier New" w:hAnsi="Courier New" w:cs="Courier New"/>
+          <w:sz w:val="24"/>
+          <w:szCs w:val="24"/>
+          <w:lang w:val="en-US"/>
+        </w:rPr>
+      </w:pPr>
+      <w:proofErr w:type="gramStart"/>
+      <w:r>
+        <w:rPr>
+          <w:rFonts w:ascii="Courier New" w:hAnsi="Courier New" w:cs="Courier New"/>
+          <w:sz w:val="24"/>
+          <w:szCs w:val="24"/>
+          <w:lang w:val="en-US"/>
+        </w:rPr>
+        <w:t>ls</w:t>
+      </w:r>
+      <w:proofErr w:type="gramEnd"/>
+      <w:r>
+        <w:rPr>
+          <w:rFonts w:ascii="Courier New" w:hAnsi="Courier New" w:cs="Courier New"/>
+          <w:sz w:val="24"/>
+          <w:szCs w:val="24"/>
+          <w:lang w:val="en-US"/>
+        </w:rPr>
+        <w:tab/>
+        <w:t>#list // lists all files and folders in directory</w:t>
+      </w:r>
+    </w:p>
+    <w:p>
+      <w:pPr>
+        <w:pStyle w:val="ListParagraph"/>
+        <w:spacing w:line="360" w:lineRule="auto"/>
+        <w:rPr>
+          <w:rFonts w:ascii="Courier New" w:hAnsi="Courier New" w:cs="Courier New"/>
+          <w:sz w:val="24"/>
+          <w:szCs w:val="24"/>
+          <w:lang w:val="en-US"/>
+        </w:rPr>
+      </w:pPr>
+      <w:proofErr w:type="spellStart"/>
+      <w:proofErr w:type="gramStart"/>
+      <w:r>
+        <w:rPr>
+          <w:rFonts w:ascii="Courier New" w:hAnsi="Courier New" w:cs="Courier New"/>
+          <w:sz w:val="24"/>
+          <w:szCs w:val="24"/>
+          <w:lang w:val="en-US"/>
+        </w:rPr>
+        <w:t>pwd</w:t>
+      </w:r>
+      <w:proofErr w:type="spellEnd"/>
+      <w:proofErr w:type="gramEnd"/>
+      <w:r>
+        <w:rPr>
+          <w:rFonts w:ascii="Courier New" w:hAnsi="Courier New" w:cs="Courier New"/>
+          <w:sz w:val="24"/>
+          <w:szCs w:val="24"/>
+          <w:lang w:val="en-US"/>
+        </w:rPr>
+        <w:tab/>
+        <w:t># present working directory</w:t>
+      </w:r>
+    </w:p>
+    <w:p>
+      <w:pPr>
+        <w:pStyle w:val="ListParagraph"/>
+        <w:spacing w:line="360" w:lineRule="auto"/>
+        <w:rPr>
+          <w:rFonts w:ascii="Courier New" w:hAnsi="Courier New" w:cs="Courier New"/>
+          <w:sz w:val="24"/>
+          <w:szCs w:val="24"/>
+          <w:lang w:val="en-US"/>
+        </w:rPr>
+      </w:pPr>
+      <w:proofErr w:type="gramStart"/>
+      <w:r>
+        <w:rPr>
+          <w:rFonts w:ascii="Courier New" w:hAnsi="Courier New" w:cs="Courier New"/>
+          <w:sz w:val="24"/>
+          <w:szCs w:val="24"/>
+          <w:lang w:val="en-US"/>
+        </w:rPr>
+        <w:t>cd</w:t>
+      </w:r>
+      <w:proofErr w:type="gramEnd"/>
+      <w:r>
+        <w:rPr>
+          <w:rFonts w:ascii="Courier New" w:hAnsi="Courier New" w:cs="Courier New"/>
+          <w:sz w:val="24"/>
+          <w:szCs w:val="24"/>
+          <w:lang w:val="en-US"/>
+        </w:rPr>
+        <w:t xml:space="preserve"> &lt;folder name&gt;</w:t>
+      </w:r>
+      <w:r>
+        <w:rPr>
+          <w:rFonts w:ascii="Courier New" w:hAnsi="Courier New" w:cs="Courier New"/>
+          <w:sz w:val="24"/>
+          <w:szCs w:val="24"/>
+          <w:lang w:val="en-US"/>
+        </w:rPr>
+        <w:tab/>
+        <w:t xml:space="preserve">#move </w:t>
+      </w:r>
+      <w:proofErr w:type="spellStart"/>
+      <w:r>
+        <w:rPr>
+          <w:rFonts w:ascii="Courier New" w:hAnsi="Courier New" w:cs="Courier New"/>
+          <w:sz w:val="24"/>
+          <w:szCs w:val="24"/>
+          <w:lang w:val="en-US"/>
+        </w:rPr>
+        <w:t>pwd</w:t>
+      </w:r>
+      <w:proofErr w:type="spellEnd"/>
+      <w:r>
+        <w:rPr>
+          <w:rFonts w:ascii="Courier New" w:hAnsi="Courier New" w:cs="Courier New"/>
+          <w:sz w:val="24"/>
+          <w:szCs w:val="24"/>
+          <w:lang w:val="en-US"/>
+        </w:rPr>
+        <w:t xml:space="preserve"> to argument folder</w:t>
+      </w:r>
+    </w:p>
+    <w:p>
+      <w:pPr>
+        <w:pStyle w:val="ListParagraph"/>
+        <w:spacing w:line="360" w:lineRule="auto"/>
+        <w:rPr>
+          <w:rFonts w:ascii="Courier New" w:hAnsi="Courier New" w:cs="Courier New"/>
+          <w:sz w:val="24"/>
+          <w:szCs w:val="24"/>
+          <w:lang w:val="en-US"/>
+        </w:rPr>
+      </w:pPr>
+      <w:proofErr w:type="gramStart"/>
+      <w:r>
+        <w:rPr>
+          <w:rFonts w:ascii="Courier New" w:hAnsi="Courier New" w:cs="Courier New"/>
+          <w:sz w:val="24"/>
+          <w:szCs w:val="24"/>
+          <w:lang w:val="en-US"/>
+        </w:rPr>
+        <w:t>cd ..</w:t>
+      </w:r>
+      <w:r>
+        <w:rPr>
+          <w:rFonts w:ascii="Courier New" w:hAnsi="Courier New" w:cs="Courier New"/>
+          <w:sz w:val="24"/>
+          <w:szCs w:val="24"/>
+          <w:lang w:val="en-US"/>
+        </w:rPr>
+        <w:tab/>
+      </w:r>
+      <w:proofErr w:type="gramEnd"/>
+      <w:r>
+        <w:rPr>
+          <w:rFonts w:ascii="Courier New" w:hAnsi="Courier New" w:cs="Courier New"/>
+          <w:sz w:val="24"/>
+          <w:szCs w:val="24"/>
+          <w:lang w:val="en-US"/>
+        </w:rPr>
+        <w:t>#one directory up</w:t>
+      </w:r>
+    </w:p>
+    <w:p>
+      <w:pPr>
+        <w:pStyle w:val="ListParagraph"/>
+        <w:spacing w:line="360" w:lineRule="auto"/>
+        <w:rPr>
+          <w:rFonts w:ascii="Courier New" w:hAnsi="Courier New" w:cs="Courier New"/>
+          <w:sz w:val="24"/>
+          <w:szCs w:val="24"/>
+          <w:lang w:val="en-US"/>
+        </w:rPr>
+      </w:pPr>
+      <w:proofErr w:type="gramStart"/>
+      <w:r>
+        <w:rPr>
+          <w:rFonts w:ascii="Courier New" w:hAnsi="Courier New" w:cs="Courier New"/>
+          <w:sz w:val="24"/>
+          <w:szCs w:val="24"/>
+          <w:lang w:val="en-US"/>
+        </w:rPr>
+        <w:t>cd</w:t>
+      </w:r>
+      <w:proofErr w:type="gramEnd"/>
+      <w:r>
+        <w:rPr>
+          <w:rFonts w:ascii="Courier New" w:hAnsi="Courier New" w:cs="Courier New"/>
+          <w:sz w:val="24"/>
+          <w:szCs w:val="24"/>
+          <w:lang w:val="en-US"/>
+        </w:rPr>
+        <w:t xml:space="preserve"> /</w:t>
+      </w:r>
+      <w:r>
+        <w:rPr>
+          <w:rFonts w:ascii="Courier New" w:hAnsi="Courier New" w:cs="Courier New"/>
+          <w:sz w:val="24"/>
+          <w:szCs w:val="24"/>
+          <w:lang w:val="en-US"/>
+        </w:rPr>
+        <w:tab/>
+      </w:r>
+      <w:r>
+        <w:rPr>
+          <w:rFonts w:ascii="Courier New" w:hAnsi="Courier New" w:cs="Courier New"/>
+          <w:sz w:val="24"/>
+          <w:szCs w:val="24"/>
+          <w:lang w:val="en-US"/>
+        </w:rPr>
+        <w:tab/>
+        <w:t>#move to root directory</w:t>
+      </w:r>
+    </w:p>
+    <w:p>
+      <w:pPr>
+        <w:pStyle w:val="ListParagraph"/>
+        <w:spacing w:line="360" w:lineRule="auto"/>
+        <w:rPr>
+          <w:rFonts w:ascii="Courier New" w:hAnsi="Courier New" w:cs="Courier New"/>
+          <w:sz w:val="24"/>
+          <w:szCs w:val="24"/>
+          <w:lang w:val="en-US"/>
+        </w:rPr>
+      </w:pPr>
+      <w:proofErr w:type="gramStart"/>
+      <w:r>
+        <w:rPr>
+          <w:rFonts w:ascii="Courier New" w:hAnsi="Courier New" w:cs="Courier New"/>
+          <w:sz w:val="24"/>
+          <w:szCs w:val="24"/>
+          <w:lang w:val="en-US"/>
+        </w:rPr>
+        <w:t>cd</w:t>
+      </w:r>
+      <w:proofErr w:type="gramEnd"/>
+      <w:r>
+        <w:rPr>
+          <w:rFonts w:ascii="Courier New" w:hAnsi="Courier New" w:cs="Courier New"/>
+          <w:sz w:val="24"/>
+          <w:szCs w:val="24"/>
+          <w:lang w:val="en-US"/>
+        </w:rPr>
+        <w:t xml:space="preserve"> ~</w:t>
+      </w:r>
+      <w:r>
+        <w:rPr>
+          <w:rFonts w:ascii="Courier New" w:hAnsi="Courier New" w:cs="Courier New"/>
+          <w:sz w:val="24"/>
+          <w:szCs w:val="24"/>
+          <w:lang w:val="en-US"/>
+        </w:rPr>
+        <w:tab/>
+      </w:r>
+      <w:r>
+        <w:rPr>
+          <w:rFonts w:ascii="Courier New" w:hAnsi="Courier New" w:cs="Courier New"/>
+          <w:sz w:val="24"/>
+          <w:szCs w:val="24"/>
+          <w:lang w:val="en-US"/>
+        </w:rPr>
+        <w:tab/>
+        <w:t>#move to user directory</w:t>
+      </w:r>
+      <w:r>
+        <w:rPr>
+          <w:rFonts w:ascii="Courier New" w:hAnsi="Courier New" w:cs="Courier New"/>
+          <w:sz w:val="24"/>
+          <w:szCs w:val="24"/>
+          <w:lang w:val="en-US"/>
+        </w:rPr>
+        <w:br/>
+        <w:t>clear</w:t>
+      </w:r>
+      <w:r>
+        <w:rPr>
+          <w:rFonts w:ascii="Courier New" w:hAnsi="Courier New" w:cs="Courier New"/>
+          <w:sz w:val="24"/>
+          <w:szCs w:val="24"/>
+          <w:lang w:val="en-US"/>
+        </w:rPr>
+        <w:tab/>
+        <w:t>#clears the terminal</w:t>
+      </w:r>
+    </w:p>
+    <w:p>
+      <w:pPr>
+        <w:pStyle w:val="ListParagraph"/>
+        <w:spacing w:line="360" w:lineRule="auto"/>
+        <w:rPr>
+          <w:rFonts w:ascii="Courier New" w:hAnsi="Courier New" w:cs="Courier New"/>
+          <w:sz w:val="24"/>
+          <w:szCs w:val="24"/>
+          <w:lang w:val="en-US"/>
+        </w:rPr>
+      </w:pPr>
+      <w:proofErr w:type="gramStart"/>
+      <w:r>
+        <w:rPr>
+          <w:rFonts w:ascii="Courier New" w:hAnsi="Courier New" w:cs="Courier New"/>
+          <w:sz w:val="24"/>
+          <w:szCs w:val="24"/>
+          <w:lang w:val="en-US"/>
+        </w:rPr>
+        <w:t>open .</w:t>
+      </w:r>
+      <w:r>
+        <w:rPr>
+          <w:rFonts w:ascii="Courier New" w:hAnsi="Courier New" w:cs="Courier New"/>
+          <w:sz w:val="24"/>
+          <w:szCs w:val="24"/>
+          <w:lang w:val="en-US"/>
+        </w:rPr>
+        <w:tab/>
+      </w:r>
+      <w:proofErr w:type="gramEnd"/>
+      <w:r>
+        <w:rPr>
+          <w:rFonts w:ascii="Courier New" w:hAnsi="Courier New" w:cs="Courier New"/>
+          <w:sz w:val="24"/>
+          <w:szCs w:val="24"/>
+          <w:lang w:val="en-US"/>
+        </w:rPr>
+        <w:t>#opens current directory (LINUX</w:t>
+      </w:r>
+      <w:proofErr w:type="gramStart"/>
+      <w:r>
+        <w:rPr>
+          <w:rFonts w:ascii="Courier New" w:hAnsi="Courier New" w:cs="Courier New"/>
+          <w:sz w:val="24"/>
+          <w:szCs w:val="24"/>
+          <w:lang w:val="en-US"/>
+        </w:rPr>
+        <w:t>)</w:t>
+      </w:r>
+      <w:proofErr w:type="gramEnd"/>
+      <w:r>
+        <w:rPr>
+          <w:rFonts w:ascii="Courier New" w:hAnsi="Courier New" w:cs="Courier New"/>
+          <w:sz w:val="24"/>
+          <w:szCs w:val="24"/>
+          <w:lang w:val="en-US"/>
+        </w:rPr>
+        <w:br/>
+        <w:t>open &lt;file name&gt;</w:t>
+      </w:r>
+      <w:r>
+        <w:rPr>
+          <w:rFonts w:ascii="Courier New" w:hAnsi="Courier New" w:cs="Courier New"/>
+          <w:sz w:val="24"/>
+          <w:szCs w:val="24"/>
+          <w:lang w:val="en-US"/>
+        </w:rPr>
+        <w:tab/>
+        <w:t>#opens argument file (LINUX)</w:t>
+      </w:r>
+    </w:p>
+    <w:p>
+      <w:pPr>
+        <w:pStyle w:val="ListParagraph"/>
+        <w:spacing w:line="360" w:lineRule="auto"/>
+        <w:rPr>
+          <w:rFonts w:ascii="Courier New" w:hAnsi="Courier New" w:cs="Courier New"/>
+          <w:sz w:val="24"/>
+          <w:szCs w:val="24"/>
+          <w:lang w:val="en-US"/>
+        </w:rPr>
+      </w:pPr>
+      <w:proofErr w:type="gramStart"/>
+      <w:r>
+        <w:rPr>
+          <w:rFonts w:ascii="Courier New" w:hAnsi="Courier New" w:cs="Courier New"/>
+          <w:sz w:val="24"/>
+          <w:szCs w:val="24"/>
+          <w:lang w:val="en-US"/>
+        </w:rPr>
+        <w:t>open</w:t>
+      </w:r>
+      <w:proofErr w:type="gramEnd"/>
+      <w:r>
+        <w:rPr>
+          <w:rFonts w:ascii="Courier New" w:hAnsi="Courier New" w:cs="Courier New"/>
+          <w:sz w:val="24"/>
+          <w:szCs w:val="24"/>
+          <w:lang w:val="en-US"/>
+        </w:rPr>
+        <w:t xml:space="preserve"> –a “&lt;application name&gt;”</w:t>
+      </w:r>
+      <w:r>
+        <w:rPr>
+          <w:rFonts w:ascii="Courier New" w:hAnsi="Courier New" w:cs="Courier New"/>
+          <w:sz w:val="24"/>
+          <w:szCs w:val="24"/>
+          <w:lang w:val="en-US"/>
+        </w:rPr>
+        <w:tab/>
+        <w:t>#open specified application</w:t>
+      </w:r>
+    </w:p>
+    <w:p>
+      <w:pPr>
+        <w:pStyle w:val="ListParagraph"/>
+        <w:spacing w:line="360" w:lineRule="auto"/>
+        <w:rPr>
+          <w:rFonts w:ascii="Courier New" w:hAnsi="Courier New" w:cs="Courier New"/>
+          <w:sz w:val="24"/>
+          <w:szCs w:val="24"/>
+          <w:lang w:val="en-US"/>
+        </w:rPr>
+      </w:pPr>
+      <w:proofErr w:type="gramStart"/>
+      <w:r>
+        <w:rPr>
+          <w:rFonts w:ascii="Courier New" w:hAnsi="Courier New" w:cs="Courier New"/>
+          <w:sz w:val="24"/>
+          <w:szCs w:val="24"/>
+          <w:lang w:val="en-US"/>
+        </w:rPr>
+        <w:t>open</w:t>
+      </w:r>
+      <w:proofErr w:type="gramEnd"/>
+      <w:r>
+        <w:rPr>
+          <w:rFonts w:ascii="Courier New" w:hAnsi="Courier New" w:cs="Courier New"/>
+          <w:sz w:val="24"/>
+          <w:szCs w:val="24"/>
+          <w:lang w:val="en-US"/>
+        </w:rPr>
+        <w:t xml:space="preserve"> –a “&lt;application name&gt;” &lt;file name&gt;</w:t>
+      </w:r>
+      <w:r>
+        <w:rPr>
+          <w:rFonts w:ascii="Courier New" w:hAnsi="Courier New" w:cs="Courier New"/>
+          <w:sz w:val="24"/>
+          <w:szCs w:val="24"/>
+          <w:lang w:val="en-US"/>
+        </w:rPr>
+        <w:tab/>
+        <w:t># opens specified application with specified application</w:t>
+      </w:r>
+      <w:r>
+        <w:rPr>
+          <w:rFonts w:ascii="Courier New" w:hAnsi="Courier New" w:cs="Courier New"/>
+          <w:sz w:val="24"/>
+          <w:szCs w:val="24"/>
+          <w:lang w:val="en-US"/>
+        </w:rPr>
+        <w:br/>
+        <w:t>start .</w:t>
+      </w:r>
+      <w:r>
+        <w:rPr>
+          <w:rFonts w:ascii="Courier New" w:hAnsi="Courier New" w:cs="Courier New"/>
+          <w:sz w:val="24"/>
+          <w:szCs w:val="24"/>
+          <w:lang w:val="en-US"/>
+        </w:rPr>
+        <w:tab/>
+        <w:t>#opens current directory (WINDOWS)</w:t>
+      </w:r>
+    </w:p>
+    <w:p>
+      <w:pPr>
+        <w:pStyle w:val="ListParagraph"/>
+        <w:spacing w:line="360" w:lineRule="auto"/>
+        <w:rPr>
+          <w:rFonts w:ascii="Courier New" w:hAnsi="Courier New" w:cs="Courier New"/>
+          <w:sz w:val="24"/>
+          <w:szCs w:val="24"/>
+          <w:lang w:val="en-US"/>
+        </w:rPr>
+      </w:pPr>
+      <w:proofErr w:type="gramStart"/>
+      <w:r>
+        <w:rPr>
+          <w:rFonts w:ascii="Courier New" w:hAnsi="Courier New" w:cs="Courier New"/>
+          <w:sz w:val="24"/>
+          <w:szCs w:val="24"/>
+          <w:lang w:val="en-US"/>
+        </w:rPr>
+        <w:t>start</w:t>
+      </w:r>
+      <w:proofErr w:type="gramEnd"/>
+      <w:r>
+        <w:rPr>
+          <w:rFonts w:ascii="Courier New" w:hAnsi="Courier New" w:cs="Courier New"/>
+          <w:sz w:val="24"/>
+          <w:szCs w:val="24"/>
+          <w:lang w:val="en-US"/>
+        </w:rPr>
+        <w:t xml:space="preserve"> &lt;file name&gt;</w:t>
+      </w:r>
+      <w:r>
+        <w:rPr>
+          <w:rFonts w:ascii="Courier New" w:hAnsi="Courier New" w:cs="Courier New"/>
+          <w:sz w:val="24"/>
+          <w:szCs w:val="24"/>
+          <w:lang w:val="en-US"/>
+        </w:rPr>
+        <w:tab/>
+        <w:t>#opens argument file (WINDOWS)</w:t>
+      </w:r>
+    </w:p>
+    <w:p>
+      <w:pPr>
+        <w:pStyle w:val="ListParagraph"/>
+        <w:spacing w:line="360" w:lineRule="auto"/>
+        <w:rPr>
+          <w:rFonts w:ascii="Courier New" w:hAnsi="Courier New" w:cs="Courier New"/>
+          <w:sz w:val="24"/>
+          <w:szCs w:val="24"/>
+          <w:lang w:val="en-US"/>
+        </w:rPr>
+      </w:pPr>
+      <w:proofErr w:type="spellStart"/>
+      <w:proofErr w:type="gramStart"/>
+      <w:r>
+        <w:rPr>
+          <w:rFonts w:ascii="Courier New" w:hAnsi="Courier New" w:cs="Courier New"/>
+          <w:sz w:val="24"/>
+          <w:szCs w:val="24"/>
+          <w:lang w:val="en-US"/>
+        </w:rPr>
+        <w:t>mkdir</w:t>
+      </w:r>
+      <w:proofErr w:type="spellEnd"/>
+      <w:proofErr w:type="gramEnd"/>
+      <w:r>
+        <w:rPr>
+          <w:rFonts w:ascii="Courier New" w:hAnsi="Courier New" w:cs="Courier New"/>
+          <w:sz w:val="24"/>
+          <w:szCs w:val="24"/>
+          <w:lang w:val="en-US"/>
+        </w:rPr>
+        <w:t xml:space="preserve"> &lt;folder name&gt;</w:t>
+      </w:r>
+      <w:r>
+        <w:rPr>
+          <w:rFonts w:ascii="Courier New" w:hAnsi="Courier New" w:cs="Courier New"/>
+          <w:sz w:val="24"/>
+          <w:szCs w:val="24"/>
+          <w:lang w:val="en-US"/>
+        </w:rPr>
+        <w:tab/>
+        <w:t>#creates new folder of argument name</w:t>
+      </w:r>
+    </w:p>
+    <w:p>
+      <w:pPr>
+        <w:pStyle w:val="ListParagraph"/>
+        <w:spacing w:line="360" w:lineRule="auto"/>
+        <w:rPr>
+          <w:rFonts w:ascii="Courier New" w:hAnsi="Courier New" w:cs="Courier New"/>
+          <w:sz w:val="24"/>
+          <w:szCs w:val="24"/>
+          <w:lang w:val="en-US"/>
+        </w:rPr>
+      </w:pPr>
+      <w:proofErr w:type="gramStart"/>
+      <w:r>
+        <w:rPr>
+          <w:rFonts w:ascii="Courier New" w:hAnsi="Courier New" w:cs="Courier New"/>
+          <w:sz w:val="24"/>
+          <w:szCs w:val="24"/>
+          <w:lang w:val="en-US"/>
+        </w:rPr>
+        <w:t>touch</w:t>
+      </w:r>
+      <w:proofErr w:type="gramEnd"/>
+      <w:r>
+        <w:rPr>
+          <w:rFonts w:ascii="Courier New" w:hAnsi="Courier New" w:cs="Courier New"/>
+          <w:sz w:val="24"/>
+          <w:szCs w:val="24"/>
+          <w:lang w:val="en-US"/>
+        </w:rPr>
+        <w:t xml:space="preserve"> &lt;file name&gt;</w:t>
+      </w:r>
+      <w:r>
+        <w:rPr>
+          <w:rFonts w:ascii="Courier New" w:hAnsi="Courier New" w:cs="Courier New"/>
+          <w:sz w:val="24"/>
+          <w:szCs w:val="24"/>
+          <w:lang w:val="en-US"/>
+        </w:rPr>
+        <w:tab/>
+        <w:t>#creates file of argument name</w:t>
+      </w:r>
+    </w:p>
+    <w:p>
+      <w:pPr>
+        <w:pStyle w:val="ListParagraph"/>
+        <w:spacing w:line="360" w:lineRule="auto"/>
+        <w:rPr>
+          <w:rFonts w:ascii="Courier New" w:hAnsi="Courier New" w:cs="Courier New"/>
+          <w:sz w:val="24"/>
+          <w:szCs w:val="24"/>
+          <w:lang w:val="en-US"/>
+        </w:rPr>
+      </w:pPr>
+      <w:proofErr w:type="gramStart"/>
+      <w:r>
+        <w:rPr>
+          <w:rFonts w:ascii="Courier New" w:hAnsi="Courier New" w:cs="Courier New"/>
+          <w:sz w:val="24"/>
+          <w:szCs w:val="24"/>
+          <w:lang w:val="en-US"/>
+        </w:rPr>
+        <w:t>mv</w:t>
+      </w:r>
+      <w:proofErr w:type="gramEnd"/>
+      <w:r>
+        <w:rPr>
+          <w:rFonts w:ascii="Courier New" w:hAnsi="Courier New" w:cs="Courier New"/>
+          <w:sz w:val="24"/>
+          <w:szCs w:val="24"/>
+          <w:lang w:val="en-US"/>
+        </w:rPr>
+        <w:t xml:space="preserve"> &lt;old file name&gt; &lt;new file name&gt;</w:t>
+      </w:r>
+      <w:r>
+        <w:rPr>
+          <w:rFonts w:ascii="Courier New" w:hAnsi="Courier New" w:cs="Courier New"/>
+          <w:sz w:val="24"/>
+          <w:szCs w:val="24"/>
+          <w:lang w:val="en-US"/>
+        </w:rPr>
+        <w:tab/>
+        <w:t>#rename file name</w:t>
+      </w:r>
+    </w:p>
+    <w:p>
+      <w:pPr>
+        <w:pStyle w:val="ListParagraph"/>
+        <w:spacing w:line="360" w:lineRule="auto"/>
+        <w:rPr>
+          <w:rFonts w:ascii="Courier New" w:hAnsi="Courier New" w:cs="Courier New"/>
+          <w:sz w:val="24"/>
+          <w:szCs w:val="24"/>
+          <w:lang w:val="en-US"/>
+        </w:rPr>
+      </w:pPr>
+      <w:proofErr w:type="spellStart"/>
+      <w:proofErr w:type="gramStart"/>
+      <w:r>
+        <w:rPr>
+          <w:rFonts w:ascii="Courier New" w:hAnsi="Courier New" w:cs="Courier New"/>
+          <w:sz w:val="24"/>
+          <w:szCs w:val="24"/>
+          <w:lang w:val="en-US"/>
+        </w:rPr>
+        <w:t>rm</w:t>
+      </w:r>
+      <w:proofErr w:type="spellEnd"/>
+      <w:proofErr w:type="gramEnd"/>
+      <w:r>
+        <w:rPr>
+          <w:rFonts w:ascii="Courier New" w:hAnsi="Courier New" w:cs="Courier New"/>
+          <w:sz w:val="24"/>
+          <w:szCs w:val="24"/>
+          <w:lang w:val="en-US"/>
+        </w:rPr>
+        <w:t xml:space="preserve"> &lt;file name&gt;</w:t>
+      </w:r>
+      <w:r>
+        <w:rPr>
+          <w:rFonts w:ascii="Courier New" w:hAnsi="Courier New" w:cs="Courier New"/>
+          <w:sz w:val="24"/>
+          <w:szCs w:val="24"/>
+          <w:lang w:val="en-US"/>
+        </w:rPr>
+        <w:tab/>
+        <w:t>#delete argument file</w:t>
+      </w:r>
+      <w:r>
+        <w:rPr>
+          <w:rFonts w:ascii="Courier New" w:hAnsi="Courier New" w:cs="Courier New"/>
+          <w:sz w:val="24"/>
+          <w:szCs w:val="24"/>
+          <w:lang w:val="en-US"/>
+        </w:rPr>
+        <w:br/>
+      </w:r>
+      <w:proofErr w:type="spellStart"/>
+      <w:r>
+        <w:rPr>
+          <w:rFonts w:ascii="Courier New" w:hAnsi="Courier New" w:cs="Courier New"/>
+          <w:sz w:val="24"/>
+          <w:szCs w:val="24"/>
+          <w:lang w:val="en-US"/>
+        </w:rPr>
+        <w:t>rm</w:t>
+      </w:r>
+      <w:proofErr w:type="spellEnd"/>
+      <w:r>
+        <w:rPr>
+          <w:rFonts w:ascii="Courier New" w:hAnsi="Courier New" w:cs="Courier New"/>
+          <w:sz w:val="24"/>
+          <w:szCs w:val="24"/>
+          <w:lang w:val="en-US"/>
+        </w:rPr>
+        <w:t xml:space="preserve"> –r &lt;folder name&gt;</w:t>
+      </w:r>
+      <w:r>
+        <w:rPr>
+          <w:rFonts w:ascii="Courier New" w:hAnsi="Courier New" w:cs="Courier New"/>
+          <w:sz w:val="24"/>
+          <w:szCs w:val="24"/>
+          <w:lang w:val="en-US"/>
+        </w:rPr>
+        <w:tab/>
+        <w:t>#delete argument folder (LINUX)</w:t>
+      </w:r>
+      <w:r>
+        <w:rPr>
+          <w:rFonts w:ascii="Courier New" w:hAnsi="Courier New" w:cs="Courier New"/>
+          <w:sz w:val="24"/>
+          <w:szCs w:val="24"/>
+          <w:lang w:val="en-US"/>
+        </w:rPr>
+        <w:br/>
+      </w:r>
+      <w:proofErr w:type="spellStart"/>
+      <w:r>
+        <w:rPr>
+          <w:rFonts w:ascii="Courier New" w:hAnsi="Courier New" w:cs="Courier New"/>
+          <w:sz w:val="24"/>
+          <w:szCs w:val="24"/>
+          <w:lang w:val="en-US"/>
+        </w:rPr>
+        <w:t>rmdir</w:t>
+      </w:r>
+      <w:proofErr w:type="spellEnd"/>
+      <w:r>
+        <w:rPr>
+          <w:rFonts w:ascii="Courier New" w:hAnsi="Courier New" w:cs="Courier New"/>
+          <w:sz w:val="24"/>
+          <w:szCs w:val="24"/>
+          <w:lang w:val="en-US"/>
+        </w:rPr>
+        <w:t xml:space="preserve"> &lt;folder name&gt;</w:t>
+      </w:r>
+      <w:r>
+        <w:rPr>
+          <w:rFonts w:ascii="Courier New" w:hAnsi="Courier New" w:cs="Courier New"/>
+          <w:sz w:val="24"/>
+          <w:szCs w:val="24"/>
+          <w:lang w:val="en-US"/>
+        </w:rPr>
+        <w:tab/>
+        <w:t>#</w:t>
+      </w:r>
+      <w:r>
+        <w:rPr>
+          <w:rFonts w:ascii="Courier New" w:hAnsi="Courier New" w:cs="Courier New"/>
+          <w:sz w:val="24"/>
+          <w:szCs w:val="24"/>
+          <w:lang w:val="en-US"/>
+        </w:rPr>
+        <w:t xml:space="preserve"> </w:t>
+      </w:r>
+      <w:r>
+        <w:rPr>
+          <w:rFonts w:ascii="Courier New" w:hAnsi="Courier New" w:cs="Courier New"/>
+          <w:sz w:val="24"/>
+          <w:szCs w:val="24"/>
+          <w:lang w:val="en-US"/>
+        </w:rPr>
+        <w:t>delete argument folder (WINDOWS)</w:t>
+      </w:r>
+      <w:r>
+        <w:rPr>
+          <w:rFonts w:ascii="Courier New" w:hAnsi="Courier New" w:cs="Courier New"/>
+          <w:sz w:val="24"/>
+          <w:szCs w:val="24"/>
+          <w:lang w:val="en-US"/>
+        </w:rPr>
+        <w:br/>
+      </w:r>
+    </w:p>
+    <w:p>
+      <w:pPr>
+        <w:pStyle w:val="ListParagraph"/>
+        <w:spacing w:line="360" w:lineRule="auto"/>
+        <w:rPr>
+          <w:rFonts w:ascii="Courier New" w:hAnsi="Courier New" w:cs="Courier New"/>
+          <w:sz w:val="24"/>
+          <w:szCs w:val="24"/>
+          <w:lang w:val="en-US"/>
+        </w:rPr>
+      </w:pPr>
+      <w:r>
+        <w:rPr>
+          <w:rFonts w:ascii="Courier New" w:hAnsi="Courier New" w:cs="Courier New"/>
+          <w:sz w:val="24"/>
+          <w:szCs w:val="24"/>
+          <w:lang w:val="en-US"/>
+        </w:rPr>
+        <w:t>TAB key: Auto fil</w:t>
+      </w:r>
+      <w:r>
+        <w:rPr>
+          <w:rFonts w:ascii="Courier New" w:hAnsi="Courier New" w:cs="Courier New"/>
+          <w:sz w:val="24"/>
+          <w:szCs w:val="24"/>
+          <w:lang w:val="en-US"/>
+        </w:rPr>
+        <w:t>l</w:t>
+      </w:r>
+      <w:r>
+        <w:rPr>
+          <w:rFonts w:ascii="Courier New" w:hAnsi="Courier New" w:cs="Courier New"/>
+          <w:sz w:val="24"/>
+          <w:szCs w:val="24"/>
+          <w:lang w:val="en-US"/>
+        </w:rPr>
+        <w:br/>
+        <w:t>UP ARROW key: command history</w:t>
+      </w:r>
+      <w:r>
+        <w:rPr>
+          <w:rFonts w:ascii="Courier New" w:hAnsi="Courier New" w:cs="Courier New"/>
+          <w:sz w:val="24"/>
+          <w:szCs w:val="24"/>
+          <w:lang w:val="en-US"/>
+        </w:rPr>
+        <w:br w:type="page"/>
+      </w:r>
+    </w:p>
+    <w:p>
+      <w:pPr>
+        <w:pStyle w:val="ListParagraph"/>
+        <w:numPr>
+          <w:ilvl w:val="0"/>
+          <w:numId w:val="4"/>
+        </w:numPr>
+        <w:spacing w:line="360" w:lineRule="auto"/>
+        <w:rPr>
+          <w:rFonts w:ascii="Times New Roman" w:hAnsi="Times New Roman" w:cs="Times New Roman"/>
+          <w:b/>
+          <w:sz w:val="24"/>
+          <w:szCs w:val="24"/>
+          <w:lang w:val="en-US"/>
+        </w:rPr>
+      </w:pPr>
+      <w:proofErr w:type="spellStart"/>
+      <w:r>
+        <w:rPr>
+          <w:rFonts w:ascii="Times New Roman" w:hAnsi="Times New Roman" w:cs="Times New Roman"/>
+          <w:b/>
+          <w:sz w:val="24"/>
+          <w:szCs w:val="24"/>
+          <w:lang w:val="en-US"/>
+        </w:rPr>
+        <w:lastRenderedPageBreak/>
+        <w:t>iTerm</w:t>
+      </w:r>
+      <w:proofErr w:type="spellEnd"/>
+      <w:r>
+        <w:rPr>
+          <w:rFonts w:ascii="Times New Roman" w:hAnsi="Times New Roman" w:cs="Times New Roman"/>
+          <w:b/>
+          <w:sz w:val="24"/>
+          <w:szCs w:val="24"/>
+          <w:lang w:val="en-US"/>
+        </w:rPr>
+        <w:t xml:space="preserve"> Setup</w:t>
+      </w:r>
+    </w:p>
+    <w:p>
+      <w:pPr>
+        <w:pStyle w:val="ListParagraph"/>
+        <w:spacing w:line="360" w:lineRule="auto"/>
+        <w:rPr>
+          <w:rFonts w:ascii="Times New Roman" w:hAnsi="Times New Roman" w:cs="Times New Roman"/>
+          <w:b/>
+          <w:sz w:val="24"/>
+          <w:szCs w:val="24"/>
+          <w:lang w:val="en-US"/>
+        </w:rPr>
+      </w:pPr>
+    </w:p>
+    <w:p>
+      <w:pPr>
+        <w:pStyle w:val="ListParagraph"/>
+        <w:numPr>
+          <w:ilvl w:val="0"/>
+          <w:numId w:val="4"/>
+        </w:numPr>
+        <w:tabs>
+          <w:tab w:val="left" w:pos="851"/>
+        </w:tabs>
+        <w:spacing w:line="360" w:lineRule="auto"/>
+        <w:rPr>
+          <w:rFonts w:ascii="Courier New" w:hAnsi="Courier New" w:cs="Courier New"/>
+          <w:b/>
+          <w:sz w:val="24"/>
+          <w:szCs w:val="24"/>
+          <w:lang w:val="en-US"/>
+        </w:rPr>
+      </w:pPr>
+      <w:r>
+        <w:rPr>
+          <w:rFonts w:ascii="Times New Roman" w:hAnsi="Times New Roman" w:cs="Times New Roman"/>
+          <w:b/>
+          <w:sz w:val="24"/>
+          <w:szCs w:val="24"/>
+          <w:lang w:val="en-US"/>
+        </w:rPr>
+        <w:t>Using the command line terminal</w:t>
+      </w:r>
+      <w:r>
+        <w:rPr>
+          <w:rFonts w:ascii="Times New Roman" w:hAnsi="Times New Roman" w:cs="Times New Roman"/>
+          <w:b/>
+          <w:sz w:val="24"/>
+          <w:szCs w:val="24"/>
+          <w:lang w:val="en-US"/>
+        </w:rPr>
+        <w:br/>
+      </w:r>
+      <w:r>
+        <w:rPr>
+          <w:rFonts w:ascii="Times New Roman" w:hAnsi="Times New Roman" w:cs="Times New Roman"/>
+          <w:sz w:val="24"/>
+          <w:szCs w:val="24"/>
+          <w:lang w:val="en-US"/>
+        </w:rPr>
+        <w:br/>
+      </w:r>
+      <w:r>
+        <w:rPr>
+          <w:rFonts w:ascii="Courier New" w:hAnsi="Courier New" w:cs="Courier New"/>
+          <w:sz w:val="24"/>
+          <w:szCs w:val="24"/>
+          <w:lang w:val="en-US"/>
+        </w:rPr>
+        <w:t>python &lt;python file</w:t>
+      </w:r>
+      <w:r>
+        <w:rPr>
+          <w:rFonts w:ascii="Courier New" w:hAnsi="Courier New" w:cs="Courier New"/>
+          <w:sz w:val="24"/>
+          <w:szCs w:val="24"/>
+          <w:lang w:val="en-US"/>
+        </w:rPr>
+        <w:t>&gt;</w:t>
+      </w:r>
+      <w:r>
+        <w:rPr>
+          <w:rFonts w:ascii="Courier New" w:hAnsi="Courier New" w:cs="Courier New"/>
+          <w:sz w:val="24"/>
+          <w:szCs w:val="24"/>
+          <w:lang w:val="en-US"/>
+        </w:rPr>
+        <w:tab/>
+        <w:t>#runs file with program in it</w:t>
+      </w:r>
+      <w:r>
+        <w:rPr>
+          <w:rFonts w:ascii="Courier New" w:hAnsi="Courier New" w:cs="Courier New"/>
+          <w:sz w:val="24"/>
+          <w:szCs w:val="24"/>
+          <w:lang w:val="en-US"/>
+        </w:rPr>
+        <w:br/>
+      </w:r>
+    </w:p>
+    <w:p>
+      <w:pPr>
+        <w:pStyle w:val="ListParagraph"/>
+        <w:tabs>
+          <w:tab w:val="left" w:pos="851"/>
+        </w:tabs>
+        <w:spacing w:line="360" w:lineRule="auto"/>
+        <w:rPr>
+          <w:rFonts w:ascii="Courier New" w:hAnsi="Courier New" w:cs="Courier New"/>
+          <w:b/>
+          <w:sz w:val="24"/>
+          <w:szCs w:val="24"/>
+          <w:lang w:val="en-US"/>
+        </w:rPr>
+      </w:pPr>
+    </w:p>
+    <w:p>
+      <w:pPr>
+        <w:pStyle w:val="ListParagraph"/>
+        <w:numPr>
+          <w:ilvl w:val="0"/>
+          <w:numId w:val="4"/>
+        </w:numPr>
+        <w:spacing w:line="360" w:lineRule="auto"/>
+        <w:rPr>
+          <w:rFonts w:ascii="Times New Roman" w:hAnsi="Times New Roman" w:cs="Times New Roman"/>
+          <w:b/>
+          <w:sz w:val="24"/>
+          <w:szCs w:val="24"/>
+          <w:lang w:val="en-US"/>
+        </w:rPr>
+      </w:pPr>
+      <w:r>
+        <w:rPr>
+          <w:rFonts w:ascii="Times New Roman" w:hAnsi="Times New Roman" w:cs="Times New Roman"/>
+          <w:b/>
+          <w:sz w:val="24"/>
+          <w:szCs w:val="24"/>
+          <w:lang w:val="en-US"/>
+        </w:rPr>
+        <w:t>Visual Studio Code</w:t>
+      </w:r>
+      <w:r>
+        <w:rPr>
+          <w:rFonts w:ascii="Times New Roman" w:hAnsi="Times New Roman" w:cs="Times New Roman"/>
+          <w:b/>
+          <w:sz w:val="24"/>
+          <w:szCs w:val="24"/>
+          <w:lang w:val="en-US"/>
+        </w:rPr>
+        <w:br/>
+      </w:r>
+      <w:r>
+        <w:rPr>
+          <w:rFonts w:ascii="Times New Roman" w:hAnsi="Times New Roman" w:cs="Times New Roman"/>
+          <w:sz w:val="24"/>
+          <w:szCs w:val="24"/>
+          <w:lang w:val="en-US"/>
+        </w:rPr>
+        <w:br/>
+      </w:r>
+      <w:hyperlink r:id="rId20" w:history="1">
+        <w:r>
+          <w:rPr>
+            <w:rFonts w:ascii="Times New Roman" w:hAnsi="Times New Roman" w:cs="Times New Roman"/>
+            <w:i/>
+            <w:sz w:val="24"/>
+            <w:u w:val="single"/>
+          </w:rPr>
+          <w:t xml:space="preserve"> </w:t>
+        </w:r>
+        <w:r>
+          <w:rPr>
+            <w:rStyle w:val="Hyperlink"/>
+            <w:rFonts w:ascii="Times New Roman" w:hAnsi="Times New Roman" w:cs="Times New Roman"/>
+            <w:i/>
+            <w:sz w:val="24"/>
+          </w:rPr>
+          <w:t>https://code.visualstudio.com/download</w:t>
+        </w:r>
+        <w:r>
+          <w:rPr>
+            <w:rStyle w:val="Hyperlink"/>
+            <w:rFonts w:ascii="Times New Roman" w:hAnsi="Times New Roman" w:cs="Times New Roman"/>
+            <w:i/>
+            <w:sz w:val="24"/>
+          </w:rPr>
+          <w:t>s</w:t>
+        </w:r>
+      </w:hyperlink>
+      <w:r>
+        <w:rPr>
+          <w:rFonts w:ascii="Times New Roman" w:hAnsi="Times New Roman" w:cs="Times New Roman"/>
+          <w:b/>
+          <w:sz w:val="24"/>
+          <w:szCs w:val="24"/>
+          <w:lang w:val="en-US"/>
+        </w:rPr>
+        <w:br/>
+      </w:r>
+    </w:p>
+    <w:p>
+      <w:pPr>
+        <w:pStyle w:val="ListParagraph"/>
+        <w:numPr>
+          <w:ilvl w:val="0"/>
+          <w:numId w:val="4"/>
+        </w:numPr>
+        <w:spacing w:line="360" w:lineRule="auto"/>
+        <w:rPr>
+          <w:rFonts w:ascii="Times New Roman" w:hAnsi="Times New Roman" w:cs="Times New Roman"/>
+          <w:b/>
+          <w:sz w:val="24"/>
+          <w:szCs w:val="24"/>
+          <w:lang w:val="en-US"/>
+        </w:rPr>
+      </w:pPr>
+      <w:r>
+        <w:rPr>
+          <w:rFonts w:ascii="Times New Roman" w:hAnsi="Times New Roman" w:cs="Times New Roman"/>
+          <w:b/>
+          <w:sz w:val="24"/>
+          <w:szCs w:val="24"/>
+          <w:lang w:val="en-US"/>
+        </w:rPr>
+        <w:t>PyCharm</w:t>
+      </w:r>
+      <w:r>
+        <w:rPr>
+          <w:rFonts w:ascii="Times New Roman" w:hAnsi="Times New Roman" w:cs="Times New Roman"/>
+          <w:b/>
+          <w:sz w:val="24"/>
+          <w:szCs w:val="24"/>
+          <w:lang w:val="en-US"/>
+        </w:rPr>
+        <w:br/>
+      </w:r>
+      <w:r>
+        <w:rPr>
+          <w:rFonts w:ascii="Times New Roman" w:hAnsi="Times New Roman" w:cs="Times New Roman"/>
+          <w:b/>
+          <w:sz w:val="24"/>
+          <w:szCs w:val="24"/>
+          <w:lang w:val="en-US"/>
+        </w:rPr>
+        <w:br/>
+      </w:r>
+      <w:hyperlink r:id="rId21" w:anchor="section=windows" w:history="1">
+        <w:r>
+          <w:rPr>
+            <w:rStyle w:val="Hyperlink"/>
+            <w:rFonts w:ascii="Times New Roman" w:hAnsi="Times New Roman" w:cs="Times New Roman"/>
+            <w:i/>
+            <w:sz w:val="24"/>
+          </w:rPr>
+          <w:t>https://www.jetbrains.com/pycharm/download/#section=windows</w:t>
+        </w:r>
+      </w:hyperlink>
+      <w:r>
+        <w:tab/>
+      </w:r>
+      <w:r>
+        <w:rPr>
+          <w:rFonts w:ascii="Times New Roman" w:hAnsi="Times New Roman" w:cs="Times New Roman"/>
+          <w:b/>
+          <w:sz w:val="24"/>
+          <w:szCs w:val="24"/>
+          <w:lang w:val="en-US"/>
+        </w:rPr>
+        <w:br/>
+      </w:r>
+      <w:r>
+        <w:rPr>
+          <w:rFonts w:ascii="Times New Roman" w:hAnsi="Times New Roman" w:cs="Times New Roman"/>
+          <w:b/>
+          <w:sz w:val="24"/>
+          <w:szCs w:val="24"/>
+          <w:lang w:val="en-US"/>
+        </w:rPr>
+        <w:br/>
+      </w:r>
+    </w:p>
+    <w:p>
+      <w:pPr>
+        <w:pStyle w:val="ListParagraph"/>
+        <w:numPr>
+          <w:ilvl w:val="0"/>
+          <w:numId w:val="4"/>
+        </w:numPr>
+        <w:spacing w:line="360" w:lineRule="auto"/>
+        <w:rPr>
+          <w:rFonts w:ascii="Times New Roman" w:hAnsi="Times New Roman" w:cs="Times New Roman"/>
+          <w:b/>
+          <w:sz w:val="24"/>
+          <w:szCs w:val="24"/>
+          <w:lang w:val="en-US"/>
+        </w:rPr>
+      </w:pPr>
+      <w:r>
+        <w:rPr>
+          <w:rFonts w:ascii="Times New Roman" w:hAnsi="Times New Roman" w:cs="Times New Roman"/>
+          <w:b/>
+          <w:sz w:val="24"/>
+          <w:szCs w:val="24"/>
+          <w:lang w:val="en-US"/>
+        </w:rPr>
+        <w:t>Code Formatting – PEP 8</w:t>
+      </w:r>
+      <w:r>
+        <w:rPr>
+          <w:rFonts w:ascii="Times New Roman" w:hAnsi="Times New Roman" w:cs="Times New Roman"/>
+          <w:b/>
+          <w:sz w:val="24"/>
+          <w:szCs w:val="24"/>
+          <w:lang w:val="en-US"/>
+        </w:rPr>
+        <w:br/>
+      </w:r>
+      <w:r>
+        <w:rPr>
+          <w:rFonts w:ascii="Times New Roman" w:hAnsi="Times New Roman" w:cs="Times New Roman"/>
+          <w:sz w:val="24"/>
+          <w:szCs w:val="24"/>
+          <w:lang w:val="en-US"/>
+        </w:rPr>
+        <w:br/>
+        <w:t>PEP stands for Python Enhancement Proposals</w:t>
+      </w:r>
+      <w:r>
+        <w:rPr>
+          <w:rFonts w:ascii="Times New Roman" w:hAnsi="Times New Roman" w:cs="Times New Roman"/>
+          <w:sz w:val="24"/>
+          <w:szCs w:val="24"/>
+          <w:lang w:val="en-US"/>
+        </w:rPr>
+        <w:t>.</w:t>
+      </w:r>
+      <w:r>
+        <w:rPr>
+          <w:rFonts w:ascii="Times New Roman" w:hAnsi="Times New Roman" w:cs="Times New Roman"/>
+          <w:sz w:val="24"/>
+          <w:szCs w:val="24"/>
+          <w:lang w:val="en-US"/>
+        </w:rPr>
+        <w:br/>
+        <w:t>There are lots of PEPs.</w:t>
+      </w:r>
+      <w:r>
+        <w:rPr>
+          <w:rFonts w:ascii="Times New Roman" w:hAnsi="Times New Roman" w:cs="Times New Roman"/>
+          <w:sz w:val="24"/>
+          <w:szCs w:val="24"/>
+          <w:lang w:val="en-US"/>
+        </w:rPr>
+        <w:br/>
+        <w:t>PEP 8 is style guide for Python code.</w:t>
+      </w:r>
+      <w:r>
+        <w:rPr>
+          <w:rFonts w:ascii="Times New Roman" w:hAnsi="Times New Roman" w:cs="Times New Roman"/>
+          <w:sz w:val="24"/>
+          <w:szCs w:val="24"/>
+          <w:lang w:val="en-US"/>
+        </w:rPr>
+        <w:br/>
+      </w:r>
+    </w:p>
+    <w:p>
+      <w:pPr>
+        <w:pStyle w:val="ListParagraph"/>
+        <w:spacing w:line="360" w:lineRule="auto"/>
+        <w:rPr>
+          <w:rFonts w:ascii="Times New Roman" w:hAnsi="Times New Roman" w:cs="Times New Roman"/>
+          <w:b/>
+          <w:sz w:val="24"/>
+          <w:szCs w:val="24"/>
+          <w:lang w:val="en-US"/>
+        </w:rPr>
+      </w:pPr>
+    </w:p>
+    <w:p>
+      <w:pPr>
+        <w:pStyle w:val="ListParagraph"/>
+        <w:numPr>
+          <w:ilvl w:val="0"/>
+          <w:numId w:val="4"/>
+        </w:numPr>
+        <w:spacing w:line="360" w:lineRule="auto"/>
+        <w:rPr>
+          <w:rFonts w:ascii="Times New Roman" w:hAnsi="Times New Roman" w:cs="Times New Roman"/>
+          <w:b/>
+          <w:sz w:val="24"/>
+          <w:szCs w:val="24"/>
+          <w:lang w:val="en-US"/>
+        </w:rPr>
+      </w:pPr>
+      <w:r>
+        <w:rPr>
+          <w:rFonts w:ascii="Times New Roman" w:hAnsi="Times New Roman" w:cs="Times New Roman"/>
+          <w:b/>
+          <w:sz w:val="24"/>
+          <w:szCs w:val="24"/>
+          <w:lang w:val="en-US"/>
+        </w:rPr>
+        <w:t xml:space="preserve">Quick Note </w:t>
+      </w:r>
+      <w:proofErr w:type="spellStart"/>
+      <w:r>
+        <w:rPr>
+          <w:rFonts w:ascii="Times New Roman" w:hAnsi="Times New Roman" w:cs="Times New Roman"/>
+          <w:b/>
+          <w:sz w:val="24"/>
+          <w:szCs w:val="24"/>
+          <w:lang w:val="en-US"/>
+        </w:rPr>
+        <w:t>Jupyter</w:t>
+      </w:r>
+      <w:proofErr w:type="spellEnd"/>
+      <w:r>
+        <w:rPr>
+          <w:rFonts w:ascii="Times New Roman" w:hAnsi="Times New Roman" w:cs="Times New Roman"/>
+          <w:b/>
+          <w:sz w:val="24"/>
+          <w:szCs w:val="24"/>
+          <w:lang w:val="en-US"/>
+        </w:rPr>
+        <w:t xml:space="preserve"> Notebooks</w:t>
+      </w:r>
+      <w:r>
+        <w:rPr>
+          <w:rFonts w:ascii="Times New Roman" w:hAnsi="Times New Roman" w:cs="Times New Roman"/>
+          <w:b/>
+          <w:sz w:val="24"/>
+          <w:szCs w:val="24"/>
+          <w:lang w:val="en-US"/>
+        </w:rPr>
+        <w:br/>
+      </w:r>
+    </w:p>
+    <w:p>
+      <w:pPr>
+        <w:pStyle w:val="ListParagraph"/>
+        <w:numPr>
+          <w:ilvl w:val="0"/>
+          <w:numId w:val="4"/>
+        </w:numPr>
+        <w:spacing w:line="360" w:lineRule="auto"/>
+        <w:rPr>
+          <w:rFonts w:ascii="Times New Roman" w:hAnsi="Times New Roman" w:cs="Times New Roman"/>
+          <w:b/>
+          <w:sz w:val="24"/>
+          <w:szCs w:val="24"/>
+          <w:lang w:val="en-US"/>
+        </w:rPr>
+      </w:pPr>
+      <w:proofErr w:type="spellStart"/>
+      <w:r>
+        <w:rPr>
+          <w:rFonts w:ascii="Times New Roman" w:hAnsi="Times New Roman" w:cs="Times New Roman"/>
+          <w:b/>
+          <w:sz w:val="24"/>
+          <w:szCs w:val="24"/>
+          <w:lang w:val="en-US"/>
+        </w:rPr>
+        <w:t>Jupyter</w:t>
+      </w:r>
+      <w:proofErr w:type="spellEnd"/>
+      <w:r>
+        <w:rPr>
+          <w:rFonts w:ascii="Times New Roman" w:hAnsi="Times New Roman" w:cs="Times New Roman"/>
+          <w:b/>
+          <w:sz w:val="24"/>
+          <w:szCs w:val="24"/>
+          <w:lang w:val="en-US"/>
+        </w:rPr>
+        <w:t xml:space="preserve"> Notebooks</w:t>
+      </w:r>
+      <w:r>
+        <w:rPr>
+          <w:rFonts w:ascii="Times New Roman" w:hAnsi="Times New Roman" w:cs="Times New Roman"/>
+          <w:b/>
+          <w:sz w:val="24"/>
+          <w:szCs w:val="24"/>
+          <w:lang w:val="en-US"/>
+        </w:rPr>
+        <w:br/>
+      </w:r>
+      <w:r>
+        <w:rPr>
+          <w:rFonts w:ascii="Times New Roman" w:hAnsi="Times New Roman" w:cs="Times New Roman"/>
+          <w:sz w:val="24"/>
+          <w:szCs w:val="24"/>
+          <w:lang w:val="en-US"/>
+        </w:rPr>
+        <w:br/>
+      </w:r>
+      <w:hyperlink r:id="rId22" w:history="1">
+        <w:r>
+          <w:rPr>
+            <w:rStyle w:val="Hyperlink"/>
+            <w:rFonts w:ascii="Times New Roman" w:hAnsi="Times New Roman" w:cs="Times New Roman"/>
+            <w:i/>
+            <w:sz w:val="24"/>
+          </w:rPr>
+          <w:t>https://problemsolvingwithpython.com/01-Orientation/01.03-Installing-Anaconda-on-Windows/</w:t>
+        </w:r>
+      </w:hyperlink>
+      <w:r>
+        <w:tab/>
+      </w:r>
+      <w:r>
+        <w:rPr>
+          <w:rFonts w:ascii="Times New Roman" w:hAnsi="Times New Roman" w:cs="Times New Roman"/>
+          <w:sz w:val="24"/>
+          <w:szCs w:val="24"/>
+          <w:lang w:val="en-US"/>
+        </w:rPr>
+        <w:br/>
+      </w:r>
+      <w:proofErr w:type="spellStart"/>
+      <w:r>
+        <w:rPr>
+          <w:rFonts w:ascii="Times New Roman" w:hAnsi="Times New Roman" w:cs="Times New Roman"/>
+          <w:sz w:val="24"/>
+          <w:szCs w:val="24"/>
+          <w:lang w:val="en-US"/>
+        </w:rPr>
+        <w:t>Jupyter</w:t>
+      </w:r>
+      <w:proofErr w:type="spellEnd"/>
+      <w:r>
+        <w:rPr>
+          <w:rFonts w:ascii="Times New Roman" w:hAnsi="Times New Roman" w:cs="Times New Roman"/>
+          <w:sz w:val="24"/>
+          <w:szCs w:val="24"/>
+          <w:lang w:val="en-US"/>
+        </w:rPr>
+        <w:t xml:space="preserve"> Notebook uses browser as GUI. It doesn’t have its own code editor.</w:t>
+      </w:r>
+      <w:r>
+        <w:rPr>
+          <w:rFonts w:ascii="Times New Roman" w:hAnsi="Times New Roman" w:cs="Times New Roman"/>
+          <w:sz w:val="24"/>
+          <w:szCs w:val="24"/>
+          <w:lang w:val="en-US"/>
+        </w:rPr>
+        <w:br/>
+      </w:r>
+      <w:proofErr w:type="spellStart"/>
+      <w:r>
+        <w:rPr>
+          <w:rFonts w:ascii="Times New Roman" w:hAnsi="Times New Roman" w:cs="Times New Roman"/>
+          <w:sz w:val="24"/>
+          <w:szCs w:val="24"/>
+          <w:lang w:val="en-US"/>
+        </w:rPr>
+        <w:t>Jupyter</w:t>
+      </w:r>
+      <w:proofErr w:type="spellEnd"/>
+      <w:r>
+        <w:rPr>
+          <w:rFonts w:ascii="Times New Roman" w:hAnsi="Times New Roman" w:cs="Times New Roman"/>
+          <w:sz w:val="24"/>
+          <w:szCs w:val="24"/>
+          <w:lang w:val="en-US"/>
+        </w:rPr>
+        <w:t xml:space="preserve"> runs program line by line as soon as it is written. It auto saves file.</w:t>
+      </w:r>
+      <w:r>
+        <w:rPr>
+          <w:rFonts w:ascii="Times New Roman" w:hAnsi="Times New Roman" w:cs="Times New Roman"/>
+          <w:sz w:val="24"/>
+          <w:szCs w:val="24"/>
+          <w:lang w:val="en-US"/>
+        </w:rPr>
+        <w:br/>
+      </w:r>
+      <w:r>
+        <w:rPr>
+          <w:rFonts w:ascii="Times New Roman" w:hAnsi="Times New Roman" w:cs="Times New Roman"/>
+          <w:b/>
+          <w:sz w:val="24"/>
+          <w:szCs w:val="24"/>
+          <w:lang w:val="en-US"/>
+        </w:rPr>
+        <w:br/>
+      </w:r>
+    </w:p>
+    <w:p>
+      <w:pPr>
+        <w:pStyle w:val="ListParagraph"/>
+        <w:numPr>
+          <w:ilvl w:val="0"/>
+          <w:numId w:val="4"/>
+        </w:numPr>
+        <w:spacing w:line="360" w:lineRule="auto"/>
+        <w:rPr>
+          <w:rFonts w:ascii="Times New Roman" w:hAnsi="Times New Roman" w:cs="Times New Roman"/>
+          <w:b/>
+          <w:sz w:val="24"/>
+          <w:szCs w:val="24"/>
+          <w:lang w:val="en-US"/>
+        </w:rPr>
+      </w:pPr>
+      <w:r>
+        <w:rPr>
+          <w:rFonts w:ascii="Times New Roman" w:hAnsi="Times New Roman" w:cs="Times New Roman"/>
+          <w:b/>
+          <w:sz w:val="24"/>
+          <w:szCs w:val="24"/>
+          <w:lang w:val="en-US"/>
+        </w:rPr>
+        <w:t>Section Review</w:t>
+      </w:r>
+      <w:r>
+        <w:rPr>
+          <w:rFonts w:ascii="Times New Roman" w:hAnsi="Times New Roman" w:cs="Times New Roman"/>
+          <w:b/>
+          <w:sz w:val="24"/>
+          <w:szCs w:val="24"/>
+          <w:lang w:val="en-US"/>
+        </w:rPr>
+        <w:br w:type="page"/>
+      </w:r>
+    </w:p>
+    <w:p>
+      <w:pPr>
+        <w:spacing w:line="259" w:lineRule="auto"/>
+        <w:rPr>
+          <w:rFonts w:ascii="Times New Roman" w:hAnsi="Times New Roman" w:cs="Times New Roman"/>
+          <w:b/>
+          <w:sz w:val="28"/>
+          <w:szCs w:val="24"/>
+          <w:lang w:val="en-US"/>
+        </w:rPr>
+      </w:pPr>
     </w:p>
     <w:p>
       <w:pPr>
@@ -1542,7 +3916,7 @@
         </w:rPr>
         <w:t> </w:t>
       </w:r>
-      <w:hyperlink r:id="rId13" w:tgtFrame="_blank" w:history="1">
+      <w:hyperlink r:id="rId23" w:tgtFrame="_blank" w:history="1">
         <w:r>
           <w:rPr>
             <w:rStyle w:val="Strong"/>
@@ -1606,57 +3980,82 @@
           <w:sz w:val="24"/>
           <w:szCs w:val="24"/>
         </w:rPr>
-        <w:t>CWD Git + Github</w:t>
-      </w:r>
-      <w:r>
-        <w:rPr>
-          <w:rFonts w:ascii="Times New Roman" w:hAnsi="Times New Roman" w:cs="Times New Roman"/>
-          <w:b/>
-          <w:sz w:val="24"/>
-          <w:szCs w:val="24"/>
-        </w:rPr>
-        <w:br/>
-      </w:r>
-    </w:p>
-    <w:p>
-      <w:pPr>
-        <w:pStyle w:val="ListParagraph"/>
-        <w:spacing w:line="360" w:lineRule="auto"/>
-        <w:rPr>
-          <w:rFonts w:ascii="Times New Roman" w:hAnsi="Times New Roman" w:cs="Times New Roman"/>
-          <w:sz w:val="24"/>
-          <w:szCs w:val="24"/>
-          <w:lang w:val="en-US"/>
-        </w:rPr>
-      </w:pPr>
-      <w:r>
-        <w:rPr>
-          <w:rFonts w:ascii="Times New Roman" w:hAnsi="Times New Roman" w:cs="Times New Roman"/>
-          <w:sz w:val="24"/>
-          <w:szCs w:val="24"/>
-          <w:lang w:val="en-US"/>
-        </w:rPr>
-        <w:t>GitHub is used for source control. It can help to counter merge conflict problem when more than one developer is working on same project.</w:t>
-      </w:r>
-      <w:r>
-        <w:rPr>
-          <w:rFonts w:ascii="Times New Roman" w:hAnsi="Times New Roman" w:cs="Times New Roman"/>
-          <w:sz w:val="24"/>
-          <w:szCs w:val="24"/>
-          <w:lang w:val="en-US"/>
-        </w:rPr>
-        <w:br/>
-      </w:r>
-      <w:r>
-        <w:rPr>
-          <w:rFonts w:ascii="Times New Roman" w:hAnsi="Times New Roman" w:cs="Times New Roman"/>
-          <w:sz w:val="24"/>
-          <w:szCs w:val="24"/>
-          <w:lang w:val="en-US"/>
-        </w:rPr>
-        <w:br/>
-      </w:r>
-      <w:hyperlink r:id="rId14" w:history="1">
+        <w:t xml:space="preserve">CWD Git + </w:t>
+      </w:r>
+      <w:proofErr w:type="spellStart"/>
+      <w:r>
+        <w:rPr>
+          <w:rFonts w:ascii="Times New Roman" w:hAnsi="Times New Roman" w:cs="Times New Roman"/>
+          <w:b/>
+          <w:sz w:val="24"/>
+          <w:szCs w:val="24"/>
+        </w:rPr>
+        <w:t>Github</w:t>
+      </w:r>
+      <w:proofErr w:type="spellEnd"/>
+      <w:r>
+        <w:rPr>
+          <w:rFonts w:ascii="Times New Roman" w:hAnsi="Times New Roman" w:cs="Times New Roman"/>
+          <w:b/>
+          <w:sz w:val="24"/>
+          <w:szCs w:val="24"/>
+        </w:rPr>
+        <w:br/>
+      </w:r>
+    </w:p>
+    <w:p>
+      <w:pPr>
+        <w:pStyle w:val="ListParagraph"/>
+        <w:spacing w:line="360" w:lineRule="auto"/>
+        <w:rPr>
+          <w:rFonts w:ascii="Times New Roman" w:hAnsi="Times New Roman" w:cs="Times New Roman"/>
+          <w:sz w:val="24"/>
+          <w:szCs w:val="24"/>
+          <w:lang w:val="en-US"/>
+        </w:rPr>
+      </w:pPr>
+      <w:r>
+        <w:rPr>
+          <w:rFonts w:ascii="Times New Roman" w:hAnsi="Times New Roman" w:cs="Times New Roman"/>
+          <w:sz w:val="24"/>
+          <w:szCs w:val="24"/>
+          <w:lang w:val="en-US"/>
+        </w:rPr>
+        <w:t>GitHub is used for source control. It can help to counter merge conflict problem when more than one develo</w:t>
+      </w:r>
+      <w:r>
+        <w:rPr>
+          <w:rFonts w:ascii="Times New Roman" w:hAnsi="Times New Roman" w:cs="Times New Roman"/>
+          <w:sz w:val="24"/>
+          <w:szCs w:val="24"/>
+          <w:lang w:val="en-US"/>
+        </w:rPr>
+        <w:t>per is working on same project.</w:t>
+      </w:r>
+      <w:r>
+        <w:rPr>
+          <w:rFonts w:ascii="Times New Roman" w:hAnsi="Times New Roman" w:cs="Times New Roman"/>
+          <w:sz w:val="24"/>
+          <w:szCs w:val="24"/>
+          <w:lang w:val="en-US"/>
+        </w:rPr>
+        <w:br/>
+      </w:r>
+    </w:p>
+    <w:p>
+      <w:pPr>
+        <w:pStyle w:val="ListParagraph"/>
+        <w:spacing w:line="360" w:lineRule="auto"/>
+        <w:rPr>
+          <w:rStyle w:val="Hyperlink"/>
+          <w:rFonts w:ascii="Times New Roman" w:hAnsi="Times New Roman" w:cs="Times New Roman"/>
+          <w:i/>
+          <w:sz w:val="24"/>
+          <w:szCs w:val="24"/>
+          <w:lang w:val="en-US"/>
+        </w:rPr>
+      </w:pPr>
+      <w:hyperlink r:id="rId24" w:history="1">
         <w:r>
           <w:rPr>
             <w:rStyle w:val="Hyperlink"/>
@@ -1669,48 +4068,91 @@
           <w:t>https://git-scm.com/downloads</w:t>
         </w:r>
       </w:hyperlink>
-    </w:p>
-    <w:p>
-      <w:pPr>
-        <w:pStyle w:val="ListParagraph"/>
-        <w:spacing w:line="360" w:lineRule="auto"/>
-        <w:rPr>
-          <w:rFonts w:ascii="Times New Roman" w:hAnsi="Times New Roman" w:cs="Times New Roman"/>
-          <w:sz w:val="24"/>
-          <w:szCs w:val="24"/>
-          <w:lang w:val="en-US"/>
-        </w:rPr>
-      </w:pPr>
-      <w:r>
-        <w:rPr>
-          <w:rFonts w:ascii="Times New Roman" w:hAnsi="Times New Roman" w:cs="Times New Roman"/>
-          <w:sz w:val="24"/>
-          <w:szCs w:val="24"/>
-          <w:lang w:val="en-US"/>
-        </w:rPr>
-        <w:br/>
-        <w:t># Git Bash:</w:t>
-      </w:r>
-    </w:p>
-    <w:p>
-      <w:pPr>
-        <w:pStyle w:val="ListParagraph"/>
-        <w:spacing w:line="360" w:lineRule="auto"/>
-        <w:rPr>
-          <w:rFonts w:ascii="Courier New" w:hAnsi="Courier New" w:cs="Courier New"/>
-          <w:sz w:val="24"/>
-          <w:szCs w:val="24"/>
-          <w:lang w:val="en-US"/>
-        </w:rPr>
-      </w:pPr>
-      <w:r>
-        <w:rPr>
-          <w:rFonts w:ascii="Courier New" w:hAnsi="Courier New" w:cs="Courier New"/>
-          <w:sz w:val="24"/>
-          <w:szCs w:val="24"/>
-          <w:lang w:val="en-US"/>
-        </w:rPr>
-        <w:t>git clone &lt;repository path&gt;</w:t>
+      <w:r>
+        <w:rPr>
+          <w:rStyle w:val="Hyperlink"/>
+          <w:rFonts w:ascii="Times New Roman" w:hAnsi="Times New Roman" w:cs="Times New Roman"/>
+          <w:i/>
+          <w:sz w:val="24"/>
+          <w:szCs w:val="24"/>
+          <w:lang w:val="en-US"/>
+        </w:rPr>
+        <w:br/>
+      </w:r>
+    </w:p>
+    <w:p>
+      <w:pPr>
+        <w:pStyle w:val="ListParagraph"/>
+        <w:spacing w:line="360" w:lineRule="auto"/>
+        <w:rPr>
+          <w:rFonts w:ascii="Times New Roman" w:hAnsi="Times New Roman" w:cs="Times New Roman"/>
+          <w:sz w:val="24"/>
+          <w:szCs w:val="24"/>
+          <w:lang w:val="en-US"/>
+        </w:rPr>
+      </w:pPr>
+      <w:r>
+        <w:rPr>
+          <w:rFonts w:ascii="Times New Roman" w:hAnsi="Times New Roman" w:cs="Times New Roman"/>
+          <w:sz w:val="24"/>
+          <w:szCs w:val="24"/>
+          <w:lang w:val="en-US"/>
+        </w:rPr>
+        <w:t xml:space="preserve"># </w:t>
+      </w:r>
+      <w:proofErr w:type="spellStart"/>
+      <w:r>
+        <w:rPr>
+          <w:rFonts w:ascii="Times New Roman" w:hAnsi="Times New Roman" w:cs="Times New Roman"/>
+          <w:sz w:val="24"/>
+          <w:szCs w:val="24"/>
+          <w:lang w:val="en-US"/>
+        </w:rPr>
+        <w:t>Git</w:t>
+      </w:r>
+      <w:proofErr w:type="spellEnd"/>
+      <w:r>
+        <w:rPr>
+          <w:rFonts w:ascii="Times New Roman" w:hAnsi="Times New Roman" w:cs="Times New Roman"/>
+          <w:sz w:val="24"/>
+          <w:szCs w:val="24"/>
+          <w:lang w:val="en-US"/>
+        </w:rPr>
+        <w:t xml:space="preserve"> Bash:</w:t>
+      </w:r>
+    </w:p>
+    <w:p>
+      <w:pPr>
+        <w:pStyle w:val="ListParagraph"/>
+        <w:spacing w:line="360" w:lineRule="auto"/>
+        <w:rPr>
+          <w:rFonts w:ascii="Courier New" w:hAnsi="Courier New" w:cs="Courier New"/>
+          <w:sz w:val="24"/>
+          <w:szCs w:val="24"/>
+          <w:lang w:val="en-US"/>
+        </w:rPr>
+      </w:pPr>
+      <w:proofErr w:type="spellStart"/>
+      <w:proofErr w:type="gramStart"/>
+      <w:r>
+        <w:rPr>
+          <w:rFonts w:ascii="Courier New" w:hAnsi="Courier New" w:cs="Courier New"/>
+          <w:sz w:val="24"/>
+          <w:szCs w:val="24"/>
+          <w:lang w:val="en-US"/>
+        </w:rPr>
+        <w:t>git</w:t>
+      </w:r>
+      <w:proofErr w:type="spellEnd"/>
+      <w:proofErr w:type="gramEnd"/>
+      <w:r>
+        <w:rPr>
+          <w:rFonts w:ascii="Courier New" w:hAnsi="Courier New" w:cs="Courier New"/>
+          <w:sz w:val="24"/>
+          <w:szCs w:val="24"/>
+          <w:lang w:val="en-US"/>
+        </w:rPr>
+        <w:t xml:space="preserve"> clone &lt;repository path&gt;</w:t>
       </w:r>
       <w:r>
         <w:rPr>
@@ -1734,14 +4176,27 @@
           <w:lang w:val="en-US"/>
         </w:rPr>
       </w:pPr>
-      <w:r>
-        <w:rPr>
-          <w:rFonts w:ascii="Courier New" w:hAnsi="Courier New" w:cs="Courier New"/>
-          <w:sz w:val="24"/>
-          <w:szCs w:val="24"/>
-          <w:lang w:val="en-US"/>
-        </w:rPr>
-        <w:t>git status</w:t>
+      <w:proofErr w:type="spellStart"/>
+      <w:proofErr w:type="gramStart"/>
+      <w:r>
+        <w:rPr>
+          <w:rFonts w:ascii="Courier New" w:hAnsi="Courier New" w:cs="Courier New"/>
+          <w:sz w:val="24"/>
+          <w:szCs w:val="24"/>
+          <w:lang w:val="en-US"/>
+        </w:rPr>
+        <w:t>git</w:t>
+      </w:r>
+      <w:proofErr w:type="spellEnd"/>
+      <w:proofErr w:type="gramEnd"/>
+      <w:r>
+        <w:rPr>
+          <w:rFonts w:ascii="Courier New" w:hAnsi="Courier New" w:cs="Courier New"/>
+          <w:sz w:val="24"/>
+          <w:szCs w:val="24"/>
+          <w:lang w:val="en-US"/>
+        </w:rPr>
+        <w:t xml:space="preserve"> status</w:t>
       </w:r>
       <w:r>
         <w:rPr>
@@ -1791,14 +4246,27 @@
           <w:lang w:val="en-US"/>
         </w:rPr>
       </w:pPr>
-      <w:r>
-        <w:rPr>
-          <w:rFonts w:ascii="Courier New" w:hAnsi="Courier New" w:cs="Courier New"/>
-          <w:sz w:val="24"/>
-          <w:szCs w:val="24"/>
-          <w:lang w:val="en-US"/>
-        </w:rPr>
-        <w:t>git add &lt;file name&gt;</w:t>
+      <w:proofErr w:type="spellStart"/>
+      <w:proofErr w:type="gramStart"/>
+      <w:r>
+        <w:rPr>
+          <w:rFonts w:ascii="Courier New" w:hAnsi="Courier New" w:cs="Courier New"/>
+          <w:sz w:val="24"/>
+          <w:szCs w:val="24"/>
+          <w:lang w:val="en-US"/>
+        </w:rPr>
+        <w:t>git</w:t>
+      </w:r>
+      <w:proofErr w:type="spellEnd"/>
+      <w:proofErr w:type="gramEnd"/>
+      <w:r>
+        <w:rPr>
+          <w:rFonts w:ascii="Courier New" w:hAnsi="Courier New" w:cs="Courier New"/>
+          <w:sz w:val="24"/>
+          <w:szCs w:val="24"/>
+          <w:lang w:val="en-US"/>
+        </w:rPr>
+        <w:t xml:space="preserve"> add &lt;file name&gt;</w:t>
       </w:r>
       <w:r>
         <w:rPr>
@@ -1839,14 +4307,27 @@
           <w:lang w:val="en-US"/>
         </w:rPr>
       </w:pPr>
-      <w:r>
-        <w:rPr>
-          <w:rFonts w:ascii="Courier New" w:hAnsi="Courier New" w:cs="Courier New"/>
-          <w:sz w:val="24"/>
-          <w:szCs w:val="24"/>
-          <w:lang w:val="en-US"/>
-        </w:rPr>
-        <w:t>git add .</w:t>
+      <w:proofErr w:type="spellStart"/>
+      <w:proofErr w:type="gramStart"/>
+      <w:r>
+        <w:rPr>
+          <w:rFonts w:ascii="Courier New" w:hAnsi="Courier New" w:cs="Courier New"/>
+          <w:sz w:val="24"/>
+          <w:szCs w:val="24"/>
+          <w:lang w:val="en-US"/>
+        </w:rPr>
+        <w:t>git</w:t>
+      </w:r>
+      <w:proofErr w:type="spellEnd"/>
+      <w:proofErr w:type="gramEnd"/>
+      <w:r>
+        <w:rPr>
+          <w:rFonts w:ascii="Courier New" w:hAnsi="Courier New" w:cs="Courier New"/>
+          <w:sz w:val="24"/>
+          <w:szCs w:val="24"/>
+          <w:lang w:val="en-US"/>
+        </w:rPr>
+        <w:t xml:space="preserve"> add .</w:t>
       </w:r>
       <w:r>
         <w:rPr>
@@ -1897,14 +4378,27 @@
           <w:lang w:val="en-US"/>
         </w:rPr>
       </w:pPr>
-      <w:r>
-        <w:rPr>
-          <w:rFonts w:ascii="Courier New" w:hAnsi="Courier New" w:cs="Courier New"/>
-          <w:sz w:val="24"/>
-          <w:szCs w:val="24"/>
-          <w:lang w:val="en-US"/>
-        </w:rPr>
-        <w:t>git commit –m“&lt;message&gt;”</w:t>
+      <w:proofErr w:type="spellStart"/>
+      <w:proofErr w:type="gramStart"/>
+      <w:r>
+        <w:rPr>
+          <w:rFonts w:ascii="Courier New" w:hAnsi="Courier New" w:cs="Courier New"/>
+          <w:sz w:val="24"/>
+          <w:szCs w:val="24"/>
+          <w:lang w:val="en-US"/>
+        </w:rPr>
+        <w:t>git</w:t>
+      </w:r>
+      <w:proofErr w:type="spellEnd"/>
+      <w:proofErr w:type="gramEnd"/>
+      <w:r>
+        <w:rPr>
+          <w:rFonts w:ascii="Courier New" w:hAnsi="Courier New" w:cs="Courier New"/>
+          <w:sz w:val="24"/>
+          <w:szCs w:val="24"/>
+          <w:lang w:val="en-US"/>
+        </w:rPr>
+        <w:t xml:space="preserve"> commit –m“&lt;message&gt;”</w:t>
       </w:r>
       <w:r>
         <w:rPr>
@@ -1937,14 +4431,27 @@
           <w:lang w:val="en-US"/>
         </w:rPr>
       </w:pPr>
-      <w:r>
-        <w:rPr>
-          <w:rFonts w:ascii="Courier New" w:hAnsi="Courier New" w:cs="Courier New"/>
-          <w:sz w:val="24"/>
-          <w:szCs w:val="24"/>
-          <w:lang w:val="en-US"/>
-        </w:rPr>
-        <w:t>git push</w:t>
+      <w:proofErr w:type="spellStart"/>
+      <w:proofErr w:type="gramStart"/>
+      <w:r>
+        <w:rPr>
+          <w:rFonts w:ascii="Courier New" w:hAnsi="Courier New" w:cs="Courier New"/>
+          <w:sz w:val="24"/>
+          <w:szCs w:val="24"/>
+          <w:lang w:val="en-US"/>
+        </w:rPr>
+        <w:t>git</w:t>
+      </w:r>
+      <w:proofErr w:type="spellEnd"/>
+      <w:proofErr w:type="gramEnd"/>
+      <w:r>
+        <w:rPr>
+          <w:rFonts w:ascii="Courier New" w:hAnsi="Courier New" w:cs="Courier New"/>
+          <w:sz w:val="24"/>
+          <w:szCs w:val="24"/>
+          <w:lang w:val="en-US"/>
+        </w:rPr>
+        <w:t xml:space="preserve"> push</w:t>
       </w:r>
       <w:r>
         <w:rPr>
@@ -2003,14 +4510,27 @@
           <w:lang w:val="en-US"/>
         </w:rPr>
       </w:pPr>
-      <w:r>
-        <w:rPr>
-          <w:rFonts w:ascii="Courier New" w:hAnsi="Courier New" w:cs="Courier New"/>
-          <w:sz w:val="24"/>
-          <w:szCs w:val="24"/>
-          <w:lang w:val="en-US"/>
-        </w:rPr>
-        <w:t>git pull</w:t>
+      <w:proofErr w:type="spellStart"/>
+      <w:proofErr w:type="gramStart"/>
+      <w:r>
+        <w:rPr>
+          <w:rFonts w:ascii="Courier New" w:hAnsi="Courier New" w:cs="Courier New"/>
+          <w:sz w:val="24"/>
+          <w:szCs w:val="24"/>
+          <w:lang w:val="en-US"/>
+        </w:rPr>
+        <w:t>git</w:t>
+      </w:r>
+      <w:proofErr w:type="spellEnd"/>
+      <w:proofErr w:type="gramEnd"/>
+      <w:r>
+        <w:rPr>
+          <w:rFonts w:ascii="Courier New" w:hAnsi="Courier New" w:cs="Courier New"/>
+          <w:sz w:val="24"/>
+          <w:szCs w:val="24"/>
+          <w:lang w:val="en-US"/>
+        </w:rPr>
+        <w:t xml:space="preserve"> pull</w:t>
       </w:r>
       <w:r>
         <w:rPr>
@@ -2058,14 +4578,25 @@
         </w:rPr>
         <w:br/>
       </w:r>
-      <w:r>
-        <w:rPr>
-          <w:rFonts w:ascii="Courier New" w:hAnsi="Courier New" w:cs="Courier New"/>
-          <w:sz w:val="24"/>
-          <w:szCs w:val="24"/>
-          <w:lang w:val="en-US"/>
-        </w:rPr>
-        <w:t>git log</w:t>
+      <w:proofErr w:type="spellStart"/>
+      <w:r>
+        <w:rPr>
+          <w:rFonts w:ascii="Courier New" w:hAnsi="Courier New" w:cs="Courier New"/>
+          <w:sz w:val="24"/>
+          <w:szCs w:val="24"/>
+          <w:lang w:val="en-US"/>
+        </w:rPr>
+        <w:t>git</w:t>
+      </w:r>
+      <w:proofErr w:type="spellEnd"/>
+      <w:r>
+        <w:rPr>
+          <w:rFonts w:ascii="Courier New" w:hAnsi="Courier New" w:cs="Courier New"/>
+          <w:sz w:val="24"/>
+          <w:szCs w:val="24"/>
+          <w:lang w:val="en-US"/>
+        </w:rPr>
+        <w:t xml:space="preserve"> log</w:t>
       </w:r>
       <w:r>
         <w:rPr>
@@ -2116,15 +4647,39 @@
           <w:lang w:val="en-US"/>
         </w:rPr>
       </w:pPr>
-      <w:r>
-        <w:rPr>
-          <w:rFonts w:ascii="Courier New" w:hAnsi="Courier New" w:cs="Courier New"/>
-          <w:sz w:val="24"/>
-          <w:szCs w:val="24"/>
-          <w:lang w:val="en-US"/>
-        </w:rPr>
-        <w:t>git log –oneline</w:t>
-      </w:r>
+      <w:proofErr w:type="spellStart"/>
+      <w:proofErr w:type="gramStart"/>
+      <w:r>
+        <w:rPr>
+          <w:rFonts w:ascii="Courier New" w:hAnsi="Courier New" w:cs="Courier New"/>
+          <w:sz w:val="24"/>
+          <w:szCs w:val="24"/>
+          <w:lang w:val="en-US"/>
+        </w:rPr>
+        <w:t>git</w:t>
+      </w:r>
+      <w:proofErr w:type="spellEnd"/>
+      <w:proofErr w:type="gramEnd"/>
+      <w:r>
+        <w:rPr>
+          <w:rFonts w:ascii="Courier New" w:hAnsi="Courier New" w:cs="Courier New"/>
+          <w:sz w:val="24"/>
+          <w:szCs w:val="24"/>
+          <w:lang w:val="en-US"/>
+        </w:rPr>
+        <w:t xml:space="preserve"> log –</w:t>
+      </w:r>
+      <w:proofErr w:type="spellStart"/>
+      <w:r>
+        <w:rPr>
+          <w:rFonts w:ascii="Courier New" w:hAnsi="Courier New" w:cs="Courier New"/>
+          <w:sz w:val="24"/>
+          <w:szCs w:val="24"/>
+          <w:lang w:val="en-US"/>
+        </w:rPr>
+        <w:t>oneline</w:t>
+      </w:r>
+      <w:proofErr w:type="spellEnd"/>
       <w:r>
         <w:rPr>
           <w:rFonts w:ascii="Courier New" w:hAnsi="Courier New" w:cs="Courier New"/>
@@ -2152,7 +4707,26 @@
           <w:lang w:val="en-US"/>
         </w:rPr>
         <w:br/>
-        <w:t>git log graph</w:t>
+      </w:r>
+      <w:proofErr w:type="spellStart"/>
+      <w:r>
+        <w:rPr>
+          <w:rFonts w:ascii="Courier New" w:hAnsi="Courier New" w:cs="Courier New"/>
+          <w:sz w:val="24"/>
+          <w:szCs w:val="24"/>
+          <w:lang w:val="en-US"/>
+        </w:rPr>
+        <w:t>git</w:t>
+      </w:r>
+      <w:proofErr w:type="spellEnd"/>
+      <w:r>
+        <w:rPr>
+          <w:rFonts w:ascii="Courier New" w:hAnsi="Courier New" w:cs="Courier New"/>
+          <w:sz w:val="24"/>
+          <w:szCs w:val="24"/>
+          <w:lang w:val="en-US"/>
+        </w:rPr>
+        <w:t xml:space="preserve"> log graph</w:t>
       </w:r>
       <w:r>
         <w:rPr>
@@ -2191,31 +4765,66 @@
         </w:rPr>
         <w:br/>
       </w:r>
-      <w:r>
-        <w:rPr>
-          <w:rFonts w:ascii="Courier New" w:hAnsi="Courier New" w:cs="Courier New"/>
-          <w:sz w:val="24"/>
-          <w:szCs w:val="24"/>
-          <w:lang w:val="en-US"/>
-        </w:rPr>
-        <w:br/>
-      </w:r>
-      <w:bookmarkStart w:id="0" w:name="_GoBack"/>
-      <w:bookmarkEnd w:id="0"/>
-    </w:p>
-    <w:p>
-      <w:pPr>
-        <w:rPr>
-          <w:rFonts w:ascii="Courier New" w:hAnsi="Courier New" w:cs="Courier New"/>
-          <w:sz w:val="24"/>
-          <w:szCs w:val="24"/>
-          <w:lang w:val="en-US"/>
-        </w:rPr>
-      </w:pPr>
-      <w:r>
-        <w:rPr>
-          <w:rFonts w:ascii="Courier New" w:hAnsi="Courier New" w:cs="Courier New"/>
-          <w:sz w:val="24"/>
+    </w:p>
+    <w:p>
+      <w:pPr>
+        <w:pStyle w:val="ListParagraph"/>
+        <w:spacing w:line="360" w:lineRule="auto"/>
+        <w:rPr>
+          <w:rFonts w:ascii="Courier New" w:hAnsi="Courier New" w:cs="Courier New"/>
+          <w:sz w:val="24"/>
+          <w:szCs w:val="24"/>
+          <w:lang w:val="en-US"/>
+        </w:rPr>
+      </w:pPr>
+    </w:p>
+    <w:p>
+      <w:pPr>
+        <w:rPr>
+          <w:rFonts w:ascii="Courier New" w:hAnsi="Courier New" w:cs="Courier New"/>
+          <w:sz w:val="24"/>
+          <w:szCs w:val="24"/>
+          <w:lang w:val="en-US"/>
+        </w:rPr>
+      </w:pPr>
+      <w:r>
+        <w:rPr>
+          <w:rFonts w:ascii="Courier New" w:hAnsi="Courier New" w:cs="Courier New"/>
+          <w:sz w:val="24"/>
+          <w:szCs w:val="24"/>
+          <w:lang w:val="en-US"/>
+        </w:rPr>
+        <w:br w:type="page"/>
+      </w:r>
+    </w:p>
+    <w:p>
+      <w:pPr>
+        <w:spacing w:line="259" w:lineRule="auto"/>
+        <w:rPr>
+          <w:rFonts w:ascii="Times New Roman" w:hAnsi="Times New Roman" w:cs="Times New Roman"/>
+          <w:b/>
+          <w:sz w:val="28"/>
+          <w:szCs w:val="24"/>
+          <w:lang w:val="en-US"/>
+        </w:rPr>
+      </w:pPr>
+    </w:p>
+    <w:p>
+      <w:pPr>
+        <w:spacing w:line="259" w:lineRule="auto"/>
+        <w:rPr>
+          <w:rFonts w:ascii="Times New Roman" w:hAnsi="Times New Roman" w:cs="Times New Roman"/>
+          <w:b/>
+          <w:sz w:val="28"/>
+          <w:szCs w:val="24"/>
+          <w:lang w:val="en-US"/>
+        </w:rPr>
+      </w:pPr>
+      <w:r>
+        <w:rPr>
+          <w:rFonts w:ascii="Times New Roman" w:hAnsi="Times New Roman" w:cs="Times New Roman"/>
+          <w:b/>
+          <w:sz w:val="28"/>
           <w:szCs w:val="24"/>
           <w:lang w:val="en-US"/>
         </w:rPr>
@@ -2269,7 +4878,7 @@
           <w:lang w:val="en-US"/>
         </w:rPr>
       </w:pPr>
-      <w:hyperlink r:id="rId15" w:history="1">
+      <w:hyperlink r:id="rId25" w:history="1">
         <w:r>
           <w:rPr>
             <w:rStyle w:val="Hyperlink"/>
@@ -2296,7 +4905,7 @@
           <w:lang w:val="en-US"/>
         </w:rPr>
       </w:pPr>
-      <w:hyperlink r:id="rId16" w:history="1">
+      <w:hyperlink r:id="rId26" w:history="1">
         <w:r>
           <w:rPr>
             <w:rStyle w:val="Hyperlink"/>
@@ -2323,7 +4932,7 @@
           <w:lang w:val="en-US"/>
         </w:rPr>
       </w:pPr>
-      <w:hyperlink r:id="rId17" w:history="1">
+      <w:hyperlink r:id="rId27" w:history="1">
         <w:r>
           <w:rPr>
             <w:rStyle w:val="Hyperlink"/>
@@ -2350,7 +4959,7 @@
           <w:lang w:val="en-US"/>
         </w:rPr>
       </w:pPr>
-      <w:hyperlink r:id="rId18" w:anchor="monthly" w:history="1">
+      <w:hyperlink r:id="rId28" w:anchor="monthly" w:history="1">
         <w:r>
           <w:rPr>
             <w:rStyle w:val="Hyperlink"/>
@@ -2377,7 +4986,7 @@
           <w:lang w:val="en-US"/>
         </w:rPr>
       </w:pPr>
-      <w:hyperlink r:id="rId19" w:anchor="monthly" w:history="1">
+      <w:hyperlink r:id="rId29" w:anchor="monthly" w:history="1">
         <w:r>
           <w:rPr>
             <w:rStyle w:val="Hyperlink"/>
@@ -2404,7 +5013,7 @@
           <w:lang w:val="en-US"/>
         </w:rPr>
       </w:pPr>
-      <w:hyperlink r:id="rId20" w:history="1">
+      <w:hyperlink r:id="rId30" w:history="1">
         <w:r>
           <w:rPr>
             <w:rStyle w:val="Hyperlink"/>
@@ -2431,7 +5040,7 @@
           <w:lang w:val="en-US"/>
         </w:rPr>
       </w:pPr>
-      <w:hyperlink r:id="rId21" w:history="1">
+      <w:hyperlink r:id="rId31" w:history="1">
         <w:r>
           <w:rPr>
             <w:rStyle w:val="Hyperlink"/>
@@ -2459,267 +5068,6 @@
           <w:lang w:val="en-US"/>
         </w:rPr>
       </w:pPr>
-      <w:r>
-        <w:rPr>
-          <w:rFonts w:ascii="Times New Roman" w:hAnsi="Times New Roman" w:cs="Times New Roman"/>
-          <w:i/>
-          <w:iCs/>
-          <w:sz w:val="24"/>
-          <w:szCs w:val="24"/>
-          <w:u w:val="single"/>
-          <w:lang w:val="en-US"/>
-        </w:rPr>
-        <w:br w:type="page"/>
-      </w:r>
-    </w:p>
-    <w:p>
-      <w:pPr>
-        <w:jc w:val="center"/>
-        <w:rPr>
-          <w:rFonts w:ascii="Times New Roman" w:hAnsi="Times New Roman" w:cs="Times New Roman"/>
-          <w:b/>
-          <w:iCs/>
-          <w:sz w:val="28"/>
-          <w:szCs w:val="24"/>
-          <w:lang w:val="en-US"/>
-        </w:rPr>
-      </w:pPr>
-      <w:r>
-        <w:rPr>
-          <w:rFonts w:ascii="Times New Roman" w:hAnsi="Times New Roman" w:cs="Times New Roman"/>
-          <w:b/>
-          <w:iCs/>
-          <w:sz w:val="28"/>
-          <w:szCs w:val="24"/>
-          <w:lang w:val="en-US"/>
-        </w:rPr>
-        <w:lastRenderedPageBreak/>
-        <w:t>Rough Work</w:t>
-      </w:r>
-    </w:p>
-    <w:p>
-      <w:pPr>
-        <w:jc w:val="center"/>
-        <w:rPr>
-          <w:rFonts w:ascii="Times New Roman" w:hAnsi="Times New Roman" w:cs="Times New Roman"/>
-          <w:b/>
-          <w:iCs/>
-          <w:sz w:val="28"/>
-          <w:szCs w:val="24"/>
-          <w:lang w:val="en-US"/>
-        </w:rPr>
-      </w:pPr>
-    </w:p>
-    <w:p>
-      <w:pPr>
-        <w:pStyle w:val="ListParagraph"/>
-        <w:numPr>
-          <w:ilvl w:val="3"/>
-          <w:numId w:val="3"/>
-        </w:numPr>
-        <w:ind w:left="709"/>
-        <w:rPr>
-          <w:rFonts w:ascii="Times New Roman" w:hAnsi="Times New Roman" w:cs="Times New Roman"/>
-          <w:b/>
-          <w:iCs/>
-          <w:sz w:val="24"/>
-          <w:szCs w:val="24"/>
-          <w:lang w:val="en-US"/>
-        </w:rPr>
-      </w:pPr>
-      <w:r>
-        <w:rPr>
-          <w:rFonts w:ascii="Times New Roman" w:hAnsi="Times New Roman" w:cs="Times New Roman"/>
-          <w:b/>
-          <w:iCs/>
-          <w:sz w:val="24"/>
-          <w:szCs w:val="24"/>
-          <w:lang w:val="en-US"/>
-        </w:rPr>
-        <w:t>Useful Terminal Commands</w:t>
-      </w:r>
-      <w:r>
-        <w:rPr>
-          <w:rFonts w:ascii="Times New Roman" w:hAnsi="Times New Roman" w:cs="Times New Roman"/>
-          <w:b/>
-          <w:iCs/>
-          <w:sz w:val="24"/>
-          <w:szCs w:val="24"/>
-          <w:lang w:val="en-US"/>
-        </w:rPr>
-        <w:br/>
-      </w:r>
-      <w:r>
-        <w:rPr>
-          <w:rFonts w:ascii="Times New Roman" w:hAnsi="Times New Roman" w:cs="Times New Roman"/>
-          <w:iCs/>
-          <w:sz w:val="24"/>
-          <w:szCs w:val="24"/>
-          <w:lang w:val="en-US"/>
-        </w:rPr>
-        <w:br/>
-        <w:t>pwd</w:t>
-      </w:r>
-      <w:r>
-        <w:rPr>
-          <w:rFonts w:ascii="Times New Roman" w:hAnsi="Times New Roman" w:cs="Times New Roman"/>
-          <w:b/>
-          <w:iCs/>
-          <w:sz w:val="24"/>
-          <w:szCs w:val="24"/>
-          <w:lang w:val="en-US"/>
-        </w:rPr>
-        <w:br/>
-      </w:r>
-      <w:r>
-        <w:rPr>
-          <w:rFonts w:ascii="Times New Roman" w:hAnsi="Times New Roman" w:cs="Times New Roman"/>
-          <w:iCs/>
-          <w:sz w:val="24"/>
-          <w:szCs w:val="24"/>
-          <w:lang w:val="en-US"/>
-        </w:rPr>
-        <w:t>ls</w:t>
-      </w:r>
-      <w:r>
-        <w:rPr>
-          <w:rFonts w:ascii="Times New Roman" w:hAnsi="Times New Roman" w:cs="Times New Roman"/>
-          <w:iCs/>
-          <w:sz w:val="24"/>
-          <w:szCs w:val="24"/>
-          <w:lang w:val="en-US"/>
-        </w:rPr>
-        <w:br/>
-        <w:t>cd</w:t>
-      </w:r>
-      <w:r>
-        <w:rPr>
-          <w:rFonts w:ascii="Times New Roman" w:hAnsi="Times New Roman" w:cs="Times New Roman"/>
-          <w:iCs/>
-          <w:sz w:val="24"/>
-          <w:szCs w:val="24"/>
-          <w:lang w:val="en-US"/>
-        </w:rPr>
-        <w:t xml:space="preserve"> </w:t>
-      </w:r>
-      <w:r>
-        <w:rPr>
-          <w:rFonts w:ascii="Times New Roman" w:hAnsi="Times New Roman" w:cs="Times New Roman"/>
-          <w:iCs/>
-          <w:sz w:val="24"/>
-          <w:szCs w:val="24"/>
-          <w:lang w:val="en-US"/>
-        </w:rPr>
-        <w:br/>
-        <w:t>cp</w:t>
-      </w:r>
-      <w:r>
-        <w:rPr>
-          <w:rFonts w:ascii="Times New Roman" w:hAnsi="Times New Roman" w:cs="Times New Roman"/>
-          <w:iCs/>
-          <w:sz w:val="24"/>
-          <w:szCs w:val="24"/>
-          <w:lang w:val="en-US"/>
-        </w:rPr>
-        <w:br/>
-        <w:t>mv</w:t>
-      </w:r>
-      <w:r>
-        <w:rPr>
-          <w:rFonts w:ascii="Times New Roman" w:hAnsi="Times New Roman" w:cs="Times New Roman"/>
-          <w:iCs/>
-          <w:sz w:val="24"/>
-          <w:szCs w:val="24"/>
-          <w:lang w:val="en-US"/>
-        </w:rPr>
-        <w:br/>
-        <w:t>rm</w:t>
-      </w:r>
-      <w:r>
-        <w:rPr>
-          <w:rFonts w:ascii="Times New Roman" w:hAnsi="Times New Roman" w:cs="Times New Roman"/>
-          <w:iCs/>
-          <w:sz w:val="24"/>
-          <w:szCs w:val="24"/>
-          <w:lang w:val="en-US"/>
-        </w:rPr>
-        <w:br/>
-        <w:t>cat</w:t>
-      </w:r>
-      <w:r>
-        <w:rPr>
-          <w:rFonts w:ascii="Times New Roman" w:hAnsi="Times New Roman" w:cs="Times New Roman"/>
-          <w:iCs/>
-          <w:sz w:val="24"/>
-          <w:szCs w:val="24"/>
-          <w:lang w:val="en-US"/>
-        </w:rPr>
-        <w:br/>
-      </w:r>
-      <w:r>
-        <w:rPr>
-          <w:rFonts w:ascii="Times New Roman" w:hAnsi="Times New Roman" w:cs="Times New Roman"/>
-          <w:iCs/>
-          <w:sz w:val="24"/>
-          <w:szCs w:val="24"/>
-          <w:lang w:val="en-US"/>
-        </w:rPr>
-        <w:t>man</w:t>
-      </w:r>
-      <w:r>
-        <w:rPr>
-          <w:rFonts w:ascii="Times New Roman" w:hAnsi="Times New Roman" w:cs="Times New Roman"/>
-          <w:iCs/>
-          <w:sz w:val="24"/>
-          <w:szCs w:val="24"/>
-          <w:lang w:val="en-US"/>
-        </w:rPr>
-        <w:br/>
-        <w:t>mkdir</w:t>
-      </w:r>
-      <w:r>
-        <w:rPr>
-          <w:rFonts w:ascii="Times New Roman" w:hAnsi="Times New Roman" w:cs="Times New Roman"/>
-          <w:iCs/>
-          <w:sz w:val="24"/>
-          <w:szCs w:val="24"/>
-          <w:lang w:val="en-US"/>
-        </w:rPr>
-        <w:br/>
-        <w:t>rmdir</w:t>
-      </w:r>
-      <w:r>
-        <w:rPr>
-          <w:rFonts w:ascii="Times New Roman" w:hAnsi="Times New Roman" w:cs="Times New Roman"/>
-          <w:iCs/>
-          <w:sz w:val="24"/>
-          <w:szCs w:val="24"/>
-          <w:lang w:val="en-US"/>
-        </w:rPr>
-        <w:br/>
-        <w:t>echo</w:t>
-      </w:r>
-      <w:r>
-        <w:rPr>
-          <w:rFonts w:ascii="Times New Roman" w:hAnsi="Times New Roman" w:cs="Times New Roman"/>
-          <w:iCs/>
-          <w:sz w:val="24"/>
-          <w:szCs w:val="24"/>
-          <w:lang w:val="en-US"/>
-        </w:rPr>
-        <w:br/>
-        <w:t>touch</w:t>
-      </w:r>
-      <w:r>
-        <w:rPr>
-          <w:rFonts w:ascii="Times New Roman" w:hAnsi="Times New Roman" w:cs="Times New Roman"/>
-          <w:iCs/>
-          <w:sz w:val="24"/>
-          <w:szCs w:val="24"/>
-          <w:lang w:val="en-US"/>
-        </w:rPr>
-        <w:br/>
-      </w:r>
     </w:p>
     <w:sectPr>
       <w:pgSz w:w="11906" w:h="16838"/>
@@ -2929,6 +5277,96 @@
         <w:bCs/>
         <w:sz w:val="24"/>
         <w:szCs w:val="24"/>
+      </w:rPr>
+    </w:lvl>
+    <w:lvl w:ilvl="1" w:tplc="40090019">
+      <w:start w:val="1"/>
+      <w:numFmt w:val="lowerLetter"/>
+      <w:lvlText w:val="%2."/>
+      <w:lvlJc w:val="left"/>
+      <w:pPr>
+        <w:ind w:left="1440" w:hanging="360"/>
+      </w:pPr>
+    </w:lvl>
+    <w:lvl w:ilvl="2" w:tplc="4009001B">
+      <w:start w:val="1"/>
+      <w:numFmt w:val="lowerRoman"/>
+      <w:lvlText w:val="%3."/>
+      <w:lvlJc w:val="right"/>
+      <w:pPr>
+        <w:ind w:left="2160" w:hanging="180"/>
+      </w:pPr>
+    </w:lvl>
+    <w:lvl w:ilvl="3" w:tplc="4009000F">
+      <w:start w:val="1"/>
+      <w:numFmt w:val="decimal"/>
+      <w:lvlText w:val="%4."/>
+      <w:lvlJc w:val="left"/>
+      <w:pPr>
+        <w:ind w:left="2880" w:hanging="360"/>
+      </w:pPr>
+    </w:lvl>
+    <w:lvl w:ilvl="4" w:tplc="40090019">
+      <w:start w:val="1"/>
+      <w:numFmt w:val="lowerLetter"/>
+      <w:lvlText w:val="%5."/>
+      <w:lvlJc w:val="left"/>
+      <w:pPr>
+        <w:ind w:left="3600" w:hanging="360"/>
+      </w:pPr>
+    </w:lvl>
+    <w:lvl w:ilvl="5" w:tplc="4009001B">
+      <w:start w:val="1"/>
+      <w:numFmt w:val="lowerRoman"/>
+      <w:lvlText w:val="%6."/>
+      <w:lvlJc w:val="right"/>
+      <w:pPr>
+        <w:ind w:left="4320" w:hanging="180"/>
+      </w:pPr>
+    </w:lvl>
+    <w:lvl w:ilvl="6" w:tplc="4009000F">
+      <w:start w:val="1"/>
+      <w:numFmt w:val="decimal"/>
+      <w:lvlText w:val="%7."/>
+      <w:lvlJc w:val="left"/>
+      <w:pPr>
+        <w:ind w:left="5040" w:hanging="360"/>
+      </w:pPr>
+    </w:lvl>
+    <w:lvl w:ilvl="7" w:tplc="40090019">
+      <w:start w:val="1"/>
+      <w:numFmt w:val="lowerLetter"/>
+      <w:lvlText w:val="%8."/>
+      <w:lvlJc w:val="left"/>
+      <w:pPr>
+        <w:ind w:left="5760" w:hanging="360"/>
+      </w:pPr>
+    </w:lvl>
+    <w:lvl w:ilvl="8" w:tplc="4009001B">
+      <w:start w:val="1"/>
+      <w:numFmt w:val="lowerRoman"/>
+      <w:lvlText w:val="%9."/>
+      <w:lvlJc w:val="right"/>
+      <w:pPr>
+        <w:ind w:left="6480" w:hanging="180"/>
+      </w:pPr>
+    </w:lvl>
+  </w:abstractNum>
+  <w:abstractNum w:abstractNumId="3" w15:restartNumberingAfterBreak="0">
+    <w:nsid w:val="69EB305E"/>
+    <w:multiLevelType w:val="hybridMultilevel"/>
+    <w:tmpl w:val="94389B44"/>
+    <w:lvl w:ilvl="0" w:tplc="05E8D9C0">
+      <w:start w:val="1"/>
+      <w:numFmt w:val="decimal"/>
+      <w:lvlText w:val="%1."/>
+      <w:lvlJc w:val="left"/>
+      <w:pPr>
+        <w:ind w:left="720" w:hanging="360"/>
+      </w:pPr>
+      <w:rPr>
+        <w:rFonts w:ascii="Times New Roman" w:hAnsi="Times New Roman" w:cs="Times New Roman" w:hint="default"/>
+        <w:b/>
       </w:rPr>
     </w:lvl>
     <w:lvl w:ilvl="1" w:tplc="40090019">
@@ -3066,6 +5504,36 @@
   </w:num>
   <w:num w:numId="3">
     <w:abstractNumId w:val="0"/>
+    <w:lvlOverride w:ilvl="0">
+      <w:startOverride w:val="1"/>
+    </w:lvlOverride>
+    <w:lvlOverride w:ilvl="1">
+      <w:startOverride w:val="1"/>
+    </w:lvlOverride>
+    <w:lvlOverride w:ilvl="2">
+      <w:startOverride w:val="1"/>
+    </w:lvlOverride>
+    <w:lvlOverride w:ilvl="3">
+      <w:startOverride w:val="1"/>
+    </w:lvlOverride>
+    <w:lvlOverride w:ilvl="4">
+      <w:startOverride w:val="1"/>
+    </w:lvlOverride>
+    <w:lvlOverride w:ilvl="5">
+      <w:startOverride w:val="1"/>
+    </w:lvlOverride>
+    <w:lvlOverride w:ilvl="6">
+      <w:startOverride w:val="1"/>
+    </w:lvlOverride>
+    <w:lvlOverride w:ilvl="7">
+      <w:startOverride w:val="1"/>
+    </w:lvlOverride>
+    <w:lvlOverride w:ilvl="8">
+      <w:startOverride w:val="1"/>
+    </w:lvlOverride>
+  </w:num>
+  <w:num w:numId="4">
+    <w:abstractNumId w:val="3"/>
     <w:lvlOverride w:ilvl="0">
       <w:startOverride w:val="1"/>
     </w:lvlOverride>

</xml_diff>

<commit_message>
Updated missing topics in Notes doc file.
</commit_message>
<xml_diff>
--- a/Complete-Python-Developer-ZTM.docx
+++ b/Complete-Python-Developer-ZTM.docx
@@ -3226,15 +3226,13 @@
         </w:rPr>
         <w:t xml:space="preserve">Operator Precedence </w:t>
       </w:r>
-      <w:proofErr w:type="spellStart"/>
-      <w:r>
-        <w:rPr>
-          <w:rFonts w:ascii="Times New Roman" w:hAnsi="Times New Roman" w:cs="Times New Roman"/>
-          <w:sz w:val="24"/>
-        </w:rPr>
-        <w:t>repl</w:t>
-      </w:r>
-      <w:proofErr w:type="spellEnd"/>
+      <w:r>
+        <w:rPr>
+          <w:rFonts w:ascii="Times New Roman" w:hAnsi="Times New Roman" w:cs="Times New Roman"/>
+          <w:sz w:val="24"/>
+        </w:rPr>
+        <w:t>Exercise</w:t>
+      </w:r>
       <w:r>
         <w:rPr>
           <w:rFonts w:ascii="Times New Roman" w:hAnsi="Times New Roman" w:cs="Times New Roman"/>
@@ -5659,7 +5657,28 @@
           <w:rFonts w:ascii="Times New Roman" w:hAnsi="Times New Roman" w:cs="Times New Roman"/>
           <w:sz w:val="24"/>
         </w:rPr>
-        <w:t xml:space="preserve">Exercise String Indexes: </w:t>
+        <w:t>String Indexes</w:t>
+      </w:r>
+      <w:r>
+        <w:rPr>
+          <w:rFonts w:ascii="Times New Roman" w:hAnsi="Times New Roman" w:cs="Times New Roman"/>
+          <w:sz w:val="24"/>
+        </w:rPr>
+        <w:t xml:space="preserve"> </w:t>
+      </w:r>
+      <w:r>
+        <w:rPr>
+          <w:rFonts w:ascii="Times New Roman" w:hAnsi="Times New Roman" w:cs="Times New Roman"/>
+          <w:sz w:val="24"/>
+        </w:rPr>
+        <w:t>Exercise</w:t>
+      </w:r>
+      <w:r>
+        <w:rPr>
+          <w:rFonts w:ascii="Times New Roman" w:hAnsi="Times New Roman" w:cs="Times New Roman"/>
+          <w:sz w:val="24"/>
+        </w:rPr>
+        <w:t xml:space="preserve">: </w:t>
       </w:r>
       <w:hyperlink r:id="rId22" w:history="1">
         <w:r>
@@ -6484,6 +6503,1604 @@
         </w:rPr>
         <w:br/>
       </w:r>
+    </w:p>
+    <w:p>
+      <w:pPr>
+        <w:pStyle w:val="ListParagraph"/>
+        <w:numPr>
+          <w:ilvl w:val="0"/>
+          <w:numId w:val="5"/>
+        </w:numPr>
+        <w:spacing w:line="360" w:lineRule="auto"/>
+        <w:rPr>
+          <w:rFonts w:ascii="Times New Roman" w:hAnsi="Times New Roman" w:cs="Times New Roman"/>
+          <w:b/>
+          <w:bCs/>
+          <w:sz w:val="24"/>
+          <w:szCs w:val="24"/>
+          <w:lang w:val="en-US"/>
+        </w:rPr>
+      </w:pPr>
+      <w:r>
+        <w:rPr>
+          <w:rFonts w:ascii="Times New Roman" w:hAnsi="Times New Roman" w:cs="Times New Roman"/>
+          <w:b/>
+          <w:bCs/>
+          <w:sz w:val="24"/>
+          <w:szCs w:val="24"/>
+          <w:lang w:val="en-US"/>
+        </w:rPr>
+        <w:t>Lists</w:t>
+      </w:r>
+      <w:r>
+        <w:rPr>
+          <w:rFonts w:ascii="Times New Roman" w:hAnsi="Times New Roman" w:cs="Times New Roman"/>
+          <w:b/>
+          <w:bCs/>
+          <w:sz w:val="24"/>
+          <w:szCs w:val="24"/>
+          <w:lang w:val="en-US"/>
+        </w:rPr>
+        <w:br/>
+      </w:r>
+      <w:r>
+        <w:rPr>
+          <w:rFonts w:ascii="Times New Roman" w:hAnsi="Times New Roman" w:cs="Times New Roman"/>
+          <w:b/>
+          <w:bCs/>
+          <w:sz w:val="24"/>
+          <w:szCs w:val="24"/>
+          <w:lang w:val="en-US"/>
+        </w:rPr>
+        <w:br/>
+      </w:r>
+      <w:r>
+        <w:rPr>
+          <w:rFonts w:ascii="Times New Roman" w:hAnsi="Times New Roman" w:cs="Times New Roman"/>
+          <w:sz w:val="24"/>
+          <w:szCs w:val="24"/>
+          <w:lang w:val="en-US"/>
+        </w:rPr>
+        <w:t>List is an ordered sequence of objects.</w:t>
+      </w:r>
+      <w:r>
+        <w:rPr>
+          <w:rFonts w:ascii="Times New Roman" w:hAnsi="Times New Roman" w:cs="Times New Roman"/>
+          <w:b/>
+          <w:bCs/>
+          <w:sz w:val="24"/>
+          <w:szCs w:val="24"/>
+          <w:lang w:val="en-US"/>
+        </w:rPr>
+        <w:br/>
+      </w:r>
+      <w:r>
+        <w:rPr>
+          <w:rFonts w:ascii="Times New Roman" w:hAnsi="Times New Roman" w:cs="Times New Roman"/>
+          <w:sz w:val="24"/>
+          <w:szCs w:val="24"/>
+          <w:lang w:val="en-US"/>
+        </w:rPr>
+        <w:t>List items are contained within square brackets [].</w:t>
+      </w:r>
+      <w:r>
+        <w:rPr>
+          <w:rFonts w:ascii="Courier New" w:hAnsi="Courier New" w:cs="Courier New"/>
+          <w:sz w:val="24"/>
+          <w:szCs w:val="24"/>
+          <w:lang w:val="en-US"/>
+        </w:rPr>
+        <w:br/>
+      </w:r>
+      <w:r>
+        <w:rPr>
+          <w:rFonts w:ascii="Courier New" w:hAnsi="Courier New" w:cs="Courier New"/>
+          <w:sz w:val="24"/>
+          <w:szCs w:val="24"/>
+          <w:lang w:val="en-US"/>
+        </w:rPr>
+        <w:br/>
+      </w:r>
+    </w:p>
+    <w:p>
+      <w:pPr>
+        <w:pStyle w:val="ListParagraph"/>
+        <w:numPr>
+          <w:ilvl w:val="0"/>
+          <w:numId w:val="5"/>
+        </w:numPr>
+        <w:spacing w:line="360" w:lineRule="auto"/>
+        <w:rPr>
+          <w:rFonts w:ascii="Times New Roman" w:hAnsi="Times New Roman" w:cs="Times New Roman"/>
+          <w:sz w:val="24"/>
+          <w:szCs w:val="24"/>
+          <w:lang w:val="en-US"/>
+        </w:rPr>
+      </w:pPr>
+      <w:r>
+        <w:rPr>
+          <w:rFonts w:ascii="Times New Roman" w:hAnsi="Times New Roman" w:cs="Times New Roman"/>
+          <w:b/>
+          <w:bCs/>
+          <w:sz w:val="24"/>
+          <w:szCs w:val="24"/>
+          <w:lang w:val="en-US"/>
+        </w:rPr>
+        <w:t>List Slicing</w:t>
+      </w:r>
+      <w:r>
+        <w:rPr>
+          <w:rFonts w:ascii="Times New Roman" w:hAnsi="Times New Roman" w:cs="Times New Roman"/>
+          <w:b/>
+          <w:bCs/>
+          <w:sz w:val="24"/>
+          <w:szCs w:val="24"/>
+          <w:lang w:val="en-US"/>
+        </w:rPr>
+        <w:br/>
+      </w:r>
+      <w:r>
+        <w:rPr>
+          <w:rFonts w:ascii="Times New Roman" w:hAnsi="Times New Roman" w:cs="Times New Roman"/>
+          <w:b/>
+          <w:bCs/>
+          <w:sz w:val="24"/>
+          <w:szCs w:val="24"/>
+          <w:lang w:val="en-US"/>
+        </w:rPr>
+        <w:br/>
+      </w:r>
+      <w:proofErr w:type="gramStart"/>
+      <w:r>
+        <w:rPr>
+          <w:rFonts w:ascii="Courier New" w:hAnsi="Courier New" w:cs="Courier New"/>
+          <w:sz w:val="24"/>
+          <w:szCs w:val="24"/>
+          <w:lang w:val="en-US"/>
+        </w:rPr>
+        <w:t>list[</w:t>
+      </w:r>
+      <w:proofErr w:type="gramEnd"/>
+      <w:r>
+        <w:rPr>
+          <w:rFonts w:ascii="Courier New" w:hAnsi="Courier New" w:cs="Courier New"/>
+          <w:sz w:val="24"/>
+          <w:szCs w:val="24"/>
+          <w:lang w:val="en-US"/>
+        </w:rPr>
+        <w:t xml:space="preserve">start : stop : </w:t>
+      </w:r>
+      <w:proofErr w:type="spellStart"/>
+      <w:r>
+        <w:rPr>
+          <w:rFonts w:ascii="Courier New" w:hAnsi="Courier New" w:cs="Courier New"/>
+          <w:sz w:val="24"/>
+          <w:szCs w:val="24"/>
+          <w:lang w:val="en-US"/>
+        </w:rPr>
+        <w:t>stepover</w:t>
+      </w:r>
+      <w:proofErr w:type="spellEnd"/>
+      <w:r>
+        <w:rPr>
+          <w:rFonts w:ascii="Courier New" w:hAnsi="Courier New" w:cs="Courier New"/>
+          <w:sz w:val="24"/>
+          <w:szCs w:val="24"/>
+          <w:lang w:val="en-US"/>
+        </w:rPr>
+        <w:t>]</w:t>
+      </w:r>
+      <w:r>
+        <w:rPr>
+          <w:rFonts w:ascii="Courier New" w:hAnsi="Courier New" w:cs="Courier New"/>
+          <w:sz w:val="24"/>
+          <w:szCs w:val="24"/>
+          <w:lang w:val="en-US"/>
+        </w:rPr>
+        <w:br/>
+      </w:r>
+      <w:r>
+        <w:rPr>
+          <w:rFonts w:ascii="Times New Roman" w:hAnsi="Times New Roman" w:cs="Times New Roman"/>
+          <w:sz w:val="24"/>
+          <w:szCs w:val="24"/>
+          <w:lang w:val="en-US"/>
+        </w:rPr>
+        <w:t>Lists are mutable, that is list items can be changed/updated.</w:t>
+      </w:r>
+      <w:r>
+        <w:rPr>
+          <w:rFonts w:ascii="Times New Roman" w:hAnsi="Times New Roman" w:cs="Times New Roman"/>
+          <w:sz w:val="24"/>
+          <w:szCs w:val="24"/>
+          <w:lang w:val="en-US"/>
+        </w:rPr>
+        <w:br/>
+        <w:t>List slicing doesn’t change the original list but creates a new list.</w:t>
+      </w:r>
+      <w:r>
+        <w:rPr>
+          <w:rFonts w:ascii="Courier New" w:hAnsi="Courier New" w:cs="Courier New"/>
+          <w:sz w:val="24"/>
+          <w:szCs w:val="24"/>
+          <w:lang w:val="en-US"/>
+        </w:rPr>
+        <w:br/>
+      </w:r>
+      <w:r>
+        <w:rPr>
+          <w:rFonts w:ascii="Courier New" w:hAnsi="Courier New" w:cs="Courier New"/>
+          <w:sz w:val="24"/>
+          <w:szCs w:val="24"/>
+          <w:lang w:val="en-US"/>
+        </w:rPr>
+        <w:br/>
+      </w:r>
+      <w:r>
+        <w:rPr>
+          <w:rFonts w:ascii="Times New Roman" w:hAnsi="Times New Roman" w:cs="Times New Roman"/>
+          <w:sz w:val="24"/>
+        </w:rPr>
+        <w:t xml:space="preserve">Lists Exercise: </w:t>
+      </w:r>
+      <w:hyperlink r:id="rId26" w:history="1">
+        <w:r>
+          <w:rPr>
+            <w:rStyle w:val="Hyperlink"/>
+            <w:rFonts w:ascii="Times New Roman" w:hAnsi="Times New Roman" w:cs="Times New Roman"/>
+            <w:i/>
+            <w:sz w:val="24"/>
+          </w:rPr>
+          <w:t>https://replit.com/@aneagoie/lists</w:t>
+        </w:r>
+      </w:hyperlink>
+      <w:r>
+        <w:rPr>
+          <w:rFonts w:ascii="Times New Roman" w:hAnsi="Times New Roman" w:cs="Times New Roman"/>
+          <w:sz w:val="24"/>
+        </w:rPr>
+        <w:t xml:space="preserve"> </w:t>
+      </w:r>
+      <w:r>
+        <w:rPr>
+          <w:rFonts w:ascii="Times New Roman" w:hAnsi="Times New Roman" w:cs="Times New Roman"/>
+          <w:sz w:val="24"/>
+        </w:rPr>
+        <w:br/>
+      </w:r>
+      <w:r>
+        <w:rPr>
+          <w:rFonts w:ascii="Courier New" w:hAnsi="Courier New" w:cs="Courier New"/>
+          <w:sz w:val="24"/>
+          <w:szCs w:val="24"/>
+          <w:lang w:val="en-US"/>
+        </w:rPr>
+        <w:br/>
+      </w:r>
+    </w:p>
+    <w:p>
+      <w:pPr>
+        <w:spacing w:line="259" w:lineRule="auto"/>
+        <w:rPr>
+          <w:rFonts w:ascii="Times New Roman" w:hAnsi="Times New Roman" w:cs="Times New Roman"/>
+          <w:b/>
+          <w:bCs/>
+          <w:sz w:val="24"/>
+          <w:szCs w:val="24"/>
+          <w:lang w:val="en-US"/>
+        </w:rPr>
+      </w:pPr>
+      <w:r>
+        <w:rPr>
+          <w:rFonts w:ascii="Times New Roman" w:hAnsi="Times New Roman" w:cs="Times New Roman"/>
+          <w:b/>
+          <w:bCs/>
+          <w:sz w:val="24"/>
+          <w:szCs w:val="24"/>
+          <w:lang w:val="en-US"/>
+        </w:rPr>
+        <w:br w:type="page"/>
+      </w:r>
+    </w:p>
+    <w:p>
+      <w:pPr>
+        <w:pStyle w:val="ListParagraph"/>
+        <w:numPr>
+          <w:ilvl w:val="0"/>
+          <w:numId w:val="5"/>
+        </w:numPr>
+        <w:spacing w:line="360" w:lineRule="auto"/>
+        <w:rPr>
+          <w:rFonts w:ascii="Times New Roman" w:hAnsi="Times New Roman" w:cs="Times New Roman"/>
+          <w:b/>
+          <w:bCs/>
+          <w:sz w:val="24"/>
+          <w:szCs w:val="24"/>
+          <w:lang w:val="en-US"/>
+        </w:rPr>
+      </w:pPr>
+      <w:r>
+        <w:rPr>
+          <w:rFonts w:ascii="Times New Roman" w:hAnsi="Times New Roman" w:cs="Times New Roman"/>
+          <w:b/>
+          <w:bCs/>
+          <w:sz w:val="24"/>
+          <w:szCs w:val="24"/>
+          <w:lang w:val="en-US"/>
+        </w:rPr>
+        <w:lastRenderedPageBreak/>
+        <w:t>Matrix</w:t>
+      </w:r>
+      <w:r>
+        <w:rPr>
+          <w:rFonts w:ascii="Times New Roman" w:hAnsi="Times New Roman" w:cs="Times New Roman"/>
+          <w:b/>
+          <w:bCs/>
+          <w:sz w:val="24"/>
+          <w:szCs w:val="24"/>
+          <w:lang w:val="en-US"/>
+        </w:rPr>
+        <w:br/>
+      </w:r>
+      <w:r>
+        <w:rPr>
+          <w:rFonts w:ascii="Times New Roman" w:hAnsi="Times New Roman" w:cs="Times New Roman"/>
+          <w:b/>
+          <w:bCs/>
+          <w:sz w:val="24"/>
+          <w:szCs w:val="24"/>
+          <w:lang w:val="en-US"/>
+        </w:rPr>
+        <w:br/>
+      </w:r>
+      <w:proofErr w:type="spellStart"/>
+      <w:r>
+        <w:rPr>
+          <w:rFonts w:ascii="Times New Roman" w:hAnsi="Times New Roman" w:cs="Times New Roman"/>
+          <w:sz w:val="24"/>
+          <w:szCs w:val="24"/>
+          <w:lang w:val="en-US"/>
+        </w:rPr>
+        <w:t>Matrix</w:t>
+      </w:r>
+      <w:proofErr w:type="spellEnd"/>
+      <w:r>
+        <w:rPr>
+          <w:rFonts w:ascii="Times New Roman" w:hAnsi="Times New Roman" w:cs="Times New Roman"/>
+          <w:sz w:val="24"/>
+          <w:szCs w:val="24"/>
+          <w:lang w:val="en-US"/>
+        </w:rPr>
+        <w:t xml:space="preserve"> is</w:t>
+      </w:r>
+      <w:r>
+        <w:rPr>
+          <w:rFonts w:ascii="Times New Roman" w:hAnsi="Times New Roman" w:cs="Times New Roman"/>
+          <w:sz w:val="24"/>
+          <w:szCs w:val="24"/>
+          <w:lang w:val="en-US"/>
+        </w:rPr>
+        <w:t xml:space="preserve"> a multi-dimensional list/array.</w:t>
+      </w:r>
+      <w:r>
+        <w:rPr>
+          <w:rFonts w:ascii="Times New Roman" w:hAnsi="Times New Roman" w:cs="Times New Roman"/>
+          <w:sz w:val="24"/>
+          <w:szCs w:val="24"/>
+          <w:lang w:val="en-US"/>
+        </w:rPr>
+        <w:br/>
+        <w:t xml:space="preserve">Matrix Exercise: </w:t>
+      </w:r>
+      <w:hyperlink r:id="rId27" w:history="1">
+        <w:r>
+          <w:rPr>
+            <w:rStyle w:val="Hyperlink"/>
+            <w:rFonts w:ascii="Times New Roman" w:hAnsi="Times New Roman" w:cs="Times New Roman"/>
+            <w:i/>
+            <w:sz w:val="24"/>
+            <w:szCs w:val="24"/>
+            <w:lang w:val="en-US"/>
+          </w:rPr>
+          <w:t>https://replit.com/@aneagoie/matrix</w:t>
+        </w:r>
+      </w:hyperlink>
+      <w:r>
+        <w:rPr>
+          <w:rFonts w:ascii="Times New Roman" w:hAnsi="Times New Roman" w:cs="Times New Roman"/>
+          <w:sz w:val="24"/>
+          <w:szCs w:val="24"/>
+          <w:lang w:val="en-US"/>
+        </w:rPr>
+        <w:t xml:space="preserve"> </w:t>
+      </w:r>
+      <w:r>
+        <w:rPr>
+          <w:rFonts w:ascii="Times New Roman" w:hAnsi="Times New Roman" w:cs="Times New Roman"/>
+          <w:sz w:val="24"/>
+          <w:szCs w:val="24"/>
+          <w:lang w:val="en-US"/>
+        </w:rPr>
+        <w:br/>
+      </w:r>
+      <w:r>
+        <w:rPr>
+          <w:rFonts w:ascii="Times New Roman" w:hAnsi="Times New Roman" w:cs="Times New Roman"/>
+          <w:b/>
+          <w:bCs/>
+          <w:sz w:val="24"/>
+          <w:szCs w:val="24"/>
+          <w:lang w:val="en-US"/>
+        </w:rPr>
+        <w:br/>
+      </w:r>
+    </w:p>
+    <w:p>
+      <w:pPr>
+        <w:pStyle w:val="ListParagraph"/>
+        <w:numPr>
+          <w:ilvl w:val="0"/>
+          <w:numId w:val="5"/>
+        </w:numPr>
+        <w:spacing w:line="360" w:lineRule="auto"/>
+        <w:rPr>
+          <w:rFonts w:ascii="Times New Roman" w:hAnsi="Times New Roman" w:cs="Times New Roman"/>
+          <w:b/>
+          <w:bCs/>
+          <w:sz w:val="24"/>
+          <w:szCs w:val="24"/>
+          <w:lang w:val="en-US"/>
+        </w:rPr>
+      </w:pPr>
+      <w:r>
+        <w:rPr>
+          <w:rFonts w:ascii="Times New Roman" w:hAnsi="Times New Roman" w:cs="Times New Roman"/>
+          <w:b/>
+          <w:bCs/>
+          <w:sz w:val="24"/>
+          <w:szCs w:val="24"/>
+          <w:lang w:val="en-US"/>
+        </w:rPr>
+        <w:t>List Methods</w:t>
+      </w:r>
+      <w:r>
+        <w:rPr>
+          <w:rFonts w:ascii="Times New Roman" w:hAnsi="Times New Roman" w:cs="Times New Roman"/>
+          <w:b/>
+          <w:bCs/>
+          <w:sz w:val="24"/>
+          <w:szCs w:val="24"/>
+          <w:lang w:val="en-US"/>
+        </w:rPr>
+        <w:br/>
+      </w:r>
+      <w:r>
+        <w:rPr>
+          <w:rFonts w:ascii="Times New Roman" w:hAnsi="Times New Roman" w:cs="Times New Roman"/>
+          <w:b/>
+          <w:bCs/>
+          <w:sz w:val="24"/>
+          <w:szCs w:val="24"/>
+          <w:lang w:val="en-US"/>
+        </w:rPr>
+        <w:br/>
+      </w:r>
+      <w:r>
+        <w:rPr>
+          <w:rFonts w:ascii="Times New Roman" w:hAnsi="Times New Roman" w:cs="Times New Roman"/>
+          <w:sz w:val="24"/>
+          <w:szCs w:val="24"/>
+          <w:lang w:val="en-US"/>
+        </w:rPr>
+        <w:t>Append/Insert/Extend/Remove changes the list in-place. It doesn’t create a new list.</w:t>
+      </w:r>
+      <w:r>
+        <w:rPr>
+          <w:rFonts w:ascii="Times New Roman" w:hAnsi="Times New Roman" w:cs="Times New Roman"/>
+          <w:sz w:val="24"/>
+          <w:szCs w:val="24"/>
+          <w:lang w:val="en-US"/>
+        </w:rPr>
+        <w:br/>
+        <w:t xml:space="preserve">Append </w:t>
+      </w:r>
+      <w:proofErr w:type="gramStart"/>
+      <w:r>
+        <w:rPr>
+          <w:rFonts w:ascii="Times New Roman" w:hAnsi="Times New Roman" w:cs="Times New Roman"/>
+          <w:sz w:val="24"/>
+          <w:szCs w:val="24"/>
+          <w:lang w:val="en-US"/>
+        </w:rPr>
+        <w:t>adds</w:t>
+      </w:r>
+      <w:proofErr w:type="gramEnd"/>
+      <w:r>
+        <w:rPr>
+          <w:rFonts w:ascii="Times New Roman" w:hAnsi="Times New Roman" w:cs="Times New Roman"/>
+          <w:sz w:val="24"/>
+          <w:szCs w:val="24"/>
+          <w:lang w:val="en-US"/>
+        </w:rPr>
+        <w:t xml:space="preserve"> item to the end of the existing list.</w:t>
+      </w:r>
+      <w:r>
+        <w:rPr>
+          <w:rFonts w:ascii="Times New Roman" w:hAnsi="Times New Roman" w:cs="Times New Roman"/>
+          <w:sz w:val="24"/>
+          <w:szCs w:val="24"/>
+          <w:lang w:val="en-US"/>
+        </w:rPr>
+        <w:br/>
+        <w:t>Insert adds item to the desired index.</w:t>
+      </w:r>
+      <w:r>
+        <w:rPr>
+          <w:rFonts w:ascii="Times New Roman" w:hAnsi="Times New Roman" w:cs="Times New Roman"/>
+          <w:sz w:val="24"/>
+          <w:szCs w:val="24"/>
+          <w:lang w:val="en-US"/>
+        </w:rPr>
+        <w:br/>
+        <w:t xml:space="preserve">Extend </w:t>
+      </w:r>
+      <w:proofErr w:type="gramStart"/>
+      <w:r>
+        <w:rPr>
+          <w:rFonts w:ascii="Times New Roman" w:hAnsi="Times New Roman" w:cs="Times New Roman"/>
+          <w:sz w:val="24"/>
+          <w:szCs w:val="24"/>
+          <w:lang w:val="en-US"/>
+        </w:rPr>
+        <w:t>adds</w:t>
+      </w:r>
+      <w:proofErr w:type="gramEnd"/>
+      <w:r>
+        <w:rPr>
+          <w:rFonts w:ascii="Times New Roman" w:hAnsi="Times New Roman" w:cs="Times New Roman"/>
+          <w:sz w:val="24"/>
+          <w:szCs w:val="24"/>
+          <w:lang w:val="en-US"/>
+        </w:rPr>
+        <w:t xml:space="preserve"> items (</w:t>
+      </w:r>
+      <w:proofErr w:type="spellStart"/>
+      <w:r>
+        <w:rPr>
+          <w:rFonts w:ascii="Times New Roman" w:hAnsi="Times New Roman" w:cs="Times New Roman"/>
+          <w:sz w:val="24"/>
+          <w:szCs w:val="24"/>
+          <w:lang w:val="en-US"/>
+        </w:rPr>
+        <w:t>iterable</w:t>
+      </w:r>
+      <w:proofErr w:type="spellEnd"/>
+      <w:r>
+        <w:rPr>
+          <w:rFonts w:ascii="Times New Roman" w:hAnsi="Times New Roman" w:cs="Times New Roman"/>
+          <w:sz w:val="24"/>
+          <w:szCs w:val="24"/>
+          <w:lang w:val="en-US"/>
+        </w:rPr>
+        <w:t>) at the end of the list.</w:t>
+      </w:r>
+      <w:r>
+        <w:rPr>
+          <w:rFonts w:ascii="Times New Roman" w:hAnsi="Times New Roman" w:cs="Times New Roman"/>
+          <w:sz w:val="24"/>
+          <w:szCs w:val="24"/>
+          <w:lang w:val="en-US"/>
+        </w:rPr>
+        <w:br/>
+        <w:t xml:space="preserve">Pop removes the last element from the list. </w:t>
+      </w:r>
+      <w:proofErr w:type="gramStart"/>
+      <w:r>
+        <w:rPr>
+          <w:rFonts w:ascii="Times New Roman" w:hAnsi="Times New Roman" w:cs="Times New Roman"/>
+          <w:sz w:val="24"/>
+          <w:szCs w:val="24"/>
+          <w:lang w:val="en-US"/>
+        </w:rPr>
+        <w:t>Pop(</w:t>
+      </w:r>
+      <w:proofErr w:type="gramEnd"/>
+      <w:r>
+        <w:rPr>
+          <w:rFonts w:ascii="Times New Roman" w:hAnsi="Times New Roman" w:cs="Times New Roman"/>
+          <w:sz w:val="24"/>
+          <w:szCs w:val="24"/>
+          <w:lang w:val="en-US"/>
+        </w:rPr>
+        <w:t>index) removes the element at the index in the list.</w:t>
+      </w:r>
+      <w:r>
+        <w:rPr>
+          <w:rFonts w:ascii="Times New Roman" w:hAnsi="Times New Roman" w:cs="Times New Roman"/>
+          <w:sz w:val="24"/>
+          <w:szCs w:val="24"/>
+          <w:lang w:val="en-US"/>
+        </w:rPr>
+        <w:br/>
+        <w:t>Pop returns the popped element from the list.</w:t>
+      </w:r>
+      <w:r>
+        <w:rPr>
+          <w:rFonts w:ascii="Times New Roman" w:hAnsi="Times New Roman" w:cs="Times New Roman"/>
+          <w:sz w:val="24"/>
+          <w:szCs w:val="24"/>
+          <w:lang w:val="en-US"/>
+        </w:rPr>
+        <w:br/>
+      </w:r>
+      <w:proofErr w:type="gramStart"/>
+      <w:r>
+        <w:rPr>
+          <w:rFonts w:ascii="Times New Roman" w:hAnsi="Times New Roman" w:cs="Times New Roman"/>
+          <w:sz w:val="24"/>
+          <w:szCs w:val="24"/>
+          <w:lang w:val="en-US"/>
+        </w:rPr>
+        <w:t>Remove(</w:t>
+      </w:r>
+      <w:proofErr w:type="gramEnd"/>
+      <w:r>
+        <w:rPr>
+          <w:rFonts w:ascii="Times New Roman" w:hAnsi="Times New Roman" w:cs="Times New Roman"/>
+          <w:sz w:val="24"/>
+          <w:szCs w:val="24"/>
+          <w:lang w:val="en-US"/>
+        </w:rPr>
+        <w:t>value) removes the given value from the list.</w:t>
+      </w:r>
+      <w:r>
+        <w:rPr>
+          <w:rFonts w:ascii="Times New Roman" w:hAnsi="Times New Roman" w:cs="Times New Roman"/>
+          <w:sz w:val="24"/>
+          <w:szCs w:val="24"/>
+          <w:lang w:val="en-US"/>
+        </w:rPr>
+        <w:br/>
+        <w:t>Clear removes all the elements of the list.</w:t>
+      </w:r>
+      <w:r>
+        <w:rPr>
+          <w:rFonts w:ascii="Times New Roman" w:hAnsi="Times New Roman" w:cs="Times New Roman"/>
+          <w:sz w:val="24"/>
+          <w:szCs w:val="24"/>
+          <w:lang w:val="en-US"/>
+        </w:rPr>
+        <w:br/>
+        <w:t xml:space="preserve">Python List Methods: </w:t>
+      </w:r>
+      <w:hyperlink r:id="rId28" w:history="1">
+        <w:r>
+          <w:rPr>
+            <w:rStyle w:val="Hyperlink"/>
+            <w:rFonts w:ascii="Times New Roman" w:hAnsi="Times New Roman" w:cs="Times New Roman"/>
+            <w:i/>
+            <w:sz w:val="24"/>
+            <w:szCs w:val="24"/>
+            <w:lang w:val="en-US"/>
+          </w:rPr>
+          <w:t>https://www.w3schools.com/python/python_ref_list.asp</w:t>
+        </w:r>
+      </w:hyperlink>
+      <w:r>
+        <w:rPr>
+          <w:rFonts w:ascii="Times New Roman" w:hAnsi="Times New Roman" w:cs="Times New Roman"/>
+          <w:sz w:val="24"/>
+          <w:szCs w:val="24"/>
+          <w:lang w:val="en-US"/>
+        </w:rPr>
+        <w:t xml:space="preserve"> </w:t>
+      </w:r>
+      <w:r>
+        <w:rPr>
+          <w:rFonts w:ascii="Times New Roman" w:hAnsi="Times New Roman" w:cs="Times New Roman"/>
+          <w:sz w:val="28"/>
+          <w:szCs w:val="28"/>
+          <w:lang w:val="en-US"/>
+        </w:rPr>
+        <w:br/>
+      </w:r>
+      <w:r>
+        <w:rPr>
+          <w:rFonts w:ascii="Courier New" w:hAnsi="Courier New" w:cs="Courier New"/>
+          <w:sz w:val="24"/>
+          <w:szCs w:val="24"/>
+          <w:lang w:val="en-US"/>
+        </w:rPr>
+        <w:br/>
+      </w:r>
+    </w:p>
+    <w:p>
+      <w:pPr>
+        <w:pStyle w:val="ListParagraph"/>
+        <w:numPr>
+          <w:ilvl w:val="0"/>
+          <w:numId w:val="5"/>
+        </w:numPr>
+        <w:spacing w:line="360" w:lineRule="auto"/>
+        <w:rPr>
+          <w:rFonts w:ascii="Times New Roman" w:hAnsi="Times New Roman" w:cs="Times New Roman"/>
+          <w:sz w:val="24"/>
+          <w:szCs w:val="24"/>
+          <w:lang w:val="en-US"/>
+        </w:rPr>
+      </w:pPr>
+      <w:r>
+        <w:rPr>
+          <w:rFonts w:ascii="Times New Roman" w:hAnsi="Times New Roman" w:cs="Times New Roman"/>
+          <w:b/>
+          <w:bCs/>
+          <w:sz w:val="24"/>
+          <w:szCs w:val="24"/>
+          <w:lang w:val="en-US"/>
+        </w:rPr>
+        <w:t>List Methods 2</w:t>
+      </w:r>
+      <w:r>
+        <w:rPr>
+          <w:rFonts w:ascii="Times New Roman" w:hAnsi="Times New Roman" w:cs="Times New Roman"/>
+          <w:b/>
+          <w:bCs/>
+          <w:sz w:val="24"/>
+          <w:szCs w:val="24"/>
+          <w:lang w:val="en-US"/>
+        </w:rPr>
+        <w:br/>
+      </w:r>
+      <w:r>
+        <w:rPr>
+          <w:rFonts w:ascii="Times New Roman" w:hAnsi="Times New Roman" w:cs="Times New Roman"/>
+          <w:b/>
+          <w:bCs/>
+          <w:sz w:val="24"/>
+          <w:szCs w:val="24"/>
+          <w:lang w:val="en-US"/>
+        </w:rPr>
+        <w:br/>
+      </w:r>
+      <w:r>
+        <w:rPr>
+          <w:rFonts w:ascii="Times New Roman" w:hAnsi="Times New Roman" w:cs="Times New Roman"/>
+          <w:sz w:val="24"/>
+          <w:szCs w:val="24"/>
+          <w:lang w:val="en-US"/>
+        </w:rPr>
+        <w:t>Index returns the first occurrence for the element in the list.</w:t>
+      </w:r>
+      <w:r>
+        <w:rPr>
+          <w:rFonts w:ascii="Times New Roman" w:hAnsi="Times New Roman" w:cs="Times New Roman"/>
+          <w:sz w:val="24"/>
+          <w:szCs w:val="24"/>
+          <w:lang w:val="en-US"/>
+        </w:rPr>
+        <w:br/>
+        <w:t>In keyword returns if some element/string is present in the list/string (True/False).</w:t>
+      </w:r>
+      <w:r>
+        <w:rPr>
+          <w:rFonts w:ascii="Times New Roman" w:hAnsi="Times New Roman" w:cs="Times New Roman"/>
+          <w:sz w:val="24"/>
+          <w:szCs w:val="24"/>
+          <w:lang w:val="en-US"/>
+        </w:rPr>
+        <w:br/>
+        <w:t>Count returns the number of times the element occurs in the list.</w:t>
+      </w:r>
+      <w:r>
+        <w:rPr>
+          <w:rFonts w:ascii="Times New Roman" w:hAnsi="Times New Roman" w:cs="Times New Roman"/>
+          <w:sz w:val="24"/>
+          <w:szCs w:val="24"/>
+          <w:lang w:val="en-US"/>
+        </w:rPr>
+        <w:br/>
+        <w:t xml:space="preserve">Python Keywords: </w:t>
+      </w:r>
+      <w:hyperlink r:id="rId29" w:history="1">
+        <w:r>
+          <w:rPr>
+            <w:rStyle w:val="Hyperlink"/>
+            <w:rFonts w:ascii="Times New Roman" w:hAnsi="Times New Roman" w:cs="Times New Roman"/>
+            <w:i/>
+            <w:sz w:val="24"/>
+            <w:szCs w:val="24"/>
+            <w:lang w:val="en-US"/>
+          </w:rPr>
+          <w:t>https://www.w3schools.com/python/python_ref_keywords.asp</w:t>
+        </w:r>
+      </w:hyperlink>
+      <w:r>
+        <w:rPr>
+          <w:rFonts w:ascii="Times New Roman" w:hAnsi="Times New Roman" w:cs="Times New Roman"/>
+          <w:sz w:val="24"/>
+          <w:szCs w:val="24"/>
+          <w:lang w:val="en-US"/>
+        </w:rPr>
+        <w:t xml:space="preserve"> </w:t>
+      </w:r>
+      <w:r>
+        <w:rPr>
+          <w:rFonts w:ascii="Times New Roman" w:hAnsi="Times New Roman" w:cs="Times New Roman"/>
+          <w:i/>
+          <w:iCs/>
+          <w:sz w:val="24"/>
+          <w:szCs w:val="24"/>
+          <w:u w:val="single"/>
+        </w:rPr>
+        <w:br/>
+      </w:r>
+      <w:r>
+        <w:rPr>
+          <w:rFonts w:ascii="Times New Roman" w:hAnsi="Times New Roman" w:cs="Times New Roman"/>
+          <w:iCs/>
+          <w:sz w:val="24"/>
+          <w:szCs w:val="24"/>
+        </w:rPr>
+        <w:t xml:space="preserve">List Methods Exercise: </w:t>
+      </w:r>
+      <w:hyperlink r:id="rId30" w:history="1">
+        <w:r>
+          <w:rPr>
+            <w:rStyle w:val="Hyperlink"/>
+            <w:rFonts w:ascii="Times New Roman" w:hAnsi="Times New Roman" w:cs="Times New Roman"/>
+            <w:i/>
+            <w:iCs/>
+            <w:sz w:val="24"/>
+            <w:szCs w:val="24"/>
+          </w:rPr>
+          <w:t>https://replit.com/@aneagoie/lists-2</w:t>
+        </w:r>
+      </w:hyperlink>
+      <w:r>
+        <w:rPr>
+          <w:rFonts w:ascii="Times New Roman" w:hAnsi="Times New Roman" w:cs="Times New Roman"/>
+          <w:i/>
+          <w:iCs/>
+          <w:sz w:val="24"/>
+          <w:szCs w:val="24"/>
+          <w:u w:val="single"/>
+        </w:rPr>
+        <w:t xml:space="preserve"> </w:t>
+      </w:r>
+      <w:r>
+        <w:rPr>
+          <w:rFonts w:ascii="Times New Roman" w:hAnsi="Times New Roman" w:cs="Times New Roman"/>
+          <w:i/>
+          <w:iCs/>
+          <w:sz w:val="24"/>
+          <w:szCs w:val="24"/>
+          <w:u w:val="single"/>
+        </w:rPr>
+        <w:br/>
+      </w:r>
+      <w:r>
+        <w:rPr>
+          <w:rFonts w:ascii="Times New Roman" w:hAnsi="Times New Roman" w:cs="Times New Roman"/>
+          <w:sz w:val="24"/>
+          <w:szCs w:val="24"/>
+          <w:lang w:val="en-US"/>
+        </w:rPr>
+        <w:br/>
+      </w:r>
+    </w:p>
+    <w:p>
+      <w:pPr>
+        <w:spacing w:line="360" w:lineRule="auto"/>
+        <w:ind w:left="360"/>
+        <w:rPr>
+          <w:rFonts w:ascii="Times New Roman" w:hAnsi="Times New Roman" w:cs="Times New Roman"/>
+          <w:sz w:val="24"/>
+          <w:szCs w:val="24"/>
+          <w:lang w:val="en-US"/>
+        </w:rPr>
+      </w:pPr>
+      <w:r>
+        <w:rPr>
+          <w:rFonts w:ascii="Times New Roman" w:hAnsi="Times New Roman" w:cs="Times New Roman"/>
+          <w:sz w:val="24"/>
+          <w:szCs w:val="24"/>
+          <w:lang w:val="en-US"/>
+        </w:rPr>
+        <w:br w:type="page"/>
+      </w:r>
+    </w:p>
+    <w:p>
+      <w:pPr>
+        <w:pStyle w:val="ListParagraph"/>
+        <w:numPr>
+          <w:ilvl w:val="0"/>
+          <w:numId w:val="5"/>
+        </w:numPr>
+        <w:spacing w:line="360" w:lineRule="auto"/>
+        <w:rPr>
+          <w:rFonts w:ascii="Times New Roman" w:hAnsi="Times New Roman" w:cs="Times New Roman"/>
+          <w:sz w:val="24"/>
+          <w:szCs w:val="24"/>
+          <w:lang w:val="en-US"/>
+        </w:rPr>
+      </w:pPr>
+      <w:r>
+        <w:rPr>
+          <w:rFonts w:ascii="Times New Roman" w:hAnsi="Times New Roman" w:cs="Times New Roman"/>
+          <w:b/>
+          <w:bCs/>
+          <w:sz w:val="24"/>
+          <w:szCs w:val="24"/>
+          <w:lang w:val="en-US"/>
+        </w:rPr>
+        <w:lastRenderedPageBreak/>
+        <w:t>List Methods 3</w:t>
+      </w:r>
+      <w:r>
+        <w:rPr>
+          <w:rFonts w:ascii="Times New Roman" w:hAnsi="Times New Roman" w:cs="Times New Roman"/>
+          <w:b/>
+          <w:bCs/>
+          <w:sz w:val="24"/>
+          <w:szCs w:val="24"/>
+          <w:lang w:val="en-US"/>
+        </w:rPr>
+        <w:br/>
+      </w:r>
+      <w:r>
+        <w:rPr>
+          <w:rFonts w:ascii="Times New Roman" w:hAnsi="Times New Roman" w:cs="Times New Roman"/>
+          <w:b/>
+          <w:bCs/>
+          <w:sz w:val="24"/>
+          <w:szCs w:val="24"/>
+          <w:lang w:val="en-US"/>
+        </w:rPr>
+        <w:br/>
+      </w:r>
+      <w:r>
+        <w:rPr>
+          <w:rFonts w:ascii="Times New Roman" w:hAnsi="Times New Roman" w:cs="Times New Roman"/>
+          <w:sz w:val="24"/>
+          <w:szCs w:val="24"/>
+          <w:lang w:val="en-US"/>
+        </w:rPr>
+        <w:t>Sort method sorts the list in-place.</w:t>
+      </w:r>
+      <w:r>
+        <w:rPr>
+          <w:rFonts w:ascii="Times New Roman" w:hAnsi="Times New Roman" w:cs="Times New Roman"/>
+          <w:sz w:val="24"/>
+          <w:szCs w:val="24"/>
+          <w:lang w:val="en-US"/>
+        </w:rPr>
+        <w:br/>
+      </w:r>
+      <w:proofErr w:type="gramStart"/>
+      <w:r>
+        <w:rPr>
+          <w:rFonts w:ascii="Times New Roman" w:hAnsi="Times New Roman" w:cs="Times New Roman"/>
+          <w:sz w:val="24"/>
+          <w:szCs w:val="24"/>
+          <w:lang w:val="en-US"/>
+        </w:rPr>
+        <w:t>Sorted(</w:t>
+      </w:r>
+      <w:proofErr w:type="gramEnd"/>
+      <w:r>
+        <w:rPr>
+          <w:rFonts w:ascii="Times New Roman" w:hAnsi="Times New Roman" w:cs="Times New Roman"/>
+          <w:sz w:val="24"/>
+          <w:szCs w:val="24"/>
+          <w:lang w:val="en-US"/>
+        </w:rPr>
+        <w:t>) function sorts the list out-of-place. It doesn’t change the original list.</w:t>
+      </w:r>
+      <w:r>
+        <w:rPr>
+          <w:rFonts w:ascii="Times New Roman" w:hAnsi="Times New Roman" w:cs="Times New Roman"/>
+          <w:sz w:val="24"/>
+          <w:szCs w:val="24"/>
+          <w:lang w:val="en-US"/>
+        </w:rPr>
+        <w:br/>
+        <w:t>Copy method copies the list and returns the same.</w:t>
+      </w:r>
+      <w:r>
+        <w:rPr>
+          <w:rFonts w:ascii="Times New Roman" w:hAnsi="Times New Roman" w:cs="Times New Roman"/>
+          <w:sz w:val="24"/>
+          <w:szCs w:val="24"/>
+          <w:lang w:val="en-US"/>
+        </w:rPr>
+        <w:br/>
+        <w:t>Reverse method rever</w:t>
+      </w:r>
+      <w:r>
+        <w:rPr>
+          <w:rFonts w:ascii="Times New Roman" w:hAnsi="Times New Roman" w:cs="Times New Roman"/>
+          <w:sz w:val="24"/>
+          <w:szCs w:val="24"/>
+          <w:lang w:val="en-US"/>
+        </w:rPr>
+        <w:t>ses the list. It doesn’t sort.</w:t>
+      </w:r>
+      <w:r>
+        <w:rPr>
+          <w:rFonts w:ascii="Times New Roman" w:hAnsi="Times New Roman" w:cs="Times New Roman"/>
+          <w:sz w:val="24"/>
+          <w:szCs w:val="24"/>
+          <w:lang w:val="en-US"/>
+        </w:rPr>
+        <w:br/>
+      </w:r>
+      <w:r>
+        <w:rPr>
+          <w:rFonts w:ascii="Times New Roman" w:hAnsi="Times New Roman" w:cs="Times New Roman"/>
+          <w:sz w:val="24"/>
+          <w:szCs w:val="24"/>
+          <w:lang w:val="en-US"/>
+        </w:rPr>
+        <w:br/>
+      </w:r>
+    </w:p>
+    <w:p>
+      <w:pPr>
+        <w:pStyle w:val="ListParagraph"/>
+        <w:numPr>
+          <w:ilvl w:val="0"/>
+          <w:numId w:val="5"/>
+        </w:numPr>
+        <w:spacing w:line="360" w:lineRule="auto"/>
+        <w:rPr>
+          <w:rFonts w:ascii="Times New Roman" w:hAnsi="Times New Roman" w:cs="Times New Roman"/>
+          <w:b/>
+          <w:sz w:val="24"/>
+          <w:szCs w:val="24"/>
+          <w:lang w:val="en-US"/>
+        </w:rPr>
+      </w:pPr>
+      <w:r>
+        <w:rPr>
+          <w:rFonts w:ascii="Times New Roman" w:hAnsi="Times New Roman" w:cs="Times New Roman"/>
+          <w:b/>
+          <w:bCs/>
+          <w:sz w:val="24"/>
+          <w:szCs w:val="24"/>
+          <w:lang w:val="en-US"/>
+        </w:rPr>
+        <w:t>Common List Patterns</w:t>
+      </w:r>
+      <w:r>
+        <w:rPr>
+          <w:rFonts w:ascii="Times New Roman" w:hAnsi="Times New Roman" w:cs="Times New Roman"/>
+          <w:b/>
+          <w:bCs/>
+          <w:sz w:val="24"/>
+          <w:szCs w:val="24"/>
+          <w:lang w:val="en-US"/>
+        </w:rPr>
+        <w:br/>
+      </w:r>
+      <w:r>
+        <w:rPr>
+          <w:rFonts w:ascii="Times New Roman" w:hAnsi="Times New Roman" w:cs="Times New Roman"/>
+          <w:b/>
+          <w:bCs/>
+          <w:sz w:val="24"/>
+          <w:szCs w:val="24"/>
+          <w:lang w:val="en-US"/>
+        </w:rPr>
+        <w:br/>
+      </w:r>
+      <w:r>
+        <w:rPr>
+          <w:rFonts w:ascii="Courier New" w:hAnsi="Courier New" w:cs="Courier New"/>
+          <w:sz w:val="24"/>
+          <w:szCs w:val="24"/>
+          <w:lang w:val="en-US"/>
+        </w:rPr>
+        <w:t>print(basket[::-1)</w:t>
+      </w:r>
+      <w:r>
+        <w:rPr>
+          <w:rFonts w:ascii="Courier New" w:hAnsi="Courier New" w:cs="Courier New"/>
+          <w:sz w:val="24"/>
+          <w:szCs w:val="24"/>
+          <w:lang w:val="en-US"/>
+        </w:rPr>
+        <w:tab/>
+        <w:t>#Reverses the list, out-of-place</w:t>
+      </w:r>
+      <w:r>
+        <w:rPr>
+          <w:rFonts w:ascii="Courier New" w:hAnsi="Courier New" w:cs="Courier New"/>
+          <w:sz w:val="24"/>
+          <w:szCs w:val="24"/>
+          <w:lang w:val="en-US"/>
+        </w:rPr>
+        <w:br/>
+      </w:r>
+      <w:r>
+        <w:rPr>
+          <w:rFonts w:ascii="Times New Roman" w:hAnsi="Times New Roman" w:cs="Times New Roman"/>
+          <w:b/>
+          <w:bCs/>
+          <w:sz w:val="24"/>
+          <w:szCs w:val="24"/>
+          <w:lang w:val="en-US"/>
+        </w:rPr>
+        <w:br/>
+      </w:r>
+      <w:r>
+        <w:rPr>
+          <w:rFonts w:ascii="Times New Roman" w:hAnsi="Times New Roman" w:cs="Times New Roman"/>
+          <w:bCs/>
+          <w:sz w:val="24"/>
+          <w:szCs w:val="24"/>
+          <w:lang w:val="en-US"/>
+        </w:rPr>
+        <w:t xml:space="preserve">List Methods Exercise 2: </w:t>
+      </w:r>
+      <w:hyperlink r:id="rId31" w:history="1">
+        <w:r>
+          <w:rPr>
+            <w:rStyle w:val="Hyperlink"/>
+            <w:rFonts w:ascii="Times New Roman" w:hAnsi="Times New Roman" w:cs="Times New Roman"/>
+            <w:bCs/>
+            <w:i/>
+            <w:sz w:val="24"/>
+            <w:szCs w:val="24"/>
+            <w:lang w:val="en-US"/>
+          </w:rPr>
+          <w:t>https://replit.com/@aneagoie/lists-3</w:t>
+        </w:r>
+      </w:hyperlink>
+      <w:r>
+        <w:rPr>
+          <w:rFonts w:ascii="Times New Roman" w:hAnsi="Times New Roman" w:cs="Times New Roman"/>
+          <w:bCs/>
+          <w:sz w:val="24"/>
+          <w:szCs w:val="24"/>
+          <w:lang w:val="en-US"/>
+        </w:rPr>
+        <w:t xml:space="preserve"> </w:t>
+      </w:r>
+      <w:r>
+        <w:rPr>
+          <w:rFonts w:ascii="Times New Roman" w:hAnsi="Times New Roman" w:cs="Times New Roman"/>
+          <w:bCs/>
+          <w:sz w:val="24"/>
+          <w:szCs w:val="24"/>
+          <w:lang w:val="en-US"/>
+        </w:rPr>
+        <w:br/>
+      </w:r>
+      <w:r>
+        <w:rPr>
+          <w:rFonts w:ascii="Times New Roman" w:hAnsi="Times New Roman" w:cs="Times New Roman"/>
+          <w:bCs/>
+          <w:sz w:val="24"/>
+          <w:szCs w:val="24"/>
+          <w:lang w:val="en-US"/>
+        </w:rPr>
+        <w:br/>
+      </w:r>
+    </w:p>
+    <w:p>
+      <w:pPr>
+        <w:pStyle w:val="ListParagraph"/>
+        <w:numPr>
+          <w:ilvl w:val="0"/>
+          <w:numId w:val="5"/>
+        </w:numPr>
+        <w:spacing w:line="360" w:lineRule="auto"/>
+        <w:rPr>
+          <w:rFonts w:ascii="Times New Roman" w:hAnsi="Times New Roman" w:cs="Times New Roman"/>
+          <w:b/>
+          <w:sz w:val="24"/>
+          <w:szCs w:val="24"/>
+          <w:lang w:val="en-US"/>
+        </w:rPr>
+      </w:pPr>
+      <w:r>
+        <w:rPr>
+          <w:rFonts w:ascii="Times New Roman" w:hAnsi="Times New Roman" w:cs="Times New Roman"/>
+          <w:b/>
+          <w:sz w:val="24"/>
+          <w:szCs w:val="24"/>
+          <w:lang w:val="en-US"/>
+        </w:rPr>
+        <w:t>List Unpacking</w:t>
+      </w:r>
+    </w:p>
+    <w:p>
+      <w:pPr>
+        <w:pStyle w:val="ListParagraph"/>
+        <w:spacing w:line="360" w:lineRule="auto"/>
+        <w:rPr>
+          <w:rFonts w:ascii="Courier New" w:hAnsi="Courier New" w:cs="Courier New"/>
+          <w:sz w:val="24"/>
+          <w:szCs w:val="24"/>
+          <w:lang w:val="en-US"/>
+        </w:rPr>
+      </w:pPr>
+      <w:r>
+        <w:rPr>
+          <w:rFonts w:ascii="Times New Roman" w:hAnsi="Times New Roman" w:cs="Times New Roman"/>
+          <w:b/>
+          <w:sz w:val="24"/>
+          <w:szCs w:val="24"/>
+          <w:lang w:val="en-US"/>
+        </w:rPr>
+        <w:br/>
+      </w:r>
+      <w:proofErr w:type="gramStart"/>
+      <w:r>
+        <w:rPr>
+          <w:rFonts w:ascii="Courier New" w:hAnsi="Courier New" w:cs="Courier New"/>
+          <w:sz w:val="24"/>
+          <w:szCs w:val="24"/>
+          <w:lang w:val="en-US"/>
+        </w:rPr>
+        <w:t>a</w:t>
+      </w:r>
+      <w:proofErr w:type="gramEnd"/>
+      <w:r>
+        <w:rPr>
+          <w:rFonts w:ascii="Courier New" w:hAnsi="Courier New" w:cs="Courier New"/>
+          <w:sz w:val="24"/>
+          <w:szCs w:val="24"/>
+          <w:lang w:val="en-US"/>
+        </w:rPr>
+        <w:t>, b, c, *other, d = [1,</w:t>
+      </w:r>
+      <w:r>
+        <w:rPr>
+          <w:rFonts w:ascii="Courier New" w:hAnsi="Courier New" w:cs="Courier New"/>
+          <w:sz w:val="24"/>
+          <w:szCs w:val="24"/>
+          <w:lang w:val="en-US"/>
+        </w:rPr>
+        <w:t xml:space="preserve"> </w:t>
+      </w:r>
+      <w:r>
+        <w:rPr>
+          <w:rFonts w:ascii="Courier New" w:hAnsi="Courier New" w:cs="Courier New"/>
+          <w:sz w:val="24"/>
+          <w:szCs w:val="24"/>
+          <w:lang w:val="en-US"/>
+        </w:rPr>
+        <w:t>2,</w:t>
+      </w:r>
+      <w:r>
+        <w:rPr>
+          <w:rFonts w:ascii="Courier New" w:hAnsi="Courier New" w:cs="Courier New"/>
+          <w:sz w:val="24"/>
+          <w:szCs w:val="24"/>
+          <w:lang w:val="en-US"/>
+        </w:rPr>
+        <w:t xml:space="preserve"> </w:t>
+      </w:r>
+      <w:r>
+        <w:rPr>
+          <w:rFonts w:ascii="Courier New" w:hAnsi="Courier New" w:cs="Courier New"/>
+          <w:sz w:val="24"/>
+          <w:szCs w:val="24"/>
+          <w:lang w:val="en-US"/>
+        </w:rPr>
+        <w:t>3,</w:t>
+      </w:r>
+      <w:r>
+        <w:rPr>
+          <w:rFonts w:ascii="Courier New" w:hAnsi="Courier New" w:cs="Courier New"/>
+          <w:sz w:val="24"/>
+          <w:szCs w:val="24"/>
+          <w:lang w:val="en-US"/>
+        </w:rPr>
+        <w:t xml:space="preserve"> </w:t>
+      </w:r>
+      <w:r>
+        <w:rPr>
+          <w:rFonts w:ascii="Courier New" w:hAnsi="Courier New" w:cs="Courier New"/>
+          <w:sz w:val="24"/>
+          <w:szCs w:val="24"/>
+          <w:lang w:val="en-US"/>
+        </w:rPr>
+        <w:t>4,</w:t>
+      </w:r>
+      <w:r>
+        <w:rPr>
+          <w:rFonts w:ascii="Courier New" w:hAnsi="Courier New" w:cs="Courier New"/>
+          <w:sz w:val="24"/>
+          <w:szCs w:val="24"/>
+          <w:lang w:val="en-US"/>
+        </w:rPr>
+        <w:t xml:space="preserve"> </w:t>
+      </w:r>
+      <w:r>
+        <w:rPr>
+          <w:rFonts w:ascii="Courier New" w:hAnsi="Courier New" w:cs="Courier New"/>
+          <w:sz w:val="24"/>
+          <w:szCs w:val="24"/>
+          <w:lang w:val="en-US"/>
+        </w:rPr>
+        <w:t>5,</w:t>
+      </w:r>
+      <w:r>
+        <w:rPr>
+          <w:rFonts w:ascii="Courier New" w:hAnsi="Courier New" w:cs="Courier New"/>
+          <w:sz w:val="24"/>
+          <w:szCs w:val="24"/>
+          <w:lang w:val="en-US"/>
+        </w:rPr>
+        <w:t xml:space="preserve"> </w:t>
+      </w:r>
+      <w:r>
+        <w:rPr>
+          <w:rFonts w:ascii="Courier New" w:hAnsi="Courier New" w:cs="Courier New"/>
+          <w:sz w:val="24"/>
+          <w:szCs w:val="24"/>
+          <w:lang w:val="en-US"/>
+        </w:rPr>
+        <w:t>6,</w:t>
+      </w:r>
+      <w:r>
+        <w:rPr>
+          <w:rFonts w:ascii="Courier New" w:hAnsi="Courier New" w:cs="Courier New"/>
+          <w:sz w:val="24"/>
+          <w:szCs w:val="24"/>
+          <w:lang w:val="en-US"/>
+        </w:rPr>
+        <w:t xml:space="preserve"> </w:t>
+      </w:r>
+      <w:r>
+        <w:rPr>
+          <w:rFonts w:ascii="Courier New" w:hAnsi="Courier New" w:cs="Courier New"/>
+          <w:sz w:val="24"/>
+          <w:szCs w:val="24"/>
+          <w:lang w:val="en-US"/>
+        </w:rPr>
+        <w:t>7,</w:t>
+      </w:r>
+      <w:r>
+        <w:rPr>
+          <w:rFonts w:ascii="Courier New" w:hAnsi="Courier New" w:cs="Courier New"/>
+          <w:sz w:val="24"/>
+          <w:szCs w:val="24"/>
+          <w:lang w:val="en-US"/>
+        </w:rPr>
+        <w:t xml:space="preserve"> </w:t>
+      </w:r>
+      <w:r>
+        <w:rPr>
+          <w:rFonts w:ascii="Courier New" w:hAnsi="Courier New" w:cs="Courier New"/>
+          <w:sz w:val="24"/>
+          <w:szCs w:val="24"/>
+          <w:lang w:val="en-US"/>
+        </w:rPr>
+        <w:t>8,</w:t>
+      </w:r>
+      <w:r>
+        <w:rPr>
+          <w:rFonts w:ascii="Courier New" w:hAnsi="Courier New" w:cs="Courier New"/>
+          <w:sz w:val="24"/>
+          <w:szCs w:val="24"/>
+          <w:lang w:val="en-US"/>
+        </w:rPr>
+        <w:t xml:space="preserve"> </w:t>
+      </w:r>
+      <w:r>
+        <w:rPr>
+          <w:rFonts w:ascii="Courier New" w:hAnsi="Courier New" w:cs="Courier New"/>
+          <w:sz w:val="24"/>
+          <w:szCs w:val="24"/>
+          <w:lang w:val="en-US"/>
+        </w:rPr>
+        <w:t>9]</w:t>
+      </w:r>
+    </w:p>
+    <w:p>
+      <w:pPr>
+        <w:pStyle w:val="ListParagraph"/>
+        <w:spacing w:line="360" w:lineRule="auto"/>
+        <w:rPr>
+          <w:rFonts w:ascii="Courier New" w:hAnsi="Courier New" w:cs="Courier New"/>
+          <w:sz w:val="24"/>
+          <w:szCs w:val="24"/>
+          <w:lang w:val="en-US"/>
+        </w:rPr>
+      </w:pPr>
+      <w:r>
+        <w:rPr>
+          <w:rFonts w:ascii="Courier New" w:hAnsi="Courier New" w:cs="Courier New"/>
+          <w:sz w:val="24"/>
+          <w:szCs w:val="24"/>
+          <w:lang w:val="en-US"/>
+        </w:rPr>
+        <w:t>a= 1, b= 2, c= 3, other= [4,</w:t>
+      </w:r>
+      <w:r>
+        <w:rPr>
+          <w:rFonts w:ascii="Courier New" w:hAnsi="Courier New" w:cs="Courier New"/>
+          <w:sz w:val="24"/>
+          <w:szCs w:val="24"/>
+          <w:lang w:val="en-US"/>
+        </w:rPr>
+        <w:t xml:space="preserve"> </w:t>
+      </w:r>
+      <w:r>
+        <w:rPr>
+          <w:rFonts w:ascii="Courier New" w:hAnsi="Courier New" w:cs="Courier New"/>
+          <w:sz w:val="24"/>
+          <w:szCs w:val="24"/>
+          <w:lang w:val="en-US"/>
+        </w:rPr>
+        <w:t>5,</w:t>
+      </w:r>
+      <w:r>
+        <w:rPr>
+          <w:rFonts w:ascii="Courier New" w:hAnsi="Courier New" w:cs="Courier New"/>
+          <w:sz w:val="24"/>
+          <w:szCs w:val="24"/>
+          <w:lang w:val="en-US"/>
+        </w:rPr>
+        <w:t xml:space="preserve"> </w:t>
+      </w:r>
+      <w:r>
+        <w:rPr>
+          <w:rFonts w:ascii="Courier New" w:hAnsi="Courier New" w:cs="Courier New"/>
+          <w:sz w:val="24"/>
+          <w:szCs w:val="24"/>
+          <w:lang w:val="en-US"/>
+        </w:rPr>
+        <w:t>6,</w:t>
+      </w:r>
+      <w:r>
+        <w:rPr>
+          <w:rFonts w:ascii="Courier New" w:hAnsi="Courier New" w:cs="Courier New"/>
+          <w:sz w:val="24"/>
+          <w:szCs w:val="24"/>
+          <w:lang w:val="en-US"/>
+        </w:rPr>
+        <w:t xml:space="preserve"> </w:t>
+      </w:r>
+      <w:r>
+        <w:rPr>
+          <w:rFonts w:ascii="Courier New" w:hAnsi="Courier New" w:cs="Courier New"/>
+          <w:sz w:val="24"/>
+          <w:szCs w:val="24"/>
+          <w:lang w:val="en-US"/>
+        </w:rPr>
+        <w:t>7,</w:t>
+      </w:r>
+      <w:r>
+        <w:rPr>
+          <w:rFonts w:ascii="Courier New" w:hAnsi="Courier New" w:cs="Courier New"/>
+          <w:sz w:val="24"/>
+          <w:szCs w:val="24"/>
+          <w:lang w:val="en-US"/>
+        </w:rPr>
+        <w:t xml:space="preserve"> </w:t>
+      </w:r>
+      <w:r>
+        <w:rPr>
+          <w:rFonts w:ascii="Courier New" w:hAnsi="Courier New" w:cs="Courier New"/>
+          <w:sz w:val="24"/>
+          <w:szCs w:val="24"/>
+          <w:lang w:val="en-US"/>
+        </w:rPr>
+        <w:t>8], d= 9</w:t>
+      </w:r>
+    </w:p>
+    <w:p>
+      <w:pPr>
+        <w:pStyle w:val="ListParagraph"/>
+        <w:spacing w:line="360" w:lineRule="auto"/>
+        <w:rPr>
+          <w:rFonts w:ascii="Courier New" w:hAnsi="Courier New" w:cs="Courier New"/>
+          <w:sz w:val="24"/>
+          <w:szCs w:val="24"/>
+          <w:lang w:val="en-US"/>
+        </w:rPr>
+      </w:pPr>
+    </w:p>
+    <w:p>
+      <w:pPr>
+        <w:pStyle w:val="ListParagraph"/>
+        <w:numPr>
+          <w:ilvl w:val="0"/>
+          <w:numId w:val="5"/>
+        </w:numPr>
+        <w:spacing w:line="360" w:lineRule="auto"/>
+        <w:rPr>
+          <w:rFonts w:ascii="Times New Roman" w:hAnsi="Times New Roman" w:cs="Times New Roman"/>
+          <w:b/>
+          <w:sz w:val="24"/>
+          <w:szCs w:val="24"/>
+          <w:lang w:val="en-US"/>
+        </w:rPr>
+      </w:pPr>
+      <w:r>
+        <w:rPr>
+          <w:rFonts w:ascii="Times New Roman" w:hAnsi="Times New Roman" w:cs="Times New Roman"/>
+          <w:b/>
+          <w:sz w:val="24"/>
+          <w:szCs w:val="24"/>
+          <w:lang w:val="en-US"/>
+        </w:rPr>
+        <w:t>None</w:t>
+      </w:r>
+      <w:r>
+        <w:rPr>
+          <w:rFonts w:ascii="Times New Roman" w:hAnsi="Times New Roman" w:cs="Times New Roman"/>
+          <w:b/>
+          <w:sz w:val="24"/>
+          <w:szCs w:val="24"/>
+          <w:lang w:val="en-US"/>
+        </w:rPr>
+        <w:br/>
+      </w:r>
+      <w:r>
+        <w:rPr>
+          <w:rFonts w:ascii="Times New Roman" w:hAnsi="Times New Roman" w:cs="Times New Roman"/>
+          <w:b/>
+          <w:sz w:val="24"/>
+          <w:szCs w:val="24"/>
+          <w:lang w:val="en-US"/>
+        </w:rPr>
+        <w:br/>
+      </w:r>
+      <w:proofErr w:type="spellStart"/>
+      <w:proofErr w:type="gramStart"/>
+      <w:r>
+        <w:rPr>
+          <w:rFonts w:ascii="Times New Roman" w:hAnsi="Times New Roman" w:cs="Times New Roman"/>
+          <w:sz w:val="24"/>
+          <w:szCs w:val="24"/>
+          <w:lang w:val="en-US"/>
+        </w:rPr>
+        <w:t>None</w:t>
+      </w:r>
+      <w:proofErr w:type="spellEnd"/>
+      <w:proofErr w:type="gramEnd"/>
+      <w:r>
+        <w:rPr>
+          <w:rFonts w:ascii="Times New Roman" w:hAnsi="Times New Roman" w:cs="Times New Roman"/>
+          <w:sz w:val="24"/>
+          <w:szCs w:val="24"/>
+          <w:lang w:val="en-US"/>
+        </w:rPr>
+        <w:t xml:space="preserve"> is a datatype in Python. It</w:t>
+      </w:r>
+      <w:r>
+        <w:rPr>
+          <w:rFonts w:ascii="Times New Roman" w:hAnsi="Times New Roman" w:cs="Times New Roman"/>
+          <w:sz w:val="24"/>
+          <w:szCs w:val="24"/>
+          <w:lang w:val="en-US"/>
+        </w:rPr>
+        <w:t xml:space="preserve"> refers to absence of value. In other programming languages it is denoted by Null.</w:t>
+      </w:r>
+      <w:r>
+        <w:rPr>
+          <w:rFonts w:ascii="Courier New" w:hAnsi="Courier New" w:cs="Courier New"/>
+          <w:sz w:val="24"/>
+          <w:szCs w:val="24"/>
+          <w:lang w:val="en-US"/>
+        </w:rPr>
+        <w:br/>
+      </w:r>
+      <w:r>
+        <w:rPr>
+          <w:rFonts w:ascii="Times New Roman" w:hAnsi="Times New Roman" w:cs="Times New Roman"/>
+          <w:b/>
+          <w:sz w:val="24"/>
+          <w:szCs w:val="24"/>
+          <w:lang w:val="en-US"/>
+        </w:rPr>
+        <w:br/>
+      </w:r>
       <w:bookmarkStart w:id="0" w:name="_GoBack"/>
       <w:bookmarkEnd w:id="0"/>
     </w:p>
@@ -6599,7 +8216,7 @@
         </w:rPr>
         <w:t xml:space="preserve">Python installation guide for MAC systems: </w:t>
       </w:r>
-      <w:hyperlink r:id="rId26" w:history="1">
+      <w:hyperlink r:id="rId32" w:history="1">
         <w:r>
           <w:rPr>
             <w:rStyle w:val="Hyperlink"/>
@@ -6687,7 +8304,7 @@
       <w:r>
         <w:t xml:space="preserve"> </w:t>
       </w:r>
-      <w:hyperlink r:id="rId27" w:history="1">
+      <w:hyperlink r:id="rId33" w:history="1">
         <w:r>
           <w:rPr>
             <w:rStyle w:val="Hyperlink"/>
@@ -6722,7 +8339,7 @@
         </w:rPr>
         <w:t xml:space="preserve">Python installation guide for Windows systems: </w:t>
       </w:r>
-      <w:hyperlink r:id="rId28" w:history="1">
+      <w:hyperlink r:id="rId34" w:history="1">
         <w:r>
           <w:rPr>
             <w:rStyle w:val="Hyperlink"/>
@@ -6802,7 +8419,7 @@
         </w:rPr>
         <w:t xml:space="preserve">Terminal installation guide for Windows systems: </w:t>
       </w:r>
-      <w:hyperlink r:id="rId29" w:history="1">
+      <w:hyperlink r:id="rId35" w:history="1">
         <w:r>
           <w:rPr>
             <w:rStyle w:val="Hyperlink"/>
@@ -6887,7 +8504,7 @@
       <w:r>
         <w:t xml:space="preserve"> </w:t>
       </w:r>
-      <w:hyperlink r:id="rId30" w:history="1">
+      <w:hyperlink r:id="rId36" w:history="1">
         <w:r>
           <w:rPr>
             <w:rStyle w:val="Hyperlink"/>
@@ -7093,7 +8710,7 @@
         </w:rPr>
         <w:t xml:space="preserve">Sublime Text official website: </w:t>
       </w:r>
-      <w:hyperlink r:id="rId31" w:history="1">
+      <w:hyperlink r:id="rId37" w:history="1">
         <w:r>
           <w:rPr>
             <w:rStyle w:val="Hyperlink"/>
@@ -7158,7 +8775,7 @@
         </w:rPr>
         <w:br/>
       </w:r>
-      <w:hyperlink r:id="rId32" w:history="1">
+      <w:hyperlink r:id="rId38" w:history="1">
         <w:r>
           <w:rPr>
             <w:rStyle w:val="Hyperlink"/>
@@ -8253,7 +9870,7 @@
         </w:rPr>
         <w:t>Visual Studio Code official website:</w:t>
       </w:r>
-      <w:hyperlink r:id="rId33" w:history="1">
+      <w:hyperlink r:id="rId39" w:history="1">
         <w:r>
           <w:rPr>
             <w:rFonts w:ascii="Times New Roman" w:hAnsi="Times New Roman" w:cs="Times New Roman"/>
@@ -8356,7 +9973,7 @@
         </w:rPr>
         <w:t xml:space="preserve"> official website: </w:t>
       </w:r>
-      <w:hyperlink r:id="rId34" w:anchor="section=windows" w:history="1">
+      <w:hyperlink r:id="rId40" w:anchor="section=windows" w:history="1">
         <w:r>
           <w:rPr>
             <w:rStyle w:val="Hyperlink"/>
@@ -8596,7 +10213,7 @@
         </w:rPr>
         <w:t xml:space="preserve">Anaconda Official Website: </w:t>
       </w:r>
-      <w:hyperlink r:id="rId35" w:history="1">
+      <w:hyperlink r:id="rId41" w:history="1">
         <w:r>
           <w:rPr>
             <w:rStyle w:val="Hyperlink"/>
@@ -8857,7 +10474,7 @@
         </w:rPr>
         <w:t> </w:t>
       </w:r>
-      <w:hyperlink r:id="rId36" w:tgtFrame="_blank" w:history="1">
+      <w:hyperlink r:id="rId42" w:tgtFrame="_blank" w:history="1">
         <w:r>
           <w:rPr>
             <w:rStyle w:val="Strong"/>
@@ -9003,7 +10620,7 @@
         </w:rPr>
         <w:t xml:space="preserve">Git official website: </w:t>
       </w:r>
-      <w:hyperlink r:id="rId37" w:history="1">
+      <w:hyperlink r:id="rId43" w:history="1">
         <w:r>
           <w:rPr>
             <w:rStyle w:val="Hyperlink"/>
@@ -9826,7 +11443,7 @@
           <w:lang w:val="en-US"/>
         </w:rPr>
       </w:pPr>
-      <w:hyperlink r:id="rId38" w:history="1">
+      <w:hyperlink r:id="rId44" w:history="1">
         <w:r>
           <w:rPr>
             <w:rStyle w:val="Hyperlink"/>
@@ -9853,7 +11470,7 @@
           <w:lang w:val="en-US"/>
         </w:rPr>
       </w:pPr>
-      <w:hyperlink r:id="rId39" w:history="1">
+      <w:hyperlink r:id="rId45" w:history="1">
         <w:r>
           <w:rPr>
             <w:rStyle w:val="Hyperlink"/>
@@ -9880,7 +11497,7 @@
           <w:lang w:val="en-US"/>
         </w:rPr>
       </w:pPr>
-      <w:hyperlink r:id="rId40" w:history="1">
+      <w:hyperlink r:id="rId46" w:history="1">
         <w:r>
           <w:rPr>
             <w:rStyle w:val="Hyperlink"/>
@@ -9907,7 +11524,7 @@
           <w:lang w:val="en-US"/>
         </w:rPr>
       </w:pPr>
-      <w:hyperlink r:id="rId41" w:anchor="monthly" w:history="1">
+      <w:hyperlink r:id="rId47" w:anchor="monthly" w:history="1">
         <w:r>
           <w:rPr>
             <w:rStyle w:val="Hyperlink"/>
@@ -9934,7 +11551,7 @@
           <w:lang w:val="en-US"/>
         </w:rPr>
       </w:pPr>
-      <w:hyperlink r:id="rId42" w:anchor="monthly" w:history="1">
+      <w:hyperlink r:id="rId48" w:anchor="monthly" w:history="1">
         <w:r>
           <w:rPr>
             <w:rStyle w:val="Hyperlink"/>
@@ -9961,7 +11578,7 @@
           <w:lang w:val="en-US"/>
         </w:rPr>
       </w:pPr>
-      <w:hyperlink r:id="rId43" w:history="1">
+      <w:hyperlink r:id="rId49" w:history="1">
         <w:r>
           <w:rPr>
             <w:rStyle w:val="Hyperlink"/>
@@ -9988,7 +11605,7 @@
           <w:lang w:val="en-US"/>
         </w:rPr>
       </w:pPr>
-      <w:hyperlink r:id="rId44" w:history="1">
+      <w:hyperlink r:id="rId50" w:history="1">
         <w:r>
           <w:rPr>
             <w:rStyle w:val="Hyperlink"/>
@@ -10208,6 +11825,96 @@
     </w:lvl>
   </w:abstractNum>
   <w:abstractNum w:abstractNumId="2" w15:restartNumberingAfterBreak="0">
+    <w:nsid w:val="20922946"/>
+    <w:multiLevelType w:val="hybridMultilevel"/>
+    <w:tmpl w:val="B5AAEC54"/>
+    <w:lvl w:ilvl="0" w:tplc="09545B72">
+      <w:start w:val="1"/>
+      <w:numFmt w:val="decimal"/>
+      <w:lvlText w:val="%1."/>
+      <w:lvlJc w:val="left"/>
+      <w:pPr>
+        <w:ind w:left="720" w:hanging="360"/>
+      </w:pPr>
+      <w:rPr>
+        <w:rFonts w:ascii="Times New Roman" w:hAnsi="Times New Roman" w:cs="Times New Roman" w:hint="default"/>
+        <w:b/>
+      </w:rPr>
+    </w:lvl>
+    <w:lvl w:ilvl="1" w:tplc="40090019">
+      <w:start w:val="1"/>
+      <w:numFmt w:val="lowerLetter"/>
+      <w:lvlText w:val="%2."/>
+      <w:lvlJc w:val="left"/>
+      <w:pPr>
+        <w:ind w:left="1440" w:hanging="360"/>
+      </w:pPr>
+    </w:lvl>
+    <w:lvl w:ilvl="2" w:tplc="4009001B">
+      <w:start w:val="1"/>
+      <w:numFmt w:val="lowerRoman"/>
+      <w:lvlText w:val="%3."/>
+      <w:lvlJc w:val="right"/>
+      <w:pPr>
+        <w:ind w:left="2160" w:hanging="180"/>
+      </w:pPr>
+    </w:lvl>
+    <w:lvl w:ilvl="3" w:tplc="4009000F">
+      <w:start w:val="1"/>
+      <w:numFmt w:val="decimal"/>
+      <w:lvlText w:val="%4."/>
+      <w:lvlJc w:val="left"/>
+      <w:pPr>
+        <w:ind w:left="2880" w:hanging="360"/>
+      </w:pPr>
+    </w:lvl>
+    <w:lvl w:ilvl="4" w:tplc="40090019">
+      <w:start w:val="1"/>
+      <w:numFmt w:val="lowerLetter"/>
+      <w:lvlText w:val="%5."/>
+      <w:lvlJc w:val="left"/>
+      <w:pPr>
+        <w:ind w:left="3600" w:hanging="360"/>
+      </w:pPr>
+    </w:lvl>
+    <w:lvl w:ilvl="5" w:tplc="4009001B">
+      <w:start w:val="1"/>
+      <w:numFmt w:val="lowerRoman"/>
+      <w:lvlText w:val="%6."/>
+      <w:lvlJc w:val="right"/>
+      <w:pPr>
+        <w:ind w:left="4320" w:hanging="180"/>
+      </w:pPr>
+    </w:lvl>
+    <w:lvl w:ilvl="6" w:tplc="4009000F">
+      <w:start w:val="1"/>
+      <w:numFmt w:val="decimal"/>
+      <w:lvlText w:val="%7."/>
+      <w:lvlJc w:val="left"/>
+      <w:pPr>
+        <w:ind w:left="5040" w:hanging="360"/>
+      </w:pPr>
+    </w:lvl>
+    <w:lvl w:ilvl="7" w:tplc="40090019">
+      <w:start w:val="1"/>
+      <w:numFmt w:val="lowerLetter"/>
+      <w:lvlText w:val="%8."/>
+      <w:lvlJc w:val="left"/>
+      <w:pPr>
+        <w:ind w:left="5760" w:hanging="360"/>
+      </w:pPr>
+    </w:lvl>
+    <w:lvl w:ilvl="8" w:tplc="4009001B">
+      <w:start w:val="1"/>
+      <w:numFmt w:val="lowerRoman"/>
+      <w:lvlText w:val="%9."/>
+      <w:lvlJc w:val="right"/>
+      <w:pPr>
+        <w:ind w:left="6480" w:hanging="180"/>
+      </w:pPr>
+    </w:lvl>
+  </w:abstractNum>
+  <w:abstractNum w:abstractNumId="3" w15:restartNumberingAfterBreak="0">
     <w:nsid w:val="22CF0B03"/>
     <w:multiLevelType w:val="hybridMultilevel"/>
     <w:tmpl w:val="07A483D6"/>
@@ -10300,7 +12007,7 @@
       </w:pPr>
     </w:lvl>
   </w:abstractNum>
-  <w:abstractNum w:abstractNumId="3" w15:restartNumberingAfterBreak="0">
+  <w:abstractNum w:abstractNumId="4" w15:restartNumberingAfterBreak="0">
     <w:nsid w:val="2FF50F38"/>
     <w:multiLevelType w:val="hybridMultilevel"/>
     <w:tmpl w:val="B5AAEC54"/>
@@ -10390,7 +12097,7 @@
       </w:pPr>
     </w:lvl>
   </w:abstractNum>
-  <w:abstractNum w:abstractNumId="4" w15:restartNumberingAfterBreak="0">
+  <w:abstractNum w:abstractNumId="5" w15:restartNumberingAfterBreak="0">
     <w:nsid w:val="69EB305E"/>
     <w:multiLevelType w:val="hybridMultilevel"/>
     <w:tmpl w:val="45C2B50E"/>
@@ -10482,7 +12189,7 @@
     </w:lvl>
   </w:abstractNum>
   <w:num w:numId="1">
-    <w:abstractNumId w:val="2"/>
+    <w:abstractNumId w:val="3"/>
     <w:lvlOverride w:ilvl="0">
       <w:startOverride w:val="1"/>
     </w:lvlOverride>
@@ -10572,6 +12279,36 @@
     </w:lvlOverride>
   </w:num>
   <w:num w:numId="4">
+    <w:abstractNumId w:val="5"/>
+    <w:lvlOverride w:ilvl="0">
+      <w:startOverride w:val="1"/>
+    </w:lvlOverride>
+    <w:lvlOverride w:ilvl="1">
+      <w:startOverride w:val="1"/>
+    </w:lvlOverride>
+    <w:lvlOverride w:ilvl="2">
+      <w:startOverride w:val="1"/>
+    </w:lvlOverride>
+    <w:lvlOverride w:ilvl="3">
+      <w:startOverride w:val="1"/>
+    </w:lvlOverride>
+    <w:lvlOverride w:ilvl="4">
+      <w:startOverride w:val="1"/>
+    </w:lvlOverride>
+    <w:lvlOverride w:ilvl="5">
+      <w:startOverride w:val="1"/>
+    </w:lvlOverride>
+    <w:lvlOverride w:ilvl="6">
+      <w:startOverride w:val="1"/>
+    </w:lvlOverride>
+    <w:lvlOverride w:ilvl="7">
+      <w:startOverride w:val="1"/>
+    </w:lvlOverride>
+    <w:lvlOverride w:ilvl="8">
+      <w:startOverride w:val="1"/>
+    </w:lvlOverride>
+  </w:num>
+  <w:num w:numId="5">
     <w:abstractNumId w:val="4"/>
     <w:lvlOverride w:ilvl="0">
       <w:startOverride w:val="1"/>
@@ -10601,35 +12338,11 @@
       <w:startOverride w:val="1"/>
     </w:lvlOverride>
   </w:num>
-  <w:num w:numId="5">
-    <w:abstractNumId w:val="3"/>
-    <w:lvlOverride w:ilvl="0">
-      <w:startOverride w:val="1"/>
-    </w:lvlOverride>
-    <w:lvlOverride w:ilvl="1">
-      <w:startOverride w:val="1"/>
-    </w:lvlOverride>
-    <w:lvlOverride w:ilvl="2">
-      <w:startOverride w:val="1"/>
-    </w:lvlOverride>
-    <w:lvlOverride w:ilvl="3">
-      <w:startOverride w:val="1"/>
-    </w:lvlOverride>
-    <w:lvlOverride w:ilvl="4">
-      <w:startOverride w:val="1"/>
-    </w:lvlOverride>
-    <w:lvlOverride w:ilvl="5">
-      <w:startOverride w:val="1"/>
-    </w:lvlOverride>
-    <w:lvlOverride w:ilvl="6">
-      <w:startOverride w:val="1"/>
-    </w:lvlOverride>
-    <w:lvlOverride w:ilvl="7">
-      <w:startOverride w:val="1"/>
-    </w:lvlOverride>
-    <w:lvlOverride w:ilvl="8">
-      <w:startOverride w:val="1"/>
-    </w:lvlOverride>
+  <w:num w:numId="6">
+    <w:abstractNumId w:val="4"/>
+  </w:num>
+  <w:num w:numId="7">
+    <w:abstractNumId w:val="2"/>
   </w:num>
 </w:numbering>
 </file>

</xml_diff>

<commit_message>
Added Dictionaries to the Python Basics module and updated Notes Doc.
</commit_message>
<xml_diff>
--- a/Complete-Python-Developer-ZTM.docx
+++ b/Complete-Python-Developer-ZTM.docx
@@ -7867,6 +7867,566 @@
         </w:rPr>
         <w:br/>
       </w:r>
+    </w:p>
+    <w:p>
+      <w:pPr>
+        <w:pStyle w:val="ListParagraph"/>
+        <w:numPr>
+          <w:ilvl w:val="0"/>
+          <w:numId w:val="5"/>
+        </w:numPr>
+        <w:spacing w:line="360" w:lineRule="auto"/>
+        <w:rPr>
+          <w:rFonts w:ascii="Times New Roman" w:hAnsi="Times New Roman" w:cs="Times New Roman"/>
+          <w:sz w:val="24"/>
+          <w:szCs w:val="24"/>
+          <w:lang w:val="en-US"/>
+        </w:rPr>
+      </w:pPr>
+      <w:r>
+        <w:rPr>
+          <w:rFonts w:ascii="Times New Roman" w:hAnsi="Times New Roman" w:cs="Times New Roman"/>
+          <w:b/>
+          <w:sz w:val="24"/>
+          <w:szCs w:val="24"/>
+          <w:lang w:val="en-US"/>
+        </w:rPr>
+        <w:t>Dictionaries</w:t>
+      </w:r>
+      <w:r>
+        <w:rPr>
+          <w:rFonts w:ascii="Times New Roman" w:hAnsi="Times New Roman" w:cs="Times New Roman"/>
+          <w:b/>
+          <w:sz w:val="24"/>
+          <w:szCs w:val="24"/>
+          <w:lang w:val="en-US"/>
+        </w:rPr>
+        <w:br/>
+      </w:r>
+      <w:r>
+        <w:rPr>
+          <w:rFonts w:ascii="Times New Roman" w:hAnsi="Times New Roman" w:cs="Times New Roman"/>
+          <w:b/>
+          <w:sz w:val="24"/>
+          <w:szCs w:val="24"/>
+          <w:lang w:val="en-US"/>
+        </w:rPr>
+        <w:br/>
+      </w:r>
+      <w:proofErr w:type="gramStart"/>
+      <w:r>
+        <w:rPr>
+          <w:rFonts w:ascii="Times New Roman" w:hAnsi="Times New Roman" w:cs="Times New Roman"/>
+          <w:sz w:val="24"/>
+          <w:szCs w:val="24"/>
+          <w:lang w:val="en-US"/>
+        </w:rPr>
+        <w:t>A</w:t>
+      </w:r>
+      <w:proofErr w:type="gramEnd"/>
+      <w:r>
+        <w:rPr>
+          <w:rFonts w:ascii="Times New Roman" w:hAnsi="Times New Roman" w:cs="Times New Roman"/>
+          <w:sz w:val="24"/>
+          <w:szCs w:val="24"/>
+          <w:lang w:val="en-US"/>
+        </w:rPr>
+        <w:t xml:space="preserve"> dictionary is an unordered Key-Value pair.</w:t>
+      </w:r>
+      <w:r>
+        <w:rPr>
+          <w:rFonts w:ascii="Times New Roman" w:hAnsi="Times New Roman" w:cs="Times New Roman"/>
+          <w:sz w:val="24"/>
+          <w:szCs w:val="24"/>
+          <w:lang w:val="en-US"/>
+        </w:rPr>
+        <w:br/>
+      </w:r>
+      <w:r>
+        <w:rPr>
+          <w:rFonts w:ascii="Courier New" w:hAnsi="Courier New" w:cs="Courier New"/>
+          <w:sz w:val="24"/>
+          <w:szCs w:val="24"/>
+          <w:lang w:val="en-US"/>
+        </w:rPr>
+        <w:t>dictionary = {key: value}</w:t>
+      </w:r>
+      <w:r>
+        <w:rPr>
+          <w:rFonts w:ascii="Courier New" w:hAnsi="Courier New" w:cs="Courier New"/>
+          <w:sz w:val="24"/>
+          <w:szCs w:val="24"/>
+          <w:lang w:val="en-US"/>
+        </w:rPr>
+        <w:br/>
+      </w:r>
+      <w:r>
+        <w:rPr>
+          <w:rFonts w:ascii="Courier New" w:hAnsi="Courier New" w:cs="Courier New"/>
+          <w:sz w:val="24"/>
+          <w:szCs w:val="24"/>
+          <w:lang w:val="en-US"/>
+        </w:rPr>
+        <w:br/>
+      </w:r>
+    </w:p>
+    <w:p>
+      <w:pPr>
+        <w:spacing w:line="259" w:lineRule="auto"/>
+        <w:rPr>
+          <w:rFonts w:ascii="Times New Roman" w:hAnsi="Times New Roman" w:cs="Times New Roman"/>
+          <w:sz w:val="24"/>
+          <w:szCs w:val="24"/>
+          <w:lang w:val="en-US"/>
+        </w:rPr>
+      </w:pPr>
+      <w:r>
+        <w:rPr>
+          <w:rFonts w:ascii="Times New Roman" w:hAnsi="Times New Roman" w:cs="Times New Roman"/>
+          <w:sz w:val="24"/>
+          <w:szCs w:val="24"/>
+          <w:lang w:val="en-US"/>
+        </w:rPr>
+        <w:br w:type="page"/>
+      </w:r>
+    </w:p>
+    <w:p>
+      <w:pPr>
+        <w:pStyle w:val="ListParagraph"/>
+        <w:numPr>
+          <w:ilvl w:val="0"/>
+          <w:numId w:val="5"/>
+        </w:numPr>
+        <w:spacing w:line="360" w:lineRule="auto"/>
+        <w:rPr>
+          <w:rFonts w:ascii="Times New Roman" w:hAnsi="Times New Roman" w:cs="Times New Roman"/>
+          <w:b/>
+          <w:sz w:val="24"/>
+          <w:szCs w:val="24"/>
+          <w:lang w:val="en-US"/>
+        </w:rPr>
+      </w:pPr>
+      <w:r>
+        <w:rPr>
+          <w:rFonts w:ascii="Times New Roman" w:hAnsi="Times New Roman" w:cs="Times New Roman"/>
+          <w:b/>
+          <w:sz w:val="24"/>
+          <w:szCs w:val="24"/>
+          <w:lang w:val="en-US"/>
+        </w:rPr>
+        <w:lastRenderedPageBreak/>
+        <w:t>Developer Fundamentals III</w:t>
+      </w:r>
+      <w:r>
+        <w:rPr>
+          <w:rFonts w:ascii="Times New Roman" w:hAnsi="Times New Roman" w:cs="Times New Roman"/>
+          <w:b/>
+          <w:sz w:val="24"/>
+          <w:szCs w:val="24"/>
+          <w:lang w:val="en-US"/>
+        </w:rPr>
+        <w:br/>
+      </w:r>
+      <w:r>
+        <w:rPr>
+          <w:rFonts w:ascii="Times New Roman" w:hAnsi="Times New Roman" w:cs="Times New Roman"/>
+          <w:b/>
+          <w:sz w:val="24"/>
+          <w:szCs w:val="24"/>
+          <w:lang w:val="en-US"/>
+        </w:rPr>
+        <w:br/>
+      </w:r>
+      <w:r>
+        <w:rPr>
+          <w:rFonts w:ascii="Times New Roman" w:hAnsi="Times New Roman" w:cs="Times New Roman"/>
+          <w:sz w:val="24"/>
+          <w:szCs w:val="24"/>
+          <w:lang w:val="en-US"/>
+        </w:rPr>
+        <w:t>Understanding Data Structures.</w:t>
+      </w:r>
+      <w:r>
+        <w:rPr>
+          <w:rFonts w:ascii="Times New Roman" w:hAnsi="Times New Roman" w:cs="Times New Roman"/>
+          <w:sz w:val="24"/>
+          <w:szCs w:val="24"/>
+          <w:lang w:val="en-US"/>
+        </w:rPr>
+        <w:br/>
+        <w:t>When to use which data structure.</w:t>
+      </w:r>
+      <w:r>
+        <w:rPr>
+          <w:rFonts w:ascii="Times New Roman" w:hAnsi="Times New Roman" w:cs="Times New Roman"/>
+          <w:sz w:val="24"/>
+          <w:szCs w:val="24"/>
+          <w:lang w:val="en-US"/>
+        </w:rPr>
+        <w:br/>
+      </w:r>
+      <w:r>
+        <w:rPr>
+          <w:rFonts w:ascii="Courier New" w:hAnsi="Courier New" w:cs="Courier New"/>
+          <w:b/>
+          <w:sz w:val="24"/>
+          <w:szCs w:val="24"/>
+          <w:lang w:val="en-US"/>
+        </w:rPr>
+        <w:br/>
+      </w:r>
+    </w:p>
+    <w:p>
+      <w:pPr>
+        <w:pStyle w:val="ListParagraph"/>
+        <w:numPr>
+          <w:ilvl w:val="0"/>
+          <w:numId w:val="5"/>
+        </w:numPr>
+        <w:spacing w:line="360" w:lineRule="auto"/>
+        <w:rPr>
+          <w:rFonts w:ascii="Times New Roman" w:hAnsi="Times New Roman" w:cs="Times New Roman"/>
+          <w:b/>
+          <w:sz w:val="24"/>
+          <w:szCs w:val="24"/>
+          <w:lang w:val="en-US"/>
+        </w:rPr>
+      </w:pPr>
+      <w:r>
+        <w:rPr>
+          <w:rFonts w:ascii="Times New Roman" w:hAnsi="Times New Roman" w:cs="Times New Roman"/>
+          <w:b/>
+          <w:sz w:val="24"/>
+          <w:szCs w:val="24"/>
+          <w:lang w:val="en-US"/>
+        </w:rPr>
+        <w:t>Dictionary Keys</w:t>
+      </w:r>
+      <w:r>
+        <w:rPr>
+          <w:rFonts w:ascii="Times New Roman" w:hAnsi="Times New Roman" w:cs="Times New Roman"/>
+          <w:b/>
+          <w:sz w:val="24"/>
+          <w:szCs w:val="24"/>
+          <w:lang w:val="en-US"/>
+        </w:rPr>
+        <w:br/>
+      </w:r>
+      <w:r>
+        <w:rPr>
+          <w:rFonts w:ascii="Times New Roman" w:hAnsi="Times New Roman" w:cs="Times New Roman"/>
+          <w:b/>
+          <w:sz w:val="24"/>
+          <w:szCs w:val="24"/>
+          <w:lang w:val="en-US"/>
+        </w:rPr>
+        <w:br/>
+      </w:r>
+      <w:r>
+        <w:rPr>
+          <w:rFonts w:ascii="Times New Roman" w:hAnsi="Times New Roman" w:cs="Times New Roman"/>
+          <w:sz w:val="24"/>
+          <w:szCs w:val="24"/>
+          <w:lang w:val="en-US"/>
+        </w:rPr>
+        <w:t xml:space="preserve">Dictionary keys must be immutable like strings, integers, </w:t>
+      </w:r>
+      <w:proofErr w:type="spellStart"/>
+      <w:r>
+        <w:rPr>
+          <w:rFonts w:ascii="Times New Roman" w:hAnsi="Times New Roman" w:cs="Times New Roman"/>
+          <w:sz w:val="24"/>
+          <w:szCs w:val="24"/>
+          <w:lang w:val="en-US"/>
+        </w:rPr>
+        <w:t>booleans</w:t>
+      </w:r>
+      <w:proofErr w:type="spellEnd"/>
+      <w:r>
+        <w:rPr>
+          <w:rFonts w:ascii="Times New Roman" w:hAnsi="Times New Roman" w:cs="Times New Roman"/>
+          <w:sz w:val="24"/>
+          <w:szCs w:val="24"/>
+          <w:lang w:val="en-US"/>
+        </w:rPr>
+        <w:t xml:space="preserve"> etc.</w:t>
+      </w:r>
+      <w:r>
+        <w:rPr>
+          <w:rFonts w:ascii="Times New Roman" w:hAnsi="Times New Roman" w:cs="Times New Roman"/>
+          <w:sz w:val="24"/>
+          <w:szCs w:val="24"/>
+          <w:lang w:val="en-US"/>
+        </w:rPr>
+        <w:br/>
+        <w:t>Dictionary key needs to be unique otherwise its value gets overwritten.</w:t>
+      </w:r>
+      <w:r>
+        <w:rPr>
+          <w:rFonts w:ascii="Times New Roman" w:hAnsi="Times New Roman" w:cs="Times New Roman"/>
+          <w:sz w:val="24"/>
+          <w:szCs w:val="24"/>
+          <w:lang w:val="en-US"/>
+        </w:rPr>
+        <w:br/>
+      </w:r>
+      <w:r>
+        <w:rPr>
+          <w:rFonts w:ascii="Times New Roman" w:hAnsi="Times New Roman" w:cs="Times New Roman"/>
+          <w:sz w:val="24"/>
+          <w:szCs w:val="24"/>
+          <w:lang w:val="en-US"/>
+        </w:rPr>
+        <w:br/>
+      </w:r>
+    </w:p>
+    <w:p>
+      <w:pPr>
+        <w:pStyle w:val="ListParagraph"/>
+        <w:numPr>
+          <w:ilvl w:val="0"/>
+          <w:numId w:val="5"/>
+        </w:numPr>
+        <w:spacing w:line="360" w:lineRule="auto"/>
+        <w:rPr>
+          <w:rFonts w:ascii="Times New Roman" w:hAnsi="Times New Roman" w:cs="Times New Roman"/>
+          <w:b/>
+          <w:sz w:val="24"/>
+          <w:szCs w:val="24"/>
+          <w:lang w:val="en-US"/>
+        </w:rPr>
+      </w:pPr>
+      <w:r>
+        <w:rPr>
+          <w:rFonts w:ascii="Times New Roman" w:hAnsi="Times New Roman" w:cs="Times New Roman"/>
+          <w:b/>
+          <w:sz w:val="24"/>
+          <w:szCs w:val="24"/>
+          <w:lang w:val="en-US"/>
+        </w:rPr>
+        <w:t>Dictionary Methods</w:t>
+      </w:r>
+      <w:r>
+        <w:rPr>
+          <w:rFonts w:ascii="Times New Roman" w:hAnsi="Times New Roman" w:cs="Times New Roman"/>
+          <w:b/>
+          <w:sz w:val="24"/>
+          <w:szCs w:val="24"/>
+          <w:lang w:val="en-US"/>
+        </w:rPr>
+        <w:br/>
+      </w:r>
+      <w:r>
+        <w:rPr>
+          <w:rFonts w:ascii="Times New Roman" w:hAnsi="Times New Roman" w:cs="Times New Roman"/>
+          <w:b/>
+          <w:sz w:val="24"/>
+          <w:szCs w:val="24"/>
+          <w:lang w:val="en-US"/>
+        </w:rPr>
+        <w:br/>
+      </w:r>
+      <w:r>
+        <w:rPr>
+          <w:rFonts w:ascii="Times New Roman" w:hAnsi="Times New Roman" w:cs="Times New Roman"/>
+          <w:sz w:val="24"/>
+          <w:szCs w:val="24"/>
+          <w:lang w:val="en-US"/>
+        </w:rPr>
+        <w:t>.</w:t>
+      </w:r>
+      <w:proofErr w:type="gramStart"/>
+      <w:r>
+        <w:rPr>
+          <w:rFonts w:ascii="Times New Roman" w:hAnsi="Times New Roman" w:cs="Times New Roman"/>
+          <w:sz w:val="24"/>
+          <w:szCs w:val="24"/>
+          <w:lang w:val="en-US"/>
+        </w:rPr>
+        <w:t>get(</w:t>
+      </w:r>
+      <w:proofErr w:type="gramEnd"/>
+      <w:r>
+        <w:rPr>
+          <w:rFonts w:ascii="Times New Roman" w:hAnsi="Times New Roman" w:cs="Times New Roman"/>
+          <w:sz w:val="24"/>
+          <w:szCs w:val="24"/>
+          <w:lang w:val="en-US"/>
+        </w:rPr>
+        <w:t xml:space="preserve">) method returns the value of the argument key. It returns </w:t>
+      </w:r>
+      <w:proofErr w:type="gramStart"/>
+      <w:r>
+        <w:rPr>
+          <w:rFonts w:ascii="Times New Roman" w:hAnsi="Times New Roman" w:cs="Times New Roman"/>
+          <w:sz w:val="24"/>
+          <w:szCs w:val="24"/>
+          <w:lang w:val="en-US"/>
+        </w:rPr>
+        <w:t>None/</w:t>
+      </w:r>
+      <w:proofErr w:type="gramEnd"/>
+      <w:r>
+        <w:rPr>
+          <w:rFonts w:ascii="Times New Roman" w:hAnsi="Times New Roman" w:cs="Times New Roman"/>
+          <w:sz w:val="24"/>
+          <w:szCs w:val="24"/>
+          <w:lang w:val="en-US"/>
+        </w:rPr>
+        <w:t>default value if key doesn’t exist is the dictionary.</w:t>
+      </w:r>
+      <w:r>
+        <w:rPr>
+          <w:rFonts w:ascii="Times New Roman" w:hAnsi="Times New Roman" w:cs="Times New Roman"/>
+          <w:sz w:val="24"/>
+          <w:szCs w:val="24"/>
+          <w:lang w:val="en-US"/>
+        </w:rPr>
+        <w:br/>
+        <w:t xml:space="preserve">Python Dictionary Methods: </w:t>
+      </w:r>
+      <w:hyperlink r:id="rId32" w:history="1">
+        <w:r>
+          <w:rPr>
+            <w:rStyle w:val="Hyperlink"/>
+            <w:rFonts w:ascii="Times New Roman" w:hAnsi="Times New Roman" w:cs="Times New Roman"/>
+            <w:i/>
+            <w:sz w:val="24"/>
+            <w:szCs w:val="24"/>
+            <w:lang w:val="en-US"/>
+          </w:rPr>
+          <w:t>https://www.w3schools.com/python/python_ref_dictionary.asp</w:t>
+        </w:r>
+      </w:hyperlink>
+      <w:r>
+        <w:rPr>
+          <w:rFonts w:ascii="Times New Roman" w:hAnsi="Times New Roman" w:cs="Times New Roman"/>
+          <w:sz w:val="24"/>
+          <w:szCs w:val="24"/>
+          <w:lang w:val="en-US"/>
+        </w:rPr>
+        <w:t xml:space="preserve"> </w:t>
+      </w:r>
+      <w:r>
+        <w:rPr>
+          <w:rFonts w:ascii="Times New Roman" w:hAnsi="Times New Roman" w:cs="Times New Roman"/>
+          <w:sz w:val="24"/>
+          <w:szCs w:val="24"/>
+          <w:lang w:val="en-US"/>
+        </w:rPr>
+        <w:br/>
+      </w:r>
+      <w:r>
+        <w:rPr>
+          <w:rFonts w:ascii="Times New Roman" w:hAnsi="Times New Roman" w:cs="Times New Roman"/>
+          <w:sz w:val="24"/>
+          <w:szCs w:val="24"/>
+          <w:lang w:val="en-US"/>
+        </w:rPr>
+        <w:br/>
+      </w:r>
+    </w:p>
+    <w:p>
+      <w:pPr>
+        <w:pStyle w:val="ListParagraph"/>
+        <w:numPr>
+          <w:ilvl w:val="0"/>
+          <w:numId w:val="5"/>
+        </w:numPr>
+        <w:spacing w:line="360" w:lineRule="auto"/>
+        <w:rPr>
+          <w:rFonts w:ascii="Times New Roman" w:hAnsi="Times New Roman" w:cs="Times New Roman"/>
+          <w:b/>
+          <w:sz w:val="24"/>
+          <w:szCs w:val="24"/>
+          <w:lang w:val="en-US"/>
+        </w:rPr>
+      </w:pPr>
+      <w:r>
+        <w:rPr>
+          <w:rFonts w:ascii="Times New Roman" w:hAnsi="Times New Roman" w:cs="Times New Roman"/>
+          <w:b/>
+          <w:sz w:val="24"/>
+          <w:szCs w:val="24"/>
+          <w:lang w:val="en-US"/>
+        </w:rPr>
+        <w:t>Dictionary Methods 2</w:t>
+      </w:r>
+      <w:r>
+        <w:rPr>
+          <w:rFonts w:ascii="Times New Roman" w:hAnsi="Times New Roman" w:cs="Times New Roman"/>
+          <w:b/>
+          <w:sz w:val="24"/>
+          <w:szCs w:val="24"/>
+          <w:lang w:val="en-US"/>
+        </w:rPr>
+        <w:br/>
+      </w:r>
+      <w:r>
+        <w:rPr>
+          <w:rFonts w:ascii="Times New Roman" w:hAnsi="Times New Roman" w:cs="Times New Roman"/>
+          <w:b/>
+          <w:sz w:val="24"/>
+          <w:szCs w:val="24"/>
+          <w:lang w:val="en-US"/>
+        </w:rPr>
+        <w:br/>
+      </w:r>
+      <w:r>
+        <w:rPr>
+          <w:rFonts w:ascii="Times New Roman" w:hAnsi="Times New Roman" w:cs="Times New Roman"/>
+          <w:sz w:val="24"/>
+          <w:szCs w:val="24"/>
+          <w:lang w:val="en-US"/>
+        </w:rPr>
+        <w:t>Dictionary Exercise:</w:t>
+      </w:r>
+      <w:r>
+        <w:rPr>
+          <w:rFonts w:ascii="Times New Roman" w:hAnsi="Times New Roman" w:cs="Times New Roman"/>
+          <w:b/>
+          <w:sz w:val="24"/>
+          <w:szCs w:val="24"/>
+          <w:lang w:val="en-US"/>
+        </w:rPr>
+        <w:t xml:space="preserve"> </w:t>
+      </w:r>
+      <w:hyperlink r:id="rId33" w:history="1">
+        <w:r>
+          <w:rPr>
+            <w:rStyle w:val="Hyperlink"/>
+            <w:rFonts w:ascii="Times New Roman" w:hAnsi="Times New Roman" w:cs="Times New Roman"/>
+            <w:i/>
+            <w:sz w:val="24"/>
+            <w:szCs w:val="24"/>
+            <w:lang w:val="en-US"/>
+          </w:rPr>
+          <w:t>https://replit.com/@aneagoie/dictionary</w:t>
+        </w:r>
+      </w:hyperlink>
+      <w:r>
+        <w:rPr>
+          <w:rFonts w:ascii="Times New Roman" w:hAnsi="Times New Roman" w:cs="Times New Roman"/>
+          <w:b/>
+          <w:sz w:val="24"/>
+          <w:szCs w:val="24"/>
+          <w:lang w:val="en-US"/>
+        </w:rPr>
+        <w:t xml:space="preserve"> </w:t>
+      </w:r>
+      <w:r>
+        <w:rPr>
+          <w:rFonts w:ascii="Times New Roman" w:hAnsi="Times New Roman" w:cs="Times New Roman"/>
+          <w:b/>
+          <w:sz w:val="24"/>
+          <w:szCs w:val="24"/>
+          <w:lang w:val="en-US"/>
+        </w:rPr>
+        <w:br/>
+      </w:r>
+      <w:r>
+        <w:br/>
+      </w:r>
       <w:bookmarkStart w:id="0" w:name="_GoBack"/>
       <w:bookmarkEnd w:id="0"/>
     </w:p>
@@ -7982,7 +8542,7 @@
         </w:rPr>
         <w:t xml:space="preserve">Python installation guide for MAC systems: </w:t>
       </w:r>
-      <w:hyperlink r:id="rId32" w:history="1">
+      <w:hyperlink r:id="rId34" w:history="1">
         <w:r>
           <w:rPr>
             <w:rStyle w:val="Hyperlink"/>
@@ -8070,7 +8630,7 @@
       <w:r>
         <w:t xml:space="preserve"> </w:t>
       </w:r>
-      <w:hyperlink r:id="rId33" w:history="1">
+      <w:hyperlink r:id="rId35" w:history="1">
         <w:r>
           <w:rPr>
             <w:rStyle w:val="Hyperlink"/>
@@ -8104,171 +8664,6 @@
           <w:szCs w:val="24"/>
         </w:rPr>
         <w:t xml:space="preserve">Python installation guide for Windows systems: </w:t>
-      </w:r>
-      <w:hyperlink r:id="rId34" w:history="1">
-        <w:r>
-          <w:rPr>
-            <w:rStyle w:val="Hyperlink"/>
-            <w:rFonts w:ascii="Times New Roman" w:hAnsi="Times New Roman" w:cs="Times New Roman"/>
-            <w:i/>
-            <w:sz w:val="24"/>
-          </w:rPr>
-          <w:t>https://realpython.com/installing-python/</w:t>
-        </w:r>
-      </w:hyperlink>
-      <w:r>
-        <w:tab/>
-      </w:r>
-      <w:r>
-        <w:br/>
-      </w:r>
-      <w:r>
-        <w:rPr>
-          <w:rFonts w:ascii="Times New Roman" w:hAnsi="Times New Roman" w:cs="Times New Roman"/>
-          <w:b/>
-          <w:sz w:val="24"/>
-          <w:szCs w:val="24"/>
-          <w:lang w:val="en-US"/>
-        </w:rPr>
-        <w:br/>
-      </w:r>
-    </w:p>
-    <w:p>
-      <w:pPr>
-        <w:pStyle w:val="ListParagraph"/>
-        <w:numPr>
-          <w:ilvl w:val="0"/>
-          <w:numId w:val="4"/>
-        </w:numPr>
-        <w:spacing w:line="360" w:lineRule="auto"/>
-        <w:rPr>
-          <w:rFonts w:ascii="Times New Roman" w:hAnsi="Times New Roman" w:cs="Times New Roman"/>
-          <w:b/>
-          <w:sz w:val="24"/>
-          <w:szCs w:val="24"/>
-          <w:lang w:val="en-US"/>
-        </w:rPr>
-      </w:pPr>
-      <w:r>
-        <w:rPr>
-          <w:rFonts w:ascii="Times New Roman" w:hAnsi="Times New Roman" w:cs="Times New Roman"/>
-          <w:b/>
-          <w:sz w:val="24"/>
-          <w:szCs w:val="24"/>
-          <w:lang w:val="en-US"/>
-        </w:rPr>
-        <w:t>Windows – Get Terminal</w:t>
-      </w:r>
-      <w:r>
-        <w:rPr>
-          <w:rFonts w:ascii="Times New Roman" w:hAnsi="Times New Roman" w:cs="Times New Roman"/>
-          <w:b/>
-          <w:sz w:val="24"/>
-          <w:szCs w:val="24"/>
-          <w:lang w:val="en-US"/>
-        </w:rPr>
-        <w:br/>
-      </w:r>
-      <w:r>
-        <w:rPr>
-          <w:rFonts w:ascii="Times New Roman" w:hAnsi="Times New Roman" w:cs="Times New Roman"/>
-          <w:sz w:val="24"/>
-          <w:szCs w:val="24"/>
-        </w:rPr>
-        <w:br/>
-      </w:r>
-      <w:r>
-        <w:rPr>
-          <w:rFonts w:ascii="Times New Roman" w:hAnsi="Times New Roman" w:cs="Times New Roman"/>
-          <w:sz w:val="24"/>
-          <w:szCs w:val="24"/>
-        </w:rPr>
-        <w:t xml:space="preserve">Terminal installation guide for Windows systems: </w:t>
-      </w:r>
-      <w:hyperlink r:id="rId35" w:history="1">
-        <w:r>
-          <w:rPr>
-            <w:rStyle w:val="Hyperlink"/>
-            <w:rFonts w:ascii="Times New Roman" w:hAnsi="Times New Roman" w:cs="Times New Roman"/>
-            <w:i/>
-            <w:sz w:val="24"/>
-          </w:rPr>
-          <w:t>https://www.thewindowsclub.com/install-windows-terminal-on-windows-10</w:t>
-        </w:r>
-      </w:hyperlink>
-      <w:r>
-        <w:rPr>
-          <w:rFonts w:ascii="Times New Roman" w:hAnsi="Times New Roman" w:cs="Times New Roman"/>
-          <w:i/>
-          <w:u w:val="single"/>
-        </w:rPr>
-        <w:br/>
-      </w:r>
-      <w:r>
-        <w:rPr>
-          <w:rFonts w:ascii="Times New Roman" w:hAnsi="Times New Roman" w:cs="Times New Roman"/>
-          <w:b/>
-          <w:sz w:val="24"/>
-          <w:szCs w:val="24"/>
-          <w:lang w:val="en-US"/>
-        </w:rPr>
-        <w:br/>
-      </w:r>
-    </w:p>
-    <w:p>
-      <w:pPr>
-        <w:pStyle w:val="ListParagraph"/>
-        <w:numPr>
-          <w:ilvl w:val="0"/>
-          <w:numId w:val="4"/>
-        </w:numPr>
-        <w:spacing w:line="360" w:lineRule="auto"/>
-        <w:rPr>
-          <w:rFonts w:ascii="Times New Roman" w:hAnsi="Times New Roman" w:cs="Times New Roman"/>
-          <w:b/>
-          <w:sz w:val="24"/>
-          <w:szCs w:val="24"/>
-          <w:lang w:val="en-US"/>
-        </w:rPr>
-      </w:pPr>
-      <w:r>
-        <w:rPr>
-          <w:rFonts w:ascii="Times New Roman" w:hAnsi="Times New Roman" w:cs="Times New Roman"/>
-          <w:b/>
-          <w:sz w:val="24"/>
-          <w:szCs w:val="24"/>
-          <w:lang w:val="en-US"/>
-        </w:rPr>
-        <w:t>Linux – Python Install</w:t>
-      </w:r>
-      <w:r>
-        <w:rPr>
-          <w:rFonts w:ascii="Times New Roman" w:hAnsi="Times New Roman" w:cs="Times New Roman"/>
-          <w:b/>
-          <w:sz w:val="24"/>
-          <w:szCs w:val="24"/>
-          <w:lang w:val="en-US"/>
-        </w:rPr>
-        <w:br/>
-      </w:r>
-      <w:r>
-        <w:rPr>
-          <w:rFonts w:ascii="Times New Roman" w:hAnsi="Times New Roman" w:cs="Times New Roman"/>
-          <w:sz w:val="24"/>
-          <w:szCs w:val="24"/>
-        </w:rPr>
-        <w:br/>
-      </w:r>
-      <w:r>
-        <w:rPr>
-          <w:rFonts w:ascii="Times New Roman" w:hAnsi="Times New Roman" w:cs="Times New Roman"/>
-          <w:sz w:val="24"/>
-          <w:szCs w:val="24"/>
-        </w:rPr>
-        <w:t>Python installation guide for Linux systems:</w:t>
-      </w:r>
-      <w:r>
-        <w:t xml:space="preserve"> </w:t>
       </w:r>
       <w:hyperlink r:id="rId36" w:history="1">
         <w:r>
@@ -8282,12 +8677,9 @@
         </w:r>
       </w:hyperlink>
       <w:r>
-        <w:rPr>
-          <w:rFonts w:ascii="Times New Roman" w:hAnsi="Times New Roman" w:cs="Times New Roman"/>
-          <w:i/>
-          <w:sz w:val="24"/>
-          <w:u w:val="single"/>
-        </w:rPr>
+        <w:tab/>
+      </w:r>
+      <w:r>
         <w:br/>
       </w:r>
       <w:r>
@@ -8311,115 +8703,76 @@
         <w:spacing w:line="360" w:lineRule="auto"/>
         <w:rPr>
           <w:rFonts w:ascii="Times New Roman" w:hAnsi="Times New Roman" w:cs="Times New Roman"/>
-          <w:sz w:val="24"/>
-          <w:szCs w:val="24"/>
-          <w:lang w:val="en-US"/>
-        </w:rPr>
-      </w:pPr>
-      <w:r>
-        <w:rPr>
-          <w:rFonts w:ascii="Times New Roman" w:hAnsi="Times New Roman" w:cs="Times New Roman"/>
-          <w:b/>
-          <w:sz w:val="24"/>
-          <w:szCs w:val="24"/>
-          <w:lang w:val="en-US"/>
-        </w:rPr>
-        <w:t>Python Developer tools</w:t>
-      </w:r>
-      <w:r>
-        <w:rPr>
-          <w:rFonts w:ascii="Times New Roman" w:hAnsi="Times New Roman" w:cs="Times New Roman"/>
-          <w:b/>
-          <w:sz w:val="24"/>
-          <w:szCs w:val="24"/>
-          <w:lang w:val="en-US"/>
-        </w:rPr>
-        <w:br/>
-      </w:r>
-      <w:r>
-        <w:rPr>
-          <w:rFonts w:ascii="Times New Roman" w:hAnsi="Times New Roman" w:cs="Times New Roman"/>
-          <w:sz w:val="24"/>
-          <w:szCs w:val="24"/>
-          <w:lang w:val="en-US"/>
-        </w:rPr>
-        <w:br/>
-      </w:r>
-      <w:r>
-        <w:rPr>
-          <w:rFonts w:ascii="Times New Roman" w:hAnsi="Times New Roman" w:cs="Times New Roman"/>
-          <w:sz w:val="24"/>
-          <w:szCs w:val="24"/>
-          <w:lang w:val="en-US"/>
-        </w:rPr>
-        <w:t>Terminal</w:t>
-      </w:r>
-      <w:r>
-        <w:rPr>
-          <w:rFonts w:ascii="Times New Roman" w:hAnsi="Times New Roman" w:cs="Times New Roman"/>
-          <w:sz w:val="24"/>
-          <w:szCs w:val="24"/>
-          <w:lang w:val="en-US"/>
-        </w:rPr>
-        <w:br/>
-        <w:t>Code Editors – lightweight</w:t>
-      </w:r>
-      <w:r>
-        <w:rPr>
-          <w:rFonts w:ascii="Times New Roman" w:hAnsi="Times New Roman" w:cs="Times New Roman"/>
-          <w:sz w:val="24"/>
-          <w:szCs w:val="24"/>
-          <w:lang w:val="en-US"/>
-        </w:rPr>
-        <w:br/>
-        <w:t>IDEs – Full-fledged environment to write and run code</w:t>
-      </w:r>
-      <w:r>
-        <w:rPr>
-          <w:rFonts w:ascii="Times New Roman" w:hAnsi="Times New Roman" w:cs="Times New Roman"/>
-          <w:sz w:val="24"/>
-          <w:szCs w:val="24"/>
-          <w:lang w:val="en-US"/>
-        </w:rPr>
-        <w:br/>
-      </w:r>
-      <w:proofErr w:type="spellStart"/>
-      <w:r>
-        <w:rPr>
-          <w:rFonts w:ascii="Times New Roman" w:hAnsi="Times New Roman" w:cs="Times New Roman"/>
-          <w:sz w:val="24"/>
-          <w:szCs w:val="24"/>
-          <w:lang w:val="en-US"/>
-        </w:rPr>
-        <w:t>Jupyter</w:t>
-      </w:r>
-      <w:proofErr w:type="spellEnd"/>
-      <w:r>
-        <w:rPr>
-          <w:rFonts w:ascii="Times New Roman" w:hAnsi="Times New Roman" w:cs="Times New Roman"/>
-          <w:sz w:val="24"/>
-          <w:szCs w:val="24"/>
-          <w:lang w:val="en-US"/>
-        </w:rPr>
-        <w:t xml:space="preserve"> Notebooks</w:t>
-      </w:r>
-      <w:r>
-        <w:rPr>
-          <w:rFonts w:ascii="Times New Roman" w:hAnsi="Times New Roman" w:cs="Times New Roman"/>
-          <w:sz w:val="24"/>
-          <w:szCs w:val="24"/>
-          <w:lang w:val="en-US"/>
-        </w:rPr>
-        <w:br/>
-      </w:r>
-      <w:r>
-        <w:rPr>
-          <w:rFonts w:ascii="Times New Roman" w:hAnsi="Times New Roman" w:cs="Times New Roman"/>
-          <w:sz w:val="24"/>
-          <w:szCs w:val="24"/>
-          <w:lang w:val="en-US"/>
-        </w:rPr>
-        <w:br w:type="page"/>
+          <w:b/>
+          <w:sz w:val="24"/>
+          <w:szCs w:val="24"/>
+          <w:lang w:val="en-US"/>
+        </w:rPr>
+      </w:pPr>
+      <w:r>
+        <w:rPr>
+          <w:rFonts w:ascii="Times New Roman" w:hAnsi="Times New Roman" w:cs="Times New Roman"/>
+          <w:b/>
+          <w:sz w:val="24"/>
+          <w:szCs w:val="24"/>
+          <w:lang w:val="en-US"/>
+        </w:rPr>
+        <w:t>Windows – Get Terminal</w:t>
+      </w:r>
+      <w:r>
+        <w:rPr>
+          <w:rFonts w:ascii="Times New Roman" w:hAnsi="Times New Roman" w:cs="Times New Roman"/>
+          <w:b/>
+          <w:sz w:val="24"/>
+          <w:szCs w:val="24"/>
+          <w:lang w:val="en-US"/>
+        </w:rPr>
+        <w:br/>
+      </w:r>
+      <w:r>
+        <w:rPr>
+          <w:rFonts w:ascii="Times New Roman" w:hAnsi="Times New Roman" w:cs="Times New Roman"/>
+          <w:sz w:val="24"/>
+          <w:szCs w:val="24"/>
+        </w:rPr>
+        <w:br/>
+      </w:r>
+      <w:r>
+        <w:rPr>
+          <w:rFonts w:ascii="Times New Roman" w:hAnsi="Times New Roman" w:cs="Times New Roman"/>
+          <w:sz w:val="24"/>
+          <w:szCs w:val="24"/>
+        </w:rPr>
+        <w:t xml:space="preserve">Terminal installation guide for Windows systems: </w:t>
+      </w:r>
+      <w:hyperlink r:id="rId37" w:history="1">
+        <w:r>
+          <w:rPr>
+            <w:rStyle w:val="Hyperlink"/>
+            <w:rFonts w:ascii="Times New Roman" w:hAnsi="Times New Roman" w:cs="Times New Roman"/>
+            <w:i/>
+            <w:sz w:val="24"/>
+          </w:rPr>
+          <w:t>https://www.thewindowsclub.com/install-windows-terminal-on-windows-10</w:t>
+        </w:r>
+      </w:hyperlink>
+      <w:r>
+        <w:rPr>
+          <w:rFonts w:ascii="Times New Roman" w:hAnsi="Times New Roman" w:cs="Times New Roman"/>
+          <w:i/>
+          <w:u w:val="single"/>
+        </w:rPr>
+        <w:br/>
+      </w:r>
+      <w:r>
+        <w:rPr>
+          <w:rFonts w:ascii="Times New Roman" w:hAnsi="Times New Roman" w:cs="Times New Roman"/>
+          <w:b/>
+          <w:sz w:val="24"/>
+          <w:szCs w:val="24"/>
+          <w:lang w:val="en-US"/>
+        </w:rPr>
+        <w:br/>
       </w:r>
     </w:p>
     <w:p>
@@ -8432,6 +8785,213 @@
         <w:spacing w:line="360" w:lineRule="auto"/>
         <w:rPr>
           <w:rFonts w:ascii="Times New Roman" w:hAnsi="Times New Roman" w:cs="Times New Roman"/>
+          <w:b/>
+          <w:sz w:val="24"/>
+          <w:szCs w:val="24"/>
+          <w:lang w:val="en-US"/>
+        </w:rPr>
+      </w:pPr>
+      <w:r>
+        <w:rPr>
+          <w:rFonts w:ascii="Times New Roman" w:hAnsi="Times New Roman" w:cs="Times New Roman"/>
+          <w:b/>
+          <w:sz w:val="24"/>
+          <w:szCs w:val="24"/>
+          <w:lang w:val="en-US"/>
+        </w:rPr>
+        <w:t>Linux – Python Install</w:t>
+      </w:r>
+      <w:r>
+        <w:rPr>
+          <w:rFonts w:ascii="Times New Roman" w:hAnsi="Times New Roman" w:cs="Times New Roman"/>
+          <w:b/>
+          <w:sz w:val="24"/>
+          <w:szCs w:val="24"/>
+          <w:lang w:val="en-US"/>
+        </w:rPr>
+        <w:br/>
+      </w:r>
+      <w:r>
+        <w:rPr>
+          <w:rFonts w:ascii="Times New Roman" w:hAnsi="Times New Roman" w:cs="Times New Roman"/>
+          <w:sz w:val="24"/>
+          <w:szCs w:val="24"/>
+        </w:rPr>
+        <w:br/>
+      </w:r>
+      <w:r>
+        <w:rPr>
+          <w:rFonts w:ascii="Times New Roman" w:hAnsi="Times New Roman" w:cs="Times New Roman"/>
+          <w:sz w:val="24"/>
+          <w:szCs w:val="24"/>
+        </w:rPr>
+        <w:t>Python installation guide for Linux systems:</w:t>
+      </w:r>
+      <w:r>
+        <w:t xml:space="preserve"> </w:t>
+      </w:r>
+      <w:hyperlink r:id="rId38" w:history="1">
+        <w:r>
+          <w:rPr>
+            <w:rStyle w:val="Hyperlink"/>
+            <w:rFonts w:ascii="Times New Roman" w:hAnsi="Times New Roman" w:cs="Times New Roman"/>
+            <w:i/>
+            <w:sz w:val="24"/>
+          </w:rPr>
+          <w:t>https://realpython.com/installing-python/</w:t>
+        </w:r>
+      </w:hyperlink>
+      <w:r>
+        <w:rPr>
+          <w:rFonts w:ascii="Times New Roman" w:hAnsi="Times New Roman" w:cs="Times New Roman"/>
+          <w:i/>
+          <w:sz w:val="24"/>
+          <w:u w:val="single"/>
+        </w:rPr>
+        <w:br/>
+      </w:r>
+      <w:r>
+        <w:rPr>
+          <w:rFonts w:ascii="Times New Roman" w:hAnsi="Times New Roman" w:cs="Times New Roman"/>
+          <w:b/>
+          <w:sz w:val="24"/>
+          <w:szCs w:val="24"/>
+          <w:lang w:val="en-US"/>
+        </w:rPr>
+        <w:br/>
+      </w:r>
+    </w:p>
+    <w:p>
+      <w:pPr>
+        <w:pStyle w:val="ListParagraph"/>
+        <w:numPr>
+          <w:ilvl w:val="0"/>
+          <w:numId w:val="4"/>
+        </w:numPr>
+        <w:spacing w:line="360" w:lineRule="auto"/>
+        <w:rPr>
+          <w:rFonts w:ascii="Times New Roman" w:hAnsi="Times New Roman" w:cs="Times New Roman"/>
+          <w:sz w:val="24"/>
+          <w:szCs w:val="24"/>
+          <w:lang w:val="en-US"/>
+        </w:rPr>
+      </w:pPr>
+      <w:r>
+        <w:rPr>
+          <w:rFonts w:ascii="Times New Roman" w:hAnsi="Times New Roman" w:cs="Times New Roman"/>
+          <w:b/>
+          <w:sz w:val="24"/>
+          <w:szCs w:val="24"/>
+          <w:lang w:val="en-US"/>
+        </w:rPr>
+        <w:t>Python Developer tools</w:t>
+      </w:r>
+      <w:r>
+        <w:rPr>
+          <w:rFonts w:ascii="Times New Roman" w:hAnsi="Times New Roman" w:cs="Times New Roman"/>
+          <w:b/>
+          <w:sz w:val="24"/>
+          <w:szCs w:val="24"/>
+          <w:lang w:val="en-US"/>
+        </w:rPr>
+        <w:br/>
+      </w:r>
+      <w:r>
+        <w:rPr>
+          <w:rFonts w:ascii="Times New Roman" w:hAnsi="Times New Roman" w:cs="Times New Roman"/>
+          <w:sz w:val="24"/>
+          <w:szCs w:val="24"/>
+          <w:lang w:val="en-US"/>
+        </w:rPr>
+        <w:br/>
+      </w:r>
+      <w:r>
+        <w:rPr>
+          <w:rFonts w:ascii="Times New Roman" w:hAnsi="Times New Roman" w:cs="Times New Roman"/>
+          <w:sz w:val="24"/>
+          <w:szCs w:val="24"/>
+          <w:lang w:val="en-US"/>
+        </w:rPr>
+        <w:t>Terminal</w:t>
+      </w:r>
+      <w:r>
+        <w:rPr>
+          <w:rFonts w:ascii="Times New Roman" w:hAnsi="Times New Roman" w:cs="Times New Roman"/>
+          <w:sz w:val="24"/>
+          <w:szCs w:val="24"/>
+          <w:lang w:val="en-US"/>
+        </w:rPr>
+        <w:br/>
+        <w:t>Code Editors – lightweight</w:t>
+      </w:r>
+      <w:r>
+        <w:rPr>
+          <w:rFonts w:ascii="Times New Roman" w:hAnsi="Times New Roman" w:cs="Times New Roman"/>
+          <w:sz w:val="24"/>
+          <w:szCs w:val="24"/>
+          <w:lang w:val="en-US"/>
+        </w:rPr>
+        <w:br/>
+        <w:t>IDEs – Full-fledged environment to write and run code</w:t>
+      </w:r>
+      <w:r>
+        <w:rPr>
+          <w:rFonts w:ascii="Times New Roman" w:hAnsi="Times New Roman" w:cs="Times New Roman"/>
+          <w:sz w:val="24"/>
+          <w:szCs w:val="24"/>
+          <w:lang w:val="en-US"/>
+        </w:rPr>
+        <w:br/>
+      </w:r>
+      <w:proofErr w:type="spellStart"/>
+      <w:r>
+        <w:rPr>
+          <w:rFonts w:ascii="Times New Roman" w:hAnsi="Times New Roman" w:cs="Times New Roman"/>
+          <w:sz w:val="24"/>
+          <w:szCs w:val="24"/>
+          <w:lang w:val="en-US"/>
+        </w:rPr>
+        <w:t>Jupyter</w:t>
+      </w:r>
+      <w:proofErr w:type="spellEnd"/>
+      <w:r>
+        <w:rPr>
+          <w:rFonts w:ascii="Times New Roman" w:hAnsi="Times New Roman" w:cs="Times New Roman"/>
+          <w:sz w:val="24"/>
+          <w:szCs w:val="24"/>
+          <w:lang w:val="en-US"/>
+        </w:rPr>
+        <w:t xml:space="preserve"> Notebooks</w:t>
+      </w:r>
+      <w:r>
+        <w:rPr>
+          <w:rFonts w:ascii="Times New Roman" w:hAnsi="Times New Roman" w:cs="Times New Roman"/>
+          <w:sz w:val="24"/>
+          <w:szCs w:val="24"/>
+          <w:lang w:val="en-US"/>
+        </w:rPr>
+        <w:br/>
+      </w:r>
+      <w:r>
+        <w:rPr>
+          <w:rFonts w:ascii="Times New Roman" w:hAnsi="Times New Roman" w:cs="Times New Roman"/>
+          <w:sz w:val="24"/>
+          <w:szCs w:val="24"/>
+          <w:lang w:val="en-US"/>
+        </w:rPr>
+        <w:br w:type="page"/>
+      </w:r>
+    </w:p>
+    <w:p>
+      <w:pPr>
+        <w:pStyle w:val="ListParagraph"/>
+        <w:numPr>
+          <w:ilvl w:val="0"/>
+          <w:numId w:val="4"/>
+        </w:numPr>
+        <w:spacing w:line="360" w:lineRule="auto"/>
+        <w:rPr>
+          <w:rFonts w:ascii="Times New Roman" w:hAnsi="Times New Roman" w:cs="Times New Roman"/>
           <w:sz w:val="24"/>
           <w:szCs w:val="24"/>
           <w:lang w:val="en-US"/>
@@ -8476,7 +9036,7 @@
         </w:rPr>
         <w:t xml:space="preserve">Sublime Text official website: </w:t>
       </w:r>
-      <w:hyperlink r:id="rId37" w:history="1">
+      <w:hyperlink r:id="rId39" w:history="1">
         <w:r>
           <w:rPr>
             <w:rStyle w:val="Hyperlink"/>
@@ -8541,7 +9101,7 @@
         </w:rPr>
         <w:br/>
       </w:r>
-      <w:hyperlink r:id="rId38" w:history="1">
+      <w:hyperlink r:id="rId40" w:history="1">
         <w:r>
           <w:rPr>
             <w:rStyle w:val="Hyperlink"/>
@@ -9636,7 +10196,7 @@
         </w:rPr>
         <w:t>Visual Studio Code official website:</w:t>
       </w:r>
-      <w:hyperlink r:id="rId39" w:history="1">
+      <w:hyperlink r:id="rId41" w:history="1">
         <w:r>
           <w:rPr>
             <w:rFonts w:ascii="Times New Roman" w:hAnsi="Times New Roman" w:cs="Times New Roman"/>
@@ -9739,7 +10299,7 @@
         </w:rPr>
         <w:t xml:space="preserve"> official website: </w:t>
       </w:r>
-      <w:hyperlink r:id="rId40" w:anchor="section=windows" w:history="1">
+      <w:hyperlink r:id="rId42" w:anchor="section=windows" w:history="1">
         <w:r>
           <w:rPr>
             <w:rStyle w:val="Hyperlink"/>
@@ -9979,7 +10539,7 @@
         </w:rPr>
         <w:t xml:space="preserve">Anaconda Official Website: </w:t>
       </w:r>
-      <w:hyperlink r:id="rId41" w:history="1">
+      <w:hyperlink r:id="rId43" w:history="1">
         <w:r>
           <w:rPr>
             <w:rStyle w:val="Hyperlink"/>
@@ -10240,7 +10800,7 @@
         </w:rPr>
         <w:t> </w:t>
       </w:r>
-      <w:hyperlink r:id="rId42" w:tgtFrame="_blank" w:history="1">
+      <w:hyperlink r:id="rId44" w:tgtFrame="_blank" w:history="1">
         <w:r>
           <w:rPr>
             <w:rStyle w:val="Strong"/>
@@ -10386,7 +10946,7 @@
         </w:rPr>
         <w:t xml:space="preserve">Git official website: </w:t>
       </w:r>
-      <w:hyperlink r:id="rId43" w:history="1">
+      <w:hyperlink r:id="rId45" w:history="1">
         <w:r>
           <w:rPr>
             <w:rStyle w:val="Hyperlink"/>
@@ -11209,7 +11769,7 @@
           <w:lang w:val="en-US"/>
         </w:rPr>
       </w:pPr>
-      <w:hyperlink r:id="rId44" w:history="1">
+      <w:hyperlink r:id="rId46" w:history="1">
         <w:r>
           <w:rPr>
             <w:rStyle w:val="Hyperlink"/>
@@ -11236,7 +11796,7 @@
           <w:lang w:val="en-US"/>
         </w:rPr>
       </w:pPr>
-      <w:hyperlink r:id="rId45" w:history="1">
+      <w:hyperlink r:id="rId47" w:history="1">
         <w:r>
           <w:rPr>
             <w:rStyle w:val="Hyperlink"/>
@@ -11263,7 +11823,7 @@
           <w:lang w:val="en-US"/>
         </w:rPr>
       </w:pPr>
-      <w:hyperlink r:id="rId46" w:history="1">
+      <w:hyperlink r:id="rId48" w:history="1">
         <w:r>
           <w:rPr>
             <w:rStyle w:val="Hyperlink"/>
@@ -11290,7 +11850,7 @@
           <w:lang w:val="en-US"/>
         </w:rPr>
       </w:pPr>
-      <w:hyperlink r:id="rId47" w:anchor="monthly" w:history="1">
+      <w:hyperlink r:id="rId49" w:anchor="monthly" w:history="1">
         <w:r>
           <w:rPr>
             <w:rStyle w:val="Hyperlink"/>
@@ -11317,7 +11877,7 @@
           <w:lang w:val="en-US"/>
         </w:rPr>
       </w:pPr>
-      <w:hyperlink r:id="rId48" w:anchor="monthly" w:history="1">
+      <w:hyperlink r:id="rId50" w:anchor="monthly" w:history="1">
         <w:r>
           <w:rPr>
             <w:rStyle w:val="Hyperlink"/>
@@ -11344,7 +11904,7 @@
           <w:lang w:val="en-US"/>
         </w:rPr>
       </w:pPr>
-      <w:hyperlink r:id="rId49" w:history="1">
+      <w:hyperlink r:id="rId51" w:history="1">
         <w:r>
           <w:rPr>
             <w:rStyle w:val="Hyperlink"/>
@@ -11371,7 +11931,7 @@
           <w:lang w:val="en-US"/>
         </w:rPr>
       </w:pPr>
-      <w:hyperlink r:id="rId50" w:history="1">
+      <w:hyperlink r:id="rId52" w:history="1">
         <w:r>
           <w:rPr>
             <w:rStyle w:val="Hyperlink"/>

</xml_diff>

<commit_message>
Added Tuples to Pyuthon Basics module and updated Notes doc.
</commit_message>
<xml_diff>
--- a/Complete-Python-Developer-ZTM.docx
+++ b/Complete-Python-Developer-ZTM.docx
@@ -8427,13 +8427,322 @@
       <w:r>
         <w:br/>
       </w:r>
+    </w:p>
+    <w:p>
+      <w:pPr>
+        <w:pStyle w:val="ListParagraph"/>
+        <w:numPr>
+          <w:ilvl w:val="0"/>
+          <w:numId w:val="5"/>
+        </w:numPr>
+        <w:spacing w:line="259" w:lineRule="auto"/>
+        <w:rPr>
+          <w:rFonts w:ascii="Times New Roman" w:hAnsi="Times New Roman" w:cs="Times New Roman"/>
+          <w:b/>
+          <w:sz w:val="24"/>
+          <w:szCs w:val="24"/>
+          <w:lang w:val="en-US"/>
+        </w:rPr>
+      </w:pPr>
+      <w:r>
+        <w:rPr>
+          <w:rFonts w:ascii="Times New Roman" w:hAnsi="Times New Roman" w:cs="Times New Roman"/>
+          <w:b/>
+          <w:sz w:val="24"/>
+          <w:szCs w:val="24"/>
+          <w:lang w:val="en-US"/>
+        </w:rPr>
+        <w:t>Tuples</w:t>
+      </w:r>
+      <w:r>
+        <w:rPr>
+          <w:rFonts w:ascii="Times New Roman" w:hAnsi="Times New Roman" w:cs="Times New Roman"/>
+          <w:b/>
+          <w:sz w:val="24"/>
+          <w:szCs w:val="24"/>
+          <w:lang w:val="en-US"/>
+        </w:rPr>
+        <w:br/>
+      </w:r>
+      <w:r>
+        <w:rPr>
+          <w:rFonts w:ascii="Times New Roman" w:hAnsi="Times New Roman" w:cs="Times New Roman"/>
+          <w:b/>
+          <w:sz w:val="24"/>
+          <w:szCs w:val="24"/>
+          <w:lang w:val="en-US"/>
+        </w:rPr>
+        <w:br/>
+      </w:r>
+      <w:proofErr w:type="spellStart"/>
+      <w:r>
+        <w:rPr>
+          <w:rFonts w:ascii="Times New Roman" w:hAnsi="Times New Roman" w:cs="Times New Roman"/>
+          <w:sz w:val="24"/>
+          <w:szCs w:val="24"/>
+          <w:lang w:val="en-US"/>
+        </w:rPr>
+        <w:t>Tuples</w:t>
+      </w:r>
+      <w:proofErr w:type="spellEnd"/>
+      <w:r>
+        <w:rPr>
+          <w:rFonts w:ascii="Times New Roman" w:hAnsi="Times New Roman" w:cs="Times New Roman"/>
+          <w:sz w:val="24"/>
+          <w:szCs w:val="24"/>
+          <w:lang w:val="en-US"/>
+        </w:rPr>
+        <w:t xml:space="preserve"> are immutable lists.</w:t>
+      </w:r>
+      <w:r>
+        <w:rPr>
+          <w:rFonts w:ascii="Times New Roman" w:hAnsi="Times New Roman" w:cs="Times New Roman"/>
+          <w:sz w:val="24"/>
+          <w:szCs w:val="24"/>
+          <w:lang w:val="en-US"/>
+        </w:rPr>
+        <w:br/>
+        <w:t>Tuple is faster than list</w:t>
+      </w:r>
+      <w:r>
+        <w:rPr>
+          <w:rFonts w:ascii="Times New Roman" w:hAnsi="Times New Roman" w:cs="Times New Roman"/>
+          <w:sz w:val="24"/>
+          <w:szCs w:val="24"/>
+          <w:lang w:val="en-US"/>
+        </w:rPr>
+        <w:t xml:space="preserve"> as data in tuples cannot be changed</w:t>
+      </w:r>
+      <w:r>
+        <w:rPr>
+          <w:rFonts w:ascii="Times New Roman" w:hAnsi="Times New Roman" w:cs="Times New Roman"/>
+          <w:sz w:val="24"/>
+          <w:szCs w:val="24"/>
+          <w:lang w:val="en-US"/>
+        </w:rPr>
+        <w:t>.</w:t>
+      </w:r>
+      <w:r>
+        <w:rPr>
+          <w:rFonts w:ascii="Times New Roman" w:hAnsi="Times New Roman" w:cs="Times New Roman"/>
+          <w:sz w:val="24"/>
+          <w:szCs w:val="24"/>
+          <w:lang w:val="en-US"/>
+        </w:rPr>
+        <w:br/>
+      </w:r>
+      <w:r>
+        <w:rPr>
+          <w:rFonts w:ascii="Courier New" w:hAnsi="Courier New" w:cs="Courier New"/>
+          <w:b/>
+          <w:sz w:val="24"/>
+          <w:szCs w:val="24"/>
+          <w:lang w:val="en-US"/>
+        </w:rPr>
+        <w:br/>
+      </w:r>
+    </w:p>
+    <w:p>
+      <w:pPr>
+        <w:spacing w:line="259" w:lineRule="auto"/>
+        <w:ind w:left="360"/>
+        <w:rPr>
+          <w:rFonts w:ascii="Times New Roman" w:hAnsi="Times New Roman" w:cs="Times New Roman"/>
+          <w:b/>
+          <w:sz w:val="24"/>
+          <w:szCs w:val="24"/>
+          <w:lang w:val="en-US"/>
+        </w:rPr>
+      </w:pPr>
+      <w:r>
+        <w:rPr>
+          <w:rFonts w:ascii="Times New Roman" w:hAnsi="Times New Roman" w:cs="Times New Roman"/>
+          <w:b/>
+          <w:sz w:val="24"/>
+          <w:szCs w:val="24"/>
+          <w:lang w:val="en-US"/>
+        </w:rPr>
+        <w:br w:type="page"/>
+      </w:r>
+    </w:p>
+    <w:p>
+      <w:pPr>
+        <w:pStyle w:val="ListParagraph"/>
+        <w:numPr>
+          <w:ilvl w:val="0"/>
+          <w:numId w:val="5"/>
+        </w:numPr>
+        <w:spacing w:line="360" w:lineRule="auto"/>
+        <w:rPr>
+          <w:rFonts w:ascii="Times New Roman" w:hAnsi="Times New Roman" w:cs="Times New Roman"/>
+          <w:b/>
+          <w:sz w:val="24"/>
+          <w:szCs w:val="24"/>
+          <w:lang w:val="en-US"/>
+        </w:rPr>
+      </w:pPr>
+      <w:r>
+        <w:rPr>
+          <w:rFonts w:ascii="Times New Roman" w:hAnsi="Times New Roman" w:cs="Times New Roman"/>
+          <w:b/>
+          <w:sz w:val="24"/>
+          <w:szCs w:val="24"/>
+          <w:lang w:val="en-US"/>
+        </w:rPr>
+        <w:lastRenderedPageBreak/>
+        <w:t>Tuples 2</w:t>
+      </w:r>
+      <w:r>
+        <w:rPr>
+          <w:rFonts w:ascii="Times New Roman" w:hAnsi="Times New Roman" w:cs="Times New Roman"/>
+          <w:b/>
+          <w:sz w:val="24"/>
+          <w:szCs w:val="24"/>
+          <w:lang w:val="en-US"/>
+        </w:rPr>
+        <w:br/>
+      </w:r>
+      <w:r>
+        <w:rPr>
+          <w:rFonts w:ascii="Times New Roman" w:hAnsi="Times New Roman" w:cs="Times New Roman"/>
+          <w:b/>
+          <w:sz w:val="24"/>
+          <w:szCs w:val="24"/>
+          <w:lang w:val="en-US"/>
+        </w:rPr>
+        <w:br/>
+      </w:r>
+      <w:r>
+        <w:rPr>
+          <w:rFonts w:ascii="Times New Roman" w:hAnsi="Times New Roman" w:cs="Times New Roman"/>
+          <w:sz w:val="24"/>
+          <w:szCs w:val="24"/>
+          <w:lang w:val="en-US"/>
+        </w:rPr>
+        <w:t xml:space="preserve">Tuples </w:t>
+      </w:r>
+      <w:r>
+        <w:rPr>
+          <w:rFonts w:ascii="Times New Roman" w:hAnsi="Times New Roman" w:cs="Times New Roman"/>
+          <w:sz w:val="24"/>
+          <w:szCs w:val="24"/>
+          <w:lang w:val="en-US"/>
+        </w:rPr>
+        <w:t xml:space="preserve">with single item in it has a comma (,) attached to </w:t>
+      </w:r>
+      <w:r>
+        <w:rPr>
+          <w:rFonts w:ascii="Times New Roman" w:hAnsi="Times New Roman" w:cs="Times New Roman"/>
+          <w:sz w:val="24"/>
+          <w:szCs w:val="24"/>
+          <w:lang w:val="en-US"/>
+        </w:rPr>
+        <w:t>its</w:t>
+      </w:r>
+      <w:r>
+        <w:rPr>
+          <w:rFonts w:ascii="Times New Roman" w:hAnsi="Times New Roman" w:cs="Times New Roman"/>
+          <w:sz w:val="24"/>
+          <w:szCs w:val="24"/>
+          <w:lang w:val="en-US"/>
+        </w:rPr>
+        <w:t xml:space="preserve"> only value. </w:t>
+      </w:r>
+      <w:proofErr w:type="spellStart"/>
+      <w:r>
+        <w:rPr>
+          <w:rFonts w:ascii="Times New Roman" w:hAnsi="Times New Roman" w:cs="Times New Roman"/>
+          <w:sz w:val="24"/>
+          <w:szCs w:val="24"/>
+          <w:lang w:val="en-US"/>
+        </w:rPr>
+        <w:t>Eg</w:t>
+      </w:r>
+      <w:proofErr w:type="spellEnd"/>
+      <w:r>
+        <w:rPr>
+          <w:rFonts w:ascii="Times New Roman" w:hAnsi="Times New Roman" w:cs="Times New Roman"/>
+          <w:sz w:val="24"/>
+          <w:szCs w:val="24"/>
+          <w:lang w:val="en-US"/>
+        </w:rPr>
+        <w:t>., (2,)</w:t>
+      </w:r>
+      <w:r>
+        <w:rPr>
+          <w:rFonts w:ascii="Times New Roman" w:hAnsi="Times New Roman" w:cs="Times New Roman"/>
+          <w:sz w:val="24"/>
+          <w:szCs w:val="24"/>
+          <w:lang w:val="en-US"/>
+        </w:rPr>
+        <w:br/>
+      </w:r>
+      <w:r>
+        <w:rPr>
+          <w:rFonts w:ascii="Times New Roman" w:hAnsi="Times New Roman" w:cs="Times New Roman"/>
+          <w:sz w:val="24"/>
+          <w:szCs w:val="24"/>
+          <w:lang w:val="en-US"/>
+        </w:rPr>
+        <w:t>Tuples have only two methods: count() and index()</w:t>
+      </w:r>
+      <w:r>
+        <w:rPr>
+          <w:rFonts w:ascii="Times New Roman" w:hAnsi="Times New Roman" w:cs="Times New Roman"/>
+          <w:sz w:val="24"/>
+          <w:szCs w:val="24"/>
+          <w:lang w:val="en-US"/>
+        </w:rPr>
+        <w:br/>
+        <w:t xml:space="preserve">Python Tuple Methods: </w:t>
+      </w:r>
+      <w:hyperlink r:id="rId34" w:history="1">
+        <w:r>
+          <w:rPr>
+            <w:rStyle w:val="Hyperlink"/>
+            <w:rFonts w:ascii="Times New Roman" w:hAnsi="Times New Roman" w:cs="Times New Roman"/>
+            <w:i/>
+            <w:sz w:val="24"/>
+            <w:szCs w:val="24"/>
+            <w:lang w:val="en-US"/>
+          </w:rPr>
+          <w:t>https://www.w3schools.com/python/python_ref_tuple.asp</w:t>
+        </w:r>
+      </w:hyperlink>
+      <w:r>
+        <w:rPr>
+          <w:rFonts w:ascii="Times New Roman" w:hAnsi="Times New Roman" w:cs="Times New Roman"/>
+          <w:sz w:val="24"/>
+          <w:szCs w:val="24"/>
+          <w:lang w:val="en-US"/>
+        </w:rPr>
+        <w:t xml:space="preserve"> </w:t>
+      </w:r>
+      <w:r>
+        <w:rPr>
+          <w:rFonts w:ascii="Times New Roman" w:hAnsi="Times New Roman" w:cs="Times New Roman"/>
+          <w:sz w:val="24"/>
+          <w:szCs w:val="24"/>
+          <w:lang w:val="en-US"/>
+        </w:rPr>
+        <w:br/>
+      </w:r>
+      <w:r>
+        <w:rPr>
+          <w:rFonts w:ascii="Times New Roman" w:hAnsi="Times New Roman" w:cs="Times New Roman"/>
+          <w:sz w:val="24"/>
+          <w:szCs w:val="24"/>
+          <w:lang w:val="en-US"/>
+        </w:rPr>
+        <w:br/>
+      </w:r>
       <w:bookmarkStart w:id="0" w:name="_GoBack"/>
       <w:bookmarkEnd w:id="0"/>
     </w:p>
     <w:p>
       <w:pPr>
-        <w:spacing w:line="259" w:lineRule="auto"/>
-        <w:ind w:left="360"/>
+        <w:pStyle w:val="ListParagraph"/>
+        <w:spacing w:line="360" w:lineRule="auto"/>
         <w:rPr>
           <w:rFonts w:ascii="Times New Roman" w:hAnsi="Times New Roman" w:cs="Times New Roman"/>
           <w:b/>
@@ -8542,7 +8851,7 @@
         </w:rPr>
         <w:t xml:space="preserve">Python installation guide for MAC systems: </w:t>
       </w:r>
-      <w:hyperlink r:id="rId34" w:history="1">
+      <w:hyperlink r:id="rId35" w:history="1">
         <w:r>
           <w:rPr>
             <w:rStyle w:val="Hyperlink"/>
@@ -8630,7 +8939,7 @@
       <w:r>
         <w:t xml:space="preserve"> </w:t>
       </w:r>
-      <w:hyperlink r:id="rId35" w:history="1">
+      <w:hyperlink r:id="rId36" w:history="1">
         <w:r>
           <w:rPr>
             <w:rStyle w:val="Hyperlink"/>
@@ -8665,7 +8974,7 @@
         </w:rPr>
         <w:t xml:space="preserve">Python installation guide for Windows systems: </w:t>
       </w:r>
-      <w:hyperlink r:id="rId36" w:history="1">
+      <w:hyperlink r:id="rId37" w:history="1">
         <w:r>
           <w:rPr>
             <w:rStyle w:val="Hyperlink"/>
@@ -8745,7 +9054,7 @@
         </w:rPr>
         <w:t xml:space="preserve">Terminal installation guide for Windows systems: </w:t>
       </w:r>
-      <w:hyperlink r:id="rId37" w:history="1">
+      <w:hyperlink r:id="rId38" w:history="1">
         <w:r>
           <w:rPr>
             <w:rStyle w:val="Hyperlink"/>
@@ -8830,7 +9139,7 @@
       <w:r>
         <w:t xml:space="preserve"> </w:t>
       </w:r>
-      <w:hyperlink r:id="rId38" w:history="1">
+      <w:hyperlink r:id="rId39" w:history="1">
         <w:r>
           <w:rPr>
             <w:rStyle w:val="Hyperlink"/>
@@ -9036,7 +9345,7 @@
         </w:rPr>
         <w:t xml:space="preserve">Sublime Text official website: </w:t>
       </w:r>
-      <w:hyperlink r:id="rId39" w:history="1">
+      <w:hyperlink r:id="rId40" w:history="1">
         <w:r>
           <w:rPr>
             <w:rStyle w:val="Hyperlink"/>
@@ -9101,7 +9410,7 @@
         </w:rPr>
         <w:br/>
       </w:r>
-      <w:hyperlink r:id="rId40" w:history="1">
+      <w:hyperlink r:id="rId41" w:history="1">
         <w:r>
           <w:rPr>
             <w:rStyle w:val="Hyperlink"/>
@@ -10196,7 +10505,7 @@
         </w:rPr>
         <w:t>Visual Studio Code official website:</w:t>
       </w:r>
-      <w:hyperlink r:id="rId41" w:history="1">
+      <w:hyperlink r:id="rId42" w:history="1">
         <w:r>
           <w:rPr>
             <w:rFonts w:ascii="Times New Roman" w:hAnsi="Times New Roman" w:cs="Times New Roman"/>
@@ -10299,7 +10608,7 @@
         </w:rPr>
         <w:t xml:space="preserve"> official website: </w:t>
       </w:r>
-      <w:hyperlink r:id="rId42" w:anchor="section=windows" w:history="1">
+      <w:hyperlink r:id="rId43" w:anchor="section=windows" w:history="1">
         <w:r>
           <w:rPr>
             <w:rStyle w:val="Hyperlink"/>
@@ -10539,7 +10848,7 @@
         </w:rPr>
         <w:t xml:space="preserve">Anaconda Official Website: </w:t>
       </w:r>
-      <w:hyperlink r:id="rId43" w:history="1">
+      <w:hyperlink r:id="rId44" w:history="1">
         <w:r>
           <w:rPr>
             <w:rStyle w:val="Hyperlink"/>
@@ -10800,7 +11109,7 @@
         </w:rPr>
         <w:t> </w:t>
       </w:r>
-      <w:hyperlink r:id="rId44" w:tgtFrame="_blank" w:history="1">
+      <w:hyperlink r:id="rId45" w:tgtFrame="_blank" w:history="1">
         <w:r>
           <w:rPr>
             <w:rStyle w:val="Strong"/>
@@ -10946,7 +11255,7 @@
         </w:rPr>
         <w:t xml:space="preserve">Git official website: </w:t>
       </w:r>
-      <w:hyperlink r:id="rId45" w:history="1">
+      <w:hyperlink r:id="rId46" w:history="1">
         <w:r>
           <w:rPr>
             <w:rStyle w:val="Hyperlink"/>
@@ -11769,7 +12078,7 @@
           <w:lang w:val="en-US"/>
         </w:rPr>
       </w:pPr>
-      <w:hyperlink r:id="rId46" w:history="1">
+      <w:hyperlink r:id="rId47" w:history="1">
         <w:r>
           <w:rPr>
             <w:rStyle w:val="Hyperlink"/>
@@ -11796,7 +12105,7 @@
           <w:lang w:val="en-US"/>
         </w:rPr>
       </w:pPr>
-      <w:hyperlink r:id="rId47" w:history="1">
+      <w:hyperlink r:id="rId48" w:history="1">
         <w:r>
           <w:rPr>
             <w:rStyle w:val="Hyperlink"/>
@@ -11823,7 +12132,7 @@
           <w:lang w:val="en-US"/>
         </w:rPr>
       </w:pPr>
-      <w:hyperlink r:id="rId48" w:history="1">
+      <w:hyperlink r:id="rId49" w:history="1">
         <w:r>
           <w:rPr>
             <w:rStyle w:val="Hyperlink"/>
@@ -11850,7 +12159,7 @@
           <w:lang w:val="en-US"/>
         </w:rPr>
       </w:pPr>
-      <w:hyperlink r:id="rId49" w:anchor="monthly" w:history="1">
+      <w:hyperlink r:id="rId50" w:anchor="monthly" w:history="1">
         <w:r>
           <w:rPr>
             <w:rStyle w:val="Hyperlink"/>
@@ -11877,7 +12186,7 @@
           <w:lang w:val="en-US"/>
         </w:rPr>
       </w:pPr>
-      <w:hyperlink r:id="rId50" w:anchor="monthly" w:history="1">
+      <w:hyperlink r:id="rId51" w:anchor="monthly" w:history="1">
         <w:r>
           <w:rPr>
             <w:rStyle w:val="Hyperlink"/>
@@ -11904,7 +12213,7 @@
           <w:lang w:val="en-US"/>
         </w:rPr>
       </w:pPr>
-      <w:hyperlink r:id="rId51" w:history="1">
+      <w:hyperlink r:id="rId52" w:history="1">
         <w:r>
           <w:rPr>
             <w:rStyle w:val="Hyperlink"/>
@@ -11931,7 +12240,7 @@
           <w:lang w:val="en-US"/>
         </w:rPr>
       </w:pPr>
-      <w:hyperlink r:id="rId52" w:history="1">
+      <w:hyperlink r:id="rId53" w:history="1">
         <w:r>
           <w:rPr>
             <w:rStyle w:val="Hyperlink"/>

</xml_diff>

<commit_message>
Added Sets to Python basics module and updated Notes doc.
</commit_message>
<xml_diff>
--- a/Complete-Python-Developer-ZTM.docx
+++ b/Complete-Python-Developer-ZTM.docx
@@ -8435,7 +8435,7 @@
           <w:ilvl w:val="0"/>
           <w:numId w:val="5"/>
         </w:numPr>
-        <w:spacing w:line="259" w:lineRule="auto"/>
+        <w:spacing w:line="360" w:lineRule="auto"/>
         <w:rPr>
           <w:rFonts w:ascii="Times New Roman" w:hAnsi="Times New Roman" w:cs="Times New Roman"/>
           <w:b/>
@@ -8628,25 +8628,7 @@
           <w:szCs w:val="24"/>
           <w:lang w:val="en-US"/>
         </w:rPr>
-        <w:t xml:space="preserve">with single item in it has a comma (,) attached to </w:t>
-      </w:r>
-      <w:r>
-        <w:rPr>
-          <w:rFonts w:ascii="Times New Roman" w:hAnsi="Times New Roman" w:cs="Times New Roman"/>
-          <w:sz w:val="24"/>
-          <w:szCs w:val="24"/>
-          <w:lang w:val="en-US"/>
-        </w:rPr>
-        <w:t>its</w:t>
-      </w:r>
-      <w:r>
-        <w:rPr>
-          <w:rFonts w:ascii="Times New Roman" w:hAnsi="Times New Roman" w:cs="Times New Roman"/>
-          <w:sz w:val="24"/>
-          <w:szCs w:val="24"/>
-          <w:lang w:val="en-US"/>
-        </w:rPr>
-        <w:t xml:space="preserve"> only value. </w:t>
+        <w:t xml:space="preserve">with single item in it has a comma (,) attached to its only value. </w:t>
       </w:r>
       <w:proofErr w:type="spellStart"/>
       <w:r>
@@ -8736,13 +8718,456 @@
         </w:rPr>
         <w:br/>
       </w:r>
+    </w:p>
+    <w:p>
+      <w:pPr>
+        <w:pStyle w:val="ListParagraph"/>
+        <w:numPr>
+          <w:ilvl w:val="0"/>
+          <w:numId w:val="5"/>
+        </w:numPr>
+        <w:spacing w:line="360" w:lineRule="auto"/>
+        <w:rPr>
+          <w:rFonts w:ascii="Times New Roman" w:hAnsi="Times New Roman" w:cs="Times New Roman"/>
+          <w:b/>
+          <w:sz w:val="24"/>
+          <w:szCs w:val="24"/>
+          <w:lang w:val="en-US"/>
+        </w:rPr>
+      </w:pPr>
+      <w:r>
+        <w:rPr>
+          <w:rFonts w:ascii="Times New Roman" w:hAnsi="Times New Roman" w:cs="Times New Roman"/>
+          <w:b/>
+          <w:sz w:val="24"/>
+          <w:szCs w:val="24"/>
+          <w:lang w:val="en-US"/>
+        </w:rPr>
+        <w:t xml:space="preserve"> Sets</w:t>
+      </w:r>
+    </w:p>
+    <w:p>
+      <w:pPr>
+        <w:pStyle w:val="ListParagraph"/>
+        <w:spacing w:line="360" w:lineRule="auto"/>
+        <w:rPr>
+          <w:rFonts w:ascii="Times New Roman" w:hAnsi="Times New Roman" w:cs="Times New Roman"/>
+          <w:sz w:val="24"/>
+          <w:szCs w:val="24"/>
+          <w:lang w:val="en-US"/>
+        </w:rPr>
+      </w:pPr>
+      <w:r>
+        <w:rPr>
+          <w:rFonts w:ascii="Times New Roman" w:hAnsi="Times New Roman" w:cs="Times New Roman"/>
+          <w:b/>
+          <w:sz w:val="24"/>
+          <w:szCs w:val="24"/>
+          <w:lang w:val="en-US"/>
+        </w:rPr>
+        <w:br/>
+      </w:r>
+      <w:r>
+        <w:rPr>
+          <w:rFonts w:ascii="Times New Roman" w:hAnsi="Times New Roman" w:cs="Times New Roman"/>
+          <w:sz w:val="24"/>
+          <w:szCs w:val="24"/>
+          <w:lang w:val="en-US"/>
+        </w:rPr>
+        <w:t>Sets are unordered collection of unique objects.</w:t>
+      </w:r>
+      <w:r>
+        <w:rPr>
+          <w:rFonts w:ascii="Times New Roman" w:hAnsi="Times New Roman" w:cs="Times New Roman"/>
+          <w:sz w:val="24"/>
+          <w:szCs w:val="24"/>
+          <w:lang w:val="en-US"/>
+        </w:rPr>
+        <w:br/>
+        <w:t>In Sets, values are wrapped around curly brackets.</w:t>
+      </w:r>
+      <w:r>
+        <w:rPr>
+          <w:rFonts w:ascii="Times New Roman" w:hAnsi="Times New Roman" w:cs="Times New Roman"/>
+          <w:sz w:val="24"/>
+          <w:szCs w:val="24"/>
+          <w:lang w:val="en-US"/>
+        </w:rPr>
+        <w:br/>
+      </w:r>
+      <w:r>
+        <w:rPr>
+          <w:rFonts w:ascii="Courier New" w:hAnsi="Courier New" w:cs="Courier New"/>
+          <w:sz w:val="24"/>
+          <w:szCs w:val="24"/>
+          <w:lang w:val="en-US"/>
+        </w:rPr>
+        <w:br/>
+      </w:r>
+    </w:p>
+    <w:p>
+      <w:pPr>
+        <w:pStyle w:val="ListParagraph"/>
+        <w:numPr>
+          <w:ilvl w:val="0"/>
+          <w:numId w:val="5"/>
+        </w:numPr>
+        <w:spacing w:line="360" w:lineRule="auto"/>
+        <w:rPr>
+          <w:rFonts w:ascii="Times New Roman" w:hAnsi="Times New Roman" w:cs="Times New Roman"/>
+          <w:b/>
+          <w:sz w:val="24"/>
+          <w:szCs w:val="24"/>
+          <w:lang w:val="en-US"/>
+        </w:rPr>
+      </w:pPr>
+      <w:r>
+        <w:rPr>
+          <w:rFonts w:ascii="Times New Roman" w:hAnsi="Times New Roman" w:cs="Times New Roman"/>
+          <w:b/>
+          <w:sz w:val="24"/>
+          <w:szCs w:val="24"/>
+          <w:lang w:val="en-US"/>
+        </w:rPr>
+        <w:t>Sets 2</w:t>
+      </w:r>
+      <w:r>
+        <w:rPr>
+          <w:rFonts w:ascii="Times New Roman" w:hAnsi="Times New Roman" w:cs="Times New Roman"/>
+          <w:b/>
+          <w:sz w:val="24"/>
+          <w:szCs w:val="24"/>
+          <w:lang w:val="en-US"/>
+        </w:rPr>
+        <w:br/>
+      </w:r>
+      <w:r>
+        <w:rPr>
+          <w:rFonts w:ascii="Times New Roman" w:hAnsi="Times New Roman" w:cs="Times New Roman"/>
+          <w:b/>
+          <w:sz w:val="24"/>
+          <w:szCs w:val="24"/>
+          <w:lang w:val="en-US"/>
+        </w:rPr>
+        <w:br/>
+      </w:r>
+      <w:r>
+        <w:rPr>
+          <w:rFonts w:ascii="Times New Roman" w:hAnsi="Times New Roman" w:cs="Times New Roman"/>
+          <w:sz w:val="24"/>
+          <w:szCs w:val="24"/>
+          <w:lang w:val="en-US"/>
+        </w:rPr>
+        <w:t xml:space="preserve">Python Set Methods: </w:t>
+      </w:r>
+      <w:hyperlink r:id="rId35" w:history="1">
+        <w:r>
+          <w:rPr>
+            <w:rStyle w:val="Hyperlink"/>
+            <w:rFonts w:ascii="Times New Roman" w:hAnsi="Times New Roman" w:cs="Times New Roman"/>
+            <w:i/>
+            <w:sz w:val="24"/>
+            <w:szCs w:val="24"/>
+            <w:lang w:val="en-US"/>
+          </w:rPr>
+          <w:t>https://www.w3schools.com/python/python_ref_set.asp</w:t>
+        </w:r>
+      </w:hyperlink>
+      <w:r>
+        <w:rPr>
+          <w:rFonts w:ascii="Times New Roman" w:hAnsi="Times New Roman" w:cs="Times New Roman"/>
+          <w:sz w:val="24"/>
+          <w:szCs w:val="24"/>
+          <w:lang w:val="en-US"/>
+        </w:rPr>
+        <w:t xml:space="preserve"> </w:t>
+      </w:r>
+      <w:r>
+        <w:rPr>
+          <w:rFonts w:ascii="Times New Roman" w:hAnsi="Times New Roman" w:cs="Times New Roman"/>
+          <w:sz w:val="24"/>
+          <w:szCs w:val="24"/>
+          <w:lang w:val="en-US"/>
+        </w:rPr>
+        <w:br/>
+      </w:r>
+      <w:r>
+        <w:rPr>
+          <w:rFonts w:ascii="Courier New" w:hAnsi="Courier New" w:cs="Courier New"/>
+          <w:sz w:val="24"/>
+          <w:szCs w:val="24"/>
+          <w:lang w:val="en-US"/>
+        </w:rPr>
+        <w:br/>
+      </w:r>
+      <w:r>
+        <w:rPr>
+          <w:rFonts w:ascii="Courier New" w:hAnsi="Courier New" w:cs="Courier New"/>
+          <w:sz w:val="24"/>
+          <w:szCs w:val="24"/>
+          <w:lang w:val="en-US"/>
+        </w:rPr>
+        <w:t>.difference()</w:t>
+      </w:r>
+      <w:r>
+        <w:rPr>
+          <w:rFonts w:ascii="Courier New" w:hAnsi="Courier New" w:cs="Courier New"/>
+          <w:sz w:val="24"/>
+          <w:szCs w:val="24"/>
+          <w:lang w:val="en-US"/>
+        </w:rPr>
+        <w:br/>
+        <w:t>.discard()</w:t>
+      </w:r>
+      <w:r>
+        <w:rPr>
+          <w:rFonts w:ascii="Courier New" w:hAnsi="Courier New" w:cs="Courier New"/>
+          <w:sz w:val="24"/>
+          <w:szCs w:val="24"/>
+          <w:lang w:val="en-US"/>
+        </w:rPr>
+        <w:br/>
+        <w:t>.</w:t>
+      </w:r>
+      <w:proofErr w:type="spellStart"/>
+      <w:r>
+        <w:rPr>
+          <w:rFonts w:ascii="Courier New" w:hAnsi="Courier New" w:cs="Courier New"/>
+          <w:sz w:val="24"/>
+          <w:szCs w:val="24"/>
+          <w:lang w:val="en-US"/>
+        </w:rPr>
+        <w:t>difference_update</w:t>
+      </w:r>
+      <w:proofErr w:type="spellEnd"/>
+      <w:r>
+        <w:rPr>
+          <w:rFonts w:ascii="Courier New" w:hAnsi="Courier New" w:cs="Courier New"/>
+          <w:sz w:val="24"/>
+          <w:szCs w:val="24"/>
+          <w:lang w:val="en-US"/>
+        </w:rPr>
+        <w:t>()</w:t>
+      </w:r>
+      <w:r>
+        <w:rPr>
+          <w:rFonts w:ascii="Courier New" w:hAnsi="Courier New" w:cs="Courier New"/>
+          <w:sz w:val="24"/>
+          <w:szCs w:val="24"/>
+          <w:lang w:val="en-US"/>
+        </w:rPr>
+        <w:br/>
+        <w:t>.intersection()</w:t>
+      </w:r>
+      <w:r>
+        <w:rPr>
+          <w:rFonts w:ascii="Courier New" w:hAnsi="Courier New" w:cs="Courier New"/>
+          <w:sz w:val="24"/>
+          <w:szCs w:val="24"/>
+          <w:lang w:val="en-US"/>
+        </w:rPr>
+        <w:br/>
+        <w:t>.</w:t>
+      </w:r>
+      <w:proofErr w:type="spellStart"/>
+      <w:r>
+        <w:rPr>
+          <w:rFonts w:ascii="Courier New" w:hAnsi="Courier New" w:cs="Courier New"/>
+          <w:sz w:val="24"/>
+          <w:szCs w:val="24"/>
+          <w:lang w:val="en-US"/>
+        </w:rPr>
+        <w:t>isdisjoint</w:t>
+      </w:r>
+      <w:proofErr w:type="spellEnd"/>
+      <w:r>
+        <w:rPr>
+          <w:rFonts w:ascii="Courier New" w:hAnsi="Courier New" w:cs="Courier New"/>
+          <w:sz w:val="24"/>
+          <w:szCs w:val="24"/>
+          <w:lang w:val="en-US"/>
+        </w:rPr>
+        <w:t>()</w:t>
+      </w:r>
+      <w:r>
+        <w:rPr>
+          <w:rFonts w:ascii="Courier New" w:hAnsi="Courier New" w:cs="Courier New"/>
+          <w:sz w:val="24"/>
+          <w:szCs w:val="24"/>
+          <w:lang w:val="en-US"/>
+        </w:rPr>
+        <w:br/>
+        <w:t>.</w:t>
+      </w:r>
+      <w:proofErr w:type="spellStart"/>
+      <w:r>
+        <w:rPr>
+          <w:rFonts w:ascii="Courier New" w:hAnsi="Courier New" w:cs="Courier New"/>
+          <w:sz w:val="24"/>
+          <w:szCs w:val="24"/>
+          <w:lang w:val="en-US"/>
+        </w:rPr>
+        <w:t>issubset</w:t>
+      </w:r>
+      <w:proofErr w:type="spellEnd"/>
+      <w:r>
+        <w:rPr>
+          <w:rFonts w:ascii="Courier New" w:hAnsi="Courier New" w:cs="Courier New"/>
+          <w:sz w:val="24"/>
+          <w:szCs w:val="24"/>
+          <w:lang w:val="en-US"/>
+        </w:rPr>
+        <w:t>()</w:t>
+      </w:r>
+      <w:r>
+        <w:rPr>
+          <w:rFonts w:ascii="Courier New" w:hAnsi="Courier New" w:cs="Courier New"/>
+          <w:sz w:val="24"/>
+          <w:szCs w:val="24"/>
+          <w:lang w:val="en-US"/>
+        </w:rPr>
+        <w:br/>
+        <w:t>.</w:t>
+      </w:r>
+      <w:proofErr w:type="spellStart"/>
+      <w:r>
+        <w:rPr>
+          <w:rFonts w:ascii="Courier New" w:hAnsi="Courier New" w:cs="Courier New"/>
+          <w:sz w:val="24"/>
+          <w:szCs w:val="24"/>
+          <w:lang w:val="en-US"/>
+        </w:rPr>
+        <w:t>issuperset</w:t>
+      </w:r>
+      <w:proofErr w:type="spellEnd"/>
+      <w:r>
+        <w:rPr>
+          <w:rFonts w:ascii="Courier New" w:hAnsi="Courier New" w:cs="Courier New"/>
+          <w:sz w:val="24"/>
+          <w:szCs w:val="24"/>
+          <w:lang w:val="en-US"/>
+        </w:rPr>
+        <w:t>()</w:t>
+      </w:r>
+      <w:r>
+        <w:rPr>
+          <w:rFonts w:ascii="Courier New" w:hAnsi="Courier New" w:cs="Courier New"/>
+          <w:sz w:val="24"/>
+          <w:szCs w:val="24"/>
+          <w:lang w:val="en-US"/>
+        </w:rPr>
+        <w:br/>
+        <w:t>.union()</w:t>
+      </w:r>
+      <w:r>
+        <w:rPr>
+          <w:rFonts w:ascii="Courier New" w:hAnsi="Courier New" w:cs="Courier New"/>
+          <w:sz w:val="24"/>
+          <w:szCs w:val="24"/>
+          <w:lang w:val="en-US"/>
+        </w:rPr>
+        <w:br/>
+      </w:r>
+      <w:r>
+        <w:rPr>
+          <w:rFonts w:ascii="Times New Roman" w:hAnsi="Times New Roman" w:cs="Times New Roman"/>
+          <w:sz w:val="24"/>
+          <w:szCs w:val="24"/>
+        </w:rPr>
+        <w:t xml:space="preserve">Sets Exercise: </w:t>
+      </w:r>
+      <w:hyperlink r:id="rId36" w:history="1">
+        <w:r>
+          <w:rPr>
+            <w:rStyle w:val="Hyperlink"/>
+            <w:rFonts w:ascii="Times New Roman" w:hAnsi="Times New Roman" w:cs="Times New Roman"/>
+            <w:i/>
+            <w:sz w:val="24"/>
+            <w:szCs w:val="24"/>
+          </w:rPr>
+          <w:t>https://replit.com/@aneagoie/sets</w:t>
+        </w:r>
+      </w:hyperlink>
+      <w:r>
+        <w:rPr>
+          <w:rFonts w:ascii="Times New Roman" w:hAnsi="Times New Roman" w:cs="Times New Roman"/>
+          <w:i/>
+          <w:sz w:val="24"/>
+          <w:szCs w:val="24"/>
+          <w:u w:val="single"/>
+        </w:rPr>
+        <w:t xml:space="preserve"> </w:t>
+      </w:r>
+      <w:r>
+        <w:rPr>
+          <w:rFonts w:ascii="Times New Roman" w:hAnsi="Times New Roman" w:cs="Times New Roman"/>
+          <w:sz w:val="24"/>
+          <w:szCs w:val="24"/>
+        </w:rPr>
+        <w:br/>
+      </w:r>
+      <w:r>
+        <w:rPr>
+          <w:rFonts w:ascii="Times New Roman" w:hAnsi="Times New Roman" w:cs="Times New Roman"/>
+        </w:rPr>
+        <w:br/>
+      </w:r>
+    </w:p>
+    <w:p>
+      <w:pPr>
+        <w:pStyle w:val="ListParagraph"/>
+        <w:numPr>
+          <w:ilvl w:val="0"/>
+          <w:numId w:val="5"/>
+        </w:numPr>
+        <w:spacing w:line="360" w:lineRule="auto"/>
+        <w:rPr>
+          <w:rFonts w:ascii="Times New Roman" w:hAnsi="Times New Roman" w:cs="Times New Roman"/>
+          <w:b/>
+          <w:sz w:val="24"/>
+          <w:szCs w:val="24"/>
+          <w:lang w:val="en-US"/>
+        </w:rPr>
+      </w:pPr>
       <w:bookmarkStart w:id="0" w:name="_GoBack"/>
       <w:bookmarkEnd w:id="0"/>
-    </w:p>
-    <w:p>
-      <w:pPr>
-        <w:pStyle w:val="ListParagraph"/>
-        <w:spacing w:line="360" w:lineRule="auto"/>
+      <w:r>
+        <w:rPr>
+          <w:rFonts w:ascii="Times New Roman" w:hAnsi="Times New Roman" w:cs="Times New Roman"/>
+          <w:b/>
+          <w:sz w:val="24"/>
+          <w:szCs w:val="24"/>
+          <w:lang w:val="en-US"/>
+        </w:rPr>
+        <w:br w:type="page"/>
+      </w:r>
+    </w:p>
+    <w:p>
+      <w:pPr>
+        <w:spacing w:line="259" w:lineRule="auto"/>
+        <w:rPr>
+          <w:rFonts w:ascii="Times New Roman" w:hAnsi="Times New Roman" w:cs="Times New Roman"/>
+          <w:b/>
+          <w:sz w:val="24"/>
+          <w:szCs w:val="24"/>
+          <w:lang w:val="en-US"/>
+        </w:rPr>
+      </w:pPr>
+      <w:r>
+        <w:rPr>
+          <w:rFonts w:ascii="Times New Roman" w:hAnsi="Times New Roman" w:cs="Times New Roman"/>
+          <w:b/>
+          <w:sz w:val="24"/>
+          <w:szCs w:val="24"/>
+          <w:lang w:val="en-US"/>
+        </w:rPr>
+        <w:lastRenderedPageBreak/>
+        <w:br/>
+      </w:r>
+    </w:p>
+    <w:p>
+      <w:pPr>
+        <w:spacing w:line="259" w:lineRule="auto"/>
         <w:rPr>
           <w:rFonts w:ascii="Times New Roman" w:hAnsi="Times New Roman" w:cs="Times New Roman"/>
           <w:b/>
@@ -8851,7 +9276,7 @@
         </w:rPr>
         <w:t xml:space="preserve">Python installation guide for MAC systems: </w:t>
       </w:r>
-      <w:hyperlink r:id="rId35" w:history="1">
+      <w:hyperlink r:id="rId37" w:history="1">
         <w:r>
           <w:rPr>
             <w:rStyle w:val="Hyperlink"/>
@@ -8939,7 +9364,7 @@
       <w:r>
         <w:t xml:space="preserve"> </w:t>
       </w:r>
-      <w:hyperlink r:id="rId36" w:history="1">
+      <w:hyperlink r:id="rId38" w:history="1">
         <w:r>
           <w:rPr>
             <w:rStyle w:val="Hyperlink"/>
@@ -8973,171 +9398,6 @@
           <w:szCs w:val="24"/>
         </w:rPr>
         <w:t xml:space="preserve">Python installation guide for Windows systems: </w:t>
-      </w:r>
-      <w:hyperlink r:id="rId37" w:history="1">
-        <w:r>
-          <w:rPr>
-            <w:rStyle w:val="Hyperlink"/>
-            <w:rFonts w:ascii="Times New Roman" w:hAnsi="Times New Roman" w:cs="Times New Roman"/>
-            <w:i/>
-            <w:sz w:val="24"/>
-          </w:rPr>
-          <w:t>https://realpython.com/installing-python/</w:t>
-        </w:r>
-      </w:hyperlink>
-      <w:r>
-        <w:tab/>
-      </w:r>
-      <w:r>
-        <w:br/>
-      </w:r>
-      <w:r>
-        <w:rPr>
-          <w:rFonts w:ascii="Times New Roman" w:hAnsi="Times New Roman" w:cs="Times New Roman"/>
-          <w:b/>
-          <w:sz w:val="24"/>
-          <w:szCs w:val="24"/>
-          <w:lang w:val="en-US"/>
-        </w:rPr>
-        <w:br/>
-      </w:r>
-    </w:p>
-    <w:p>
-      <w:pPr>
-        <w:pStyle w:val="ListParagraph"/>
-        <w:numPr>
-          <w:ilvl w:val="0"/>
-          <w:numId w:val="4"/>
-        </w:numPr>
-        <w:spacing w:line="360" w:lineRule="auto"/>
-        <w:rPr>
-          <w:rFonts w:ascii="Times New Roman" w:hAnsi="Times New Roman" w:cs="Times New Roman"/>
-          <w:b/>
-          <w:sz w:val="24"/>
-          <w:szCs w:val="24"/>
-          <w:lang w:val="en-US"/>
-        </w:rPr>
-      </w:pPr>
-      <w:r>
-        <w:rPr>
-          <w:rFonts w:ascii="Times New Roman" w:hAnsi="Times New Roman" w:cs="Times New Roman"/>
-          <w:b/>
-          <w:sz w:val="24"/>
-          <w:szCs w:val="24"/>
-          <w:lang w:val="en-US"/>
-        </w:rPr>
-        <w:t>Windows – Get Terminal</w:t>
-      </w:r>
-      <w:r>
-        <w:rPr>
-          <w:rFonts w:ascii="Times New Roman" w:hAnsi="Times New Roman" w:cs="Times New Roman"/>
-          <w:b/>
-          <w:sz w:val="24"/>
-          <w:szCs w:val="24"/>
-          <w:lang w:val="en-US"/>
-        </w:rPr>
-        <w:br/>
-      </w:r>
-      <w:r>
-        <w:rPr>
-          <w:rFonts w:ascii="Times New Roman" w:hAnsi="Times New Roman" w:cs="Times New Roman"/>
-          <w:sz w:val="24"/>
-          <w:szCs w:val="24"/>
-        </w:rPr>
-        <w:br/>
-      </w:r>
-      <w:r>
-        <w:rPr>
-          <w:rFonts w:ascii="Times New Roman" w:hAnsi="Times New Roman" w:cs="Times New Roman"/>
-          <w:sz w:val="24"/>
-          <w:szCs w:val="24"/>
-        </w:rPr>
-        <w:t xml:space="preserve">Terminal installation guide for Windows systems: </w:t>
-      </w:r>
-      <w:hyperlink r:id="rId38" w:history="1">
-        <w:r>
-          <w:rPr>
-            <w:rStyle w:val="Hyperlink"/>
-            <w:rFonts w:ascii="Times New Roman" w:hAnsi="Times New Roman" w:cs="Times New Roman"/>
-            <w:i/>
-            <w:sz w:val="24"/>
-          </w:rPr>
-          <w:t>https://www.thewindowsclub.com/install-windows-terminal-on-windows-10</w:t>
-        </w:r>
-      </w:hyperlink>
-      <w:r>
-        <w:rPr>
-          <w:rFonts w:ascii="Times New Roman" w:hAnsi="Times New Roman" w:cs="Times New Roman"/>
-          <w:i/>
-          <w:u w:val="single"/>
-        </w:rPr>
-        <w:br/>
-      </w:r>
-      <w:r>
-        <w:rPr>
-          <w:rFonts w:ascii="Times New Roman" w:hAnsi="Times New Roman" w:cs="Times New Roman"/>
-          <w:b/>
-          <w:sz w:val="24"/>
-          <w:szCs w:val="24"/>
-          <w:lang w:val="en-US"/>
-        </w:rPr>
-        <w:br/>
-      </w:r>
-    </w:p>
-    <w:p>
-      <w:pPr>
-        <w:pStyle w:val="ListParagraph"/>
-        <w:numPr>
-          <w:ilvl w:val="0"/>
-          <w:numId w:val="4"/>
-        </w:numPr>
-        <w:spacing w:line="360" w:lineRule="auto"/>
-        <w:rPr>
-          <w:rFonts w:ascii="Times New Roman" w:hAnsi="Times New Roman" w:cs="Times New Roman"/>
-          <w:b/>
-          <w:sz w:val="24"/>
-          <w:szCs w:val="24"/>
-          <w:lang w:val="en-US"/>
-        </w:rPr>
-      </w:pPr>
-      <w:r>
-        <w:rPr>
-          <w:rFonts w:ascii="Times New Roman" w:hAnsi="Times New Roman" w:cs="Times New Roman"/>
-          <w:b/>
-          <w:sz w:val="24"/>
-          <w:szCs w:val="24"/>
-          <w:lang w:val="en-US"/>
-        </w:rPr>
-        <w:t>Linux – Python Install</w:t>
-      </w:r>
-      <w:r>
-        <w:rPr>
-          <w:rFonts w:ascii="Times New Roman" w:hAnsi="Times New Roman" w:cs="Times New Roman"/>
-          <w:b/>
-          <w:sz w:val="24"/>
-          <w:szCs w:val="24"/>
-          <w:lang w:val="en-US"/>
-        </w:rPr>
-        <w:br/>
-      </w:r>
-      <w:r>
-        <w:rPr>
-          <w:rFonts w:ascii="Times New Roman" w:hAnsi="Times New Roman" w:cs="Times New Roman"/>
-          <w:sz w:val="24"/>
-          <w:szCs w:val="24"/>
-        </w:rPr>
-        <w:br/>
-      </w:r>
-      <w:r>
-        <w:rPr>
-          <w:rFonts w:ascii="Times New Roman" w:hAnsi="Times New Roman" w:cs="Times New Roman"/>
-          <w:sz w:val="24"/>
-          <w:szCs w:val="24"/>
-        </w:rPr>
-        <w:t>Python installation guide for Linux systems:</w:t>
-      </w:r>
-      <w:r>
-        <w:t xml:space="preserve"> </w:t>
       </w:r>
       <w:hyperlink r:id="rId39" w:history="1">
         <w:r>
@@ -9151,12 +9411,9 @@
         </w:r>
       </w:hyperlink>
       <w:r>
-        <w:rPr>
-          <w:rFonts w:ascii="Times New Roman" w:hAnsi="Times New Roman" w:cs="Times New Roman"/>
-          <w:i/>
-          <w:sz w:val="24"/>
-          <w:u w:val="single"/>
-        </w:rPr>
+        <w:tab/>
+      </w:r>
+      <w:r>
         <w:br/>
       </w:r>
       <w:r>
@@ -9180,115 +9437,76 @@
         <w:spacing w:line="360" w:lineRule="auto"/>
         <w:rPr>
           <w:rFonts w:ascii="Times New Roman" w:hAnsi="Times New Roman" w:cs="Times New Roman"/>
-          <w:sz w:val="24"/>
-          <w:szCs w:val="24"/>
-          <w:lang w:val="en-US"/>
-        </w:rPr>
-      </w:pPr>
-      <w:r>
-        <w:rPr>
-          <w:rFonts w:ascii="Times New Roman" w:hAnsi="Times New Roman" w:cs="Times New Roman"/>
-          <w:b/>
-          <w:sz w:val="24"/>
-          <w:szCs w:val="24"/>
-          <w:lang w:val="en-US"/>
-        </w:rPr>
-        <w:t>Python Developer tools</w:t>
-      </w:r>
-      <w:r>
-        <w:rPr>
-          <w:rFonts w:ascii="Times New Roman" w:hAnsi="Times New Roman" w:cs="Times New Roman"/>
-          <w:b/>
-          <w:sz w:val="24"/>
-          <w:szCs w:val="24"/>
-          <w:lang w:val="en-US"/>
-        </w:rPr>
-        <w:br/>
-      </w:r>
-      <w:r>
-        <w:rPr>
-          <w:rFonts w:ascii="Times New Roman" w:hAnsi="Times New Roman" w:cs="Times New Roman"/>
-          <w:sz w:val="24"/>
-          <w:szCs w:val="24"/>
-          <w:lang w:val="en-US"/>
-        </w:rPr>
-        <w:br/>
-      </w:r>
-      <w:r>
-        <w:rPr>
-          <w:rFonts w:ascii="Times New Roman" w:hAnsi="Times New Roman" w:cs="Times New Roman"/>
-          <w:sz w:val="24"/>
-          <w:szCs w:val="24"/>
-          <w:lang w:val="en-US"/>
-        </w:rPr>
-        <w:t>Terminal</w:t>
-      </w:r>
-      <w:r>
-        <w:rPr>
-          <w:rFonts w:ascii="Times New Roman" w:hAnsi="Times New Roman" w:cs="Times New Roman"/>
-          <w:sz w:val="24"/>
-          <w:szCs w:val="24"/>
-          <w:lang w:val="en-US"/>
-        </w:rPr>
-        <w:br/>
-        <w:t>Code Editors – lightweight</w:t>
-      </w:r>
-      <w:r>
-        <w:rPr>
-          <w:rFonts w:ascii="Times New Roman" w:hAnsi="Times New Roman" w:cs="Times New Roman"/>
-          <w:sz w:val="24"/>
-          <w:szCs w:val="24"/>
-          <w:lang w:val="en-US"/>
-        </w:rPr>
-        <w:br/>
-        <w:t>IDEs – Full-fledged environment to write and run code</w:t>
-      </w:r>
-      <w:r>
-        <w:rPr>
-          <w:rFonts w:ascii="Times New Roman" w:hAnsi="Times New Roman" w:cs="Times New Roman"/>
-          <w:sz w:val="24"/>
-          <w:szCs w:val="24"/>
-          <w:lang w:val="en-US"/>
-        </w:rPr>
-        <w:br/>
-      </w:r>
-      <w:proofErr w:type="spellStart"/>
-      <w:r>
-        <w:rPr>
-          <w:rFonts w:ascii="Times New Roman" w:hAnsi="Times New Roman" w:cs="Times New Roman"/>
-          <w:sz w:val="24"/>
-          <w:szCs w:val="24"/>
-          <w:lang w:val="en-US"/>
-        </w:rPr>
-        <w:t>Jupyter</w:t>
-      </w:r>
-      <w:proofErr w:type="spellEnd"/>
-      <w:r>
-        <w:rPr>
-          <w:rFonts w:ascii="Times New Roman" w:hAnsi="Times New Roman" w:cs="Times New Roman"/>
-          <w:sz w:val="24"/>
-          <w:szCs w:val="24"/>
-          <w:lang w:val="en-US"/>
-        </w:rPr>
-        <w:t xml:space="preserve"> Notebooks</w:t>
-      </w:r>
-      <w:r>
-        <w:rPr>
-          <w:rFonts w:ascii="Times New Roman" w:hAnsi="Times New Roman" w:cs="Times New Roman"/>
-          <w:sz w:val="24"/>
-          <w:szCs w:val="24"/>
-          <w:lang w:val="en-US"/>
-        </w:rPr>
-        <w:br/>
-      </w:r>
-      <w:r>
-        <w:rPr>
-          <w:rFonts w:ascii="Times New Roman" w:hAnsi="Times New Roman" w:cs="Times New Roman"/>
-          <w:sz w:val="24"/>
-          <w:szCs w:val="24"/>
-          <w:lang w:val="en-US"/>
-        </w:rPr>
-        <w:br w:type="page"/>
+          <w:b/>
+          <w:sz w:val="24"/>
+          <w:szCs w:val="24"/>
+          <w:lang w:val="en-US"/>
+        </w:rPr>
+      </w:pPr>
+      <w:r>
+        <w:rPr>
+          <w:rFonts w:ascii="Times New Roman" w:hAnsi="Times New Roman" w:cs="Times New Roman"/>
+          <w:b/>
+          <w:sz w:val="24"/>
+          <w:szCs w:val="24"/>
+          <w:lang w:val="en-US"/>
+        </w:rPr>
+        <w:t>Windows – Get Terminal</w:t>
+      </w:r>
+      <w:r>
+        <w:rPr>
+          <w:rFonts w:ascii="Times New Roman" w:hAnsi="Times New Roman" w:cs="Times New Roman"/>
+          <w:b/>
+          <w:sz w:val="24"/>
+          <w:szCs w:val="24"/>
+          <w:lang w:val="en-US"/>
+        </w:rPr>
+        <w:br/>
+      </w:r>
+      <w:r>
+        <w:rPr>
+          <w:rFonts w:ascii="Times New Roman" w:hAnsi="Times New Roman" w:cs="Times New Roman"/>
+          <w:sz w:val="24"/>
+          <w:szCs w:val="24"/>
+        </w:rPr>
+        <w:br/>
+      </w:r>
+      <w:r>
+        <w:rPr>
+          <w:rFonts w:ascii="Times New Roman" w:hAnsi="Times New Roman" w:cs="Times New Roman"/>
+          <w:sz w:val="24"/>
+          <w:szCs w:val="24"/>
+        </w:rPr>
+        <w:t xml:space="preserve">Terminal installation guide for Windows systems: </w:t>
+      </w:r>
+      <w:hyperlink r:id="rId40" w:history="1">
+        <w:r>
+          <w:rPr>
+            <w:rStyle w:val="Hyperlink"/>
+            <w:rFonts w:ascii="Times New Roman" w:hAnsi="Times New Roman" w:cs="Times New Roman"/>
+            <w:i/>
+            <w:sz w:val="24"/>
+          </w:rPr>
+          <w:t>https://www.thewindowsclub.com/install-windows-terminal-on-windows-10</w:t>
+        </w:r>
+      </w:hyperlink>
+      <w:r>
+        <w:rPr>
+          <w:rFonts w:ascii="Times New Roman" w:hAnsi="Times New Roman" w:cs="Times New Roman"/>
+          <w:i/>
+          <w:u w:val="single"/>
+        </w:rPr>
+        <w:br/>
+      </w:r>
+      <w:r>
+        <w:rPr>
+          <w:rFonts w:ascii="Times New Roman" w:hAnsi="Times New Roman" w:cs="Times New Roman"/>
+          <w:b/>
+          <w:sz w:val="24"/>
+          <w:szCs w:val="24"/>
+          <w:lang w:val="en-US"/>
+        </w:rPr>
+        <w:br/>
       </w:r>
     </w:p>
     <w:p>
@@ -9301,6 +9519,213 @@
         <w:spacing w:line="360" w:lineRule="auto"/>
         <w:rPr>
           <w:rFonts w:ascii="Times New Roman" w:hAnsi="Times New Roman" w:cs="Times New Roman"/>
+          <w:b/>
+          <w:sz w:val="24"/>
+          <w:szCs w:val="24"/>
+          <w:lang w:val="en-US"/>
+        </w:rPr>
+      </w:pPr>
+      <w:r>
+        <w:rPr>
+          <w:rFonts w:ascii="Times New Roman" w:hAnsi="Times New Roman" w:cs="Times New Roman"/>
+          <w:b/>
+          <w:sz w:val="24"/>
+          <w:szCs w:val="24"/>
+          <w:lang w:val="en-US"/>
+        </w:rPr>
+        <w:t>Linux – Python Install</w:t>
+      </w:r>
+      <w:r>
+        <w:rPr>
+          <w:rFonts w:ascii="Times New Roman" w:hAnsi="Times New Roman" w:cs="Times New Roman"/>
+          <w:b/>
+          <w:sz w:val="24"/>
+          <w:szCs w:val="24"/>
+          <w:lang w:val="en-US"/>
+        </w:rPr>
+        <w:br/>
+      </w:r>
+      <w:r>
+        <w:rPr>
+          <w:rFonts w:ascii="Times New Roman" w:hAnsi="Times New Roman" w:cs="Times New Roman"/>
+          <w:sz w:val="24"/>
+          <w:szCs w:val="24"/>
+        </w:rPr>
+        <w:br/>
+      </w:r>
+      <w:r>
+        <w:rPr>
+          <w:rFonts w:ascii="Times New Roman" w:hAnsi="Times New Roman" w:cs="Times New Roman"/>
+          <w:sz w:val="24"/>
+          <w:szCs w:val="24"/>
+        </w:rPr>
+        <w:t>Python installation guide for Linux systems:</w:t>
+      </w:r>
+      <w:r>
+        <w:t xml:space="preserve"> </w:t>
+      </w:r>
+      <w:hyperlink r:id="rId41" w:history="1">
+        <w:r>
+          <w:rPr>
+            <w:rStyle w:val="Hyperlink"/>
+            <w:rFonts w:ascii="Times New Roman" w:hAnsi="Times New Roman" w:cs="Times New Roman"/>
+            <w:i/>
+            <w:sz w:val="24"/>
+          </w:rPr>
+          <w:t>https://realpython.com/installing-python/</w:t>
+        </w:r>
+      </w:hyperlink>
+      <w:r>
+        <w:rPr>
+          <w:rFonts w:ascii="Times New Roman" w:hAnsi="Times New Roman" w:cs="Times New Roman"/>
+          <w:i/>
+          <w:sz w:val="24"/>
+          <w:u w:val="single"/>
+        </w:rPr>
+        <w:br/>
+      </w:r>
+      <w:r>
+        <w:rPr>
+          <w:rFonts w:ascii="Times New Roman" w:hAnsi="Times New Roman" w:cs="Times New Roman"/>
+          <w:b/>
+          <w:sz w:val="24"/>
+          <w:szCs w:val="24"/>
+          <w:lang w:val="en-US"/>
+        </w:rPr>
+        <w:br/>
+      </w:r>
+    </w:p>
+    <w:p>
+      <w:pPr>
+        <w:pStyle w:val="ListParagraph"/>
+        <w:numPr>
+          <w:ilvl w:val="0"/>
+          <w:numId w:val="4"/>
+        </w:numPr>
+        <w:spacing w:line="360" w:lineRule="auto"/>
+        <w:rPr>
+          <w:rFonts w:ascii="Times New Roman" w:hAnsi="Times New Roman" w:cs="Times New Roman"/>
+          <w:sz w:val="24"/>
+          <w:szCs w:val="24"/>
+          <w:lang w:val="en-US"/>
+        </w:rPr>
+      </w:pPr>
+      <w:r>
+        <w:rPr>
+          <w:rFonts w:ascii="Times New Roman" w:hAnsi="Times New Roman" w:cs="Times New Roman"/>
+          <w:b/>
+          <w:sz w:val="24"/>
+          <w:szCs w:val="24"/>
+          <w:lang w:val="en-US"/>
+        </w:rPr>
+        <w:t>Python Developer tools</w:t>
+      </w:r>
+      <w:r>
+        <w:rPr>
+          <w:rFonts w:ascii="Times New Roman" w:hAnsi="Times New Roman" w:cs="Times New Roman"/>
+          <w:b/>
+          <w:sz w:val="24"/>
+          <w:szCs w:val="24"/>
+          <w:lang w:val="en-US"/>
+        </w:rPr>
+        <w:br/>
+      </w:r>
+      <w:r>
+        <w:rPr>
+          <w:rFonts w:ascii="Times New Roman" w:hAnsi="Times New Roman" w:cs="Times New Roman"/>
+          <w:sz w:val="24"/>
+          <w:szCs w:val="24"/>
+          <w:lang w:val="en-US"/>
+        </w:rPr>
+        <w:br/>
+      </w:r>
+      <w:r>
+        <w:rPr>
+          <w:rFonts w:ascii="Times New Roman" w:hAnsi="Times New Roman" w:cs="Times New Roman"/>
+          <w:sz w:val="24"/>
+          <w:szCs w:val="24"/>
+          <w:lang w:val="en-US"/>
+        </w:rPr>
+        <w:t>Terminal</w:t>
+      </w:r>
+      <w:r>
+        <w:rPr>
+          <w:rFonts w:ascii="Times New Roman" w:hAnsi="Times New Roman" w:cs="Times New Roman"/>
+          <w:sz w:val="24"/>
+          <w:szCs w:val="24"/>
+          <w:lang w:val="en-US"/>
+        </w:rPr>
+        <w:br/>
+        <w:t>Code Editors – lightweight</w:t>
+      </w:r>
+      <w:r>
+        <w:rPr>
+          <w:rFonts w:ascii="Times New Roman" w:hAnsi="Times New Roman" w:cs="Times New Roman"/>
+          <w:sz w:val="24"/>
+          <w:szCs w:val="24"/>
+          <w:lang w:val="en-US"/>
+        </w:rPr>
+        <w:br/>
+        <w:t>IDEs – Full-fledged environment to write and run code</w:t>
+      </w:r>
+      <w:r>
+        <w:rPr>
+          <w:rFonts w:ascii="Times New Roman" w:hAnsi="Times New Roman" w:cs="Times New Roman"/>
+          <w:sz w:val="24"/>
+          <w:szCs w:val="24"/>
+          <w:lang w:val="en-US"/>
+        </w:rPr>
+        <w:br/>
+      </w:r>
+      <w:proofErr w:type="spellStart"/>
+      <w:r>
+        <w:rPr>
+          <w:rFonts w:ascii="Times New Roman" w:hAnsi="Times New Roman" w:cs="Times New Roman"/>
+          <w:sz w:val="24"/>
+          <w:szCs w:val="24"/>
+          <w:lang w:val="en-US"/>
+        </w:rPr>
+        <w:t>Jupyter</w:t>
+      </w:r>
+      <w:proofErr w:type="spellEnd"/>
+      <w:r>
+        <w:rPr>
+          <w:rFonts w:ascii="Times New Roman" w:hAnsi="Times New Roman" w:cs="Times New Roman"/>
+          <w:sz w:val="24"/>
+          <w:szCs w:val="24"/>
+          <w:lang w:val="en-US"/>
+        </w:rPr>
+        <w:t xml:space="preserve"> Notebooks</w:t>
+      </w:r>
+      <w:r>
+        <w:rPr>
+          <w:rFonts w:ascii="Times New Roman" w:hAnsi="Times New Roman" w:cs="Times New Roman"/>
+          <w:sz w:val="24"/>
+          <w:szCs w:val="24"/>
+          <w:lang w:val="en-US"/>
+        </w:rPr>
+        <w:br/>
+      </w:r>
+      <w:r>
+        <w:rPr>
+          <w:rFonts w:ascii="Times New Roman" w:hAnsi="Times New Roman" w:cs="Times New Roman"/>
+          <w:sz w:val="24"/>
+          <w:szCs w:val="24"/>
+          <w:lang w:val="en-US"/>
+        </w:rPr>
+        <w:br w:type="page"/>
+      </w:r>
+    </w:p>
+    <w:p>
+      <w:pPr>
+        <w:pStyle w:val="ListParagraph"/>
+        <w:numPr>
+          <w:ilvl w:val="0"/>
+          <w:numId w:val="4"/>
+        </w:numPr>
+        <w:spacing w:line="360" w:lineRule="auto"/>
+        <w:rPr>
+          <w:rFonts w:ascii="Times New Roman" w:hAnsi="Times New Roman" w:cs="Times New Roman"/>
           <w:sz w:val="24"/>
           <w:szCs w:val="24"/>
           <w:lang w:val="en-US"/>
@@ -9345,7 +9770,7 @@
         </w:rPr>
         <w:t xml:space="preserve">Sublime Text official website: </w:t>
       </w:r>
-      <w:hyperlink r:id="rId40" w:history="1">
+      <w:hyperlink r:id="rId42" w:history="1">
         <w:r>
           <w:rPr>
             <w:rStyle w:val="Hyperlink"/>
@@ -9410,7 +9835,7 @@
         </w:rPr>
         <w:br/>
       </w:r>
-      <w:hyperlink r:id="rId41" w:history="1">
+      <w:hyperlink r:id="rId43" w:history="1">
         <w:r>
           <w:rPr>
             <w:rStyle w:val="Hyperlink"/>
@@ -10505,7 +10930,7 @@
         </w:rPr>
         <w:t>Visual Studio Code official website:</w:t>
       </w:r>
-      <w:hyperlink r:id="rId42" w:history="1">
+      <w:hyperlink r:id="rId44" w:history="1">
         <w:r>
           <w:rPr>
             <w:rFonts w:ascii="Times New Roman" w:hAnsi="Times New Roman" w:cs="Times New Roman"/>
@@ -10608,7 +11033,7 @@
         </w:rPr>
         <w:t xml:space="preserve"> official website: </w:t>
       </w:r>
-      <w:hyperlink r:id="rId43" w:anchor="section=windows" w:history="1">
+      <w:hyperlink r:id="rId45" w:anchor="section=windows" w:history="1">
         <w:r>
           <w:rPr>
             <w:rStyle w:val="Hyperlink"/>
@@ -10848,7 +11273,7 @@
         </w:rPr>
         <w:t xml:space="preserve">Anaconda Official Website: </w:t>
       </w:r>
-      <w:hyperlink r:id="rId44" w:history="1">
+      <w:hyperlink r:id="rId46" w:history="1">
         <w:r>
           <w:rPr>
             <w:rStyle w:val="Hyperlink"/>
@@ -11109,7 +11534,7 @@
         </w:rPr>
         <w:t> </w:t>
       </w:r>
-      <w:hyperlink r:id="rId45" w:tgtFrame="_blank" w:history="1">
+      <w:hyperlink r:id="rId47" w:tgtFrame="_blank" w:history="1">
         <w:r>
           <w:rPr>
             <w:rStyle w:val="Strong"/>
@@ -11255,7 +11680,7 @@
         </w:rPr>
         <w:t xml:space="preserve">Git official website: </w:t>
       </w:r>
-      <w:hyperlink r:id="rId46" w:history="1">
+      <w:hyperlink r:id="rId48" w:history="1">
         <w:r>
           <w:rPr>
             <w:rStyle w:val="Hyperlink"/>
@@ -12078,7 +12503,7 @@
           <w:lang w:val="en-US"/>
         </w:rPr>
       </w:pPr>
-      <w:hyperlink r:id="rId47" w:history="1">
+      <w:hyperlink r:id="rId49" w:history="1">
         <w:r>
           <w:rPr>
             <w:rStyle w:val="Hyperlink"/>
@@ -12105,7 +12530,7 @@
           <w:lang w:val="en-US"/>
         </w:rPr>
       </w:pPr>
-      <w:hyperlink r:id="rId48" w:history="1">
+      <w:hyperlink r:id="rId50" w:history="1">
         <w:r>
           <w:rPr>
             <w:rStyle w:val="Hyperlink"/>
@@ -12132,7 +12557,7 @@
           <w:lang w:val="en-US"/>
         </w:rPr>
       </w:pPr>
-      <w:hyperlink r:id="rId49" w:history="1">
+      <w:hyperlink r:id="rId51" w:history="1">
         <w:r>
           <w:rPr>
             <w:rStyle w:val="Hyperlink"/>
@@ -12159,7 +12584,7 @@
           <w:lang w:val="en-US"/>
         </w:rPr>
       </w:pPr>
-      <w:hyperlink r:id="rId50" w:anchor="monthly" w:history="1">
+      <w:hyperlink r:id="rId52" w:anchor="monthly" w:history="1">
         <w:r>
           <w:rPr>
             <w:rStyle w:val="Hyperlink"/>
@@ -12186,7 +12611,7 @@
           <w:lang w:val="en-US"/>
         </w:rPr>
       </w:pPr>
-      <w:hyperlink r:id="rId51" w:anchor="monthly" w:history="1">
+      <w:hyperlink r:id="rId53" w:anchor="monthly" w:history="1">
         <w:r>
           <w:rPr>
             <w:rStyle w:val="Hyperlink"/>
@@ -12213,7 +12638,7 @@
           <w:lang w:val="en-US"/>
         </w:rPr>
       </w:pPr>
-      <w:hyperlink r:id="rId52" w:history="1">
+      <w:hyperlink r:id="rId54" w:history="1">
         <w:r>
           <w:rPr>
             <w:rStyle w:val="Hyperlink"/>
@@ -12240,7 +12665,7 @@
           <w:lang w:val="en-US"/>
         </w:rPr>
       </w:pPr>
-      <w:hyperlink r:id="rId53" w:history="1">
+      <w:hyperlink r:id="rId55" w:history="1">
         <w:r>
           <w:rPr>
             <w:rStyle w:val="Hyperlink"/>

</xml_diff>

<commit_message>
Added File IO module and updated Notes Doc.
</commit_message>
<xml_diff>
--- a/Complete-Python-Developer-ZTM.docx
+++ b/Complete-Python-Developer-ZTM.docx
@@ -8899,14 +8899,6 @@
           <w:lang w:val="en-US"/>
         </w:rPr>
         <w:br/>
-      </w:r>
-      <w:r>
-        <w:rPr>
-          <w:rFonts w:ascii="Courier New" w:hAnsi="Courier New" w:cs="Courier New"/>
-          <w:sz w:val="24"/>
-          <w:szCs w:val="24"/>
-          <w:lang w:val="en-US"/>
-        </w:rPr>
         <w:t>.difference()</w:t>
       </w:r>
       <w:r>
@@ -9129,8 +9121,6 @@
           <w:lang w:val="en-US"/>
         </w:rPr>
       </w:pPr>
-      <w:bookmarkStart w:id="0" w:name="_GoBack"/>
-      <w:bookmarkEnd w:id="0"/>
       <w:r>
         <w:rPr>
           <w:rFonts w:ascii="Times New Roman" w:hAnsi="Times New Roman" w:cs="Times New Roman"/>
@@ -9164,18 +9154,6 @@
         <w:lastRenderedPageBreak/>
         <w:br/>
       </w:r>
-    </w:p>
-    <w:p>
-      <w:pPr>
-        <w:spacing w:line="259" w:lineRule="auto"/>
-        <w:rPr>
-          <w:rFonts w:ascii="Times New Roman" w:hAnsi="Times New Roman" w:cs="Times New Roman"/>
-          <w:b/>
-          <w:sz w:val="24"/>
-          <w:szCs w:val="24"/>
-          <w:lang w:val="en-US"/>
-        </w:rPr>
-      </w:pPr>
       <w:r>
         <w:rPr>
           <w:rFonts w:ascii="Times New Roman" w:hAnsi="Times New Roman" w:cs="Times New Roman"/>
@@ -11405,6 +11383,7 @@
     <w:p>
       <w:pPr>
         <w:spacing w:line="259" w:lineRule="auto"/>
+        <w:jc w:val="center"/>
         <w:rPr>
           <w:rFonts w:ascii="Times New Roman" w:hAnsi="Times New Roman" w:cs="Times New Roman"/>
           <w:b/>
@@ -11413,6 +11392,1680 @@
           <w:lang w:val="en-US"/>
         </w:rPr>
       </w:pPr>
+      <w:r>
+        <w:rPr>
+          <w:rFonts w:ascii="Times New Roman" w:hAnsi="Times New Roman" w:cs="Times New Roman"/>
+          <w:b/>
+          <w:sz w:val="28"/>
+          <w:szCs w:val="24"/>
+          <w:lang w:val="en-US"/>
+        </w:rPr>
+        <w:lastRenderedPageBreak/>
+        <w:t>File IO</w:t>
+      </w:r>
+      <w:r>
+        <w:rPr>
+          <w:rFonts w:ascii="Times New Roman" w:hAnsi="Times New Roman" w:cs="Times New Roman"/>
+          <w:b/>
+          <w:sz w:val="24"/>
+          <w:szCs w:val="24"/>
+          <w:lang w:val="en-US"/>
+        </w:rPr>
+        <w:br/>
+      </w:r>
+    </w:p>
+    <w:p>
+      <w:pPr>
+        <w:pStyle w:val="ListParagraph"/>
+        <w:numPr>
+          <w:ilvl w:val="3"/>
+          <w:numId w:val="5"/>
+        </w:numPr>
+        <w:spacing w:line="360" w:lineRule="auto"/>
+        <w:ind w:left="709"/>
+        <w:rPr>
+          <w:rFonts w:ascii="Times New Roman" w:hAnsi="Times New Roman" w:cs="Times New Roman"/>
+          <w:b/>
+          <w:sz w:val="24"/>
+          <w:szCs w:val="24"/>
+          <w:lang w:val="en-US"/>
+        </w:rPr>
+      </w:pPr>
+      <w:r>
+        <w:rPr>
+          <w:rFonts w:ascii="Times New Roman" w:hAnsi="Times New Roman" w:cs="Times New Roman"/>
+          <w:b/>
+          <w:sz w:val="24"/>
+          <w:szCs w:val="24"/>
+          <w:lang w:val="en-US"/>
+        </w:rPr>
+        <w:t xml:space="preserve">Working </w:t>
+      </w:r>
+      <w:proofErr w:type="gramStart"/>
+      <w:r>
+        <w:rPr>
+          <w:rFonts w:ascii="Times New Roman" w:hAnsi="Times New Roman" w:cs="Times New Roman"/>
+          <w:b/>
+          <w:sz w:val="24"/>
+          <w:szCs w:val="24"/>
+          <w:lang w:val="en-US"/>
+        </w:rPr>
+        <w:t>With</w:t>
+      </w:r>
+      <w:proofErr w:type="gramEnd"/>
+      <w:r>
+        <w:rPr>
+          <w:rFonts w:ascii="Times New Roman" w:hAnsi="Times New Roman" w:cs="Times New Roman"/>
+          <w:b/>
+          <w:sz w:val="24"/>
+          <w:szCs w:val="24"/>
+          <w:lang w:val="en-US"/>
+        </w:rPr>
+        <w:t xml:space="preserve"> Files In Python</w:t>
+      </w:r>
+      <w:r>
+        <w:rPr>
+          <w:rFonts w:ascii="Times New Roman" w:hAnsi="Times New Roman" w:cs="Times New Roman"/>
+          <w:b/>
+          <w:sz w:val="24"/>
+          <w:szCs w:val="24"/>
+          <w:lang w:val="en-US"/>
+        </w:rPr>
+        <w:br/>
+      </w:r>
+      <w:r>
+        <w:rPr>
+          <w:rFonts w:ascii="Times New Roman" w:hAnsi="Times New Roman" w:cs="Times New Roman"/>
+          <w:b/>
+          <w:sz w:val="24"/>
+          <w:szCs w:val="24"/>
+          <w:lang w:val="en-US"/>
+        </w:rPr>
+        <w:br/>
+      </w:r>
+      <w:r>
+        <w:rPr>
+          <w:rFonts w:ascii="Times New Roman" w:hAnsi="Times New Roman" w:cs="Times New Roman"/>
+          <w:sz w:val="24"/>
+          <w:szCs w:val="24"/>
+          <w:lang w:val="en-US"/>
+        </w:rPr>
+        <w:t>IO stands for input-output.</w:t>
+      </w:r>
+      <w:r>
+        <w:rPr>
+          <w:rFonts w:ascii="Times New Roman" w:hAnsi="Times New Roman" w:cs="Times New Roman"/>
+          <w:sz w:val="24"/>
+          <w:szCs w:val="24"/>
+          <w:lang w:val="en-US"/>
+        </w:rPr>
+        <w:br/>
+      </w:r>
+      <w:proofErr w:type="gramStart"/>
+      <w:r>
+        <w:rPr>
+          <w:rFonts w:ascii="Courier New" w:hAnsi="Courier New" w:cs="Courier New"/>
+          <w:sz w:val="24"/>
+          <w:szCs w:val="24"/>
+          <w:lang w:val="en-US"/>
+        </w:rPr>
+        <w:t>open(</w:t>
+      </w:r>
+      <w:proofErr w:type="gramEnd"/>
+      <w:r>
+        <w:rPr>
+          <w:rFonts w:ascii="Courier New" w:hAnsi="Courier New" w:cs="Courier New"/>
+          <w:sz w:val="24"/>
+          <w:szCs w:val="24"/>
+          <w:lang w:val="en-US"/>
+        </w:rPr>
+        <w:t>&lt;</w:t>
+      </w:r>
+      <w:proofErr w:type="spellStart"/>
+      <w:r>
+        <w:rPr>
+          <w:rFonts w:ascii="Courier New" w:hAnsi="Courier New" w:cs="Courier New"/>
+          <w:sz w:val="24"/>
+          <w:szCs w:val="24"/>
+          <w:lang w:val="en-US"/>
+        </w:rPr>
+        <w:t>file_name</w:t>
+      </w:r>
+      <w:proofErr w:type="spellEnd"/>
+      <w:r>
+        <w:rPr>
+          <w:rFonts w:ascii="Courier New" w:hAnsi="Courier New" w:cs="Courier New"/>
+          <w:sz w:val="24"/>
+          <w:szCs w:val="24"/>
+          <w:lang w:val="en-US"/>
+        </w:rPr>
+        <w:t>&gt;)</w:t>
+      </w:r>
+      <w:r>
+        <w:rPr>
+          <w:rFonts w:ascii="Times New Roman" w:hAnsi="Times New Roman" w:cs="Times New Roman"/>
+          <w:sz w:val="24"/>
+          <w:szCs w:val="24"/>
+          <w:lang w:val="en-US"/>
+        </w:rPr>
+        <w:t>: to open any file.</w:t>
+      </w:r>
+      <w:r>
+        <w:rPr>
+          <w:rFonts w:ascii="Times New Roman" w:hAnsi="Times New Roman" w:cs="Times New Roman"/>
+          <w:sz w:val="24"/>
+          <w:szCs w:val="24"/>
+          <w:lang w:val="en-US"/>
+        </w:rPr>
+        <w:br/>
+      </w:r>
+      <w:r>
+        <w:rPr>
+          <w:rFonts w:ascii="Courier New" w:hAnsi="Courier New" w:cs="Courier New"/>
+          <w:sz w:val="24"/>
+          <w:szCs w:val="24"/>
+          <w:lang w:val="en-US"/>
+        </w:rPr>
+        <w:t>.</w:t>
+      </w:r>
+      <w:proofErr w:type="gramStart"/>
+      <w:r>
+        <w:rPr>
+          <w:rFonts w:ascii="Courier New" w:hAnsi="Courier New" w:cs="Courier New"/>
+          <w:sz w:val="24"/>
+          <w:szCs w:val="24"/>
+          <w:lang w:val="en-US"/>
+        </w:rPr>
+        <w:t>read(</w:t>
+      </w:r>
+      <w:proofErr w:type="gramEnd"/>
+      <w:r>
+        <w:rPr>
+          <w:rFonts w:ascii="Courier New" w:hAnsi="Courier New" w:cs="Courier New"/>
+          <w:sz w:val="24"/>
+          <w:szCs w:val="24"/>
+          <w:lang w:val="en-US"/>
+        </w:rPr>
+        <w:t>)</w:t>
+      </w:r>
+      <w:r>
+        <w:rPr>
+          <w:rFonts w:ascii="Times New Roman" w:hAnsi="Times New Roman" w:cs="Times New Roman"/>
+          <w:sz w:val="24"/>
+          <w:szCs w:val="24"/>
+          <w:lang w:val="en-US"/>
+        </w:rPr>
+        <w:t>: to read entire file. It brings the cursor to the end of the file.</w:t>
+      </w:r>
+      <w:r>
+        <w:rPr>
+          <w:rFonts w:ascii="Times New Roman" w:hAnsi="Times New Roman" w:cs="Times New Roman"/>
+          <w:sz w:val="24"/>
+          <w:szCs w:val="24"/>
+          <w:lang w:val="en-US"/>
+        </w:rPr>
+        <w:t xml:space="preserve"> </w:t>
+      </w:r>
+      <w:r>
+        <w:rPr>
+          <w:rFonts w:ascii="Times New Roman" w:hAnsi="Times New Roman" w:cs="Times New Roman"/>
+          <w:sz w:val="24"/>
+          <w:szCs w:val="24"/>
+          <w:lang w:val="en-US"/>
+        </w:rPr>
+        <w:br/>
+      </w:r>
+      <w:r>
+        <w:rPr>
+          <w:rFonts w:ascii="Courier New" w:hAnsi="Courier New" w:cs="Courier New"/>
+          <w:sz w:val="24"/>
+          <w:szCs w:val="24"/>
+          <w:lang w:val="en-US"/>
+        </w:rPr>
+        <w:t>.</w:t>
+      </w:r>
+      <w:proofErr w:type="gramStart"/>
+      <w:r>
+        <w:rPr>
+          <w:rFonts w:ascii="Courier New" w:hAnsi="Courier New" w:cs="Courier New"/>
+          <w:sz w:val="24"/>
+          <w:szCs w:val="24"/>
+          <w:lang w:val="en-US"/>
+        </w:rPr>
+        <w:t>seek(</w:t>
+      </w:r>
+      <w:proofErr w:type="gramEnd"/>
+      <w:r>
+        <w:rPr>
+          <w:rFonts w:ascii="Courier New" w:hAnsi="Courier New" w:cs="Courier New"/>
+          <w:sz w:val="24"/>
+          <w:szCs w:val="24"/>
+          <w:lang w:val="en-US"/>
+        </w:rPr>
+        <w:t>&lt;index&gt;</w:t>
+      </w:r>
+      <w:r>
+        <w:rPr>
+          <w:rFonts w:ascii="Courier New" w:hAnsi="Courier New" w:cs="Courier New"/>
+          <w:sz w:val="24"/>
+          <w:szCs w:val="24"/>
+          <w:lang w:val="en-US"/>
+        </w:rPr>
+        <w:t>)</w:t>
+      </w:r>
+      <w:r>
+        <w:rPr>
+          <w:rFonts w:ascii="Times New Roman" w:hAnsi="Times New Roman" w:cs="Times New Roman"/>
+          <w:sz w:val="24"/>
+          <w:szCs w:val="24"/>
+          <w:lang w:val="en-US"/>
+        </w:rPr>
+        <w:t>: to move the cursor to specified index of the opened file.</w:t>
+      </w:r>
+      <w:r>
+        <w:rPr>
+          <w:rFonts w:ascii="Times New Roman" w:hAnsi="Times New Roman" w:cs="Times New Roman"/>
+          <w:sz w:val="24"/>
+          <w:szCs w:val="24"/>
+          <w:lang w:val="en-US"/>
+        </w:rPr>
+        <w:br/>
+      </w:r>
+      <w:r>
+        <w:rPr>
+          <w:rFonts w:ascii="Courier New" w:hAnsi="Courier New" w:cs="Courier New"/>
+          <w:sz w:val="24"/>
+          <w:szCs w:val="24"/>
+          <w:lang w:val="en-US"/>
+        </w:rPr>
+        <w:t>.</w:t>
+      </w:r>
+      <w:proofErr w:type="spellStart"/>
+      <w:proofErr w:type="gramStart"/>
+      <w:r>
+        <w:rPr>
+          <w:rFonts w:ascii="Courier New" w:hAnsi="Courier New" w:cs="Courier New"/>
+          <w:sz w:val="24"/>
+          <w:szCs w:val="24"/>
+          <w:lang w:val="en-US"/>
+        </w:rPr>
+        <w:t>readline</w:t>
+      </w:r>
+      <w:proofErr w:type="spellEnd"/>
+      <w:r>
+        <w:rPr>
+          <w:rFonts w:ascii="Courier New" w:hAnsi="Courier New" w:cs="Courier New"/>
+          <w:sz w:val="24"/>
+          <w:szCs w:val="24"/>
+          <w:lang w:val="en-US"/>
+        </w:rPr>
+        <w:t>(</w:t>
+      </w:r>
+      <w:proofErr w:type="gramEnd"/>
+      <w:r>
+        <w:rPr>
+          <w:rFonts w:ascii="Courier New" w:hAnsi="Courier New" w:cs="Courier New"/>
+          <w:sz w:val="24"/>
+          <w:szCs w:val="24"/>
+          <w:lang w:val="en-US"/>
+        </w:rPr>
+        <w:t>)</w:t>
+      </w:r>
+      <w:r>
+        <w:rPr>
+          <w:rFonts w:ascii="Times New Roman" w:hAnsi="Times New Roman" w:cs="Times New Roman"/>
+          <w:sz w:val="24"/>
+          <w:szCs w:val="24"/>
+          <w:lang w:val="en-US"/>
+        </w:rPr>
+        <w:t>: to read one line of the opened file.</w:t>
+      </w:r>
+      <w:r>
+        <w:rPr>
+          <w:rFonts w:ascii="Times New Roman" w:hAnsi="Times New Roman" w:cs="Times New Roman"/>
+          <w:sz w:val="24"/>
+          <w:szCs w:val="24"/>
+          <w:lang w:val="en-US"/>
+        </w:rPr>
+        <w:br/>
+      </w:r>
+      <w:r>
+        <w:rPr>
+          <w:rFonts w:ascii="Courier New" w:hAnsi="Courier New" w:cs="Courier New"/>
+          <w:sz w:val="24"/>
+          <w:szCs w:val="24"/>
+          <w:lang w:val="en-US"/>
+        </w:rPr>
+        <w:t>.</w:t>
+      </w:r>
+      <w:proofErr w:type="spellStart"/>
+      <w:proofErr w:type="gramStart"/>
+      <w:r>
+        <w:rPr>
+          <w:rFonts w:ascii="Courier New" w:hAnsi="Courier New" w:cs="Courier New"/>
+          <w:sz w:val="24"/>
+          <w:szCs w:val="24"/>
+          <w:lang w:val="en-US"/>
+        </w:rPr>
+        <w:t>readlines</w:t>
+      </w:r>
+      <w:proofErr w:type="spellEnd"/>
+      <w:r>
+        <w:rPr>
+          <w:rFonts w:ascii="Courier New" w:hAnsi="Courier New" w:cs="Courier New"/>
+          <w:sz w:val="24"/>
+          <w:szCs w:val="24"/>
+          <w:lang w:val="en-US"/>
+        </w:rPr>
+        <w:t>(</w:t>
+      </w:r>
+      <w:proofErr w:type="gramEnd"/>
+      <w:r>
+        <w:rPr>
+          <w:rFonts w:ascii="Courier New" w:hAnsi="Courier New" w:cs="Courier New"/>
+          <w:sz w:val="24"/>
+          <w:szCs w:val="24"/>
+          <w:lang w:val="en-US"/>
+        </w:rPr>
+        <w:t>)</w:t>
+      </w:r>
+      <w:r>
+        <w:rPr>
+          <w:rFonts w:ascii="Times New Roman" w:hAnsi="Times New Roman" w:cs="Times New Roman"/>
+          <w:sz w:val="24"/>
+          <w:szCs w:val="24"/>
+          <w:lang w:val="en-US"/>
+        </w:rPr>
+        <w:t>: to get a list of all the lines of opened file.</w:t>
+      </w:r>
+      <w:r>
+        <w:rPr>
+          <w:rFonts w:ascii="Times New Roman" w:hAnsi="Times New Roman" w:cs="Times New Roman"/>
+          <w:sz w:val="24"/>
+          <w:szCs w:val="24"/>
+          <w:lang w:val="en-US"/>
+        </w:rPr>
+        <w:br/>
+      </w:r>
+      <w:r>
+        <w:rPr>
+          <w:rFonts w:ascii="Courier New" w:hAnsi="Courier New" w:cs="Courier New"/>
+          <w:sz w:val="24"/>
+          <w:szCs w:val="24"/>
+          <w:lang w:val="en-US"/>
+        </w:rPr>
+        <w:t>.</w:t>
+      </w:r>
+      <w:proofErr w:type="gramStart"/>
+      <w:r>
+        <w:rPr>
+          <w:rFonts w:ascii="Courier New" w:hAnsi="Courier New" w:cs="Courier New"/>
+          <w:sz w:val="24"/>
+          <w:szCs w:val="24"/>
+          <w:lang w:val="en-US"/>
+        </w:rPr>
+        <w:t>close(</w:t>
+      </w:r>
+      <w:proofErr w:type="gramEnd"/>
+      <w:r>
+        <w:rPr>
+          <w:rFonts w:ascii="Courier New" w:hAnsi="Courier New" w:cs="Courier New"/>
+          <w:sz w:val="24"/>
+          <w:szCs w:val="24"/>
+          <w:lang w:val="en-US"/>
+        </w:rPr>
+        <w:t>)</w:t>
+      </w:r>
+      <w:r>
+        <w:rPr>
+          <w:rFonts w:ascii="Times New Roman" w:hAnsi="Times New Roman" w:cs="Times New Roman"/>
+          <w:sz w:val="24"/>
+          <w:szCs w:val="24"/>
+          <w:lang w:val="en-US"/>
+        </w:rPr>
+        <w:t>: to close the opened file.</w:t>
+      </w:r>
+      <w:r>
+        <w:rPr>
+          <w:rFonts w:ascii="Times New Roman" w:hAnsi="Times New Roman" w:cs="Times New Roman"/>
+          <w:sz w:val="24"/>
+          <w:szCs w:val="24"/>
+          <w:lang w:val="en-US"/>
+        </w:rPr>
+        <w:br/>
+      </w:r>
+      <w:r>
+        <w:rPr>
+          <w:rFonts w:ascii="Times New Roman" w:hAnsi="Times New Roman" w:cs="Times New Roman"/>
+          <w:sz w:val="24"/>
+          <w:szCs w:val="24"/>
+          <w:lang w:val="en-US"/>
+        </w:rPr>
+        <w:br/>
+      </w:r>
+    </w:p>
+    <w:p>
+      <w:pPr>
+        <w:pStyle w:val="ListParagraph"/>
+        <w:numPr>
+          <w:ilvl w:val="3"/>
+          <w:numId w:val="5"/>
+        </w:numPr>
+        <w:spacing w:line="360" w:lineRule="auto"/>
+        <w:ind w:left="709"/>
+        <w:rPr>
+          <w:rFonts w:ascii="Times New Roman" w:hAnsi="Times New Roman" w:cs="Times New Roman"/>
+          <w:b/>
+          <w:sz w:val="24"/>
+          <w:szCs w:val="24"/>
+          <w:lang w:val="en-US"/>
+        </w:rPr>
+      </w:pPr>
+      <w:r>
+        <w:rPr>
+          <w:rFonts w:ascii="Times New Roman" w:hAnsi="Times New Roman" w:cs="Times New Roman"/>
+          <w:b/>
+          <w:sz w:val="24"/>
+          <w:szCs w:val="24"/>
+          <w:lang w:val="en-US"/>
+        </w:rPr>
+        <w:t>Read, Write, Append</w:t>
+      </w:r>
+      <w:r>
+        <w:rPr>
+          <w:rFonts w:ascii="Times New Roman" w:hAnsi="Times New Roman" w:cs="Times New Roman"/>
+          <w:b/>
+          <w:sz w:val="24"/>
+          <w:szCs w:val="24"/>
+          <w:lang w:val="en-US"/>
+        </w:rPr>
+        <w:br/>
+      </w:r>
+      <w:r>
+        <w:rPr>
+          <w:rFonts w:ascii="Times New Roman" w:hAnsi="Times New Roman" w:cs="Times New Roman"/>
+          <w:b/>
+          <w:sz w:val="24"/>
+          <w:szCs w:val="24"/>
+          <w:lang w:val="en-US"/>
+        </w:rPr>
+        <w:br/>
+      </w:r>
+      <w:r>
+        <w:rPr>
+          <w:rFonts w:ascii="Courier New" w:hAnsi="Courier New" w:cs="Courier New"/>
+          <w:sz w:val="24"/>
+          <w:szCs w:val="24"/>
+          <w:lang w:val="en-US"/>
+        </w:rPr>
+        <w:t xml:space="preserve">with </w:t>
+      </w:r>
+      <w:proofErr w:type="gramStart"/>
+      <w:r>
+        <w:rPr>
+          <w:rFonts w:ascii="Courier New" w:hAnsi="Courier New" w:cs="Courier New"/>
+          <w:sz w:val="24"/>
+          <w:szCs w:val="24"/>
+          <w:lang w:val="en-US"/>
+        </w:rPr>
+        <w:t>open(</w:t>
+      </w:r>
+      <w:proofErr w:type="gramEnd"/>
+      <w:r>
+        <w:rPr>
+          <w:rFonts w:ascii="Courier New" w:hAnsi="Courier New" w:cs="Courier New"/>
+          <w:sz w:val="24"/>
+          <w:szCs w:val="24"/>
+          <w:lang w:val="en-US"/>
+        </w:rPr>
+        <w:t>&lt;</w:t>
+      </w:r>
+      <w:proofErr w:type="spellStart"/>
+      <w:r>
+        <w:rPr>
+          <w:rFonts w:ascii="Courier New" w:hAnsi="Courier New" w:cs="Courier New"/>
+          <w:sz w:val="24"/>
+          <w:szCs w:val="24"/>
+          <w:lang w:val="en-US"/>
+        </w:rPr>
+        <w:t>file_name</w:t>
+      </w:r>
+      <w:proofErr w:type="spellEnd"/>
+      <w:r>
+        <w:rPr>
+          <w:rFonts w:ascii="Courier New" w:hAnsi="Courier New" w:cs="Courier New"/>
+          <w:sz w:val="24"/>
+          <w:szCs w:val="24"/>
+          <w:lang w:val="en-US"/>
+        </w:rPr>
+        <w:t>&gt;) as &lt;</w:t>
+      </w:r>
+      <w:proofErr w:type="spellStart"/>
+      <w:r>
+        <w:rPr>
+          <w:rFonts w:ascii="Courier New" w:hAnsi="Courier New" w:cs="Courier New"/>
+          <w:sz w:val="24"/>
+          <w:szCs w:val="24"/>
+          <w:lang w:val="en-US"/>
+        </w:rPr>
+        <w:t>variable_name</w:t>
+      </w:r>
+      <w:proofErr w:type="spellEnd"/>
+      <w:r>
+        <w:rPr>
+          <w:rFonts w:ascii="Courier New" w:hAnsi="Courier New" w:cs="Courier New"/>
+          <w:sz w:val="24"/>
+          <w:szCs w:val="24"/>
+          <w:lang w:val="en-US"/>
+        </w:rPr>
+        <w:t>&gt;</w:t>
+      </w:r>
+      <w:r>
+        <w:rPr>
+          <w:rFonts w:ascii="Times New Roman" w:hAnsi="Times New Roman" w:cs="Times New Roman"/>
+          <w:sz w:val="24"/>
+          <w:szCs w:val="24"/>
+          <w:lang w:val="en-US"/>
+        </w:rPr>
+        <w:t>: file opened like this don’t need to be close.</w:t>
+      </w:r>
+      <w:r>
+        <w:rPr>
+          <w:rFonts w:ascii="Times New Roman" w:hAnsi="Times New Roman" w:cs="Times New Roman"/>
+          <w:sz w:val="24"/>
+          <w:szCs w:val="24"/>
+          <w:lang w:val="en-US"/>
+        </w:rPr>
+        <w:br/>
+      </w:r>
+      <w:r>
+        <w:rPr>
+          <w:rFonts w:ascii="Courier New" w:hAnsi="Courier New" w:cs="Courier New"/>
+          <w:sz w:val="24"/>
+          <w:szCs w:val="24"/>
+          <w:lang w:val="en-US"/>
+        </w:rPr>
+        <w:t>mode=’r’</w:t>
+      </w:r>
+      <w:r>
+        <w:rPr>
+          <w:rFonts w:ascii="Times New Roman" w:hAnsi="Times New Roman" w:cs="Times New Roman"/>
+          <w:sz w:val="24"/>
+          <w:szCs w:val="24"/>
+          <w:lang w:val="en-US"/>
+        </w:rPr>
+        <w:t>: opening file in reading mode.</w:t>
+      </w:r>
+      <w:r>
+        <w:rPr>
+          <w:rFonts w:ascii="Times New Roman" w:hAnsi="Times New Roman" w:cs="Times New Roman"/>
+          <w:sz w:val="24"/>
+          <w:szCs w:val="24"/>
+          <w:lang w:val="en-US"/>
+        </w:rPr>
+        <w:t xml:space="preserve"> This is default mode of open statement.</w:t>
+      </w:r>
+      <w:r>
+        <w:rPr>
+          <w:rFonts w:ascii="Times New Roman" w:hAnsi="Times New Roman" w:cs="Times New Roman"/>
+          <w:sz w:val="24"/>
+          <w:szCs w:val="24"/>
+          <w:lang w:val="en-US"/>
+        </w:rPr>
+        <w:br/>
+      </w:r>
+      <w:r>
+        <w:rPr>
+          <w:rFonts w:ascii="Courier New" w:hAnsi="Courier New" w:cs="Courier New"/>
+          <w:sz w:val="24"/>
+          <w:szCs w:val="24"/>
+          <w:lang w:val="en-US"/>
+        </w:rPr>
+        <w:t>mode=’w’</w:t>
+      </w:r>
+      <w:r>
+        <w:rPr>
+          <w:rFonts w:ascii="Times New Roman" w:hAnsi="Times New Roman" w:cs="Times New Roman"/>
+          <w:sz w:val="24"/>
+          <w:szCs w:val="24"/>
+          <w:lang w:val="en-US"/>
+        </w:rPr>
+        <w:t>: opening file in writing mode.</w:t>
+      </w:r>
+      <w:r>
+        <w:rPr>
+          <w:rFonts w:ascii="Times New Roman" w:hAnsi="Times New Roman" w:cs="Times New Roman"/>
+          <w:sz w:val="24"/>
+          <w:szCs w:val="24"/>
+          <w:lang w:val="en-US"/>
+        </w:rPr>
+        <w:t xml:space="preserve"> Returns the number of (characters written) indexes moved by cursor while writing. Clears the file before writing. Creates a new file if it doesn’t exist.</w:t>
+      </w:r>
+      <w:r>
+        <w:rPr>
+          <w:rFonts w:ascii="Times New Roman" w:hAnsi="Times New Roman" w:cs="Times New Roman"/>
+          <w:sz w:val="24"/>
+          <w:szCs w:val="24"/>
+          <w:lang w:val="en-US"/>
+        </w:rPr>
+        <w:br/>
+      </w:r>
+      <w:proofErr w:type="gramStart"/>
+      <w:r>
+        <w:rPr>
+          <w:rFonts w:ascii="Courier New" w:hAnsi="Courier New" w:cs="Courier New"/>
+          <w:sz w:val="24"/>
+          <w:szCs w:val="24"/>
+          <w:lang w:val="en-US"/>
+        </w:rPr>
+        <w:t>mode</w:t>
+      </w:r>
+      <w:proofErr w:type="gramEnd"/>
+      <w:r>
+        <w:rPr>
+          <w:rFonts w:ascii="Courier New" w:hAnsi="Courier New" w:cs="Courier New"/>
+          <w:sz w:val="24"/>
+          <w:szCs w:val="24"/>
+          <w:lang w:val="en-US"/>
+        </w:rPr>
+        <w:t>=:r+’</w:t>
+      </w:r>
+      <w:r>
+        <w:rPr>
+          <w:rFonts w:ascii="Times New Roman" w:hAnsi="Times New Roman" w:cs="Times New Roman"/>
+          <w:sz w:val="24"/>
+          <w:szCs w:val="24"/>
+          <w:lang w:val="en-US"/>
+        </w:rPr>
+        <w:t>: opening file in read + write mode.</w:t>
+      </w:r>
+      <w:r>
+        <w:rPr>
+          <w:rFonts w:ascii="Times New Roman" w:hAnsi="Times New Roman" w:cs="Times New Roman"/>
+          <w:sz w:val="24"/>
+          <w:szCs w:val="24"/>
+          <w:lang w:val="en-US"/>
+        </w:rPr>
+        <w:t xml:space="preserve"> Writing with this mode, overwrites the existing content of the file without clearing it. </w:t>
+      </w:r>
+      <w:r>
+        <w:rPr>
+          <w:rFonts w:ascii="Times New Roman" w:hAnsi="Times New Roman" w:cs="Times New Roman"/>
+          <w:sz w:val="24"/>
+          <w:szCs w:val="24"/>
+          <w:lang w:val="en-US"/>
+        </w:rPr>
+        <w:t>It will</w:t>
+      </w:r>
+      <w:r>
+        <w:rPr>
+          <w:rFonts w:ascii="Times New Roman" w:hAnsi="Times New Roman" w:cs="Times New Roman"/>
+          <w:sz w:val="24"/>
+          <w:szCs w:val="24"/>
+          <w:lang w:val="en-US"/>
+        </w:rPr>
+        <w:t xml:space="preserve"> </w:t>
+      </w:r>
+      <w:r>
+        <w:rPr>
+          <w:rFonts w:ascii="Times New Roman" w:hAnsi="Times New Roman" w:cs="Times New Roman"/>
+          <w:sz w:val="24"/>
+          <w:szCs w:val="24"/>
+          <w:lang w:val="en-US"/>
+        </w:rPr>
+        <w:t>throw an error if file</w:t>
+      </w:r>
+      <w:r>
+        <w:rPr>
+          <w:rFonts w:ascii="Times New Roman" w:hAnsi="Times New Roman" w:cs="Times New Roman"/>
+          <w:sz w:val="24"/>
+          <w:szCs w:val="24"/>
+          <w:lang w:val="en-US"/>
+        </w:rPr>
+        <w:t xml:space="preserve"> doesn’t exist</w:t>
+      </w:r>
+      <w:r>
+        <w:rPr>
+          <w:rFonts w:ascii="Times New Roman" w:hAnsi="Times New Roman" w:cs="Times New Roman"/>
+          <w:sz w:val="24"/>
+          <w:szCs w:val="24"/>
+          <w:lang w:val="en-US"/>
+        </w:rPr>
+        <w:t xml:space="preserve"> at the specified location</w:t>
+      </w:r>
+      <w:r>
+        <w:rPr>
+          <w:rFonts w:ascii="Times New Roman" w:hAnsi="Times New Roman" w:cs="Times New Roman"/>
+          <w:sz w:val="24"/>
+          <w:szCs w:val="24"/>
+          <w:lang w:val="en-US"/>
+        </w:rPr>
+        <w:t>.</w:t>
+      </w:r>
+      <w:r>
+        <w:rPr>
+          <w:rFonts w:ascii="Times New Roman" w:hAnsi="Times New Roman" w:cs="Times New Roman"/>
+          <w:sz w:val="24"/>
+          <w:szCs w:val="24"/>
+          <w:lang w:val="en-US"/>
+        </w:rPr>
+        <w:br/>
+      </w:r>
+      <w:r>
+        <w:rPr>
+          <w:rFonts w:ascii="Courier New" w:hAnsi="Courier New" w:cs="Courier New"/>
+          <w:sz w:val="24"/>
+          <w:szCs w:val="24"/>
+          <w:lang w:val="en-US"/>
+        </w:rPr>
+        <w:t>mode=’a’</w:t>
+      </w:r>
+      <w:r>
+        <w:rPr>
+          <w:rFonts w:ascii="Times New Roman" w:hAnsi="Times New Roman" w:cs="Times New Roman"/>
+          <w:sz w:val="24"/>
+          <w:szCs w:val="24"/>
+          <w:lang w:val="en-US"/>
+        </w:rPr>
+        <w:t>: opening file in append mode.</w:t>
+      </w:r>
+      <w:r>
+        <w:rPr>
+          <w:rFonts w:ascii="Times New Roman" w:hAnsi="Times New Roman" w:cs="Times New Roman"/>
+          <w:sz w:val="24"/>
+          <w:szCs w:val="24"/>
+          <w:lang w:val="en-US"/>
+        </w:rPr>
+        <w:t xml:space="preserve"> </w:t>
+      </w:r>
+      <w:r>
+        <w:rPr>
+          <w:rFonts w:ascii="Times New Roman" w:hAnsi="Times New Roman" w:cs="Times New Roman"/>
+          <w:sz w:val="24"/>
+          <w:szCs w:val="24"/>
+          <w:lang w:val="en-US"/>
+        </w:rPr>
+        <w:t xml:space="preserve">Returns the number of (characters written) indexes moved by cursor while writing. </w:t>
+      </w:r>
+      <w:r>
+        <w:rPr>
+          <w:rFonts w:ascii="Times New Roman" w:hAnsi="Times New Roman" w:cs="Times New Roman"/>
+          <w:sz w:val="24"/>
+          <w:szCs w:val="24"/>
+          <w:lang w:val="en-US"/>
+        </w:rPr>
+        <w:t>Writes the</w:t>
+      </w:r>
+      <w:r>
+        <w:rPr>
+          <w:rFonts w:ascii="Times New Roman" w:hAnsi="Times New Roman" w:cs="Times New Roman"/>
+          <w:sz w:val="24"/>
+          <w:szCs w:val="24"/>
+          <w:lang w:val="en-US"/>
+        </w:rPr>
+        <w:t xml:space="preserve"> </w:t>
+      </w:r>
+      <w:r>
+        <w:rPr>
+          <w:rFonts w:ascii="Times New Roman" w:hAnsi="Times New Roman" w:cs="Times New Roman"/>
+          <w:sz w:val="24"/>
+          <w:szCs w:val="24"/>
+          <w:lang w:val="en-US"/>
+        </w:rPr>
+        <w:t>provided content at the end of existing file</w:t>
+      </w:r>
+      <w:r>
+        <w:rPr>
+          <w:rFonts w:ascii="Times New Roman" w:hAnsi="Times New Roman" w:cs="Times New Roman"/>
+          <w:sz w:val="24"/>
+          <w:szCs w:val="24"/>
+          <w:lang w:val="en-US"/>
+        </w:rPr>
+        <w:t>. Creates a new file if it doesn’t exist.</w:t>
+      </w:r>
+      <w:r>
+        <w:rPr>
+          <w:rFonts w:ascii="Times New Roman" w:hAnsi="Times New Roman" w:cs="Times New Roman"/>
+          <w:sz w:val="24"/>
+          <w:szCs w:val="24"/>
+          <w:lang w:val="en-US"/>
+        </w:rPr>
+        <w:br/>
+      </w:r>
+      <w:r>
+        <w:rPr>
+          <w:rFonts w:ascii="Times New Roman" w:hAnsi="Times New Roman" w:cs="Times New Roman"/>
+          <w:sz w:val="24"/>
+          <w:szCs w:val="24"/>
+          <w:lang w:val="en-US"/>
+        </w:rPr>
+        <w:br/>
+      </w:r>
+    </w:p>
+    <w:p>
+      <w:pPr>
+        <w:spacing w:line="259" w:lineRule="auto"/>
+        <w:rPr>
+          <w:rFonts w:ascii="Times New Roman" w:hAnsi="Times New Roman" w:cs="Times New Roman"/>
+          <w:b/>
+          <w:sz w:val="24"/>
+          <w:szCs w:val="24"/>
+          <w:lang w:val="en-US"/>
+        </w:rPr>
+      </w:pPr>
+      <w:r>
+        <w:rPr>
+          <w:rFonts w:ascii="Times New Roman" w:hAnsi="Times New Roman" w:cs="Times New Roman"/>
+          <w:b/>
+          <w:sz w:val="24"/>
+          <w:szCs w:val="24"/>
+          <w:lang w:val="en-US"/>
+        </w:rPr>
+        <w:br w:type="page"/>
+      </w:r>
+    </w:p>
+    <w:p>
+      <w:pPr>
+        <w:pStyle w:val="ListParagraph"/>
+        <w:numPr>
+          <w:ilvl w:val="3"/>
+          <w:numId w:val="5"/>
+        </w:numPr>
+        <w:spacing w:line="360" w:lineRule="auto"/>
+        <w:ind w:left="709"/>
+        <w:rPr>
+          <w:rFonts w:ascii="Times New Roman" w:hAnsi="Times New Roman" w:cs="Times New Roman"/>
+          <w:b/>
+          <w:sz w:val="24"/>
+          <w:szCs w:val="24"/>
+          <w:lang w:val="en-US"/>
+        </w:rPr>
+      </w:pPr>
+      <w:r>
+        <w:rPr>
+          <w:rFonts w:ascii="Times New Roman" w:hAnsi="Times New Roman" w:cs="Times New Roman"/>
+          <w:b/>
+          <w:sz w:val="24"/>
+          <w:szCs w:val="24"/>
+          <w:lang w:val="en-US"/>
+        </w:rPr>
+        <w:lastRenderedPageBreak/>
+        <w:t>File Path</w:t>
+      </w:r>
+      <w:r>
+        <w:rPr>
+          <w:rFonts w:ascii="Times New Roman" w:hAnsi="Times New Roman" w:cs="Times New Roman"/>
+          <w:b/>
+          <w:sz w:val="24"/>
+          <w:szCs w:val="24"/>
+          <w:lang w:val="en-US"/>
+        </w:rPr>
+        <w:br/>
+      </w:r>
+      <w:r>
+        <w:rPr>
+          <w:rFonts w:ascii="Times New Roman" w:hAnsi="Times New Roman" w:cs="Times New Roman"/>
+          <w:b/>
+          <w:sz w:val="24"/>
+          <w:szCs w:val="24"/>
+          <w:lang w:val="en-US"/>
+        </w:rPr>
+        <w:br/>
+      </w:r>
+      <w:r>
+        <w:rPr>
+          <w:rFonts w:ascii="Courier New" w:hAnsi="Courier New" w:cs="Courier New"/>
+          <w:sz w:val="24"/>
+          <w:szCs w:val="24"/>
+          <w:lang w:val="en-US"/>
+        </w:rPr>
+        <w:t>“</w:t>
+      </w:r>
+      <w:r>
+        <w:rPr>
+          <w:rFonts w:ascii="Courier New" w:hAnsi="Courier New" w:cs="Courier New"/>
+          <w:sz w:val="24"/>
+          <w:szCs w:val="24"/>
+          <w:lang w:val="en-US"/>
+        </w:rPr>
+        <w:t>.\\</w:t>
+      </w:r>
+      <w:proofErr w:type="spellStart"/>
+      <w:r>
+        <w:rPr>
+          <w:rFonts w:ascii="Courier New" w:hAnsi="Courier New" w:cs="Courier New"/>
+          <w:sz w:val="24"/>
+          <w:szCs w:val="24"/>
+          <w:lang w:val="en-US"/>
+        </w:rPr>
+        <w:t>test_folder</w:t>
+      </w:r>
+      <w:proofErr w:type="spellEnd"/>
+      <w:r>
+        <w:rPr>
+          <w:rFonts w:ascii="Courier New" w:hAnsi="Courier New" w:cs="Courier New"/>
+          <w:sz w:val="24"/>
+          <w:szCs w:val="24"/>
+          <w:lang w:val="en-US"/>
+        </w:rPr>
+        <w:t>\\test.txt”</w:t>
+      </w:r>
+      <w:r>
+        <w:rPr>
+          <w:rFonts w:ascii="Times New Roman" w:hAnsi="Times New Roman" w:cs="Times New Roman"/>
+          <w:sz w:val="24"/>
+          <w:szCs w:val="24"/>
+          <w:lang w:val="en-US"/>
+        </w:rPr>
+        <w:t>: to access file with relative file path (WINDOWS)</w:t>
+      </w:r>
+      <w:proofErr w:type="gramStart"/>
+      <w:r>
+        <w:rPr>
+          <w:rFonts w:ascii="Times New Roman" w:hAnsi="Times New Roman" w:cs="Times New Roman"/>
+          <w:sz w:val="24"/>
+          <w:szCs w:val="24"/>
+          <w:lang w:val="en-US"/>
+        </w:rPr>
+        <w:t>.</w:t>
+      </w:r>
+      <w:proofErr w:type="gramEnd"/>
+      <w:r>
+        <w:rPr>
+          <w:rFonts w:ascii="Times New Roman" w:hAnsi="Times New Roman" w:cs="Times New Roman"/>
+          <w:sz w:val="24"/>
+          <w:szCs w:val="24"/>
+          <w:lang w:val="en-US"/>
+        </w:rPr>
+        <w:br/>
+      </w:r>
+      <w:r>
+        <w:rPr>
+          <w:rFonts w:ascii="Courier New" w:hAnsi="Courier New" w:cs="Courier New"/>
+          <w:sz w:val="24"/>
+          <w:szCs w:val="24"/>
+          <w:lang w:val="en-US"/>
+        </w:rPr>
+        <w:t>“</w:t>
+      </w:r>
+      <w:r>
+        <w:rPr>
+          <w:rFonts w:ascii="Courier New" w:hAnsi="Courier New" w:cs="Courier New"/>
+          <w:sz w:val="24"/>
+          <w:szCs w:val="24"/>
+          <w:lang w:val="en-US"/>
+        </w:rPr>
+        <w:t>./</w:t>
+      </w:r>
+      <w:proofErr w:type="spellStart"/>
+      <w:r>
+        <w:rPr>
+          <w:rFonts w:ascii="Courier New" w:hAnsi="Courier New" w:cs="Courier New"/>
+          <w:sz w:val="24"/>
+          <w:szCs w:val="24"/>
+          <w:lang w:val="en-US"/>
+        </w:rPr>
+        <w:t>test_folder</w:t>
+      </w:r>
+      <w:proofErr w:type="spellEnd"/>
+      <w:r>
+        <w:rPr>
+          <w:rFonts w:ascii="Courier New" w:hAnsi="Courier New" w:cs="Courier New"/>
+          <w:sz w:val="24"/>
+          <w:szCs w:val="24"/>
+          <w:lang w:val="en-US"/>
+        </w:rPr>
+        <w:t>/</w:t>
+      </w:r>
+      <w:r>
+        <w:rPr>
+          <w:rFonts w:ascii="Courier New" w:hAnsi="Courier New" w:cs="Courier New"/>
+          <w:sz w:val="24"/>
+          <w:szCs w:val="24"/>
+          <w:lang w:val="en-US"/>
+        </w:rPr>
+        <w:t>test.txt”</w:t>
+      </w:r>
+      <w:r>
+        <w:rPr>
+          <w:rFonts w:ascii="Times New Roman" w:hAnsi="Times New Roman" w:cs="Times New Roman"/>
+          <w:sz w:val="24"/>
+          <w:szCs w:val="24"/>
+          <w:lang w:val="en-US"/>
+        </w:rPr>
+        <w:t>: to access file with relative file path (</w:t>
+      </w:r>
+      <w:r>
+        <w:rPr>
+          <w:rFonts w:ascii="Times New Roman" w:hAnsi="Times New Roman" w:cs="Times New Roman"/>
+          <w:sz w:val="24"/>
+          <w:szCs w:val="24"/>
+          <w:lang w:val="en-US"/>
+        </w:rPr>
+        <w:t>LINUX</w:t>
+      </w:r>
+      <w:r>
+        <w:rPr>
+          <w:rFonts w:ascii="Times New Roman" w:hAnsi="Times New Roman" w:cs="Times New Roman"/>
+          <w:sz w:val="24"/>
+          <w:szCs w:val="24"/>
+          <w:lang w:val="en-US"/>
+        </w:rPr>
+        <w:t>)</w:t>
+      </w:r>
+      <w:proofErr w:type="gramStart"/>
+      <w:r>
+        <w:rPr>
+          <w:rFonts w:ascii="Times New Roman" w:hAnsi="Times New Roman" w:cs="Times New Roman"/>
+          <w:sz w:val="24"/>
+          <w:szCs w:val="24"/>
+          <w:lang w:val="en-US"/>
+        </w:rPr>
+        <w:t>.</w:t>
+      </w:r>
+      <w:proofErr w:type="gramEnd"/>
+      <w:r>
+        <w:rPr>
+          <w:rFonts w:ascii="Times New Roman" w:hAnsi="Times New Roman" w:cs="Times New Roman"/>
+          <w:sz w:val="24"/>
+          <w:szCs w:val="24"/>
+          <w:lang w:val="en-US"/>
+        </w:rPr>
+        <w:br/>
+      </w:r>
+      <w:r>
+        <w:rPr>
+          <w:rFonts w:ascii="Courier New" w:hAnsi="Courier New" w:cs="Courier New"/>
+          <w:sz w:val="24"/>
+          <w:szCs w:val="24"/>
+          <w:lang w:val="en-US"/>
+        </w:rPr>
+        <w:t>“D:\…\\</w:t>
+      </w:r>
+      <w:proofErr w:type="spellStart"/>
+      <w:r>
+        <w:rPr>
+          <w:rFonts w:ascii="Courier New" w:hAnsi="Courier New" w:cs="Courier New"/>
+          <w:sz w:val="24"/>
+          <w:szCs w:val="24"/>
+          <w:lang w:val="en-US"/>
+        </w:rPr>
+        <w:t>test_folder</w:t>
+      </w:r>
+      <w:proofErr w:type="spellEnd"/>
+      <w:r>
+        <w:rPr>
+          <w:rFonts w:ascii="Courier New" w:hAnsi="Courier New" w:cs="Courier New"/>
+          <w:sz w:val="24"/>
+          <w:szCs w:val="24"/>
+          <w:lang w:val="en-US"/>
+        </w:rPr>
+        <w:t>\\test.txt”</w:t>
+      </w:r>
+      <w:r>
+        <w:rPr>
+          <w:rFonts w:ascii="Times New Roman" w:hAnsi="Times New Roman" w:cs="Times New Roman"/>
+          <w:sz w:val="24"/>
+          <w:szCs w:val="24"/>
+          <w:lang w:val="en-US"/>
+        </w:rPr>
+        <w:t>: to access file with absolute file path (WINDOWS)</w:t>
+      </w:r>
+      <w:proofErr w:type="gramStart"/>
+      <w:r>
+        <w:rPr>
+          <w:rFonts w:ascii="Times New Roman" w:hAnsi="Times New Roman" w:cs="Times New Roman"/>
+          <w:sz w:val="24"/>
+          <w:szCs w:val="24"/>
+          <w:lang w:val="en-US"/>
+        </w:rPr>
+        <w:t>.</w:t>
+      </w:r>
+      <w:proofErr w:type="gramEnd"/>
+      <w:r>
+        <w:rPr>
+          <w:rFonts w:ascii="Times New Roman" w:hAnsi="Times New Roman" w:cs="Times New Roman"/>
+          <w:sz w:val="24"/>
+          <w:szCs w:val="24"/>
+          <w:lang w:val="en-US"/>
+        </w:rPr>
+        <w:br/>
+      </w:r>
+      <w:r>
+        <w:rPr>
+          <w:rFonts w:ascii="Courier New" w:hAnsi="Courier New" w:cs="Courier New"/>
+          <w:sz w:val="24"/>
+          <w:szCs w:val="24"/>
+          <w:lang w:val="en-US"/>
+        </w:rPr>
+        <w:t>“</w:t>
+      </w:r>
+      <w:r>
+        <w:rPr>
+          <w:rFonts w:ascii="Courier New" w:hAnsi="Courier New" w:cs="Courier New"/>
+          <w:sz w:val="24"/>
+          <w:szCs w:val="24"/>
+          <w:lang w:val="en-US"/>
+        </w:rPr>
+        <w:t>Users/</w:t>
+      </w:r>
+      <w:r>
+        <w:rPr>
+          <w:rFonts w:ascii="Courier New" w:hAnsi="Courier New" w:cs="Courier New"/>
+          <w:sz w:val="24"/>
+          <w:szCs w:val="24"/>
+          <w:lang w:val="en-US"/>
+        </w:rPr>
+        <w:t>…</w:t>
+      </w:r>
+      <w:r>
+        <w:rPr>
+          <w:rFonts w:ascii="Courier New" w:hAnsi="Courier New" w:cs="Courier New"/>
+          <w:sz w:val="24"/>
+          <w:szCs w:val="24"/>
+          <w:lang w:val="en-US"/>
+        </w:rPr>
+        <w:t>/</w:t>
+      </w:r>
+      <w:proofErr w:type="spellStart"/>
+      <w:r>
+        <w:rPr>
+          <w:rFonts w:ascii="Courier New" w:hAnsi="Courier New" w:cs="Courier New"/>
+          <w:sz w:val="24"/>
+          <w:szCs w:val="24"/>
+          <w:lang w:val="en-US"/>
+        </w:rPr>
+        <w:t>test_folder</w:t>
+      </w:r>
+      <w:proofErr w:type="spellEnd"/>
+      <w:r>
+        <w:rPr>
+          <w:rFonts w:ascii="Courier New" w:hAnsi="Courier New" w:cs="Courier New"/>
+          <w:sz w:val="24"/>
+          <w:szCs w:val="24"/>
+          <w:lang w:val="en-US"/>
+        </w:rPr>
+        <w:t>/</w:t>
+      </w:r>
+      <w:r>
+        <w:rPr>
+          <w:rFonts w:ascii="Courier New" w:hAnsi="Courier New" w:cs="Courier New"/>
+          <w:sz w:val="24"/>
+          <w:szCs w:val="24"/>
+          <w:lang w:val="en-US"/>
+        </w:rPr>
+        <w:t>test.txt”</w:t>
+      </w:r>
+      <w:r>
+        <w:rPr>
+          <w:rFonts w:ascii="Times New Roman" w:hAnsi="Times New Roman" w:cs="Times New Roman"/>
+          <w:sz w:val="24"/>
+          <w:szCs w:val="24"/>
+          <w:lang w:val="en-US"/>
+        </w:rPr>
+        <w:t>: to access file with absolute file path (</w:t>
+      </w:r>
+      <w:r>
+        <w:rPr>
+          <w:rFonts w:ascii="Times New Roman" w:hAnsi="Times New Roman" w:cs="Times New Roman"/>
+          <w:sz w:val="24"/>
+          <w:szCs w:val="24"/>
+          <w:lang w:val="en-US"/>
+        </w:rPr>
+        <w:t>LINUX</w:t>
+      </w:r>
+      <w:r>
+        <w:rPr>
+          <w:rFonts w:ascii="Times New Roman" w:hAnsi="Times New Roman" w:cs="Times New Roman"/>
+          <w:sz w:val="24"/>
+          <w:szCs w:val="24"/>
+          <w:lang w:val="en-US"/>
+        </w:rPr>
+        <w:t>).</w:t>
+      </w:r>
+      <w:r>
+        <w:rPr>
+          <w:rFonts w:ascii="Times New Roman" w:hAnsi="Times New Roman" w:cs="Times New Roman"/>
+          <w:sz w:val="24"/>
+          <w:szCs w:val="24"/>
+          <w:lang w:val="en-US"/>
+        </w:rPr>
+        <w:br/>
+      </w:r>
+      <w:r>
+        <w:rPr>
+          <w:rFonts w:ascii="Times New Roman" w:hAnsi="Times New Roman" w:cs="Times New Roman"/>
+          <w:b/>
+          <w:sz w:val="24"/>
+          <w:szCs w:val="24"/>
+          <w:lang w:val="en-US"/>
+        </w:rPr>
+        <w:br/>
+      </w:r>
+      <w:r>
+        <w:rPr>
+          <w:rFonts w:ascii="Times New Roman" w:hAnsi="Times New Roman" w:cs="Times New Roman"/>
+          <w:sz w:val="24"/>
+          <w:szCs w:val="24"/>
+          <w:lang w:val="en-US"/>
+        </w:rPr>
+        <w:t xml:space="preserve">Python module </w:t>
+      </w:r>
+      <w:proofErr w:type="spellStart"/>
+      <w:r>
+        <w:rPr>
+          <w:rFonts w:ascii="Times New Roman" w:hAnsi="Times New Roman" w:cs="Times New Roman"/>
+          <w:sz w:val="24"/>
+          <w:szCs w:val="24"/>
+          <w:lang w:val="en-US"/>
+        </w:rPr>
+        <w:t>pathlib</w:t>
+      </w:r>
+      <w:proofErr w:type="spellEnd"/>
+      <w:r>
+        <w:rPr>
+          <w:rFonts w:ascii="Times New Roman" w:hAnsi="Times New Roman" w:cs="Times New Roman"/>
+          <w:sz w:val="24"/>
+          <w:szCs w:val="24"/>
+          <w:lang w:val="en-US"/>
+        </w:rPr>
+        <w:t>:</w:t>
+      </w:r>
+      <w:r>
+        <w:rPr>
+          <w:rFonts w:ascii="Times New Roman" w:hAnsi="Times New Roman" w:cs="Times New Roman"/>
+          <w:sz w:val="24"/>
+          <w:szCs w:val="24"/>
+          <w:lang w:val="en-US"/>
+        </w:rPr>
+        <w:t xml:space="preserve"> </w:t>
+      </w:r>
+      <w:hyperlink r:id="rId47" w:history="1">
+        <w:r>
+          <w:rPr>
+            <w:rStyle w:val="Hyperlink"/>
+            <w:rFonts w:ascii="Times New Roman" w:hAnsi="Times New Roman" w:cs="Times New Roman"/>
+            <w:i/>
+            <w:sz w:val="24"/>
+            <w:szCs w:val="24"/>
+            <w:lang w:val="en-US"/>
+          </w:rPr>
+          <w:t>https://docs.python.org/3/library/pathlib.html</w:t>
+        </w:r>
+      </w:hyperlink>
+      <w:r>
+        <w:rPr>
+          <w:rFonts w:ascii="Times New Roman" w:hAnsi="Times New Roman" w:cs="Times New Roman"/>
+          <w:sz w:val="24"/>
+          <w:szCs w:val="24"/>
+          <w:lang w:val="en-US"/>
+        </w:rPr>
+        <w:t xml:space="preserve"> </w:t>
+      </w:r>
+      <w:r>
+        <w:rPr>
+          <w:rFonts w:ascii="Times New Roman" w:hAnsi="Times New Roman" w:cs="Times New Roman"/>
+          <w:sz w:val="24"/>
+          <w:szCs w:val="24"/>
+          <w:lang w:val="en-US"/>
+        </w:rPr>
+        <w:br/>
+      </w:r>
+      <w:r>
+        <w:rPr>
+          <w:rFonts w:ascii="Times New Roman" w:hAnsi="Times New Roman" w:cs="Times New Roman"/>
+          <w:b/>
+          <w:sz w:val="24"/>
+          <w:szCs w:val="24"/>
+          <w:lang w:val="en-US"/>
+        </w:rPr>
+        <w:br/>
+      </w:r>
+    </w:p>
+    <w:p>
+      <w:pPr>
+        <w:pStyle w:val="ListParagraph"/>
+        <w:numPr>
+          <w:ilvl w:val="3"/>
+          <w:numId w:val="5"/>
+        </w:numPr>
+        <w:spacing w:line="360" w:lineRule="auto"/>
+        <w:ind w:left="709"/>
+        <w:rPr>
+          <w:rFonts w:ascii="Times New Roman" w:hAnsi="Times New Roman" w:cs="Times New Roman"/>
+          <w:b/>
+          <w:sz w:val="24"/>
+          <w:szCs w:val="24"/>
+          <w:lang w:val="en-US"/>
+        </w:rPr>
+      </w:pPr>
+      <w:r>
+        <w:rPr>
+          <w:rFonts w:ascii="Times New Roman" w:hAnsi="Times New Roman" w:cs="Times New Roman"/>
+          <w:b/>
+          <w:sz w:val="24"/>
+          <w:szCs w:val="24"/>
+          <w:lang w:val="en-US"/>
+        </w:rPr>
+        <w:t>File IO Errors</w:t>
+      </w:r>
+      <w:r>
+        <w:rPr>
+          <w:rFonts w:ascii="Times New Roman" w:hAnsi="Times New Roman" w:cs="Times New Roman"/>
+          <w:b/>
+          <w:sz w:val="24"/>
+          <w:szCs w:val="24"/>
+          <w:lang w:val="en-US"/>
+        </w:rPr>
+        <w:br/>
+      </w:r>
+      <w:r>
+        <w:rPr>
+          <w:rFonts w:ascii="Times New Roman" w:hAnsi="Times New Roman" w:cs="Times New Roman"/>
+          <w:sz w:val="24"/>
+          <w:szCs w:val="24"/>
+          <w:lang w:val="en-US"/>
+        </w:rPr>
+        <w:br/>
+      </w:r>
+      <w:proofErr w:type="spellStart"/>
+      <w:r>
+        <w:rPr>
+          <w:rFonts w:ascii="Times New Roman" w:hAnsi="Times New Roman" w:cs="Times New Roman"/>
+          <w:sz w:val="24"/>
+          <w:szCs w:val="24"/>
+          <w:lang w:val="en-US"/>
+        </w:rPr>
+        <w:t>FileNotFound</w:t>
+      </w:r>
+      <w:r>
+        <w:rPr>
+          <w:rFonts w:ascii="Times New Roman" w:hAnsi="Times New Roman" w:cs="Times New Roman"/>
+          <w:sz w:val="24"/>
+          <w:szCs w:val="24"/>
+          <w:lang w:val="en-US"/>
+        </w:rPr>
+        <w:t>Error</w:t>
+      </w:r>
+      <w:proofErr w:type="spellEnd"/>
+      <w:r>
+        <w:rPr>
+          <w:rFonts w:ascii="Times New Roman" w:hAnsi="Times New Roman" w:cs="Times New Roman"/>
+          <w:sz w:val="24"/>
+          <w:szCs w:val="24"/>
+          <w:lang w:val="en-US"/>
+        </w:rPr>
+        <w:t xml:space="preserve">: When file is not found at the specified </w:t>
+      </w:r>
+      <w:r>
+        <w:rPr>
+          <w:rFonts w:ascii="Times New Roman" w:hAnsi="Times New Roman" w:cs="Times New Roman"/>
+          <w:sz w:val="24"/>
+          <w:szCs w:val="24"/>
+          <w:lang w:val="en-US"/>
+        </w:rPr>
+        <w:t>path.</w:t>
+      </w:r>
+      <w:r>
+        <w:rPr>
+          <w:rFonts w:ascii="Times New Roman" w:hAnsi="Times New Roman" w:cs="Times New Roman"/>
+          <w:sz w:val="24"/>
+          <w:szCs w:val="24"/>
+          <w:lang w:val="en-US"/>
+        </w:rPr>
+        <w:br/>
+      </w:r>
+      <w:proofErr w:type="spellStart"/>
+      <w:r>
+        <w:rPr>
+          <w:rFonts w:ascii="Times New Roman" w:hAnsi="Times New Roman" w:cs="Times New Roman"/>
+          <w:sz w:val="24"/>
+          <w:szCs w:val="24"/>
+          <w:lang w:val="en-US"/>
+        </w:rPr>
+        <w:t>IOError</w:t>
+      </w:r>
+      <w:proofErr w:type="spellEnd"/>
+      <w:r>
+        <w:rPr>
+          <w:rFonts w:ascii="Times New Roman" w:hAnsi="Times New Roman" w:cs="Times New Roman"/>
+          <w:sz w:val="24"/>
+          <w:szCs w:val="24"/>
+          <w:lang w:val="en-US"/>
+        </w:rPr>
+        <w:t>: When system has difficulty reading or writing the file.</w:t>
+      </w:r>
+      <w:r>
+        <w:rPr>
+          <w:rFonts w:ascii="Times New Roman" w:hAnsi="Times New Roman" w:cs="Times New Roman"/>
+          <w:sz w:val="24"/>
+          <w:szCs w:val="24"/>
+          <w:lang w:val="en-US"/>
+        </w:rPr>
+        <w:br/>
+      </w:r>
+      <w:r>
+        <w:rPr>
+          <w:rFonts w:ascii="Times New Roman" w:hAnsi="Times New Roman" w:cs="Times New Roman"/>
+          <w:sz w:val="24"/>
+          <w:szCs w:val="24"/>
+          <w:lang w:val="en-US"/>
+        </w:rPr>
+        <w:br/>
+      </w:r>
+    </w:p>
+    <w:p>
+      <w:pPr>
+        <w:pStyle w:val="ListParagraph"/>
+        <w:numPr>
+          <w:ilvl w:val="3"/>
+          <w:numId w:val="5"/>
+        </w:numPr>
+        <w:spacing w:line="360" w:lineRule="auto"/>
+        <w:ind w:left="709"/>
+        <w:rPr>
+          <w:rFonts w:ascii="Times New Roman" w:hAnsi="Times New Roman" w:cs="Times New Roman"/>
+          <w:sz w:val="24"/>
+          <w:szCs w:val="24"/>
+          <w:lang w:val="en-US"/>
+        </w:rPr>
+      </w:pPr>
+      <w:r>
+        <w:rPr>
+          <w:rFonts w:ascii="Times New Roman" w:hAnsi="Times New Roman" w:cs="Times New Roman"/>
+          <w:b/>
+          <w:sz w:val="24"/>
+          <w:szCs w:val="24"/>
+          <w:lang w:val="en-US"/>
+        </w:rPr>
+        <w:t xml:space="preserve"> Exercise Translator</w:t>
+      </w:r>
+      <w:proofErr w:type="gramStart"/>
+      <w:r>
+        <w:rPr>
+          <w:rFonts w:ascii="Times New Roman" w:hAnsi="Times New Roman" w:cs="Times New Roman"/>
+          <w:b/>
+          <w:sz w:val="24"/>
+          <w:szCs w:val="24"/>
+          <w:lang w:val="en-US"/>
+        </w:rPr>
+        <w:t>:</w:t>
+      </w:r>
+      <w:proofErr w:type="gramEnd"/>
+      <w:r>
+        <w:rPr>
+          <w:rFonts w:ascii="Times New Roman" w:hAnsi="Times New Roman" w:cs="Times New Roman"/>
+          <w:b/>
+          <w:sz w:val="24"/>
+          <w:szCs w:val="24"/>
+          <w:lang w:val="en-US"/>
+        </w:rPr>
+        <w:br/>
+      </w:r>
+      <w:r>
+        <w:rPr>
+          <w:rFonts w:ascii="Times New Roman" w:hAnsi="Times New Roman" w:cs="Times New Roman"/>
+          <w:b/>
+          <w:sz w:val="24"/>
+          <w:szCs w:val="24"/>
+          <w:lang w:val="en-US"/>
+        </w:rPr>
+        <w:br/>
+      </w:r>
+      <w:r>
+        <w:rPr>
+          <w:rFonts w:ascii="Times New Roman" w:hAnsi="Times New Roman" w:cs="Times New Roman"/>
+          <w:sz w:val="24"/>
+          <w:szCs w:val="24"/>
+          <w:lang w:val="en-US"/>
+        </w:rPr>
+        <w:t>Build a</w:t>
+      </w:r>
+      <w:r>
+        <w:rPr>
+          <w:rFonts w:ascii="Times New Roman" w:hAnsi="Times New Roman" w:cs="Times New Roman"/>
+          <w:sz w:val="24"/>
+          <w:szCs w:val="24"/>
+          <w:lang w:val="en-US"/>
+        </w:rPr>
+        <w:t>n offline</w:t>
+      </w:r>
+      <w:r>
+        <w:rPr>
+          <w:rFonts w:ascii="Times New Roman" w:hAnsi="Times New Roman" w:cs="Times New Roman"/>
+          <w:sz w:val="24"/>
+          <w:szCs w:val="24"/>
+          <w:lang w:val="en-US"/>
+        </w:rPr>
+        <w:t xml:space="preserve"> translator using Python modules and files.</w:t>
+      </w:r>
+      <w:r>
+        <w:rPr>
+          <w:rFonts w:ascii="Times New Roman" w:hAnsi="Times New Roman" w:cs="Times New Roman"/>
+          <w:sz w:val="24"/>
+          <w:szCs w:val="24"/>
+          <w:lang w:val="en-US"/>
+        </w:rPr>
+        <w:br/>
+        <w:t xml:space="preserve">Python </w:t>
+      </w:r>
+      <w:proofErr w:type="spellStart"/>
+      <w:r>
+        <w:rPr>
+          <w:rFonts w:ascii="Times New Roman" w:hAnsi="Times New Roman" w:cs="Times New Roman"/>
+          <w:sz w:val="24"/>
+          <w:szCs w:val="24"/>
+          <w:lang w:val="en-US"/>
+        </w:rPr>
+        <w:t>Pypi</w:t>
+      </w:r>
+      <w:proofErr w:type="spellEnd"/>
+      <w:r>
+        <w:rPr>
+          <w:rFonts w:ascii="Times New Roman" w:hAnsi="Times New Roman" w:cs="Times New Roman"/>
+          <w:sz w:val="24"/>
+          <w:szCs w:val="24"/>
+          <w:lang w:val="en-US"/>
+        </w:rPr>
+        <w:t xml:space="preserve"> translator module: </w:t>
+      </w:r>
+      <w:hyperlink r:id="rId48" w:history="1">
+        <w:r>
+          <w:rPr>
+            <w:rStyle w:val="Hyperlink"/>
+            <w:rFonts w:ascii="Times New Roman" w:hAnsi="Times New Roman" w:cs="Times New Roman"/>
+            <w:i/>
+            <w:sz w:val="24"/>
+            <w:szCs w:val="24"/>
+            <w:lang w:val="en-US"/>
+          </w:rPr>
+          <w:t>https://pypi.org/project/translate/</w:t>
+        </w:r>
+      </w:hyperlink>
+      <w:r>
+        <w:rPr>
+          <w:rFonts w:ascii="Times New Roman" w:hAnsi="Times New Roman" w:cs="Times New Roman"/>
+          <w:b/>
+          <w:sz w:val="24"/>
+          <w:szCs w:val="24"/>
+          <w:lang w:val="en-US"/>
+        </w:rPr>
+        <w:t xml:space="preserve"> </w:t>
+      </w:r>
+      <w:r>
+        <w:rPr>
+          <w:rFonts w:ascii="Times New Roman" w:hAnsi="Times New Roman" w:cs="Times New Roman"/>
+          <w:b/>
+          <w:sz w:val="24"/>
+          <w:szCs w:val="24"/>
+          <w:lang w:val="en-US"/>
+        </w:rPr>
+        <w:br/>
+      </w:r>
+      <w:r>
+        <w:rPr>
+          <w:rFonts w:ascii="Times New Roman" w:hAnsi="Times New Roman" w:cs="Times New Roman"/>
+          <w:b/>
+          <w:sz w:val="24"/>
+          <w:szCs w:val="24"/>
+          <w:lang w:val="en-US"/>
+        </w:rPr>
+        <w:br/>
+      </w:r>
+      <w:r>
+        <w:rPr>
+          <w:rFonts w:ascii="Times New Roman" w:hAnsi="Times New Roman" w:cs="Times New Roman"/>
+          <w:sz w:val="24"/>
+          <w:szCs w:val="24"/>
+          <w:lang w:val="en-US"/>
+        </w:rPr>
+        <w:t xml:space="preserve"> </w:t>
+      </w:r>
+      <w:bookmarkStart w:id="0" w:name="_GoBack"/>
+      <w:bookmarkEnd w:id="0"/>
+    </w:p>
+    <w:p>
+      <w:pPr>
+        <w:spacing w:line="259" w:lineRule="auto"/>
+        <w:rPr>
+          <w:rFonts w:ascii="Times New Roman" w:hAnsi="Times New Roman" w:cs="Times New Roman"/>
+          <w:sz w:val="24"/>
+          <w:szCs w:val="24"/>
+          <w:lang w:val="en-US"/>
+        </w:rPr>
+      </w:pPr>
+      <w:r>
+        <w:rPr>
+          <w:rFonts w:ascii="Times New Roman" w:hAnsi="Times New Roman" w:cs="Times New Roman"/>
+          <w:sz w:val="24"/>
+          <w:szCs w:val="24"/>
+          <w:lang w:val="en-US"/>
+        </w:rPr>
+        <w:br w:type="page"/>
+      </w:r>
+    </w:p>
+    <w:p>
+      <w:pPr>
+        <w:spacing w:line="360" w:lineRule="auto"/>
+        <w:rPr>
+          <w:rFonts w:ascii="Times New Roman" w:hAnsi="Times New Roman" w:cs="Times New Roman"/>
+          <w:b/>
+          <w:sz w:val="24"/>
+          <w:szCs w:val="24"/>
+          <w:lang w:val="en-US"/>
+        </w:rPr>
+      </w:pPr>
+      <w:r>
+        <w:rPr>
+          <w:rFonts w:ascii="Times New Roman" w:hAnsi="Times New Roman" w:cs="Times New Roman"/>
+          <w:b/>
+          <w:sz w:val="24"/>
+          <w:szCs w:val="24"/>
+          <w:lang w:val="en-US"/>
+        </w:rPr>
+        <w:lastRenderedPageBreak/>
+        <w:br/>
+      </w:r>
     </w:p>
     <w:p>
       <w:pPr>
@@ -11485,7 +13138,6 @@
           <w:b/>
           <w:sz w:val="24"/>
           <w:szCs w:val="24"/>
-          <w:lang w:val="en-US"/>
         </w:rPr>
       </w:pPr>
       <w:r>
@@ -11508,20 +13160,16 @@
         </w:rPr>
         <w:br/>
       </w:r>
-    </w:p>
-    <w:p>
-      <w:pPr>
-        <w:pStyle w:val="ListParagraph"/>
-        <w:spacing w:line="360" w:lineRule="auto"/>
-        <w:rPr>
-          <w:rFonts w:ascii="Times New Roman" w:hAnsi="Times New Roman" w:cs="Times New Roman"/>
-          <w:b/>
-          <w:i/>
-          <w:sz w:val="24"/>
-          <w:szCs w:val="24"/>
-          <w:u w:val="single"/>
-        </w:rPr>
-      </w:pPr>
+      <w:r>
+        <w:rPr>
+          <w:rFonts w:ascii="Times New Roman" w:hAnsi="Times New Roman" w:cs="Times New Roman"/>
+          <w:b/>
+          <w:sz w:val="24"/>
+          <w:szCs w:val="24"/>
+          <w:lang w:val="en-US"/>
+        </w:rPr>
+        <w:br/>
+      </w:r>
       <w:r>
         <w:rPr>
           <w:rFonts w:ascii="Times New Roman" w:hAnsi="Times New Roman" w:cs="Times New Roman"/>
@@ -11534,7 +13182,7 @@
         </w:rPr>
         <w:t> </w:t>
       </w:r>
-      <w:hyperlink r:id="rId47" w:tgtFrame="_blank" w:history="1">
+      <w:hyperlink r:id="rId49" w:tgtFrame="_blank" w:history="1">
         <w:r>
           <w:rPr>
             <w:rStyle w:val="Strong"/>
@@ -11562,18 +13210,17 @@
         </w:rPr>
         <w:br/>
       </w:r>
-    </w:p>
-    <w:p>
-      <w:pPr>
-        <w:pStyle w:val="ListParagraph"/>
-        <w:spacing w:line="360" w:lineRule="auto"/>
-        <w:rPr>
-          <w:rFonts w:ascii="Times New Roman" w:hAnsi="Times New Roman" w:cs="Times New Roman"/>
-          <w:b/>
-          <w:sz w:val="24"/>
-          <w:szCs w:val="24"/>
-        </w:rPr>
-      </w:pPr>
+      <w:r>
+        <w:rPr>
+          <w:rFonts w:ascii="Times New Roman" w:hAnsi="Times New Roman" w:cs="Times New Roman"/>
+          <w:b/>
+          <w:i/>
+          <w:sz w:val="24"/>
+          <w:szCs w:val="24"/>
+          <w:u w:val="single"/>
+        </w:rPr>
+        <w:br/>
+      </w:r>
     </w:p>
     <w:p>
       <w:pPr>
@@ -11584,8 +13231,7 @@
         </w:numPr>
         <w:spacing w:line="360" w:lineRule="auto"/>
         <w:rPr>
-          <w:rFonts w:ascii="Times New Roman" w:hAnsi="Times New Roman" w:cs="Times New Roman"/>
-          <w:b/>
+          <w:rFonts w:ascii="Courier New" w:hAnsi="Courier New" w:cs="Courier New"/>
           <w:sz w:val="24"/>
           <w:szCs w:val="24"/>
           <w:lang w:val="en-US"/>
@@ -11620,18 +13266,16 @@
         </w:rPr>
         <w:br/>
       </w:r>
-    </w:p>
-    <w:p>
-      <w:pPr>
-        <w:pStyle w:val="ListParagraph"/>
-        <w:spacing w:line="360" w:lineRule="auto"/>
-        <w:rPr>
-          <w:rFonts w:ascii="Times New Roman" w:hAnsi="Times New Roman" w:cs="Times New Roman"/>
-          <w:sz w:val="24"/>
-          <w:szCs w:val="24"/>
-          <w:lang w:val="en-US"/>
-        </w:rPr>
-      </w:pPr>
+      <w:r>
+        <w:rPr>
+          <w:rFonts w:ascii="Times New Roman" w:hAnsi="Times New Roman" w:cs="Times New Roman"/>
+          <w:b/>
+          <w:sz w:val="24"/>
+          <w:szCs w:val="24"/>
+          <w:lang w:val="en-US"/>
+        </w:rPr>
+        <w:br/>
+      </w:r>
       <w:r>
         <w:rPr>
           <w:rFonts w:ascii="Times New Roman" w:hAnsi="Times New Roman" w:cs="Times New Roman"/>
@@ -11659,20 +13303,15 @@
         </w:rPr>
         <w:br/>
       </w:r>
-    </w:p>
-    <w:p>
-      <w:pPr>
-        <w:pStyle w:val="ListParagraph"/>
-        <w:spacing w:line="360" w:lineRule="auto"/>
-        <w:rPr>
-          <w:rStyle w:val="Hyperlink"/>
-          <w:rFonts w:ascii="Times New Roman" w:hAnsi="Times New Roman" w:cs="Times New Roman"/>
-          <w:i/>
-          <w:sz w:val="24"/>
-          <w:szCs w:val="24"/>
-          <w:lang w:val="en-US"/>
-        </w:rPr>
-      </w:pPr>
+      <w:r>
+        <w:rPr>
+          <w:rFonts w:ascii="Times New Roman" w:hAnsi="Times New Roman" w:cs="Times New Roman"/>
+          <w:sz w:val="24"/>
+          <w:szCs w:val="24"/>
+          <w:lang w:val="en-US"/>
+        </w:rPr>
+        <w:br/>
+      </w:r>
       <w:r>
         <w:rPr>
           <w:rFonts w:ascii="Times New Roman" w:hAnsi="Times New Roman" w:cs="Times New Roman"/>
@@ -11680,7 +13319,7 @@
         </w:rPr>
         <w:t xml:space="preserve">Git official website: </w:t>
       </w:r>
-      <w:hyperlink r:id="rId48" w:history="1">
+      <w:hyperlink r:id="rId50" w:history="1">
         <w:r>
           <w:rPr>
             <w:rStyle w:val="Hyperlink"/>
@@ -11704,46 +13343,154 @@
         </w:rPr>
         <w:br/>
       </w:r>
+      <w:r>
+        <w:rPr>
+          <w:rStyle w:val="Hyperlink"/>
+          <w:rFonts w:ascii="Times New Roman" w:hAnsi="Times New Roman" w:cs="Times New Roman"/>
+          <w:i/>
+          <w:sz w:val="24"/>
+          <w:szCs w:val="24"/>
+          <w:lang w:val="en-US"/>
+        </w:rPr>
+        <w:br/>
+      </w:r>
+      <w:r>
+        <w:rPr>
+          <w:rFonts w:ascii="Times New Roman" w:hAnsi="Times New Roman" w:cs="Times New Roman"/>
+          <w:sz w:val="24"/>
+          <w:szCs w:val="24"/>
+          <w:lang w:val="en-US"/>
+        </w:rPr>
+        <w:t xml:space="preserve"># </w:t>
+      </w:r>
+      <w:proofErr w:type="spellStart"/>
+      <w:r>
+        <w:rPr>
+          <w:rFonts w:ascii="Times New Roman" w:hAnsi="Times New Roman" w:cs="Times New Roman"/>
+          <w:sz w:val="24"/>
+          <w:szCs w:val="24"/>
+          <w:lang w:val="en-US"/>
+        </w:rPr>
+        <w:t>Git</w:t>
+      </w:r>
+      <w:proofErr w:type="spellEnd"/>
+      <w:r>
+        <w:rPr>
+          <w:rFonts w:ascii="Times New Roman" w:hAnsi="Times New Roman" w:cs="Times New Roman"/>
+          <w:sz w:val="24"/>
+          <w:szCs w:val="24"/>
+          <w:lang w:val="en-US"/>
+        </w:rPr>
+        <w:t xml:space="preserve"> Bash:</w:t>
+      </w:r>
+      <w:r>
+        <w:rPr>
+          <w:rFonts w:ascii="Times New Roman" w:hAnsi="Times New Roman" w:cs="Times New Roman"/>
+          <w:sz w:val="24"/>
+          <w:szCs w:val="24"/>
+          <w:lang w:val="en-US"/>
+        </w:rPr>
+        <w:br/>
+      </w:r>
+      <w:proofErr w:type="spellStart"/>
+      <w:r>
+        <w:rPr>
+          <w:rFonts w:ascii="Courier New" w:hAnsi="Courier New" w:cs="Courier New"/>
+          <w:sz w:val="24"/>
+          <w:szCs w:val="24"/>
+          <w:lang w:val="en-US"/>
+        </w:rPr>
+        <w:t>git</w:t>
+      </w:r>
+      <w:proofErr w:type="spellEnd"/>
+      <w:r>
+        <w:rPr>
+          <w:rFonts w:ascii="Courier New" w:hAnsi="Courier New" w:cs="Courier New"/>
+          <w:sz w:val="24"/>
+          <w:szCs w:val="24"/>
+          <w:lang w:val="en-US"/>
+        </w:rPr>
+        <w:t xml:space="preserve"> clone &lt;repository path&gt;</w:t>
+      </w:r>
+      <w:r>
+        <w:rPr>
+          <w:rFonts w:ascii="Courier New" w:hAnsi="Courier New" w:cs="Courier New"/>
+          <w:sz w:val="24"/>
+          <w:szCs w:val="24"/>
+          <w:lang w:val="en-US"/>
+        </w:rPr>
+        <w:tab/>
+        <w:t>#clone repository to local</w:t>
+      </w:r>
     </w:p>
     <w:p>
       <w:pPr>
         <w:pStyle w:val="ListParagraph"/>
         <w:spacing w:line="360" w:lineRule="auto"/>
         <w:rPr>
-          <w:rFonts w:ascii="Times New Roman" w:hAnsi="Times New Roman" w:cs="Times New Roman"/>
-          <w:sz w:val="24"/>
-          <w:szCs w:val="24"/>
-          <w:lang w:val="en-US"/>
-        </w:rPr>
-      </w:pPr>
-      <w:r>
-        <w:rPr>
-          <w:rFonts w:ascii="Times New Roman" w:hAnsi="Times New Roman" w:cs="Times New Roman"/>
-          <w:sz w:val="24"/>
-          <w:szCs w:val="24"/>
-          <w:lang w:val="en-US"/>
-        </w:rPr>
-        <w:t xml:space="preserve"># </w:t>
-      </w:r>
+          <w:rFonts w:ascii="Courier New" w:hAnsi="Courier New" w:cs="Courier New"/>
+          <w:sz w:val="24"/>
+          <w:szCs w:val="24"/>
+          <w:lang w:val="en-US"/>
+        </w:rPr>
+      </w:pPr>
       <w:proofErr w:type="spellStart"/>
-      <w:r>
-        <w:rPr>
-          <w:rFonts w:ascii="Times New Roman" w:hAnsi="Times New Roman" w:cs="Times New Roman"/>
-          <w:sz w:val="24"/>
-          <w:szCs w:val="24"/>
-          <w:lang w:val="en-US"/>
-        </w:rPr>
-        <w:t>Git</w:t>
+      <w:proofErr w:type="gramStart"/>
+      <w:r>
+        <w:rPr>
+          <w:rFonts w:ascii="Courier New" w:hAnsi="Courier New" w:cs="Courier New"/>
+          <w:sz w:val="24"/>
+          <w:szCs w:val="24"/>
+          <w:lang w:val="en-US"/>
+        </w:rPr>
+        <w:t>git</w:t>
       </w:r>
       <w:proofErr w:type="spellEnd"/>
-      <w:r>
-        <w:rPr>
-          <w:rFonts w:ascii="Times New Roman" w:hAnsi="Times New Roman" w:cs="Times New Roman"/>
-          <w:sz w:val="24"/>
-          <w:szCs w:val="24"/>
-          <w:lang w:val="en-US"/>
-        </w:rPr>
-        <w:t xml:space="preserve"> Bash:</w:t>
+      <w:proofErr w:type="gramEnd"/>
+      <w:r>
+        <w:rPr>
+          <w:rFonts w:ascii="Courier New" w:hAnsi="Courier New" w:cs="Courier New"/>
+          <w:sz w:val="24"/>
+          <w:szCs w:val="24"/>
+          <w:lang w:val="en-US"/>
+        </w:rPr>
+        <w:t xml:space="preserve"> status</w:t>
+      </w:r>
+      <w:r>
+        <w:rPr>
+          <w:rFonts w:ascii="Courier New" w:hAnsi="Courier New" w:cs="Courier New"/>
+          <w:sz w:val="24"/>
+          <w:szCs w:val="24"/>
+          <w:lang w:val="en-US"/>
+        </w:rPr>
+        <w:tab/>
+      </w:r>
+      <w:r>
+        <w:rPr>
+          <w:rFonts w:ascii="Courier New" w:hAnsi="Courier New" w:cs="Courier New"/>
+          <w:sz w:val="24"/>
+          <w:szCs w:val="24"/>
+          <w:lang w:val="en-US"/>
+        </w:rPr>
+        <w:tab/>
+      </w:r>
+      <w:r>
+        <w:rPr>
+          <w:rFonts w:ascii="Courier New" w:hAnsi="Courier New" w:cs="Courier New"/>
+          <w:sz w:val="24"/>
+          <w:szCs w:val="24"/>
+          <w:lang w:val="en-US"/>
+        </w:rPr>
+        <w:tab/>
+      </w:r>
+      <w:r>
+        <w:rPr>
+          <w:rFonts w:ascii="Courier New" w:hAnsi="Courier New" w:cs="Courier New"/>
+          <w:sz w:val="24"/>
+          <w:szCs w:val="24"/>
+          <w:lang w:val="en-US"/>
+        </w:rPr>
+        <w:t>#get status of local files</w:t>
       </w:r>
     </w:p>
     <w:p>
@@ -11777,7 +13524,7 @@
           <w:szCs w:val="24"/>
           <w:lang w:val="en-US"/>
         </w:rPr>
-        <w:t xml:space="preserve"> clone &lt;repository path&gt;</w:t>
+        <w:t xml:space="preserve"> add &lt;file name&gt;</w:t>
       </w:r>
       <w:r>
         <w:rPr>
@@ -11787,7 +13534,24 @@
           <w:lang w:val="en-US"/>
         </w:rPr>
         <w:tab/>
-        <w:t>#clone repository to local</w:t>
+      </w:r>
+      <w:r>
+        <w:rPr>
+          <w:rFonts w:ascii="Courier New" w:hAnsi="Courier New" w:cs="Courier New"/>
+          <w:sz w:val="24"/>
+          <w:szCs w:val="24"/>
+          <w:lang w:val="en-US"/>
+        </w:rPr>
+        <w:tab/>
+      </w:r>
+      <w:r>
+        <w:rPr>
+          <w:rFonts w:ascii="Courier New" w:hAnsi="Courier New" w:cs="Courier New"/>
+          <w:sz w:val="24"/>
+          <w:szCs w:val="24"/>
+          <w:lang w:val="en-US"/>
+        </w:rPr>
+        <w:t>#add files to commit list</w:t>
       </w:r>
     </w:p>
     <w:p>
@@ -11821,7 +13585,7 @@
           <w:szCs w:val="24"/>
           <w:lang w:val="en-US"/>
         </w:rPr>
-        <w:t xml:space="preserve"> status</w:t>
+        <w:t xml:space="preserve"> add .</w:t>
       </w:r>
       <w:r>
         <w:rPr>
@@ -11857,7 +13621,8 @@
           <w:szCs w:val="24"/>
           <w:lang w:val="en-US"/>
         </w:rPr>
-        <w:t>#get status of local files</w:t>
+        <w:tab/>
+        <w:t>#add all files to commit list</w:t>
       </w:r>
     </w:p>
     <w:p>
@@ -11891,7 +13656,7 @@
           <w:szCs w:val="24"/>
           <w:lang w:val="en-US"/>
         </w:rPr>
-        <w:t xml:space="preserve"> add &lt;file name&gt;</w:t>
+        <w:t xml:space="preserve"> commit –m“&lt;message&gt;”</w:t>
       </w:r>
       <w:r>
         <w:rPr>
@@ -11910,15 +13675,7 @@
           <w:lang w:val="en-US"/>
         </w:rPr>
         <w:tab/>
-      </w:r>
-      <w:r>
-        <w:rPr>
-          <w:rFonts w:ascii="Courier New" w:hAnsi="Courier New" w:cs="Courier New"/>
-          <w:sz w:val="24"/>
-          <w:szCs w:val="24"/>
-          <w:lang w:val="en-US"/>
-        </w:rPr>
-        <w:t>#add files to commit list</w:t>
+        <w:t>#commit files to GitHub</w:t>
       </w:r>
     </w:p>
     <w:p>
@@ -11952,7 +13709,7 @@
           <w:szCs w:val="24"/>
           <w:lang w:val="en-US"/>
         </w:rPr>
-        <w:t xml:space="preserve"> add .</w:t>
+        <w:t xml:space="preserve"> push</w:t>
       </w:r>
       <w:r>
         <w:rPr>
@@ -11989,7 +13746,15 @@
           <w:lang w:val="en-US"/>
         </w:rPr>
         <w:tab/>
-        <w:t>#add all files to commit list</w:t>
+      </w:r>
+      <w:r>
+        <w:rPr>
+          <w:rFonts w:ascii="Courier New" w:hAnsi="Courier New" w:cs="Courier New"/>
+          <w:sz w:val="24"/>
+          <w:szCs w:val="24"/>
+          <w:lang w:val="en-US"/>
+        </w:rPr>
+        <w:t>#finish commit to GitHub</w:t>
       </w:r>
     </w:p>
     <w:p>
@@ -12023,7 +13788,7 @@
           <w:szCs w:val="24"/>
           <w:lang w:val="en-US"/>
         </w:rPr>
-        <w:t xml:space="preserve"> commit –m“&lt;message&gt;”</w:t>
+        <w:t xml:space="preserve"> pull</w:t>
       </w:r>
       <w:r>
         <w:rPr>
@@ -12042,7 +13807,91 @@
           <w:lang w:val="en-US"/>
         </w:rPr>
         <w:tab/>
-        <w:t>#commit files to GitHub</w:t>
+      </w:r>
+      <w:r>
+        <w:rPr>
+          <w:rFonts w:ascii="Courier New" w:hAnsi="Courier New" w:cs="Courier New"/>
+          <w:sz w:val="24"/>
+          <w:szCs w:val="24"/>
+          <w:lang w:val="en-US"/>
+        </w:rPr>
+        <w:tab/>
+      </w:r>
+      <w:r>
+        <w:rPr>
+          <w:rFonts w:ascii="Courier New" w:hAnsi="Courier New" w:cs="Courier New"/>
+          <w:sz w:val="24"/>
+          <w:szCs w:val="24"/>
+          <w:lang w:val="en-US"/>
+        </w:rPr>
+        <w:tab/>
+        <w:t>#grab latest commit from GitHub</w:t>
+      </w:r>
+      <w:r>
+        <w:rPr>
+          <w:rFonts w:ascii="Courier New" w:hAnsi="Courier New" w:cs="Courier New"/>
+          <w:sz w:val="24"/>
+          <w:szCs w:val="24"/>
+          <w:lang w:val="en-US"/>
+        </w:rPr>
+        <w:br/>
+      </w:r>
+      <w:proofErr w:type="spellStart"/>
+      <w:r>
+        <w:rPr>
+          <w:rFonts w:ascii="Courier New" w:hAnsi="Courier New" w:cs="Courier New"/>
+          <w:sz w:val="24"/>
+          <w:szCs w:val="24"/>
+          <w:lang w:val="en-US"/>
+        </w:rPr>
+        <w:t>git</w:t>
+      </w:r>
+      <w:proofErr w:type="spellEnd"/>
+      <w:r>
+        <w:rPr>
+          <w:rFonts w:ascii="Courier New" w:hAnsi="Courier New" w:cs="Courier New"/>
+          <w:sz w:val="24"/>
+          <w:szCs w:val="24"/>
+          <w:lang w:val="en-US"/>
+        </w:rPr>
+        <w:t xml:space="preserve"> log</w:t>
+      </w:r>
+      <w:r>
+        <w:rPr>
+          <w:rFonts w:ascii="Courier New" w:hAnsi="Courier New" w:cs="Courier New"/>
+          <w:sz w:val="24"/>
+          <w:szCs w:val="24"/>
+          <w:lang w:val="en-US"/>
+        </w:rPr>
+        <w:tab/>
+      </w:r>
+      <w:r>
+        <w:rPr>
+          <w:rFonts w:ascii="Courier New" w:hAnsi="Courier New" w:cs="Courier New"/>
+          <w:sz w:val="24"/>
+          <w:szCs w:val="24"/>
+          <w:lang w:val="en-US"/>
+        </w:rPr>
+        <w:tab/>
+      </w:r>
+      <w:r>
+        <w:rPr>
+          <w:rFonts w:ascii="Courier New" w:hAnsi="Courier New" w:cs="Courier New"/>
+          <w:sz w:val="24"/>
+          <w:szCs w:val="24"/>
+          <w:lang w:val="en-US"/>
+        </w:rPr>
+        <w:tab/>
+      </w:r>
+      <w:r>
+        <w:rPr>
+          <w:rFonts w:ascii="Courier New" w:hAnsi="Courier New" w:cs="Courier New"/>
+          <w:sz w:val="24"/>
+          <w:szCs w:val="24"/>
+          <w:lang w:val="en-US"/>
+        </w:rPr>
+        <w:tab/>
+        <w:t>#to get detailed commit history</w:t>
       </w:r>
     </w:p>
     <w:p>
@@ -12076,8 +13925,19 @@
           <w:szCs w:val="24"/>
           <w:lang w:val="en-US"/>
         </w:rPr>
-        <w:t xml:space="preserve"> push</w:t>
-      </w:r>
+        <w:t xml:space="preserve"> log –</w:t>
+      </w:r>
+      <w:proofErr w:type="spellStart"/>
+      <w:r>
+        <w:rPr>
+          <w:rFonts w:ascii="Courier New" w:hAnsi="Courier New" w:cs="Courier New"/>
+          <w:sz w:val="24"/>
+          <w:szCs w:val="24"/>
+          <w:lang w:val="en-US"/>
+        </w:rPr>
+        <w:t>oneline</w:t>
+      </w:r>
+      <w:proofErr w:type="spellEnd"/>
       <w:r>
         <w:rPr>
           <w:rFonts w:ascii="Courier New" w:hAnsi="Courier New" w:cs="Courier New"/>
@@ -12095,6 +13955,36 @@
           <w:lang w:val="en-US"/>
         </w:rPr>
         <w:tab/>
+        <w:t>#to get brief commit history</w:t>
+      </w:r>
+      <w:r>
+        <w:rPr>
+          <w:rFonts w:ascii="Courier New" w:hAnsi="Courier New" w:cs="Courier New"/>
+          <w:sz w:val="24"/>
+          <w:szCs w:val="24"/>
+          <w:lang w:val="en-US"/>
+        </w:rPr>
+        <w:br/>
+      </w:r>
+      <w:proofErr w:type="spellStart"/>
+      <w:r>
+        <w:rPr>
+          <w:rFonts w:ascii="Courier New" w:hAnsi="Courier New" w:cs="Courier New"/>
+          <w:sz w:val="24"/>
+          <w:szCs w:val="24"/>
+          <w:lang w:val="en-US"/>
+        </w:rPr>
+        <w:t>git</w:t>
+      </w:r>
+      <w:proofErr w:type="spellEnd"/>
+      <w:r>
+        <w:rPr>
+          <w:rFonts w:ascii="Courier New" w:hAnsi="Courier New" w:cs="Courier New"/>
+          <w:sz w:val="24"/>
+          <w:szCs w:val="24"/>
+          <w:lang w:val="en-US"/>
+        </w:rPr>
+        <w:t xml:space="preserve"> log graph</w:t>
       </w:r>
       <w:r>
         <w:rPr>
@@ -12121,378 +14011,117 @@
           <w:szCs w:val="24"/>
           <w:lang w:val="en-US"/>
         </w:rPr>
-        <w:t>#finish commit to GitHub</w:t>
+        <w:tab/>
+        <w:t>#to get the graph of branches</w:t>
+      </w:r>
+      <w:r>
+        <w:rPr>
+          <w:rFonts w:ascii="Courier New" w:hAnsi="Courier New" w:cs="Courier New"/>
+          <w:sz w:val="24"/>
+          <w:szCs w:val="24"/>
+          <w:lang w:val="en-US"/>
+        </w:rPr>
+        <w:br/>
+      </w:r>
+      <w:r>
+        <w:rPr>
+          <w:rFonts w:ascii="Courier New" w:hAnsi="Courier New" w:cs="Courier New"/>
+          <w:sz w:val="24"/>
+          <w:szCs w:val="24"/>
+          <w:lang w:val="en-US"/>
+        </w:rPr>
+        <w:br/>
       </w:r>
     </w:p>
     <w:p>
       <w:pPr>
-        <w:pStyle w:val="ListParagraph"/>
-        <w:spacing w:line="360" w:lineRule="auto"/>
-        <w:rPr>
-          <w:rFonts w:ascii="Courier New" w:hAnsi="Courier New" w:cs="Courier New"/>
-          <w:sz w:val="24"/>
-          <w:szCs w:val="24"/>
-          <w:lang w:val="en-US"/>
-        </w:rPr>
-      </w:pPr>
-      <w:proofErr w:type="spellStart"/>
-      <w:proofErr w:type="gramStart"/>
-      <w:r>
-        <w:rPr>
-          <w:rFonts w:ascii="Courier New" w:hAnsi="Courier New" w:cs="Courier New"/>
-          <w:sz w:val="24"/>
-          <w:szCs w:val="24"/>
-          <w:lang w:val="en-US"/>
-        </w:rPr>
-        <w:t>git</w:t>
-      </w:r>
-      <w:proofErr w:type="spellEnd"/>
-      <w:proofErr w:type="gramEnd"/>
-      <w:r>
-        <w:rPr>
-          <w:rFonts w:ascii="Courier New" w:hAnsi="Courier New" w:cs="Courier New"/>
-          <w:sz w:val="24"/>
-          <w:szCs w:val="24"/>
-          <w:lang w:val="en-US"/>
-        </w:rPr>
-        <w:t xml:space="preserve"> pull</w:t>
-      </w:r>
-      <w:r>
-        <w:rPr>
-          <w:rFonts w:ascii="Courier New" w:hAnsi="Courier New" w:cs="Courier New"/>
-          <w:sz w:val="24"/>
-          <w:szCs w:val="24"/>
-          <w:lang w:val="en-US"/>
-        </w:rPr>
-        <w:tab/>
-      </w:r>
-      <w:r>
-        <w:rPr>
-          <w:rFonts w:ascii="Courier New" w:hAnsi="Courier New" w:cs="Courier New"/>
-          <w:sz w:val="24"/>
-          <w:szCs w:val="24"/>
-          <w:lang w:val="en-US"/>
-        </w:rPr>
-        <w:tab/>
-      </w:r>
-      <w:r>
-        <w:rPr>
-          <w:rFonts w:ascii="Courier New" w:hAnsi="Courier New" w:cs="Courier New"/>
-          <w:sz w:val="24"/>
-          <w:szCs w:val="24"/>
-          <w:lang w:val="en-US"/>
-        </w:rPr>
-        <w:tab/>
-      </w:r>
-      <w:r>
-        <w:rPr>
-          <w:rFonts w:ascii="Courier New" w:hAnsi="Courier New" w:cs="Courier New"/>
-          <w:sz w:val="24"/>
-          <w:szCs w:val="24"/>
-          <w:lang w:val="en-US"/>
-        </w:rPr>
-        <w:tab/>
-        <w:t>#grab latest commit from GitHub</w:t>
-      </w:r>
-      <w:r>
-        <w:rPr>
-          <w:rFonts w:ascii="Courier New" w:hAnsi="Courier New" w:cs="Courier New"/>
-          <w:sz w:val="24"/>
-          <w:szCs w:val="24"/>
-          <w:lang w:val="en-US"/>
-        </w:rPr>
-        <w:br/>
-      </w:r>
-      <w:proofErr w:type="spellStart"/>
-      <w:r>
-        <w:rPr>
-          <w:rFonts w:ascii="Courier New" w:hAnsi="Courier New" w:cs="Courier New"/>
-          <w:sz w:val="24"/>
-          <w:szCs w:val="24"/>
-          <w:lang w:val="en-US"/>
-        </w:rPr>
-        <w:t>git</w:t>
-      </w:r>
-      <w:proofErr w:type="spellEnd"/>
-      <w:r>
-        <w:rPr>
-          <w:rFonts w:ascii="Courier New" w:hAnsi="Courier New" w:cs="Courier New"/>
-          <w:sz w:val="24"/>
-          <w:szCs w:val="24"/>
-          <w:lang w:val="en-US"/>
-        </w:rPr>
-        <w:t xml:space="preserve"> log</w:t>
-      </w:r>
-      <w:r>
-        <w:rPr>
-          <w:rFonts w:ascii="Courier New" w:hAnsi="Courier New" w:cs="Courier New"/>
-          <w:sz w:val="24"/>
-          <w:szCs w:val="24"/>
-          <w:lang w:val="en-US"/>
-        </w:rPr>
-        <w:tab/>
-      </w:r>
-      <w:r>
-        <w:rPr>
-          <w:rFonts w:ascii="Courier New" w:hAnsi="Courier New" w:cs="Courier New"/>
-          <w:sz w:val="24"/>
-          <w:szCs w:val="24"/>
-          <w:lang w:val="en-US"/>
-        </w:rPr>
-        <w:tab/>
-      </w:r>
-      <w:r>
-        <w:rPr>
-          <w:rFonts w:ascii="Courier New" w:hAnsi="Courier New" w:cs="Courier New"/>
-          <w:sz w:val="24"/>
-          <w:szCs w:val="24"/>
-          <w:lang w:val="en-US"/>
-        </w:rPr>
-        <w:tab/>
-      </w:r>
-      <w:r>
-        <w:rPr>
-          <w:rFonts w:ascii="Courier New" w:hAnsi="Courier New" w:cs="Courier New"/>
-          <w:sz w:val="24"/>
-          <w:szCs w:val="24"/>
-          <w:lang w:val="en-US"/>
-        </w:rPr>
-        <w:tab/>
-        <w:t>#to get detailed commit history</w:t>
+        <w:rPr>
+          <w:rFonts w:ascii="Courier New" w:hAnsi="Courier New" w:cs="Courier New"/>
+          <w:sz w:val="24"/>
+          <w:szCs w:val="24"/>
+          <w:lang w:val="en-US"/>
+        </w:rPr>
+      </w:pPr>
+      <w:r>
+        <w:rPr>
+          <w:rFonts w:ascii="Courier New" w:hAnsi="Courier New" w:cs="Courier New"/>
+          <w:sz w:val="24"/>
+          <w:szCs w:val="24"/>
+          <w:lang w:val="en-US"/>
+        </w:rPr>
+        <w:br w:type="page"/>
       </w:r>
     </w:p>
     <w:p>
       <w:pPr>
-        <w:pStyle w:val="ListParagraph"/>
-        <w:spacing w:line="360" w:lineRule="auto"/>
-        <w:rPr>
-          <w:rFonts w:ascii="Courier New" w:hAnsi="Courier New" w:cs="Courier New"/>
-          <w:sz w:val="24"/>
-          <w:szCs w:val="24"/>
-          <w:lang w:val="en-US"/>
-        </w:rPr>
-      </w:pPr>
-      <w:proofErr w:type="spellStart"/>
-      <w:proofErr w:type="gramStart"/>
-      <w:r>
-        <w:rPr>
-          <w:rFonts w:ascii="Courier New" w:hAnsi="Courier New" w:cs="Courier New"/>
-          <w:sz w:val="24"/>
-          <w:szCs w:val="24"/>
-          <w:lang w:val="en-US"/>
-        </w:rPr>
-        <w:t>git</w:t>
-      </w:r>
-      <w:proofErr w:type="spellEnd"/>
-      <w:proofErr w:type="gramEnd"/>
-      <w:r>
-        <w:rPr>
-          <w:rFonts w:ascii="Courier New" w:hAnsi="Courier New" w:cs="Courier New"/>
-          <w:sz w:val="24"/>
-          <w:szCs w:val="24"/>
-          <w:lang w:val="en-US"/>
-        </w:rPr>
-        <w:t xml:space="preserve"> log –</w:t>
-      </w:r>
-      <w:proofErr w:type="spellStart"/>
-      <w:r>
-        <w:rPr>
-          <w:rFonts w:ascii="Courier New" w:hAnsi="Courier New" w:cs="Courier New"/>
-          <w:sz w:val="24"/>
-          <w:szCs w:val="24"/>
-          <w:lang w:val="en-US"/>
-        </w:rPr>
-        <w:t>oneline</w:t>
-      </w:r>
-      <w:proofErr w:type="spellEnd"/>
-      <w:r>
-        <w:rPr>
-          <w:rFonts w:ascii="Courier New" w:hAnsi="Courier New" w:cs="Courier New"/>
-          <w:sz w:val="24"/>
-          <w:szCs w:val="24"/>
-          <w:lang w:val="en-US"/>
-        </w:rPr>
-        <w:tab/>
-      </w:r>
-      <w:r>
-        <w:rPr>
-          <w:rFonts w:ascii="Courier New" w:hAnsi="Courier New" w:cs="Courier New"/>
-          <w:sz w:val="24"/>
-          <w:szCs w:val="24"/>
-          <w:lang w:val="en-US"/>
-        </w:rPr>
-        <w:tab/>
-        <w:t>#to get brief commit history</w:t>
-      </w:r>
-      <w:r>
-        <w:rPr>
-          <w:rFonts w:ascii="Courier New" w:hAnsi="Courier New" w:cs="Courier New"/>
-          <w:sz w:val="24"/>
-          <w:szCs w:val="24"/>
-          <w:lang w:val="en-US"/>
-        </w:rPr>
-        <w:br/>
-      </w:r>
-      <w:proofErr w:type="spellStart"/>
-      <w:r>
-        <w:rPr>
-          <w:rFonts w:ascii="Courier New" w:hAnsi="Courier New" w:cs="Courier New"/>
-          <w:sz w:val="24"/>
-          <w:szCs w:val="24"/>
-          <w:lang w:val="en-US"/>
-        </w:rPr>
-        <w:t>git</w:t>
-      </w:r>
-      <w:proofErr w:type="spellEnd"/>
-      <w:r>
-        <w:rPr>
-          <w:rFonts w:ascii="Courier New" w:hAnsi="Courier New" w:cs="Courier New"/>
-          <w:sz w:val="24"/>
-          <w:szCs w:val="24"/>
-          <w:lang w:val="en-US"/>
-        </w:rPr>
-        <w:t xml:space="preserve"> log graph</w:t>
-      </w:r>
-      <w:r>
-        <w:rPr>
-          <w:rFonts w:ascii="Courier New" w:hAnsi="Courier New" w:cs="Courier New"/>
-          <w:sz w:val="24"/>
-          <w:szCs w:val="24"/>
-          <w:lang w:val="en-US"/>
-        </w:rPr>
-        <w:tab/>
-      </w:r>
-      <w:r>
-        <w:rPr>
-          <w:rFonts w:ascii="Courier New" w:hAnsi="Courier New" w:cs="Courier New"/>
-          <w:sz w:val="24"/>
-          <w:szCs w:val="24"/>
-          <w:lang w:val="en-US"/>
-        </w:rPr>
-        <w:tab/>
-      </w:r>
-      <w:r>
-        <w:rPr>
-          <w:rFonts w:ascii="Courier New" w:hAnsi="Courier New" w:cs="Courier New"/>
-          <w:sz w:val="24"/>
-          <w:szCs w:val="24"/>
-          <w:lang w:val="en-US"/>
-        </w:rPr>
-        <w:tab/>
-        <w:t>#to get the graph of branches</w:t>
-      </w:r>
-      <w:r>
-        <w:rPr>
-          <w:rFonts w:ascii="Courier New" w:hAnsi="Courier New" w:cs="Courier New"/>
-          <w:sz w:val="24"/>
-          <w:szCs w:val="24"/>
-          <w:lang w:val="en-US"/>
-        </w:rPr>
-        <w:br/>
-      </w:r>
+        <w:spacing w:line="259" w:lineRule="auto"/>
+        <w:rPr>
+          <w:rFonts w:ascii="Times New Roman" w:hAnsi="Times New Roman" w:cs="Times New Roman"/>
+          <w:b/>
+          <w:sz w:val="24"/>
+          <w:szCs w:val="24"/>
+          <w:lang w:val="en-US"/>
+        </w:rPr>
+      </w:pPr>
     </w:p>
     <w:p>
       <w:pPr>
-        <w:pStyle w:val="ListParagraph"/>
-        <w:spacing w:line="360" w:lineRule="auto"/>
-        <w:rPr>
-          <w:rFonts w:ascii="Courier New" w:hAnsi="Courier New" w:cs="Courier New"/>
-          <w:sz w:val="24"/>
-          <w:szCs w:val="24"/>
-          <w:lang w:val="en-US"/>
-        </w:rPr>
-      </w:pPr>
+        <w:spacing w:line="259" w:lineRule="auto"/>
+        <w:rPr>
+          <w:rFonts w:ascii="Times New Roman" w:hAnsi="Times New Roman" w:cs="Times New Roman"/>
+          <w:b/>
+          <w:sz w:val="24"/>
+          <w:szCs w:val="24"/>
+          <w:lang w:val="en-US"/>
+        </w:rPr>
+      </w:pPr>
+      <w:r>
+        <w:rPr>
+          <w:rFonts w:ascii="Times New Roman" w:hAnsi="Times New Roman" w:cs="Times New Roman"/>
+          <w:b/>
+          <w:sz w:val="24"/>
+          <w:szCs w:val="24"/>
+          <w:lang w:val="en-US"/>
+        </w:rPr>
+        <w:br w:type="page"/>
+      </w:r>
     </w:p>
     <w:p>
       <w:pPr>
-        <w:rPr>
-          <w:rFonts w:ascii="Courier New" w:hAnsi="Courier New" w:cs="Courier New"/>
-          <w:sz w:val="24"/>
-          <w:szCs w:val="24"/>
-          <w:lang w:val="en-US"/>
-        </w:rPr>
-      </w:pPr>
-      <w:r>
-        <w:rPr>
-          <w:rFonts w:ascii="Courier New" w:hAnsi="Courier New" w:cs="Courier New"/>
-          <w:sz w:val="24"/>
-          <w:szCs w:val="24"/>
-          <w:lang w:val="en-US"/>
-        </w:rPr>
-        <w:br w:type="page"/>
+        <w:jc w:val="center"/>
+        <w:rPr>
+          <w:rFonts w:ascii="Times New Roman" w:hAnsi="Times New Roman" w:cs="Times New Roman"/>
+          <w:b/>
+          <w:sz w:val="28"/>
+          <w:szCs w:val="24"/>
+          <w:lang w:val="en-US"/>
+        </w:rPr>
+      </w:pPr>
+      <w:r>
+        <w:rPr>
+          <w:rFonts w:ascii="Times New Roman" w:hAnsi="Times New Roman" w:cs="Times New Roman"/>
+          <w:b/>
+          <w:sz w:val="28"/>
+          <w:szCs w:val="24"/>
+          <w:lang w:val="en-US"/>
+        </w:rPr>
+        <w:lastRenderedPageBreak/>
+        <w:t>Bibliography</w:t>
+      </w:r>
+      <w:r>
+        <w:rPr>
+          <w:rFonts w:ascii="Times New Roman" w:hAnsi="Times New Roman" w:cs="Times New Roman"/>
+          <w:b/>
+          <w:sz w:val="28"/>
+          <w:szCs w:val="24"/>
+          <w:lang w:val="en-US"/>
+        </w:rPr>
+        <w:br/>
       </w:r>
     </w:p>
     <w:p>
       <w:pPr>
-        <w:spacing w:line="259" w:lineRule="auto"/>
-        <w:rPr>
-          <w:rFonts w:ascii="Times New Roman" w:hAnsi="Times New Roman" w:cs="Times New Roman"/>
-          <w:b/>
-          <w:sz w:val="28"/>
-          <w:szCs w:val="24"/>
-          <w:lang w:val="en-US"/>
-        </w:rPr>
-      </w:pPr>
-    </w:p>
-    <w:p>
-      <w:pPr>
-        <w:spacing w:line="259" w:lineRule="auto"/>
-        <w:rPr>
-          <w:rFonts w:ascii="Times New Roman" w:hAnsi="Times New Roman" w:cs="Times New Roman"/>
-          <w:b/>
-          <w:sz w:val="28"/>
-          <w:szCs w:val="24"/>
-          <w:lang w:val="en-US"/>
-        </w:rPr>
-      </w:pPr>
-      <w:r>
-        <w:rPr>
-          <w:rFonts w:ascii="Times New Roman" w:hAnsi="Times New Roman" w:cs="Times New Roman"/>
-          <w:b/>
-          <w:sz w:val="28"/>
-          <w:szCs w:val="24"/>
-          <w:lang w:val="en-US"/>
-        </w:rPr>
-        <w:br w:type="page"/>
-      </w:r>
-    </w:p>
-    <w:p>
-      <w:pPr>
-        <w:jc w:val="center"/>
-        <w:rPr>
-          <w:rFonts w:ascii="Times New Roman" w:hAnsi="Times New Roman" w:cs="Times New Roman"/>
-          <w:b/>
-          <w:sz w:val="28"/>
-          <w:szCs w:val="24"/>
-          <w:lang w:val="en-US"/>
-        </w:rPr>
-      </w:pPr>
-      <w:r>
-        <w:rPr>
-          <w:rFonts w:ascii="Times New Roman" w:hAnsi="Times New Roman" w:cs="Times New Roman"/>
-          <w:b/>
-          <w:sz w:val="28"/>
-          <w:szCs w:val="24"/>
-          <w:lang w:val="en-US"/>
-        </w:rPr>
-        <w:lastRenderedPageBreak/>
-        <w:t>Bibliography</w:t>
-      </w:r>
-    </w:p>
-    <w:p>
-      <w:pPr>
-        <w:jc w:val="center"/>
-        <w:rPr>
-          <w:rFonts w:ascii="Times New Roman" w:hAnsi="Times New Roman" w:cs="Times New Roman"/>
-          <w:b/>
-          <w:sz w:val="28"/>
-          <w:szCs w:val="24"/>
-          <w:lang w:val="en-US"/>
-        </w:rPr>
-      </w:pPr>
-    </w:p>
-    <w:p>
-      <w:pPr>
+        <w:spacing w:line="360" w:lineRule="auto"/>
         <w:rPr>
           <w:rFonts w:ascii="Times New Roman" w:hAnsi="Times New Roman" w:cs="Times New Roman"/>
           <w:i/>
@@ -12503,7 +14132,7 @@
           <w:lang w:val="en-US"/>
         </w:rPr>
       </w:pPr>
-      <w:hyperlink r:id="rId49" w:history="1">
+      <w:hyperlink r:id="rId51" w:history="1">
         <w:r>
           <w:rPr>
             <w:rStyle w:val="Hyperlink"/>
@@ -12520,6 +14149,7 @@
     </w:p>
     <w:p>
       <w:pPr>
+        <w:spacing w:line="360" w:lineRule="auto"/>
         <w:rPr>
           <w:rFonts w:ascii="Times New Roman" w:hAnsi="Times New Roman" w:cs="Times New Roman"/>
           <w:i/>
@@ -12530,7 +14160,7 @@
           <w:lang w:val="en-US"/>
         </w:rPr>
       </w:pPr>
-      <w:hyperlink r:id="rId50" w:history="1">
+      <w:hyperlink r:id="rId52" w:history="1">
         <w:r>
           <w:rPr>
             <w:rStyle w:val="Hyperlink"/>
@@ -12547,6 +14177,7 @@
     </w:p>
     <w:p>
       <w:pPr>
+        <w:spacing w:line="360" w:lineRule="auto"/>
         <w:rPr>
           <w:rFonts w:ascii="Times New Roman" w:hAnsi="Times New Roman" w:cs="Times New Roman"/>
           <w:i/>
@@ -12557,7 +14188,7 @@
           <w:lang w:val="en-US"/>
         </w:rPr>
       </w:pPr>
-      <w:hyperlink r:id="rId51" w:history="1">
+      <w:hyperlink r:id="rId53" w:history="1">
         <w:r>
           <w:rPr>
             <w:rStyle w:val="Hyperlink"/>
@@ -12574,6 +14205,7 @@
     </w:p>
     <w:p>
       <w:pPr>
+        <w:spacing w:line="360" w:lineRule="auto"/>
         <w:rPr>
           <w:rStyle w:val="Hyperlink"/>
           <w:rFonts w:ascii="Times New Roman" w:hAnsi="Times New Roman" w:cs="Times New Roman"/>
@@ -12584,7 +14216,7 @@
           <w:lang w:val="en-US"/>
         </w:rPr>
       </w:pPr>
-      <w:hyperlink r:id="rId52" w:anchor="monthly" w:history="1">
+      <w:hyperlink r:id="rId54" w:anchor="monthly" w:history="1">
         <w:r>
           <w:rPr>
             <w:rStyle w:val="Hyperlink"/>
@@ -12601,6 +14233,7 @@
     </w:p>
     <w:p>
       <w:pPr>
+        <w:spacing w:line="360" w:lineRule="auto"/>
         <w:rPr>
           <w:rStyle w:val="Hyperlink"/>
           <w:rFonts w:ascii="Times New Roman" w:hAnsi="Times New Roman" w:cs="Times New Roman"/>
@@ -12611,7 +14244,7 @@
           <w:lang w:val="en-US"/>
         </w:rPr>
       </w:pPr>
-      <w:hyperlink r:id="rId53" w:anchor="monthly" w:history="1">
+      <w:hyperlink r:id="rId55" w:anchor="monthly" w:history="1">
         <w:r>
           <w:rPr>
             <w:rStyle w:val="Hyperlink"/>
@@ -12628,6 +14261,7 @@
     </w:p>
     <w:p>
       <w:pPr>
+        <w:spacing w:line="360" w:lineRule="auto"/>
         <w:rPr>
           <w:rFonts w:ascii="Times New Roman" w:hAnsi="Times New Roman" w:cs="Times New Roman"/>
           <w:i/>
@@ -12638,7 +14272,7 @@
           <w:lang w:val="en-US"/>
         </w:rPr>
       </w:pPr>
-      <w:hyperlink r:id="rId54" w:history="1">
+      <w:hyperlink r:id="rId56" w:history="1">
         <w:r>
           <w:rPr>
             <w:rStyle w:val="Hyperlink"/>
@@ -12655,6 +14289,7 @@
     </w:p>
     <w:p>
       <w:pPr>
+        <w:spacing w:line="360" w:lineRule="auto"/>
         <w:rPr>
           <w:rFonts w:ascii="Times New Roman" w:hAnsi="Times New Roman" w:cs="Times New Roman"/>
           <w:i/>
@@ -12665,7 +14300,7 @@
           <w:lang w:val="en-US"/>
         </w:rPr>
       </w:pPr>
-      <w:hyperlink r:id="rId55" w:history="1">
+      <w:hyperlink r:id="rId57" w:history="1">
         <w:r>
           <w:rPr>
             <w:rStyle w:val="Hyperlink"/>
@@ -13070,7 +14705,7 @@
   <w:abstractNum w:abstractNumId="4" w15:restartNumberingAfterBreak="0">
     <w:nsid w:val="2FF50F38"/>
     <w:multiLevelType w:val="hybridMultilevel"/>
-    <w:tmpl w:val="B5AAEC54"/>
+    <w:tmpl w:val="F4FAC8BA"/>
     <w:lvl w:ilvl="0" w:tplc="09545B72">
       <w:start w:val="1"/>
       <w:numFmt w:val="decimal"/>
@@ -13102,7 +14737,7 @@
         <w:ind w:left="2160" w:hanging="180"/>
       </w:pPr>
     </w:lvl>
-    <w:lvl w:ilvl="3" w:tplc="4009000F">
+    <w:lvl w:ilvl="3" w:tplc="28024128">
       <w:start w:val="1"/>
       <w:numFmt w:val="decimal"/>
       <w:lvlText w:val="%4."/>
@@ -13110,6 +14745,11 @@
       <w:pPr>
         <w:ind w:left="2880" w:hanging="360"/>
       </w:pPr>
+      <w:rPr>
+        <w:rFonts w:ascii="Times New Roman" w:hAnsi="Times New Roman" w:cs="Times New Roman" w:hint="default"/>
+        <w:b/>
+        <w:sz w:val="24"/>
+      </w:rPr>
     </w:lvl>
     <w:lvl w:ilvl="4" w:tplc="40090019">
       <w:start w:val="1"/>

</xml_diff>

<commit_message>
Added Modules in Python folder and updated notes doc
</commit_message>
<xml_diff>
--- a/Complete-Python-Developer-ZTM.docx
+++ b/Complete-Python-Developer-ZTM.docx
@@ -11382,6 +11382,2397 @@
     </w:p>
     <w:p>
       <w:pPr>
+        <w:spacing w:line="360" w:lineRule="auto"/>
+        <w:rPr>
+          <w:rFonts w:ascii="Times New Roman" w:hAnsi="Times New Roman" w:cs="Times New Roman"/>
+          <w:b/>
+          <w:sz w:val="24"/>
+          <w:szCs w:val="24"/>
+          <w:lang w:val="en-US"/>
+        </w:rPr>
+      </w:pPr>
+      <w:r>
+        <w:rPr>
+          <w:rFonts w:ascii="Times New Roman" w:hAnsi="Times New Roman" w:cs="Times New Roman"/>
+          <w:b/>
+          <w:sz w:val="24"/>
+          <w:szCs w:val="24"/>
+          <w:lang w:val="en-US"/>
+        </w:rPr>
+        <w:lastRenderedPageBreak/>
+        <w:br/>
+      </w:r>
+    </w:p>
+    <w:p>
+      <w:pPr>
+        <w:spacing w:line="259" w:lineRule="auto"/>
+        <w:rPr>
+          <w:rFonts w:ascii="Times New Roman" w:hAnsi="Times New Roman" w:cs="Times New Roman"/>
+          <w:b/>
+          <w:sz w:val="24"/>
+          <w:szCs w:val="24"/>
+          <w:lang w:val="en-US"/>
+        </w:rPr>
+      </w:pPr>
+      <w:r>
+        <w:rPr>
+          <w:rFonts w:ascii="Times New Roman" w:hAnsi="Times New Roman" w:cs="Times New Roman"/>
+          <w:b/>
+          <w:sz w:val="24"/>
+          <w:szCs w:val="24"/>
+          <w:lang w:val="en-US"/>
+        </w:rPr>
+        <w:br w:type="page"/>
+      </w:r>
+    </w:p>
+    <w:p>
+      <w:pPr>
+        <w:spacing w:line="360" w:lineRule="auto"/>
+        <w:jc w:val="center"/>
+        <w:rPr>
+          <w:rFonts w:ascii="Times New Roman" w:hAnsi="Times New Roman" w:cs="Times New Roman"/>
+          <w:b/>
+          <w:sz w:val="28"/>
+          <w:szCs w:val="24"/>
+          <w:lang w:val="en-US"/>
+        </w:rPr>
+      </w:pPr>
+      <w:r>
+        <w:rPr>
+          <w:rFonts w:ascii="Times New Roman" w:hAnsi="Times New Roman" w:cs="Times New Roman"/>
+          <w:b/>
+          <w:sz w:val="28"/>
+          <w:szCs w:val="24"/>
+          <w:lang w:val="en-US"/>
+        </w:rPr>
+        <w:lastRenderedPageBreak/>
+        <w:t>Modules i</w:t>
+      </w:r>
+      <w:r>
+        <w:rPr>
+          <w:rFonts w:ascii="Times New Roman" w:hAnsi="Times New Roman" w:cs="Times New Roman"/>
+          <w:b/>
+          <w:sz w:val="28"/>
+          <w:szCs w:val="24"/>
+          <w:lang w:val="en-US"/>
+        </w:rPr>
+        <w:t>n Python</w:t>
+      </w:r>
+      <w:r>
+        <w:rPr>
+          <w:rFonts w:ascii="Times New Roman" w:hAnsi="Times New Roman" w:cs="Times New Roman"/>
+          <w:b/>
+          <w:sz w:val="28"/>
+          <w:szCs w:val="24"/>
+          <w:lang w:val="en-US"/>
+        </w:rPr>
+        <w:br/>
+      </w:r>
+    </w:p>
+    <w:p>
+      <w:pPr>
+        <w:pStyle w:val="ListParagraph"/>
+        <w:numPr>
+          <w:ilvl w:val="3"/>
+          <w:numId w:val="4"/>
+        </w:numPr>
+        <w:spacing w:line="360" w:lineRule="auto"/>
+        <w:ind w:left="709"/>
+        <w:rPr>
+          <w:rFonts w:ascii="Times New Roman" w:hAnsi="Times New Roman" w:cs="Times New Roman"/>
+          <w:b/>
+          <w:sz w:val="24"/>
+          <w:szCs w:val="24"/>
+          <w:lang w:val="en-US"/>
+        </w:rPr>
+      </w:pPr>
+      <w:r>
+        <w:rPr>
+          <w:rFonts w:ascii="Times New Roman" w:hAnsi="Times New Roman" w:cs="Times New Roman"/>
+          <w:b/>
+          <w:sz w:val="24"/>
+          <w:szCs w:val="24"/>
+          <w:lang w:val="en-US"/>
+        </w:rPr>
+        <w:t>Modules In Python</w:t>
+      </w:r>
+      <w:r>
+        <w:rPr>
+          <w:rFonts w:ascii="Times New Roman" w:hAnsi="Times New Roman" w:cs="Times New Roman"/>
+          <w:b/>
+          <w:sz w:val="24"/>
+          <w:szCs w:val="24"/>
+          <w:lang w:val="en-US"/>
+        </w:rPr>
+        <w:br/>
+      </w:r>
+      <w:r>
+        <w:rPr>
+          <w:rFonts w:ascii="Times New Roman" w:hAnsi="Times New Roman" w:cs="Times New Roman"/>
+          <w:sz w:val="24"/>
+          <w:szCs w:val="24"/>
+          <w:lang w:val="en-US"/>
+        </w:rPr>
+        <w:br/>
+        <w:t>Each file of Python in a project is called as module.</w:t>
+      </w:r>
+      <w:r>
+        <w:rPr>
+          <w:rFonts w:ascii="Times New Roman" w:hAnsi="Times New Roman" w:cs="Times New Roman"/>
+          <w:sz w:val="24"/>
+          <w:szCs w:val="24"/>
+          <w:lang w:val="en-US"/>
+        </w:rPr>
+        <w:br/>
+        <w:t>Naming convention of module is same as variables.</w:t>
+      </w:r>
+      <w:r>
+        <w:rPr>
+          <w:rFonts w:ascii="Times New Roman" w:hAnsi="Times New Roman" w:cs="Times New Roman"/>
+          <w:sz w:val="24"/>
+          <w:szCs w:val="24"/>
+          <w:lang w:val="en-US"/>
+        </w:rPr>
+        <w:br/>
+      </w:r>
+      <w:proofErr w:type="gramStart"/>
+      <w:r>
+        <w:rPr>
+          <w:rFonts w:ascii="Courier New" w:hAnsi="Courier New" w:cs="Courier New"/>
+          <w:sz w:val="24"/>
+          <w:szCs w:val="24"/>
+          <w:lang w:val="en-US"/>
+        </w:rPr>
+        <w:t>import</w:t>
+      </w:r>
+      <w:proofErr w:type="gramEnd"/>
+      <w:r>
+        <w:rPr>
+          <w:rFonts w:ascii="Courier New" w:hAnsi="Courier New" w:cs="Courier New"/>
+          <w:sz w:val="24"/>
+          <w:szCs w:val="24"/>
+          <w:lang w:val="en-US"/>
+        </w:rPr>
+        <w:t xml:space="preserve"> &lt;module name&gt;</w:t>
+      </w:r>
+      <w:r>
+        <w:rPr>
+          <w:rFonts w:ascii="Courier New" w:hAnsi="Courier New" w:cs="Courier New"/>
+          <w:sz w:val="24"/>
+          <w:szCs w:val="24"/>
+          <w:lang w:val="en-US"/>
+        </w:rPr>
+        <w:tab/>
+      </w:r>
+      <w:r>
+        <w:rPr>
+          <w:rFonts w:ascii="Times New Roman" w:hAnsi="Times New Roman" w:cs="Times New Roman"/>
+          <w:sz w:val="24"/>
+          <w:szCs w:val="24"/>
+          <w:lang w:val="en-US"/>
+        </w:rPr>
+        <w:tab/>
+        <w:t># import syntax</w:t>
+      </w:r>
+      <w:r>
+        <w:rPr>
+          <w:rFonts w:ascii="Times New Roman" w:hAnsi="Times New Roman" w:cs="Times New Roman"/>
+          <w:sz w:val="24"/>
+          <w:szCs w:val="24"/>
+          <w:lang w:val="en-US"/>
+        </w:rPr>
+        <w:br/>
+        <w:t>We can import as many modules as required in our project.</w:t>
+      </w:r>
+      <w:r>
+        <w:rPr>
+          <w:rFonts w:ascii="Times New Roman" w:hAnsi="Times New Roman" w:cs="Times New Roman"/>
+          <w:sz w:val="24"/>
+          <w:szCs w:val="24"/>
+          <w:lang w:val="en-US"/>
+        </w:rPr>
+        <w:br/>
+        <w:t>While importing a module in any project, we don’t need to mention file extension (.</w:t>
+      </w:r>
+      <w:proofErr w:type="spellStart"/>
+      <w:r>
+        <w:rPr>
+          <w:rFonts w:ascii="Times New Roman" w:hAnsi="Times New Roman" w:cs="Times New Roman"/>
+          <w:sz w:val="24"/>
+          <w:szCs w:val="24"/>
+          <w:lang w:val="en-US"/>
+        </w:rPr>
+        <w:t>py</w:t>
+      </w:r>
+      <w:proofErr w:type="spellEnd"/>
+      <w:r>
+        <w:rPr>
+          <w:rFonts w:ascii="Times New Roman" w:hAnsi="Times New Roman" w:cs="Times New Roman"/>
+          <w:sz w:val="24"/>
+          <w:szCs w:val="24"/>
+          <w:lang w:val="en-US"/>
+        </w:rPr>
+        <w:t>) as all the modules has to be python files</w:t>
+      </w:r>
+      <w:r>
+        <w:rPr>
+          <w:rFonts w:ascii="Times New Roman" w:hAnsi="Times New Roman" w:cs="Times New Roman"/>
+          <w:sz w:val="24"/>
+          <w:szCs w:val="24"/>
+          <w:lang w:val="en-US"/>
+        </w:rPr>
+        <w:t>.</w:t>
+      </w:r>
+      <w:r>
+        <w:rPr>
+          <w:rFonts w:ascii="Times New Roman" w:hAnsi="Times New Roman" w:cs="Times New Roman"/>
+          <w:sz w:val="24"/>
+          <w:szCs w:val="24"/>
+          <w:lang w:val="en-US"/>
+        </w:rPr>
+        <w:br/>
+        <w:t>Python interpreter creates a cache and stores a compiled versions of modules to make the code run faster from second time onwards main function is called. Cached version of modules updates every time we change the content of the module.</w:t>
+      </w:r>
+      <w:r>
+        <w:rPr>
+          <w:rFonts w:ascii="Times New Roman" w:hAnsi="Times New Roman" w:cs="Times New Roman"/>
+          <w:sz w:val="24"/>
+          <w:szCs w:val="24"/>
+          <w:lang w:val="en-US"/>
+        </w:rPr>
+        <w:br/>
+        <w:t>We can access all the functionalities defined in a module through our main function.</w:t>
+      </w:r>
+      <w:r>
+        <w:rPr>
+          <w:rFonts w:ascii="Times New Roman" w:hAnsi="Times New Roman" w:cs="Times New Roman"/>
+          <w:sz w:val="24"/>
+          <w:szCs w:val="24"/>
+          <w:lang w:val="en-US"/>
+        </w:rPr>
+        <w:br/>
+      </w:r>
+      <w:r>
+        <w:rPr>
+          <w:rFonts w:ascii="Times New Roman" w:hAnsi="Times New Roman" w:cs="Times New Roman"/>
+          <w:sz w:val="24"/>
+          <w:szCs w:val="24"/>
+          <w:lang w:val="en-US"/>
+        </w:rPr>
+        <w:br/>
+      </w:r>
+    </w:p>
+    <w:p>
+      <w:pPr>
+        <w:pStyle w:val="ListParagraph"/>
+        <w:numPr>
+          <w:ilvl w:val="3"/>
+          <w:numId w:val="4"/>
+        </w:numPr>
+        <w:spacing w:line="360" w:lineRule="auto"/>
+        <w:ind w:left="709"/>
+        <w:rPr>
+          <w:rFonts w:ascii="Times New Roman" w:hAnsi="Times New Roman" w:cs="Times New Roman"/>
+          <w:b/>
+          <w:sz w:val="24"/>
+          <w:szCs w:val="24"/>
+          <w:lang w:val="en-US"/>
+        </w:rPr>
+      </w:pPr>
+      <w:r>
+        <w:rPr>
+          <w:rFonts w:ascii="Times New Roman" w:hAnsi="Times New Roman" w:cs="Times New Roman"/>
+          <w:b/>
+          <w:sz w:val="24"/>
+          <w:szCs w:val="24"/>
+          <w:lang w:val="en-US"/>
+        </w:rPr>
+        <w:t>Packages in Python</w:t>
+      </w:r>
+      <w:r>
+        <w:rPr>
+          <w:rFonts w:ascii="Times New Roman" w:hAnsi="Times New Roman" w:cs="Times New Roman"/>
+          <w:b/>
+          <w:sz w:val="24"/>
+          <w:szCs w:val="24"/>
+          <w:lang w:val="en-US"/>
+        </w:rPr>
+        <w:br/>
+      </w:r>
+      <w:r>
+        <w:rPr>
+          <w:rFonts w:ascii="Times New Roman" w:hAnsi="Times New Roman" w:cs="Times New Roman"/>
+          <w:sz w:val="24"/>
+          <w:szCs w:val="24"/>
+          <w:lang w:val="en-US"/>
+        </w:rPr>
+        <w:br/>
+      </w:r>
+      <w:proofErr w:type="gramStart"/>
+      <w:r>
+        <w:rPr>
+          <w:rFonts w:ascii="Times New Roman" w:hAnsi="Times New Roman" w:cs="Times New Roman"/>
+          <w:sz w:val="24"/>
+          <w:szCs w:val="24"/>
+          <w:lang w:val="en-US"/>
+        </w:rPr>
+        <w:t>A</w:t>
+      </w:r>
+      <w:proofErr w:type="gramEnd"/>
+      <w:r>
+        <w:rPr>
+          <w:rFonts w:ascii="Times New Roman" w:hAnsi="Times New Roman" w:cs="Times New Roman"/>
+          <w:sz w:val="24"/>
+          <w:szCs w:val="24"/>
+          <w:lang w:val="en-US"/>
+        </w:rPr>
+        <w:t xml:space="preserve"> folder containing a collection of modules is called as package.</w:t>
+      </w:r>
+      <w:r>
+        <w:rPr>
+          <w:rFonts w:ascii="Times New Roman" w:hAnsi="Times New Roman" w:cs="Times New Roman"/>
+          <w:sz w:val="24"/>
+          <w:szCs w:val="24"/>
+          <w:lang w:val="en-US"/>
+        </w:rPr>
+        <w:br/>
+      </w:r>
+      <w:proofErr w:type="gramStart"/>
+      <w:r>
+        <w:rPr>
+          <w:rFonts w:ascii="Courier New" w:hAnsi="Courier New" w:cs="Courier New"/>
+          <w:sz w:val="24"/>
+          <w:szCs w:val="24"/>
+          <w:lang w:val="en-US"/>
+        </w:rPr>
+        <w:t>import</w:t>
+      </w:r>
+      <w:proofErr w:type="gramEnd"/>
+      <w:r>
+        <w:rPr>
+          <w:rFonts w:ascii="Courier New" w:hAnsi="Courier New" w:cs="Courier New"/>
+          <w:sz w:val="24"/>
+          <w:szCs w:val="24"/>
+          <w:lang w:val="en-US"/>
+        </w:rPr>
+        <w:t xml:space="preserve"> &lt;package name&gt;.&lt;module name&gt;</w:t>
+      </w:r>
+      <w:r>
+        <w:rPr>
+          <w:rFonts w:ascii="Courier New" w:hAnsi="Courier New" w:cs="Courier New"/>
+          <w:sz w:val="24"/>
+          <w:szCs w:val="24"/>
+          <w:lang w:val="en-US"/>
+        </w:rPr>
+        <w:tab/>
+      </w:r>
+      <w:r>
+        <w:rPr>
+          <w:rFonts w:ascii="Times New Roman" w:hAnsi="Times New Roman" w:cs="Times New Roman"/>
+          <w:sz w:val="24"/>
+          <w:szCs w:val="24"/>
+          <w:lang w:val="en-US"/>
+        </w:rPr>
+        <w:tab/>
+        <w:t># import syntax</w:t>
+      </w:r>
+      <w:r>
+        <w:rPr>
+          <w:rFonts w:ascii="Times New Roman" w:hAnsi="Times New Roman" w:cs="Times New Roman"/>
+          <w:sz w:val="24"/>
+          <w:szCs w:val="24"/>
+          <w:lang w:val="en-US"/>
+        </w:rPr>
+        <w:br/>
+      </w:r>
+      <w:r>
+        <w:rPr>
+          <w:rFonts w:ascii="Times New Roman" w:hAnsi="Times New Roman" w:cs="Times New Roman"/>
+          <w:sz w:val="24"/>
+          <w:szCs w:val="24"/>
+          <w:lang w:val="en-US"/>
+        </w:rPr>
+        <w:br/>
+        <w:t xml:space="preserve">Python packages have an </w:t>
+      </w:r>
+      <w:r>
+        <w:rPr>
+          <w:rFonts w:ascii="Courier New" w:hAnsi="Courier New" w:cs="Courier New"/>
+          <w:sz w:val="24"/>
+          <w:szCs w:val="24"/>
+          <w:lang w:val="en-US"/>
+        </w:rPr>
+        <w:t>__init__.py</w:t>
+      </w:r>
+      <w:r>
+        <w:rPr>
+          <w:rFonts w:ascii="Times New Roman" w:hAnsi="Times New Roman" w:cs="Times New Roman"/>
+          <w:sz w:val="24"/>
+          <w:szCs w:val="24"/>
+          <w:lang w:val="en-US"/>
+        </w:rPr>
+        <w:t xml:space="preserve"> file in it.</w:t>
+      </w:r>
+      <w:r>
+        <w:rPr>
+          <w:rFonts w:ascii="Times New Roman" w:hAnsi="Times New Roman" w:cs="Times New Roman"/>
+          <w:sz w:val="24"/>
+          <w:szCs w:val="24"/>
+          <w:lang w:val="en-US"/>
+        </w:rPr>
+        <w:br/>
+      </w:r>
+      <w:r>
+        <w:rPr>
+          <w:rFonts w:ascii="Times New Roman" w:hAnsi="Times New Roman" w:cs="Times New Roman"/>
+          <w:sz w:val="24"/>
+          <w:szCs w:val="24"/>
+          <w:lang w:val="en-US"/>
+        </w:rPr>
+        <w:br/>
+      </w:r>
+    </w:p>
+    <w:p>
+      <w:pPr>
+        <w:pStyle w:val="ListParagraph"/>
+        <w:numPr>
+          <w:ilvl w:val="3"/>
+          <w:numId w:val="4"/>
+        </w:numPr>
+        <w:spacing w:line="259" w:lineRule="auto"/>
+        <w:ind w:left="709"/>
+        <w:rPr>
+          <w:rFonts w:ascii="Times New Roman" w:hAnsi="Times New Roman" w:cs="Times New Roman"/>
+          <w:b/>
+          <w:sz w:val="24"/>
+          <w:szCs w:val="24"/>
+          <w:lang w:val="en-US"/>
+        </w:rPr>
+      </w:pPr>
+      <w:r>
+        <w:rPr>
+          <w:rFonts w:ascii="Times New Roman" w:hAnsi="Times New Roman" w:cs="Times New Roman"/>
+          <w:b/>
+          <w:sz w:val="24"/>
+          <w:szCs w:val="24"/>
+          <w:lang w:val="en-US"/>
+        </w:rPr>
+        <w:t xml:space="preserve">Different Ways To </w:t>
+      </w:r>
+      <w:r>
+        <w:rPr>
+          <w:rFonts w:ascii="Times New Roman" w:hAnsi="Times New Roman" w:cs="Times New Roman"/>
+          <w:b/>
+          <w:sz w:val="24"/>
+          <w:szCs w:val="24"/>
+          <w:lang w:val="en-US"/>
+        </w:rPr>
+        <w:t>Import</w:t>
+      </w:r>
+      <w:r>
+        <w:rPr>
+          <w:rFonts w:ascii="Times New Roman" w:hAnsi="Times New Roman" w:cs="Times New Roman"/>
+          <w:sz w:val="24"/>
+          <w:szCs w:val="24"/>
+          <w:lang w:val="en-US"/>
+        </w:rPr>
+        <w:br/>
+      </w:r>
+      <w:r>
+        <w:rPr>
+          <w:rFonts w:ascii="Times New Roman" w:hAnsi="Times New Roman" w:cs="Times New Roman"/>
+          <w:sz w:val="24"/>
+          <w:szCs w:val="24"/>
+          <w:lang w:val="en-US"/>
+        </w:rPr>
+        <w:br/>
+      </w:r>
+      <w:proofErr w:type="spellStart"/>
+      <w:r>
+        <w:rPr>
+          <w:rFonts w:ascii="Courier New" w:hAnsi="Courier New" w:cs="Courier New"/>
+          <w:sz w:val="24"/>
+          <w:szCs w:val="24"/>
+          <w:lang w:val="en-US"/>
+        </w:rPr>
+        <w:t>import</w:t>
+      </w:r>
+      <w:proofErr w:type="spellEnd"/>
+      <w:r>
+        <w:rPr>
+          <w:rFonts w:ascii="Courier New" w:hAnsi="Courier New" w:cs="Courier New"/>
+          <w:sz w:val="24"/>
+          <w:szCs w:val="24"/>
+          <w:lang w:val="en-US"/>
+        </w:rPr>
+        <w:t xml:space="preserve"> &lt;path to </w:t>
+      </w:r>
+      <w:proofErr w:type="spellStart"/>
+      <w:r>
+        <w:rPr>
+          <w:rFonts w:ascii="Courier New" w:hAnsi="Courier New" w:cs="Courier New"/>
+          <w:sz w:val="24"/>
+          <w:szCs w:val="24"/>
+          <w:lang w:val="en-US"/>
+        </w:rPr>
+        <w:t>module.module_name</w:t>
+      </w:r>
+      <w:proofErr w:type="spellEnd"/>
+      <w:r>
+        <w:rPr>
+          <w:rFonts w:ascii="Courier New" w:hAnsi="Courier New" w:cs="Courier New"/>
+          <w:sz w:val="24"/>
+          <w:szCs w:val="24"/>
+          <w:lang w:val="en-US"/>
+        </w:rPr>
+        <w:t>&gt;</w:t>
+      </w:r>
+      <w:r>
+        <w:rPr>
+          <w:rFonts w:ascii="Courier New" w:hAnsi="Courier New" w:cs="Courier New"/>
+          <w:sz w:val="24"/>
+          <w:szCs w:val="24"/>
+          <w:lang w:val="en-US"/>
+        </w:rPr>
+        <w:br/>
+        <w:t xml:space="preserve">from &lt;path to </w:t>
+      </w:r>
+      <w:proofErr w:type="spellStart"/>
+      <w:r>
+        <w:rPr>
+          <w:rFonts w:ascii="Courier New" w:hAnsi="Courier New" w:cs="Courier New"/>
+          <w:sz w:val="24"/>
+          <w:szCs w:val="24"/>
+          <w:lang w:val="en-US"/>
+        </w:rPr>
+        <w:t>module.module_name</w:t>
+      </w:r>
+      <w:proofErr w:type="spellEnd"/>
+      <w:r>
+        <w:rPr>
+          <w:rFonts w:ascii="Courier New" w:hAnsi="Courier New" w:cs="Courier New"/>
+          <w:sz w:val="24"/>
+          <w:szCs w:val="24"/>
+          <w:lang w:val="en-US"/>
+        </w:rPr>
+        <w:t>&gt; import &lt;</w:t>
+      </w:r>
+      <w:proofErr w:type="spellStart"/>
+      <w:r>
+        <w:rPr>
+          <w:rFonts w:ascii="Courier New" w:hAnsi="Courier New" w:cs="Courier New"/>
+          <w:sz w:val="24"/>
+          <w:szCs w:val="24"/>
+          <w:lang w:val="en-US"/>
+        </w:rPr>
+        <w:t>function_name</w:t>
+      </w:r>
+      <w:proofErr w:type="spellEnd"/>
+      <w:r>
+        <w:rPr>
+          <w:rFonts w:ascii="Courier New" w:hAnsi="Courier New" w:cs="Courier New"/>
+          <w:sz w:val="24"/>
+          <w:szCs w:val="24"/>
+          <w:lang w:val="en-US"/>
+        </w:rPr>
+        <w:t>&gt;</w:t>
+      </w:r>
+      <w:r>
+        <w:rPr>
+          <w:rFonts w:ascii="Courier New" w:hAnsi="Courier New" w:cs="Courier New"/>
+          <w:sz w:val="24"/>
+          <w:szCs w:val="24"/>
+          <w:lang w:val="en-US"/>
+        </w:rPr>
+        <w:br/>
+        <w:t>from &lt;path to module&gt; import &lt;</w:t>
+      </w:r>
+      <w:proofErr w:type="spellStart"/>
+      <w:r>
+        <w:rPr>
+          <w:rFonts w:ascii="Courier New" w:hAnsi="Courier New" w:cs="Courier New"/>
+          <w:sz w:val="24"/>
+          <w:szCs w:val="24"/>
+          <w:lang w:val="en-US"/>
+        </w:rPr>
+        <w:t>module_name</w:t>
+      </w:r>
+      <w:proofErr w:type="spellEnd"/>
+      <w:r>
+        <w:rPr>
+          <w:rFonts w:ascii="Courier New" w:hAnsi="Courier New" w:cs="Courier New"/>
+          <w:sz w:val="24"/>
+          <w:szCs w:val="24"/>
+          <w:lang w:val="en-US"/>
+        </w:rPr>
+        <w:t>&gt;</w:t>
+      </w:r>
+      <w:r>
+        <w:rPr>
+          <w:rFonts w:ascii="Courier New" w:hAnsi="Courier New" w:cs="Courier New"/>
+          <w:sz w:val="24"/>
+          <w:szCs w:val="24"/>
+          <w:lang w:val="en-US"/>
+        </w:rPr>
+        <w:br/>
+        <w:t>from &lt;path to module&gt; import *</w:t>
+      </w:r>
+      <w:r>
+        <w:rPr>
+          <w:rFonts w:ascii="Courier New" w:hAnsi="Courier New" w:cs="Courier New"/>
+          <w:sz w:val="24"/>
+          <w:szCs w:val="24"/>
+          <w:lang w:val="en-US"/>
+        </w:rPr>
+        <w:br/>
+      </w:r>
+      <w:r>
+        <w:rPr>
+          <w:rFonts w:ascii="Times New Roman" w:hAnsi="Times New Roman" w:cs="Times New Roman"/>
+          <w:b/>
+          <w:sz w:val="24"/>
+          <w:szCs w:val="24"/>
+          <w:lang w:val="en-US"/>
+        </w:rPr>
+        <w:br/>
+      </w:r>
+      <w:r>
+        <w:rPr>
+          <w:rFonts w:ascii="Times New Roman" w:hAnsi="Times New Roman" w:cs="Times New Roman"/>
+          <w:b/>
+          <w:sz w:val="24"/>
+          <w:szCs w:val="24"/>
+          <w:lang w:val="en-US"/>
+        </w:rPr>
+        <w:br w:type="page"/>
+      </w:r>
+    </w:p>
+    <w:p>
+      <w:pPr>
+        <w:pStyle w:val="ListParagraph"/>
+        <w:numPr>
+          <w:ilvl w:val="3"/>
+          <w:numId w:val="4"/>
+        </w:numPr>
+        <w:spacing w:line="360" w:lineRule="auto"/>
+        <w:ind w:left="709"/>
+        <w:rPr>
+          <w:rFonts w:ascii="Times New Roman" w:hAnsi="Times New Roman" w:cs="Times New Roman"/>
+          <w:b/>
+          <w:sz w:val="24"/>
+          <w:szCs w:val="24"/>
+          <w:lang w:val="en-US"/>
+        </w:rPr>
+      </w:pPr>
+      <w:r>
+        <w:rPr>
+          <w:rFonts w:ascii="Times New Roman" w:hAnsi="Times New Roman" w:cs="Times New Roman"/>
+          <w:b/>
+          <w:sz w:val="24"/>
+          <w:szCs w:val="24"/>
+          <w:lang w:val="en-US"/>
+        </w:rPr>
+        <w:lastRenderedPageBreak/>
+        <w:t>__name__</w:t>
+      </w:r>
+      <w:r>
+        <w:rPr>
+          <w:rFonts w:ascii="Times New Roman" w:hAnsi="Times New Roman" w:cs="Times New Roman"/>
+          <w:b/>
+          <w:sz w:val="24"/>
+          <w:szCs w:val="24"/>
+          <w:lang w:val="en-US"/>
+        </w:rPr>
+        <w:br/>
+      </w:r>
+      <w:r>
+        <w:rPr>
+          <w:rFonts w:ascii="Times New Roman" w:hAnsi="Times New Roman" w:cs="Times New Roman"/>
+          <w:b/>
+          <w:sz w:val="24"/>
+          <w:szCs w:val="24"/>
+          <w:lang w:val="en-US"/>
+        </w:rPr>
+        <w:br/>
+      </w:r>
+      <w:proofErr w:type="gramStart"/>
+      <w:r>
+        <w:rPr>
+          <w:rFonts w:ascii="Times New Roman" w:hAnsi="Times New Roman" w:cs="Times New Roman"/>
+          <w:sz w:val="24"/>
+          <w:szCs w:val="24"/>
+          <w:lang w:val="en-US"/>
+        </w:rPr>
+        <w:t>All</w:t>
+      </w:r>
+      <w:proofErr w:type="gramEnd"/>
+      <w:r>
+        <w:rPr>
+          <w:rFonts w:ascii="Times New Roman" w:hAnsi="Times New Roman" w:cs="Times New Roman"/>
+          <w:sz w:val="24"/>
+          <w:szCs w:val="24"/>
+          <w:lang w:val="en-US"/>
+        </w:rPr>
+        <w:t xml:space="preserve"> the modules of python are named with their file name.</w:t>
+      </w:r>
+      <w:r>
+        <w:rPr>
+          <w:rFonts w:ascii="Times New Roman" w:hAnsi="Times New Roman" w:cs="Times New Roman"/>
+          <w:sz w:val="24"/>
+          <w:szCs w:val="24"/>
+          <w:lang w:val="en-US"/>
+        </w:rPr>
+        <w:br/>
+        <w:t xml:space="preserve">Driver module is named </w:t>
+      </w:r>
+      <w:r>
+        <w:rPr>
+          <w:rFonts w:ascii="Courier New" w:hAnsi="Courier New" w:cs="Courier New"/>
+          <w:sz w:val="24"/>
+          <w:szCs w:val="24"/>
+          <w:lang w:val="en-US"/>
+        </w:rPr>
+        <w:t>__main__</w:t>
+      </w:r>
+      <w:r>
+        <w:rPr>
+          <w:rFonts w:ascii="Times New Roman" w:hAnsi="Times New Roman" w:cs="Times New Roman"/>
+          <w:sz w:val="24"/>
+          <w:szCs w:val="24"/>
+          <w:lang w:val="en-US"/>
+        </w:rPr>
+        <w:t xml:space="preserve"> even if we change the name.</w:t>
+      </w:r>
+      <w:r>
+        <w:rPr>
+          <w:rFonts w:ascii="Times New Roman" w:hAnsi="Times New Roman" w:cs="Times New Roman"/>
+          <w:sz w:val="24"/>
+          <w:szCs w:val="24"/>
+          <w:lang w:val="en-US"/>
+        </w:rPr>
+        <w:br/>
+      </w:r>
+      <w:proofErr w:type="gramStart"/>
+      <w:r>
+        <w:rPr>
+          <w:rFonts w:ascii="Courier New" w:hAnsi="Courier New" w:cs="Courier New"/>
+          <w:sz w:val="24"/>
+          <w:szCs w:val="24"/>
+          <w:lang w:val="en-US"/>
+        </w:rPr>
+        <w:t>if</w:t>
+      </w:r>
+      <w:proofErr w:type="gramEnd"/>
+      <w:r>
+        <w:rPr>
+          <w:rFonts w:ascii="Courier New" w:hAnsi="Courier New" w:cs="Courier New"/>
+          <w:sz w:val="24"/>
+          <w:szCs w:val="24"/>
+          <w:lang w:val="en-US"/>
+        </w:rPr>
+        <w:t xml:space="preserve"> __name__ == ‘__main__’:</w:t>
+      </w:r>
+      <w:r>
+        <w:rPr>
+          <w:rFonts w:ascii="Courier New" w:hAnsi="Courier New" w:cs="Courier New"/>
+          <w:sz w:val="24"/>
+          <w:szCs w:val="24"/>
+          <w:lang w:val="en-US"/>
+        </w:rPr>
+        <w:br/>
+      </w:r>
+      <w:r>
+        <w:rPr>
+          <w:rFonts w:ascii="Times New Roman" w:hAnsi="Times New Roman" w:cs="Times New Roman"/>
+          <w:sz w:val="24"/>
+          <w:szCs w:val="24"/>
+          <w:lang w:val="en-US"/>
+        </w:rPr>
+        <w:t>This syntax is used to ensure the code enclosed within it runs only when the module is explicitly called and not when the module is imported in some other driver module.</w:t>
+      </w:r>
+      <w:r>
+        <w:rPr>
+          <w:rFonts w:ascii="Times New Roman" w:hAnsi="Times New Roman" w:cs="Times New Roman"/>
+          <w:sz w:val="24"/>
+          <w:szCs w:val="24"/>
+          <w:lang w:val="en-US"/>
+        </w:rPr>
+        <w:br/>
+      </w:r>
+      <w:r>
+        <w:rPr>
+          <w:rFonts w:ascii="Times New Roman" w:hAnsi="Times New Roman" w:cs="Times New Roman"/>
+          <w:sz w:val="24"/>
+          <w:szCs w:val="24"/>
+          <w:lang w:val="en-US"/>
+        </w:rPr>
+        <w:br/>
+      </w:r>
+    </w:p>
+    <w:p>
+      <w:pPr>
+        <w:pStyle w:val="ListParagraph"/>
+        <w:numPr>
+          <w:ilvl w:val="3"/>
+          <w:numId w:val="4"/>
+        </w:numPr>
+        <w:spacing w:line="360" w:lineRule="auto"/>
+        <w:ind w:left="709"/>
+        <w:rPr>
+          <w:rFonts w:ascii="Times New Roman" w:hAnsi="Times New Roman" w:cs="Times New Roman"/>
+          <w:b/>
+          <w:sz w:val="24"/>
+          <w:szCs w:val="24"/>
+          <w:lang w:val="en-US"/>
+        </w:rPr>
+      </w:pPr>
+      <w:r>
+        <w:rPr>
+          <w:rFonts w:ascii="Times New Roman" w:hAnsi="Times New Roman" w:cs="Times New Roman"/>
+          <w:b/>
+          <w:sz w:val="24"/>
+          <w:szCs w:val="24"/>
+          <w:lang w:val="en-US"/>
+        </w:rPr>
+        <w:t>Python Built-in Modules</w:t>
+      </w:r>
+      <w:r>
+        <w:rPr>
+          <w:rFonts w:ascii="Times New Roman" w:hAnsi="Times New Roman" w:cs="Times New Roman"/>
+          <w:sz w:val="24"/>
+          <w:szCs w:val="24"/>
+          <w:lang w:val="en-US"/>
+        </w:rPr>
+        <w:br/>
+      </w:r>
+      <w:r>
+        <w:rPr>
+          <w:rFonts w:ascii="Times New Roman" w:hAnsi="Times New Roman" w:cs="Times New Roman"/>
+          <w:sz w:val="24"/>
+          <w:szCs w:val="24"/>
+          <w:lang w:val="en-US"/>
+        </w:rPr>
+        <w:br/>
+        <w:t>Built-in modules of Python</w:t>
+      </w:r>
+      <w:r>
+        <w:rPr>
+          <w:rFonts w:ascii="Times New Roman" w:hAnsi="Times New Roman" w:cs="Times New Roman"/>
+          <w:sz w:val="24"/>
+          <w:szCs w:val="24"/>
+          <w:lang w:val="en-US"/>
+        </w:rPr>
+        <w:t xml:space="preserve"> (Standard Library)</w:t>
+      </w:r>
+      <w:r>
+        <w:rPr>
+          <w:rFonts w:ascii="Times New Roman" w:hAnsi="Times New Roman" w:cs="Times New Roman"/>
+          <w:sz w:val="24"/>
+          <w:szCs w:val="24"/>
+          <w:lang w:val="en-US"/>
+        </w:rPr>
+        <w:t xml:space="preserve">: </w:t>
+      </w:r>
+      <w:hyperlink r:id="rId47" w:history="1">
+        <w:r>
+          <w:rPr>
+            <w:rStyle w:val="Hyperlink"/>
+            <w:rFonts w:ascii="Times New Roman" w:hAnsi="Times New Roman" w:cs="Times New Roman"/>
+            <w:i/>
+            <w:sz w:val="24"/>
+            <w:szCs w:val="24"/>
+            <w:lang w:val="en-US"/>
+          </w:rPr>
+          <w:t>https://docs.python.org/3/py-modindex.html</w:t>
+        </w:r>
+      </w:hyperlink>
+      <w:r>
+        <w:rPr>
+          <w:rFonts w:ascii="Times New Roman" w:hAnsi="Times New Roman" w:cs="Times New Roman"/>
+          <w:sz w:val="24"/>
+          <w:szCs w:val="24"/>
+          <w:lang w:val="en-US"/>
+        </w:rPr>
+        <w:t xml:space="preserve"> </w:t>
+      </w:r>
+      <w:r>
+        <w:rPr>
+          <w:rFonts w:ascii="Times New Roman" w:hAnsi="Times New Roman" w:cs="Times New Roman"/>
+          <w:sz w:val="24"/>
+          <w:szCs w:val="24"/>
+          <w:lang w:val="en-US"/>
+        </w:rPr>
+        <w:br/>
+      </w:r>
+      <w:r>
+        <w:rPr>
+          <w:rFonts w:ascii="Courier New" w:hAnsi="Courier New" w:cs="Courier New"/>
+          <w:sz w:val="24"/>
+          <w:szCs w:val="24"/>
+          <w:lang w:val="en-US"/>
+        </w:rPr>
+        <w:t>help(&lt;</w:t>
+      </w:r>
+      <w:proofErr w:type="spellStart"/>
+      <w:r>
+        <w:rPr>
+          <w:rFonts w:ascii="Courier New" w:hAnsi="Courier New" w:cs="Courier New"/>
+          <w:sz w:val="24"/>
+          <w:szCs w:val="24"/>
+          <w:lang w:val="en-US"/>
+        </w:rPr>
+        <w:t>module_name</w:t>
+      </w:r>
+      <w:proofErr w:type="spellEnd"/>
+      <w:r>
+        <w:rPr>
+          <w:rFonts w:ascii="Courier New" w:hAnsi="Courier New" w:cs="Courier New"/>
+          <w:sz w:val="24"/>
+          <w:szCs w:val="24"/>
+          <w:lang w:val="en-US"/>
+        </w:rPr>
+        <w:t>&gt;)</w:t>
+      </w:r>
+      <w:r>
+        <w:rPr>
+          <w:rFonts w:ascii="Times New Roman" w:hAnsi="Times New Roman" w:cs="Times New Roman"/>
+          <w:sz w:val="24"/>
+          <w:szCs w:val="24"/>
+          <w:lang w:val="en-US"/>
+        </w:rPr>
+        <w:tab/>
+        <w:t># Documentation of the module</w:t>
+      </w:r>
+      <w:r>
+        <w:rPr>
+          <w:rFonts w:ascii="Times New Roman" w:hAnsi="Times New Roman" w:cs="Times New Roman"/>
+          <w:sz w:val="24"/>
+          <w:szCs w:val="24"/>
+          <w:lang w:val="en-US"/>
+        </w:rPr>
+        <w:br/>
+      </w:r>
+      <w:proofErr w:type="spellStart"/>
+      <w:r>
+        <w:rPr>
+          <w:rFonts w:ascii="Courier New" w:hAnsi="Courier New" w:cs="Courier New"/>
+          <w:sz w:val="24"/>
+          <w:szCs w:val="24"/>
+          <w:lang w:val="en-US"/>
+        </w:rPr>
+        <w:t>dir</w:t>
+      </w:r>
+      <w:proofErr w:type="spellEnd"/>
+      <w:r>
+        <w:rPr>
+          <w:rFonts w:ascii="Courier New" w:hAnsi="Courier New" w:cs="Courier New"/>
+          <w:sz w:val="24"/>
+          <w:szCs w:val="24"/>
+          <w:lang w:val="en-US"/>
+        </w:rPr>
+        <w:t>(&lt;</w:t>
+      </w:r>
+      <w:proofErr w:type="spellStart"/>
+      <w:r>
+        <w:rPr>
+          <w:rFonts w:ascii="Courier New" w:hAnsi="Courier New" w:cs="Courier New"/>
+          <w:sz w:val="24"/>
+          <w:szCs w:val="24"/>
+          <w:lang w:val="en-US"/>
+        </w:rPr>
+        <w:t>module_name</w:t>
+      </w:r>
+      <w:proofErr w:type="spellEnd"/>
+      <w:r>
+        <w:rPr>
+          <w:rFonts w:ascii="Courier New" w:hAnsi="Courier New" w:cs="Courier New"/>
+          <w:sz w:val="24"/>
+          <w:szCs w:val="24"/>
+          <w:lang w:val="en-US"/>
+        </w:rPr>
+        <w:t>&gt;)</w:t>
+      </w:r>
+      <w:r>
+        <w:rPr>
+          <w:rFonts w:ascii="Times New Roman" w:hAnsi="Times New Roman" w:cs="Times New Roman"/>
+          <w:sz w:val="24"/>
+          <w:szCs w:val="24"/>
+          <w:lang w:val="en-US"/>
+        </w:rPr>
+        <w:tab/>
+      </w:r>
+      <w:r>
+        <w:rPr>
+          <w:rFonts w:ascii="Times New Roman" w:hAnsi="Times New Roman" w:cs="Times New Roman"/>
+          <w:sz w:val="24"/>
+          <w:szCs w:val="24"/>
+          <w:lang w:val="en-US"/>
+        </w:rPr>
+        <w:tab/>
+        <w:t># List all the functions</w:t>
+      </w:r>
+      <w:r>
+        <w:rPr>
+          <w:rFonts w:ascii="Times New Roman" w:hAnsi="Times New Roman" w:cs="Times New Roman"/>
+          <w:sz w:val="24"/>
+          <w:szCs w:val="24"/>
+          <w:lang w:val="en-US"/>
+        </w:rPr>
+        <w:t xml:space="preserve"> available in the module</w:t>
+      </w:r>
+      <w:r>
+        <w:rPr>
+          <w:rFonts w:ascii="Times New Roman" w:hAnsi="Times New Roman" w:cs="Times New Roman"/>
+          <w:sz w:val="24"/>
+          <w:szCs w:val="24"/>
+          <w:lang w:val="en-US"/>
+        </w:rPr>
+        <w:br/>
+      </w:r>
+      <w:r>
+        <w:rPr>
+          <w:rFonts w:ascii="Times New Roman" w:hAnsi="Times New Roman" w:cs="Times New Roman"/>
+          <w:sz w:val="24"/>
+          <w:szCs w:val="24"/>
+          <w:lang w:val="en-US"/>
+        </w:rPr>
+        <w:br/>
+      </w:r>
+    </w:p>
+    <w:p>
+      <w:pPr>
+        <w:pStyle w:val="ListParagraph"/>
+        <w:numPr>
+          <w:ilvl w:val="3"/>
+          <w:numId w:val="4"/>
+        </w:numPr>
+        <w:spacing w:line="360" w:lineRule="auto"/>
+        <w:ind w:left="709"/>
+        <w:rPr>
+          <w:rFonts w:ascii="Times New Roman" w:hAnsi="Times New Roman" w:cs="Times New Roman"/>
+          <w:b/>
+          <w:sz w:val="24"/>
+          <w:szCs w:val="24"/>
+          <w:lang w:val="en-US"/>
+        </w:rPr>
+      </w:pPr>
+      <w:r>
+        <w:rPr>
+          <w:rFonts w:ascii="Times New Roman" w:hAnsi="Times New Roman" w:cs="Times New Roman"/>
+          <w:b/>
+          <w:sz w:val="24"/>
+          <w:szCs w:val="24"/>
+          <w:lang w:val="en-US"/>
+        </w:rPr>
+        <w:t>Python Built-in Modules 2</w:t>
+      </w:r>
+      <w:r>
+        <w:rPr>
+          <w:rFonts w:ascii="Times New Roman" w:hAnsi="Times New Roman" w:cs="Times New Roman"/>
+          <w:b/>
+          <w:sz w:val="24"/>
+          <w:szCs w:val="24"/>
+          <w:lang w:val="en-US"/>
+        </w:rPr>
+        <w:br/>
+      </w:r>
+      <w:r>
+        <w:rPr>
+          <w:rFonts w:ascii="Times New Roman" w:hAnsi="Times New Roman" w:cs="Times New Roman"/>
+          <w:b/>
+          <w:sz w:val="24"/>
+          <w:szCs w:val="24"/>
+          <w:lang w:val="en-US"/>
+        </w:rPr>
+        <w:br/>
+      </w:r>
+      <w:proofErr w:type="spellStart"/>
+      <w:r>
+        <w:rPr>
+          <w:rFonts w:ascii="Courier New" w:hAnsi="Courier New" w:cs="Courier New"/>
+          <w:sz w:val="24"/>
+          <w:szCs w:val="24"/>
+          <w:lang w:val="en-US"/>
+        </w:rPr>
+        <w:t>sys.argv</w:t>
+      </w:r>
+      <w:proofErr w:type="spellEnd"/>
+      <w:r>
+        <w:rPr>
+          <w:rFonts w:ascii="Times New Roman" w:hAnsi="Times New Roman" w:cs="Times New Roman"/>
+          <w:sz w:val="24"/>
+          <w:szCs w:val="24"/>
+          <w:lang w:val="en-US"/>
+        </w:rPr>
+        <w:tab/>
+      </w:r>
+      <w:proofErr w:type="gramStart"/>
+      <w:r>
+        <w:rPr>
+          <w:rFonts w:ascii="Times New Roman" w:hAnsi="Times New Roman" w:cs="Times New Roman"/>
+          <w:sz w:val="24"/>
+          <w:szCs w:val="24"/>
+          <w:lang w:val="en-US"/>
+        </w:rPr>
+        <w:t>#  Used</w:t>
+      </w:r>
+      <w:proofErr w:type="gramEnd"/>
+      <w:r>
+        <w:rPr>
+          <w:rFonts w:ascii="Times New Roman" w:hAnsi="Times New Roman" w:cs="Times New Roman"/>
+          <w:sz w:val="24"/>
+          <w:szCs w:val="24"/>
+          <w:lang w:val="en-US"/>
+        </w:rPr>
+        <w:t xml:space="preserve"> to enable users to give arguments directly through terminal.</w:t>
+      </w:r>
+      <w:r>
+        <w:rPr>
+          <w:rFonts w:ascii="Times New Roman" w:hAnsi="Times New Roman" w:cs="Times New Roman"/>
+          <w:b/>
+          <w:sz w:val="24"/>
+          <w:szCs w:val="24"/>
+          <w:lang w:val="en-US"/>
+        </w:rPr>
+        <w:br/>
+      </w:r>
+      <w:r>
+        <w:rPr>
+          <w:rFonts w:ascii="Times New Roman" w:hAnsi="Times New Roman" w:cs="Times New Roman"/>
+          <w:b/>
+          <w:sz w:val="24"/>
+          <w:szCs w:val="24"/>
+          <w:lang w:val="en-US"/>
+        </w:rPr>
+        <w:br/>
+      </w:r>
+    </w:p>
+    <w:p>
+      <w:pPr>
+        <w:pStyle w:val="ListParagraph"/>
+        <w:numPr>
+          <w:ilvl w:val="3"/>
+          <w:numId w:val="4"/>
+        </w:numPr>
+        <w:spacing w:line="360" w:lineRule="auto"/>
+        <w:ind w:left="709"/>
+        <w:rPr>
+          <w:rFonts w:ascii="Times New Roman" w:hAnsi="Times New Roman" w:cs="Times New Roman"/>
+          <w:b/>
+          <w:sz w:val="24"/>
+          <w:szCs w:val="24"/>
+          <w:lang w:val="en-US"/>
+        </w:rPr>
+      </w:pPr>
+      <w:r>
+        <w:rPr>
+          <w:rFonts w:ascii="Times New Roman" w:hAnsi="Times New Roman" w:cs="Times New Roman"/>
+          <w:b/>
+          <w:sz w:val="24"/>
+          <w:szCs w:val="24"/>
+          <w:lang w:val="en-US"/>
+        </w:rPr>
+        <w:t>Exercise Guessing Game</w:t>
+      </w:r>
+      <w:r>
+        <w:rPr>
+          <w:rFonts w:ascii="Times New Roman" w:hAnsi="Times New Roman" w:cs="Times New Roman"/>
+          <w:b/>
+          <w:sz w:val="24"/>
+          <w:szCs w:val="24"/>
+          <w:lang w:val="en-US"/>
+        </w:rPr>
+        <w:br/>
+      </w:r>
+      <w:r>
+        <w:rPr>
+          <w:rFonts w:ascii="Times New Roman" w:hAnsi="Times New Roman" w:cs="Times New Roman"/>
+          <w:sz w:val="24"/>
+          <w:szCs w:val="24"/>
+          <w:lang w:val="en-US"/>
+        </w:rPr>
+        <w:br/>
+        <w:t xml:space="preserve">Solution to Exercise: </w:t>
+      </w:r>
+      <w:hyperlink r:id="rId48" w:history="1">
+        <w:r>
+          <w:rPr>
+            <w:rStyle w:val="Hyperlink"/>
+            <w:rFonts w:ascii="Courier New" w:hAnsi="Courier New" w:cs="Courier New"/>
+            <w:sz w:val="24"/>
+            <w:szCs w:val="24"/>
+            <w:lang w:val="en-US"/>
+          </w:rPr>
+          <w:t>https://replit.com/@aneagoie/Guessing-Game</w:t>
+        </w:r>
+      </w:hyperlink>
+      <w:r>
+        <w:rPr>
+          <w:rFonts w:ascii="Times New Roman" w:hAnsi="Times New Roman" w:cs="Times New Roman"/>
+          <w:sz w:val="24"/>
+          <w:szCs w:val="24"/>
+          <w:lang w:val="en-US"/>
+        </w:rPr>
+        <w:t xml:space="preserve"> </w:t>
+      </w:r>
+      <w:r>
+        <w:rPr>
+          <w:rFonts w:ascii="Times New Roman" w:hAnsi="Times New Roman" w:cs="Times New Roman"/>
+          <w:sz w:val="24"/>
+          <w:szCs w:val="24"/>
+          <w:lang w:val="en-US"/>
+        </w:rPr>
+        <w:br/>
+      </w:r>
+      <w:r>
+        <w:rPr>
+          <w:rFonts w:ascii="Times New Roman" w:hAnsi="Times New Roman" w:cs="Times New Roman"/>
+          <w:sz w:val="24"/>
+          <w:szCs w:val="24"/>
+          <w:lang w:val="en-US"/>
+        </w:rPr>
+        <w:br/>
+      </w:r>
+    </w:p>
+    <w:p>
+      <w:pPr>
+        <w:pStyle w:val="ListParagraph"/>
+        <w:numPr>
+          <w:ilvl w:val="3"/>
+          <w:numId w:val="4"/>
+        </w:numPr>
+        <w:spacing w:line="360" w:lineRule="auto"/>
+        <w:ind w:left="709"/>
+        <w:rPr>
+          <w:rFonts w:ascii="Times New Roman" w:hAnsi="Times New Roman" w:cs="Times New Roman"/>
+          <w:sz w:val="24"/>
+          <w:szCs w:val="24"/>
+          <w:lang w:val="en-US"/>
+        </w:rPr>
+      </w:pPr>
+      <w:r>
+        <w:rPr>
+          <w:rFonts w:ascii="Times New Roman" w:hAnsi="Times New Roman" w:cs="Times New Roman"/>
+          <w:b/>
+          <w:sz w:val="24"/>
+          <w:szCs w:val="24"/>
+          <w:lang w:val="en-US"/>
+        </w:rPr>
+        <w:t>Python Package Index</w:t>
+      </w:r>
+      <w:r>
+        <w:rPr>
+          <w:rFonts w:ascii="Times New Roman" w:hAnsi="Times New Roman" w:cs="Times New Roman"/>
+          <w:b/>
+          <w:sz w:val="24"/>
+          <w:szCs w:val="24"/>
+          <w:lang w:val="en-US"/>
+        </w:rPr>
+        <w:br/>
+      </w:r>
+      <w:r>
+        <w:rPr>
+          <w:rFonts w:ascii="Times New Roman" w:hAnsi="Times New Roman" w:cs="Times New Roman"/>
+          <w:b/>
+          <w:sz w:val="24"/>
+          <w:szCs w:val="24"/>
+          <w:lang w:val="en-US"/>
+        </w:rPr>
+        <w:br/>
+      </w:r>
+      <w:r>
+        <w:rPr>
+          <w:rFonts w:ascii="Times New Roman" w:hAnsi="Times New Roman" w:cs="Times New Roman"/>
+          <w:sz w:val="24"/>
+          <w:szCs w:val="24"/>
+          <w:lang w:val="en-US"/>
+        </w:rPr>
+        <w:t>Python Package Index (</w:t>
+      </w:r>
+      <w:proofErr w:type="spellStart"/>
+      <w:r>
+        <w:rPr>
+          <w:rFonts w:ascii="Times New Roman" w:hAnsi="Times New Roman" w:cs="Times New Roman"/>
+          <w:sz w:val="24"/>
+          <w:szCs w:val="24"/>
+          <w:lang w:val="en-US"/>
+        </w:rPr>
+        <w:t>pypi</w:t>
+      </w:r>
+      <w:proofErr w:type="spellEnd"/>
+      <w:r>
+        <w:rPr>
+          <w:rFonts w:ascii="Times New Roman" w:hAnsi="Times New Roman" w:cs="Times New Roman"/>
+          <w:sz w:val="24"/>
+          <w:szCs w:val="24"/>
+          <w:lang w:val="en-US"/>
+        </w:rPr>
+        <w:t xml:space="preserve">): </w:t>
+      </w:r>
+      <w:hyperlink r:id="rId49" w:history="1">
+        <w:r>
+          <w:rPr>
+            <w:rStyle w:val="Hyperlink"/>
+            <w:rFonts w:ascii="Times New Roman" w:hAnsi="Times New Roman" w:cs="Times New Roman"/>
+            <w:i/>
+            <w:sz w:val="24"/>
+            <w:szCs w:val="24"/>
+            <w:lang w:val="en-US"/>
+          </w:rPr>
+          <w:t>https://pypi.org/</w:t>
+        </w:r>
+      </w:hyperlink>
+      <w:r>
+        <w:rPr>
+          <w:rFonts w:ascii="Times New Roman" w:hAnsi="Times New Roman" w:cs="Times New Roman"/>
+          <w:sz w:val="24"/>
+          <w:szCs w:val="24"/>
+          <w:lang w:val="en-US"/>
+        </w:rPr>
+        <w:t xml:space="preserve"> </w:t>
+      </w:r>
+      <w:r>
+        <w:rPr>
+          <w:rFonts w:ascii="Times New Roman" w:hAnsi="Times New Roman" w:cs="Times New Roman"/>
+          <w:sz w:val="24"/>
+          <w:szCs w:val="24"/>
+          <w:lang w:val="en-US"/>
+        </w:rPr>
+        <w:br/>
+      </w:r>
+      <w:proofErr w:type="gramStart"/>
+      <w:r>
+        <w:rPr>
+          <w:rFonts w:ascii="Times New Roman" w:hAnsi="Times New Roman" w:cs="Times New Roman"/>
+          <w:sz w:val="24"/>
+          <w:szCs w:val="24"/>
+          <w:lang w:val="en-US"/>
+        </w:rPr>
+        <w:t>Anyone</w:t>
+      </w:r>
+      <w:proofErr w:type="gramEnd"/>
+      <w:r>
+        <w:rPr>
+          <w:rFonts w:ascii="Times New Roman" w:hAnsi="Times New Roman" w:cs="Times New Roman"/>
+          <w:sz w:val="24"/>
+          <w:szCs w:val="24"/>
+          <w:lang w:val="en-US"/>
+        </w:rPr>
+        <w:t xml:space="preserve"> can upload packages in </w:t>
+      </w:r>
+      <w:proofErr w:type="spellStart"/>
+      <w:r>
+        <w:rPr>
+          <w:rFonts w:ascii="Times New Roman" w:hAnsi="Times New Roman" w:cs="Times New Roman"/>
+          <w:sz w:val="24"/>
+          <w:szCs w:val="24"/>
+          <w:lang w:val="en-US"/>
+        </w:rPr>
+        <w:t>pypi</w:t>
+      </w:r>
+      <w:proofErr w:type="spellEnd"/>
+      <w:r>
+        <w:rPr>
+          <w:rFonts w:ascii="Times New Roman" w:hAnsi="Times New Roman" w:cs="Times New Roman"/>
+          <w:sz w:val="24"/>
+          <w:szCs w:val="24"/>
+          <w:lang w:val="en-US"/>
+        </w:rPr>
+        <w:t>.</w:t>
+      </w:r>
+      <w:r>
+        <w:rPr>
+          <w:rFonts w:ascii="Times New Roman" w:hAnsi="Times New Roman" w:cs="Times New Roman"/>
+          <w:sz w:val="24"/>
+          <w:szCs w:val="24"/>
+          <w:lang w:val="en-US"/>
+        </w:rPr>
+        <w:br/>
+      </w:r>
+    </w:p>
+    <w:p>
+      <w:pPr>
+        <w:spacing w:line="259" w:lineRule="auto"/>
+        <w:rPr>
+          <w:rFonts w:ascii="Times New Roman" w:hAnsi="Times New Roman" w:cs="Times New Roman"/>
+          <w:sz w:val="24"/>
+          <w:szCs w:val="24"/>
+          <w:lang w:val="en-US"/>
+        </w:rPr>
+      </w:pPr>
+      <w:r>
+        <w:rPr>
+          <w:rFonts w:ascii="Times New Roman" w:hAnsi="Times New Roman" w:cs="Times New Roman"/>
+          <w:sz w:val="24"/>
+          <w:szCs w:val="24"/>
+          <w:lang w:val="en-US"/>
+        </w:rPr>
+        <w:br w:type="page"/>
+      </w:r>
+    </w:p>
+    <w:p>
+      <w:pPr>
+        <w:pStyle w:val="ListParagraph"/>
+        <w:numPr>
+          <w:ilvl w:val="3"/>
+          <w:numId w:val="4"/>
+        </w:numPr>
+        <w:spacing w:line="360" w:lineRule="auto"/>
+        <w:ind w:left="709"/>
+        <w:rPr>
+          <w:rFonts w:ascii="Times New Roman" w:hAnsi="Times New Roman" w:cs="Times New Roman"/>
+          <w:b/>
+          <w:sz w:val="24"/>
+          <w:szCs w:val="24"/>
+          <w:lang w:val="en-US"/>
+        </w:rPr>
+      </w:pPr>
+      <w:r>
+        <w:rPr>
+          <w:rFonts w:ascii="Times New Roman" w:hAnsi="Times New Roman" w:cs="Times New Roman"/>
+          <w:b/>
+          <w:sz w:val="24"/>
+          <w:szCs w:val="24"/>
+          <w:lang w:val="en-US"/>
+        </w:rPr>
+        <w:lastRenderedPageBreak/>
+        <w:t>Pip Install</w:t>
+      </w:r>
+      <w:r>
+        <w:rPr>
+          <w:rFonts w:ascii="Times New Roman" w:hAnsi="Times New Roman" w:cs="Times New Roman"/>
+          <w:b/>
+          <w:sz w:val="24"/>
+          <w:szCs w:val="24"/>
+          <w:lang w:val="en-US"/>
+        </w:rPr>
+        <w:br/>
+      </w:r>
+      <w:r>
+        <w:rPr>
+          <w:rFonts w:ascii="Times New Roman" w:hAnsi="Times New Roman" w:cs="Times New Roman"/>
+          <w:b/>
+          <w:sz w:val="24"/>
+          <w:szCs w:val="24"/>
+          <w:lang w:val="en-US"/>
+        </w:rPr>
+        <w:br/>
+      </w:r>
+      <w:r>
+        <w:rPr>
+          <w:rFonts w:ascii="Courier New" w:hAnsi="Courier New" w:cs="Courier New"/>
+          <w:sz w:val="24"/>
+          <w:szCs w:val="24"/>
+          <w:lang w:val="en-US"/>
+        </w:rPr>
+        <w:t>pip –V</w:t>
+      </w:r>
+      <w:r>
+        <w:rPr>
+          <w:rFonts w:ascii="Courier New" w:hAnsi="Courier New" w:cs="Courier New"/>
+          <w:sz w:val="24"/>
+          <w:szCs w:val="24"/>
+          <w:lang w:val="en-US"/>
+        </w:rPr>
+        <w:br/>
+        <w:t>pip install &lt;pip name&gt;</w:t>
+      </w:r>
+      <w:r>
+        <w:rPr>
+          <w:rFonts w:ascii="Times New Roman" w:hAnsi="Times New Roman" w:cs="Times New Roman"/>
+          <w:sz w:val="24"/>
+          <w:szCs w:val="24"/>
+          <w:lang w:val="en-US"/>
+        </w:rPr>
+        <w:tab/>
+      </w:r>
+      <w:r>
+        <w:rPr>
+          <w:rFonts w:ascii="Times New Roman" w:hAnsi="Times New Roman" w:cs="Times New Roman"/>
+          <w:sz w:val="24"/>
+          <w:szCs w:val="24"/>
+          <w:lang w:val="en-US"/>
+        </w:rPr>
+        <w:tab/>
+        <w:t xml:space="preserve"># To install pip from </w:t>
+      </w:r>
+      <w:proofErr w:type="spellStart"/>
+      <w:r>
+        <w:rPr>
+          <w:rFonts w:ascii="Times New Roman" w:hAnsi="Times New Roman" w:cs="Times New Roman"/>
+          <w:sz w:val="24"/>
+          <w:szCs w:val="24"/>
+          <w:lang w:val="en-US"/>
+        </w:rPr>
+        <w:t>Pypi</w:t>
+      </w:r>
+      <w:proofErr w:type="spellEnd"/>
+      <w:r>
+        <w:rPr>
+          <w:rFonts w:ascii="Times New Roman" w:hAnsi="Times New Roman" w:cs="Times New Roman"/>
+          <w:sz w:val="24"/>
+          <w:szCs w:val="24"/>
+          <w:lang w:val="en-US"/>
+        </w:rPr>
+        <w:br/>
+      </w:r>
+      <w:r>
+        <w:rPr>
+          <w:rFonts w:ascii="Courier New" w:hAnsi="Courier New" w:cs="Courier New"/>
+          <w:sz w:val="24"/>
+          <w:szCs w:val="24"/>
+          <w:lang w:val="en-US"/>
+        </w:rPr>
+        <w:t>pip list</w:t>
+      </w:r>
+      <w:r>
+        <w:rPr>
+          <w:rFonts w:ascii="Courier New" w:hAnsi="Courier New" w:cs="Courier New"/>
+          <w:sz w:val="24"/>
+          <w:szCs w:val="24"/>
+          <w:lang w:val="en-US"/>
+        </w:rPr>
+        <w:tab/>
+      </w:r>
+      <w:r>
+        <w:rPr>
+          <w:rFonts w:ascii="Times New Roman" w:hAnsi="Times New Roman" w:cs="Times New Roman"/>
+          <w:sz w:val="24"/>
+          <w:szCs w:val="24"/>
+          <w:lang w:val="en-US"/>
+        </w:rPr>
+        <w:tab/>
+        <w:t># lists all the pip installed in the environment</w:t>
+      </w:r>
+      <w:r>
+        <w:rPr>
+          <w:rFonts w:ascii="Times New Roman" w:hAnsi="Times New Roman" w:cs="Times New Roman"/>
+          <w:sz w:val="24"/>
+          <w:szCs w:val="24"/>
+          <w:lang w:val="en-US"/>
+        </w:rPr>
+        <w:br/>
+      </w:r>
+      <w:r>
+        <w:rPr>
+          <w:rFonts w:ascii="Times New Roman" w:hAnsi="Times New Roman" w:cs="Times New Roman"/>
+          <w:b/>
+          <w:sz w:val="24"/>
+          <w:szCs w:val="24"/>
+          <w:lang w:val="en-US"/>
+        </w:rPr>
+        <w:br/>
+      </w:r>
+      <w:r>
+        <w:rPr>
+          <w:rFonts w:ascii="Times New Roman" w:hAnsi="Times New Roman" w:cs="Times New Roman"/>
+          <w:sz w:val="24"/>
+          <w:szCs w:val="24"/>
+          <w:lang w:val="en-US"/>
+        </w:rPr>
+        <w:t xml:space="preserve">Installing pip on all systems: </w:t>
+      </w:r>
+      <w:hyperlink r:id="rId50" w:history="1">
+        <w:r>
+          <w:rPr>
+            <w:rStyle w:val="Hyperlink"/>
+            <w:rFonts w:ascii="Times New Roman" w:hAnsi="Times New Roman" w:cs="Times New Roman"/>
+            <w:i/>
+            <w:sz w:val="24"/>
+            <w:szCs w:val="24"/>
+            <w:lang w:val="en-US"/>
+          </w:rPr>
+          <w:t>https://www.makeuseof.com/tag/install-pip-for-python/</w:t>
+        </w:r>
+      </w:hyperlink>
+      <w:r>
+        <w:rPr>
+          <w:rFonts w:ascii="Times New Roman" w:hAnsi="Times New Roman" w:cs="Times New Roman"/>
+          <w:sz w:val="24"/>
+          <w:szCs w:val="24"/>
+          <w:lang w:val="en-US"/>
+        </w:rPr>
+        <w:t xml:space="preserve"> </w:t>
+      </w:r>
+      <w:r>
+        <w:rPr>
+          <w:rFonts w:ascii="Times New Roman" w:hAnsi="Times New Roman" w:cs="Times New Roman"/>
+          <w:sz w:val="24"/>
+          <w:szCs w:val="24"/>
+          <w:lang w:val="en-US"/>
+        </w:rPr>
+        <w:br/>
+      </w:r>
+      <w:r>
+        <w:rPr>
+          <w:rFonts w:ascii="Times New Roman" w:hAnsi="Times New Roman" w:cs="Times New Roman"/>
+          <w:sz w:val="24"/>
+          <w:szCs w:val="24"/>
+          <w:lang w:val="en-US"/>
+        </w:rPr>
+        <w:br/>
+      </w:r>
+    </w:p>
+    <w:p>
+      <w:pPr>
+        <w:pStyle w:val="ListParagraph"/>
+        <w:numPr>
+          <w:ilvl w:val="3"/>
+          <w:numId w:val="4"/>
+        </w:numPr>
+        <w:spacing w:line="360" w:lineRule="auto"/>
+        <w:ind w:left="709"/>
+        <w:rPr>
+          <w:rFonts w:ascii="Times New Roman" w:hAnsi="Times New Roman" w:cs="Times New Roman"/>
+          <w:b/>
+          <w:sz w:val="24"/>
+          <w:szCs w:val="24"/>
+          <w:lang w:val="en-US"/>
+        </w:rPr>
+      </w:pPr>
+      <w:r>
+        <w:rPr>
+          <w:rFonts w:ascii="Times New Roman" w:hAnsi="Times New Roman" w:cs="Times New Roman"/>
+          <w:b/>
+          <w:sz w:val="24"/>
+          <w:szCs w:val="24"/>
+          <w:lang w:val="en-US"/>
+        </w:rPr>
+        <w:t>Virtual Environments</w:t>
+      </w:r>
+      <w:r>
+        <w:rPr>
+          <w:rFonts w:ascii="Times New Roman" w:hAnsi="Times New Roman" w:cs="Times New Roman"/>
+          <w:b/>
+          <w:sz w:val="24"/>
+          <w:szCs w:val="24"/>
+          <w:lang w:val="en-US"/>
+        </w:rPr>
+        <w:br/>
+      </w:r>
+      <w:r>
+        <w:rPr>
+          <w:rFonts w:ascii="Times New Roman" w:hAnsi="Times New Roman" w:cs="Times New Roman"/>
+          <w:b/>
+          <w:sz w:val="24"/>
+          <w:szCs w:val="24"/>
+          <w:lang w:val="en-US"/>
+        </w:rPr>
+        <w:br/>
+      </w:r>
+      <w:r>
+        <w:rPr>
+          <w:rFonts w:ascii="Courier New" w:hAnsi="Courier New" w:cs="Courier New"/>
+          <w:sz w:val="24"/>
+          <w:szCs w:val="24"/>
+          <w:lang w:val="en-US"/>
+        </w:rPr>
+        <w:t>Versioning 1.2.3</w:t>
+      </w:r>
+      <w:r>
+        <w:rPr>
+          <w:rFonts w:ascii="Times New Roman" w:hAnsi="Times New Roman" w:cs="Times New Roman"/>
+          <w:sz w:val="24"/>
+          <w:szCs w:val="24"/>
+          <w:lang w:val="en-US"/>
+        </w:rPr>
+        <w:br/>
+        <w:t># 3</w:t>
+      </w:r>
+      <w:r>
+        <w:rPr>
+          <w:rFonts w:ascii="Times New Roman" w:hAnsi="Times New Roman" w:cs="Times New Roman"/>
+          <w:sz w:val="24"/>
+          <w:szCs w:val="24"/>
+          <w:lang w:val="en-US"/>
+        </w:rPr>
+        <w:t xml:space="preserve">= </w:t>
+      </w:r>
+      <w:r>
+        <w:rPr>
+          <w:rFonts w:ascii="Times New Roman" w:hAnsi="Times New Roman" w:cs="Times New Roman"/>
+          <w:sz w:val="24"/>
+          <w:szCs w:val="24"/>
+          <w:lang w:val="en-US"/>
+        </w:rPr>
+        <w:t>bug fixes</w:t>
+      </w:r>
+      <w:r>
+        <w:rPr>
+          <w:rFonts w:ascii="Times New Roman" w:hAnsi="Times New Roman" w:cs="Times New Roman"/>
+          <w:sz w:val="24"/>
+          <w:szCs w:val="24"/>
+          <w:lang w:val="en-US"/>
+        </w:rPr>
+        <w:br/>
+        <w:t># 2= new release/added features</w:t>
+      </w:r>
+      <w:r>
+        <w:rPr>
+          <w:rFonts w:ascii="Times New Roman" w:hAnsi="Times New Roman" w:cs="Times New Roman"/>
+          <w:sz w:val="24"/>
+          <w:szCs w:val="24"/>
+          <w:lang w:val="en-US"/>
+        </w:rPr>
+        <w:br/>
+        <w:t># 1= breaking changes/major versions.</w:t>
+      </w:r>
+      <w:r>
+        <w:rPr>
+          <w:rFonts w:ascii="Times New Roman" w:hAnsi="Times New Roman" w:cs="Times New Roman"/>
+          <w:sz w:val="24"/>
+          <w:szCs w:val="24"/>
+          <w:lang w:val="en-US"/>
+        </w:rPr>
+        <w:br/>
+      </w:r>
+      <w:r>
+        <w:rPr>
+          <w:rFonts w:ascii="Times New Roman" w:hAnsi="Times New Roman" w:cs="Times New Roman"/>
+          <w:sz w:val="24"/>
+          <w:szCs w:val="24"/>
+          <w:lang w:val="en-US"/>
+        </w:rPr>
+        <w:br/>
+      </w:r>
+      <w:r>
+        <w:rPr>
+          <w:rFonts w:ascii="Times New Roman" w:hAnsi="Times New Roman" w:cs="Times New Roman"/>
+          <w:sz w:val="24"/>
+          <w:szCs w:val="24"/>
+          <w:lang w:val="en-US"/>
+        </w:rPr>
+        <w:t>We can have different versions of same pip and we can use different ones in different project by installing them separately inside virtual environment.</w:t>
+      </w:r>
+      <w:r>
+        <w:rPr>
+          <w:rFonts w:ascii="Times New Roman" w:hAnsi="Times New Roman" w:cs="Times New Roman"/>
+          <w:sz w:val="24"/>
+          <w:szCs w:val="24"/>
+          <w:lang w:val="en-US"/>
+        </w:rPr>
+        <w:br/>
+      </w:r>
+      <w:r>
+        <w:rPr>
+          <w:rFonts w:ascii="Times New Roman" w:hAnsi="Times New Roman" w:cs="Times New Roman"/>
+          <w:sz w:val="24"/>
+          <w:szCs w:val="24"/>
+          <w:lang w:val="en-US"/>
+        </w:rPr>
+        <w:br/>
+      </w:r>
+    </w:p>
+    <w:p>
+      <w:pPr>
+        <w:pStyle w:val="ListParagraph"/>
+        <w:numPr>
+          <w:ilvl w:val="3"/>
+          <w:numId w:val="4"/>
+        </w:numPr>
+        <w:spacing w:line="360" w:lineRule="auto"/>
+        <w:ind w:left="709"/>
+        <w:rPr>
+          <w:rFonts w:ascii="Times New Roman" w:hAnsi="Times New Roman" w:cs="Times New Roman"/>
+          <w:b/>
+          <w:sz w:val="24"/>
+          <w:szCs w:val="24"/>
+          <w:lang w:val="en-US"/>
+        </w:rPr>
+      </w:pPr>
+      <w:r>
+        <w:rPr>
+          <w:rFonts w:ascii="Times New Roman" w:hAnsi="Times New Roman" w:cs="Times New Roman"/>
+          <w:b/>
+          <w:sz w:val="24"/>
+          <w:szCs w:val="24"/>
+          <w:lang w:val="en-US"/>
+        </w:rPr>
+        <w:t>Useful Modules</w:t>
+      </w:r>
+      <w:r>
+        <w:rPr>
+          <w:rFonts w:ascii="Times New Roman" w:hAnsi="Times New Roman" w:cs="Times New Roman"/>
+          <w:b/>
+          <w:sz w:val="24"/>
+          <w:szCs w:val="24"/>
+          <w:lang w:val="en-US"/>
+        </w:rPr>
+        <w:br/>
+      </w:r>
+      <w:r>
+        <w:rPr>
+          <w:rFonts w:ascii="Times New Roman" w:hAnsi="Times New Roman" w:cs="Times New Roman"/>
+          <w:b/>
+          <w:sz w:val="24"/>
+          <w:szCs w:val="24"/>
+          <w:lang w:val="en-US"/>
+        </w:rPr>
+        <w:br/>
+      </w:r>
+      <w:r>
+        <w:rPr>
+          <w:rFonts w:ascii="Courier New" w:hAnsi="Courier New" w:cs="Courier New"/>
+          <w:sz w:val="24"/>
+          <w:szCs w:val="24"/>
+          <w:lang w:val="en-US"/>
+        </w:rPr>
+        <w:t>collections</w:t>
+      </w:r>
+      <w:r>
+        <w:rPr>
+          <w:rFonts w:ascii="Times New Roman" w:hAnsi="Times New Roman" w:cs="Times New Roman"/>
+          <w:sz w:val="24"/>
+          <w:szCs w:val="24"/>
+          <w:lang w:val="en-US"/>
+        </w:rPr>
+        <w:tab/>
+      </w:r>
+      <w:r>
+        <w:rPr>
+          <w:rFonts w:ascii="Times New Roman" w:hAnsi="Times New Roman" w:cs="Times New Roman"/>
+          <w:sz w:val="24"/>
+          <w:szCs w:val="24"/>
+          <w:lang w:val="en-US"/>
+        </w:rPr>
+        <w:tab/>
+        <w:t xml:space="preserve"># </w:t>
+      </w:r>
+      <w:proofErr w:type="gramStart"/>
+      <w:r>
+        <w:rPr>
+          <w:rFonts w:ascii="Times New Roman" w:hAnsi="Times New Roman" w:cs="Times New Roman"/>
+          <w:sz w:val="24"/>
+          <w:szCs w:val="24"/>
+          <w:lang w:val="en-US"/>
+        </w:rPr>
+        <w:t>Counter</w:t>
+      </w:r>
+      <w:proofErr w:type="gramEnd"/>
+      <w:r>
+        <w:rPr>
+          <w:rFonts w:ascii="Times New Roman" w:hAnsi="Times New Roman" w:cs="Times New Roman"/>
+          <w:sz w:val="24"/>
+          <w:szCs w:val="24"/>
+          <w:lang w:val="en-US"/>
+        </w:rPr>
+        <w:t xml:space="preserve">, </w:t>
+      </w:r>
+      <w:proofErr w:type="spellStart"/>
+      <w:r>
+        <w:rPr>
+          <w:rFonts w:ascii="Times New Roman" w:hAnsi="Times New Roman" w:cs="Times New Roman"/>
+          <w:sz w:val="24"/>
+          <w:szCs w:val="24"/>
+          <w:lang w:val="en-US"/>
+        </w:rPr>
+        <w:t>defaultdict</w:t>
+      </w:r>
+      <w:proofErr w:type="spellEnd"/>
+      <w:r>
+        <w:rPr>
+          <w:rFonts w:ascii="Times New Roman" w:hAnsi="Times New Roman" w:cs="Times New Roman"/>
+          <w:sz w:val="24"/>
+          <w:szCs w:val="24"/>
+          <w:lang w:val="en-US"/>
+        </w:rPr>
+        <w:t xml:space="preserve">, </w:t>
+      </w:r>
+      <w:proofErr w:type="spellStart"/>
+      <w:r>
+        <w:rPr>
+          <w:rFonts w:ascii="Times New Roman" w:hAnsi="Times New Roman" w:cs="Times New Roman"/>
+          <w:sz w:val="24"/>
+          <w:szCs w:val="24"/>
+          <w:lang w:val="en-US"/>
+        </w:rPr>
+        <w:t>OrderedDict</w:t>
+      </w:r>
+      <w:proofErr w:type="spellEnd"/>
+      <w:r>
+        <w:rPr>
+          <w:rFonts w:ascii="Times New Roman" w:hAnsi="Times New Roman" w:cs="Times New Roman"/>
+          <w:sz w:val="24"/>
+          <w:szCs w:val="24"/>
+          <w:lang w:val="en-US"/>
+        </w:rPr>
+        <w:br/>
+      </w:r>
+      <w:r>
+        <w:rPr>
+          <w:rFonts w:ascii="Courier New" w:hAnsi="Courier New" w:cs="Courier New"/>
+          <w:sz w:val="24"/>
+          <w:szCs w:val="24"/>
+          <w:lang w:val="en-US"/>
+        </w:rPr>
+        <w:t>Counter</w:t>
+      </w:r>
+      <w:r>
+        <w:rPr>
+          <w:rFonts w:ascii="Times New Roman" w:hAnsi="Times New Roman" w:cs="Times New Roman"/>
+          <w:sz w:val="24"/>
+          <w:szCs w:val="24"/>
+          <w:lang w:val="en-US"/>
+        </w:rPr>
+        <w:tab/>
+      </w:r>
+      <w:r>
+        <w:rPr>
+          <w:rFonts w:ascii="Times New Roman" w:hAnsi="Times New Roman" w:cs="Times New Roman"/>
+          <w:sz w:val="24"/>
+          <w:szCs w:val="24"/>
+          <w:lang w:val="en-US"/>
+        </w:rPr>
+        <w:tab/>
+        <w:t># Returns the count of every element in the list/</w:t>
+      </w:r>
+      <w:proofErr w:type="spellStart"/>
+      <w:r>
+        <w:rPr>
+          <w:rFonts w:ascii="Times New Roman" w:hAnsi="Times New Roman" w:cs="Times New Roman"/>
+          <w:sz w:val="24"/>
+          <w:szCs w:val="24"/>
+          <w:lang w:val="en-US"/>
+        </w:rPr>
+        <w:t>str</w:t>
+      </w:r>
+      <w:proofErr w:type="spellEnd"/>
+      <w:r>
+        <w:rPr>
+          <w:rFonts w:ascii="Times New Roman" w:hAnsi="Times New Roman" w:cs="Times New Roman"/>
+          <w:sz w:val="24"/>
+          <w:szCs w:val="24"/>
+          <w:lang w:val="en-US"/>
+        </w:rPr>
+        <w:br/>
+      </w:r>
+      <w:proofErr w:type="spellStart"/>
+      <w:r>
+        <w:rPr>
+          <w:rFonts w:ascii="Courier New" w:hAnsi="Courier New" w:cs="Courier New"/>
+          <w:sz w:val="24"/>
+          <w:szCs w:val="24"/>
+          <w:lang w:val="en-US"/>
+        </w:rPr>
+        <w:t>defaultdict</w:t>
+      </w:r>
+      <w:proofErr w:type="spellEnd"/>
+      <w:r>
+        <w:rPr>
+          <w:rFonts w:ascii="Times New Roman" w:hAnsi="Times New Roman" w:cs="Times New Roman"/>
+          <w:sz w:val="24"/>
+          <w:szCs w:val="24"/>
+          <w:lang w:val="en-US"/>
+        </w:rPr>
+        <w:tab/>
+        <w:t># Returns a default value if key doesn’t exist in the dictionary.</w:t>
+      </w:r>
+      <w:r>
+        <w:rPr>
+          <w:rFonts w:ascii="Times New Roman" w:hAnsi="Times New Roman" w:cs="Times New Roman"/>
+          <w:sz w:val="24"/>
+          <w:szCs w:val="24"/>
+          <w:lang w:val="en-US"/>
+        </w:rPr>
+        <w:br/>
+      </w:r>
+      <w:proofErr w:type="spellStart"/>
+      <w:r>
+        <w:rPr>
+          <w:rFonts w:ascii="Courier New" w:hAnsi="Courier New" w:cs="Courier New"/>
+          <w:sz w:val="24"/>
+          <w:szCs w:val="24"/>
+          <w:lang w:val="en-US"/>
+        </w:rPr>
+        <w:t>OrderedDict</w:t>
+      </w:r>
+      <w:proofErr w:type="spellEnd"/>
+      <w:r>
+        <w:rPr>
+          <w:rFonts w:ascii="Times New Roman" w:hAnsi="Times New Roman" w:cs="Times New Roman"/>
+          <w:sz w:val="24"/>
+          <w:szCs w:val="24"/>
+          <w:lang w:val="en-US"/>
+        </w:rPr>
+        <w:tab/>
+        <w:t xml:space="preserve"># Retains the order in which </w:t>
+      </w:r>
+      <w:proofErr w:type="spellStart"/>
+      <w:r>
+        <w:rPr>
+          <w:rFonts w:ascii="Times New Roman" w:hAnsi="Times New Roman" w:cs="Times New Roman"/>
+          <w:sz w:val="24"/>
+          <w:szCs w:val="24"/>
+          <w:lang w:val="en-US"/>
+        </w:rPr>
+        <w:t>key</w:t>
+      </w:r>
+      <w:proofErr w:type="gramStart"/>
+      <w:r>
+        <w:rPr>
+          <w:rFonts w:ascii="Times New Roman" w:hAnsi="Times New Roman" w:cs="Times New Roman"/>
+          <w:sz w:val="24"/>
+          <w:szCs w:val="24"/>
+          <w:lang w:val="en-US"/>
+        </w:rPr>
+        <w:t>:value</w:t>
+      </w:r>
+      <w:proofErr w:type="spellEnd"/>
+      <w:proofErr w:type="gramEnd"/>
+      <w:r>
+        <w:rPr>
+          <w:rFonts w:ascii="Times New Roman" w:hAnsi="Times New Roman" w:cs="Times New Roman"/>
+          <w:sz w:val="24"/>
+          <w:szCs w:val="24"/>
+          <w:lang w:val="en-US"/>
+        </w:rPr>
+        <w:t xml:space="preserve"> pairs are inserted.</w:t>
+      </w:r>
+      <w:r>
+        <w:rPr>
+          <w:rFonts w:ascii="Times New Roman" w:hAnsi="Times New Roman" w:cs="Times New Roman"/>
+          <w:sz w:val="24"/>
+          <w:szCs w:val="24"/>
+          <w:lang w:val="en-US"/>
+        </w:rPr>
+        <w:br/>
+      </w:r>
+      <w:r>
+        <w:rPr>
+          <w:rFonts w:ascii="Times New Roman" w:hAnsi="Times New Roman" w:cs="Times New Roman"/>
+          <w:sz w:val="24"/>
+          <w:szCs w:val="24"/>
+          <w:lang w:val="en-US"/>
+        </w:rPr>
+        <w:br/>
+      </w:r>
+    </w:p>
+    <w:p>
+      <w:pPr>
+        <w:spacing w:line="259" w:lineRule="auto"/>
+        <w:rPr>
+          <w:rFonts w:ascii="Times New Roman" w:hAnsi="Times New Roman" w:cs="Times New Roman"/>
+          <w:b/>
+          <w:sz w:val="24"/>
+          <w:szCs w:val="24"/>
+          <w:lang w:val="en-US"/>
+        </w:rPr>
+      </w:pPr>
+      <w:r>
+        <w:rPr>
+          <w:rFonts w:ascii="Times New Roman" w:hAnsi="Times New Roman" w:cs="Times New Roman"/>
+          <w:b/>
+          <w:sz w:val="24"/>
+          <w:szCs w:val="24"/>
+          <w:lang w:val="en-US"/>
+        </w:rPr>
+        <w:br w:type="page"/>
+      </w:r>
+    </w:p>
+    <w:p>
+      <w:pPr>
+        <w:pStyle w:val="ListParagraph"/>
+        <w:numPr>
+          <w:ilvl w:val="3"/>
+          <w:numId w:val="4"/>
+        </w:numPr>
+        <w:spacing w:line="360" w:lineRule="auto"/>
+        <w:ind w:left="709"/>
+        <w:rPr>
+          <w:rFonts w:ascii="Times New Roman" w:hAnsi="Times New Roman" w:cs="Times New Roman"/>
+          <w:b/>
+          <w:sz w:val="24"/>
+          <w:szCs w:val="24"/>
+          <w:lang w:val="en-US"/>
+        </w:rPr>
+      </w:pPr>
+      <w:r>
+        <w:rPr>
+          <w:rFonts w:ascii="Times New Roman" w:hAnsi="Times New Roman" w:cs="Times New Roman"/>
+          <w:b/>
+          <w:sz w:val="24"/>
+          <w:szCs w:val="24"/>
+          <w:lang w:val="en-US"/>
+        </w:rPr>
+        <w:lastRenderedPageBreak/>
+        <w:t>Useful Modules 2</w:t>
+      </w:r>
+      <w:r>
+        <w:rPr>
+          <w:rFonts w:ascii="Times New Roman" w:hAnsi="Times New Roman" w:cs="Times New Roman"/>
+          <w:b/>
+          <w:sz w:val="24"/>
+          <w:szCs w:val="24"/>
+          <w:lang w:val="en-US"/>
+        </w:rPr>
+        <w:br/>
+      </w:r>
+      <w:r>
+        <w:rPr>
+          <w:rFonts w:ascii="Times New Roman" w:hAnsi="Times New Roman" w:cs="Times New Roman"/>
+          <w:sz w:val="24"/>
+          <w:szCs w:val="24"/>
+          <w:lang w:val="en-US"/>
+        </w:rPr>
+        <w:br/>
+      </w:r>
+      <w:proofErr w:type="spellStart"/>
+      <w:r>
+        <w:rPr>
+          <w:rFonts w:ascii="Courier New" w:hAnsi="Courier New" w:cs="Courier New"/>
+          <w:sz w:val="24"/>
+          <w:szCs w:val="24"/>
+          <w:lang w:val="en-US"/>
+        </w:rPr>
+        <w:t>datetime</w:t>
+      </w:r>
+      <w:proofErr w:type="spellEnd"/>
+      <w:r>
+        <w:rPr>
+          <w:rFonts w:ascii="Times New Roman" w:hAnsi="Times New Roman" w:cs="Times New Roman"/>
+          <w:sz w:val="24"/>
+          <w:szCs w:val="24"/>
+          <w:lang w:val="en-US"/>
+        </w:rPr>
+        <w:tab/>
+      </w:r>
+      <w:r>
+        <w:rPr>
+          <w:rFonts w:ascii="Times New Roman" w:hAnsi="Times New Roman" w:cs="Times New Roman"/>
+          <w:sz w:val="24"/>
+          <w:szCs w:val="24"/>
+          <w:lang w:val="en-US"/>
+        </w:rPr>
+        <w:tab/>
+        <w:t># Allows to manipulate date and time</w:t>
+      </w:r>
+      <w:r>
+        <w:rPr>
+          <w:rFonts w:ascii="Times New Roman" w:hAnsi="Times New Roman" w:cs="Times New Roman"/>
+          <w:sz w:val="24"/>
+          <w:szCs w:val="24"/>
+          <w:lang w:val="en-US"/>
+        </w:rPr>
+        <w:br/>
+      </w:r>
+      <w:r>
+        <w:rPr>
+          <w:rFonts w:ascii="Courier New" w:hAnsi="Courier New" w:cs="Courier New"/>
+          <w:sz w:val="24"/>
+          <w:szCs w:val="24"/>
+          <w:lang w:val="en-US"/>
+        </w:rPr>
+        <w:t>array</w:t>
+      </w:r>
+      <w:r>
+        <w:rPr>
+          <w:rFonts w:ascii="Times New Roman" w:hAnsi="Times New Roman" w:cs="Times New Roman"/>
+          <w:sz w:val="24"/>
+          <w:szCs w:val="24"/>
+          <w:lang w:val="en-US"/>
+        </w:rPr>
+        <w:tab/>
+      </w:r>
+      <w:r>
+        <w:rPr>
+          <w:rFonts w:ascii="Times New Roman" w:hAnsi="Times New Roman" w:cs="Times New Roman"/>
+          <w:sz w:val="24"/>
+          <w:szCs w:val="24"/>
+          <w:lang w:val="en-US"/>
+        </w:rPr>
+        <w:tab/>
+      </w:r>
+      <w:r>
+        <w:rPr>
+          <w:rFonts w:ascii="Times New Roman" w:hAnsi="Times New Roman" w:cs="Times New Roman"/>
+          <w:sz w:val="24"/>
+          <w:szCs w:val="24"/>
+          <w:lang w:val="en-US"/>
+        </w:rPr>
+        <w:tab/>
+        <w:t># static list in python</w:t>
+      </w:r>
+      <w:r>
+        <w:rPr>
+          <w:rFonts w:ascii="Times New Roman" w:hAnsi="Times New Roman" w:cs="Times New Roman"/>
+          <w:sz w:val="24"/>
+          <w:szCs w:val="24"/>
+          <w:lang w:val="en-US"/>
+        </w:rPr>
+        <w:br/>
+        <w:t>Array uses less memory and is faster compared to lists.</w:t>
+      </w:r>
+      <w:r>
+        <w:rPr>
+          <w:rFonts w:ascii="Times New Roman" w:hAnsi="Times New Roman" w:cs="Times New Roman"/>
+          <w:sz w:val="24"/>
+          <w:szCs w:val="24"/>
+          <w:lang w:val="en-US"/>
+        </w:rPr>
+        <w:br/>
+      </w:r>
+      <w:r>
+        <w:rPr>
+          <w:rFonts w:ascii="Times New Roman" w:hAnsi="Times New Roman" w:cs="Times New Roman"/>
+          <w:sz w:val="24"/>
+          <w:szCs w:val="24"/>
+          <w:lang w:val="en-US"/>
+        </w:rPr>
+        <w:br/>
+        <w:t xml:space="preserve">When to use array: </w:t>
+      </w:r>
+      <w:hyperlink r:id="rId51" w:history="1">
+        <w:r>
+          <w:rPr>
+            <w:rStyle w:val="Hyperlink"/>
+            <w:rFonts w:ascii="Times New Roman" w:hAnsi="Times New Roman" w:cs="Times New Roman"/>
+            <w:i/>
+            <w:sz w:val="24"/>
+            <w:szCs w:val="24"/>
+            <w:lang w:val="en-US"/>
+          </w:rPr>
+          <w:t>https://stackoverflow.com/questions/176011/python-list-vs-array-when-to-use</w:t>
+        </w:r>
+      </w:hyperlink>
+      <w:r>
+        <w:rPr>
+          <w:rFonts w:ascii="Times New Roman" w:hAnsi="Times New Roman" w:cs="Times New Roman"/>
+          <w:sz w:val="24"/>
+          <w:szCs w:val="24"/>
+          <w:lang w:val="en-US"/>
+        </w:rPr>
+        <w:t xml:space="preserve"> </w:t>
+      </w:r>
+      <w:r>
+        <w:rPr>
+          <w:rFonts w:ascii="Times New Roman" w:hAnsi="Times New Roman" w:cs="Times New Roman"/>
+          <w:sz w:val="24"/>
+          <w:szCs w:val="24"/>
+          <w:lang w:val="en-US"/>
+        </w:rPr>
+        <w:br/>
+      </w:r>
+      <w:r>
+        <w:rPr>
+          <w:rFonts w:ascii="Times New Roman" w:hAnsi="Times New Roman" w:cs="Times New Roman"/>
+          <w:sz w:val="24"/>
+          <w:szCs w:val="24"/>
+          <w:lang w:val="en-US"/>
+        </w:rPr>
+        <w:br/>
+      </w:r>
+    </w:p>
+    <w:p>
+      <w:pPr>
+        <w:pStyle w:val="ListParagraph"/>
+        <w:numPr>
+          <w:ilvl w:val="3"/>
+          <w:numId w:val="4"/>
+        </w:numPr>
+        <w:spacing w:line="360" w:lineRule="auto"/>
+        <w:ind w:left="709"/>
+        <w:rPr>
+          <w:rFonts w:ascii="Times New Roman" w:hAnsi="Times New Roman" w:cs="Times New Roman"/>
+          <w:b/>
+          <w:sz w:val="24"/>
+          <w:szCs w:val="24"/>
+          <w:lang w:val="en-US"/>
+        </w:rPr>
+      </w:pPr>
+      <w:r>
+        <w:rPr>
+          <w:rFonts w:ascii="Times New Roman" w:hAnsi="Times New Roman" w:cs="Times New Roman"/>
+          <w:b/>
+          <w:sz w:val="24"/>
+          <w:szCs w:val="24"/>
+          <w:lang w:val="en-US"/>
+        </w:rPr>
+        <w:t>Developer Fundamentals VI</w:t>
+      </w:r>
+      <w:r>
+        <w:rPr>
+          <w:rFonts w:ascii="Times New Roman" w:hAnsi="Times New Roman" w:cs="Times New Roman"/>
+          <w:sz w:val="24"/>
+          <w:szCs w:val="24"/>
+          <w:lang w:val="en-US"/>
+        </w:rPr>
+        <w:br/>
+      </w:r>
+      <w:r>
+        <w:rPr>
+          <w:rFonts w:ascii="Times New Roman" w:hAnsi="Times New Roman" w:cs="Times New Roman"/>
+          <w:sz w:val="24"/>
+          <w:szCs w:val="24"/>
+          <w:lang w:val="en-US"/>
+        </w:rPr>
+        <w:br/>
+        <w:t xml:space="preserve">Pros and Cons of libraries: </w:t>
+      </w:r>
+      <w:r>
+        <w:rPr>
+          <w:rFonts w:ascii="Times New Roman" w:hAnsi="Times New Roman" w:cs="Times New Roman"/>
+          <w:sz w:val="24"/>
+          <w:szCs w:val="24"/>
+          <w:lang w:val="en-US"/>
+        </w:rPr>
+        <w:br/>
+        <w:t>Some libraries might be buggy.</w:t>
+      </w:r>
+      <w:r>
+        <w:rPr>
+          <w:rFonts w:ascii="Times New Roman" w:hAnsi="Times New Roman" w:cs="Times New Roman"/>
+          <w:sz w:val="24"/>
+          <w:szCs w:val="24"/>
+          <w:lang w:val="en-US"/>
+        </w:rPr>
+        <w:br/>
+        <w:t>We need to use libraries which are maintained well.</w:t>
+      </w:r>
+      <w:r>
+        <w:rPr>
+          <w:rFonts w:ascii="Times New Roman" w:hAnsi="Times New Roman" w:cs="Times New Roman"/>
+          <w:sz w:val="24"/>
+          <w:szCs w:val="24"/>
+          <w:lang w:val="en-US"/>
+        </w:rPr>
+        <w:br/>
+      </w:r>
+      <w:r>
+        <w:rPr>
+          <w:rFonts w:ascii="Times New Roman" w:hAnsi="Times New Roman" w:cs="Times New Roman"/>
+          <w:sz w:val="24"/>
+          <w:szCs w:val="24"/>
+          <w:lang w:val="en-US"/>
+        </w:rPr>
+        <w:br/>
+      </w:r>
+    </w:p>
+    <w:p>
+      <w:pPr>
+        <w:spacing w:line="360" w:lineRule="auto"/>
+        <w:rPr>
+          <w:rFonts w:ascii="Times New Roman" w:hAnsi="Times New Roman" w:cs="Times New Roman"/>
+          <w:b/>
+          <w:sz w:val="24"/>
+          <w:szCs w:val="24"/>
+          <w:lang w:val="en-US"/>
+        </w:rPr>
+      </w:pPr>
+      <w:r>
+        <w:rPr>
+          <w:rFonts w:ascii="Times New Roman" w:hAnsi="Times New Roman" w:cs="Times New Roman"/>
+          <w:b/>
+          <w:sz w:val="24"/>
+          <w:szCs w:val="24"/>
+          <w:lang w:val="en-US"/>
+        </w:rPr>
+        <w:br w:type="page"/>
+      </w:r>
+      <w:bookmarkStart w:id="0" w:name="_GoBack"/>
+      <w:bookmarkEnd w:id="0"/>
+    </w:p>
+    <w:p>
+      <w:pPr>
         <w:spacing w:line="259" w:lineRule="auto"/>
         <w:jc w:val="center"/>
         <w:rPr>
@@ -11642,16 +14033,7 @@
           <w:szCs w:val="24"/>
           <w:lang w:val="en-US"/>
         </w:rPr>
-        <w:t>&lt;index&gt;</w:t>
-      </w:r>
-      <w:r>
-        <w:rPr>
-          <w:rFonts w:ascii="Courier New" w:hAnsi="Courier New" w:cs="Courier New"/>
-          <w:sz w:val="24"/>
-          <w:szCs w:val="24"/>
-          <w:lang w:val="en-US"/>
-        </w:rPr>
-        <w:t>)</w:t>
+        <w:t>&lt;index&gt;)</w:t>
       </w:r>
       <w:r>
         <w:rPr>
@@ -12176,52 +14558,7 @@
           <w:szCs w:val="24"/>
           <w:lang w:val="en-US"/>
         </w:rPr>
-        <w:t xml:space="preserve"> </w:t>
-      </w:r>
-      <w:r>
-        <w:rPr>
-          <w:rFonts w:ascii="Times New Roman" w:hAnsi="Times New Roman" w:cs="Times New Roman"/>
-          <w:sz w:val="24"/>
-          <w:szCs w:val="24"/>
-          <w:lang w:val="en-US"/>
-        </w:rPr>
-        <w:t xml:space="preserve">Returns the number of (characters written) indexes moved by cursor while writing. </w:t>
-      </w:r>
-      <w:r>
-        <w:rPr>
-          <w:rFonts w:ascii="Times New Roman" w:hAnsi="Times New Roman" w:cs="Times New Roman"/>
-          <w:sz w:val="24"/>
-          <w:szCs w:val="24"/>
-          <w:lang w:val="en-US"/>
-        </w:rPr>
-        <w:t>Writes the</w:t>
-      </w:r>
-      <w:r>
-        <w:rPr>
-          <w:rFonts w:ascii="Times New Roman" w:hAnsi="Times New Roman" w:cs="Times New Roman"/>
-          <w:sz w:val="24"/>
-          <w:szCs w:val="24"/>
-          <w:lang w:val="en-US"/>
-        </w:rPr>
-        <w:t xml:space="preserve"> </w:t>
-      </w:r>
-      <w:r>
-        <w:rPr>
-          <w:rFonts w:ascii="Times New Roman" w:hAnsi="Times New Roman" w:cs="Times New Roman"/>
-          <w:sz w:val="24"/>
-          <w:szCs w:val="24"/>
-          <w:lang w:val="en-US"/>
-        </w:rPr>
-        <w:t>provided content at the end of existing file</w:t>
-      </w:r>
-      <w:r>
-        <w:rPr>
-          <w:rFonts w:ascii="Times New Roman" w:hAnsi="Times New Roman" w:cs="Times New Roman"/>
-          <w:sz w:val="24"/>
-          <w:szCs w:val="24"/>
-          <w:lang w:val="en-US"/>
-        </w:rPr>
-        <w:t>. Creates a new file if it doesn’t exist.</w:t>
+        <w:t xml:space="preserve"> Returns the number of (characters written) indexes moved by cursor while writing. Writes the provided content at the end of existing file. Creates a new file if it doesn’t exist.</w:t>
       </w:r>
       <w:r>
         <w:rPr>
@@ -12415,43 +14752,16 @@
           <w:szCs w:val="24"/>
           <w:lang w:val="en-US"/>
         </w:rPr>
-        <w:t>/</w:t>
-      </w:r>
-      <w:r>
-        <w:rPr>
-          <w:rFonts w:ascii="Courier New" w:hAnsi="Courier New" w:cs="Courier New"/>
-          <w:sz w:val="24"/>
-          <w:szCs w:val="24"/>
-          <w:lang w:val="en-US"/>
-        </w:rPr>
-        <w:t>test.txt”</w:t>
-      </w:r>
-      <w:r>
-        <w:rPr>
-          <w:rFonts w:ascii="Times New Roman" w:hAnsi="Times New Roman" w:cs="Times New Roman"/>
-          <w:sz w:val="24"/>
-          <w:szCs w:val="24"/>
-          <w:lang w:val="en-US"/>
-        </w:rPr>
-        <w:t>: to access file with relative file path (</w:t>
-      </w:r>
-      <w:r>
-        <w:rPr>
-          <w:rFonts w:ascii="Times New Roman" w:hAnsi="Times New Roman" w:cs="Times New Roman"/>
-          <w:sz w:val="24"/>
-          <w:szCs w:val="24"/>
-          <w:lang w:val="en-US"/>
-        </w:rPr>
-        <w:t>LINUX</w:t>
-      </w:r>
-      <w:r>
-        <w:rPr>
-          <w:rFonts w:ascii="Times New Roman" w:hAnsi="Times New Roman" w:cs="Times New Roman"/>
-          <w:sz w:val="24"/>
-          <w:szCs w:val="24"/>
-          <w:lang w:val="en-US"/>
-        </w:rPr>
-        <w:t>)</w:t>
+        <w:t>/test.txt”</w:t>
+      </w:r>
+      <w:r>
+        <w:rPr>
+          <w:rFonts w:ascii="Times New Roman" w:hAnsi="Times New Roman" w:cs="Times New Roman"/>
+          <w:sz w:val="24"/>
+          <w:szCs w:val="24"/>
+          <w:lang w:val="en-US"/>
+        </w:rPr>
+        <w:t>: to access file with relative file path (LINUX)</w:t>
       </w:r>
       <w:proofErr w:type="gramStart"/>
       <w:r>
@@ -12538,34 +14848,7 @@
           <w:szCs w:val="24"/>
           <w:lang w:val="en-US"/>
         </w:rPr>
-        <w:t>“</w:t>
-      </w:r>
-      <w:r>
-        <w:rPr>
-          <w:rFonts w:ascii="Courier New" w:hAnsi="Courier New" w:cs="Courier New"/>
-          <w:sz w:val="24"/>
-          <w:szCs w:val="24"/>
-          <w:lang w:val="en-US"/>
-        </w:rPr>
-        <w:t>Users/</w:t>
-      </w:r>
-      <w:r>
-        <w:rPr>
-          <w:rFonts w:ascii="Courier New" w:hAnsi="Courier New" w:cs="Courier New"/>
-          <w:sz w:val="24"/>
-          <w:szCs w:val="24"/>
-          <w:lang w:val="en-US"/>
-        </w:rPr>
-        <w:t>…</w:t>
-      </w:r>
-      <w:r>
-        <w:rPr>
-          <w:rFonts w:ascii="Courier New" w:hAnsi="Courier New" w:cs="Courier New"/>
-          <w:sz w:val="24"/>
-          <w:szCs w:val="24"/>
-          <w:lang w:val="en-US"/>
-        </w:rPr>
-        <w:t>/</w:t>
+        <w:t>“Users/…/</w:t>
       </w:r>
       <w:proofErr w:type="spellStart"/>
       <w:r>
@@ -12585,43 +14868,16 @@
           <w:szCs w:val="24"/>
           <w:lang w:val="en-US"/>
         </w:rPr>
-        <w:t>/</w:t>
-      </w:r>
-      <w:r>
-        <w:rPr>
-          <w:rFonts w:ascii="Courier New" w:hAnsi="Courier New" w:cs="Courier New"/>
-          <w:sz w:val="24"/>
-          <w:szCs w:val="24"/>
-          <w:lang w:val="en-US"/>
-        </w:rPr>
-        <w:t>test.txt”</w:t>
-      </w:r>
-      <w:r>
-        <w:rPr>
-          <w:rFonts w:ascii="Times New Roman" w:hAnsi="Times New Roman" w:cs="Times New Roman"/>
-          <w:sz w:val="24"/>
-          <w:szCs w:val="24"/>
-          <w:lang w:val="en-US"/>
-        </w:rPr>
-        <w:t>: to access file with absolute file path (</w:t>
-      </w:r>
-      <w:r>
-        <w:rPr>
-          <w:rFonts w:ascii="Times New Roman" w:hAnsi="Times New Roman" w:cs="Times New Roman"/>
-          <w:sz w:val="24"/>
-          <w:szCs w:val="24"/>
-          <w:lang w:val="en-US"/>
-        </w:rPr>
-        <w:t>LINUX</w:t>
-      </w:r>
-      <w:r>
-        <w:rPr>
-          <w:rFonts w:ascii="Times New Roman" w:hAnsi="Times New Roman" w:cs="Times New Roman"/>
-          <w:sz w:val="24"/>
-          <w:szCs w:val="24"/>
-          <w:lang w:val="en-US"/>
-        </w:rPr>
-        <w:t>).</w:t>
+        <w:t>/test.txt”</w:t>
+      </w:r>
+      <w:r>
+        <w:rPr>
+          <w:rFonts w:ascii="Times New Roman" w:hAnsi="Times New Roman" w:cs="Times New Roman"/>
+          <w:sz w:val="24"/>
+          <w:szCs w:val="24"/>
+          <w:lang w:val="en-US"/>
+        </w:rPr>
+        <w:t>: to access file with absolute file path (LINUX).</w:t>
       </w:r>
       <w:r>
         <w:rPr>
@@ -12680,7 +14936,7 @@
         </w:rPr>
         <w:t xml:space="preserve"> </w:t>
       </w:r>
-      <w:hyperlink r:id="rId47" w:history="1">
+      <w:hyperlink r:id="rId52" w:history="1">
         <w:r>
           <w:rPr>
             <w:rStyle w:val="Hyperlink"/>
@@ -12969,7 +15225,7 @@
         </w:rPr>
         <w:t xml:space="preserve"> translator module: </w:t>
       </w:r>
-      <w:hyperlink r:id="rId48" w:history="1">
+      <w:hyperlink r:id="rId53" w:history="1">
         <w:r>
           <w:rPr>
             <w:rStyle w:val="Hyperlink"/>
@@ -13021,8 +15277,6 @@
         </w:rPr>
         <w:t xml:space="preserve"> </w:t>
       </w:r>
-      <w:bookmarkStart w:id="0" w:name="_GoBack"/>
-      <w:bookmarkEnd w:id="0"/>
     </w:p>
     <w:p>
       <w:pPr>
@@ -13182,7 +15436,7 @@
         </w:rPr>
         <w:t> </w:t>
       </w:r>
-      <w:hyperlink r:id="rId49" w:tgtFrame="_blank" w:history="1">
+      <w:hyperlink r:id="rId54" w:tgtFrame="_blank" w:history="1">
         <w:r>
           <w:rPr>
             <w:rStyle w:val="Strong"/>
@@ -13319,7 +15573,7 @@
         </w:rPr>
         <w:t xml:space="preserve">Git official website: </w:t>
       </w:r>
-      <w:hyperlink r:id="rId50" w:history="1">
+      <w:hyperlink r:id="rId55" w:history="1">
         <w:r>
           <w:rPr>
             <w:rStyle w:val="Hyperlink"/>
@@ -14132,7 +16386,7 @@
           <w:lang w:val="en-US"/>
         </w:rPr>
       </w:pPr>
-      <w:hyperlink r:id="rId51" w:history="1">
+      <w:hyperlink r:id="rId56" w:history="1">
         <w:r>
           <w:rPr>
             <w:rStyle w:val="Hyperlink"/>
@@ -14160,7 +16414,7 @@
           <w:lang w:val="en-US"/>
         </w:rPr>
       </w:pPr>
-      <w:hyperlink r:id="rId52" w:history="1">
+      <w:hyperlink r:id="rId57" w:history="1">
         <w:r>
           <w:rPr>
             <w:rStyle w:val="Hyperlink"/>
@@ -14188,7 +16442,7 @@
           <w:lang w:val="en-US"/>
         </w:rPr>
       </w:pPr>
-      <w:hyperlink r:id="rId53" w:history="1">
+      <w:hyperlink r:id="rId58" w:history="1">
         <w:r>
           <w:rPr>
             <w:rStyle w:val="Hyperlink"/>
@@ -14216,7 +16470,7 @@
           <w:lang w:val="en-US"/>
         </w:rPr>
       </w:pPr>
-      <w:hyperlink r:id="rId54" w:anchor="monthly" w:history="1">
+      <w:hyperlink r:id="rId59" w:anchor="monthly" w:history="1">
         <w:r>
           <w:rPr>
             <w:rStyle w:val="Hyperlink"/>
@@ -14244,7 +16498,7 @@
           <w:lang w:val="en-US"/>
         </w:rPr>
       </w:pPr>
-      <w:hyperlink r:id="rId55" w:anchor="monthly" w:history="1">
+      <w:hyperlink r:id="rId60" w:anchor="monthly" w:history="1">
         <w:r>
           <w:rPr>
             <w:rStyle w:val="Hyperlink"/>
@@ -14272,7 +16526,7 @@
           <w:lang w:val="en-US"/>
         </w:rPr>
       </w:pPr>
-      <w:hyperlink r:id="rId56" w:history="1">
+      <w:hyperlink r:id="rId61" w:history="1">
         <w:r>
           <w:rPr>
             <w:rStyle w:val="Hyperlink"/>
@@ -14300,7 +16554,7 @@
           <w:lang w:val="en-US"/>
         </w:rPr>
       </w:pPr>
-      <w:hyperlink r:id="rId57" w:history="1">
+      <w:hyperlink r:id="rId62" w:history="1">
         <w:r>
           <w:rPr>
             <w:rStyle w:val="Hyperlink"/>
@@ -14800,7 +17054,7 @@
   <w:abstractNum w:abstractNumId="5" w15:restartNumberingAfterBreak="0">
     <w:nsid w:val="69EB305E"/>
     <w:multiLevelType w:val="hybridMultilevel"/>
-    <w:tmpl w:val="45C2B50E"/>
+    <w:tmpl w:val="0D7458B2"/>
     <w:lvl w:ilvl="0" w:tplc="6C92B188">
       <w:start w:val="1"/>
       <w:numFmt w:val="decimal"/>
@@ -14833,7 +17087,7 @@
         <w:ind w:left="2160" w:hanging="180"/>
       </w:pPr>
     </w:lvl>
-    <w:lvl w:ilvl="3" w:tplc="4009000F">
+    <w:lvl w:ilvl="3" w:tplc="378C8630">
       <w:start w:val="1"/>
       <w:numFmt w:val="decimal"/>
       <w:lvlText w:val="%4."/>
@@ -14841,6 +17095,9 @@
       <w:pPr>
         <w:ind w:left="2880" w:hanging="360"/>
       </w:pPr>
+      <w:rPr>
+        <w:sz w:val="24"/>
+      </w:rPr>
     </w:lvl>
     <w:lvl w:ilvl="4" w:tplc="40090019">
       <w:start w:val="1"/>

</xml_diff>

<commit_message>
Added Debugging in Python and updates Notes doc.
</commit_message>
<xml_diff>
--- a/Complete-Python-Developer-ZTM.docx
+++ b/Complete-Python-Developer-ZTM.docx
@@ -15,6 +15,26 @@
           <w:szCs w:val="28"/>
         </w:rPr>
       </w:pPr>
+      <w:r>
+        <w:rPr>
+          <w:rFonts w:ascii="Times New Roman" w:hAnsi="Times New Roman" w:cs="Times New Roman"/>
+          <w:b/>
+          <w:bCs/>
+          <w:sz w:val="28"/>
+          <w:szCs w:val="28"/>
+        </w:rPr>
+        <w:t>I</w:t>
+      </w:r>
+      <w:r>
+        <w:rPr>
+          <w:rFonts w:ascii="Times New Roman" w:hAnsi="Times New Roman" w:cs="Times New Roman"/>
+          <w:b/>
+          <w:bCs/>
+          <w:sz w:val="28"/>
+          <w:szCs w:val="28"/>
+        </w:rPr>
+        <w:br/>
+      </w:r>
       <w:r>
         <w:rPr>
           <w:rFonts w:ascii="Times New Roman" w:hAnsi="Times New Roman" w:cs="Times New Roman"/>
@@ -468,6 +488,28 @@
           <w:lang w:val="en-US"/>
         </w:rPr>
         <w:lastRenderedPageBreak/>
+        <w:t>II</w:t>
+      </w:r>
+      <w:r>
+        <w:rPr>
+          <w:rFonts w:ascii="Times New Roman" w:hAnsi="Times New Roman" w:cs="Times New Roman"/>
+          <w:b/>
+          <w:bCs/>
+          <w:sz w:val="28"/>
+          <w:szCs w:val="28"/>
+          <w:lang w:val="en-US"/>
+        </w:rPr>
+        <w:br/>
+      </w:r>
+      <w:r>
+        <w:rPr>
+          <w:rFonts w:ascii="Times New Roman" w:hAnsi="Times New Roman" w:cs="Times New Roman"/>
+          <w:b/>
+          <w:bCs/>
+          <w:sz w:val="28"/>
+          <w:szCs w:val="28"/>
+          <w:lang w:val="en-US"/>
+        </w:rPr>
         <w:t>PYTHON INTRODUCTION</w:t>
       </w:r>
       <w:r>
@@ -1735,36 +1777,56 @@
           <w:rFonts w:ascii="Times New Roman" w:hAnsi="Times New Roman" w:cs="Times New Roman"/>
           <w:b/>
           <w:bCs/>
-          <w:sz w:val="24"/>
-          <w:szCs w:val="24"/>
-          <w:lang w:val="en-US"/>
-        </w:rPr>
-      </w:pPr>
-      <w:r>
-        <w:rPr>
-          <w:rFonts w:ascii="Times New Roman" w:hAnsi="Times New Roman" w:cs="Times New Roman"/>
-          <w:b/>
-          <w:bCs/>
           <w:sz w:val="28"/>
           <w:szCs w:val="28"/>
           <w:lang w:val="en-US"/>
         </w:rPr>
+      </w:pPr>
+      <w:r>
+        <w:rPr>
+          <w:rFonts w:ascii="Times New Roman" w:hAnsi="Times New Roman" w:cs="Times New Roman"/>
+          <w:b/>
+          <w:bCs/>
+          <w:sz w:val="28"/>
+          <w:szCs w:val="28"/>
+          <w:lang w:val="en-US"/>
+        </w:rPr>
         <w:lastRenderedPageBreak/>
+        <w:t>III</w:t>
+      </w:r>
+      <w:r>
+        <w:rPr>
+          <w:rFonts w:ascii="Times New Roman" w:hAnsi="Times New Roman" w:cs="Times New Roman"/>
+          <w:b/>
+          <w:bCs/>
+          <w:sz w:val="28"/>
+          <w:szCs w:val="28"/>
+          <w:lang w:val="en-US"/>
+        </w:rPr>
+        <w:br/>
+      </w:r>
+      <w:r>
+        <w:rPr>
+          <w:rFonts w:ascii="Times New Roman" w:hAnsi="Times New Roman" w:cs="Times New Roman"/>
+          <w:b/>
+          <w:bCs/>
+          <w:sz w:val="28"/>
+          <w:szCs w:val="28"/>
+          <w:lang w:val="en-US"/>
+        </w:rPr>
         <w:t>PYTHON BASICS</w:t>
       </w:r>
-    </w:p>
-    <w:p>
-      <w:pPr>
-        <w:jc w:val="center"/>
-        <w:rPr>
-          <w:rFonts w:ascii="Times New Roman" w:hAnsi="Times New Roman" w:cs="Times New Roman"/>
-          <w:b/>
-          <w:bCs/>
-          <w:sz w:val="24"/>
-          <w:szCs w:val="24"/>
-          <w:lang w:val="en-US"/>
-        </w:rPr>
-      </w:pPr>
+      <w:r>
+        <w:rPr>
+          <w:rFonts w:ascii="Times New Roman" w:hAnsi="Times New Roman" w:cs="Times New Roman"/>
+          <w:b/>
+          <w:bCs/>
+          <w:sz w:val="28"/>
+          <w:szCs w:val="28"/>
+          <w:lang w:val="en-US"/>
+        </w:rPr>
+        <w:br/>
+      </w:r>
     </w:p>
     <w:p>
       <w:pPr>
@@ -9134,39 +9196,135 @@
     </w:p>
     <w:p>
       <w:pPr>
-        <w:spacing w:line="259" w:lineRule="auto"/>
-        <w:rPr>
-          <w:rFonts w:ascii="Times New Roman" w:hAnsi="Times New Roman" w:cs="Times New Roman"/>
-          <w:b/>
-          <w:sz w:val="24"/>
-          <w:szCs w:val="24"/>
-          <w:lang w:val="en-US"/>
-        </w:rPr>
-      </w:pPr>
-      <w:r>
-        <w:rPr>
-          <w:rFonts w:ascii="Times New Roman" w:hAnsi="Times New Roman" w:cs="Times New Roman"/>
-          <w:b/>
-          <w:sz w:val="24"/>
+        <w:spacing w:line="360" w:lineRule="auto"/>
+        <w:jc w:val="center"/>
+        <w:rPr>
+          <w:rFonts w:ascii="Times New Roman" w:hAnsi="Times New Roman" w:cs="Times New Roman"/>
+          <w:b/>
+          <w:sz w:val="28"/>
+          <w:szCs w:val="24"/>
+          <w:lang w:val="en-US"/>
+        </w:rPr>
+      </w:pPr>
+      <w:r>
+        <w:rPr>
+          <w:rFonts w:ascii="Times New Roman" w:hAnsi="Times New Roman" w:cs="Times New Roman"/>
+          <w:b/>
+          <w:sz w:val="28"/>
           <w:szCs w:val="24"/>
           <w:lang w:val="en-US"/>
         </w:rPr>
         <w:lastRenderedPageBreak/>
-        <w:br/>
-      </w:r>
-      <w:r>
-        <w:rPr>
-          <w:rFonts w:ascii="Times New Roman" w:hAnsi="Times New Roman" w:cs="Times New Roman"/>
-          <w:b/>
-          <w:sz w:val="24"/>
-          <w:szCs w:val="24"/>
-          <w:lang w:val="en-US"/>
-        </w:rPr>
-        <w:br w:type="page"/>
+        <w:t>IV</w:t>
+      </w:r>
+      <w:r>
+        <w:rPr>
+          <w:rFonts w:ascii="Times New Roman" w:hAnsi="Times New Roman" w:cs="Times New Roman"/>
+          <w:b/>
+          <w:sz w:val="28"/>
+          <w:szCs w:val="24"/>
+          <w:lang w:val="en-US"/>
+        </w:rPr>
+        <w:br/>
+        <w:t>Python Basics II</w:t>
+      </w:r>
+      <w:r>
+        <w:rPr>
+          <w:rFonts w:ascii="Times New Roman" w:hAnsi="Times New Roman" w:cs="Times New Roman"/>
+          <w:b/>
+          <w:sz w:val="28"/>
+          <w:szCs w:val="24"/>
+          <w:lang w:val="en-US"/>
+        </w:rPr>
+        <w:br/>
       </w:r>
     </w:p>
     <w:p>
       <w:pPr>
+        <w:pStyle w:val="ListParagraph"/>
+        <w:numPr>
+          <w:ilvl w:val="3"/>
+          <w:numId w:val="5"/>
+        </w:numPr>
+        <w:spacing w:line="360" w:lineRule="auto"/>
+        <w:ind w:left="709"/>
+        <w:rPr>
+          <w:rFonts w:ascii="Times New Roman" w:hAnsi="Times New Roman" w:cs="Times New Roman"/>
+          <w:b/>
+          <w:sz w:val="24"/>
+          <w:szCs w:val="24"/>
+          <w:lang w:val="en-US"/>
+        </w:rPr>
+      </w:pPr>
+      <w:r>
+        <w:rPr>
+          <w:rFonts w:ascii="Times New Roman" w:hAnsi="Times New Roman" w:cs="Times New Roman"/>
+          <w:b/>
+          <w:sz w:val="24"/>
+          <w:szCs w:val="24"/>
+          <w:lang w:val="en-US"/>
+        </w:rPr>
+        <w:t>Breaking The Flow</w:t>
+      </w:r>
+      <w:r>
+        <w:rPr>
+          <w:rFonts w:ascii="Times New Roman" w:hAnsi="Times New Roman" w:cs="Times New Roman"/>
+          <w:b/>
+          <w:sz w:val="24"/>
+          <w:szCs w:val="24"/>
+          <w:lang w:val="en-US"/>
+        </w:rPr>
+        <w:br/>
+      </w:r>
+      <w:r>
+        <w:rPr>
+          <w:rFonts w:ascii="Times New Roman" w:hAnsi="Times New Roman" w:cs="Times New Roman"/>
+          <w:b/>
+          <w:sz w:val="24"/>
+          <w:szCs w:val="24"/>
+          <w:lang w:val="en-US"/>
+        </w:rPr>
+        <w:br/>
+      </w:r>
+      <w:bookmarkStart w:id="0" w:name="_GoBack"/>
+      <w:bookmarkEnd w:id="0"/>
+      <w:r>
+        <w:rPr>
+          <w:rFonts w:ascii="Times New Roman" w:hAnsi="Times New Roman" w:cs="Times New Roman"/>
+          <w:b/>
+          <w:sz w:val="24"/>
+          <w:szCs w:val="24"/>
+          <w:lang w:val="en-US"/>
+        </w:rPr>
+        <w:br/>
+      </w:r>
+    </w:p>
+    <w:p>
+      <w:pPr>
+        <w:pStyle w:val="ListParagraph"/>
+        <w:spacing w:line="360" w:lineRule="auto"/>
+        <w:ind w:left="709"/>
+        <w:rPr>
+          <w:rFonts w:ascii="Times New Roman" w:hAnsi="Times New Roman" w:cs="Times New Roman"/>
+          <w:b/>
+          <w:sz w:val="24"/>
+          <w:szCs w:val="24"/>
+          <w:lang w:val="en-US"/>
+        </w:rPr>
+      </w:pPr>
+      <w:r>
+        <w:rPr>
+          <w:rFonts w:ascii="Times New Roman" w:hAnsi="Times New Roman" w:cs="Times New Roman"/>
+          <w:b/>
+          <w:sz w:val="24"/>
+          <w:szCs w:val="24"/>
+          <w:lang w:val="en-US"/>
+        </w:rPr>
+        <w:br w:type="page"/>
+      </w:r>
+    </w:p>
+    <w:p>
+      <w:pPr>
         <w:spacing w:line="360" w:lineRule="auto"/>
         <w:jc w:val="center"/>
         <w:rPr>
@@ -9186,21 +9344,38 @@
           <w:lang w:val="en-US"/>
         </w:rPr>
         <w:lastRenderedPageBreak/>
+        <w:t>V</w:t>
+      </w:r>
+      <w:r>
+        <w:rPr>
+          <w:rFonts w:ascii="Times New Roman" w:hAnsi="Times New Roman" w:cs="Times New Roman"/>
+          <w:b/>
+          <w:sz w:val="28"/>
+          <w:szCs w:val="24"/>
+          <w:lang w:val="en-US"/>
+        </w:rPr>
+        <w:br/>
+      </w:r>
+      <w:r>
+        <w:rPr>
+          <w:rFonts w:ascii="Times New Roman" w:hAnsi="Times New Roman" w:cs="Times New Roman"/>
+          <w:b/>
+          <w:sz w:val="28"/>
+          <w:szCs w:val="24"/>
+          <w:lang w:val="en-US"/>
+        </w:rPr>
         <w:t>Developer Environment</w:t>
       </w:r>
-    </w:p>
-    <w:p>
-      <w:pPr>
-        <w:spacing w:line="360" w:lineRule="auto"/>
-        <w:jc w:val="center"/>
-        <w:rPr>
-          <w:rFonts w:ascii="Times New Roman" w:hAnsi="Times New Roman" w:cs="Times New Roman"/>
-          <w:b/>
-          <w:sz w:val="24"/>
-          <w:szCs w:val="24"/>
-          <w:lang w:val="en-US"/>
-        </w:rPr>
-      </w:pPr>
+      <w:r>
+        <w:rPr>
+          <w:rFonts w:ascii="Times New Roman" w:hAnsi="Times New Roman" w:cs="Times New Roman"/>
+          <w:b/>
+          <w:sz w:val="28"/>
+          <w:szCs w:val="24"/>
+          <w:lang w:val="en-US"/>
+        </w:rPr>
+        <w:br/>
+      </w:r>
     </w:p>
     <w:p>
       <w:pPr>
@@ -9674,15 +9849,6 @@
           <w:lang w:val="en-US"/>
         </w:rPr>
         <w:t xml:space="preserve"> Notebooks</w:t>
-      </w:r>
-      <w:r>
-        <w:rPr>
-          <w:rFonts w:ascii="Times New Roman" w:hAnsi="Times New Roman" w:cs="Times New Roman"/>
-          <w:sz w:val="24"/>
-          <w:szCs w:val="24"/>
-          <w:lang w:val="en-US"/>
-        </w:rPr>
-        <w:br/>
       </w:r>
       <w:r>
         <w:rPr>
@@ -11446,6 +11612,26 @@
           <w:lang w:val="en-US"/>
         </w:rPr>
         <w:lastRenderedPageBreak/>
+        <w:t>XI</w:t>
+      </w:r>
+      <w:r>
+        <w:rPr>
+          <w:rFonts w:ascii="Times New Roman" w:hAnsi="Times New Roman" w:cs="Times New Roman"/>
+          <w:b/>
+          <w:sz w:val="28"/>
+          <w:szCs w:val="24"/>
+          <w:lang w:val="en-US"/>
+        </w:rPr>
+        <w:br/>
+      </w:r>
+      <w:r>
+        <w:rPr>
+          <w:rFonts w:ascii="Times New Roman" w:hAnsi="Times New Roman" w:cs="Times New Roman"/>
+          <w:b/>
+          <w:sz w:val="28"/>
+          <w:szCs w:val="24"/>
+          <w:lang w:val="en-US"/>
+        </w:rPr>
         <w:t>Modules i</w:t>
       </w:r>
       <w:r>
@@ -13768,11 +13954,318 @@
         </w:rPr>
         <w:br w:type="page"/>
       </w:r>
-      <w:bookmarkStart w:id="0" w:name="_GoBack"/>
-      <w:bookmarkEnd w:id="0"/>
     </w:p>
     <w:p>
       <w:pPr>
+        <w:spacing w:line="360" w:lineRule="auto"/>
+        <w:jc w:val="center"/>
+        <w:rPr>
+          <w:rFonts w:ascii="Times New Roman" w:hAnsi="Times New Roman" w:cs="Times New Roman"/>
+          <w:b/>
+          <w:sz w:val="28"/>
+          <w:szCs w:val="24"/>
+          <w:lang w:val="en-US"/>
+        </w:rPr>
+      </w:pPr>
+      <w:r>
+        <w:rPr>
+          <w:rFonts w:ascii="Times New Roman" w:hAnsi="Times New Roman" w:cs="Times New Roman"/>
+          <w:b/>
+          <w:sz w:val="28"/>
+          <w:szCs w:val="24"/>
+          <w:lang w:val="en-US"/>
+        </w:rPr>
+        <w:lastRenderedPageBreak/>
+        <w:t>XII</w:t>
+      </w:r>
+      <w:r>
+        <w:rPr>
+          <w:rFonts w:ascii="Times New Roman" w:hAnsi="Times New Roman" w:cs="Times New Roman"/>
+          <w:b/>
+          <w:sz w:val="28"/>
+          <w:szCs w:val="24"/>
+          <w:lang w:val="en-US"/>
+        </w:rPr>
+        <w:br/>
+        <w:t>Debugging In Python</w:t>
+      </w:r>
+      <w:r>
+        <w:rPr>
+          <w:rFonts w:ascii="Times New Roman" w:hAnsi="Times New Roman" w:cs="Times New Roman"/>
+          <w:b/>
+          <w:sz w:val="28"/>
+          <w:szCs w:val="24"/>
+          <w:lang w:val="en-US"/>
+        </w:rPr>
+        <w:br/>
+      </w:r>
+    </w:p>
+    <w:p>
+      <w:pPr>
+        <w:pStyle w:val="ListParagraph"/>
+        <w:numPr>
+          <w:ilvl w:val="6"/>
+          <w:numId w:val="5"/>
+        </w:numPr>
+        <w:spacing w:line="360" w:lineRule="auto"/>
+        <w:ind w:left="709"/>
+        <w:rPr>
+          <w:rFonts w:ascii="Times New Roman" w:hAnsi="Times New Roman" w:cs="Times New Roman"/>
+          <w:b/>
+          <w:sz w:val="24"/>
+          <w:szCs w:val="24"/>
+          <w:lang w:val="en-US"/>
+        </w:rPr>
+      </w:pPr>
+      <w:r>
+        <w:rPr>
+          <w:rFonts w:ascii="Times New Roman" w:hAnsi="Times New Roman" w:cs="Times New Roman"/>
+          <w:b/>
+          <w:sz w:val="24"/>
+          <w:szCs w:val="24"/>
+          <w:lang w:val="en-US"/>
+        </w:rPr>
+        <w:t>How to Debug Code</w:t>
+      </w:r>
+      <w:r>
+        <w:rPr>
+          <w:rFonts w:ascii="Times New Roman" w:hAnsi="Times New Roman" w:cs="Times New Roman"/>
+          <w:sz w:val="24"/>
+          <w:szCs w:val="24"/>
+          <w:lang w:val="en-US"/>
+        </w:rPr>
+        <w:br/>
+      </w:r>
+      <w:r>
+        <w:rPr>
+          <w:rFonts w:ascii="Times New Roman" w:hAnsi="Times New Roman" w:cs="Times New Roman"/>
+          <w:sz w:val="24"/>
+          <w:szCs w:val="24"/>
+          <w:lang w:val="en-US"/>
+        </w:rPr>
+        <w:br/>
+      </w:r>
+      <w:proofErr w:type="spellStart"/>
+      <w:r>
+        <w:rPr>
+          <w:rFonts w:ascii="Times New Roman" w:hAnsi="Times New Roman" w:cs="Times New Roman"/>
+          <w:sz w:val="24"/>
+          <w:szCs w:val="24"/>
+          <w:lang w:val="en-US"/>
+        </w:rPr>
+        <w:t>Linting</w:t>
+      </w:r>
+      <w:proofErr w:type="spellEnd"/>
+      <w:r>
+        <w:rPr>
+          <w:rFonts w:ascii="Times New Roman" w:hAnsi="Times New Roman" w:cs="Times New Roman"/>
+          <w:sz w:val="24"/>
+          <w:szCs w:val="24"/>
+          <w:lang w:val="en-US"/>
+        </w:rPr>
+        <w:t>: detects errors when we are writing the code.</w:t>
+      </w:r>
+      <w:r>
+        <w:rPr>
+          <w:rFonts w:ascii="Times New Roman" w:hAnsi="Times New Roman" w:cs="Times New Roman"/>
+          <w:sz w:val="24"/>
+          <w:szCs w:val="24"/>
+          <w:lang w:val="en-US"/>
+        </w:rPr>
+        <w:br/>
+        <w:t>Using IDEs and Code Editors: allows us to highlight errors in code.</w:t>
+      </w:r>
+      <w:r>
+        <w:rPr>
+          <w:rFonts w:ascii="Times New Roman" w:hAnsi="Times New Roman" w:cs="Times New Roman"/>
+          <w:sz w:val="24"/>
+          <w:szCs w:val="24"/>
+          <w:lang w:val="en-US"/>
+        </w:rPr>
+        <w:br/>
+      </w:r>
+      <w:r>
+        <w:rPr>
+          <w:rFonts w:ascii="Times New Roman" w:hAnsi="Times New Roman" w:cs="Times New Roman"/>
+          <w:sz w:val="24"/>
+          <w:szCs w:val="24"/>
+          <w:lang w:val="en-US"/>
+        </w:rPr>
+        <w:br/>
+      </w:r>
+      <w:proofErr w:type="spellStart"/>
+      <w:r>
+        <w:rPr>
+          <w:rFonts w:ascii="Courier New" w:hAnsi="Courier New" w:cs="Courier New"/>
+          <w:sz w:val="24"/>
+          <w:szCs w:val="24"/>
+          <w:lang w:val="en-US"/>
+        </w:rPr>
+        <w:t>pdb</w:t>
+      </w:r>
+      <w:proofErr w:type="spellEnd"/>
+      <w:r>
+        <w:rPr>
+          <w:rFonts w:ascii="Times New Roman" w:hAnsi="Times New Roman" w:cs="Times New Roman"/>
+          <w:sz w:val="24"/>
+          <w:szCs w:val="24"/>
+          <w:lang w:val="en-US"/>
+        </w:rPr>
+        <w:tab/>
+      </w:r>
+      <w:r>
+        <w:rPr>
+          <w:rFonts w:ascii="Times New Roman" w:hAnsi="Times New Roman" w:cs="Times New Roman"/>
+          <w:sz w:val="24"/>
+          <w:szCs w:val="24"/>
+          <w:lang w:val="en-US"/>
+        </w:rPr>
+        <w:tab/>
+        <w:t># Python built-in debugger</w:t>
+      </w:r>
+      <w:r>
+        <w:rPr>
+          <w:rFonts w:ascii="Times New Roman" w:hAnsi="Times New Roman" w:cs="Times New Roman"/>
+          <w:sz w:val="24"/>
+          <w:szCs w:val="24"/>
+          <w:lang w:val="en-US"/>
+        </w:rPr>
+        <w:br/>
+      </w:r>
+      <w:r>
+        <w:rPr>
+          <w:rFonts w:ascii="Courier New" w:hAnsi="Courier New" w:cs="Courier New"/>
+          <w:sz w:val="24"/>
+          <w:szCs w:val="24"/>
+          <w:lang w:val="en-US"/>
+        </w:rPr>
+        <w:t>help</w:t>
+      </w:r>
+      <w:r>
+        <w:rPr>
+          <w:rFonts w:ascii="Courier New" w:hAnsi="Courier New" w:cs="Courier New"/>
+          <w:sz w:val="24"/>
+          <w:szCs w:val="24"/>
+          <w:lang w:val="en-US"/>
+        </w:rPr>
+        <w:br/>
+        <w:t>list</w:t>
+      </w:r>
+      <w:r>
+        <w:rPr>
+          <w:rFonts w:ascii="Courier New" w:hAnsi="Courier New" w:cs="Courier New"/>
+          <w:sz w:val="24"/>
+          <w:szCs w:val="24"/>
+          <w:lang w:val="en-US"/>
+        </w:rPr>
+        <w:br/>
+        <w:t>step</w:t>
+      </w:r>
+      <w:r>
+        <w:rPr>
+          <w:rFonts w:ascii="Courier New" w:hAnsi="Courier New" w:cs="Courier New"/>
+          <w:sz w:val="24"/>
+          <w:szCs w:val="24"/>
+          <w:lang w:val="en-US"/>
+        </w:rPr>
+        <w:br/>
+        <w:t>continue</w:t>
+      </w:r>
+      <w:r>
+        <w:rPr>
+          <w:rFonts w:ascii="Courier New" w:hAnsi="Courier New" w:cs="Courier New"/>
+          <w:sz w:val="24"/>
+          <w:szCs w:val="24"/>
+          <w:lang w:val="en-US"/>
+        </w:rPr>
+        <w:br/>
+        <w:t>exit</w:t>
+      </w:r>
+      <w:r>
+        <w:rPr>
+          <w:rFonts w:ascii="Courier New" w:hAnsi="Courier New" w:cs="Courier New"/>
+          <w:sz w:val="24"/>
+          <w:szCs w:val="24"/>
+          <w:lang w:val="en-US"/>
+        </w:rPr>
+        <w:br/>
+      </w:r>
+      <w:r>
+        <w:rPr>
+          <w:rFonts w:ascii="Times New Roman" w:hAnsi="Times New Roman" w:cs="Times New Roman"/>
+          <w:sz w:val="24"/>
+          <w:szCs w:val="24"/>
+          <w:lang w:val="en-US"/>
+        </w:rPr>
+        <w:br/>
+        <w:t xml:space="preserve">The Python Debugger: </w:t>
+      </w:r>
+      <w:hyperlink r:id="rId52" w:history="1">
+        <w:r>
+          <w:rPr>
+            <w:rStyle w:val="Hyperlink"/>
+            <w:rFonts w:ascii="Times New Roman" w:hAnsi="Times New Roman" w:cs="Times New Roman"/>
+            <w:i/>
+            <w:sz w:val="24"/>
+            <w:szCs w:val="24"/>
+            <w:lang w:val="en-US"/>
+          </w:rPr>
+          <w:t>https://docs.python.org/3/library/pdb.html</w:t>
+        </w:r>
+      </w:hyperlink>
+      <w:r>
+        <w:rPr>
+          <w:rFonts w:ascii="Times New Roman" w:hAnsi="Times New Roman" w:cs="Times New Roman"/>
+          <w:sz w:val="24"/>
+          <w:szCs w:val="24"/>
+          <w:lang w:val="en-US"/>
+        </w:rPr>
+        <w:t xml:space="preserve"> </w:t>
+      </w:r>
+      <w:r>
+        <w:rPr>
+          <w:rFonts w:ascii="Times New Roman" w:hAnsi="Times New Roman" w:cs="Times New Roman"/>
+          <w:sz w:val="24"/>
+          <w:szCs w:val="24"/>
+          <w:lang w:val="en-US"/>
+        </w:rPr>
+        <w:br/>
+      </w:r>
+      <w:r>
+        <w:rPr>
+          <w:rFonts w:ascii="Times New Roman" w:hAnsi="Times New Roman" w:cs="Times New Roman"/>
+          <w:b/>
+          <w:sz w:val="24"/>
+          <w:szCs w:val="24"/>
+          <w:lang w:val="en-US"/>
+        </w:rPr>
+        <w:br/>
+      </w:r>
+    </w:p>
+    <w:p>
+      <w:pPr>
+        <w:spacing w:line="259" w:lineRule="auto"/>
+        <w:rPr>
+          <w:rFonts w:ascii="Times New Roman" w:hAnsi="Times New Roman" w:cs="Times New Roman"/>
+          <w:b/>
+          <w:sz w:val="24"/>
+          <w:szCs w:val="24"/>
+          <w:lang w:val="en-US"/>
+        </w:rPr>
+      </w:pPr>
+      <w:r>
+        <w:rPr>
+          <w:rFonts w:ascii="Times New Roman" w:hAnsi="Times New Roman" w:cs="Times New Roman"/>
+          <w:b/>
+          <w:sz w:val="24"/>
+          <w:szCs w:val="24"/>
+          <w:lang w:val="en-US"/>
+        </w:rPr>
+        <w:br w:type="page"/>
+      </w:r>
+    </w:p>
+    <w:p>
+      <w:pPr>
         <w:spacing w:line="259" w:lineRule="auto"/>
         <w:jc w:val="center"/>
         <w:rPr>
@@ -13792,6 +14285,26 @@
           <w:lang w:val="en-US"/>
         </w:rPr>
         <w:lastRenderedPageBreak/>
+        <w:t>XIII</w:t>
+      </w:r>
+      <w:r>
+        <w:rPr>
+          <w:rFonts w:ascii="Times New Roman" w:hAnsi="Times New Roman" w:cs="Times New Roman"/>
+          <w:b/>
+          <w:sz w:val="28"/>
+          <w:szCs w:val="24"/>
+          <w:lang w:val="en-US"/>
+        </w:rPr>
+        <w:br/>
+      </w:r>
+      <w:r>
+        <w:rPr>
+          <w:rFonts w:ascii="Times New Roman" w:hAnsi="Times New Roman" w:cs="Times New Roman"/>
+          <w:b/>
+          <w:sz w:val="28"/>
+          <w:szCs w:val="24"/>
+          <w:lang w:val="en-US"/>
+        </w:rPr>
         <w:t>File IO</w:t>
       </w:r>
       <w:r>
@@ -14936,7 +15449,7 @@
         </w:rPr>
         <w:t xml:space="preserve"> </w:t>
       </w:r>
-      <w:hyperlink r:id="rId52" w:history="1">
+      <w:hyperlink r:id="rId53" w:history="1">
         <w:r>
           <w:rPr>
             <w:rStyle w:val="Hyperlink"/>
@@ -15225,7 +15738,7 @@
         </w:rPr>
         <w:t xml:space="preserve"> translator module: </w:t>
       </w:r>
-      <w:hyperlink r:id="rId53" w:history="1">
+      <w:hyperlink r:id="rId54" w:history="1">
         <w:r>
           <w:rPr>
             <w:rStyle w:val="Hyperlink"/>
@@ -15300,20 +15813,20 @@
     </w:p>
     <w:p>
       <w:pPr>
-        <w:spacing w:line="360" w:lineRule="auto"/>
-        <w:rPr>
-          <w:rFonts w:ascii="Times New Roman" w:hAnsi="Times New Roman" w:cs="Times New Roman"/>
-          <w:b/>
-          <w:sz w:val="24"/>
-          <w:szCs w:val="24"/>
-          <w:lang w:val="en-US"/>
-        </w:rPr>
-      </w:pPr>
-      <w:r>
-        <w:rPr>
-          <w:rFonts w:ascii="Times New Roman" w:hAnsi="Times New Roman" w:cs="Times New Roman"/>
-          <w:b/>
-          <w:sz w:val="24"/>
+        <w:spacing w:line="259" w:lineRule="auto"/>
+        <w:rPr>
+          <w:rFonts w:ascii="Times New Roman" w:hAnsi="Times New Roman" w:cs="Times New Roman"/>
+          <w:b/>
+          <w:sz w:val="28"/>
+          <w:szCs w:val="24"/>
+          <w:lang w:val="en-US"/>
+        </w:rPr>
+      </w:pPr>
+      <w:r>
+        <w:rPr>
+          <w:rFonts w:ascii="Times New Roman" w:hAnsi="Times New Roman" w:cs="Times New Roman"/>
+          <w:b/>
+          <w:sz w:val="28"/>
           <w:szCs w:val="24"/>
           <w:lang w:val="en-US"/>
         </w:rPr>
@@ -15364,20 +15877,38 @@
           <w:lang w:val="en-US"/>
         </w:rPr>
         <w:lastRenderedPageBreak/>
+        <w:t>XXIII</w:t>
+      </w:r>
+      <w:r>
+        <w:rPr>
+          <w:rFonts w:ascii="Times New Roman" w:hAnsi="Times New Roman" w:cs="Times New Roman"/>
+          <w:b/>
+          <w:sz w:val="28"/>
+          <w:szCs w:val="24"/>
+          <w:lang w:val="en-US"/>
+        </w:rPr>
+        <w:br/>
+      </w:r>
+      <w:r>
+        <w:rPr>
+          <w:rFonts w:ascii="Times New Roman" w:hAnsi="Times New Roman" w:cs="Times New Roman"/>
+          <w:b/>
+          <w:sz w:val="28"/>
+          <w:szCs w:val="24"/>
+          <w:lang w:val="en-US"/>
+        </w:rPr>
         <w:t>Bonus Extra Bits</w:t>
       </w:r>
-    </w:p>
-    <w:p>
-      <w:pPr>
-        <w:jc w:val="center"/>
-        <w:rPr>
-          <w:rFonts w:ascii="Times New Roman" w:hAnsi="Times New Roman" w:cs="Times New Roman"/>
-          <w:b/>
-          <w:sz w:val="24"/>
-          <w:szCs w:val="24"/>
-          <w:lang w:val="en-US"/>
-        </w:rPr>
-      </w:pPr>
+      <w:r>
+        <w:rPr>
+          <w:rFonts w:ascii="Times New Roman" w:hAnsi="Times New Roman" w:cs="Times New Roman"/>
+          <w:b/>
+          <w:sz w:val="28"/>
+          <w:szCs w:val="24"/>
+          <w:lang w:val="en-US"/>
+        </w:rPr>
+        <w:br/>
+      </w:r>
     </w:p>
     <w:p>
       <w:pPr>
@@ -15436,7 +15967,7 @@
         </w:rPr>
         <w:t> </w:t>
       </w:r>
-      <w:hyperlink r:id="rId54" w:tgtFrame="_blank" w:history="1">
+      <w:hyperlink r:id="rId55" w:tgtFrame="_blank" w:history="1">
         <w:r>
           <w:rPr>
             <w:rStyle w:val="Strong"/>
@@ -15573,7 +16104,7 @@
         </w:rPr>
         <w:t xml:space="preserve">Git official website: </w:t>
       </w:r>
-      <w:hyperlink r:id="rId55" w:history="1">
+      <w:hyperlink r:id="rId56" w:history="1">
         <w:r>
           <w:rPr>
             <w:rStyle w:val="Hyperlink"/>
@@ -16386,7 +16917,7 @@
           <w:lang w:val="en-US"/>
         </w:rPr>
       </w:pPr>
-      <w:hyperlink r:id="rId56" w:history="1">
+      <w:hyperlink r:id="rId57" w:history="1">
         <w:r>
           <w:rPr>
             <w:rStyle w:val="Hyperlink"/>
@@ -16414,7 +16945,7 @@
           <w:lang w:val="en-US"/>
         </w:rPr>
       </w:pPr>
-      <w:hyperlink r:id="rId57" w:history="1">
+      <w:hyperlink r:id="rId58" w:history="1">
         <w:r>
           <w:rPr>
             <w:rStyle w:val="Hyperlink"/>
@@ -16442,7 +16973,7 @@
           <w:lang w:val="en-US"/>
         </w:rPr>
       </w:pPr>
-      <w:hyperlink r:id="rId58" w:history="1">
+      <w:hyperlink r:id="rId59" w:history="1">
         <w:r>
           <w:rPr>
             <w:rStyle w:val="Hyperlink"/>
@@ -16470,7 +17001,7 @@
           <w:lang w:val="en-US"/>
         </w:rPr>
       </w:pPr>
-      <w:hyperlink r:id="rId59" w:anchor="monthly" w:history="1">
+      <w:hyperlink r:id="rId60" w:anchor="monthly" w:history="1">
         <w:r>
           <w:rPr>
             <w:rStyle w:val="Hyperlink"/>
@@ -16498,7 +17029,7 @@
           <w:lang w:val="en-US"/>
         </w:rPr>
       </w:pPr>
-      <w:hyperlink r:id="rId60" w:anchor="monthly" w:history="1">
+      <w:hyperlink r:id="rId61" w:anchor="monthly" w:history="1">
         <w:r>
           <w:rPr>
             <w:rStyle w:val="Hyperlink"/>
@@ -16526,7 +17057,7 @@
           <w:lang w:val="en-US"/>
         </w:rPr>
       </w:pPr>
-      <w:hyperlink r:id="rId61" w:history="1">
+      <w:hyperlink r:id="rId62" w:history="1">
         <w:r>
           <w:rPr>
             <w:rStyle w:val="Hyperlink"/>
@@ -16554,7 +17085,7 @@
           <w:lang w:val="en-US"/>
         </w:rPr>
       </w:pPr>
-      <w:hyperlink r:id="rId62" w:history="1">
+      <w:hyperlink r:id="rId63" w:history="1">
         <w:r>
           <w:rPr>
             <w:rStyle w:val="Hyperlink"/>

</xml_diff>

<commit_message>
Added Advanced Python Functional Programming and updated Notes doc.
</commit_message>
<xml_diff>
--- a/Complete-Python-Developer-ZTM.docx
+++ b/Complete-Python-Developer-ZTM.docx
@@ -335,8 +335,7 @@
       <w:r>
         <w:br/>
       </w:r>
-      <w:hyperlink r:id="rId5" w:history="1">
-        <w:proofErr w:type="spellStart"/>
+      <w:hyperlink r:id="rId6" w:history="1">
         <w:r>
           <w:rPr>
             <w:rStyle w:val="Hyperlink"/>
@@ -346,19 +345,7 @@
             <w:sz w:val="24"/>
             <w:szCs w:val="24"/>
           </w:rPr>
-          <w:t>ZeroToMastery</w:t>
-        </w:r>
-        <w:proofErr w:type="spellEnd"/>
-        <w:r>
-          <w:rPr>
-            <w:rStyle w:val="Hyperlink"/>
-            <w:rFonts w:ascii="Times New Roman" w:hAnsi="Times New Roman" w:cs="Times New Roman"/>
-            <w:i/>
-            <w:iCs/>
-            <w:sz w:val="24"/>
-            <w:szCs w:val="24"/>
-          </w:rPr>
-          <w:t xml:space="preserve"> (discord.com)</w:t>
+          <w:t>ZeroToMastery (discord.com)</w:t>
         </w:r>
       </w:hyperlink>
       <w:r>
@@ -760,7 +747,7 @@
         </w:rPr>
         <w:t xml:space="preserve">ebsite: </w:t>
       </w:r>
-      <w:hyperlink r:id="rId6" w:history="1">
+      <w:hyperlink r:id="rId7" w:history="1">
         <w:r>
           <w:rPr>
             <w:rStyle w:val="Hyperlink"/>
@@ -808,25 +795,14 @@
       <w:r>
         <w:br/>
       </w:r>
-      <w:proofErr w:type="spellStart"/>
-      <w:r>
-        <w:rPr>
-          <w:rFonts w:ascii="Times New Roman" w:hAnsi="Times New Roman" w:cs="Times New Roman"/>
-          <w:sz w:val="24"/>
-          <w:szCs w:val="24"/>
-          <w:lang w:val="en-US"/>
-        </w:rPr>
-        <w:t>Jython</w:t>
-      </w:r>
-      <w:proofErr w:type="spellEnd"/>
-      <w:r>
-        <w:rPr>
-          <w:rFonts w:ascii="Times New Roman" w:hAnsi="Times New Roman" w:cs="Times New Roman"/>
-          <w:sz w:val="24"/>
-          <w:szCs w:val="24"/>
-          <w:lang w:val="en-US"/>
-        </w:rPr>
-        <w:t xml:space="preserve"> (Java), </w:t>
+      <w:r>
+        <w:rPr>
+          <w:rFonts w:ascii="Times New Roman" w:hAnsi="Times New Roman" w:cs="Times New Roman"/>
+          <w:sz w:val="24"/>
+          <w:szCs w:val="24"/>
+          <w:lang w:val="en-US"/>
+        </w:rPr>
+        <w:t xml:space="preserve">Jython (Java), </w:t>
       </w:r>
       <w:proofErr w:type="spellStart"/>
       <w:r>
@@ -989,7 +965,7 @@
         </w:rPr>
         <w:t xml:space="preserve">: </w:t>
       </w:r>
-      <w:hyperlink r:id="rId7" w:history="1">
+      <w:hyperlink r:id="rId8" w:history="1">
         <w:r>
           <w:rPr>
             <w:rStyle w:val="Hyperlink"/>
@@ -1041,7 +1017,7 @@
         </w:rPr>
         <w:t xml:space="preserve">: </w:t>
       </w:r>
-      <w:hyperlink r:id="rId8" w:history="1">
+      <w:hyperlink r:id="rId9" w:history="1">
         <w:r>
           <w:rPr>
             <w:rStyle w:val="Hyperlink"/>
@@ -1355,7 +1331,7 @@
       <w:r>
         <w:t xml:space="preserve"> </w:t>
       </w:r>
-      <w:hyperlink r:id="rId9" w:history="1">
+      <w:hyperlink r:id="rId10" w:history="1">
         <w:r>
           <w:rPr>
             <w:rStyle w:val="Hyperlink"/>
@@ -1401,7 +1377,7 @@
         </w:rPr>
         <w:t xml:space="preserve">3: </w:t>
       </w:r>
-      <w:hyperlink r:id="rId10" w:history="1">
+      <w:hyperlink r:id="rId11" w:history="1">
         <w:r>
           <w:rPr>
             <w:rStyle w:val="Hyperlink"/>
@@ -1439,7 +1415,7 @@
         </w:rPr>
         <w:t xml:space="preserve">3: </w:t>
       </w:r>
-      <w:hyperlink r:id="rId11" w:history="1">
+      <w:hyperlink r:id="rId12" w:history="1">
         <w:r>
           <w:rPr>
             <w:rStyle w:val="Hyperlink"/>
@@ -1706,7 +1682,7 @@
       <w:r>
         <w:t xml:space="preserve"> </w:t>
       </w:r>
-      <w:hyperlink r:id="rId12" w:history="1">
+      <w:hyperlink r:id="rId13" w:history="1">
         <w:r>
           <w:rPr>
             <w:rStyle w:val="Hyperlink"/>
@@ -2363,7 +2339,7 @@
         </w:rPr>
         <w:t xml:space="preserve">Python official website: </w:t>
       </w:r>
-      <w:hyperlink r:id="rId13" w:history="1">
+      <w:hyperlink r:id="rId14" w:history="1">
         <w:r>
           <w:rPr>
             <w:rStyle w:val="Hyperlink"/>
@@ -2705,7 +2681,7 @@
         </w:rPr>
         <w:t xml:space="preserve">umbers: </w:t>
       </w:r>
-      <w:hyperlink r:id="rId14" w:history="1">
+      <w:hyperlink r:id="rId15" w:history="1">
         <w:r>
           <w:rPr>
             <w:rStyle w:val="Hyperlink"/>
@@ -2922,7 +2898,7 @@
         </w:rPr>
         <w:t xml:space="preserve"> </w:t>
       </w:r>
-      <w:hyperlink r:id="rId15" w:history="1">
+      <w:hyperlink r:id="rId16" w:history="1">
         <w:r>
           <w:rPr>
             <w:rStyle w:val="Hyperlink"/>
@@ -2971,7 +2947,7 @@
         </w:rPr>
         <w:t xml:space="preserve">unctions: </w:t>
       </w:r>
-      <w:hyperlink r:id="rId16" w:history="1">
+      <w:hyperlink r:id="rId17" w:history="1">
         <w:r>
           <w:rPr>
             <w:rStyle w:val="Hyperlink"/>
@@ -3302,7 +3278,7 @@
         </w:rPr>
         <w:t xml:space="preserve">: </w:t>
       </w:r>
-      <w:hyperlink r:id="rId17" w:history="1">
+      <w:hyperlink r:id="rId18" w:history="1">
         <w:r>
           <w:rPr>
             <w:rStyle w:val="Hyperlink"/>
@@ -3451,7 +3427,7 @@
         </w:rPr>
         <w:t xml:space="preserve"> function: </w:t>
       </w:r>
-      <w:hyperlink r:id="rId18" w:history="1">
+      <w:hyperlink r:id="rId19" w:history="1">
         <w:r>
           <w:rPr>
             <w:rStyle w:val="Hyperlink"/>
@@ -3797,7 +3773,7 @@
         </w:rPr>
         <w:t xml:space="preserve">Python Keywords: </w:t>
       </w:r>
-      <w:hyperlink r:id="rId19" w:history="1">
+      <w:hyperlink r:id="rId20" w:history="1">
         <w:r>
           <w:rPr>
             <w:rStyle w:val="Hyperlink"/>
@@ -4415,7 +4391,7 @@
         </w:rPr>
         <w:t xml:space="preserve">: </w:t>
       </w:r>
-      <w:hyperlink r:id="rId20" w:history="1">
+      <w:hyperlink r:id="rId21" w:history="1">
         <w:r>
           <w:rPr>
             <w:rStyle w:val="Hyperlink"/>
@@ -5414,7 +5390,7 @@
         </w:rPr>
         <w:t xml:space="preserve"> </w:t>
       </w:r>
-      <w:hyperlink r:id="rId21" w:history="1">
+      <w:hyperlink r:id="rId22" w:history="1">
         <w:r>
           <w:rPr>
             <w:rStyle w:val="Hyperlink"/>
@@ -5653,7 +5629,7 @@
         </w:rPr>
         <w:t xml:space="preserve">: </w:t>
       </w:r>
-      <w:hyperlink r:id="rId22" w:history="1">
+      <w:hyperlink r:id="rId23" w:history="1">
         <w:r>
           <w:rPr>
             <w:rStyle w:val="Hyperlink"/>
@@ -5864,7 +5840,7 @@
         </w:rPr>
         <w:t xml:space="preserve">Functions: </w:t>
       </w:r>
-      <w:hyperlink r:id="rId23" w:history="1">
+      <w:hyperlink r:id="rId24" w:history="1">
         <w:r>
           <w:rPr>
             <w:rStyle w:val="Hyperlink"/>
@@ -5910,7 +5886,7 @@
         </w:rPr>
         <w:t xml:space="preserve"> </w:t>
       </w:r>
-      <w:hyperlink r:id="rId24" w:history="1">
+      <w:hyperlink r:id="rId25" w:history="1">
         <w:r>
           <w:rPr>
             <w:rStyle w:val="Hyperlink"/>
@@ -6339,7 +6315,7 @@
         </w:rPr>
         <w:t xml:space="preserve">Guide): </w:t>
       </w:r>
-      <w:hyperlink r:id="rId25" w:history="1">
+      <w:hyperlink r:id="rId26" w:history="1">
         <w:r>
           <w:rPr>
             <w:rStyle w:val="Hyperlink"/>
@@ -6681,7 +6657,7 @@
         </w:rPr>
         <w:t xml:space="preserve">Lists Exercise: </w:t>
       </w:r>
-      <w:hyperlink r:id="rId26" w:history="1">
+      <w:hyperlink r:id="rId27" w:history="1">
         <w:r>
           <w:rPr>
             <w:rStyle w:val="Hyperlink"/>
@@ -6830,7 +6806,7 @@
         <w:br/>
         <w:t xml:space="preserve">Matrix Exercise: </w:t>
       </w:r>
-      <w:hyperlink r:id="rId27" w:history="1">
+      <w:hyperlink r:id="rId28" w:history="1">
         <w:r>
           <w:rPr>
             <w:rStyle w:val="Hyperlink"/>
@@ -7032,7 +7008,7 @@
         <w:br/>
         <w:t xml:space="preserve">Python List Methods: </w:t>
       </w:r>
-      <w:hyperlink r:id="rId28" w:history="1">
+      <w:hyperlink r:id="rId29" w:history="1">
         <w:r>
           <w:rPr>
             <w:rStyle w:val="Hyperlink"/>
@@ -7160,7 +7136,7 @@
         <w:br/>
         <w:t xml:space="preserve">Python Keywords: </w:t>
       </w:r>
-      <w:hyperlink r:id="rId29" w:history="1">
+      <w:hyperlink r:id="rId30" w:history="1">
         <w:r>
           <w:rPr>
             <w:rStyle w:val="Hyperlink"/>
@@ -7202,7 +7178,7 @@
         </w:rPr>
         <w:t xml:space="preserve">List Methods Exercise: </w:t>
       </w:r>
-      <w:hyperlink r:id="rId30" w:history="1">
+      <w:hyperlink r:id="rId31" w:history="1">
         <w:r>
           <w:rPr>
             <w:rStyle w:val="Hyperlink"/>
@@ -7473,7 +7449,7 @@
         </w:rPr>
         <w:t xml:space="preserve">List Methods Exercise 2: </w:t>
       </w:r>
-      <w:hyperlink r:id="rId31" w:history="1">
+      <w:hyperlink r:id="rId32" w:history="1">
         <w:r>
           <w:rPr>
             <w:rStyle w:val="Hyperlink"/>
@@ -8061,7 +8037,7 @@
         <w:br/>
         <w:t xml:space="preserve">Python Dictionary Methods: </w:t>
       </w:r>
-      <w:hyperlink r:id="rId32" w:history="1">
+      <w:hyperlink r:id="rId33" w:history="1">
         <w:r>
           <w:rPr>
             <w:rStyle w:val="Hyperlink"/>
@@ -8167,7 +8143,7 @@
         </w:rPr>
         <w:t xml:space="preserve"> </w:t>
       </w:r>
-      <w:hyperlink r:id="rId33" w:history="1">
+      <w:hyperlink r:id="rId34" w:history="1">
         <w:r>
           <w:rPr>
             <w:rStyle w:val="Hyperlink"/>
@@ -8454,7 +8430,7 @@
         <w:br/>
         <w:t xml:space="preserve">Python Tuple Methods: </w:t>
       </w:r>
-      <w:hyperlink r:id="rId34" w:history="1">
+      <w:hyperlink r:id="rId35" w:history="1">
         <w:r>
           <w:rPr>
             <w:rStyle w:val="Hyperlink"/>
@@ -8636,7 +8612,7 @@
         </w:rPr>
         <w:t xml:space="preserve">Python Set Methods: </w:t>
       </w:r>
-      <w:hyperlink r:id="rId35" w:history="1">
+      <w:hyperlink r:id="rId36" w:history="1">
         <w:r>
           <w:rPr>
             <w:rStyle w:val="Hyperlink"/>
@@ -8853,7 +8829,7 @@
         </w:rPr>
         <w:t xml:space="preserve">Sets Exercise: </w:t>
       </w:r>
-      <w:hyperlink r:id="rId36" w:history="1">
+      <w:hyperlink r:id="rId37" w:history="1">
         <w:r>
           <w:rPr>
             <w:rStyle w:val="Hyperlink"/>
@@ -9531,7 +9507,7 @@
         </w:rPr>
         <w:t xml:space="preserve">: </w:t>
       </w:r>
-      <w:hyperlink r:id="rId37" w:history="1">
+      <w:hyperlink r:id="rId38" w:history="1">
         <w:r>
           <w:rPr>
             <w:rStyle w:val="Hyperlink"/>
@@ -10626,7 +10602,7 @@
         </w:rPr>
         <w:t xml:space="preserve">Tricky Counter: </w:t>
       </w:r>
-      <w:hyperlink r:id="rId38" w:anchor="main.py" w:history="1">
+      <w:hyperlink r:id="rId39" w:anchor="main.py" w:history="1">
         <w:r>
           <w:rPr>
             <w:rStyle w:val="Hyperlink"/>
@@ -11801,24 +11777,7 @@
           <w:szCs w:val="24"/>
         </w:rPr>
         <w:br/>
-      </w:r>
-      <w:proofErr w:type="spellStart"/>
-      <w:r>
-        <w:rPr>
-          <w:rFonts w:ascii="Courier New" w:hAnsi="Courier New" w:cs="Courier New"/>
-          <w:sz w:val="24"/>
-          <w:szCs w:val="24"/>
-        </w:rPr>
-        <w:t>some_list</w:t>
-      </w:r>
-      <w:proofErr w:type="spellEnd"/>
-      <w:r>
-        <w:rPr>
-          <w:rFonts w:ascii="Courier New" w:hAnsi="Courier New" w:cs="Courier New"/>
-          <w:sz w:val="24"/>
-          <w:szCs w:val="24"/>
-        </w:rPr>
-        <w:t xml:space="preserve"> = ['a', 'b', 'c', 'b', 'd', 'm', 'n', 'n']</w:t>
+        <w:t>some_list = ['a', 'b', 'c', 'b', 'd', 'm', 'n', 'n']</w:t>
       </w:r>
       <w:r>
         <w:rPr>
@@ -11844,7 +11803,7 @@
         </w:rPr>
         <w:t xml:space="preserve">Find Duplicates: </w:t>
       </w:r>
-      <w:hyperlink r:id="rId39" w:history="1">
+      <w:hyperlink r:id="rId40" w:history="1">
         <w:r>
           <w:rPr>
             <w:rStyle w:val="Hyperlink"/>
@@ -12442,7 +12401,7 @@
         <w:br/>
         <w:t xml:space="preserve">Exercise Tesla: </w:t>
       </w:r>
-      <w:hyperlink r:id="rId40" w:history="1">
+      <w:hyperlink r:id="rId41" w:history="1">
         <w:r>
           <w:rPr>
             <w:rStyle w:val="Hyperlink"/>
@@ -12471,7 +12430,7 @@
         <w:br/>
         <w:t xml:space="preserve">Solution Tesla: </w:t>
       </w:r>
-      <w:hyperlink r:id="rId41" w:history="1">
+      <w:hyperlink r:id="rId42" w:history="1">
         <w:r>
           <w:rPr>
             <w:rStyle w:val="Hyperlink"/>
@@ -13382,7 +13341,7 @@
         <w:br/>
         <w:t xml:space="preserve">Solution: </w:t>
       </w:r>
-      <w:hyperlink r:id="rId42" w:history="1">
+      <w:hyperlink r:id="rId43" w:history="1">
         <w:r>
           <w:rPr>
             <w:rStyle w:val="Hyperlink"/>
@@ -13763,7 +13722,7 @@
         <w:br/>
         <w:t xml:space="preserve">Nonlocal keyword: </w:t>
       </w:r>
-      <w:hyperlink r:id="rId43" w:anchor="main.pyhttps://replit.com/@aneagoie/nonlocal" w:history="1">
+      <w:hyperlink r:id="rId44" w:anchor="main.pyhttps://replit.com/@aneagoie/nonlocal" w:history="1">
         <w:r>
           <w:rPr>
             <w:rStyle w:val="Hyperlink"/>
@@ -13909,7 +13868,7 @@
         <w:br/>
         <w:t xml:space="preserve">Python Quiz: </w:t>
       </w:r>
-      <w:hyperlink r:id="rId44" w:history="1">
+      <w:hyperlink r:id="rId45" w:history="1">
         <w:r>
           <w:rPr>
             <w:rStyle w:val="Hyperlink"/>
@@ -13938,7 +13897,7 @@
         <w:br/>
         <w:t xml:space="preserve">Python Exercise: </w:t>
       </w:r>
-      <w:hyperlink r:id="rId45" w:history="1">
+      <w:hyperlink r:id="rId46" w:history="1">
         <w:r>
           <w:rPr>
             <w:rStyle w:val="Hyperlink"/>
@@ -14095,7 +14054,7 @@
         </w:rPr>
         <w:t xml:space="preserve">Python installation guide for MAC systems: </w:t>
       </w:r>
-      <w:hyperlink r:id="rId46" w:history="1">
+      <w:hyperlink r:id="rId47" w:history="1">
         <w:r>
           <w:rPr>
             <w:rStyle w:val="Hyperlink"/>
@@ -14183,7 +14142,7 @@
       <w:r>
         <w:t xml:space="preserve"> </w:t>
       </w:r>
-      <w:hyperlink r:id="rId47" w:history="1">
+      <w:hyperlink r:id="rId48" w:history="1">
         <w:r>
           <w:rPr>
             <w:rStyle w:val="Hyperlink"/>
@@ -14218,7 +14177,7 @@
         </w:rPr>
         <w:t xml:space="preserve">Python installation guide for Windows systems: </w:t>
       </w:r>
-      <w:hyperlink r:id="rId48" w:history="1">
+      <w:hyperlink r:id="rId49" w:history="1">
         <w:r>
           <w:rPr>
             <w:rStyle w:val="Hyperlink"/>
@@ -14298,7 +14257,7 @@
         </w:rPr>
         <w:t xml:space="preserve">Terminal installation guide for Windows systems: </w:t>
       </w:r>
-      <w:hyperlink r:id="rId49" w:history="1">
+      <w:hyperlink r:id="rId50" w:history="1">
         <w:r>
           <w:rPr>
             <w:rStyle w:val="Hyperlink"/>
@@ -14383,7 +14342,7 @@
       <w:r>
         <w:t xml:space="preserve"> </w:t>
       </w:r>
-      <w:hyperlink r:id="rId50" w:history="1">
+      <w:hyperlink r:id="rId51" w:history="1">
         <w:r>
           <w:rPr>
             <w:rStyle w:val="Hyperlink"/>
@@ -14580,7 +14539,7 @@
         </w:rPr>
         <w:t xml:space="preserve">Sublime Text official website: </w:t>
       </w:r>
-      <w:hyperlink r:id="rId51" w:history="1">
+      <w:hyperlink r:id="rId52" w:history="1">
         <w:r>
           <w:rPr>
             <w:rStyle w:val="Hyperlink"/>
@@ -14645,7 +14604,7 @@
         </w:rPr>
         <w:br/>
       </w:r>
-      <w:hyperlink r:id="rId52" w:history="1">
+      <w:hyperlink r:id="rId53" w:history="1">
         <w:r>
           <w:rPr>
             <w:rStyle w:val="Hyperlink"/>
@@ -14756,7 +14715,6 @@
           <w:lang w:val="en-US"/>
         </w:rPr>
       </w:pPr>
-      <w:proofErr w:type="spellStart"/>
       <w:proofErr w:type="gramStart"/>
       <w:r>
         <w:rPr>
@@ -14767,7 +14725,6 @@
         </w:rPr>
         <w:t>pwd</w:t>
       </w:r>
-      <w:proofErr w:type="spellEnd"/>
       <w:proofErr w:type="gramEnd"/>
       <w:r>
         <w:rPr>
@@ -15740,7 +15697,7 @@
         </w:rPr>
         <w:t>Visual Studio Code official website:</w:t>
       </w:r>
-      <w:hyperlink r:id="rId53" w:history="1">
+      <w:hyperlink r:id="rId54" w:history="1">
         <w:r>
           <w:rPr>
             <w:rFonts w:ascii="Times New Roman" w:hAnsi="Times New Roman" w:cs="Times New Roman"/>
@@ -15827,23 +15784,14 @@
         </w:rPr>
         <w:br/>
       </w:r>
-      <w:proofErr w:type="spellStart"/>
-      <w:r>
-        <w:rPr>
-          <w:rFonts w:ascii="Times New Roman" w:hAnsi="Times New Roman" w:cs="Times New Roman"/>
-          <w:sz w:val="24"/>
-        </w:rPr>
-        <w:t>Jetbrains</w:t>
-      </w:r>
-      <w:proofErr w:type="spellEnd"/>
-      <w:r>
-        <w:rPr>
-          <w:rFonts w:ascii="Times New Roman" w:hAnsi="Times New Roman" w:cs="Times New Roman"/>
-          <w:sz w:val="24"/>
-        </w:rPr>
-        <w:t xml:space="preserve"> official website: </w:t>
-      </w:r>
-      <w:hyperlink r:id="rId54" w:anchor="section=windows" w:history="1">
+      <w:r>
+        <w:rPr>
+          <w:rFonts w:ascii="Times New Roman" w:hAnsi="Times New Roman" w:cs="Times New Roman"/>
+          <w:sz w:val="24"/>
+        </w:rPr>
+        <w:t xml:space="preserve">Jetbrains official website: </w:t>
+      </w:r>
+      <w:hyperlink r:id="rId55" w:anchor="section=windows" w:history="1">
         <w:r>
           <w:rPr>
             <w:rStyle w:val="Hyperlink"/>
@@ -16083,7 +16031,7 @@
         </w:rPr>
         <w:t xml:space="preserve">Anaconda Official Website: </w:t>
       </w:r>
-      <w:hyperlink r:id="rId55" w:history="1">
+      <w:hyperlink r:id="rId56" w:history="1">
         <w:r>
           <w:rPr>
             <w:rStyle w:val="Hyperlink"/>
@@ -16105,26 +16053,7 @@
           <w:lang w:val="en-US"/>
         </w:rPr>
         <w:br/>
-      </w:r>
-      <w:proofErr w:type="spellStart"/>
-      <w:r>
-        <w:rPr>
-          <w:rFonts w:ascii="Times New Roman" w:hAnsi="Times New Roman" w:cs="Times New Roman"/>
-          <w:sz w:val="24"/>
-          <w:szCs w:val="24"/>
-          <w:lang w:val="en-US"/>
-        </w:rPr>
-        <w:t>Jupyter</w:t>
-      </w:r>
-      <w:proofErr w:type="spellEnd"/>
-      <w:r>
-        <w:rPr>
-          <w:rFonts w:ascii="Times New Roman" w:hAnsi="Times New Roman" w:cs="Times New Roman"/>
-          <w:sz w:val="24"/>
-          <w:szCs w:val="24"/>
-          <w:lang w:val="en-US"/>
-        </w:rPr>
-        <w:t xml:space="preserve"> Notebook uses browser as GUI. It doesn’t have its own code editor.</w:t>
+        <w:t>Jupyter Notebook uses browser as GUI. It doesn’t have its own code editor.</w:t>
       </w:r>
       <w:r>
         <w:rPr>
@@ -16245,7 +16174,27 @@
           <w:lang w:val="en-US"/>
         </w:rPr>
         <w:br/>
-        <w:t>Advanced Python Object Oriented Programming</w:t>
+        <w:t>Advanced Python</w:t>
+      </w:r>
+      <w:r>
+        <w:rPr>
+          <w:rFonts w:ascii="Times New Roman" w:hAnsi="Times New Roman" w:cs="Times New Roman"/>
+          <w:b/>
+          <w:sz w:val="28"/>
+          <w:szCs w:val="24"/>
+          <w:lang w:val="en-US"/>
+        </w:rPr>
+        <w:t>:</w:t>
+      </w:r>
+      <w:r>
+        <w:rPr>
+          <w:rFonts w:ascii="Times New Roman" w:hAnsi="Times New Roman" w:cs="Times New Roman"/>
+          <w:b/>
+          <w:sz w:val="28"/>
+          <w:szCs w:val="24"/>
+          <w:lang w:val="en-US"/>
+        </w:rPr>
+        <w:t xml:space="preserve"> Object Oriented Programming</w:t>
       </w:r>
       <w:r>
         <w:rPr>
@@ -16541,7 +16490,7 @@
         </w:rPr>
         <w:t xml:space="preserve">History of programming languages: </w:t>
       </w:r>
-      <w:hyperlink r:id="rId56" w:history="1">
+      <w:hyperlink r:id="rId57" w:history="1">
         <w:r>
           <w:rPr>
             <w:rStyle w:val="Hyperlink"/>
@@ -17500,13 +17449,44 @@
           <w:szCs w:val="24"/>
           <w:lang w:val="en-US"/>
         </w:rPr>
+        <w:t>@classmethod and @</w:t>
+      </w:r>
+      <w:proofErr w:type="spellStart"/>
+      <w:r>
+        <w:rPr>
+          <w:rFonts w:ascii="Times New Roman" w:hAnsi="Times New Roman" w:cs="Times New Roman"/>
+          <w:b/>
+          <w:sz w:val="24"/>
+          <w:szCs w:val="24"/>
+          <w:lang w:val="en-US"/>
+        </w:rPr>
+        <w:t>staticmethod</w:t>
+      </w:r>
+      <w:proofErr w:type="spellEnd"/>
+      <w:r>
+        <w:rPr>
+          <w:rFonts w:ascii="Times New Roman" w:hAnsi="Times New Roman" w:cs="Times New Roman"/>
+          <w:b/>
+          <w:sz w:val="24"/>
+          <w:szCs w:val="24"/>
+          <w:lang w:val="en-US"/>
+        </w:rPr>
+        <w:br/>
+      </w:r>
+      <w:r>
+        <w:rPr>
+          <w:rFonts w:ascii="Times New Roman" w:hAnsi="Times New Roman" w:cs="Times New Roman"/>
+          <w:sz w:val="24"/>
+          <w:szCs w:val="24"/>
+          <w:lang w:val="en-US"/>
+        </w:rPr>
+        <w:br/>
         <w:t>@</w:t>
       </w:r>
       <w:proofErr w:type="spellStart"/>
       <w:r>
         <w:rPr>
           <w:rFonts w:ascii="Times New Roman" w:hAnsi="Times New Roman" w:cs="Times New Roman"/>
-          <w:b/>
           <w:sz w:val="24"/>
           <w:szCs w:val="24"/>
           <w:lang w:val="en-US"/>
@@ -17517,18 +17497,66 @@
       <w:r>
         <w:rPr>
           <w:rFonts w:ascii="Times New Roman" w:hAnsi="Times New Roman" w:cs="Times New Roman"/>
-          <w:b/>
-          <w:sz w:val="24"/>
-          <w:szCs w:val="24"/>
-          <w:lang w:val="en-US"/>
-        </w:rPr>
-        <w:t xml:space="preserve"> and @</w:t>
+          <w:sz w:val="24"/>
+          <w:szCs w:val="24"/>
+          <w:lang w:val="en-US"/>
+        </w:rPr>
+        <w:t xml:space="preserve"> is a method on actual class. We don’t need to instantiate class to run </w:t>
       </w:r>
       <w:proofErr w:type="spellStart"/>
       <w:r>
         <w:rPr>
           <w:rFonts w:ascii="Times New Roman" w:hAnsi="Times New Roman" w:cs="Times New Roman"/>
-          <w:b/>
+          <w:sz w:val="24"/>
+          <w:szCs w:val="24"/>
+          <w:lang w:val="en-US"/>
+        </w:rPr>
+        <w:t>classmethod</w:t>
+      </w:r>
+      <w:proofErr w:type="spellEnd"/>
+      <w:r>
+        <w:rPr>
+          <w:rFonts w:ascii="Times New Roman" w:hAnsi="Times New Roman" w:cs="Times New Roman"/>
+          <w:sz w:val="24"/>
+          <w:szCs w:val="24"/>
+          <w:lang w:val="en-US"/>
+        </w:rPr>
+        <w:t xml:space="preserve">. In </w:t>
+      </w:r>
+      <w:proofErr w:type="spellStart"/>
+      <w:r>
+        <w:rPr>
+          <w:rFonts w:ascii="Times New Roman" w:hAnsi="Times New Roman" w:cs="Times New Roman"/>
+          <w:sz w:val="24"/>
+          <w:szCs w:val="24"/>
+          <w:lang w:val="en-US"/>
+        </w:rPr>
+        <w:t>classmethods</w:t>
+      </w:r>
+      <w:proofErr w:type="spellEnd"/>
+      <w:r>
+        <w:rPr>
+          <w:rFonts w:ascii="Times New Roman" w:hAnsi="Times New Roman" w:cs="Times New Roman"/>
+          <w:sz w:val="24"/>
+          <w:szCs w:val="24"/>
+          <w:lang w:val="en-US"/>
+        </w:rPr>
+        <w:t>, we have access to class attributes.</w:t>
+      </w:r>
+      <w:r>
+        <w:rPr>
+          <w:rFonts w:ascii="Times New Roman" w:hAnsi="Times New Roman" w:cs="Times New Roman"/>
+          <w:sz w:val="24"/>
+          <w:szCs w:val="24"/>
+          <w:lang w:val="en-US"/>
+        </w:rPr>
+        <w:br/>
+        <w:t>@</w:t>
+      </w:r>
+      <w:proofErr w:type="spellStart"/>
+      <w:r>
+        <w:rPr>
+          <w:rFonts w:ascii="Times New Roman" w:hAnsi="Times New Roman" w:cs="Times New Roman"/>
           <w:sz w:val="24"/>
           <w:szCs w:val="24"/>
           <w:lang w:val="en-US"/>
@@ -17539,22 +17567,11 @@
       <w:r>
         <w:rPr>
           <w:rFonts w:ascii="Times New Roman" w:hAnsi="Times New Roman" w:cs="Times New Roman"/>
-          <w:b/>
-          <w:sz w:val="24"/>
-          <w:szCs w:val="24"/>
-          <w:lang w:val="en-US"/>
-        </w:rPr>
-        <w:br/>
-      </w:r>
-      <w:r>
-        <w:rPr>
-          <w:rFonts w:ascii="Times New Roman" w:hAnsi="Times New Roman" w:cs="Times New Roman"/>
-          <w:sz w:val="24"/>
-          <w:szCs w:val="24"/>
-          <w:lang w:val="en-US"/>
-        </w:rPr>
-        <w:br/>
-        <w:t>@</w:t>
+          <w:sz w:val="24"/>
+          <w:szCs w:val="24"/>
+          <w:lang w:val="en-US"/>
+        </w:rPr>
+        <w:t xml:space="preserve"> is also a method on actual class. We don’t have access to </w:t>
       </w:r>
       <w:proofErr w:type="spellStart"/>
       <w:r>
@@ -17564,7 +17581,7 @@
           <w:szCs w:val="24"/>
           <w:lang w:val="en-US"/>
         </w:rPr>
-        <w:t>classmethod</w:t>
+        <w:t>cls</w:t>
       </w:r>
       <w:proofErr w:type="spellEnd"/>
       <w:r>
@@ -17574,7 +17591,7 @@
           <w:szCs w:val="24"/>
           <w:lang w:val="en-US"/>
         </w:rPr>
-        <w:t xml:space="preserve"> is a method on actual class. We don’t need to instantiate class to run </w:t>
+        <w:t xml:space="preserve"> in </w:t>
       </w:r>
       <w:proofErr w:type="spellStart"/>
       <w:r>
@@ -17584,7 +17601,7 @@
           <w:szCs w:val="24"/>
           <w:lang w:val="en-US"/>
         </w:rPr>
-        <w:t>classmethod</w:t>
+        <w:t>staticmethod</w:t>
       </w:r>
       <w:proofErr w:type="spellEnd"/>
       <w:r>
@@ -17594,96 +17611,6 @@
           <w:szCs w:val="24"/>
           <w:lang w:val="en-US"/>
         </w:rPr>
-        <w:t xml:space="preserve">. In </w:t>
-      </w:r>
-      <w:proofErr w:type="spellStart"/>
-      <w:r>
-        <w:rPr>
-          <w:rFonts w:ascii="Times New Roman" w:hAnsi="Times New Roman" w:cs="Times New Roman"/>
-          <w:sz w:val="24"/>
-          <w:szCs w:val="24"/>
-          <w:lang w:val="en-US"/>
-        </w:rPr>
-        <w:t>classmethods</w:t>
-      </w:r>
-      <w:proofErr w:type="spellEnd"/>
-      <w:r>
-        <w:rPr>
-          <w:rFonts w:ascii="Times New Roman" w:hAnsi="Times New Roman" w:cs="Times New Roman"/>
-          <w:sz w:val="24"/>
-          <w:szCs w:val="24"/>
-          <w:lang w:val="en-US"/>
-        </w:rPr>
-        <w:t>, we have access to class attributes.</w:t>
-      </w:r>
-      <w:r>
-        <w:rPr>
-          <w:rFonts w:ascii="Times New Roman" w:hAnsi="Times New Roman" w:cs="Times New Roman"/>
-          <w:sz w:val="24"/>
-          <w:szCs w:val="24"/>
-          <w:lang w:val="en-US"/>
-        </w:rPr>
-        <w:br/>
-        <w:t>@</w:t>
-      </w:r>
-      <w:proofErr w:type="spellStart"/>
-      <w:r>
-        <w:rPr>
-          <w:rFonts w:ascii="Times New Roman" w:hAnsi="Times New Roman" w:cs="Times New Roman"/>
-          <w:sz w:val="24"/>
-          <w:szCs w:val="24"/>
-          <w:lang w:val="en-US"/>
-        </w:rPr>
-        <w:t>staticmethod</w:t>
-      </w:r>
-      <w:proofErr w:type="spellEnd"/>
-      <w:r>
-        <w:rPr>
-          <w:rFonts w:ascii="Times New Roman" w:hAnsi="Times New Roman" w:cs="Times New Roman"/>
-          <w:sz w:val="24"/>
-          <w:szCs w:val="24"/>
-          <w:lang w:val="en-US"/>
-        </w:rPr>
-        <w:t xml:space="preserve"> is also a method on actual class. We don’t have access to </w:t>
-      </w:r>
-      <w:proofErr w:type="spellStart"/>
-      <w:r>
-        <w:rPr>
-          <w:rFonts w:ascii="Times New Roman" w:hAnsi="Times New Roman" w:cs="Times New Roman"/>
-          <w:sz w:val="24"/>
-          <w:szCs w:val="24"/>
-          <w:lang w:val="en-US"/>
-        </w:rPr>
-        <w:t>cls</w:t>
-      </w:r>
-      <w:proofErr w:type="spellEnd"/>
-      <w:r>
-        <w:rPr>
-          <w:rFonts w:ascii="Times New Roman" w:hAnsi="Times New Roman" w:cs="Times New Roman"/>
-          <w:sz w:val="24"/>
-          <w:szCs w:val="24"/>
-          <w:lang w:val="en-US"/>
-        </w:rPr>
-        <w:t xml:space="preserve"> in </w:t>
-      </w:r>
-      <w:proofErr w:type="spellStart"/>
-      <w:r>
-        <w:rPr>
-          <w:rFonts w:ascii="Times New Roman" w:hAnsi="Times New Roman" w:cs="Times New Roman"/>
-          <w:sz w:val="24"/>
-          <w:szCs w:val="24"/>
-          <w:lang w:val="en-US"/>
-        </w:rPr>
-        <w:t>staticmethod</w:t>
-      </w:r>
-      <w:proofErr w:type="spellEnd"/>
-      <w:r>
-        <w:rPr>
-          <w:rFonts w:ascii="Times New Roman" w:hAnsi="Times New Roman" w:cs="Times New Roman"/>
-          <w:sz w:val="24"/>
-          <w:szCs w:val="24"/>
-          <w:lang w:val="en-US"/>
-        </w:rPr>
         <w:t>.</w:t>
       </w:r>
       <w:r>
@@ -17696,7 +17623,7 @@
         <w:br/>
         <w:t xml:space="preserve">Instance vs Static vs Class Methods: </w:t>
       </w:r>
-      <w:hyperlink r:id="rId57" w:history="1">
+      <w:hyperlink r:id="rId58" w:history="1">
         <w:r>
           <w:rPr>
             <w:rStyle w:val="Hyperlink"/>
@@ -19479,23 +19406,13 @@
         </w:rPr>
         <w:br/>
       </w:r>
-      <w:proofErr w:type="spellStart"/>
-      <w:r>
-        <w:rPr>
-          <w:rFonts w:ascii="Courier New" w:hAnsi="Courier New" w:cs="Courier New"/>
-          <w:sz w:val="24"/>
-          <w:szCs w:val="24"/>
-        </w:rPr>
-        <w:t>dir</w:t>
-      </w:r>
-      <w:proofErr w:type="spellEnd"/>
-      <w:r>
-        <w:rPr>
-          <w:rFonts w:ascii="Courier New" w:hAnsi="Courier New" w:cs="Courier New"/>
-          <w:sz w:val="24"/>
-          <w:szCs w:val="24"/>
-        </w:rPr>
-        <w:t>(object)</w:t>
+      <w:r>
+        <w:rPr>
+          <w:rFonts w:ascii="Courier New" w:hAnsi="Courier New" w:cs="Courier New"/>
+          <w:sz w:val="24"/>
+          <w:szCs w:val="24"/>
+        </w:rPr>
+        <w:t>dir(object)</w:t>
       </w:r>
       <w:r>
         <w:rPr>
@@ -19528,11 +19445,39 @@
           <w:szCs w:val="24"/>
         </w:rPr>
       </w:pPr>
+      <w:r>
+        <w:rPr>
+          <w:rFonts w:ascii="Times New Roman" w:hAnsi="Times New Roman" w:cs="Times New Roman"/>
+          <w:b/>
+          <w:sz w:val="24"/>
+          <w:szCs w:val="24"/>
+          <w:lang w:val="en-US"/>
+        </w:rPr>
+        <w:t>Dunder Methods</w:t>
+      </w:r>
+      <w:r>
+        <w:rPr>
+          <w:rFonts w:ascii="Times New Roman" w:hAnsi="Times New Roman" w:cs="Times New Roman"/>
+          <w:b/>
+          <w:sz w:val="24"/>
+          <w:szCs w:val="24"/>
+          <w:lang w:val="en-US"/>
+        </w:rPr>
+        <w:br/>
+      </w:r>
+      <w:r>
+        <w:rPr>
+          <w:rFonts w:ascii="Times New Roman" w:hAnsi="Times New Roman" w:cs="Times New Roman"/>
+          <w:sz w:val="24"/>
+          <w:szCs w:val="24"/>
+          <w:lang w:val="en-US"/>
+        </w:rPr>
+        <w:br/>
+      </w:r>
       <w:proofErr w:type="spellStart"/>
       <w:r>
         <w:rPr>
           <w:rFonts w:ascii="Times New Roman" w:hAnsi="Times New Roman" w:cs="Times New Roman"/>
-          <w:b/>
           <w:sz w:val="24"/>
           <w:szCs w:val="24"/>
           <w:lang w:val="en-US"/>
@@ -19543,31 +19488,30 @@
       <w:r>
         <w:rPr>
           <w:rFonts w:ascii="Times New Roman" w:hAnsi="Times New Roman" w:cs="Times New Roman"/>
-          <w:b/>
-          <w:sz w:val="24"/>
-          <w:szCs w:val="24"/>
-          <w:lang w:val="en-US"/>
-        </w:rPr>
-        <w:t xml:space="preserve"> Methods</w:t>
-      </w:r>
-      <w:r>
-        <w:rPr>
-          <w:rFonts w:ascii="Times New Roman" w:hAnsi="Times New Roman" w:cs="Times New Roman"/>
-          <w:b/>
-          <w:sz w:val="24"/>
-          <w:szCs w:val="24"/>
-          <w:lang w:val="en-US"/>
-        </w:rPr>
-        <w:br/>
-      </w:r>
-      <w:r>
-        <w:rPr>
-          <w:rFonts w:ascii="Times New Roman" w:hAnsi="Times New Roman" w:cs="Times New Roman"/>
-          <w:sz w:val="24"/>
-          <w:szCs w:val="24"/>
-          <w:lang w:val="en-US"/>
-        </w:rPr>
-        <w:br/>
+          <w:sz w:val="24"/>
+          <w:szCs w:val="24"/>
+          <w:lang w:val="en-US"/>
+        </w:rPr>
+        <w:t xml:space="preserve"> methods are special methods which are inherited to all the objects we create.</w:t>
+      </w:r>
+      <w:r>
+        <w:rPr>
+          <w:rFonts w:ascii="Times New Roman" w:hAnsi="Times New Roman" w:cs="Times New Roman"/>
+          <w:b/>
+          <w:sz w:val="24"/>
+          <w:szCs w:val="24"/>
+          <w:lang w:val="en-US"/>
+        </w:rPr>
+        <w:br/>
+      </w:r>
+      <w:r>
+        <w:rPr>
+          <w:rFonts w:ascii="Times New Roman" w:hAnsi="Times New Roman" w:cs="Times New Roman"/>
+          <w:sz w:val="24"/>
+          <w:szCs w:val="24"/>
+          <w:lang w:val="en-US"/>
+        </w:rPr>
+        <w:t xml:space="preserve">We can modify </w:t>
       </w:r>
       <w:proofErr w:type="spellStart"/>
       <w:r>
@@ -19577,7 +19521,7 @@
           <w:szCs w:val="24"/>
           <w:lang w:val="en-US"/>
         </w:rPr>
-        <w:t>Dunder</w:t>
+        <w:t>dunder</w:t>
       </w:r>
       <w:proofErr w:type="spellEnd"/>
       <w:r>
@@ -19587,45 +19531,6 @@
           <w:szCs w:val="24"/>
           <w:lang w:val="en-US"/>
         </w:rPr>
-        <w:t xml:space="preserve"> methods are special methods which are inherited to all the objects we create.</w:t>
-      </w:r>
-      <w:r>
-        <w:rPr>
-          <w:rFonts w:ascii="Times New Roman" w:hAnsi="Times New Roman" w:cs="Times New Roman"/>
-          <w:b/>
-          <w:sz w:val="24"/>
-          <w:szCs w:val="24"/>
-          <w:lang w:val="en-US"/>
-        </w:rPr>
-        <w:br/>
-      </w:r>
-      <w:r>
-        <w:rPr>
-          <w:rFonts w:ascii="Times New Roman" w:hAnsi="Times New Roman" w:cs="Times New Roman"/>
-          <w:sz w:val="24"/>
-          <w:szCs w:val="24"/>
-          <w:lang w:val="en-US"/>
-        </w:rPr>
-        <w:t xml:space="preserve">We can modify </w:t>
-      </w:r>
-      <w:proofErr w:type="spellStart"/>
-      <w:r>
-        <w:rPr>
-          <w:rFonts w:ascii="Times New Roman" w:hAnsi="Times New Roman" w:cs="Times New Roman"/>
-          <w:sz w:val="24"/>
-          <w:szCs w:val="24"/>
-          <w:lang w:val="en-US"/>
-        </w:rPr>
-        <w:t>dunder</w:t>
-      </w:r>
-      <w:proofErr w:type="spellEnd"/>
-      <w:r>
-        <w:rPr>
-          <w:rFonts w:ascii="Times New Roman" w:hAnsi="Times New Roman" w:cs="Times New Roman"/>
-          <w:sz w:val="24"/>
-          <w:szCs w:val="24"/>
-          <w:lang w:val="en-US"/>
-        </w:rPr>
         <w:t xml:space="preserve"> methods to add special functionality to our classes.</w:t>
       </w:r>
       <w:r>
@@ -19646,7 +19551,7 @@
         </w:rPr>
         <w:br/>
       </w:r>
-      <w:hyperlink r:id="rId58" w:anchor="special-method-names" w:history="1">
+      <w:hyperlink r:id="rId59" w:anchor="special-method-names" w:history="1">
         <w:r>
           <w:rPr>
             <w:rStyle w:val="Hyperlink"/>
@@ -20085,7 +19990,7 @@
         <w:br/>
         <w:t xml:space="preserve">Method Resolution Order: </w:t>
       </w:r>
-      <w:hyperlink r:id="rId59" w:history="1">
+      <w:hyperlink r:id="rId60" w:history="1">
         <w:r>
           <w:rPr>
             <w:rStyle w:val="Hyperlink"/>
@@ -20113,6 +20018,2734 @@
         </w:rPr>
         <w:br/>
       </w:r>
+      <w:r>
+        <w:rPr>
+          <w:rFonts w:ascii="Times New Roman" w:hAnsi="Times New Roman" w:cs="Times New Roman"/>
+          <w:sz w:val="24"/>
+          <w:szCs w:val="24"/>
+        </w:rPr>
+        <w:br/>
+      </w:r>
+    </w:p>
+    <w:p>
+      <w:pPr>
+        <w:spacing w:line="360" w:lineRule="auto"/>
+        <w:rPr>
+          <w:rFonts w:ascii="Times New Roman" w:hAnsi="Times New Roman" w:cs="Times New Roman"/>
+          <w:sz w:val="24"/>
+          <w:szCs w:val="24"/>
+        </w:rPr>
+      </w:pPr>
+      <w:r>
+        <w:rPr>
+          <w:rFonts w:ascii="Times New Roman" w:hAnsi="Times New Roman" w:cs="Times New Roman"/>
+          <w:sz w:val="24"/>
+          <w:szCs w:val="24"/>
+        </w:rPr>
+        <w:br w:type="page"/>
+      </w:r>
+    </w:p>
+    <w:p>
+      <w:pPr>
+        <w:spacing w:line="360" w:lineRule="auto"/>
+        <w:jc w:val="center"/>
+        <w:rPr>
+          <w:rFonts w:ascii="Times New Roman" w:hAnsi="Times New Roman" w:cs="Times New Roman"/>
+          <w:b/>
+          <w:sz w:val="24"/>
+          <w:szCs w:val="24"/>
+          <w:lang w:val="en-US"/>
+        </w:rPr>
+      </w:pPr>
+      <w:r>
+        <w:rPr>
+          <w:rFonts w:ascii="Times New Roman" w:hAnsi="Times New Roman" w:cs="Times New Roman"/>
+          <w:b/>
+          <w:sz w:val="28"/>
+          <w:szCs w:val="24"/>
+          <w:lang w:val="en-US"/>
+        </w:rPr>
+        <w:lastRenderedPageBreak/>
+        <w:t>VI</w:t>
+      </w:r>
+      <w:r>
+        <w:rPr>
+          <w:rFonts w:ascii="Times New Roman" w:hAnsi="Times New Roman" w:cs="Times New Roman"/>
+          <w:b/>
+          <w:sz w:val="28"/>
+          <w:szCs w:val="24"/>
+          <w:lang w:val="en-US"/>
+        </w:rPr>
+        <w:t>I</w:t>
+      </w:r>
+      <w:r>
+        <w:rPr>
+          <w:rFonts w:ascii="Times New Roman" w:hAnsi="Times New Roman" w:cs="Times New Roman"/>
+          <w:b/>
+          <w:sz w:val="28"/>
+          <w:szCs w:val="24"/>
+          <w:lang w:val="en-US"/>
+        </w:rPr>
+        <w:br/>
+      </w:r>
+      <w:r>
+        <w:rPr>
+          <w:rFonts w:ascii="Times New Roman" w:hAnsi="Times New Roman" w:cs="Times New Roman"/>
+          <w:b/>
+          <w:sz w:val="28"/>
+          <w:szCs w:val="24"/>
+          <w:lang w:val="en-US"/>
+        </w:rPr>
+        <w:t>Advanced Python: Functional Programming</w:t>
+      </w:r>
+      <w:r>
+        <w:rPr>
+          <w:rFonts w:ascii="Times New Roman" w:hAnsi="Times New Roman" w:cs="Times New Roman"/>
+          <w:b/>
+          <w:sz w:val="24"/>
+          <w:szCs w:val="24"/>
+          <w:lang w:val="en-US"/>
+        </w:rPr>
+        <w:t xml:space="preserve"> </w:t>
+      </w:r>
+      <w:r>
+        <w:rPr>
+          <w:rFonts w:ascii="Times New Roman" w:hAnsi="Times New Roman" w:cs="Times New Roman"/>
+          <w:b/>
+          <w:sz w:val="24"/>
+          <w:szCs w:val="24"/>
+          <w:lang w:val="en-US"/>
+        </w:rPr>
+        <w:br/>
+      </w:r>
+    </w:p>
+    <w:p>
+      <w:pPr>
+        <w:pStyle w:val="ListParagraph"/>
+        <w:numPr>
+          <w:ilvl w:val="3"/>
+          <w:numId w:val="9"/>
+        </w:numPr>
+        <w:spacing w:line="360" w:lineRule="auto"/>
+        <w:ind w:left="709"/>
+        <w:rPr>
+          <w:rFonts w:ascii="Times New Roman" w:hAnsi="Times New Roman" w:cs="Times New Roman"/>
+          <w:b/>
+          <w:sz w:val="24"/>
+          <w:szCs w:val="24"/>
+          <w:lang w:val="en-US"/>
+        </w:rPr>
+      </w:pPr>
+      <w:r>
+        <w:rPr>
+          <w:rFonts w:ascii="Times New Roman" w:hAnsi="Times New Roman" w:cs="Times New Roman"/>
+          <w:b/>
+          <w:sz w:val="24"/>
+          <w:szCs w:val="24"/>
+          <w:lang w:val="en-US"/>
+        </w:rPr>
+        <w:t>Functional Programming</w:t>
+      </w:r>
+      <w:r>
+        <w:rPr>
+          <w:rFonts w:ascii="Times New Roman" w:hAnsi="Times New Roman" w:cs="Times New Roman"/>
+          <w:b/>
+          <w:sz w:val="24"/>
+          <w:szCs w:val="24"/>
+          <w:lang w:val="en-US"/>
+        </w:rPr>
+        <w:br/>
+      </w:r>
+      <w:r>
+        <w:rPr>
+          <w:rFonts w:ascii="Times New Roman" w:hAnsi="Times New Roman" w:cs="Times New Roman"/>
+          <w:sz w:val="24"/>
+          <w:szCs w:val="24"/>
+          <w:lang w:val="en-US"/>
+        </w:rPr>
+        <w:br/>
+        <w:t xml:space="preserve">History of programming languages: </w:t>
+      </w:r>
+      <w:hyperlink r:id="rId61" w:history="1">
+        <w:r>
+          <w:rPr>
+            <w:rStyle w:val="Hyperlink"/>
+            <w:rFonts w:ascii="Times New Roman" w:hAnsi="Times New Roman" w:cs="Times New Roman"/>
+            <w:i/>
+            <w:sz w:val="24"/>
+            <w:szCs w:val="24"/>
+            <w:lang w:val="en-US"/>
+          </w:rPr>
+          <w:t>https://en.wikipedia.org/wiki/History_of_programming_languages</w:t>
+        </w:r>
+      </w:hyperlink>
+      <w:r>
+        <w:rPr>
+          <w:rFonts w:ascii="Times New Roman" w:hAnsi="Times New Roman" w:cs="Times New Roman"/>
+          <w:sz w:val="24"/>
+          <w:szCs w:val="24"/>
+          <w:lang w:val="en-US"/>
+        </w:rPr>
+        <w:t xml:space="preserve"> </w:t>
+      </w:r>
+      <w:r>
+        <w:rPr>
+          <w:rFonts w:ascii="Times New Roman" w:hAnsi="Times New Roman" w:cs="Times New Roman"/>
+          <w:sz w:val="24"/>
+          <w:szCs w:val="24"/>
+          <w:lang w:val="en-US"/>
+        </w:rPr>
+        <w:br/>
+      </w:r>
+      <w:r>
+        <w:rPr>
+          <w:rFonts w:ascii="Times New Roman" w:hAnsi="Times New Roman" w:cs="Times New Roman"/>
+          <w:sz w:val="24"/>
+          <w:szCs w:val="24"/>
+          <w:lang w:val="en-US"/>
+        </w:rPr>
+        <w:br/>
+      </w:r>
+    </w:p>
+    <w:p>
+      <w:pPr>
+        <w:pStyle w:val="ListParagraph"/>
+        <w:numPr>
+          <w:ilvl w:val="3"/>
+          <w:numId w:val="9"/>
+        </w:numPr>
+        <w:spacing w:line="360" w:lineRule="auto"/>
+        <w:ind w:left="709"/>
+        <w:rPr>
+          <w:rFonts w:ascii="Times New Roman" w:hAnsi="Times New Roman" w:cs="Times New Roman"/>
+          <w:b/>
+          <w:sz w:val="24"/>
+          <w:szCs w:val="24"/>
+          <w:lang w:val="en-US"/>
+        </w:rPr>
+      </w:pPr>
+      <w:r>
+        <w:rPr>
+          <w:rFonts w:ascii="Times New Roman" w:hAnsi="Times New Roman" w:cs="Times New Roman"/>
+          <w:b/>
+          <w:sz w:val="24"/>
+          <w:szCs w:val="24"/>
+          <w:lang w:val="en-US"/>
+        </w:rPr>
+        <w:t>What is Functional Programming</w:t>
+      </w:r>
+      <w:r>
+        <w:rPr>
+          <w:rFonts w:ascii="Times New Roman" w:hAnsi="Times New Roman" w:cs="Times New Roman"/>
+          <w:b/>
+          <w:sz w:val="24"/>
+          <w:szCs w:val="24"/>
+          <w:lang w:val="en-US"/>
+        </w:rPr>
+        <w:br/>
+      </w:r>
+      <w:r>
+        <w:rPr>
+          <w:rFonts w:ascii="Times New Roman" w:hAnsi="Times New Roman" w:cs="Times New Roman"/>
+          <w:sz w:val="24"/>
+          <w:szCs w:val="24"/>
+          <w:lang w:val="en-US"/>
+        </w:rPr>
+        <w:br/>
+        <w:t>In functional programming, data and actions are separately kept.</w:t>
+      </w:r>
+      <w:r>
+        <w:rPr>
+          <w:rFonts w:ascii="Times New Roman" w:hAnsi="Times New Roman" w:cs="Times New Roman"/>
+          <w:sz w:val="24"/>
+          <w:szCs w:val="24"/>
+          <w:lang w:val="en-US"/>
+        </w:rPr>
+        <w:br/>
+      </w:r>
+      <w:r>
+        <w:rPr>
+          <w:rFonts w:ascii="Times New Roman" w:hAnsi="Times New Roman" w:cs="Times New Roman"/>
+          <w:sz w:val="24"/>
+          <w:szCs w:val="24"/>
+          <w:lang w:val="en-US"/>
+        </w:rPr>
+        <w:br/>
+      </w:r>
+    </w:p>
+    <w:p>
+      <w:pPr>
+        <w:pStyle w:val="ListParagraph"/>
+        <w:numPr>
+          <w:ilvl w:val="3"/>
+          <w:numId w:val="9"/>
+        </w:numPr>
+        <w:spacing w:line="360" w:lineRule="auto"/>
+        <w:ind w:left="709"/>
+        <w:rPr>
+          <w:rFonts w:ascii="Times New Roman" w:hAnsi="Times New Roman" w:cs="Times New Roman"/>
+          <w:b/>
+          <w:sz w:val="24"/>
+          <w:szCs w:val="24"/>
+          <w:lang w:val="en-US"/>
+        </w:rPr>
+      </w:pPr>
+      <w:r>
+        <w:rPr>
+          <w:rFonts w:ascii="Times New Roman" w:hAnsi="Times New Roman" w:cs="Times New Roman"/>
+          <w:b/>
+          <w:sz w:val="24"/>
+          <w:szCs w:val="24"/>
+          <w:lang w:val="en-US"/>
+        </w:rPr>
+        <w:t>Pure Functions</w:t>
+      </w:r>
+      <w:r>
+        <w:rPr>
+          <w:rFonts w:ascii="Times New Roman" w:hAnsi="Times New Roman" w:cs="Times New Roman"/>
+          <w:b/>
+          <w:sz w:val="24"/>
+          <w:szCs w:val="24"/>
+          <w:lang w:val="en-US"/>
+        </w:rPr>
+        <w:br/>
+      </w:r>
+      <w:r>
+        <w:rPr>
+          <w:rFonts w:ascii="Times New Roman" w:hAnsi="Times New Roman" w:cs="Times New Roman"/>
+          <w:sz w:val="24"/>
+          <w:szCs w:val="24"/>
+          <w:lang w:val="en-US"/>
+        </w:rPr>
+        <w:br/>
+      </w:r>
+      <w:proofErr w:type="gramStart"/>
+      <w:r>
+        <w:rPr>
+          <w:rFonts w:ascii="Times New Roman" w:hAnsi="Times New Roman" w:cs="Times New Roman"/>
+          <w:sz w:val="24"/>
+          <w:szCs w:val="24"/>
+          <w:lang w:val="en-US"/>
+        </w:rPr>
+        <w:t>A</w:t>
+      </w:r>
+      <w:proofErr w:type="gramEnd"/>
+      <w:r>
+        <w:rPr>
+          <w:rFonts w:ascii="Times New Roman" w:hAnsi="Times New Roman" w:cs="Times New Roman"/>
+          <w:sz w:val="24"/>
+          <w:szCs w:val="24"/>
+          <w:lang w:val="en-US"/>
+        </w:rPr>
+        <w:t xml:space="preserve"> pure function </w:t>
+      </w:r>
+      <w:r>
+        <w:rPr>
+          <w:rFonts w:ascii="Times New Roman" w:hAnsi="Times New Roman" w:cs="Times New Roman"/>
+          <w:sz w:val="24"/>
+          <w:szCs w:val="24"/>
+          <w:lang w:val="en-US"/>
+        </w:rPr>
+        <w:t>when given same input, will always return same output.</w:t>
+      </w:r>
+      <w:r>
+        <w:rPr>
+          <w:rFonts w:ascii="Times New Roman" w:hAnsi="Times New Roman" w:cs="Times New Roman"/>
+          <w:sz w:val="24"/>
+          <w:szCs w:val="24"/>
+          <w:lang w:val="en-US"/>
+        </w:rPr>
+        <w:br/>
+        <w:t>A pure function should not produce any side-effect on outside world.</w:t>
+      </w:r>
+      <w:r>
+        <w:rPr>
+          <w:rFonts w:ascii="Times New Roman" w:hAnsi="Times New Roman" w:cs="Times New Roman"/>
+          <w:sz w:val="24"/>
+          <w:szCs w:val="24"/>
+          <w:lang w:val="en-US"/>
+        </w:rPr>
+        <w:br/>
+        <w:t xml:space="preserve"> </w:t>
+      </w:r>
+      <w:r>
+        <w:rPr>
+          <w:rFonts w:ascii="Times New Roman" w:hAnsi="Times New Roman" w:cs="Times New Roman"/>
+          <w:b/>
+          <w:sz w:val="24"/>
+          <w:szCs w:val="24"/>
+          <w:lang w:val="en-US"/>
+        </w:rPr>
+        <w:br/>
+      </w:r>
+    </w:p>
+    <w:p>
+      <w:pPr>
+        <w:pStyle w:val="ListParagraph"/>
+        <w:numPr>
+          <w:ilvl w:val="3"/>
+          <w:numId w:val="9"/>
+        </w:numPr>
+        <w:spacing w:line="360" w:lineRule="auto"/>
+        <w:ind w:left="709"/>
+        <w:rPr>
+          <w:rFonts w:ascii="Times New Roman" w:hAnsi="Times New Roman" w:cs="Times New Roman"/>
+          <w:b/>
+          <w:sz w:val="24"/>
+          <w:szCs w:val="24"/>
+          <w:lang w:val="en-US"/>
+        </w:rPr>
+      </w:pPr>
+      <w:proofErr w:type="gramStart"/>
+      <w:r>
+        <w:rPr>
+          <w:rFonts w:ascii="Times New Roman" w:hAnsi="Times New Roman" w:cs="Times New Roman"/>
+          <w:b/>
+          <w:sz w:val="24"/>
+          <w:szCs w:val="24"/>
+          <w:lang w:val="en-US"/>
+        </w:rPr>
+        <w:t>Map(</w:t>
+      </w:r>
+      <w:proofErr w:type="gramEnd"/>
+      <w:r>
+        <w:rPr>
+          <w:rFonts w:ascii="Times New Roman" w:hAnsi="Times New Roman" w:cs="Times New Roman"/>
+          <w:b/>
+          <w:sz w:val="24"/>
+          <w:szCs w:val="24"/>
+          <w:lang w:val="en-US"/>
+        </w:rPr>
+        <w:t>)</w:t>
+      </w:r>
+      <w:r>
+        <w:rPr>
+          <w:rFonts w:ascii="Times New Roman" w:hAnsi="Times New Roman" w:cs="Times New Roman"/>
+          <w:b/>
+          <w:sz w:val="24"/>
+          <w:szCs w:val="24"/>
+          <w:lang w:val="en-US"/>
+        </w:rPr>
+        <w:br/>
+      </w:r>
+      <w:r>
+        <w:rPr>
+          <w:rFonts w:ascii="Times New Roman" w:hAnsi="Times New Roman" w:cs="Times New Roman"/>
+          <w:sz w:val="24"/>
+          <w:szCs w:val="24"/>
+          <w:lang w:val="en-US"/>
+        </w:rPr>
+        <w:br/>
+      </w:r>
+      <w:r>
+        <w:rPr>
+          <w:rFonts w:ascii="Courier New" w:hAnsi="Courier New" w:cs="Courier New"/>
+          <w:sz w:val="24"/>
+          <w:szCs w:val="24"/>
+          <w:lang w:val="en-US"/>
+        </w:rPr>
+        <w:t xml:space="preserve">map(action, </w:t>
+      </w:r>
+      <w:proofErr w:type="spellStart"/>
+      <w:r>
+        <w:rPr>
+          <w:rFonts w:ascii="Courier New" w:hAnsi="Courier New" w:cs="Courier New"/>
+          <w:sz w:val="24"/>
+          <w:szCs w:val="24"/>
+          <w:lang w:val="en-US"/>
+        </w:rPr>
+        <w:t>iterable</w:t>
+      </w:r>
+      <w:proofErr w:type="spellEnd"/>
+      <w:r>
+        <w:rPr>
+          <w:rFonts w:ascii="Courier New" w:hAnsi="Courier New" w:cs="Courier New"/>
+          <w:sz w:val="24"/>
+          <w:szCs w:val="24"/>
+          <w:lang w:val="en-US"/>
+        </w:rPr>
+        <w:t>)</w:t>
+      </w:r>
+      <w:r>
+        <w:rPr>
+          <w:rFonts w:ascii="Times New Roman" w:hAnsi="Times New Roman" w:cs="Times New Roman"/>
+          <w:b/>
+          <w:sz w:val="24"/>
+          <w:szCs w:val="24"/>
+          <w:lang w:val="en-US"/>
+        </w:rPr>
+        <w:br/>
+      </w:r>
+      <w:r>
+        <w:rPr>
+          <w:rFonts w:ascii="Times New Roman" w:hAnsi="Times New Roman" w:cs="Times New Roman"/>
+          <w:sz w:val="24"/>
+          <w:szCs w:val="24"/>
+          <w:lang w:val="en-US"/>
+        </w:rPr>
+        <w:t>M</w:t>
+      </w:r>
+      <w:r>
+        <w:rPr>
+          <w:rFonts w:ascii="Times New Roman" w:hAnsi="Times New Roman" w:cs="Times New Roman"/>
+          <w:sz w:val="24"/>
+          <w:szCs w:val="24"/>
+          <w:lang w:val="en-US"/>
+        </w:rPr>
+        <w:t>ap returns</w:t>
+      </w:r>
+      <w:r>
+        <w:rPr>
+          <w:rFonts w:ascii="Times New Roman" w:hAnsi="Times New Roman" w:cs="Times New Roman"/>
+          <w:sz w:val="24"/>
+          <w:szCs w:val="24"/>
+          <w:lang w:val="en-US"/>
+        </w:rPr>
+        <w:t xml:space="preserve"> a map object which can be converted to a list later.</w:t>
+      </w:r>
+      <w:r>
+        <w:rPr>
+          <w:rFonts w:ascii="Times New Roman" w:hAnsi="Times New Roman" w:cs="Times New Roman"/>
+          <w:sz w:val="24"/>
+          <w:szCs w:val="24"/>
+          <w:lang w:val="en-US"/>
+        </w:rPr>
+        <w:br/>
+        <w:t xml:space="preserve">Map doesn’t change the </w:t>
+      </w:r>
+      <w:proofErr w:type="spellStart"/>
+      <w:r>
+        <w:rPr>
+          <w:rFonts w:ascii="Times New Roman" w:hAnsi="Times New Roman" w:cs="Times New Roman"/>
+          <w:sz w:val="24"/>
+          <w:szCs w:val="24"/>
+          <w:lang w:val="en-US"/>
+        </w:rPr>
+        <w:t>iterable</w:t>
+      </w:r>
+      <w:proofErr w:type="spellEnd"/>
+      <w:r>
+        <w:rPr>
+          <w:rFonts w:ascii="Times New Roman" w:hAnsi="Times New Roman" w:cs="Times New Roman"/>
+          <w:sz w:val="24"/>
+          <w:szCs w:val="24"/>
+          <w:lang w:val="en-US"/>
+        </w:rPr>
+        <w:t>.</w:t>
+      </w:r>
+      <w:r>
+        <w:rPr>
+          <w:rFonts w:ascii="Times New Roman" w:hAnsi="Times New Roman" w:cs="Times New Roman"/>
+          <w:sz w:val="24"/>
+          <w:szCs w:val="24"/>
+          <w:lang w:val="en-US"/>
+        </w:rPr>
+        <w:br/>
+      </w:r>
+      <w:r>
+        <w:rPr>
+          <w:rFonts w:ascii="Times New Roman" w:hAnsi="Times New Roman" w:cs="Times New Roman"/>
+          <w:b/>
+          <w:sz w:val="24"/>
+          <w:szCs w:val="24"/>
+          <w:lang w:val="en-US"/>
+        </w:rPr>
+        <w:br/>
+      </w:r>
+    </w:p>
+    <w:p>
+      <w:pPr>
+        <w:pStyle w:val="ListParagraph"/>
+        <w:numPr>
+          <w:ilvl w:val="3"/>
+          <w:numId w:val="9"/>
+        </w:numPr>
+        <w:spacing w:line="360" w:lineRule="auto"/>
+        <w:ind w:left="709"/>
+        <w:rPr>
+          <w:rFonts w:ascii="Times New Roman" w:hAnsi="Times New Roman" w:cs="Times New Roman"/>
+          <w:sz w:val="24"/>
+          <w:szCs w:val="24"/>
+          <w:lang w:val="en-US"/>
+        </w:rPr>
+      </w:pPr>
+      <w:proofErr w:type="gramStart"/>
+      <w:r>
+        <w:rPr>
+          <w:rFonts w:ascii="Times New Roman" w:hAnsi="Times New Roman" w:cs="Times New Roman"/>
+          <w:b/>
+          <w:sz w:val="24"/>
+          <w:szCs w:val="24"/>
+          <w:lang w:val="en-US"/>
+        </w:rPr>
+        <w:t>Filter(</w:t>
+      </w:r>
+      <w:proofErr w:type="gramEnd"/>
+      <w:r>
+        <w:rPr>
+          <w:rFonts w:ascii="Times New Roman" w:hAnsi="Times New Roman" w:cs="Times New Roman"/>
+          <w:b/>
+          <w:sz w:val="24"/>
+          <w:szCs w:val="24"/>
+          <w:lang w:val="en-US"/>
+        </w:rPr>
+        <w:t>)</w:t>
+      </w:r>
+      <w:r>
+        <w:rPr>
+          <w:rFonts w:ascii="Times New Roman" w:hAnsi="Times New Roman" w:cs="Times New Roman"/>
+          <w:b/>
+          <w:sz w:val="24"/>
+          <w:szCs w:val="24"/>
+          <w:lang w:val="en-US"/>
+        </w:rPr>
+        <w:br/>
+      </w:r>
+      <w:r>
+        <w:rPr>
+          <w:rFonts w:ascii="Times New Roman" w:hAnsi="Times New Roman" w:cs="Times New Roman"/>
+          <w:sz w:val="24"/>
+          <w:szCs w:val="24"/>
+          <w:lang w:val="en-US"/>
+        </w:rPr>
+        <w:br/>
+      </w:r>
+      <w:r>
+        <w:rPr>
+          <w:rFonts w:ascii="Courier New" w:hAnsi="Courier New" w:cs="Courier New"/>
+          <w:sz w:val="24"/>
+          <w:szCs w:val="24"/>
+          <w:lang w:val="en-US"/>
+        </w:rPr>
+        <w:t xml:space="preserve">filter(action, </w:t>
+      </w:r>
+      <w:proofErr w:type="spellStart"/>
+      <w:r>
+        <w:rPr>
+          <w:rFonts w:ascii="Courier New" w:hAnsi="Courier New" w:cs="Courier New"/>
+          <w:sz w:val="24"/>
+          <w:szCs w:val="24"/>
+          <w:lang w:val="en-US"/>
+        </w:rPr>
+        <w:t>iterable</w:t>
+      </w:r>
+      <w:proofErr w:type="spellEnd"/>
+      <w:r>
+        <w:rPr>
+          <w:rFonts w:ascii="Courier New" w:hAnsi="Courier New" w:cs="Courier New"/>
+          <w:sz w:val="24"/>
+          <w:szCs w:val="24"/>
+          <w:lang w:val="en-US"/>
+        </w:rPr>
+        <w:t>)</w:t>
+      </w:r>
+      <w:r>
+        <w:rPr>
+          <w:rFonts w:ascii="Times New Roman" w:hAnsi="Times New Roman" w:cs="Times New Roman"/>
+          <w:b/>
+          <w:sz w:val="24"/>
+          <w:szCs w:val="24"/>
+          <w:lang w:val="en-US"/>
+        </w:rPr>
+        <w:t xml:space="preserve"> </w:t>
+      </w:r>
+      <w:r>
+        <w:rPr>
+          <w:rFonts w:ascii="Times New Roman" w:hAnsi="Times New Roman" w:cs="Times New Roman"/>
+          <w:b/>
+          <w:sz w:val="24"/>
+          <w:szCs w:val="24"/>
+          <w:lang w:val="en-US"/>
+        </w:rPr>
+        <w:br/>
+      </w:r>
+      <w:r>
+        <w:rPr>
+          <w:rFonts w:ascii="Times New Roman" w:hAnsi="Times New Roman" w:cs="Times New Roman"/>
+          <w:sz w:val="24"/>
+          <w:szCs w:val="24"/>
+          <w:lang w:val="en-US"/>
+        </w:rPr>
+        <w:t>Filter</w:t>
+      </w:r>
+      <w:r>
+        <w:rPr>
+          <w:rFonts w:ascii="Times New Roman" w:hAnsi="Times New Roman" w:cs="Times New Roman"/>
+          <w:sz w:val="24"/>
+          <w:szCs w:val="24"/>
+          <w:lang w:val="en-US"/>
+        </w:rPr>
+        <w:t xml:space="preserve"> returns</w:t>
+      </w:r>
+      <w:r>
+        <w:rPr>
+          <w:rFonts w:ascii="Times New Roman" w:hAnsi="Times New Roman" w:cs="Times New Roman"/>
+          <w:sz w:val="24"/>
+          <w:szCs w:val="24"/>
+          <w:lang w:val="en-US"/>
+        </w:rPr>
+        <w:t xml:space="preserve"> a filter</w:t>
+      </w:r>
+      <w:r>
+        <w:rPr>
+          <w:rFonts w:ascii="Times New Roman" w:hAnsi="Times New Roman" w:cs="Times New Roman"/>
+          <w:sz w:val="24"/>
+          <w:szCs w:val="24"/>
+          <w:lang w:val="en-US"/>
+        </w:rPr>
+        <w:t xml:space="preserve"> object which can be converted to a list later.</w:t>
+      </w:r>
+      <w:r>
+        <w:rPr>
+          <w:rFonts w:ascii="Times New Roman" w:hAnsi="Times New Roman" w:cs="Times New Roman"/>
+          <w:sz w:val="24"/>
+          <w:szCs w:val="24"/>
+          <w:lang w:val="en-US"/>
+        </w:rPr>
+        <w:br/>
+        <w:t>Filter</w:t>
+      </w:r>
+      <w:r>
+        <w:rPr>
+          <w:rFonts w:ascii="Times New Roman" w:hAnsi="Times New Roman" w:cs="Times New Roman"/>
+          <w:sz w:val="24"/>
+          <w:szCs w:val="24"/>
+          <w:lang w:val="en-US"/>
+        </w:rPr>
+        <w:t xml:space="preserve"> doesn’t change the </w:t>
+      </w:r>
+      <w:proofErr w:type="spellStart"/>
+      <w:r>
+        <w:rPr>
+          <w:rFonts w:ascii="Times New Roman" w:hAnsi="Times New Roman" w:cs="Times New Roman"/>
+          <w:sz w:val="24"/>
+          <w:szCs w:val="24"/>
+          <w:lang w:val="en-US"/>
+        </w:rPr>
+        <w:t>iterable</w:t>
+      </w:r>
+      <w:proofErr w:type="spellEnd"/>
+      <w:r>
+        <w:rPr>
+          <w:rFonts w:ascii="Times New Roman" w:hAnsi="Times New Roman" w:cs="Times New Roman"/>
+          <w:sz w:val="24"/>
+          <w:szCs w:val="24"/>
+          <w:lang w:val="en-US"/>
+        </w:rPr>
+        <w:t>.</w:t>
+      </w:r>
+      <w:r>
+        <w:rPr>
+          <w:rFonts w:ascii="Times New Roman" w:hAnsi="Times New Roman" w:cs="Times New Roman"/>
+          <w:sz w:val="24"/>
+          <w:szCs w:val="24"/>
+          <w:lang w:val="en-US"/>
+        </w:rPr>
+        <w:br w:type="page"/>
+      </w:r>
+    </w:p>
+    <w:p>
+      <w:pPr>
+        <w:pStyle w:val="ListParagraph"/>
+        <w:numPr>
+          <w:ilvl w:val="3"/>
+          <w:numId w:val="9"/>
+        </w:numPr>
+        <w:spacing w:line="360" w:lineRule="auto"/>
+        <w:ind w:left="709"/>
+        <w:rPr>
+          <w:rFonts w:ascii="Times New Roman" w:hAnsi="Times New Roman" w:cs="Times New Roman"/>
+          <w:b/>
+          <w:sz w:val="24"/>
+          <w:szCs w:val="24"/>
+          <w:lang w:val="en-US"/>
+        </w:rPr>
+      </w:pPr>
+      <w:proofErr w:type="gramStart"/>
+      <w:r>
+        <w:rPr>
+          <w:rFonts w:ascii="Times New Roman" w:hAnsi="Times New Roman" w:cs="Times New Roman"/>
+          <w:b/>
+          <w:sz w:val="24"/>
+          <w:szCs w:val="24"/>
+          <w:lang w:val="en-US"/>
+        </w:rPr>
+        <w:lastRenderedPageBreak/>
+        <w:t>Zip(</w:t>
+      </w:r>
+      <w:proofErr w:type="gramEnd"/>
+      <w:r>
+        <w:rPr>
+          <w:rFonts w:ascii="Times New Roman" w:hAnsi="Times New Roman" w:cs="Times New Roman"/>
+          <w:b/>
+          <w:sz w:val="24"/>
+          <w:szCs w:val="24"/>
+          <w:lang w:val="en-US"/>
+        </w:rPr>
+        <w:t>)</w:t>
+      </w:r>
+      <w:r>
+        <w:rPr>
+          <w:rFonts w:ascii="Times New Roman" w:hAnsi="Times New Roman" w:cs="Times New Roman"/>
+          <w:b/>
+          <w:sz w:val="24"/>
+          <w:szCs w:val="24"/>
+          <w:lang w:val="en-US"/>
+        </w:rPr>
+        <w:br/>
+      </w:r>
+      <w:r>
+        <w:rPr>
+          <w:rFonts w:ascii="Times New Roman" w:hAnsi="Times New Roman" w:cs="Times New Roman"/>
+          <w:sz w:val="24"/>
+          <w:szCs w:val="24"/>
+          <w:lang w:val="en-US"/>
+        </w:rPr>
+        <w:br/>
+        <w:t>zip(iterable1, iterable2, iterable3, … )</w:t>
+      </w:r>
+      <w:r>
+        <w:rPr>
+          <w:rFonts w:ascii="Times New Roman" w:hAnsi="Times New Roman" w:cs="Times New Roman"/>
+          <w:sz w:val="24"/>
+          <w:szCs w:val="24"/>
+          <w:lang w:val="en-US"/>
+        </w:rPr>
+        <w:br/>
+        <w:t xml:space="preserve">Zip </w:t>
+      </w:r>
+      <w:proofErr w:type="spellStart"/>
+      <w:r>
+        <w:rPr>
+          <w:rFonts w:ascii="Times New Roman" w:hAnsi="Times New Roman" w:cs="Times New Roman"/>
+          <w:sz w:val="24"/>
+          <w:szCs w:val="24"/>
+          <w:lang w:val="en-US"/>
+        </w:rPr>
+        <w:t>conbines</w:t>
+      </w:r>
+      <w:proofErr w:type="spellEnd"/>
+      <w:r>
+        <w:rPr>
+          <w:rFonts w:ascii="Times New Roman" w:hAnsi="Times New Roman" w:cs="Times New Roman"/>
+          <w:sz w:val="24"/>
+          <w:szCs w:val="24"/>
+          <w:lang w:val="en-US"/>
+        </w:rPr>
+        <w:t xml:space="preserve"> all the </w:t>
+      </w:r>
+      <w:proofErr w:type="spellStart"/>
+      <w:r>
+        <w:rPr>
+          <w:rFonts w:ascii="Times New Roman" w:hAnsi="Times New Roman" w:cs="Times New Roman"/>
+          <w:sz w:val="24"/>
+          <w:szCs w:val="24"/>
+          <w:lang w:val="en-US"/>
+        </w:rPr>
+        <w:t>iterables</w:t>
+      </w:r>
+      <w:proofErr w:type="spellEnd"/>
+      <w:r>
+        <w:rPr>
+          <w:rFonts w:ascii="Times New Roman" w:hAnsi="Times New Roman" w:cs="Times New Roman"/>
+          <w:sz w:val="24"/>
+          <w:szCs w:val="24"/>
+          <w:lang w:val="en-US"/>
+        </w:rPr>
+        <w:t xml:space="preserve"> item by item. Result will contain </w:t>
+      </w:r>
+      <w:r>
+        <w:rPr>
+          <w:rFonts w:ascii="Times New Roman" w:hAnsi="Times New Roman" w:cs="Times New Roman"/>
+          <w:sz w:val="24"/>
+          <w:szCs w:val="24"/>
+          <w:lang w:val="en-US"/>
+        </w:rPr>
+        <w:t xml:space="preserve">the length of </w:t>
+      </w:r>
+      <w:proofErr w:type="spellStart"/>
+      <w:r>
+        <w:rPr>
+          <w:rFonts w:ascii="Times New Roman" w:hAnsi="Times New Roman" w:cs="Times New Roman"/>
+          <w:sz w:val="24"/>
+          <w:szCs w:val="24"/>
+          <w:lang w:val="en-US"/>
+        </w:rPr>
+        <w:t>iterable</w:t>
+      </w:r>
+      <w:proofErr w:type="spellEnd"/>
+      <w:r>
+        <w:rPr>
+          <w:rFonts w:ascii="Times New Roman" w:hAnsi="Times New Roman" w:cs="Times New Roman"/>
+          <w:sz w:val="24"/>
+          <w:szCs w:val="24"/>
+          <w:lang w:val="en-US"/>
+        </w:rPr>
+        <w:t xml:space="preserve"> having least items. Zip</w:t>
+      </w:r>
+      <w:r>
+        <w:rPr>
+          <w:rFonts w:ascii="Times New Roman" w:hAnsi="Times New Roman" w:cs="Times New Roman"/>
+          <w:sz w:val="24"/>
+          <w:szCs w:val="24"/>
+          <w:lang w:val="en-US"/>
+        </w:rPr>
+        <w:t xml:space="preserve"> ignores the remaining items in </w:t>
+      </w:r>
+      <w:proofErr w:type="spellStart"/>
+      <w:r>
+        <w:rPr>
+          <w:rFonts w:ascii="Times New Roman" w:hAnsi="Times New Roman" w:cs="Times New Roman"/>
+          <w:sz w:val="24"/>
+          <w:szCs w:val="24"/>
+          <w:lang w:val="en-US"/>
+        </w:rPr>
+        <w:t>iterables</w:t>
+      </w:r>
+      <w:proofErr w:type="spellEnd"/>
+      <w:r>
+        <w:rPr>
+          <w:rFonts w:ascii="Times New Roman" w:hAnsi="Times New Roman" w:cs="Times New Roman"/>
+          <w:sz w:val="24"/>
+          <w:szCs w:val="24"/>
+          <w:lang w:val="en-US"/>
+        </w:rPr>
+        <w:t>.</w:t>
+      </w:r>
+      <w:r>
+        <w:rPr>
+          <w:rFonts w:ascii="Times New Roman" w:hAnsi="Times New Roman" w:cs="Times New Roman"/>
+          <w:b/>
+          <w:sz w:val="24"/>
+          <w:szCs w:val="24"/>
+          <w:lang w:val="en-US"/>
+        </w:rPr>
+        <w:br/>
+      </w:r>
+      <w:r>
+        <w:rPr>
+          <w:rFonts w:ascii="Times New Roman" w:hAnsi="Times New Roman" w:cs="Times New Roman"/>
+          <w:sz w:val="24"/>
+          <w:szCs w:val="24"/>
+          <w:lang w:val="en-US"/>
+        </w:rPr>
+        <w:t>Zip</w:t>
+      </w:r>
+      <w:r>
+        <w:rPr>
+          <w:rFonts w:ascii="Times New Roman" w:hAnsi="Times New Roman" w:cs="Times New Roman"/>
+          <w:sz w:val="24"/>
+          <w:szCs w:val="24"/>
+          <w:lang w:val="en-US"/>
+        </w:rPr>
+        <w:t xml:space="preserve"> returns</w:t>
+      </w:r>
+      <w:r>
+        <w:rPr>
+          <w:rFonts w:ascii="Times New Roman" w:hAnsi="Times New Roman" w:cs="Times New Roman"/>
+          <w:sz w:val="24"/>
+          <w:szCs w:val="24"/>
+          <w:lang w:val="en-US"/>
+        </w:rPr>
+        <w:t xml:space="preserve"> a zip</w:t>
+      </w:r>
+      <w:r>
+        <w:rPr>
+          <w:rFonts w:ascii="Times New Roman" w:hAnsi="Times New Roman" w:cs="Times New Roman"/>
+          <w:sz w:val="24"/>
+          <w:szCs w:val="24"/>
+          <w:lang w:val="en-US"/>
+        </w:rPr>
+        <w:t xml:space="preserve"> object which can be converted to a list later.</w:t>
+      </w:r>
+      <w:r>
+        <w:rPr>
+          <w:rFonts w:ascii="Times New Roman" w:hAnsi="Times New Roman" w:cs="Times New Roman"/>
+          <w:sz w:val="24"/>
+          <w:szCs w:val="24"/>
+          <w:lang w:val="en-US"/>
+        </w:rPr>
+        <w:br/>
+        <w:t>Zip</w:t>
+      </w:r>
+      <w:r>
+        <w:rPr>
+          <w:rFonts w:ascii="Times New Roman" w:hAnsi="Times New Roman" w:cs="Times New Roman"/>
+          <w:sz w:val="24"/>
+          <w:szCs w:val="24"/>
+          <w:lang w:val="en-US"/>
+        </w:rPr>
+        <w:t xml:space="preserve"> doesn’t change the </w:t>
+      </w:r>
+      <w:proofErr w:type="spellStart"/>
+      <w:r>
+        <w:rPr>
+          <w:rFonts w:ascii="Times New Roman" w:hAnsi="Times New Roman" w:cs="Times New Roman"/>
+          <w:sz w:val="24"/>
+          <w:szCs w:val="24"/>
+          <w:lang w:val="en-US"/>
+        </w:rPr>
+        <w:t>iterable</w:t>
+      </w:r>
+      <w:proofErr w:type="spellEnd"/>
+      <w:r>
+        <w:rPr>
+          <w:rFonts w:ascii="Times New Roman" w:hAnsi="Times New Roman" w:cs="Times New Roman"/>
+          <w:sz w:val="24"/>
+          <w:szCs w:val="24"/>
+          <w:lang w:val="en-US"/>
+        </w:rPr>
+        <w:t>.</w:t>
+      </w:r>
+      <w:r>
+        <w:rPr>
+          <w:rFonts w:ascii="Times New Roman" w:hAnsi="Times New Roman" w:cs="Times New Roman"/>
+          <w:b/>
+          <w:sz w:val="24"/>
+          <w:szCs w:val="24"/>
+          <w:lang w:val="en-US"/>
+        </w:rPr>
+        <w:br/>
+      </w:r>
+      <w:r>
+        <w:rPr>
+          <w:rFonts w:ascii="Times New Roman" w:hAnsi="Times New Roman" w:cs="Times New Roman"/>
+          <w:b/>
+          <w:sz w:val="24"/>
+          <w:szCs w:val="24"/>
+          <w:lang w:val="en-US"/>
+        </w:rPr>
+        <w:br/>
+      </w:r>
+    </w:p>
+    <w:p>
+      <w:pPr>
+        <w:pStyle w:val="ListParagraph"/>
+        <w:numPr>
+          <w:ilvl w:val="3"/>
+          <w:numId w:val="9"/>
+        </w:numPr>
+        <w:spacing w:line="360" w:lineRule="auto"/>
+        <w:ind w:left="709"/>
+        <w:rPr>
+          <w:rFonts w:ascii="Times New Roman" w:hAnsi="Times New Roman" w:cs="Times New Roman"/>
+          <w:b/>
+          <w:sz w:val="24"/>
+          <w:szCs w:val="24"/>
+          <w:lang w:val="en-US"/>
+        </w:rPr>
+      </w:pPr>
+      <w:proofErr w:type="gramStart"/>
+      <w:r>
+        <w:rPr>
+          <w:rFonts w:ascii="Times New Roman" w:hAnsi="Times New Roman" w:cs="Times New Roman"/>
+          <w:b/>
+          <w:sz w:val="24"/>
+          <w:szCs w:val="24"/>
+          <w:lang w:val="en-US"/>
+        </w:rPr>
+        <w:t>Reduce(</w:t>
+      </w:r>
+      <w:proofErr w:type="gramEnd"/>
+      <w:r>
+        <w:rPr>
+          <w:rFonts w:ascii="Times New Roman" w:hAnsi="Times New Roman" w:cs="Times New Roman"/>
+          <w:b/>
+          <w:sz w:val="24"/>
+          <w:szCs w:val="24"/>
+          <w:lang w:val="en-US"/>
+        </w:rPr>
+        <w:t>)</w:t>
+      </w:r>
+      <w:r>
+        <w:rPr>
+          <w:rFonts w:ascii="Times New Roman" w:hAnsi="Times New Roman" w:cs="Times New Roman"/>
+          <w:b/>
+          <w:sz w:val="24"/>
+          <w:szCs w:val="24"/>
+          <w:lang w:val="en-US"/>
+        </w:rPr>
+        <w:br/>
+      </w:r>
+      <w:r>
+        <w:rPr>
+          <w:rFonts w:ascii="Times New Roman" w:hAnsi="Times New Roman" w:cs="Times New Roman"/>
+          <w:sz w:val="24"/>
+          <w:szCs w:val="24"/>
+          <w:lang w:val="en-US"/>
+        </w:rPr>
+        <w:br/>
+        <w:t xml:space="preserve">Reduce </w:t>
+      </w:r>
+      <w:proofErr w:type="spellStart"/>
+      <w:r>
+        <w:rPr>
+          <w:rFonts w:ascii="Times New Roman" w:hAnsi="Times New Roman" w:cs="Times New Roman"/>
+          <w:sz w:val="24"/>
+          <w:szCs w:val="24"/>
+          <w:lang w:val="en-US"/>
+        </w:rPr>
+        <w:t>recides</w:t>
+      </w:r>
+      <w:proofErr w:type="spellEnd"/>
+      <w:r>
+        <w:rPr>
+          <w:rFonts w:ascii="Times New Roman" w:hAnsi="Times New Roman" w:cs="Times New Roman"/>
+          <w:sz w:val="24"/>
+          <w:szCs w:val="24"/>
+          <w:lang w:val="en-US"/>
+        </w:rPr>
+        <w:t xml:space="preserve"> in </w:t>
+      </w:r>
+      <w:proofErr w:type="spellStart"/>
+      <w:r>
+        <w:rPr>
+          <w:rFonts w:ascii="Times New Roman" w:hAnsi="Times New Roman" w:cs="Times New Roman"/>
+          <w:sz w:val="24"/>
+          <w:szCs w:val="24"/>
+          <w:lang w:val="en-US"/>
+        </w:rPr>
+        <w:t>functools</w:t>
+      </w:r>
+      <w:proofErr w:type="spellEnd"/>
+      <w:r>
+        <w:rPr>
+          <w:rFonts w:ascii="Times New Roman" w:hAnsi="Times New Roman" w:cs="Times New Roman"/>
+          <w:sz w:val="24"/>
+          <w:szCs w:val="24"/>
+          <w:lang w:val="en-US"/>
+        </w:rPr>
+        <w:t xml:space="preserve"> package.</w:t>
+      </w:r>
+      <w:r>
+        <w:rPr>
+          <w:rFonts w:ascii="Times New Roman" w:hAnsi="Times New Roman" w:cs="Times New Roman"/>
+          <w:sz w:val="24"/>
+          <w:szCs w:val="24"/>
+          <w:lang w:val="en-US"/>
+        </w:rPr>
+        <w:br/>
+      </w:r>
+      <w:proofErr w:type="gramStart"/>
+      <w:r>
+        <w:rPr>
+          <w:rFonts w:ascii="Courier New" w:hAnsi="Courier New" w:cs="Courier New"/>
+          <w:sz w:val="24"/>
+          <w:szCs w:val="24"/>
+          <w:lang w:val="en-US"/>
+        </w:rPr>
+        <w:t>from</w:t>
+      </w:r>
+      <w:proofErr w:type="gramEnd"/>
+      <w:r>
+        <w:rPr>
+          <w:rFonts w:ascii="Courier New" w:hAnsi="Courier New" w:cs="Courier New"/>
+          <w:sz w:val="24"/>
+          <w:szCs w:val="24"/>
+          <w:lang w:val="en-US"/>
+        </w:rPr>
+        <w:t xml:space="preserve"> </w:t>
+      </w:r>
+      <w:proofErr w:type="spellStart"/>
+      <w:r>
+        <w:rPr>
+          <w:rFonts w:ascii="Courier New" w:hAnsi="Courier New" w:cs="Courier New"/>
+          <w:sz w:val="24"/>
+          <w:szCs w:val="24"/>
+          <w:lang w:val="en-US"/>
+        </w:rPr>
+        <w:t>functools</w:t>
+      </w:r>
+      <w:proofErr w:type="spellEnd"/>
+      <w:r>
+        <w:rPr>
+          <w:rFonts w:ascii="Courier New" w:hAnsi="Courier New" w:cs="Courier New"/>
+          <w:sz w:val="24"/>
+          <w:szCs w:val="24"/>
+          <w:lang w:val="en-US"/>
+        </w:rPr>
+        <w:t xml:space="preserve"> import reduce</w:t>
+      </w:r>
+      <w:r>
+        <w:rPr>
+          <w:rFonts w:ascii="Times New Roman" w:hAnsi="Times New Roman" w:cs="Times New Roman"/>
+          <w:b/>
+          <w:sz w:val="24"/>
+          <w:szCs w:val="24"/>
+          <w:lang w:val="en-US"/>
+        </w:rPr>
+        <w:br/>
+      </w:r>
+      <w:r>
+        <w:rPr>
+          <w:rFonts w:ascii="Courier New" w:hAnsi="Courier New" w:cs="Courier New"/>
+          <w:sz w:val="24"/>
+          <w:szCs w:val="24"/>
+          <w:lang w:val="en-US"/>
+        </w:rPr>
+        <w:t xml:space="preserve">reduce(action, </w:t>
+      </w:r>
+      <w:proofErr w:type="spellStart"/>
+      <w:r>
+        <w:rPr>
+          <w:rFonts w:ascii="Courier New" w:hAnsi="Courier New" w:cs="Courier New"/>
+          <w:sz w:val="24"/>
+          <w:szCs w:val="24"/>
+          <w:lang w:val="en-US"/>
+        </w:rPr>
+        <w:t>iterable</w:t>
+      </w:r>
+      <w:proofErr w:type="spellEnd"/>
+      <w:r>
+        <w:rPr>
+          <w:rFonts w:ascii="Courier New" w:hAnsi="Courier New" w:cs="Courier New"/>
+          <w:sz w:val="24"/>
+          <w:szCs w:val="24"/>
+          <w:lang w:val="en-US"/>
+        </w:rPr>
+        <w:t>, initial value)</w:t>
+      </w:r>
+      <w:r>
+        <w:rPr>
+          <w:rFonts w:ascii="Courier New" w:hAnsi="Courier New" w:cs="Courier New"/>
+          <w:sz w:val="24"/>
+          <w:szCs w:val="24"/>
+          <w:lang w:val="en-US"/>
+        </w:rPr>
+        <w:br/>
+      </w:r>
+      <w:r>
+        <w:rPr>
+          <w:rFonts w:ascii="Times New Roman" w:hAnsi="Times New Roman" w:cs="Times New Roman"/>
+          <w:b/>
+          <w:sz w:val="24"/>
+          <w:szCs w:val="24"/>
+          <w:lang w:val="en-US"/>
+        </w:rPr>
+        <w:br/>
+      </w:r>
+      <w:r>
+        <w:rPr>
+          <w:rFonts w:ascii="Times New Roman" w:hAnsi="Times New Roman" w:cs="Times New Roman"/>
+          <w:sz w:val="24"/>
+          <w:szCs w:val="24"/>
+          <w:lang w:val="en-US"/>
+        </w:rPr>
+        <w:t>Reduce</w:t>
+      </w:r>
+      <w:r>
+        <w:rPr>
+          <w:rFonts w:ascii="Times New Roman" w:hAnsi="Times New Roman" w:cs="Times New Roman"/>
+          <w:sz w:val="24"/>
+          <w:szCs w:val="24"/>
+          <w:lang w:val="en-US"/>
+        </w:rPr>
+        <w:t xml:space="preserve"> returns</w:t>
+      </w:r>
+      <w:r>
+        <w:rPr>
+          <w:rFonts w:ascii="Times New Roman" w:hAnsi="Times New Roman" w:cs="Times New Roman"/>
+          <w:sz w:val="24"/>
+          <w:szCs w:val="24"/>
+          <w:lang w:val="en-US"/>
+        </w:rPr>
+        <w:t xml:space="preserve"> a reduce</w:t>
+      </w:r>
+      <w:r>
+        <w:rPr>
+          <w:rFonts w:ascii="Times New Roman" w:hAnsi="Times New Roman" w:cs="Times New Roman"/>
+          <w:sz w:val="24"/>
+          <w:szCs w:val="24"/>
+          <w:lang w:val="en-US"/>
+        </w:rPr>
+        <w:t xml:space="preserve"> object which can be converted to a list later.</w:t>
+      </w:r>
+      <w:r>
+        <w:rPr>
+          <w:rFonts w:ascii="Times New Roman" w:hAnsi="Times New Roman" w:cs="Times New Roman"/>
+          <w:sz w:val="24"/>
+          <w:szCs w:val="24"/>
+          <w:lang w:val="en-US"/>
+        </w:rPr>
+        <w:br/>
+      </w:r>
+      <w:r>
+        <w:rPr>
+          <w:rFonts w:ascii="Times New Roman" w:hAnsi="Times New Roman" w:cs="Times New Roman"/>
+          <w:sz w:val="24"/>
+          <w:szCs w:val="24"/>
+          <w:lang w:val="en-US"/>
+        </w:rPr>
+        <w:t>Reduce</w:t>
+      </w:r>
+      <w:r>
+        <w:rPr>
+          <w:rFonts w:ascii="Times New Roman" w:hAnsi="Times New Roman" w:cs="Times New Roman"/>
+          <w:sz w:val="24"/>
+          <w:szCs w:val="24"/>
+          <w:lang w:val="en-US"/>
+        </w:rPr>
+        <w:t xml:space="preserve"> doesn’t change the </w:t>
+      </w:r>
+      <w:proofErr w:type="spellStart"/>
+      <w:r>
+        <w:rPr>
+          <w:rFonts w:ascii="Times New Roman" w:hAnsi="Times New Roman" w:cs="Times New Roman"/>
+          <w:sz w:val="24"/>
+          <w:szCs w:val="24"/>
+          <w:lang w:val="en-US"/>
+        </w:rPr>
+        <w:t>iterable</w:t>
+      </w:r>
+      <w:proofErr w:type="spellEnd"/>
+      <w:r>
+        <w:rPr>
+          <w:rFonts w:ascii="Times New Roman" w:hAnsi="Times New Roman" w:cs="Times New Roman"/>
+          <w:sz w:val="24"/>
+          <w:szCs w:val="24"/>
+          <w:lang w:val="en-US"/>
+        </w:rPr>
+        <w:t>.</w:t>
+      </w:r>
+      <w:r>
+        <w:rPr>
+          <w:rFonts w:ascii="Times New Roman" w:hAnsi="Times New Roman" w:cs="Times New Roman"/>
+          <w:b/>
+          <w:sz w:val="24"/>
+          <w:szCs w:val="24"/>
+          <w:lang w:val="en-US"/>
+        </w:rPr>
+        <w:br/>
+      </w:r>
+      <w:r>
+        <w:rPr>
+          <w:rFonts w:ascii="Times New Roman" w:hAnsi="Times New Roman" w:cs="Times New Roman"/>
+          <w:b/>
+          <w:sz w:val="24"/>
+          <w:szCs w:val="24"/>
+          <w:lang w:val="en-US"/>
+        </w:rPr>
+        <w:br/>
+      </w:r>
+    </w:p>
+    <w:p>
+      <w:pPr>
+        <w:pStyle w:val="ListParagraph"/>
+        <w:numPr>
+          <w:ilvl w:val="3"/>
+          <w:numId w:val="9"/>
+        </w:numPr>
+        <w:spacing w:line="360" w:lineRule="auto"/>
+        <w:ind w:left="709"/>
+        <w:rPr>
+          <w:rFonts w:ascii="Courier New" w:hAnsi="Courier New" w:cs="Courier New"/>
+          <w:sz w:val="24"/>
+          <w:szCs w:val="24"/>
+          <w:lang w:val="en-US"/>
+        </w:rPr>
+      </w:pPr>
+      <w:r>
+        <w:rPr>
+          <w:rFonts w:ascii="Times New Roman" w:hAnsi="Times New Roman" w:cs="Times New Roman"/>
+          <w:b/>
+          <w:sz w:val="24"/>
+          <w:szCs w:val="24"/>
+          <w:lang w:val="en-US"/>
+        </w:rPr>
+        <w:t>Exercises map, filter, zip, reduce</w:t>
+      </w:r>
+      <w:r>
+        <w:rPr>
+          <w:rFonts w:ascii="Times New Roman" w:hAnsi="Times New Roman" w:cs="Times New Roman"/>
+          <w:b/>
+          <w:sz w:val="24"/>
+          <w:szCs w:val="24"/>
+          <w:lang w:val="en-US"/>
+        </w:rPr>
+        <w:br/>
+      </w:r>
+      <w:r>
+        <w:rPr>
+          <w:rFonts w:ascii="Times New Roman" w:hAnsi="Times New Roman" w:cs="Times New Roman"/>
+          <w:sz w:val="24"/>
+          <w:szCs w:val="24"/>
+          <w:lang w:val="en-US"/>
+        </w:rPr>
+        <w:br/>
+      </w:r>
+      <w:r>
+        <w:rPr>
+          <w:rFonts w:ascii="Courier New" w:hAnsi="Courier New" w:cs="Courier New"/>
+          <w:sz w:val="24"/>
+          <w:szCs w:val="24"/>
+          <w:lang w:val="en-US"/>
+        </w:rPr>
+        <w:t xml:space="preserve">from </w:t>
+      </w:r>
+      <w:proofErr w:type="spellStart"/>
+      <w:r>
+        <w:rPr>
+          <w:rFonts w:ascii="Courier New" w:hAnsi="Courier New" w:cs="Courier New"/>
+          <w:sz w:val="24"/>
+          <w:szCs w:val="24"/>
+          <w:lang w:val="en-US"/>
+        </w:rPr>
+        <w:t>functools</w:t>
+      </w:r>
+      <w:proofErr w:type="spellEnd"/>
+      <w:r>
+        <w:rPr>
+          <w:rFonts w:ascii="Courier New" w:hAnsi="Courier New" w:cs="Courier New"/>
+          <w:sz w:val="24"/>
+          <w:szCs w:val="24"/>
+          <w:lang w:val="en-US"/>
+        </w:rPr>
+        <w:t xml:space="preserve"> import reduce</w:t>
+      </w:r>
+      <w:r>
+        <w:rPr>
+          <w:rFonts w:ascii="Courier New" w:hAnsi="Courier New" w:cs="Courier New"/>
+          <w:sz w:val="24"/>
+          <w:szCs w:val="24"/>
+          <w:lang w:val="en-US"/>
+        </w:rPr>
+        <w:br/>
+      </w:r>
+      <w:r>
+        <w:rPr>
+          <w:rFonts w:ascii="Courier New" w:hAnsi="Courier New" w:cs="Courier New"/>
+          <w:sz w:val="24"/>
+          <w:szCs w:val="24"/>
+          <w:lang w:val="en-US"/>
+        </w:rPr>
+        <w:t>#1 Capitalize all of the pet names and print the list</w:t>
+      </w:r>
+      <w:r>
+        <w:rPr>
+          <w:rFonts w:ascii="Courier New" w:hAnsi="Courier New" w:cs="Courier New"/>
+          <w:sz w:val="24"/>
+          <w:szCs w:val="24"/>
+          <w:lang w:val="en-US"/>
+        </w:rPr>
+        <w:br/>
+      </w:r>
+      <w:proofErr w:type="spellStart"/>
+      <w:r>
+        <w:rPr>
+          <w:rFonts w:ascii="Courier New" w:hAnsi="Courier New" w:cs="Courier New"/>
+          <w:sz w:val="24"/>
+          <w:szCs w:val="24"/>
+          <w:lang w:val="en-US"/>
+        </w:rPr>
+        <w:t>my_pets</w:t>
+      </w:r>
+      <w:proofErr w:type="spellEnd"/>
+      <w:r>
+        <w:rPr>
+          <w:rFonts w:ascii="Courier New" w:hAnsi="Courier New" w:cs="Courier New"/>
+          <w:sz w:val="24"/>
+          <w:szCs w:val="24"/>
+          <w:lang w:val="en-US"/>
+        </w:rPr>
+        <w:t xml:space="preserve"> = ['</w:t>
+      </w:r>
+      <w:proofErr w:type="spellStart"/>
+      <w:r>
+        <w:rPr>
+          <w:rFonts w:ascii="Courier New" w:hAnsi="Courier New" w:cs="Courier New"/>
+          <w:sz w:val="24"/>
+          <w:szCs w:val="24"/>
+          <w:lang w:val="en-US"/>
+        </w:rPr>
+        <w:t>sisi</w:t>
+      </w:r>
+      <w:proofErr w:type="spellEnd"/>
+      <w:r>
+        <w:rPr>
+          <w:rFonts w:ascii="Courier New" w:hAnsi="Courier New" w:cs="Courier New"/>
+          <w:sz w:val="24"/>
+          <w:szCs w:val="24"/>
+          <w:lang w:val="en-US"/>
+        </w:rPr>
+        <w:t>', '</w:t>
+      </w:r>
+      <w:proofErr w:type="spellStart"/>
+      <w:r>
+        <w:rPr>
+          <w:rFonts w:ascii="Courier New" w:hAnsi="Courier New" w:cs="Courier New"/>
+          <w:sz w:val="24"/>
+          <w:szCs w:val="24"/>
+          <w:lang w:val="en-US"/>
+        </w:rPr>
+        <w:t>bibi</w:t>
+      </w:r>
+      <w:proofErr w:type="spellEnd"/>
+      <w:r>
+        <w:rPr>
+          <w:rFonts w:ascii="Courier New" w:hAnsi="Courier New" w:cs="Courier New"/>
+          <w:sz w:val="24"/>
+          <w:szCs w:val="24"/>
+          <w:lang w:val="en-US"/>
+        </w:rPr>
+        <w:t>', '</w:t>
+      </w:r>
+      <w:proofErr w:type="spellStart"/>
+      <w:r>
+        <w:rPr>
+          <w:rFonts w:ascii="Courier New" w:hAnsi="Courier New" w:cs="Courier New"/>
+          <w:sz w:val="24"/>
+          <w:szCs w:val="24"/>
+          <w:lang w:val="en-US"/>
+        </w:rPr>
+        <w:t>titi</w:t>
+      </w:r>
+      <w:proofErr w:type="spellEnd"/>
+      <w:r>
+        <w:rPr>
+          <w:rFonts w:ascii="Courier New" w:hAnsi="Courier New" w:cs="Courier New"/>
+          <w:sz w:val="24"/>
+          <w:szCs w:val="24"/>
+          <w:lang w:val="en-US"/>
+        </w:rPr>
+        <w:t>', '</w:t>
+      </w:r>
+      <w:proofErr w:type="spellStart"/>
+      <w:r>
+        <w:rPr>
+          <w:rFonts w:ascii="Courier New" w:hAnsi="Courier New" w:cs="Courier New"/>
+          <w:sz w:val="24"/>
+          <w:szCs w:val="24"/>
+          <w:lang w:val="en-US"/>
+        </w:rPr>
+        <w:t>carla</w:t>
+      </w:r>
+      <w:proofErr w:type="spellEnd"/>
+      <w:r>
+        <w:rPr>
+          <w:rFonts w:ascii="Courier New" w:hAnsi="Courier New" w:cs="Courier New"/>
+          <w:sz w:val="24"/>
+          <w:szCs w:val="24"/>
+          <w:lang w:val="en-US"/>
+        </w:rPr>
+        <w:t>']</w:t>
+      </w:r>
+      <w:r>
+        <w:rPr>
+          <w:rFonts w:ascii="Courier New" w:hAnsi="Courier New" w:cs="Courier New"/>
+          <w:sz w:val="24"/>
+          <w:szCs w:val="24"/>
+          <w:lang w:val="en-US"/>
+        </w:rPr>
+        <w:br/>
+      </w:r>
+      <w:r>
+        <w:rPr>
+          <w:rFonts w:ascii="Courier New" w:hAnsi="Courier New" w:cs="Courier New"/>
+          <w:sz w:val="24"/>
+          <w:szCs w:val="24"/>
+          <w:lang w:val="en-US"/>
+        </w:rPr>
+        <w:t>#2 Zip the 2 lists into a list of tuples, but sort the numbers from lowest to highest.</w:t>
+      </w:r>
+      <w:r>
+        <w:rPr>
+          <w:rFonts w:ascii="Courier New" w:hAnsi="Courier New" w:cs="Courier New"/>
+          <w:sz w:val="24"/>
+          <w:szCs w:val="24"/>
+          <w:lang w:val="en-US"/>
+        </w:rPr>
+        <w:br/>
+      </w:r>
+      <w:proofErr w:type="spellStart"/>
+      <w:r>
+        <w:rPr>
+          <w:rFonts w:ascii="Courier New" w:hAnsi="Courier New" w:cs="Courier New"/>
+          <w:sz w:val="24"/>
+          <w:szCs w:val="24"/>
+          <w:lang w:val="en-US"/>
+        </w:rPr>
+        <w:t>my_strings</w:t>
+      </w:r>
+      <w:proofErr w:type="spellEnd"/>
+      <w:r>
+        <w:rPr>
+          <w:rFonts w:ascii="Courier New" w:hAnsi="Courier New" w:cs="Courier New"/>
+          <w:sz w:val="24"/>
+          <w:szCs w:val="24"/>
+          <w:lang w:val="en-US"/>
+        </w:rPr>
+        <w:t xml:space="preserve"> = ['a', 'b', 'c'</w:t>
+      </w:r>
+      <w:proofErr w:type="gramStart"/>
+      <w:r>
+        <w:rPr>
+          <w:rFonts w:ascii="Courier New" w:hAnsi="Courier New" w:cs="Courier New"/>
+          <w:sz w:val="24"/>
+          <w:szCs w:val="24"/>
+          <w:lang w:val="en-US"/>
+        </w:rPr>
+        <w:t>, 'd'</w:t>
+      </w:r>
+      <w:proofErr w:type="gramEnd"/>
+      <w:r>
+        <w:rPr>
+          <w:rFonts w:ascii="Courier New" w:hAnsi="Courier New" w:cs="Courier New"/>
+          <w:sz w:val="24"/>
+          <w:szCs w:val="24"/>
+          <w:lang w:val="en-US"/>
+        </w:rPr>
+        <w:t>, 'e']</w:t>
+      </w:r>
+      <w:r>
+        <w:rPr>
+          <w:rFonts w:ascii="Courier New" w:hAnsi="Courier New" w:cs="Courier New"/>
+          <w:sz w:val="24"/>
+          <w:szCs w:val="24"/>
+          <w:lang w:val="en-US"/>
+        </w:rPr>
+        <w:br/>
+      </w:r>
+      <w:proofErr w:type="spellStart"/>
+      <w:r>
+        <w:rPr>
+          <w:rFonts w:ascii="Courier New" w:hAnsi="Courier New" w:cs="Courier New"/>
+          <w:sz w:val="24"/>
+          <w:szCs w:val="24"/>
+          <w:lang w:val="en-US"/>
+        </w:rPr>
+        <w:t>my_numbers</w:t>
+      </w:r>
+      <w:proofErr w:type="spellEnd"/>
+      <w:r>
+        <w:rPr>
+          <w:rFonts w:ascii="Courier New" w:hAnsi="Courier New" w:cs="Courier New"/>
+          <w:sz w:val="24"/>
+          <w:szCs w:val="24"/>
+          <w:lang w:val="en-US"/>
+        </w:rPr>
+        <w:t xml:space="preserve"> = [5,4,3,2,1]</w:t>
+      </w:r>
+      <w:r>
+        <w:rPr>
+          <w:rFonts w:ascii="Courier New" w:hAnsi="Courier New" w:cs="Courier New"/>
+          <w:sz w:val="24"/>
+          <w:szCs w:val="24"/>
+          <w:lang w:val="en-US"/>
+        </w:rPr>
+        <w:br/>
+      </w:r>
+      <w:r>
+        <w:rPr>
+          <w:rFonts w:ascii="Courier New" w:hAnsi="Courier New" w:cs="Courier New"/>
+          <w:sz w:val="24"/>
+          <w:szCs w:val="24"/>
+          <w:lang w:val="en-US"/>
+        </w:rPr>
+        <w:t>#3 Filter the scores that pass over 50%</w:t>
+      </w:r>
+      <w:r>
+        <w:rPr>
+          <w:rFonts w:ascii="Courier New" w:hAnsi="Courier New" w:cs="Courier New"/>
+          <w:sz w:val="24"/>
+          <w:szCs w:val="24"/>
+          <w:lang w:val="en-US"/>
+        </w:rPr>
+        <w:br/>
+      </w:r>
+      <w:r>
+        <w:rPr>
+          <w:rFonts w:ascii="Courier New" w:hAnsi="Courier New" w:cs="Courier New"/>
+          <w:sz w:val="24"/>
+          <w:szCs w:val="24"/>
+          <w:lang w:val="en-US"/>
+        </w:rPr>
+        <w:t>scores = [73, 20, 65, 19, 76, 100, 88]</w:t>
+      </w:r>
+      <w:r>
+        <w:rPr>
+          <w:rFonts w:ascii="Courier New" w:hAnsi="Courier New" w:cs="Courier New"/>
+          <w:sz w:val="24"/>
+          <w:szCs w:val="24"/>
+          <w:lang w:val="en-US"/>
+        </w:rPr>
+        <w:br/>
+      </w:r>
+      <w:r>
+        <w:rPr>
+          <w:rFonts w:ascii="Courier New" w:hAnsi="Courier New" w:cs="Courier New"/>
+          <w:sz w:val="24"/>
+          <w:szCs w:val="24"/>
+          <w:lang w:val="en-US"/>
+        </w:rPr>
+        <w:t>#4 Combine all of the numbers that are in a list on this file using reduce (</w:t>
+      </w:r>
+      <w:proofErr w:type="spellStart"/>
+      <w:r>
+        <w:rPr>
+          <w:rFonts w:ascii="Courier New" w:hAnsi="Courier New" w:cs="Courier New"/>
+          <w:sz w:val="24"/>
+          <w:szCs w:val="24"/>
+          <w:lang w:val="en-US"/>
+        </w:rPr>
+        <w:t>my_numbers</w:t>
+      </w:r>
+      <w:proofErr w:type="spellEnd"/>
+      <w:r>
+        <w:rPr>
+          <w:rFonts w:ascii="Courier New" w:hAnsi="Courier New" w:cs="Courier New"/>
+          <w:sz w:val="24"/>
+          <w:szCs w:val="24"/>
+          <w:lang w:val="en-US"/>
+        </w:rPr>
+        <w:t xml:space="preserve"> and scores). What is the total?</w:t>
+      </w:r>
+      <w:r>
+        <w:rPr>
+          <w:rFonts w:ascii="Courier New" w:hAnsi="Courier New" w:cs="Courier New"/>
+          <w:sz w:val="24"/>
+          <w:szCs w:val="24"/>
+          <w:lang w:val="en-US"/>
+        </w:rPr>
+        <w:br/>
+      </w:r>
+      <w:r>
+        <w:rPr>
+          <w:rFonts w:ascii="Courier New" w:hAnsi="Courier New" w:cs="Courier New"/>
+          <w:sz w:val="24"/>
+          <w:szCs w:val="24"/>
+          <w:lang w:val="en-US"/>
+        </w:rPr>
+        <w:br w:type="page"/>
+      </w:r>
+    </w:p>
+    <w:p>
+      <w:pPr>
+        <w:pStyle w:val="ListParagraph"/>
+        <w:numPr>
+          <w:ilvl w:val="3"/>
+          <w:numId w:val="9"/>
+        </w:numPr>
+        <w:spacing w:line="360" w:lineRule="auto"/>
+        <w:ind w:left="709"/>
+        <w:rPr>
+          <w:rFonts w:ascii="Times New Roman" w:hAnsi="Times New Roman" w:cs="Times New Roman"/>
+          <w:b/>
+          <w:sz w:val="24"/>
+          <w:szCs w:val="24"/>
+          <w:lang w:val="en-US"/>
+        </w:rPr>
+      </w:pPr>
+      <w:r>
+        <w:rPr>
+          <w:rFonts w:ascii="Times New Roman" w:hAnsi="Times New Roman" w:cs="Times New Roman"/>
+          <w:b/>
+          <w:sz w:val="24"/>
+          <w:szCs w:val="24"/>
+          <w:lang w:val="en-US"/>
+        </w:rPr>
+        <w:lastRenderedPageBreak/>
+        <w:t>Lambda Expressions</w:t>
+      </w:r>
+      <w:r>
+        <w:rPr>
+          <w:rFonts w:ascii="Times New Roman" w:hAnsi="Times New Roman" w:cs="Times New Roman"/>
+          <w:b/>
+          <w:sz w:val="24"/>
+          <w:szCs w:val="24"/>
+          <w:lang w:val="en-US"/>
+        </w:rPr>
+        <w:br/>
+      </w:r>
+      <w:r>
+        <w:rPr>
+          <w:rFonts w:ascii="Times New Roman" w:hAnsi="Times New Roman" w:cs="Times New Roman"/>
+          <w:sz w:val="24"/>
+          <w:szCs w:val="24"/>
+          <w:lang w:val="en-US"/>
+        </w:rPr>
+        <w:br/>
+        <w:t>Lambda expressions are one liner functions which is required only once.</w:t>
+      </w:r>
+      <w:r>
+        <w:rPr>
+          <w:rFonts w:ascii="Times New Roman" w:hAnsi="Times New Roman" w:cs="Times New Roman"/>
+          <w:sz w:val="24"/>
+          <w:szCs w:val="24"/>
+          <w:lang w:val="en-US"/>
+        </w:rPr>
+        <w:br/>
+        <w:t>Lambda expressions are not stored in storage like normal functions.</w:t>
+      </w:r>
+      <w:r>
+        <w:rPr>
+          <w:rFonts w:ascii="Times New Roman" w:hAnsi="Times New Roman" w:cs="Times New Roman"/>
+          <w:sz w:val="24"/>
+          <w:szCs w:val="24"/>
+          <w:lang w:val="en-US"/>
+        </w:rPr>
+        <w:br/>
+        <w:t>In some languages, it is called as anonymous functions.</w:t>
+      </w:r>
+      <w:r>
+        <w:rPr>
+          <w:rFonts w:ascii="Times New Roman" w:hAnsi="Times New Roman" w:cs="Times New Roman"/>
+          <w:sz w:val="24"/>
+          <w:szCs w:val="24"/>
+          <w:lang w:val="en-US"/>
+        </w:rPr>
+        <w:br/>
+      </w:r>
+      <w:r>
+        <w:rPr>
+          <w:rFonts w:ascii="Times New Roman" w:hAnsi="Times New Roman" w:cs="Times New Roman"/>
+          <w:sz w:val="24"/>
+          <w:szCs w:val="24"/>
+          <w:lang w:val="en-US"/>
+        </w:rPr>
+        <w:br/>
+      </w:r>
+      <w:r>
+        <w:rPr>
+          <w:rFonts w:ascii="Courier New" w:hAnsi="Courier New" w:cs="Courier New"/>
+          <w:sz w:val="24"/>
+          <w:szCs w:val="24"/>
+          <w:lang w:val="en-US"/>
+        </w:rPr>
+        <w:t xml:space="preserve">lambda </w:t>
+      </w:r>
+      <w:proofErr w:type="spellStart"/>
+      <w:r>
+        <w:rPr>
+          <w:rFonts w:ascii="Courier New" w:hAnsi="Courier New" w:cs="Courier New"/>
+          <w:sz w:val="24"/>
+          <w:szCs w:val="24"/>
+          <w:lang w:val="en-US"/>
+        </w:rPr>
+        <w:t>param</w:t>
+      </w:r>
+      <w:proofErr w:type="spellEnd"/>
+      <w:r>
+        <w:rPr>
+          <w:rFonts w:ascii="Courier New" w:hAnsi="Courier New" w:cs="Courier New"/>
+          <w:sz w:val="24"/>
+          <w:szCs w:val="24"/>
+          <w:lang w:val="en-US"/>
+        </w:rPr>
+        <w:t>: actions(</w:t>
+      </w:r>
+      <w:proofErr w:type="spellStart"/>
+      <w:r>
+        <w:rPr>
+          <w:rFonts w:ascii="Courier New" w:hAnsi="Courier New" w:cs="Courier New"/>
+          <w:sz w:val="24"/>
+          <w:szCs w:val="24"/>
+          <w:lang w:val="en-US"/>
+        </w:rPr>
+        <w:t>param</w:t>
+      </w:r>
+      <w:proofErr w:type="spellEnd"/>
+      <w:r>
+        <w:rPr>
+          <w:rFonts w:ascii="Courier New" w:hAnsi="Courier New" w:cs="Courier New"/>
+          <w:sz w:val="24"/>
+          <w:szCs w:val="24"/>
+          <w:lang w:val="en-US"/>
+        </w:rPr>
+        <w:t>) conditions</w:t>
+      </w:r>
+      <w:r>
+        <w:rPr>
+          <w:rFonts w:ascii="Courier New" w:hAnsi="Courier New" w:cs="Courier New"/>
+          <w:sz w:val="24"/>
+          <w:szCs w:val="24"/>
+          <w:lang w:val="en-US"/>
+        </w:rPr>
+        <w:br/>
+      </w:r>
+      <w:r>
+        <w:rPr>
+          <w:rFonts w:ascii="Courier New" w:hAnsi="Courier New" w:cs="Courier New"/>
+          <w:sz w:val="24"/>
+          <w:szCs w:val="24"/>
+          <w:lang w:val="en-US"/>
+        </w:rPr>
+        <w:br/>
+      </w:r>
+    </w:p>
+    <w:p>
+      <w:pPr>
+        <w:pStyle w:val="ListParagraph"/>
+        <w:numPr>
+          <w:ilvl w:val="3"/>
+          <w:numId w:val="9"/>
+        </w:numPr>
+        <w:spacing w:line="360" w:lineRule="auto"/>
+        <w:ind w:left="709"/>
+        <w:rPr>
+          <w:rFonts w:ascii="Times New Roman" w:hAnsi="Times New Roman" w:cs="Times New Roman"/>
+          <w:b/>
+          <w:sz w:val="24"/>
+          <w:szCs w:val="24"/>
+          <w:lang w:val="en-US"/>
+        </w:rPr>
+      </w:pPr>
+      <w:r>
+        <w:rPr>
+          <w:rFonts w:ascii="Times New Roman" w:hAnsi="Times New Roman" w:cs="Times New Roman"/>
+          <w:b/>
+          <w:sz w:val="24"/>
+          <w:szCs w:val="24"/>
+          <w:lang w:val="en-US"/>
+        </w:rPr>
+        <w:t>Exercise Lambda Expressions</w:t>
+      </w:r>
+      <w:r>
+        <w:rPr>
+          <w:rFonts w:ascii="Times New Roman" w:hAnsi="Times New Roman" w:cs="Times New Roman"/>
+          <w:b/>
+          <w:sz w:val="24"/>
+          <w:szCs w:val="24"/>
+          <w:lang w:val="en-US"/>
+        </w:rPr>
+        <w:br/>
+      </w:r>
+      <w:r>
+        <w:rPr>
+          <w:rFonts w:ascii="Times New Roman" w:hAnsi="Times New Roman" w:cs="Times New Roman"/>
+          <w:b/>
+          <w:sz w:val="24"/>
+          <w:szCs w:val="24"/>
+          <w:lang w:val="en-US"/>
+        </w:rPr>
+        <w:br/>
+      </w:r>
+      <w:r>
+        <w:rPr>
+          <w:rFonts w:ascii="Times New Roman" w:hAnsi="Times New Roman" w:cs="Times New Roman"/>
+          <w:sz w:val="24"/>
+          <w:szCs w:val="24"/>
+          <w:lang w:val="en-US"/>
+        </w:rPr>
+        <w:t># Create a lambda expression which will square the list items.</w:t>
+      </w:r>
+      <w:r>
+        <w:rPr>
+          <w:rFonts w:ascii="Times New Roman" w:hAnsi="Times New Roman" w:cs="Times New Roman"/>
+          <w:sz w:val="24"/>
+          <w:szCs w:val="24"/>
+          <w:lang w:val="en-US"/>
+        </w:rPr>
+        <w:br/>
+      </w:r>
+      <w:proofErr w:type="spellStart"/>
+      <w:r>
+        <w:rPr>
+          <w:rFonts w:ascii="Courier New" w:hAnsi="Courier New" w:cs="Courier New"/>
+          <w:sz w:val="24"/>
+          <w:szCs w:val="24"/>
+          <w:lang w:val="en-US"/>
+        </w:rPr>
+        <w:t>my_list</w:t>
+      </w:r>
+      <w:proofErr w:type="spellEnd"/>
+      <w:r>
+        <w:rPr>
+          <w:rFonts w:ascii="Courier New" w:hAnsi="Courier New" w:cs="Courier New"/>
+          <w:sz w:val="24"/>
+          <w:szCs w:val="24"/>
+          <w:lang w:val="en-US"/>
+        </w:rPr>
+        <w:t xml:space="preserve"> = [5, 4, 3</w:t>
+      </w:r>
+      <w:proofErr w:type="gramStart"/>
+      <w:r>
+        <w:rPr>
+          <w:rFonts w:ascii="Courier New" w:hAnsi="Courier New" w:cs="Courier New"/>
+          <w:sz w:val="24"/>
+          <w:szCs w:val="24"/>
+          <w:lang w:val="en-US"/>
+        </w:rPr>
+        <w:t>]</w:t>
+      </w:r>
+      <w:proofErr w:type="gramEnd"/>
+      <w:r>
+        <w:rPr>
+          <w:rFonts w:ascii="Times New Roman" w:hAnsi="Times New Roman" w:cs="Times New Roman"/>
+          <w:sz w:val="24"/>
+          <w:szCs w:val="24"/>
+          <w:lang w:val="en-US"/>
+        </w:rPr>
+        <w:br/>
+        <w:t># Sort the list based on second item in tuple of a list.</w:t>
+      </w:r>
+      <w:r>
+        <w:rPr>
+          <w:rFonts w:ascii="Times New Roman" w:hAnsi="Times New Roman" w:cs="Times New Roman"/>
+          <w:sz w:val="24"/>
+          <w:szCs w:val="24"/>
+          <w:lang w:val="en-US"/>
+        </w:rPr>
+        <w:br/>
+      </w:r>
+      <w:r>
+        <w:rPr>
+          <w:rFonts w:ascii="Courier New" w:hAnsi="Courier New" w:cs="Courier New"/>
+          <w:sz w:val="24"/>
+          <w:szCs w:val="24"/>
+          <w:lang w:val="en-US"/>
+        </w:rPr>
+        <w:t>a = [(0, 2), (4, 3) (10, -1), (9, 9)]</w:t>
+      </w:r>
+      <w:r>
+        <w:rPr>
+          <w:rFonts w:ascii="Times New Roman" w:hAnsi="Times New Roman" w:cs="Times New Roman"/>
+          <w:sz w:val="24"/>
+          <w:szCs w:val="24"/>
+          <w:lang w:val="en-US"/>
+        </w:rPr>
+        <w:br/>
+      </w:r>
+      <w:r>
+        <w:rPr>
+          <w:rFonts w:ascii="Times New Roman" w:hAnsi="Times New Roman" w:cs="Times New Roman"/>
+          <w:b/>
+          <w:sz w:val="24"/>
+          <w:szCs w:val="24"/>
+          <w:lang w:val="en-US"/>
+        </w:rPr>
+        <w:br/>
+      </w:r>
+    </w:p>
+    <w:p>
+      <w:pPr>
+        <w:pStyle w:val="ListParagraph"/>
+        <w:numPr>
+          <w:ilvl w:val="3"/>
+          <w:numId w:val="9"/>
+        </w:numPr>
+        <w:spacing w:line="360" w:lineRule="auto"/>
+        <w:ind w:left="709"/>
+        <w:rPr>
+          <w:rFonts w:ascii="Times New Roman" w:hAnsi="Times New Roman" w:cs="Times New Roman"/>
+          <w:b/>
+          <w:sz w:val="24"/>
+          <w:szCs w:val="24"/>
+          <w:lang w:val="en-US"/>
+        </w:rPr>
+      </w:pPr>
+      <w:r>
+        <w:rPr>
+          <w:rFonts w:ascii="Times New Roman" w:hAnsi="Times New Roman" w:cs="Times New Roman"/>
+          <w:b/>
+          <w:sz w:val="24"/>
+          <w:szCs w:val="24"/>
+          <w:lang w:val="en-US"/>
+        </w:rPr>
+        <w:t>List Comprehen</w:t>
+      </w:r>
+      <w:r>
+        <w:rPr>
+          <w:rFonts w:ascii="Times New Roman" w:hAnsi="Times New Roman" w:cs="Times New Roman"/>
+          <w:b/>
+          <w:sz w:val="24"/>
+          <w:szCs w:val="24"/>
+          <w:lang w:val="en-US"/>
+        </w:rPr>
+        <w:t>sions</w:t>
+      </w:r>
+      <w:r>
+        <w:rPr>
+          <w:rFonts w:ascii="Times New Roman" w:hAnsi="Times New Roman" w:cs="Times New Roman"/>
+          <w:sz w:val="24"/>
+          <w:szCs w:val="24"/>
+          <w:lang w:val="en-US"/>
+        </w:rPr>
+        <w:br/>
+      </w:r>
+      <w:r>
+        <w:rPr>
+          <w:rFonts w:ascii="Times New Roman" w:hAnsi="Times New Roman" w:cs="Times New Roman"/>
+          <w:sz w:val="24"/>
+          <w:szCs w:val="24"/>
+          <w:lang w:val="en-US"/>
+        </w:rPr>
+        <w:br/>
+      </w:r>
+      <w:r>
+        <w:rPr>
+          <w:rFonts w:ascii="Courier New" w:hAnsi="Courier New" w:cs="Courier New"/>
+          <w:sz w:val="24"/>
+          <w:szCs w:val="24"/>
+          <w:lang w:val="en-US"/>
+        </w:rPr>
+        <w:t>[</w:t>
+      </w:r>
+      <w:proofErr w:type="spellStart"/>
+      <w:r>
+        <w:rPr>
+          <w:rFonts w:ascii="Courier New" w:hAnsi="Courier New" w:cs="Courier New"/>
+          <w:sz w:val="24"/>
+          <w:szCs w:val="24"/>
+          <w:lang w:val="en-US"/>
+        </w:rPr>
+        <w:t>param</w:t>
+      </w:r>
+      <w:proofErr w:type="spellEnd"/>
+      <w:r>
+        <w:rPr>
+          <w:rFonts w:ascii="Courier New" w:hAnsi="Courier New" w:cs="Courier New"/>
+          <w:sz w:val="24"/>
+          <w:szCs w:val="24"/>
+          <w:lang w:val="en-US"/>
+        </w:rPr>
+        <w:t xml:space="preserve"> for </w:t>
+      </w:r>
+      <w:proofErr w:type="spellStart"/>
+      <w:r>
+        <w:rPr>
+          <w:rFonts w:ascii="Courier New" w:hAnsi="Courier New" w:cs="Courier New"/>
+          <w:sz w:val="24"/>
+          <w:szCs w:val="24"/>
+          <w:lang w:val="en-US"/>
+        </w:rPr>
+        <w:t>param</w:t>
+      </w:r>
+      <w:proofErr w:type="spellEnd"/>
+      <w:r>
+        <w:rPr>
+          <w:rFonts w:ascii="Courier New" w:hAnsi="Courier New" w:cs="Courier New"/>
+          <w:sz w:val="24"/>
+          <w:szCs w:val="24"/>
+          <w:lang w:val="en-US"/>
+        </w:rPr>
+        <w:t xml:space="preserve"> in </w:t>
+      </w:r>
+      <w:proofErr w:type="spellStart"/>
+      <w:r>
+        <w:rPr>
+          <w:rFonts w:ascii="Courier New" w:hAnsi="Courier New" w:cs="Courier New"/>
+          <w:sz w:val="24"/>
+          <w:szCs w:val="24"/>
+          <w:lang w:val="en-US"/>
+        </w:rPr>
+        <w:t>iterable</w:t>
+      </w:r>
+      <w:proofErr w:type="spellEnd"/>
+      <w:r>
+        <w:rPr>
+          <w:rFonts w:ascii="Courier New" w:hAnsi="Courier New" w:cs="Courier New"/>
+          <w:sz w:val="24"/>
+          <w:szCs w:val="24"/>
+          <w:lang w:val="en-US"/>
+        </w:rPr>
+        <w:t xml:space="preserve"> conditions]</w:t>
+      </w:r>
+      <w:r>
+        <w:rPr>
+          <w:rFonts w:ascii="Courier New" w:hAnsi="Courier New" w:cs="Courier New"/>
+          <w:sz w:val="24"/>
+          <w:szCs w:val="24"/>
+          <w:lang w:val="en-US"/>
+        </w:rPr>
+        <w:br/>
+      </w:r>
+      <w:r>
+        <w:rPr>
+          <w:rFonts w:ascii="Times New Roman" w:hAnsi="Times New Roman" w:cs="Times New Roman"/>
+          <w:b/>
+          <w:sz w:val="24"/>
+          <w:szCs w:val="24"/>
+          <w:lang w:val="en-US"/>
+        </w:rPr>
+        <w:br/>
+      </w:r>
+    </w:p>
+    <w:p>
+      <w:pPr>
+        <w:pStyle w:val="ListParagraph"/>
+        <w:numPr>
+          <w:ilvl w:val="3"/>
+          <w:numId w:val="9"/>
+        </w:numPr>
+        <w:spacing w:line="360" w:lineRule="auto"/>
+        <w:ind w:left="709"/>
+        <w:rPr>
+          <w:rFonts w:ascii="Times New Roman" w:hAnsi="Times New Roman" w:cs="Times New Roman"/>
+          <w:b/>
+          <w:sz w:val="24"/>
+          <w:szCs w:val="24"/>
+          <w:lang w:val="en-US"/>
+        </w:rPr>
+      </w:pPr>
+      <w:r>
+        <w:rPr>
+          <w:rFonts w:ascii="Times New Roman" w:hAnsi="Times New Roman" w:cs="Times New Roman"/>
+          <w:b/>
+          <w:sz w:val="24"/>
+          <w:szCs w:val="24"/>
+          <w:lang w:val="en-US"/>
+        </w:rPr>
+        <w:t>Set and Dictionary Comprehension</w:t>
+      </w:r>
+      <w:r>
+        <w:rPr>
+          <w:rFonts w:ascii="Times New Roman" w:hAnsi="Times New Roman" w:cs="Times New Roman"/>
+          <w:b/>
+          <w:sz w:val="24"/>
+          <w:szCs w:val="24"/>
+          <w:lang w:val="en-US"/>
+        </w:rPr>
+        <w:br/>
+      </w:r>
+      <w:r>
+        <w:rPr>
+          <w:rFonts w:ascii="Times New Roman" w:hAnsi="Times New Roman" w:cs="Times New Roman"/>
+          <w:sz w:val="24"/>
+          <w:szCs w:val="24"/>
+          <w:lang w:val="en-US"/>
+        </w:rPr>
+        <w:br/>
+      </w:r>
+      <w:r>
+        <w:rPr>
+          <w:rFonts w:ascii="Courier New" w:hAnsi="Courier New" w:cs="Courier New"/>
+          <w:sz w:val="24"/>
+          <w:szCs w:val="24"/>
+          <w:lang w:val="en-US"/>
+        </w:rPr>
+        <w:t>{</w:t>
+      </w:r>
+      <w:proofErr w:type="spellStart"/>
+      <w:r>
+        <w:rPr>
+          <w:rFonts w:ascii="Courier New" w:hAnsi="Courier New" w:cs="Courier New"/>
+          <w:sz w:val="24"/>
+          <w:szCs w:val="24"/>
+          <w:lang w:val="en-US"/>
+        </w:rPr>
+        <w:t>param</w:t>
+      </w:r>
+      <w:proofErr w:type="spellEnd"/>
+      <w:r>
+        <w:rPr>
+          <w:rFonts w:ascii="Courier New" w:hAnsi="Courier New" w:cs="Courier New"/>
+          <w:sz w:val="24"/>
+          <w:szCs w:val="24"/>
+          <w:lang w:val="en-US"/>
+        </w:rPr>
+        <w:t xml:space="preserve"> for </w:t>
+      </w:r>
+      <w:proofErr w:type="spellStart"/>
+      <w:r>
+        <w:rPr>
+          <w:rFonts w:ascii="Courier New" w:hAnsi="Courier New" w:cs="Courier New"/>
+          <w:sz w:val="24"/>
+          <w:szCs w:val="24"/>
+          <w:lang w:val="en-US"/>
+        </w:rPr>
+        <w:t>param</w:t>
+      </w:r>
+      <w:proofErr w:type="spellEnd"/>
+      <w:r>
+        <w:rPr>
+          <w:rFonts w:ascii="Courier New" w:hAnsi="Courier New" w:cs="Courier New"/>
+          <w:sz w:val="24"/>
+          <w:szCs w:val="24"/>
+          <w:lang w:val="en-US"/>
+        </w:rPr>
+        <w:t xml:space="preserve"> in </w:t>
+      </w:r>
+      <w:proofErr w:type="spellStart"/>
+      <w:r>
+        <w:rPr>
+          <w:rFonts w:ascii="Courier New" w:hAnsi="Courier New" w:cs="Courier New"/>
+          <w:sz w:val="24"/>
+          <w:szCs w:val="24"/>
+          <w:lang w:val="en-US"/>
+        </w:rPr>
+        <w:t>iterable</w:t>
+      </w:r>
+      <w:proofErr w:type="spellEnd"/>
+      <w:r>
+        <w:rPr>
+          <w:rFonts w:ascii="Courier New" w:hAnsi="Courier New" w:cs="Courier New"/>
+          <w:sz w:val="24"/>
+          <w:szCs w:val="24"/>
+          <w:lang w:val="en-US"/>
+        </w:rPr>
+        <w:t xml:space="preserve"> conditions}</w:t>
+      </w:r>
+      <w:r>
+        <w:rPr>
+          <w:rFonts w:ascii="Courier New" w:hAnsi="Courier New" w:cs="Courier New"/>
+          <w:sz w:val="24"/>
+          <w:szCs w:val="24"/>
+          <w:lang w:val="en-US"/>
+        </w:rPr>
+        <w:br/>
+      </w:r>
+      <w:r>
+        <w:rPr>
+          <w:rFonts w:ascii="Courier New" w:hAnsi="Courier New" w:cs="Courier New"/>
+          <w:sz w:val="24"/>
+          <w:szCs w:val="24"/>
+          <w:lang w:val="en-US"/>
+        </w:rPr>
+        <w:t>{</w:t>
+      </w:r>
+      <w:proofErr w:type="spellStart"/>
+      <w:r>
+        <w:rPr>
+          <w:rFonts w:ascii="Courier New" w:hAnsi="Courier New" w:cs="Courier New"/>
+          <w:sz w:val="24"/>
+          <w:szCs w:val="24"/>
+          <w:lang w:val="en-US"/>
+        </w:rPr>
+        <w:t>key:value</w:t>
+      </w:r>
+      <w:proofErr w:type="spellEnd"/>
+      <w:r>
+        <w:rPr>
+          <w:rFonts w:ascii="Courier New" w:hAnsi="Courier New" w:cs="Courier New"/>
+          <w:sz w:val="24"/>
+          <w:szCs w:val="24"/>
+          <w:lang w:val="en-US"/>
+        </w:rPr>
+        <w:t xml:space="preserve"> for </w:t>
+      </w:r>
+      <w:proofErr w:type="spellStart"/>
+      <w:r>
+        <w:rPr>
+          <w:rFonts w:ascii="Courier New" w:hAnsi="Courier New" w:cs="Courier New"/>
+          <w:sz w:val="24"/>
+          <w:szCs w:val="24"/>
+          <w:lang w:val="en-US"/>
+        </w:rPr>
+        <w:t>key,value</w:t>
+      </w:r>
+      <w:proofErr w:type="spellEnd"/>
+      <w:r>
+        <w:rPr>
+          <w:rFonts w:ascii="Courier New" w:hAnsi="Courier New" w:cs="Courier New"/>
+          <w:sz w:val="24"/>
+          <w:szCs w:val="24"/>
+          <w:lang w:val="en-US"/>
+        </w:rPr>
+        <w:t xml:space="preserve"> in </w:t>
+      </w:r>
+      <w:proofErr w:type="spellStart"/>
+      <w:r>
+        <w:rPr>
+          <w:rFonts w:ascii="Courier New" w:hAnsi="Courier New" w:cs="Courier New"/>
+          <w:sz w:val="24"/>
+          <w:szCs w:val="24"/>
+          <w:lang w:val="en-US"/>
+        </w:rPr>
+        <w:t>iterable</w:t>
+      </w:r>
+      <w:proofErr w:type="spellEnd"/>
+      <w:r>
+        <w:rPr>
+          <w:rFonts w:ascii="Courier New" w:hAnsi="Courier New" w:cs="Courier New"/>
+          <w:sz w:val="24"/>
+          <w:szCs w:val="24"/>
+          <w:lang w:val="en-US"/>
+        </w:rPr>
+        <w:t xml:space="preserve"> conditions}</w:t>
+      </w:r>
+      <w:r>
+        <w:rPr>
+          <w:rFonts w:ascii="Courier New" w:hAnsi="Courier New" w:cs="Courier New"/>
+          <w:b/>
+          <w:sz w:val="24"/>
+          <w:szCs w:val="24"/>
+          <w:lang w:val="en-US"/>
+        </w:rPr>
+        <w:br/>
+      </w:r>
+      <w:r>
+        <w:rPr>
+          <w:rFonts w:ascii="Times New Roman" w:hAnsi="Times New Roman" w:cs="Times New Roman"/>
+          <w:b/>
+          <w:sz w:val="24"/>
+          <w:szCs w:val="24"/>
+          <w:lang w:val="en-US"/>
+        </w:rPr>
+        <w:br/>
+      </w:r>
+    </w:p>
+    <w:p>
+      <w:pPr>
+        <w:spacing w:line="259" w:lineRule="auto"/>
+        <w:rPr>
+          <w:rFonts w:ascii="Times New Roman" w:hAnsi="Times New Roman" w:cs="Times New Roman"/>
+          <w:b/>
+          <w:sz w:val="24"/>
+          <w:szCs w:val="24"/>
+          <w:lang w:val="en-US"/>
+        </w:rPr>
+      </w:pPr>
+      <w:r>
+        <w:rPr>
+          <w:rFonts w:ascii="Times New Roman" w:hAnsi="Times New Roman" w:cs="Times New Roman"/>
+          <w:b/>
+          <w:sz w:val="24"/>
+          <w:szCs w:val="24"/>
+          <w:lang w:val="en-US"/>
+        </w:rPr>
+        <w:br w:type="page"/>
+      </w:r>
+    </w:p>
+    <w:p>
+      <w:pPr>
+        <w:pStyle w:val="ListParagraph"/>
+        <w:numPr>
+          <w:ilvl w:val="3"/>
+          <w:numId w:val="9"/>
+        </w:numPr>
+        <w:spacing w:line="360" w:lineRule="auto"/>
+        <w:ind w:left="709"/>
+        <w:rPr>
+          <w:rFonts w:ascii="Times New Roman" w:hAnsi="Times New Roman" w:cs="Times New Roman"/>
+          <w:sz w:val="24"/>
+          <w:szCs w:val="24"/>
+          <w:lang w:val="en-US"/>
+        </w:rPr>
+      </w:pPr>
+      <w:r>
+        <w:rPr>
+          <w:rFonts w:ascii="Times New Roman" w:hAnsi="Times New Roman" w:cs="Times New Roman"/>
+          <w:b/>
+          <w:sz w:val="24"/>
+          <w:szCs w:val="24"/>
+          <w:lang w:val="en-US"/>
+        </w:rPr>
+        <w:lastRenderedPageBreak/>
+        <w:t>Exercise Comprehensions</w:t>
+      </w:r>
+      <w:r>
+        <w:rPr>
+          <w:rFonts w:ascii="Times New Roman" w:hAnsi="Times New Roman" w:cs="Times New Roman"/>
+          <w:b/>
+          <w:sz w:val="24"/>
+          <w:szCs w:val="24"/>
+          <w:lang w:val="en-US"/>
+        </w:rPr>
+        <w:br/>
+      </w:r>
+      <w:r>
+        <w:rPr>
+          <w:rFonts w:ascii="Times New Roman" w:hAnsi="Times New Roman" w:cs="Times New Roman"/>
+          <w:b/>
+          <w:sz w:val="24"/>
+          <w:szCs w:val="24"/>
+          <w:lang w:val="en-US"/>
+        </w:rPr>
+        <w:br/>
+      </w:r>
+      <w:proofErr w:type="spellStart"/>
+      <w:r>
+        <w:rPr>
+          <w:rFonts w:ascii="Courier New" w:hAnsi="Courier New" w:cs="Courier New"/>
+          <w:sz w:val="24"/>
+          <w:szCs w:val="24"/>
+          <w:lang w:val="en-US"/>
+        </w:rPr>
+        <w:t>some_list</w:t>
+      </w:r>
+      <w:proofErr w:type="spellEnd"/>
+      <w:r>
+        <w:rPr>
+          <w:rFonts w:ascii="Courier New" w:hAnsi="Courier New" w:cs="Courier New"/>
+          <w:sz w:val="24"/>
+          <w:szCs w:val="24"/>
+          <w:lang w:val="en-US"/>
+        </w:rPr>
+        <w:t xml:space="preserve"> = ['a', 'b', 'c', 'b'</w:t>
+      </w:r>
+      <w:proofErr w:type="gramStart"/>
+      <w:r>
+        <w:rPr>
+          <w:rFonts w:ascii="Courier New" w:hAnsi="Courier New" w:cs="Courier New"/>
+          <w:sz w:val="24"/>
+          <w:szCs w:val="24"/>
+          <w:lang w:val="en-US"/>
+        </w:rPr>
+        <w:t>, 'd'</w:t>
+      </w:r>
+      <w:proofErr w:type="gramEnd"/>
+      <w:r>
+        <w:rPr>
+          <w:rFonts w:ascii="Courier New" w:hAnsi="Courier New" w:cs="Courier New"/>
+          <w:sz w:val="24"/>
+          <w:szCs w:val="24"/>
+          <w:lang w:val="en-US"/>
+        </w:rPr>
+        <w:t>, 'm', 'n', 'n']</w:t>
+      </w:r>
+      <w:r>
+        <w:rPr>
+          <w:rFonts w:ascii="Courier New" w:hAnsi="Courier New" w:cs="Courier New"/>
+          <w:sz w:val="24"/>
+          <w:szCs w:val="24"/>
+          <w:lang w:val="en-US"/>
+        </w:rPr>
+        <w:br/>
+      </w:r>
+      <w:r>
+        <w:rPr>
+          <w:rFonts w:ascii="Times New Roman" w:hAnsi="Times New Roman" w:cs="Times New Roman"/>
+          <w:sz w:val="24"/>
+          <w:szCs w:val="24"/>
+          <w:lang w:val="en-US"/>
+        </w:rPr>
+        <w:t># Return a list of duplicates in the given list.</w:t>
+      </w:r>
+      <w:r>
+        <w:rPr>
+          <w:rFonts w:ascii="Times New Roman" w:hAnsi="Times New Roman" w:cs="Times New Roman"/>
+          <w:sz w:val="24"/>
+          <w:szCs w:val="24"/>
+          <w:lang w:val="en-US"/>
+        </w:rPr>
+        <w:br/>
+      </w:r>
+      <w:r>
+        <w:rPr>
+          <w:rFonts w:ascii="Times New Roman" w:hAnsi="Times New Roman" w:cs="Times New Roman"/>
+          <w:sz w:val="24"/>
+          <w:szCs w:val="24"/>
+          <w:lang w:val="en-US"/>
+        </w:rPr>
+        <w:br/>
+      </w:r>
+    </w:p>
+    <w:p>
+      <w:pPr>
+        <w:pStyle w:val="ListParagraph"/>
+        <w:numPr>
+          <w:ilvl w:val="3"/>
+          <w:numId w:val="9"/>
+        </w:numPr>
+        <w:spacing w:line="360" w:lineRule="auto"/>
+        <w:ind w:left="709"/>
+        <w:rPr>
+          <w:rFonts w:ascii="Times New Roman" w:hAnsi="Times New Roman" w:cs="Times New Roman"/>
+          <w:sz w:val="24"/>
+          <w:szCs w:val="24"/>
+          <w:lang w:val="en-US"/>
+        </w:rPr>
+      </w:pPr>
+      <w:r>
+        <w:rPr>
+          <w:rFonts w:ascii="Times New Roman" w:hAnsi="Times New Roman" w:cs="Times New Roman"/>
+          <w:b/>
+          <w:sz w:val="24"/>
+          <w:szCs w:val="24"/>
+          <w:lang w:val="en-US"/>
+        </w:rPr>
+        <w:t>We Still Have More To Go!</w:t>
+      </w:r>
+      <w:r>
+        <w:rPr>
+          <w:rFonts w:ascii="Times New Roman" w:hAnsi="Times New Roman" w:cs="Times New Roman"/>
+          <w:b/>
+          <w:sz w:val="24"/>
+          <w:szCs w:val="24"/>
+          <w:lang w:val="en-US"/>
+        </w:rPr>
+        <w:br/>
+      </w:r>
+      <w:r>
+        <w:rPr>
+          <w:rFonts w:ascii="Times New Roman" w:hAnsi="Times New Roman" w:cs="Times New Roman"/>
+          <w:b/>
+          <w:sz w:val="24"/>
+          <w:szCs w:val="24"/>
+          <w:lang w:val="en-US"/>
+        </w:rPr>
+        <w:br/>
+      </w:r>
+      <w:r>
+        <w:rPr>
+          <w:rFonts w:ascii="Times New Roman" w:hAnsi="Times New Roman" w:cs="Times New Roman"/>
+          <w:color w:val="000000"/>
+          <w:sz w:val="24"/>
+          <w:szCs w:val="24"/>
+        </w:rPr>
+        <w:t>Heads up! Although we are done with this section, the topic of Functional Programming will still continue to come up in later on sections and we will continue to expand on this paradigm.</w:t>
+      </w:r>
+      <w:r>
+        <w:rPr>
+          <w:rFonts w:ascii="Times New Roman" w:hAnsi="Times New Roman" w:cs="Times New Roman"/>
+          <w:b/>
+          <w:sz w:val="24"/>
+          <w:szCs w:val="24"/>
+          <w:lang w:val="en-US"/>
+        </w:rPr>
+        <w:br/>
+      </w:r>
+      <w:r>
+        <w:rPr>
+          <w:rFonts w:ascii="Times New Roman" w:hAnsi="Times New Roman" w:cs="Times New Roman"/>
+          <w:b/>
+          <w:sz w:val="24"/>
+          <w:szCs w:val="24"/>
+          <w:lang w:val="en-US"/>
+        </w:rPr>
+        <w:br/>
+      </w:r>
+    </w:p>
+    <w:p>
+      <w:pPr>
+        <w:spacing w:line="259" w:lineRule="auto"/>
+        <w:rPr>
+          <w:rFonts w:ascii="Times New Roman" w:hAnsi="Times New Roman" w:cs="Times New Roman"/>
+          <w:sz w:val="24"/>
+          <w:szCs w:val="24"/>
+          <w:lang w:val="en-US"/>
+        </w:rPr>
+      </w:pPr>
+      <w:r>
+        <w:rPr>
+          <w:rFonts w:ascii="Times New Roman" w:hAnsi="Times New Roman" w:cs="Times New Roman"/>
+          <w:sz w:val="24"/>
+          <w:szCs w:val="24"/>
+          <w:lang w:val="en-US"/>
+        </w:rPr>
+        <w:br w:type="page"/>
+      </w:r>
+    </w:p>
+    <w:p>
+      <w:pPr>
+        <w:spacing w:line="360" w:lineRule="auto"/>
+        <w:jc w:val="center"/>
+        <w:rPr>
+          <w:rFonts w:ascii="Times New Roman" w:hAnsi="Times New Roman" w:cs="Times New Roman"/>
+          <w:b/>
+          <w:sz w:val="28"/>
+          <w:szCs w:val="24"/>
+          <w:lang w:val="en-US"/>
+        </w:rPr>
+      </w:pPr>
+      <w:r>
+        <w:rPr>
+          <w:rFonts w:ascii="Times New Roman" w:hAnsi="Times New Roman" w:cs="Times New Roman"/>
+          <w:b/>
+          <w:sz w:val="28"/>
+          <w:szCs w:val="24"/>
+          <w:lang w:val="en-US"/>
+        </w:rPr>
+        <w:lastRenderedPageBreak/>
+        <w:t>VII</w:t>
+      </w:r>
+      <w:r>
+        <w:rPr>
+          <w:rFonts w:ascii="Times New Roman" w:hAnsi="Times New Roman" w:cs="Times New Roman"/>
+          <w:b/>
+          <w:sz w:val="28"/>
+          <w:szCs w:val="24"/>
+          <w:lang w:val="en-US"/>
+        </w:rPr>
+        <w:t>I</w:t>
+      </w:r>
+      <w:r>
+        <w:rPr>
+          <w:rFonts w:ascii="Times New Roman" w:hAnsi="Times New Roman" w:cs="Times New Roman"/>
+          <w:b/>
+          <w:sz w:val="28"/>
+          <w:szCs w:val="24"/>
+          <w:lang w:val="en-US"/>
+        </w:rPr>
+        <w:br/>
+      </w:r>
+      <w:r>
+        <w:rPr>
+          <w:rFonts w:ascii="Times New Roman" w:hAnsi="Times New Roman" w:cs="Times New Roman"/>
+          <w:b/>
+          <w:sz w:val="28"/>
+          <w:szCs w:val="24"/>
+          <w:lang w:val="en-US"/>
+        </w:rPr>
+        <w:t>Advanced</w:t>
+      </w:r>
+      <w:r>
+        <w:rPr>
+          <w:rFonts w:ascii="Times New Roman" w:hAnsi="Times New Roman" w:cs="Times New Roman"/>
+          <w:b/>
+          <w:sz w:val="28"/>
+          <w:szCs w:val="24"/>
+          <w:lang w:val="en-US"/>
+        </w:rPr>
+        <w:t xml:space="preserve"> Python</w:t>
+      </w:r>
+      <w:r>
+        <w:rPr>
+          <w:rFonts w:ascii="Times New Roman" w:hAnsi="Times New Roman" w:cs="Times New Roman"/>
+          <w:b/>
+          <w:sz w:val="28"/>
+          <w:szCs w:val="24"/>
+          <w:lang w:val="en-US"/>
+        </w:rPr>
+        <w:t>: Decorators</w:t>
+      </w:r>
+      <w:r>
+        <w:rPr>
+          <w:rFonts w:ascii="Times New Roman" w:hAnsi="Times New Roman" w:cs="Times New Roman"/>
+          <w:b/>
+          <w:sz w:val="28"/>
+          <w:szCs w:val="24"/>
+          <w:lang w:val="en-US"/>
+        </w:rPr>
+        <w:br/>
+      </w:r>
+    </w:p>
+    <w:p>
+      <w:pPr>
+        <w:pStyle w:val="ListParagraph"/>
+        <w:numPr>
+          <w:ilvl w:val="6"/>
+          <w:numId w:val="9"/>
+        </w:numPr>
+        <w:spacing w:line="360" w:lineRule="auto"/>
+        <w:ind w:left="709"/>
+        <w:rPr>
+          <w:rFonts w:ascii="Times New Roman" w:hAnsi="Times New Roman" w:cs="Times New Roman"/>
+          <w:b/>
+          <w:sz w:val="24"/>
+          <w:szCs w:val="24"/>
+          <w:lang w:val="en-US"/>
+        </w:rPr>
+      </w:pPr>
+      <w:r>
+        <w:rPr>
+          <w:rFonts w:ascii="Times New Roman" w:hAnsi="Times New Roman" w:cs="Times New Roman"/>
+          <w:b/>
+          <w:sz w:val="24"/>
+          <w:szCs w:val="24"/>
+          <w:lang w:val="en-US"/>
+        </w:rPr>
+        <w:t>Decorators</w:t>
+      </w:r>
+      <w:r>
+        <w:rPr>
+          <w:rFonts w:ascii="Times New Roman" w:hAnsi="Times New Roman" w:cs="Times New Roman"/>
+          <w:b/>
+          <w:sz w:val="24"/>
+          <w:szCs w:val="24"/>
+          <w:lang w:val="en-US"/>
+        </w:rPr>
+        <w:br/>
+      </w:r>
+      <w:r>
+        <w:rPr>
+          <w:rFonts w:ascii="Times New Roman" w:hAnsi="Times New Roman" w:cs="Times New Roman"/>
+          <w:sz w:val="24"/>
+          <w:szCs w:val="24"/>
+          <w:lang w:val="en-US"/>
+        </w:rPr>
+        <w:br/>
+      </w:r>
       <w:bookmarkStart w:id="0" w:name="_GoBack"/>
       <w:bookmarkEnd w:id="0"/>
       <w:r>
@@ -20120,6 +22753,7 @@
           <w:rFonts w:ascii="Times New Roman" w:hAnsi="Times New Roman" w:cs="Times New Roman"/>
           <w:sz w:val="24"/>
           <w:szCs w:val="24"/>
+          <w:lang w:val="en-US"/>
         </w:rPr>
         <w:br/>
       </w:r>
@@ -20129,39 +22763,20 @@
         <w:spacing w:line="360" w:lineRule="auto"/>
         <w:rPr>
           <w:rFonts w:ascii="Times New Roman" w:hAnsi="Times New Roman" w:cs="Times New Roman"/>
-          <w:sz w:val="24"/>
-          <w:szCs w:val="24"/>
-        </w:rPr>
-      </w:pPr>
-      <w:r>
-        <w:rPr>
-          <w:rFonts w:ascii="Times New Roman" w:hAnsi="Times New Roman" w:cs="Times New Roman"/>
-          <w:sz w:val="24"/>
-          <w:szCs w:val="24"/>
-        </w:rPr>
-        <w:br w:type="page"/>
-      </w:r>
-    </w:p>
-    <w:p>
-      <w:pPr>
-        <w:spacing w:line="259" w:lineRule="auto"/>
-        <w:rPr>
-          <w:rFonts w:ascii="Times New Roman" w:hAnsi="Times New Roman" w:cs="Times New Roman"/>
-          <w:b/>
-          <w:sz w:val="24"/>
-          <w:szCs w:val="24"/>
-          <w:lang w:val="en-US"/>
-        </w:rPr>
-      </w:pPr>
-      <w:r>
-        <w:rPr>
-          <w:rFonts w:ascii="Times New Roman" w:hAnsi="Times New Roman" w:cs="Times New Roman"/>
-          <w:b/>
-          <w:sz w:val="24"/>
-          <w:szCs w:val="24"/>
-          <w:lang w:val="en-US"/>
-        </w:rPr>
-        <w:lastRenderedPageBreak/>
+          <w:b/>
+          <w:sz w:val="24"/>
+          <w:szCs w:val="24"/>
+          <w:lang w:val="en-US"/>
+        </w:rPr>
+      </w:pPr>
+      <w:r>
+        <w:rPr>
+          <w:rFonts w:ascii="Times New Roman" w:hAnsi="Times New Roman" w:cs="Times New Roman"/>
+          <w:b/>
+          <w:sz w:val="24"/>
+          <w:szCs w:val="24"/>
+          <w:lang w:val="en-US"/>
+        </w:rPr>
         <w:br w:type="page"/>
       </w:r>
     </w:p>
@@ -21033,7 +23648,7 @@
         </w:rPr>
         <w:t xml:space="preserve">: </w:t>
       </w:r>
-      <w:hyperlink r:id="rId60" w:history="1">
+      <w:hyperlink r:id="rId62" w:history="1">
         <w:r>
           <w:rPr>
             <w:rStyle w:val="Hyperlink"/>
@@ -21354,7 +23969,7 @@
         <w:br/>
         <w:t xml:space="preserve">Solution to Exercise: </w:t>
       </w:r>
-      <w:hyperlink r:id="rId61" w:history="1">
+      <w:hyperlink r:id="rId63" w:history="1">
         <w:r>
           <w:rPr>
             <w:rStyle w:val="Hyperlink"/>
@@ -21469,7 +24084,7 @@
         </w:rPr>
         <w:t xml:space="preserve">): </w:t>
       </w:r>
-      <w:hyperlink r:id="rId62" w:history="1">
+      <w:hyperlink r:id="rId64" w:history="1">
         <w:r>
           <w:rPr>
             <w:rStyle w:val="Hyperlink"/>
@@ -21732,7 +24347,7 @@
         </w:rPr>
         <w:t xml:space="preserve">Installing pip on all systems: </w:t>
       </w:r>
-      <w:hyperlink r:id="rId63" w:history="1">
+      <w:hyperlink r:id="rId65" w:history="1">
         <w:r>
           <w:rPr>
             <w:rStyle w:val="Hyperlink"/>
@@ -22381,7 +24996,7 @@
         <w:br/>
         <w:t xml:space="preserve">When to use array: </w:t>
       </w:r>
-      <w:hyperlink r:id="rId64" w:history="1">
+      <w:hyperlink r:id="rId66" w:history="1">
         <w:r>
           <w:rPr>
             <w:rStyle w:val="Hyperlink"/>
@@ -22774,7 +25389,7 @@
         <w:br/>
         <w:t xml:space="preserve">The Python Debugger: </w:t>
       </w:r>
-      <w:hyperlink r:id="rId65" w:history="1">
+      <w:hyperlink r:id="rId67" w:history="1">
         <w:r>
           <w:rPr>
             <w:rStyle w:val="Hyperlink"/>
@@ -24023,7 +26638,7 @@
         </w:rPr>
         <w:t xml:space="preserve"> </w:t>
       </w:r>
-      <w:hyperlink r:id="rId66" w:history="1">
+      <w:hyperlink r:id="rId68" w:history="1">
         <w:r>
           <w:rPr>
             <w:rStyle w:val="Hyperlink"/>
@@ -24312,7 +26927,7 @@
         </w:rPr>
         <w:t xml:space="preserve"> translator module: </w:t>
       </w:r>
-      <w:hyperlink r:id="rId67" w:history="1">
+      <w:hyperlink r:id="rId69" w:history="1">
         <w:r>
           <w:rPr>
             <w:rStyle w:val="Hyperlink"/>
@@ -24541,7 +27156,7 @@
         </w:rPr>
         <w:t> </w:t>
       </w:r>
-      <w:hyperlink r:id="rId68" w:tgtFrame="_blank" w:history="1">
+      <w:hyperlink r:id="rId70" w:tgtFrame="_blank" w:history="1">
         <w:r>
           <w:rPr>
             <w:rStyle w:val="Strong"/>
@@ -24678,7 +27293,7 @@
         </w:rPr>
         <w:t xml:space="preserve">Git official website: </w:t>
       </w:r>
-      <w:hyperlink r:id="rId69" w:history="1">
+      <w:hyperlink r:id="rId71" w:history="1">
         <w:r>
           <w:rPr>
             <w:rStyle w:val="Hyperlink"/>
@@ -25632,7 +28247,7 @@
           <w:lang w:val="en-US"/>
         </w:rPr>
       </w:pPr>
-      <w:hyperlink r:id="rId70" w:history="1">
+      <w:hyperlink r:id="rId72" w:history="1">
         <w:r>
           <w:rPr>
             <w:rStyle w:val="Hyperlink"/>
@@ -25660,7 +28275,7 @@
           <w:lang w:val="en-US"/>
         </w:rPr>
       </w:pPr>
-      <w:hyperlink r:id="rId71" w:history="1">
+      <w:hyperlink r:id="rId73" w:history="1">
         <w:r>
           <w:rPr>
             <w:rStyle w:val="Hyperlink"/>
@@ -25688,7 +28303,7 @@
           <w:lang w:val="en-US"/>
         </w:rPr>
       </w:pPr>
-      <w:hyperlink r:id="rId72" w:history="1">
+      <w:hyperlink r:id="rId74" w:history="1">
         <w:r>
           <w:rPr>
             <w:rStyle w:val="Hyperlink"/>
@@ -25716,7 +28331,7 @@
           <w:lang w:val="en-US"/>
         </w:rPr>
       </w:pPr>
-      <w:hyperlink r:id="rId73" w:anchor="monthly" w:history="1">
+      <w:hyperlink r:id="rId75" w:anchor="monthly" w:history="1">
         <w:r>
           <w:rPr>
             <w:rStyle w:val="Hyperlink"/>
@@ -25744,7 +28359,7 @@
           <w:lang w:val="en-US"/>
         </w:rPr>
       </w:pPr>
-      <w:hyperlink r:id="rId74" w:anchor="monthly" w:history="1">
+      <w:hyperlink r:id="rId76" w:anchor="monthly" w:history="1">
         <w:r>
           <w:rPr>
             <w:rStyle w:val="Hyperlink"/>
@@ -25772,7 +28387,7 @@
           <w:lang w:val="en-US"/>
         </w:rPr>
       </w:pPr>
-      <w:hyperlink r:id="rId75" w:history="1">
+      <w:hyperlink r:id="rId77" w:history="1">
         <w:r>
           <w:rPr>
             <w:rStyle w:val="Hyperlink"/>
@@ -25800,7 +28415,7 @@
           <w:lang w:val="en-US"/>
         </w:rPr>
       </w:pPr>
-      <w:hyperlink r:id="rId76" w:history="1">
+      <w:hyperlink r:id="rId78" w:history="1">
         <w:r>
           <w:rPr>
             <w:rStyle w:val="Hyperlink"/>
@@ -26390,7 +29005,7 @@
   <w:abstractNum w:abstractNumId="6" w15:restartNumberingAfterBreak="0">
     <w:nsid w:val="547D1263"/>
     <w:multiLevelType w:val="hybridMultilevel"/>
-    <w:tmpl w:val="094608FC"/>
+    <w:tmpl w:val="A734E56C"/>
     <w:lvl w:ilvl="0" w:tplc="1B026EB2">
       <w:start w:val="1"/>
       <w:numFmt w:val="decimal"/>
@@ -26422,7 +29037,7 @@
         <w:ind w:left="2160" w:hanging="180"/>
       </w:pPr>
     </w:lvl>
-    <w:lvl w:ilvl="3" w:tplc="4009000F">
+    <w:lvl w:ilvl="3" w:tplc="F0B4CBEA">
       <w:start w:val="1"/>
       <w:numFmt w:val="decimal"/>
       <w:lvlText w:val="%4."/>
@@ -26430,6 +29045,10 @@
       <w:pPr>
         <w:ind w:left="2880" w:hanging="360"/>
       </w:pPr>
+      <w:rPr>
+        <w:rFonts w:ascii="Times New Roman" w:hAnsi="Times New Roman" w:cs="Times New Roman" w:hint="default"/>
+        <w:b/>
+      </w:rPr>
     </w:lvl>
     <w:lvl w:ilvl="4" w:tplc="40090019">
       <w:start w:val="1"/>
@@ -27522,4 +30141,16 @@
     </a:ext>
   </a:extLst>
 </a:theme>
+</file>
+
+<file path=customXml/item1.xml><?xml version="1.0" encoding="utf-8"?>
+<b:Sources xmlns:b="http://schemas.openxmlformats.org/officeDocument/2006/bibliography" xmlns="http://schemas.openxmlformats.org/officeDocument/2006/bibliography" SelectedStyle="\APASixthEditionOfficeOnline.xsl" StyleName="APA" Version="6"/>
+</file>
+
+<file path=customXml/itemProps1.xml><?xml version="1.0" encoding="utf-8"?>
+<ds:datastoreItem xmlns:ds="http://schemas.openxmlformats.org/officeDocument/2006/customXml" ds:itemID="{430819FB-D6A7-4994-97AB-90C9B4ED5C22}">
+  <ds:schemaRefs>
+    <ds:schemaRef ds:uri="http://schemas.openxmlformats.org/officeDocument/2006/bibliography"/>
+  </ds:schemaRefs>
+</ds:datastoreItem>
 </file>
</xml_diff>

<commit_message>
Added Advanced Python Decorators module and updated Notes doc.
</commit_message>
<xml_diff>
--- a/Complete-Python-Developer-ZTM.docx
+++ b/Complete-Python-Developer-ZTM.docx
@@ -795,14 +795,25 @@
       <w:r>
         <w:br/>
       </w:r>
-      <w:r>
-        <w:rPr>
-          <w:rFonts w:ascii="Times New Roman" w:hAnsi="Times New Roman" w:cs="Times New Roman"/>
-          <w:sz w:val="24"/>
-          <w:szCs w:val="24"/>
-          <w:lang w:val="en-US"/>
-        </w:rPr>
-        <w:t xml:space="preserve">Jython (Java), </w:t>
+      <w:proofErr w:type="spellStart"/>
+      <w:r>
+        <w:rPr>
+          <w:rFonts w:ascii="Times New Roman" w:hAnsi="Times New Roman" w:cs="Times New Roman"/>
+          <w:sz w:val="24"/>
+          <w:szCs w:val="24"/>
+          <w:lang w:val="en-US"/>
+        </w:rPr>
+        <w:t>Jython</w:t>
+      </w:r>
+      <w:proofErr w:type="spellEnd"/>
+      <w:r>
+        <w:rPr>
+          <w:rFonts w:ascii="Times New Roman" w:hAnsi="Times New Roman" w:cs="Times New Roman"/>
+          <w:sz w:val="24"/>
+          <w:szCs w:val="24"/>
+          <w:lang w:val="en-US"/>
+        </w:rPr>
+        <w:t xml:space="preserve"> (Java), </w:t>
       </w:r>
       <w:proofErr w:type="spellStart"/>
       <w:r>
@@ -15784,12 +15795,21 @@
         </w:rPr>
         <w:br/>
       </w:r>
-      <w:r>
-        <w:rPr>
-          <w:rFonts w:ascii="Times New Roman" w:hAnsi="Times New Roman" w:cs="Times New Roman"/>
-          <w:sz w:val="24"/>
-        </w:rPr>
-        <w:t xml:space="preserve">Jetbrains official website: </w:t>
+      <w:proofErr w:type="spellStart"/>
+      <w:r>
+        <w:rPr>
+          <w:rFonts w:ascii="Times New Roman" w:hAnsi="Times New Roman" w:cs="Times New Roman"/>
+          <w:sz w:val="24"/>
+        </w:rPr>
+        <w:t>Jetbrains</w:t>
+      </w:r>
+      <w:proofErr w:type="spellEnd"/>
+      <w:r>
+        <w:rPr>
+          <w:rFonts w:ascii="Times New Roman" w:hAnsi="Times New Roman" w:cs="Times New Roman"/>
+          <w:sz w:val="24"/>
+        </w:rPr>
+        <w:t xml:space="preserve"> official website: </w:t>
       </w:r>
       <w:hyperlink r:id="rId55" w:anchor="section=windows" w:history="1">
         <w:r>
@@ -17449,7 +17469,29 @@
           <w:szCs w:val="24"/>
           <w:lang w:val="en-US"/>
         </w:rPr>
-        <w:t>@classmethod and @</w:t>
+        <w:t>@</w:t>
+      </w:r>
+      <w:proofErr w:type="spellStart"/>
+      <w:r>
+        <w:rPr>
+          <w:rFonts w:ascii="Times New Roman" w:hAnsi="Times New Roman" w:cs="Times New Roman"/>
+          <w:b/>
+          <w:sz w:val="24"/>
+          <w:szCs w:val="24"/>
+          <w:lang w:val="en-US"/>
+        </w:rPr>
+        <w:t>classmethod</w:t>
+      </w:r>
+      <w:proofErr w:type="spellEnd"/>
+      <w:r>
+        <w:rPr>
+          <w:rFonts w:ascii="Times New Roman" w:hAnsi="Times New Roman" w:cs="Times New Roman"/>
+          <w:b/>
+          <w:sz w:val="24"/>
+          <w:szCs w:val="24"/>
+          <w:lang w:val="en-US"/>
+        </w:rPr>
+        <w:t xml:space="preserve"> and @</w:t>
       </w:r>
       <w:proofErr w:type="spellStart"/>
       <w:r>
@@ -19445,15 +19487,27 @@
           <w:szCs w:val="24"/>
         </w:rPr>
       </w:pPr>
-      <w:r>
-        <w:rPr>
-          <w:rFonts w:ascii="Times New Roman" w:hAnsi="Times New Roman" w:cs="Times New Roman"/>
-          <w:b/>
-          <w:sz w:val="24"/>
-          <w:szCs w:val="24"/>
-          <w:lang w:val="en-US"/>
-        </w:rPr>
-        <w:t>Dunder Methods</w:t>
+      <w:proofErr w:type="spellStart"/>
+      <w:r>
+        <w:rPr>
+          <w:rFonts w:ascii="Times New Roman" w:hAnsi="Times New Roman" w:cs="Times New Roman"/>
+          <w:b/>
+          <w:sz w:val="24"/>
+          <w:szCs w:val="24"/>
+          <w:lang w:val="en-US"/>
+        </w:rPr>
+        <w:t>Dunder</w:t>
+      </w:r>
+      <w:proofErr w:type="spellEnd"/>
+      <w:r>
+        <w:rPr>
+          <w:rFonts w:ascii="Times New Roman" w:hAnsi="Times New Roman" w:cs="Times New Roman"/>
+          <w:b/>
+          <w:sz w:val="24"/>
+          <w:szCs w:val="24"/>
+          <w:lang w:val="en-US"/>
+        </w:rPr>
+        <w:t xml:space="preserve"> Methods</w:t>
       </w:r>
       <w:r>
         <w:rPr>
@@ -20066,7 +20120,7 @@
           <w:lang w:val="en-US"/>
         </w:rPr>
         <w:lastRenderedPageBreak/>
-        <w:t>VI</w:t>
+        <w:t>VII</w:t>
       </w:r>
       <w:r>
         <w:rPr>
@@ -20076,26 +20130,7 @@
           <w:szCs w:val="24"/>
           <w:lang w:val="en-US"/>
         </w:rPr>
-        <w:t>I</w:t>
-      </w:r>
-      <w:r>
-        <w:rPr>
-          <w:rFonts w:ascii="Times New Roman" w:hAnsi="Times New Roman" w:cs="Times New Roman"/>
-          <w:b/>
-          <w:sz w:val="28"/>
-          <w:szCs w:val="24"/>
-          <w:lang w:val="en-US"/>
-        </w:rPr>
-        <w:br/>
-      </w:r>
-      <w:r>
-        <w:rPr>
-          <w:rFonts w:ascii="Times New Roman" w:hAnsi="Times New Roman" w:cs="Times New Roman"/>
-          <w:b/>
-          <w:sz w:val="28"/>
-          <w:szCs w:val="24"/>
-          <w:lang w:val="en-US"/>
-        </w:rPr>
+        <w:br/>
         <w:t>Advanced Python: Functional Programming</w:t>
       </w:r>
       <w:r>
@@ -21268,14 +21303,6 @@
           <w:lang w:val="en-US"/>
         </w:rPr>
         <w:br/>
-      </w:r>
-      <w:r>
-        <w:rPr>
-          <w:rFonts w:ascii="Times New Roman" w:hAnsi="Times New Roman" w:cs="Times New Roman"/>
-          <w:sz w:val="24"/>
-          <w:szCs w:val="24"/>
-          <w:lang w:val="en-US"/>
-        </w:rPr>
         <w:t>Reduce</w:t>
       </w:r>
       <w:r>
@@ -21410,14 +21437,6 @@
           <w:lang w:val="en-US"/>
         </w:rPr>
         <w:br/>
-      </w:r>
-      <w:r>
-        <w:rPr>
-          <w:rFonts w:ascii="Courier New" w:hAnsi="Courier New" w:cs="Courier New"/>
-          <w:sz w:val="24"/>
-          <w:szCs w:val="24"/>
-          <w:lang w:val="en-US"/>
-        </w:rPr>
         <w:t>#1 Capitalize all of the pet names and print the list</w:t>
       </w:r>
       <w:r>
@@ -22637,7 +22656,7 @@
           <w:lang w:val="en-US"/>
         </w:rPr>
         <w:lastRenderedPageBreak/>
-        <w:t>VII</w:t>
+        <w:t>VIII</w:t>
       </w:r>
       <w:r>
         <w:rPr>
@@ -22647,47 +22666,8 @@
           <w:szCs w:val="24"/>
           <w:lang w:val="en-US"/>
         </w:rPr>
-        <w:t>I</w:t>
-      </w:r>
-      <w:r>
-        <w:rPr>
-          <w:rFonts w:ascii="Times New Roman" w:hAnsi="Times New Roman" w:cs="Times New Roman"/>
-          <w:b/>
-          <w:sz w:val="28"/>
-          <w:szCs w:val="24"/>
-          <w:lang w:val="en-US"/>
-        </w:rPr>
-        <w:br/>
-      </w:r>
-      <w:r>
-        <w:rPr>
-          <w:rFonts w:ascii="Times New Roman" w:hAnsi="Times New Roman" w:cs="Times New Roman"/>
-          <w:b/>
-          <w:sz w:val="28"/>
-          <w:szCs w:val="24"/>
-          <w:lang w:val="en-US"/>
-        </w:rPr>
-        <w:t>Advanced</w:t>
-      </w:r>
-      <w:r>
-        <w:rPr>
-          <w:rFonts w:ascii="Times New Roman" w:hAnsi="Times New Roman" w:cs="Times New Roman"/>
-          <w:b/>
-          <w:sz w:val="28"/>
-          <w:szCs w:val="24"/>
-          <w:lang w:val="en-US"/>
-        </w:rPr>
-        <w:t xml:space="preserve"> Python</w:t>
-      </w:r>
-      <w:r>
-        <w:rPr>
-          <w:rFonts w:ascii="Times New Roman" w:hAnsi="Times New Roman" w:cs="Times New Roman"/>
-          <w:b/>
-          <w:sz w:val="28"/>
-          <w:szCs w:val="24"/>
-          <w:lang w:val="en-US"/>
-        </w:rPr>
-        <w:t>: Decorators</w:t>
+        <w:br/>
+        <w:t>Advanced Python: Decorators</w:t>
       </w:r>
       <w:r>
         <w:rPr>
@@ -22746,11 +22726,1012 @@
         </w:rPr>
         <w:br/>
       </w:r>
+      <w:r>
+        <w:rPr>
+          <w:rFonts w:ascii="Times New Roman" w:hAnsi="Times New Roman" w:cs="Times New Roman"/>
+          <w:sz w:val="24"/>
+          <w:szCs w:val="24"/>
+          <w:lang w:val="en-US"/>
+        </w:rPr>
+        <w:t>Functions in Python can be passed around like variables.</w:t>
+      </w:r>
+      <w:r>
+        <w:rPr>
+          <w:rFonts w:ascii="Times New Roman" w:hAnsi="Times New Roman" w:cs="Times New Roman"/>
+          <w:sz w:val="24"/>
+          <w:szCs w:val="24"/>
+          <w:lang w:val="en-US"/>
+        </w:rPr>
+        <w:br/>
+      </w:r>
+      <w:proofErr w:type="gramStart"/>
+      <w:r>
+        <w:rPr>
+          <w:rFonts w:ascii="Times New Roman" w:hAnsi="Times New Roman" w:cs="Times New Roman"/>
+          <w:sz w:val="24"/>
+          <w:szCs w:val="24"/>
+          <w:lang w:val="en-US"/>
+        </w:rPr>
+        <w:t>Decorators</w:t>
+      </w:r>
+      <w:proofErr w:type="gramEnd"/>
+      <w:r>
+        <w:rPr>
+          <w:rFonts w:ascii="Times New Roman" w:hAnsi="Times New Roman" w:cs="Times New Roman"/>
+          <w:sz w:val="24"/>
+          <w:szCs w:val="24"/>
+          <w:lang w:val="en-US"/>
+        </w:rPr>
+        <w:t xml:space="preserve"> ads extra functionality to the existing function.</w:t>
+      </w:r>
+      <w:r>
+        <w:rPr>
+          <w:rFonts w:ascii="Times New Roman" w:hAnsi="Times New Roman" w:cs="Times New Roman"/>
+          <w:sz w:val="24"/>
+          <w:szCs w:val="24"/>
+          <w:lang w:val="en-US"/>
+        </w:rPr>
+        <w:br/>
+      </w:r>
+      <w:r>
+        <w:rPr>
+          <w:rFonts w:ascii="Times New Roman" w:hAnsi="Times New Roman" w:cs="Times New Roman"/>
+          <w:sz w:val="24"/>
+          <w:szCs w:val="24"/>
+          <w:lang w:val="en-US"/>
+        </w:rPr>
+        <w:br/>
+      </w:r>
+    </w:p>
+    <w:p>
+      <w:pPr>
+        <w:pStyle w:val="ListParagraph"/>
+        <w:numPr>
+          <w:ilvl w:val="6"/>
+          <w:numId w:val="9"/>
+        </w:numPr>
+        <w:spacing w:line="360" w:lineRule="auto"/>
+        <w:ind w:left="709"/>
+        <w:rPr>
+          <w:rFonts w:ascii="Times New Roman" w:hAnsi="Times New Roman" w:cs="Times New Roman"/>
+          <w:b/>
+          <w:sz w:val="24"/>
+          <w:szCs w:val="24"/>
+          <w:lang w:val="en-US"/>
+        </w:rPr>
+      </w:pPr>
+      <w:r>
+        <w:rPr>
+          <w:rFonts w:ascii="Times New Roman" w:hAnsi="Times New Roman" w:cs="Times New Roman"/>
+          <w:b/>
+          <w:sz w:val="24"/>
+          <w:szCs w:val="24"/>
+          <w:lang w:val="en-US"/>
+        </w:rPr>
+        <w:t>Higher Order Functions</w:t>
+      </w:r>
+      <w:r>
+        <w:rPr>
+          <w:rFonts w:ascii="Times New Roman" w:hAnsi="Times New Roman" w:cs="Times New Roman"/>
+          <w:b/>
+          <w:sz w:val="24"/>
+          <w:szCs w:val="24"/>
+          <w:lang w:val="en-US"/>
+        </w:rPr>
+        <w:br/>
+      </w:r>
+      <w:r>
+        <w:rPr>
+          <w:rFonts w:ascii="Times New Roman" w:hAnsi="Times New Roman" w:cs="Times New Roman"/>
+          <w:sz w:val="24"/>
+          <w:szCs w:val="24"/>
+          <w:lang w:val="en-US"/>
+        </w:rPr>
+        <w:br/>
+        <w:t>Higher order function is a function which takes another function as its parameters or a function which returns another function.</w:t>
+      </w:r>
+      <w:r>
+        <w:rPr>
+          <w:rFonts w:ascii="Times New Roman" w:hAnsi="Times New Roman" w:cs="Times New Roman"/>
+          <w:sz w:val="24"/>
+          <w:szCs w:val="24"/>
+          <w:lang w:val="en-US"/>
+        </w:rPr>
+        <w:br/>
+      </w:r>
+      <w:proofErr w:type="gramStart"/>
+      <w:r>
+        <w:rPr>
+          <w:rFonts w:ascii="Times New Roman" w:hAnsi="Times New Roman" w:cs="Times New Roman"/>
+          <w:sz w:val="24"/>
+          <w:szCs w:val="24"/>
+          <w:lang w:val="en-US"/>
+        </w:rPr>
+        <w:t>ex</w:t>
+      </w:r>
+      <w:proofErr w:type="gramEnd"/>
+      <w:r>
+        <w:rPr>
+          <w:rFonts w:ascii="Times New Roman" w:hAnsi="Times New Roman" w:cs="Times New Roman"/>
+          <w:sz w:val="24"/>
+          <w:szCs w:val="24"/>
+          <w:lang w:val="en-US"/>
+        </w:rPr>
+        <w:t>: map(), reduce(), zip().</w:t>
+      </w:r>
+      <w:r>
+        <w:rPr>
+          <w:rFonts w:ascii="Times New Roman" w:hAnsi="Times New Roman" w:cs="Times New Roman"/>
+          <w:sz w:val="24"/>
+          <w:szCs w:val="24"/>
+          <w:lang w:val="en-US"/>
+        </w:rPr>
+        <w:br/>
+      </w:r>
+      <w:r>
+        <w:rPr>
+          <w:rFonts w:ascii="Times New Roman" w:hAnsi="Times New Roman" w:cs="Times New Roman"/>
+          <w:sz w:val="24"/>
+          <w:szCs w:val="24"/>
+          <w:lang w:val="en-US"/>
+        </w:rPr>
+        <w:br/>
+      </w:r>
+    </w:p>
+    <w:p>
+      <w:pPr>
+        <w:pStyle w:val="ListParagraph"/>
+        <w:numPr>
+          <w:ilvl w:val="6"/>
+          <w:numId w:val="9"/>
+        </w:numPr>
+        <w:spacing w:line="360" w:lineRule="auto"/>
+        <w:ind w:left="709"/>
+        <w:rPr>
+          <w:rFonts w:ascii="Times New Roman" w:hAnsi="Times New Roman" w:cs="Times New Roman"/>
+          <w:b/>
+          <w:sz w:val="24"/>
+          <w:szCs w:val="24"/>
+          <w:lang w:val="en-US"/>
+        </w:rPr>
+      </w:pPr>
+      <w:r>
+        <w:rPr>
+          <w:rFonts w:ascii="Times New Roman" w:hAnsi="Times New Roman" w:cs="Times New Roman"/>
+          <w:b/>
+          <w:sz w:val="24"/>
+          <w:szCs w:val="24"/>
+          <w:lang w:val="en-US"/>
+        </w:rPr>
+        <w:t>Decorators 2</w:t>
+      </w:r>
+      <w:r>
+        <w:rPr>
+          <w:rFonts w:ascii="Times New Roman" w:hAnsi="Times New Roman" w:cs="Times New Roman"/>
+          <w:b/>
+          <w:sz w:val="24"/>
+          <w:szCs w:val="24"/>
+          <w:lang w:val="en-US"/>
+        </w:rPr>
+        <w:br/>
+      </w:r>
+      <w:r>
+        <w:rPr>
+          <w:rFonts w:ascii="Times New Roman" w:hAnsi="Times New Roman" w:cs="Times New Roman"/>
+          <w:sz w:val="24"/>
+          <w:szCs w:val="24"/>
+          <w:lang w:val="en-US"/>
+        </w:rPr>
+        <w:br/>
+      </w:r>
+      <w:r>
+        <w:rPr>
+          <w:rFonts w:ascii="Times New Roman" w:hAnsi="Times New Roman" w:cs="Times New Roman"/>
+          <w:sz w:val="24"/>
+          <w:szCs w:val="24"/>
+          <w:lang w:val="en-US"/>
+        </w:rPr>
+        <w:t>Decorators uses a wrapper function around an existing function to add extra functionality to it. We can add extra functionality before and after executing the existing function.</w:t>
+      </w:r>
+      <w:r>
+        <w:rPr>
+          <w:rFonts w:ascii="Times New Roman" w:hAnsi="Times New Roman" w:cs="Times New Roman"/>
+          <w:sz w:val="24"/>
+          <w:szCs w:val="24"/>
+          <w:lang w:val="en-US"/>
+        </w:rPr>
+        <w:br/>
+      </w:r>
+      <w:r>
+        <w:rPr>
+          <w:rFonts w:ascii="Times New Roman" w:hAnsi="Times New Roman" w:cs="Times New Roman"/>
+          <w:b/>
+          <w:sz w:val="24"/>
+          <w:szCs w:val="24"/>
+          <w:lang w:val="en-US"/>
+        </w:rPr>
+        <w:br/>
+      </w:r>
+    </w:p>
+    <w:p>
+      <w:pPr>
+        <w:pStyle w:val="ListParagraph"/>
+        <w:numPr>
+          <w:ilvl w:val="6"/>
+          <w:numId w:val="9"/>
+        </w:numPr>
+        <w:spacing w:line="360" w:lineRule="auto"/>
+        <w:ind w:left="709"/>
+        <w:rPr>
+          <w:rFonts w:ascii="Times New Roman" w:hAnsi="Times New Roman" w:cs="Times New Roman"/>
+          <w:b/>
+          <w:sz w:val="24"/>
+          <w:szCs w:val="24"/>
+          <w:lang w:val="en-US"/>
+        </w:rPr>
+      </w:pPr>
+      <w:r>
+        <w:rPr>
+          <w:rFonts w:ascii="Times New Roman" w:hAnsi="Times New Roman" w:cs="Times New Roman"/>
+          <w:b/>
+          <w:sz w:val="24"/>
+          <w:szCs w:val="24"/>
+          <w:lang w:val="en-US"/>
+        </w:rPr>
+        <w:t>Decorators 3</w:t>
+      </w:r>
+      <w:r>
+        <w:rPr>
+          <w:rFonts w:ascii="Times New Roman" w:hAnsi="Times New Roman" w:cs="Times New Roman"/>
+          <w:b/>
+          <w:sz w:val="24"/>
+          <w:szCs w:val="24"/>
+          <w:lang w:val="en-US"/>
+        </w:rPr>
+        <w:br/>
+      </w:r>
+      <w:r>
+        <w:rPr>
+          <w:rFonts w:ascii="Times New Roman" w:hAnsi="Times New Roman" w:cs="Times New Roman"/>
+          <w:sz w:val="24"/>
+          <w:szCs w:val="24"/>
+          <w:lang w:val="en-US"/>
+        </w:rPr>
+        <w:br/>
+        <w:t>If existing function takes arguments then we can take input in wrapper function using *</w:t>
+      </w:r>
+      <w:proofErr w:type="spellStart"/>
+      <w:r>
+        <w:rPr>
+          <w:rFonts w:ascii="Times New Roman" w:hAnsi="Times New Roman" w:cs="Times New Roman"/>
+          <w:sz w:val="24"/>
+          <w:szCs w:val="24"/>
+          <w:lang w:val="en-US"/>
+        </w:rPr>
+        <w:t>args</w:t>
+      </w:r>
+      <w:proofErr w:type="spellEnd"/>
+      <w:r>
+        <w:rPr>
+          <w:rFonts w:ascii="Times New Roman" w:hAnsi="Times New Roman" w:cs="Times New Roman"/>
+          <w:sz w:val="24"/>
+          <w:szCs w:val="24"/>
+          <w:lang w:val="en-US"/>
+        </w:rPr>
+        <w:t xml:space="preserve"> and **</w:t>
+      </w:r>
+      <w:proofErr w:type="spellStart"/>
+      <w:r>
+        <w:rPr>
+          <w:rFonts w:ascii="Times New Roman" w:hAnsi="Times New Roman" w:cs="Times New Roman"/>
+          <w:sz w:val="24"/>
+          <w:szCs w:val="24"/>
+          <w:lang w:val="en-US"/>
+        </w:rPr>
+        <w:t>kwargs</w:t>
+      </w:r>
+      <w:proofErr w:type="spellEnd"/>
+      <w:r>
+        <w:rPr>
+          <w:rFonts w:ascii="Times New Roman" w:hAnsi="Times New Roman" w:cs="Times New Roman"/>
+          <w:sz w:val="24"/>
+          <w:szCs w:val="24"/>
+          <w:lang w:val="en-US"/>
+        </w:rPr>
+        <w:t xml:space="preserve"> to pass on to the function inside decorator’s wrapper function.</w:t>
+      </w:r>
+      <w:r>
+        <w:rPr>
+          <w:rFonts w:ascii="Times New Roman" w:hAnsi="Times New Roman" w:cs="Times New Roman"/>
+          <w:sz w:val="24"/>
+          <w:szCs w:val="24"/>
+          <w:lang w:val="en-US"/>
+        </w:rPr>
+        <w:br/>
+      </w:r>
+      <w:r>
+        <w:rPr>
+          <w:rFonts w:ascii="Times New Roman" w:hAnsi="Times New Roman" w:cs="Times New Roman"/>
+          <w:sz w:val="24"/>
+          <w:szCs w:val="24"/>
+          <w:lang w:val="en-US"/>
+        </w:rPr>
+        <w:br/>
+      </w:r>
+    </w:p>
+    <w:p>
+      <w:pPr>
+        <w:spacing w:line="259" w:lineRule="auto"/>
+        <w:rPr>
+          <w:rFonts w:ascii="Times New Roman" w:hAnsi="Times New Roman" w:cs="Times New Roman"/>
+          <w:b/>
+          <w:sz w:val="24"/>
+          <w:szCs w:val="24"/>
+          <w:lang w:val="en-US"/>
+        </w:rPr>
+      </w:pPr>
+      <w:r>
+        <w:rPr>
+          <w:rFonts w:ascii="Times New Roman" w:hAnsi="Times New Roman" w:cs="Times New Roman"/>
+          <w:b/>
+          <w:sz w:val="24"/>
+          <w:szCs w:val="24"/>
+          <w:lang w:val="en-US"/>
+        </w:rPr>
+        <w:br w:type="page"/>
+      </w:r>
+    </w:p>
+    <w:p>
+      <w:pPr>
+        <w:pStyle w:val="ListParagraph"/>
+        <w:numPr>
+          <w:ilvl w:val="6"/>
+          <w:numId w:val="9"/>
+        </w:numPr>
+        <w:spacing w:line="360" w:lineRule="auto"/>
+        <w:ind w:left="709"/>
+        <w:rPr>
+          <w:rFonts w:ascii="Times New Roman" w:hAnsi="Times New Roman" w:cs="Times New Roman"/>
+          <w:b/>
+          <w:sz w:val="24"/>
+          <w:szCs w:val="24"/>
+          <w:lang w:val="en-US"/>
+        </w:rPr>
+      </w:pPr>
+      <w:r>
+        <w:rPr>
+          <w:rFonts w:ascii="Times New Roman" w:hAnsi="Times New Roman" w:cs="Times New Roman"/>
+          <w:b/>
+          <w:sz w:val="24"/>
+          <w:szCs w:val="24"/>
+          <w:lang w:val="en-US"/>
+        </w:rPr>
+        <w:lastRenderedPageBreak/>
+        <w:t>Why Do We Need Decorators</w:t>
+      </w:r>
+      <w:r>
+        <w:rPr>
+          <w:rFonts w:ascii="Times New Roman" w:hAnsi="Times New Roman" w:cs="Times New Roman"/>
+          <w:b/>
+          <w:sz w:val="24"/>
+          <w:szCs w:val="24"/>
+          <w:lang w:val="en-US"/>
+        </w:rPr>
+        <w:br/>
+      </w:r>
+      <w:r>
+        <w:rPr>
+          <w:rFonts w:ascii="Times New Roman" w:hAnsi="Times New Roman" w:cs="Times New Roman"/>
+          <w:sz w:val="24"/>
+          <w:szCs w:val="24"/>
+          <w:lang w:val="en-US"/>
+        </w:rPr>
+        <w:br/>
+      </w:r>
+      <w:r>
+        <w:rPr>
+          <w:rFonts w:ascii="Times New Roman" w:hAnsi="Times New Roman" w:cs="Times New Roman"/>
+          <w:sz w:val="24"/>
+          <w:szCs w:val="24"/>
+          <w:lang w:val="en-US"/>
+        </w:rPr>
+        <w:t>Decorators can be used in many cases like checking the performance of a function, checking the login status of a user before letting them access the intended content.</w:t>
+      </w:r>
+      <w:r>
+        <w:rPr>
+          <w:rFonts w:ascii="Times New Roman" w:hAnsi="Times New Roman" w:cs="Times New Roman"/>
+          <w:sz w:val="24"/>
+          <w:szCs w:val="24"/>
+          <w:lang w:val="en-US"/>
+        </w:rPr>
+        <w:br/>
+      </w:r>
+      <w:r>
+        <w:rPr>
+          <w:rFonts w:ascii="Times New Roman" w:hAnsi="Times New Roman" w:cs="Times New Roman"/>
+          <w:sz w:val="24"/>
+          <w:szCs w:val="24"/>
+          <w:lang w:val="en-US"/>
+        </w:rPr>
+        <w:br/>
+      </w:r>
+    </w:p>
+    <w:p>
+      <w:pPr>
+        <w:pStyle w:val="ListParagraph"/>
+        <w:numPr>
+          <w:ilvl w:val="6"/>
+          <w:numId w:val="9"/>
+        </w:numPr>
+        <w:spacing w:line="360" w:lineRule="auto"/>
+        <w:ind w:left="709"/>
+        <w:rPr>
+          <w:rFonts w:ascii="Times New Roman" w:hAnsi="Times New Roman" w:cs="Times New Roman"/>
+          <w:b/>
+          <w:sz w:val="24"/>
+          <w:szCs w:val="24"/>
+          <w:lang w:val="en-US"/>
+        </w:rPr>
+      </w:pPr>
+      <w:r>
+        <w:rPr>
+          <w:rFonts w:ascii="Times New Roman" w:hAnsi="Times New Roman" w:cs="Times New Roman"/>
+          <w:b/>
+          <w:sz w:val="24"/>
+          <w:szCs w:val="24"/>
+          <w:lang w:val="en-US"/>
+        </w:rPr>
+        <w:t>Exercise @authenticated</w:t>
+      </w:r>
+      <w:r>
+        <w:rPr>
+          <w:rFonts w:ascii="Times New Roman" w:hAnsi="Times New Roman" w:cs="Times New Roman"/>
+          <w:b/>
+          <w:sz w:val="24"/>
+          <w:szCs w:val="24"/>
+          <w:lang w:val="en-US"/>
+        </w:rPr>
+        <w:br/>
+      </w:r>
+      <w:r>
+        <w:rPr>
+          <w:rFonts w:ascii="Times New Roman" w:hAnsi="Times New Roman" w:cs="Times New Roman"/>
+          <w:sz w:val="24"/>
+          <w:szCs w:val="24"/>
+          <w:lang w:val="en-US"/>
+        </w:rPr>
+        <w:br/>
+      </w:r>
+      <w:r>
+        <w:rPr>
+          <w:rFonts w:ascii="Courier New" w:hAnsi="Courier New" w:cs="Courier New"/>
+          <w:sz w:val="24"/>
+          <w:szCs w:val="24"/>
+          <w:lang w:val="en-US"/>
+        </w:rPr>
+        <w:t># Create an @authenticated decorator that only allows the function to run i</w:t>
+      </w:r>
+      <w:r>
+        <w:rPr>
+          <w:rFonts w:ascii="Courier New" w:hAnsi="Courier New" w:cs="Courier New"/>
+          <w:sz w:val="24"/>
+          <w:szCs w:val="24"/>
+          <w:lang w:val="en-US"/>
+        </w:rPr>
+        <w:t>f</w:t>
+      </w:r>
+      <w:r>
+        <w:rPr>
+          <w:rFonts w:ascii="Courier New" w:hAnsi="Courier New" w:cs="Courier New"/>
+          <w:sz w:val="24"/>
+          <w:szCs w:val="24"/>
+          <w:lang w:val="en-US"/>
+        </w:rPr>
+        <w:t xml:space="preserve"> user1 has 'valid' set to True:</w:t>
+      </w:r>
+      <w:r>
+        <w:rPr>
+          <w:rFonts w:ascii="Courier New" w:hAnsi="Courier New" w:cs="Courier New"/>
+          <w:sz w:val="24"/>
+          <w:szCs w:val="24"/>
+          <w:lang w:val="en-US"/>
+        </w:rPr>
+        <w:br/>
+      </w:r>
+      <w:r>
+        <w:rPr>
+          <w:rFonts w:ascii="Courier New" w:hAnsi="Courier New" w:cs="Courier New"/>
+          <w:sz w:val="24"/>
+          <w:szCs w:val="24"/>
+          <w:lang w:val="en-US"/>
+        </w:rPr>
+        <w:br/>
+      </w:r>
+      <w:r>
+        <w:rPr>
+          <w:rFonts w:ascii="Courier New" w:hAnsi="Courier New" w:cs="Courier New"/>
+          <w:sz w:val="24"/>
+          <w:szCs w:val="24"/>
+          <w:lang w:val="en-US"/>
+        </w:rPr>
+        <w:t>user1 = {</w:t>
+      </w:r>
+      <w:r>
+        <w:rPr>
+          <w:rFonts w:ascii="Courier New" w:hAnsi="Courier New" w:cs="Courier New"/>
+          <w:sz w:val="24"/>
+          <w:szCs w:val="24"/>
+          <w:lang w:val="en-US"/>
+        </w:rPr>
+        <w:br/>
+      </w:r>
+      <w:r>
+        <w:rPr>
+          <w:rFonts w:ascii="Courier New" w:hAnsi="Courier New" w:cs="Courier New"/>
+          <w:sz w:val="24"/>
+          <w:szCs w:val="24"/>
+          <w:lang w:val="en-US"/>
+        </w:rPr>
+        <w:t xml:space="preserve">    'name': '</w:t>
+      </w:r>
+      <w:proofErr w:type="spellStart"/>
+      <w:r>
+        <w:rPr>
+          <w:rFonts w:ascii="Courier New" w:hAnsi="Courier New" w:cs="Courier New"/>
+          <w:sz w:val="24"/>
+          <w:szCs w:val="24"/>
+          <w:lang w:val="en-US"/>
+        </w:rPr>
+        <w:t>Sorna</w:t>
+      </w:r>
+      <w:proofErr w:type="spellEnd"/>
+      <w:r>
+        <w:rPr>
+          <w:rFonts w:ascii="Courier New" w:hAnsi="Courier New" w:cs="Courier New"/>
+          <w:sz w:val="24"/>
+          <w:szCs w:val="24"/>
+          <w:lang w:val="en-US"/>
+        </w:rPr>
+        <w:t>',</w:t>
+      </w:r>
+      <w:r>
+        <w:rPr>
+          <w:rFonts w:ascii="Courier New" w:hAnsi="Courier New" w:cs="Courier New"/>
+          <w:sz w:val="24"/>
+          <w:szCs w:val="24"/>
+          <w:lang w:val="en-US"/>
+        </w:rPr>
+        <w:br/>
+      </w:r>
+      <w:r>
+        <w:rPr>
+          <w:rFonts w:ascii="Courier New" w:hAnsi="Courier New" w:cs="Courier New"/>
+          <w:sz w:val="24"/>
+          <w:szCs w:val="24"/>
+          <w:lang w:val="en-US"/>
+        </w:rPr>
+        <w:t xml:space="preserve">    'valid': True #changing this will either run or not run the </w:t>
+      </w:r>
+      <w:proofErr w:type="spellStart"/>
+      <w:r>
+        <w:rPr>
+          <w:rFonts w:ascii="Courier New" w:hAnsi="Courier New" w:cs="Courier New"/>
+          <w:sz w:val="24"/>
+          <w:szCs w:val="24"/>
+          <w:lang w:val="en-US"/>
+        </w:rPr>
+        <w:t>message_friends</w:t>
+      </w:r>
+      <w:proofErr w:type="spellEnd"/>
+      <w:r>
+        <w:rPr>
+          <w:rFonts w:ascii="Courier New" w:hAnsi="Courier New" w:cs="Courier New"/>
+          <w:sz w:val="24"/>
+          <w:szCs w:val="24"/>
+          <w:lang w:val="en-US"/>
+        </w:rPr>
+        <w:t xml:space="preserve"> function.</w:t>
+      </w:r>
+      <w:r>
+        <w:rPr>
+          <w:rFonts w:ascii="Courier New" w:hAnsi="Courier New" w:cs="Courier New"/>
+          <w:sz w:val="24"/>
+          <w:szCs w:val="24"/>
+          <w:lang w:val="en-US"/>
+        </w:rPr>
+        <w:br/>
+      </w:r>
+      <w:r>
+        <w:rPr>
+          <w:rFonts w:ascii="Courier New" w:hAnsi="Courier New" w:cs="Courier New"/>
+          <w:sz w:val="24"/>
+          <w:szCs w:val="24"/>
+          <w:lang w:val="en-US"/>
+        </w:rPr>
+        <w:br/>
+      </w:r>
+      <w:r>
+        <w:rPr>
+          <w:rFonts w:ascii="Courier New" w:hAnsi="Courier New" w:cs="Courier New"/>
+          <w:sz w:val="24"/>
+          <w:szCs w:val="24"/>
+          <w:lang w:val="en-US"/>
+        </w:rPr>
+        <w:t>}</w:t>
+      </w:r>
+      <w:r>
+        <w:rPr>
+          <w:rFonts w:ascii="Courier New" w:hAnsi="Courier New" w:cs="Courier New"/>
+          <w:sz w:val="24"/>
+          <w:szCs w:val="24"/>
+          <w:lang w:val="en-US"/>
+        </w:rPr>
+        <w:br/>
+      </w:r>
+      <w:r>
+        <w:rPr>
+          <w:rFonts w:ascii="Courier New" w:hAnsi="Courier New" w:cs="Courier New"/>
+          <w:sz w:val="24"/>
+          <w:szCs w:val="24"/>
+          <w:lang w:val="en-US"/>
+        </w:rPr>
+        <w:br/>
+      </w:r>
+      <w:proofErr w:type="spellStart"/>
+      <w:r>
+        <w:rPr>
+          <w:rFonts w:ascii="Courier New" w:hAnsi="Courier New" w:cs="Courier New"/>
+          <w:sz w:val="24"/>
+          <w:szCs w:val="24"/>
+          <w:lang w:val="en-US"/>
+        </w:rPr>
+        <w:t>def</w:t>
+      </w:r>
+      <w:proofErr w:type="spellEnd"/>
+      <w:r>
+        <w:rPr>
+          <w:rFonts w:ascii="Courier New" w:hAnsi="Courier New" w:cs="Courier New"/>
+          <w:sz w:val="24"/>
+          <w:szCs w:val="24"/>
+          <w:lang w:val="en-US"/>
+        </w:rPr>
+        <w:t xml:space="preserve"> authenticated(</w:t>
+      </w:r>
+      <w:proofErr w:type="spellStart"/>
+      <w:r>
+        <w:rPr>
+          <w:rFonts w:ascii="Courier New" w:hAnsi="Courier New" w:cs="Courier New"/>
+          <w:sz w:val="24"/>
+          <w:szCs w:val="24"/>
+          <w:lang w:val="en-US"/>
+        </w:rPr>
+        <w:t>fn</w:t>
+      </w:r>
+      <w:proofErr w:type="spellEnd"/>
+      <w:r>
+        <w:rPr>
+          <w:rFonts w:ascii="Courier New" w:hAnsi="Courier New" w:cs="Courier New"/>
+          <w:sz w:val="24"/>
+          <w:szCs w:val="24"/>
+          <w:lang w:val="en-US"/>
+        </w:rPr>
+        <w:t>):</w:t>
+      </w:r>
+      <w:r>
+        <w:rPr>
+          <w:rFonts w:ascii="Courier New" w:hAnsi="Courier New" w:cs="Courier New"/>
+          <w:sz w:val="24"/>
+          <w:szCs w:val="24"/>
+          <w:lang w:val="en-US"/>
+        </w:rPr>
+        <w:br/>
+      </w:r>
+      <w:r>
+        <w:rPr>
+          <w:rFonts w:ascii="Courier New" w:hAnsi="Courier New" w:cs="Courier New"/>
+          <w:sz w:val="24"/>
+          <w:szCs w:val="24"/>
+          <w:lang w:val="en-US"/>
+        </w:rPr>
+        <w:t xml:space="preserve">  # code here</w:t>
+      </w:r>
+      <w:r>
+        <w:rPr>
+          <w:rFonts w:ascii="Courier New" w:hAnsi="Courier New" w:cs="Courier New"/>
+          <w:sz w:val="24"/>
+          <w:szCs w:val="24"/>
+          <w:lang w:val="en-US"/>
+        </w:rPr>
+        <w:br/>
+      </w:r>
+      <w:r>
+        <w:rPr>
+          <w:rFonts w:ascii="Courier New" w:hAnsi="Courier New" w:cs="Courier New"/>
+          <w:sz w:val="24"/>
+          <w:szCs w:val="24"/>
+          <w:lang w:val="en-US"/>
+        </w:rPr>
+        <w:br/>
+      </w:r>
+      <w:r>
+        <w:rPr>
+          <w:rFonts w:ascii="Courier New" w:hAnsi="Courier New" w:cs="Courier New"/>
+          <w:sz w:val="24"/>
+          <w:szCs w:val="24"/>
+          <w:lang w:val="en-US"/>
+        </w:rPr>
+        <w:t>@authenticated</w:t>
+      </w:r>
+      <w:r>
+        <w:rPr>
+          <w:rFonts w:ascii="Courier New" w:hAnsi="Courier New" w:cs="Courier New"/>
+          <w:sz w:val="24"/>
+          <w:szCs w:val="24"/>
+          <w:lang w:val="en-US"/>
+        </w:rPr>
+        <w:br/>
+      </w:r>
+      <w:proofErr w:type="spellStart"/>
+      <w:r>
+        <w:rPr>
+          <w:rFonts w:ascii="Courier New" w:hAnsi="Courier New" w:cs="Courier New"/>
+          <w:sz w:val="24"/>
+          <w:szCs w:val="24"/>
+          <w:lang w:val="en-US"/>
+        </w:rPr>
+        <w:t>def</w:t>
+      </w:r>
+      <w:proofErr w:type="spellEnd"/>
+      <w:r>
+        <w:rPr>
+          <w:rFonts w:ascii="Courier New" w:hAnsi="Courier New" w:cs="Courier New"/>
+          <w:sz w:val="24"/>
+          <w:szCs w:val="24"/>
+          <w:lang w:val="en-US"/>
+        </w:rPr>
+        <w:t xml:space="preserve"> </w:t>
+      </w:r>
+      <w:proofErr w:type="spellStart"/>
+      <w:r>
+        <w:rPr>
+          <w:rFonts w:ascii="Courier New" w:hAnsi="Courier New" w:cs="Courier New"/>
+          <w:sz w:val="24"/>
+          <w:szCs w:val="24"/>
+          <w:lang w:val="en-US"/>
+        </w:rPr>
+        <w:t>message_friends</w:t>
+      </w:r>
+      <w:proofErr w:type="spellEnd"/>
+      <w:r>
+        <w:rPr>
+          <w:rFonts w:ascii="Courier New" w:hAnsi="Courier New" w:cs="Courier New"/>
+          <w:sz w:val="24"/>
+          <w:szCs w:val="24"/>
+          <w:lang w:val="en-US"/>
+        </w:rPr>
+        <w:t>(user):</w:t>
+      </w:r>
+      <w:r>
+        <w:rPr>
+          <w:rFonts w:ascii="Courier New" w:hAnsi="Courier New" w:cs="Courier New"/>
+          <w:sz w:val="24"/>
+          <w:szCs w:val="24"/>
+          <w:lang w:val="en-US"/>
+        </w:rPr>
+        <w:br/>
+      </w:r>
+      <w:r>
+        <w:rPr>
+          <w:rFonts w:ascii="Courier New" w:hAnsi="Courier New" w:cs="Courier New"/>
+          <w:sz w:val="24"/>
+          <w:szCs w:val="24"/>
+          <w:lang w:val="en-US"/>
+        </w:rPr>
+        <w:t xml:space="preserve">    print('message has been sent')</w:t>
+      </w:r>
+      <w:r>
+        <w:rPr>
+          <w:rFonts w:ascii="Courier New" w:hAnsi="Courier New" w:cs="Courier New"/>
+          <w:sz w:val="24"/>
+          <w:szCs w:val="24"/>
+          <w:lang w:val="en-US"/>
+        </w:rPr>
+        <w:br/>
+      </w:r>
+      <w:r>
+        <w:rPr>
+          <w:rFonts w:ascii="Courier New" w:hAnsi="Courier New" w:cs="Courier New"/>
+          <w:sz w:val="24"/>
+          <w:szCs w:val="24"/>
+          <w:lang w:val="en-US"/>
+        </w:rPr>
+        <w:br/>
+      </w:r>
+      <w:proofErr w:type="spellStart"/>
+      <w:r>
+        <w:rPr>
+          <w:rFonts w:ascii="Courier New" w:hAnsi="Courier New" w:cs="Courier New"/>
+          <w:sz w:val="24"/>
+          <w:szCs w:val="24"/>
+          <w:lang w:val="en-US"/>
+        </w:rPr>
+        <w:t>message_friends</w:t>
+      </w:r>
+      <w:proofErr w:type="spellEnd"/>
+      <w:r>
+        <w:rPr>
+          <w:rFonts w:ascii="Courier New" w:hAnsi="Courier New" w:cs="Courier New"/>
+          <w:sz w:val="24"/>
+          <w:szCs w:val="24"/>
+          <w:lang w:val="en-US"/>
+        </w:rPr>
+        <w:t>(user1)</w:t>
+      </w:r>
+      <w:r>
+        <w:rPr>
+          <w:rFonts w:ascii="Courier New" w:hAnsi="Courier New" w:cs="Courier New"/>
+          <w:sz w:val="24"/>
+          <w:szCs w:val="24"/>
+          <w:lang w:val="en-US"/>
+        </w:rPr>
+        <w:br/>
+      </w:r>
+      <w:r>
+        <w:rPr>
+          <w:rFonts w:ascii="Times New Roman" w:hAnsi="Times New Roman" w:cs="Times New Roman"/>
+          <w:sz w:val="24"/>
+          <w:szCs w:val="24"/>
+          <w:lang w:val="en-US"/>
+        </w:rPr>
+        <w:br/>
+      </w:r>
+    </w:p>
+    <w:p>
+      <w:pPr>
+        <w:spacing w:line="360" w:lineRule="auto"/>
+        <w:jc w:val="center"/>
+        <w:rPr>
+          <w:rFonts w:ascii="Times New Roman" w:hAnsi="Times New Roman" w:cs="Times New Roman"/>
+          <w:b/>
+          <w:sz w:val="28"/>
+          <w:szCs w:val="24"/>
+          <w:lang w:val="en-US"/>
+        </w:rPr>
+      </w:pPr>
+      <w:r>
+        <w:rPr>
+          <w:rFonts w:ascii="Times New Roman" w:hAnsi="Times New Roman" w:cs="Times New Roman"/>
+          <w:b/>
+          <w:sz w:val="24"/>
+          <w:szCs w:val="24"/>
+          <w:lang w:val="en-US"/>
+        </w:rPr>
+        <w:br w:type="page"/>
+      </w:r>
+      <w:r>
+        <w:rPr>
+          <w:rFonts w:ascii="Times New Roman" w:hAnsi="Times New Roman" w:cs="Times New Roman"/>
+          <w:b/>
+          <w:sz w:val="28"/>
+          <w:szCs w:val="24"/>
+          <w:lang w:val="en-US"/>
+        </w:rPr>
+        <w:lastRenderedPageBreak/>
+        <w:t>I</w:t>
+      </w:r>
+      <w:r>
+        <w:rPr>
+          <w:rFonts w:ascii="Times New Roman" w:hAnsi="Times New Roman" w:cs="Times New Roman"/>
+          <w:b/>
+          <w:sz w:val="28"/>
+          <w:szCs w:val="24"/>
+          <w:lang w:val="en-US"/>
+        </w:rPr>
+        <w:t>X</w:t>
+      </w:r>
+      <w:r>
+        <w:rPr>
+          <w:rFonts w:ascii="Times New Roman" w:hAnsi="Times New Roman" w:cs="Times New Roman"/>
+          <w:b/>
+          <w:sz w:val="28"/>
+          <w:szCs w:val="24"/>
+          <w:lang w:val="en-US"/>
+        </w:rPr>
+        <w:br/>
+      </w:r>
+      <w:r>
+        <w:rPr>
+          <w:rFonts w:ascii="Times New Roman" w:hAnsi="Times New Roman" w:cs="Times New Roman"/>
+          <w:b/>
+          <w:sz w:val="28"/>
+          <w:szCs w:val="24"/>
+          <w:lang w:val="en-US"/>
+        </w:rPr>
+        <w:t>Advanced</w:t>
+      </w:r>
+      <w:r>
+        <w:rPr>
+          <w:rFonts w:ascii="Times New Roman" w:hAnsi="Times New Roman" w:cs="Times New Roman"/>
+          <w:b/>
+          <w:sz w:val="28"/>
+          <w:szCs w:val="24"/>
+          <w:lang w:val="en-US"/>
+        </w:rPr>
+        <w:t xml:space="preserve"> Python</w:t>
+      </w:r>
+      <w:r>
+        <w:rPr>
+          <w:rFonts w:ascii="Times New Roman" w:hAnsi="Times New Roman" w:cs="Times New Roman"/>
+          <w:b/>
+          <w:sz w:val="28"/>
+          <w:szCs w:val="24"/>
+          <w:lang w:val="en-US"/>
+        </w:rPr>
+        <w:t>: Error Handling</w:t>
+      </w:r>
+      <w:r>
+        <w:rPr>
+          <w:rFonts w:ascii="Times New Roman" w:hAnsi="Times New Roman" w:cs="Times New Roman"/>
+          <w:b/>
+          <w:sz w:val="24"/>
+          <w:szCs w:val="24"/>
+          <w:lang w:val="en-US"/>
+        </w:rPr>
+        <w:br/>
+      </w:r>
+    </w:p>
+    <w:p>
+      <w:pPr>
+        <w:pStyle w:val="ListParagraph"/>
+        <w:numPr>
+          <w:ilvl w:val="3"/>
+          <w:numId w:val="4"/>
+        </w:numPr>
+        <w:spacing w:line="360" w:lineRule="auto"/>
+        <w:ind w:left="709"/>
+        <w:rPr>
+          <w:rFonts w:ascii="Times New Roman" w:hAnsi="Times New Roman" w:cs="Times New Roman"/>
+          <w:b/>
+          <w:sz w:val="24"/>
+          <w:szCs w:val="24"/>
+          <w:lang w:val="en-US"/>
+        </w:rPr>
+      </w:pPr>
+      <w:r>
+        <w:rPr>
+          <w:rFonts w:ascii="Times New Roman" w:hAnsi="Times New Roman" w:cs="Times New Roman"/>
+          <w:b/>
+          <w:sz w:val="24"/>
+          <w:szCs w:val="24"/>
+          <w:lang w:val="en-US"/>
+        </w:rPr>
+        <w:t>Errors in Python</w:t>
+      </w:r>
+      <w:r>
+        <w:rPr>
+          <w:rFonts w:ascii="Times New Roman" w:hAnsi="Times New Roman" w:cs="Times New Roman"/>
+          <w:b/>
+          <w:sz w:val="24"/>
+          <w:szCs w:val="24"/>
+          <w:lang w:val="en-US"/>
+        </w:rPr>
+        <w:br/>
+      </w:r>
+      <w:r>
+        <w:rPr>
+          <w:rFonts w:ascii="Times New Roman" w:hAnsi="Times New Roman" w:cs="Times New Roman"/>
+          <w:sz w:val="24"/>
+          <w:szCs w:val="24"/>
+          <w:lang w:val="en-US"/>
+        </w:rPr>
+        <w:br/>
+      </w:r>
       <w:bookmarkStart w:id="0" w:name="_GoBack"/>
       <w:bookmarkEnd w:id="0"/>
       <w:r>
         <w:rPr>
           <w:rFonts w:ascii="Times New Roman" w:hAnsi="Times New Roman" w:cs="Times New Roman"/>
+          <w:b/>
           <w:sz w:val="24"/>
           <w:szCs w:val="24"/>
           <w:lang w:val="en-US"/>
@@ -30148,7 +31129,7 @@
 </file>
 
 <file path=customXml/itemProps1.xml><?xml version="1.0" encoding="utf-8"?>
-<ds:datastoreItem xmlns:ds="http://schemas.openxmlformats.org/officeDocument/2006/customXml" ds:itemID="{430819FB-D6A7-4994-97AB-90C9B4ED5C22}">
+<ds:datastoreItem xmlns:ds="http://schemas.openxmlformats.org/officeDocument/2006/customXml" ds:itemID="{8CBADFE7-9C84-4A33-A133-DF42952CD971}">
   <ds:schemaRefs>
     <ds:schemaRef ds:uri="http://schemas.openxmlformats.org/officeDocument/2006/bibliography"/>
   </ds:schemaRefs>

</xml_diff>

<commit_message>
Added Advanced Python Error Handling module and updated Notes Doc.
</commit_message>
<xml_diff>
--- a/Complete-Python-Developer-ZTM.docx
+++ b/Complete-Python-Developer-ZTM.docx
@@ -23246,14 +23246,6 @@
           <w:lang w:val="en-US"/>
         </w:rPr>
         <w:br/>
-      </w:r>
-      <w:r>
-        <w:rPr>
-          <w:rFonts w:ascii="Courier New" w:hAnsi="Courier New" w:cs="Courier New"/>
-          <w:sz w:val="24"/>
-          <w:szCs w:val="24"/>
-          <w:lang w:val="en-US"/>
-        </w:rPr>
         <w:t>user1 = {</w:t>
       </w:r>
       <w:r>
@@ -23264,14 +23256,6 @@
           <w:lang w:val="en-US"/>
         </w:rPr>
         <w:br/>
-      </w:r>
-      <w:r>
-        <w:rPr>
-          <w:rFonts w:ascii="Courier New" w:hAnsi="Courier New" w:cs="Courier New"/>
-          <w:sz w:val="24"/>
-          <w:szCs w:val="24"/>
-          <w:lang w:val="en-US"/>
-        </w:rPr>
         <w:t xml:space="preserve">    'name': '</w:t>
       </w:r>
       <w:proofErr w:type="spellStart"/>
@@ -23302,14 +23286,6 @@
           <w:lang w:val="en-US"/>
         </w:rPr>
         <w:br/>
-      </w:r>
-      <w:r>
-        <w:rPr>
-          <w:rFonts w:ascii="Courier New" w:hAnsi="Courier New" w:cs="Courier New"/>
-          <w:sz w:val="24"/>
-          <w:szCs w:val="24"/>
-          <w:lang w:val="en-US"/>
-        </w:rPr>
         <w:t xml:space="preserve">    'valid': True #changing this will either run or not run the </w:t>
       </w:r>
       <w:proofErr w:type="spellStart"/>
@@ -23349,14 +23325,6 @@
           <w:lang w:val="en-US"/>
         </w:rPr>
         <w:br/>
-      </w:r>
-      <w:r>
-        <w:rPr>
-          <w:rFonts w:ascii="Courier New" w:hAnsi="Courier New" w:cs="Courier New"/>
-          <w:sz w:val="24"/>
-          <w:szCs w:val="24"/>
-          <w:lang w:val="en-US"/>
-        </w:rPr>
         <w:t>}</w:t>
       </w:r>
       <w:r>
@@ -23425,14 +23393,6 @@
           <w:lang w:val="en-US"/>
         </w:rPr>
         <w:br/>
-      </w:r>
-      <w:r>
-        <w:rPr>
-          <w:rFonts w:ascii="Courier New" w:hAnsi="Courier New" w:cs="Courier New"/>
-          <w:sz w:val="24"/>
-          <w:szCs w:val="24"/>
-          <w:lang w:val="en-US"/>
-        </w:rPr>
         <w:t xml:space="preserve">  # code here</w:t>
       </w:r>
       <w:r>
@@ -23452,14 +23412,6 @@
           <w:lang w:val="en-US"/>
         </w:rPr>
         <w:br/>
-      </w:r>
-      <w:r>
-        <w:rPr>
-          <w:rFonts w:ascii="Courier New" w:hAnsi="Courier New" w:cs="Courier New"/>
-          <w:sz w:val="24"/>
-          <w:szCs w:val="24"/>
-          <w:lang w:val="en-US"/>
-        </w:rPr>
         <w:t>@authenticated</w:t>
       </w:r>
       <w:r>
@@ -23519,14 +23471,6 @@
           <w:lang w:val="en-US"/>
         </w:rPr>
         <w:br/>
-      </w:r>
-      <w:r>
-        <w:rPr>
-          <w:rFonts w:ascii="Courier New" w:hAnsi="Courier New" w:cs="Courier New"/>
-          <w:sz w:val="24"/>
-          <w:szCs w:val="24"/>
-          <w:lang w:val="en-US"/>
-        </w:rPr>
         <w:t xml:space="preserve">    print('message has been sent')</w:t>
       </w:r>
       <w:r>
@@ -23617,17 +23561,7 @@
           <w:lang w:val="en-US"/>
         </w:rPr>
         <w:lastRenderedPageBreak/>
-        <w:t>I</w:t>
-      </w:r>
-      <w:r>
-        <w:rPr>
-          <w:rFonts w:ascii="Times New Roman" w:hAnsi="Times New Roman" w:cs="Times New Roman"/>
-          <w:b/>
-          <w:sz w:val="28"/>
-          <w:szCs w:val="24"/>
-          <w:lang w:val="en-US"/>
-        </w:rPr>
-        <w:t>X</w:t>
+        <w:t>IX</w:t>
       </w:r>
       <w:r>
         <w:rPr>
@@ -23725,100 +23659,220 @@
           <w:lang w:val="en-US"/>
         </w:rPr>
         <w:br/>
-      </w:r>
-      <w:bookmarkStart w:id="0" w:name="_GoBack"/>
-      <w:bookmarkEnd w:id="0"/>
-      <w:r>
-        <w:rPr>
-          <w:rFonts w:ascii="Times New Roman" w:hAnsi="Times New Roman" w:cs="Times New Roman"/>
-          <w:b/>
-          <w:sz w:val="24"/>
-          <w:szCs w:val="24"/>
-          <w:lang w:val="en-US"/>
-        </w:rPr>
-        <w:br/>
-      </w:r>
-    </w:p>
-    <w:p>
-      <w:pPr>
-        <w:spacing w:line="360" w:lineRule="auto"/>
-        <w:rPr>
-          <w:rFonts w:ascii="Times New Roman" w:hAnsi="Times New Roman" w:cs="Times New Roman"/>
-          <w:b/>
-          <w:sz w:val="24"/>
-          <w:szCs w:val="24"/>
-          <w:lang w:val="en-US"/>
-        </w:rPr>
-      </w:pPr>
-      <w:r>
-        <w:rPr>
-          <w:rFonts w:ascii="Times New Roman" w:hAnsi="Times New Roman" w:cs="Times New Roman"/>
-          <w:b/>
-          <w:sz w:val="24"/>
-          <w:szCs w:val="24"/>
-          <w:lang w:val="en-US"/>
-        </w:rPr>
-        <w:br w:type="page"/>
-      </w:r>
-    </w:p>
-    <w:p>
-      <w:pPr>
-        <w:spacing w:line="360" w:lineRule="auto"/>
-        <w:jc w:val="center"/>
-        <w:rPr>
-          <w:rFonts w:ascii="Times New Roman" w:hAnsi="Times New Roman" w:cs="Times New Roman"/>
-          <w:b/>
-          <w:sz w:val="28"/>
-          <w:szCs w:val="24"/>
-          <w:lang w:val="en-US"/>
-        </w:rPr>
-      </w:pPr>
-      <w:r>
-        <w:rPr>
-          <w:rFonts w:ascii="Times New Roman" w:hAnsi="Times New Roman" w:cs="Times New Roman"/>
-          <w:b/>
-          <w:sz w:val="28"/>
-          <w:szCs w:val="24"/>
-          <w:lang w:val="en-US"/>
-        </w:rPr>
-        <w:lastRenderedPageBreak/>
-        <w:t>XI</w:t>
-      </w:r>
-      <w:r>
-        <w:rPr>
-          <w:rFonts w:ascii="Times New Roman" w:hAnsi="Times New Roman" w:cs="Times New Roman"/>
-          <w:b/>
-          <w:sz w:val="28"/>
-          <w:szCs w:val="24"/>
-          <w:lang w:val="en-US"/>
-        </w:rPr>
-        <w:br/>
-      </w:r>
-      <w:r>
-        <w:rPr>
-          <w:rFonts w:ascii="Times New Roman" w:hAnsi="Times New Roman" w:cs="Times New Roman"/>
-          <w:b/>
-          <w:sz w:val="28"/>
-          <w:szCs w:val="24"/>
-          <w:lang w:val="en-US"/>
-        </w:rPr>
-        <w:t>Modules i</w:t>
-      </w:r>
-      <w:r>
-        <w:rPr>
-          <w:rFonts w:ascii="Times New Roman" w:hAnsi="Times New Roman" w:cs="Times New Roman"/>
-          <w:b/>
-          <w:sz w:val="28"/>
-          <w:szCs w:val="24"/>
-          <w:lang w:val="en-US"/>
-        </w:rPr>
-        <w:t>n Python</w:t>
-      </w:r>
-      <w:r>
-        <w:rPr>
-          <w:rFonts w:ascii="Times New Roman" w:hAnsi="Times New Roman" w:cs="Times New Roman"/>
-          <w:b/>
-          <w:sz w:val="28"/>
+        <w:t>Errors are exceptions in a programming language.</w:t>
+      </w:r>
+      <w:r>
+        <w:rPr>
+          <w:rFonts w:ascii="Times New Roman" w:hAnsi="Times New Roman" w:cs="Times New Roman"/>
+          <w:sz w:val="24"/>
+          <w:szCs w:val="24"/>
+          <w:lang w:val="en-US"/>
+        </w:rPr>
+        <w:br/>
+      </w:r>
+      <w:r>
+        <w:rPr>
+          <w:rFonts w:ascii="Times New Roman" w:hAnsi="Times New Roman" w:cs="Times New Roman"/>
+          <w:sz w:val="24"/>
+          <w:szCs w:val="24"/>
+          <w:lang w:val="en-US"/>
+        </w:rPr>
+        <w:t>Errors in python stops the program from running wherever it occurs.</w:t>
+      </w:r>
+      <w:r>
+        <w:rPr>
+          <w:rFonts w:ascii="Times New Roman" w:hAnsi="Times New Roman" w:cs="Times New Roman"/>
+          <w:sz w:val="24"/>
+          <w:szCs w:val="24"/>
+          <w:lang w:val="en-US"/>
+        </w:rPr>
+        <w:br/>
+        <w:t>With error handling, we can let the program continue running even if there is an error in our code.</w:t>
+      </w:r>
+      <w:r>
+        <w:rPr>
+          <w:rFonts w:ascii="Times New Roman" w:hAnsi="Times New Roman" w:cs="Times New Roman"/>
+          <w:sz w:val="24"/>
+          <w:szCs w:val="24"/>
+          <w:lang w:val="en-US"/>
+        </w:rPr>
+        <w:br/>
+      </w:r>
+      <w:proofErr w:type="spellStart"/>
+      <w:r>
+        <w:rPr>
+          <w:rFonts w:ascii="Courier New" w:hAnsi="Courier New" w:cs="Courier New"/>
+          <w:sz w:val="24"/>
+          <w:szCs w:val="24"/>
+          <w:lang w:val="en-US"/>
+        </w:rPr>
+        <w:t>SyntaxError</w:t>
+      </w:r>
+      <w:proofErr w:type="spellEnd"/>
+      <w:r>
+        <w:rPr>
+          <w:rFonts w:ascii="Courier New" w:hAnsi="Courier New" w:cs="Courier New"/>
+          <w:sz w:val="24"/>
+          <w:szCs w:val="24"/>
+          <w:lang w:val="en-US"/>
+        </w:rPr>
+        <w:t xml:space="preserve">, </w:t>
+      </w:r>
+      <w:proofErr w:type="spellStart"/>
+      <w:r>
+        <w:rPr>
+          <w:rFonts w:ascii="Courier New" w:hAnsi="Courier New" w:cs="Courier New"/>
+          <w:sz w:val="24"/>
+          <w:szCs w:val="24"/>
+          <w:lang w:val="en-US"/>
+        </w:rPr>
+        <w:t>NameError</w:t>
+      </w:r>
+      <w:proofErr w:type="spellEnd"/>
+      <w:r>
+        <w:rPr>
+          <w:rFonts w:ascii="Courier New" w:hAnsi="Courier New" w:cs="Courier New"/>
+          <w:sz w:val="24"/>
+          <w:szCs w:val="24"/>
+          <w:lang w:val="en-US"/>
+        </w:rPr>
+        <w:t xml:space="preserve">, </w:t>
+      </w:r>
+      <w:proofErr w:type="spellStart"/>
+      <w:r>
+        <w:rPr>
+          <w:rFonts w:ascii="Courier New" w:hAnsi="Courier New" w:cs="Courier New"/>
+          <w:sz w:val="24"/>
+          <w:szCs w:val="24"/>
+          <w:lang w:val="en-US"/>
+        </w:rPr>
+        <w:t>TypeError</w:t>
+      </w:r>
+      <w:proofErr w:type="spellEnd"/>
+      <w:r>
+        <w:rPr>
+          <w:rFonts w:ascii="Courier New" w:hAnsi="Courier New" w:cs="Courier New"/>
+          <w:sz w:val="24"/>
+          <w:szCs w:val="24"/>
+          <w:lang w:val="en-US"/>
+        </w:rPr>
+        <w:t xml:space="preserve">, </w:t>
+      </w:r>
+      <w:proofErr w:type="spellStart"/>
+      <w:r>
+        <w:rPr>
+          <w:rFonts w:ascii="Courier New" w:hAnsi="Courier New" w:cs="Courier New"/>
+          <w:sz w:val="24"/>
+          <w:szCs w:val="24"/>
+          <w:lang w:val="en-US"/>
+        </w:rPr>
+        <w:t>IndexError</w:t>
+      </w:r>
+      <w:proofErr w:type="spellEnd"/>
+      <w:r>
+        <w:rPr>
+          <w:rFonts w:ascii="Courier New" w:hAnsi="Courier New" w:cs="Courier New"/>
+          <w:sz w:val="24"/>
+          <w:szCs w:val="24"/>
+          <w:lang w:val="en-US"/>
+        </w:rPr>
+        <w:t xml:space="preserve">, </w:t>
+      </w:r>
+      <w:proofErr w:type="spellStart"/>
+      <w:r>
+        <w:rPr>
+          <w:rFonts w:ascii="Courier New" w:hAnsi="Courier New" w:cs="Courier New"/>
+          <w:sz w:val="24"/>
+          <w:szCs w:val="24"/>
+          <w:lang w:val="en-US"/>
+        </w:rPr>
+        <w:t>KeyError</w:t>
+      </w:r>
+      <w:proofErr w:type="spellEnd"/>
+      <w:r>
+        <w:rPr>
+          <w:rFonts w:ascii="Courier New" w:hAnsi="Courier New" w:cs="Courier New"/>
+          <w:sz w:val="24"/>
+          <w:szCs w:val="24"/>
+          <w:lang w:val="en-US"/>
+        </w:rPr>
+        <w:t xml:space="preserve">, </w:t>
+      </w:r>
+      <w:proofErr w:type="spellStart"/>
+      <w:r>
+        <w:rPr>
+          <w:rFonts w:ascii="Courier New" w:hAnsi="Courier New" w:cs="Courier New"/>
+          <w:sz w:val="24"/>
+          <w:szCs w:val="24"/>
+          <w:lang w:val="en-US"/>
+        </w:rPr>
+        <w:t>ZeroDivisionError</w:t>
+      </w:r>
+      <w:proofErr w:type="spellEnd"/>
+      <w:r>
+        <w:rPr>
+          <w:rFonts w:ascii="Courier New" w:hAnsi="Courier New" w:cs="Courier New"/>
+          <w:b/>
+          <w:sz w:val="24"/>
+          <w:szCs w:val="24"/>
+          <w:lang w:val="en-US"/>
+        </w:rPr>
+        <w:br/>
+      </w:r>
+      <w:r>
+        <w:rPr>
+          <w:rFonts w:ascii="Times New Roman" w:hAnsi="Times New Roman" w:cs="Times New Roman"/>
+          <w:b/>
+          <w:sz w:val="24"/>
+          <w:szCs w:val="24"/>
+          <w:lang w:val="en-US"/>
+        </w:rPr>
+        <w:br/>
+      </w:r>
+      <w:r>
+        <w:rPr>
+          <w:rFonts w:ascii="Times New Roman" w:hAnsi="Times New Roman" w:cs="Times New Roman"/>
+          <w:sz w:val="24"/>
+          <w:szCs w:val="24"/>
+          <w:lang w:val="en-US"/>
+        </w:rPr>
+        <w:t xml:space="preserve">Python Built-in Exceptions: </w:t>
+      </w:r>
+      <w:hyperlink r:id="rId62" w:history="1">
+        <w:r>
+          <w:rPr>
+            <w:rStyle w:val="Hyperlink"/>
+            <w:rFonts w:ascii="Times New Roman" w:hAnsi="Times New Roman" w:cs="Times New Roman"/>
+            <w:i/>
+            <w:sz w:val="24"/>
+            <w:szCs w:val="24"/>
+            <w:lang w:val="en-US"/>
+          </w:rPr>
+          <w:t>https://docs.python.org/3/library/exceptions.html</w:t>
+        </w:r>
+      </w:hyperlink>
+      <w:r>
+        <w:rPr>
+          <w:rFonts w:ascii="Times New Roman" w:hAnsi="Times New Roman" w:cs="Times New Roman"/>
+          <w:sz w:val="24"/>
+          <w:szCs w:val="24"/>
+          <w:lang w:val="en-US"/>
+        </w:rPr>
+        <w:t xml:space="preserve"> </w:t>
+      </w:r>
+      <w:r>
+        <w:rPr>
+          <w:rFonts w:ascii="Times New Roman" w:hAnsi="Times New Roman" w:cs="Times New Roman"/>
+          <w:sz w:val="24"/>
+          <w:szCs w:val="24"/>
+          <w:lang w:val="en-US"/>
+        </w:rPr>
+        <w:br/>
+      </w:r>
+      <w:r>
+        <w:rPr>
+          <w:rFonts w:ascii="Times New Roman" w:hAnsi="Times New Roman" w:cs="Times New Roman"/>
+          <w:sz w:val="24"/>
           <w:szCs w:val="24"/>
           <w:lang w:val="en-US"/>
         </w:rPr>
@@ -23850,158 +23904,106 @@
           <w:szCs w:val="24"/>
           <w:lang w:val="en-US"/>
         </w:rPr>
-        <w:t>Modules In Python</w:t>
-      </w:r>
-      <w:r>
-        <w:rPr>
-          <w:rFonts w:ascii="Times New Roman" w:hAnsi="Times New Roman" w:cs="Times New Roman"/>
-          <w:b/>
-          <w:sz w:val="24"/>
-          <w:szCs w:val="24"/>
-          <w:lang w:val="en-US"/>
-        </w:rPr>
-        <w:br/>
-      </w:r>
-      <w:r>
-        <w:rPr>
-          <w:rFonts w:ascii="Times New Roman" w:hAnsi="Times New Roman" w:cs="Times New Roman"/>
-          <w:sz w:val="24"/>
-          <w:szCs w:val="24"/>
-          <w:lang w:val="en-US"/>
-        </w:rPr>
-        <w:br/>
-        <w:t>Each file of Python in a project is called as module.</w:t>
-      </w:r>
-      <w:r>
-        <w:rPr>
-          <w:rFonts w:ascii="Times New Roman" w:hAnsi="Times New Roman" w:cs="Times New Roman"/>
-          <w:sz w:val="24"/>
-          <w:szCs w:val="24"/>
-          <w:lang w:val="en-US"/>
-        </w:rPr>
-        <w:br/>
-        <w:t>Naming convention of module is same as variables.</w:t>
-      </w:r>
-      <w:r>
-        <w:rPr>
-          <w:rFonts w:ascii="Times New Roman" w:hAnsi="Times New Roman" w:cs="Times New Roman"/>
-          <w:sz w:val="24"/>
-          <w:szCs w:val="24"/>
-          <w:lang w:val="en-US"/>
-        </w:rPr>
-        <w:br/>
-      </w:r>
-      <w:proofErr w:type="gramStart"/>
-      <w:r>
-        <w:rPr>
-          <w:rFonts w:ascii="Courier New" w:hAnsi="Courier New" w:cs="Courier New"/>
-          <w:sz w:val="24"/>
-          <w:szCs w:val="24"/>
-          <w:lang w:val="en-US"/>
-        </w:rPr>
-        <w:t>import</w:t>
-      </w:r>
-      <w:proofErr w:type="gramEnd"/>
-      <w:r>
-        <w:rPr>
-          <w:rFonts w:ascii="Courier New" w:hAnsi="Courier New" w:cs="Courier New"/>
-          <w:sz w:val="24"/>
-          <w:szCs w:val="24"/>
-          <w:lang w:val="en-US"/>
-        </w:rPr>
-        <w:t xml:space="preserve"> &lt;module name&gt;</w:t>
-      </w:r>
-      <w:r>
-        <w:rPr>
-          <w:rFonts w:ascii="Courier New" w:hAnsi="Courier New" w:cs="Courier New"/>
-          <w:sz w:val="24"/>
-          <w:szCs w:val="24"/>
-          <w:lang w:val="en-US"/>
-        </w:rPr>
-        <w:tab/>
-      </w:r>
-      <w:r>
-        <w:rPr>
-          <w:rFonts w:ascii="Times New Roman" w:hAnsi="Times New Roman" w:cs="Times New Roman"/>
-          <w:sz w:val="24"/>
-          <w:szCs w:val="24"/>
-          <w:lang w:val="en-US"/>
-        </w:rPr>
-        <w:tab/>
-        <w:t># import syntax</w:t>
-      </w:r>
-      <w:r>
-        <w:rPr>
-          <w:rFonts w:ascii="Times New Roman" w:hAnsi="Times New Roman" w:cs="Times New Roman"/>
-          <w:sz w:val="24"/>
-          <w:szCs w:val="24"/>
-          <w:lang w:val="en-US"/>
-        </w:rPr>
-        <w:br/>
-        <w:t>We can import as many modules as required in our project.</w:t>
-      </w:r>
-      <w:r>
-        <w:rPr>
-          <w:rFonts w:ascii="Times New Roman" w:hAnsi="Times New Roman" w:cs="Times New Roman"/>
-          <w:sz w:val="24"/>
-          <w:szCs w:val="24"/>
-          <w:lang w:val="en-US"/>
-        </w:rPr>
-        <w:br/>
-        <w:t>While importing a module in any project, we don’t need to mention file extension (.</w:t>
-      </w:r>
-      <w:proofErr w:type="spellStart"/>
-      <w:r>
-        <w:rPr>
-          <w:rFonts w:ascii="Times New Roman" w:hAnsi="Times New Roman" w:cs="Times New Roman"/>
-          <w:sz w:val="24"/>
-          <w:szCs w:val="24"/>
-          <w:lang w:val="en-US"/>
-        </w:rPr>
-        <w:t>py</w:t>
-      </w:r>
-      <w:proofErr w:type="spellEnd"/>
-      <w:r>
-        <w:rPr>
-          <w:rFonts w:ascii="Times New Roman" w:hAnsi="Times New Roman" w:cs="Times New Roman"/>
-          <w:sz w:val="24"/>
-          <w:szCs w:val="24"/>
-          <w:lang w:val="en-US"/>
-        </w:rPr>
-        <w:t>) as all the modules has to be python files</w:t>
-      </w:r>
-      <w:r>
-        <w:rPr>
-          <w:rFonts w:ascii="Times New Roman" w:hAnsi="Times New Roman" w:cs="Times New Roman"/>
-          <w:sz w:val="24"/>
-          <w:szCs w:val="24"/>
-          <w:lang w:val="en-US"/>
-        </w:rPr>
-        <w:t>.</w:t>
-      </w:r>
-      <w:r>
-        <w:rPr>
-          <w:rFonts w:ascii="Times New Roman" w:hAnsi="Times New Roman" w:cs="Times New Roman"/>
-          <w:sz w:val="24"/>
-          <w:szCs w:val="24"/>
-          <w:lang w:val="en-US"/>
-        </w:rPr>
-        <w:br/>
-        <w:t>Python interpreter creates a cache and stores a compiled versions of modules to make the code run faster from second time onwards main function is called. Cached version of modules updates every time we change the content of the module.</w:t>
-      </w:r>
-      <w:r>
-        <w:rPr>
-          <w:rFonts w:ascii="Times New Roman" w:hAnsi="Times New Roman" w:cs="Times New Roman"/>
-          <w:sz w:val="24"/>
-          <w:szCs w:val="24"/>
-          <w:lang w:val="en-US"/>
-        </w:rPr>
-        <w:br/>
-        <w:t>We can access all the functionalities defined in a module through our main function.</w:t>
-      </w:r>
-      <w:r>
-        <w:rPr>
-          <w:rFonts w:ascii="Times New Roman" w:hAnsi="Times New Roman" w:cs="Times New Roman"/>
+        <w:t>Error Handling</w:t>
+      </w:r>
+      <w:r>
+        <w:rPr>
+          <w:rFonts w:ascii="Times New Roman" w:hAnsi="Times New Roman" w:cs="Times New Roman"/>
+          <w:sz w:val="24"/>
+          <w:szCs w:val="24"/>
+          <w:lang w:val="en-US"/>
+        </w:rPr>
+        <w:br/>
+      </w:r>
+      <w:r>
+        <w:rPr>
+          <w:rFonts w:ascii="Times New Roman" w:hAnsi="Times New Roman" w:cs="Times New Roman"/>
+          <w:sz w:val="24"/>
+          <w:szCs w:val="24"/>
+          <w:lang w:val="en-US"/>
+        </w:rPr>
+        <w:br/>
+      </w:r>
+      <w:r>
+        <w:rPr>
+          <w:rFonts w:ascii="Courier New" w:hAnsi="Courier New" w:cs="Courier New"/>
+          <w:sz w:val="24"/>
+          <w:szCs w:val="24"/>
+          <w:lang w:val="en-US"/>
+        </w:rPr>
+        <w:t>try:</w:t>
+      </w:r>
+      <w:r>
+        <w:rPr>
+          <w:rFonts w:ascii="Courier New" w:hAnsi="Courier New" w:cs="Courier New"/>
+          <w:sz w:val="24"/>
+          <w:szCs w:val="24"/>
+          <w:lang w:val="en-US"/>
+        </w:rPr>
+        <w:br/>
+        <w:t>except</w:t>
+      </w:r>
+      <w:r>
+        <w:rPr>
+          <w:rFonts w:ascii="Courier New" w:hAnsi="Courier New" w:cs="Courier New"/>
+          <w:sz w:val="24"/>
+          <w:szCs w:val="24"/>
+          <w:lang w:val="en-US"/>
+        </w:rPr>
+        <w:t xml:space="preserve"> ErrorType1</w:t>
+      </w:r>
+      <w:r>
+        <w:rPr>
+          <w:rFonts w:ascii="Courier New" w:hAnsi="Courier New" w:cs="Courier New"/>
+          <w:sz w:val="24"/>
+          <w:szCs w:val="24"/>
+          <w:lang w:val="en-US"/>
+        </w:rPr>
+        <w:t>:</w:t>
+      </w:r>
+      <w:r>
+        <w:rPr>
+          <w:rFonts w:ascii="Courier New" w:hAnsi="Courier New" w:cs="Courier New"/>
+          <w:sz w:val="24"/>
+          <w:szCs w:val="24"/>
+          <w:lang w:val="en-US"/>
+        </w:rPr>
+        <w:br/>
+        <w:t>except ErrorType2:</w:t>
+      </w:r>
+      <w:r>
+        <w:rPr>
+          <w:rFonts w:ascii="Courier New" w:hAnsi="Courier New" w:cs="Courier New"/>
+          <w:sz w:val="24"/>
+          <w:szCs w:val="24"/>
+          <w:lang w:val="en-US"/>
+        </w:rPr>
+        <w:br/>
+        <w:t>…</w:t>
+      </w:r>
+      <w:r>
+        <w:rPr>
+          <w:rFonts w:ascii="Courier New" w:hAnsi="Courier New" w:cs="Courier New"/>
+          <w:sz w:val="24"/>
+          <w:szCs w:val="24"/>
+          <w:lang w:val="en-US"/>
+        </w:rPr>
+        <w:br/>
+        <w:t>else:</w:t>
+      </w:r>
+      <w:r>
+        <w:rPr>
+          <w:rFonts w:ascii="Courier New" w:hAnsi="Courier New" w:cs="Courier New"/>
+          <w:sz w:val="24"/>
+          <w:szCs w:val="24"/>
+          <w:lang w:val="en-US"/>
+        </w:rPr>
+        <w:br/>
+        <w:t>finally:</w:t>
+      </w:r>
+      <w:r>
+        <w:rPr>
+          <w:rFonts w:ascii="Courier New" w:hAnsi="Courier New" w:cs="Courier New"/>
           <w:sz w:val="24"/>
           <w:szCs w:val="24"/>
           <w:lang w:val="en-US"/>
@@ -24043,6 +24045,748 @@
           <w:szCs w:val="24"/>
           <w:lang w:val="en-US"/>
         </w:rPr>
+        <w:t>Error Handling 2</w:t>
+      </w:r>
+      <w:r>
+        <w:rPr>
+          <w:rFonts w:ascii="Times New Roman" w:hAnsi="Times New Roman" w:cs="Times New Roman"/>
+          <w:sz w:val="24"/>
+          <w:szCs w:val="24"/>
+          <w:lang w:val="en-US"/>
+        </w:rPr>
+        <w:br/>
+      </w:r>
+      <w:r>
+        <w:rPr>
+          <w:rFonts w:ascii="Times New Roman" w:hAnsi="Times New Roman" w:cs="Times New Roman"/>
+          <w:sz w:val="24"/>
+          <w:szCs w:val="24"/>
+          <w:lang w:val="en-US"/>
+        </w:rPr>
+        <w:br/>
+      </w:r>
+      <w:r>
+        <w:rPr>
+          <w:rFonts w:ascii="Courier New" w:hAnsi="Courier New" w:cs="Courier New"/>
+          <w:sz w:val="24"/>
+          <w:szCs w:val="24"/>
+          <w:lang w:val="en-US"/>
+        </w:rPr>
+        <w:t>except Error as variable:</w:t>
+      </w:r>
+      <w:r>
+        <w:rPr>
+          <w:rFonts w:ascii="Courier New" w:hAnsi="Courier New" w:cs="Courier New"/>
+          <w:sz w:val="24"/>
+          <w:szCs w:val="24"/>
+          <w:lang w:val="en-US"/>
+        </w:rPr>
+        <w:br/>
+        <w:t>except (ErrorType1, ErrorType2):</w:t>
+      </w:r>
+      <w:r>
+        <w:rPr>
+          <w:rFonts w:ascii="Courier New" w:hAnsi="Courier New" w:cs="Courier New"/>
+          <w:sz w:val="24"/>
+          <w:szCs w:val="24"/>
+          <w:lang w:val="en-US"/>
+        </w:rPr>
+        <w:br/>
+      </w:r>
+      <w:r>
+        <w:rPr>
+          <w:rFonts w:ascii="Times New Roman" w:hAnsi="Times New Roman" w:cs="Times New Roman"/>
+          <w:sz w:val="24"/>
+          <w:szCs w:val="24"/>
+          <w:lang w:val="en-US"/>
+        </w:rPr>
+        <w:br/>
+      </w:r>
+    </w:p>
+    <w:p>
+      <w:pPr>
+        <w:spacing w:line="259" w:lineRule="auto"/>
+        <w:rPr>
+          <w:rFonts w:ascii="Times New Roman" w:hAnsi="Times New Roman" w:cs="Times New Roman"/>
+          <w:b/>
+          <w:sz w:val="24"/>
+          <w:szCs w:val="24"/>
+          <w:lang w:val="en-US"/>
+        </w:rPr>
+      </w:pPr>
+      <w:r>
+        <w:rPr>
+          <w:rFonts w:ascii="Times New Roman" w:hAnsi="Times New Roman" w:cs="Times New Roman"/>
+          <w:b/>
+          <w:sz w:val="24"/>
+          <w:szCs w:val="24"/>
+          <w:lang w:val="en-US"/>
+        </w:rPr>
+        <w:br w:type="page"/>
+      </w:r>
+    </w:p>
+    <w:p>
+      <w:pPr>
+        <w:pStyle w:val="ListParagraph"/>
+        <w:numPr>
+          <w:ilvl w:val="3"/>
+          <w:numId w:val="4"/>
+        </w:numPr>
+        <w:spacing w:line="360" w:lineRule="auto"/>
+        <w:ind w:left="709"/>
+        <w:rPr>
+          <w:rFonts w:ascii="Times New Roman" w:hAnsi="Times New Roman" w:cs="Times New Roman"/>
+          <w:b/>
+          <w:sz w:val="24"/>
+          <w:szCs w:val="24"/>
+          <w:lang w:val="en-US"/>
+        </w:rPr>
+      </w:pPr>
+      <w:r>
+        <w:rPr>
+          <w:rFonts w:ascii="Times New Roman" w:hAnsi="Times New Roman" w:cs="Times New Roman"/>
+          <w:b/>
+          <w:sz w:val="24"/>
+          <w:szCs w:val="24"/>
+          <w:lang w:val="en-US"/>
+        </w:rPr>
+        <w:lastRenderedPageBreak/>
+        <w:t>Exercise Error Handling</w:t>
+      </w:r>
+      <w:r>
+        <w:rPr>
+          <w:rFonts w:ascii="Times New Roman" w:hAnsi="Times New Roman" w:cs="Times New Roman"/>
+          <w:sz w:val="24"/>
+          <w:szCs w:val="24"/>
+          <w:lang w:val="en-US"/>
+        </w:rPr>
+        <w:br/>
+      </w:r>
+      <w:r>
+        <w:rPr>
+          <w:rFonts w:ascii="Times New Roman" w:hAnsi="Times New Roman" w:cs="Times New Roman"/>
+          <w:sz w:val="24"/>
+          <w:szCs w:val="24"/>
+          <w:lang w:val="en-US"/>
+        </w:rPr>
+        <w:br/>
+        <w:t xml:space="preserve">Code in “finally” block runs regardless of the other </w:t>
+      </w:r>
+      <w:r>
+        <w:rPr>
+          <w:rFonts w:ascii="Times New Roman" w:hAnsi="Times New Roman" w:cs="Times New Roman"/>
+          <w:sz w:val="24"/>
+          <w:szCs w:val="24"/>
+          <w:lang w:val="en-US"/>
+        </w:rPr>
+        <w:t xml:space="preserve">prior </w:t>
+      </w:r>
+      <w:r>
+        <w:rPr>
+          <w:rFonts w:ascii="Times New Roman" w:hAnsi="Times New Roman" w:cs="Times New Roman"/>
+          <w:sz w:val="24"/>
+          <w:szCs w:val="24"/>
+          <w:lang w:val="en-US"/>
+        </w:rPr>
+        <w:t>blocks whether they ran or not.</w:t>
+      </w:r>
+      <w:r>
+        <w:rPr>
+          <w:rFonts w:ascii="Times New Roman" w:hAnsi="Times New Roman" w:cs="Times New Roman"/>
+          <w:sz w:val="24"/>
+          <w:szCs w:val="24"/>
+          <w:lang w:val="en-US"/>
+        </w:rPr>
+        <w:br/>
+      </w:r>
+      <w:r>
+        <w:rPr>
+          <w:rFonts w:ascii="Times New Roman" w:hAnsi="Times New Roman" w:cs="Times New Roman"/>
+          <w:sz w:val="24"/>
+          <w:szCs w:val="24"/>
+          <w:lang w:val="en-US"/>
+        </w:rPr>
+        <w:br/>
+      </w:r>
+    </w:p>
+    <w:p>
+      <w:pPr>
+        <w:pStyle w:val="ListParagraph"/>
+        <w:numPr>
+          <w:ilvl w:val="3"/>
+          <w:numId w:val="4"/>
+        </w:numPr>
+        <w:spacing w:line="360" w:lineRule="auto"/>
+        <w:ind w:left="709"/>
+        <w:rPr>
+          <w:rFonts w:ascii="Times New Roman" w:hAnsi="Times New Roman" w:cs="Times New Roman"/>
+          <w:b/>
+          <w:sz w:val="24"/>
+          <w:szCs w:val="24"/>
+          <w:lang w:val="en-US"/>
+        </w:rPr>
+      </w:pPr>
+      <w:r>
+        <w:rPr>
+          <w:rFonts w:ascii="Times New Roman" w:hAnsi="Times New Roman" w:cs="Times New Roman"/>
+          <w:b/>
+          <w:sz w:val="24"/>
+          <w:szCs w:val="24"/>
+          <w:lang w:val="en-US"/>
+        </w:rPr>
+        <w:t>Error Handling 3</w:t>
+      </w:r>
+      <w:r>
+        <w:rPr>
+          <w:rFonts w:ascii="Times New Roman" w:hAnsi="Times New Roman" w:cs="Times New Roman"/>
+          <w:sz w:val="24"/>
+          <w:szCs w:val="24"/>
+          <w:lang w:val="en-US"/>
+        </w:rPr>
+        <w:br/>
+      </w:r>
+      <w:r>
+        <w:rPr>
+          <w:rFonts w:ascii="Times New Roman" w:hAnsi="Times New Roman" w:cs="Times New Roman"/>
+          <w:sz w:val="24"/>
+          <w:szCs w:val="24"/>
+          <w:lang w:val="en-US"/>
+        </w:rPr>
+        <w:br/>
+      </w:r>
+      <w:proofErr w:type="gramStart"/>
+      <w:r>
+        <w:rPr>
+          <w:rFonts w:ascii="Times New Roman" w:hAnsi="Times New Roman" w:cs="Times New Roman"/>
+          <w:sz w:val="24"/>
+          <w:szCs w:val="24"/>
+          <w:lang w:val="en-US"/>
+        </w:rPr>
+        <w:t>If</w:t>
+      </w:r>
+      <w:proofErr w:type="gramEnd"/>
+      <w:r>
+        <w:rPr>
+          <w:rFonts w:ascii="Times New Roman" w:hAnsi="Times New Roman" w:cs="Times New Roman"/>
+          <w:sz w:val="24"/>
+          <w:szCs w:val="24"/>
+          <w:lang w:val="en-US"/>
+        </w:rPr>
+        <w:t xml:space="preserve"> we want to stop the program when a condition is met, we can raise an error with an error type. We can also raise Exception.</w:t>
+      </w:r>
+      <w:r>
+        <w:rPr>
+          <w:rFonts w:ascii="Times New Roman" w:hAnsi="Times New Roman" w:cs="Times New Roman"/>
+          <w:sz w:val="24"/>
+          <w:szCs w:val="24"/>
+          <w:lang w:val="en-US"/>
+        </w:rPr>
+        <w:br/>
+      </w:r>
+      <w:r>
+        <w:rPr>
+          <w:rFonts w:ascii="Courier New" w:hAnsi="Courier New" w:cs="Courier New"/>
+          <w:sz w:val="24"/>
+          <w:szCs w:val="24"/>
+          <w:lang w:val="en-US"/>
+        </w:rPr>
+        <w:t xml:space="preserve">raise </w:t>
+      </w:r>
+      <w:proofErr w:type="spellStart"/>
+      <w:r>
+        <w:rPr>
+          <w:rFonts w:ascii="Courier New" w:hAnsi="Courier New" w:cs="Courier New"/>
+          <w:sz w:val="24"/>
+          <w:szCs w:val="24"/>
+          <w:lang w:val="en-US"/>
+        </w:rPr>
+        <w:t>ErrorType</w:t>
+      </w:r>
+      <w:proofErr w:type="spellEnd"/>
+      <w:r>
+        <w:rPr>
+          <w:rFonts w:ascii="Courier New" w:hAnsi="Courier New" w:cs="Courier New"/>
+          <w:sz w:val="24"/>
+          <w:szCs w:val="24"/>
+          <w:lang w:val="en-US"/>
+        </w:rPr>
+        <w:t>(</w:t>
+      </w:r>
+      <w:r>
+        <w:rPr>
+          <w:rFonts w:ascii="Courier New" w:hAnsi="Courier New" w:cs="Courier New"/>
+          <w:sz w:val="24"/>
+          <w:szCs w:val="24"/>
+          <w:lang w:val="en-US"/>
+        </w:rPr>
+        <w:t>‘text here’)</w:t>
+      </w:r>
+      <w:r>
+        <w:rPr>
+          <w:rFonts w:ascii="Courier New" w:hAnsi="Courier New" w:cs="Courier New"/>
+          <w:sz w:val="24"/>
+          <w:szCs w:val="24"/>
+          <w:lang w:val="en-US"/>
+        </w:rPr>
+        <w:br/>
+        <w:t>raise Exception(‘text here’)</w:t>
+      </w:r>
+      <w:r>
+        <w:rPr>
+          <w:rFonts w:ascii="Courier New" w:hAnsi="Courier New" w:cs="Courier New"/>
+          <w:sz w:val="24"/>
+          <w:szCs w:val="24"/>
+          <w:lang w:val="en-US"/>
+        </w:rPr>
+        <w:br/>
+      </w:r>
+      <w:r>
+        <w:rPr>
+          <w:rFonts w:ascii="Courier New" w:hAnsi="Courier New" w:cs="Courier New"/>
+          <w:sz w:val="24"/>
+          <w:szCs w:val="24"/>
+          <w:lang w:val="en-US"/>
+        </w:rPr>
+        <w:br/>
+      </w:r>
+    </w:p>
+    <w:p>
+      <w:pPr>
+        <w:spacing w:line="360" w:lineRule="auto"/>
+        <w:jc w:val="center"/>
+        <w:rPr>
+          <w:rFonts w:ascii="Times New Roman" w:hAnsi="Times New Roman" w:cs="Times New Roman"/>
+          <w:b/>
+          <w:sz w:val="28"/>
+          <w:szCs w:val="28"/>
+          <w:lang w:val="en-US"/>
+        </w:rPr>
+      </w:pPr>
+      <w:r>
+        <w:rPr>
+          <w:rFonts w:ascii="Times New Roman" w:hAnsi="Times New Roman" w:cs="Times New Roman"/>
+          <w:b/>
+          <w:sz w:val="24"/>
+          <w:szCs w:val="24"/>
+          <w:lang w:val="en-US"/>
+        </w:rPr>
+        <w:br w:type="page"/>
+      </w:r>
+      <w:r>
+        <w:rPr>
+          <w:rFonts w:ascii="Times New Roman" w:hAnsi="Times New Roman" w:cs="Times New Roman"/>
+          <w:b/>
+          <w:sz w:val="28"/>
+          <w:szCs w:val="28"/>
+          <w:lang w:val="en-US"/>
+        </w:rPr>
+        <w:lastRenderedPageBreak/>
+        <w:t>X</w:t>
+      </w:r>
+      <w:r>
+        <w:rPr>
+          <w:rFonts w:ascii="Times New Roman" w:hAnsi="Times New Roman" w:cs="Times New Roman"/>
+          <w:b/>
+          <w:sz w:val="28"/>
+          <w:szCs w:val="28"/>
+          <w:lang w:val="en-US"/>
+        </w:rPr>
+        <w:br/>
+        <w:t xml:space="preserve">Advanced Python: </w:t>
+      </w:r>
+      <w:r>
+        <w:rPr>
+          <w:rFonts w:ascii="Times New Roman" w:hAnsi="Times New Roman" w:cs="Times New Roman"/>
+          <w:b/>
+          <w:sz w:val="28"/>
+          <w:szCs w:val="28"/>
+          <w:lang w:val="en-US"/>
+        </w:rPr>
+        <w:t>Generators</w:t>
+      </w:r>
+      <w:r>
+        <w:rPr>
+          <w:rFonts w:ascii="Times New Roman" w:hAnsi="Times New Roman" w:cs="Times New Roman"/>
+          <w:b/>
+          <w:sz w:val="28"/>
+          <w:szCs w:val="28"/>
+          <w:lang w:val="en-US"/>
+        </w:rPr>
+        <w:t xml:space="preserve"> </w:t>
+      </w:r>
+      <w:r>
+        <w:rPr>
+          <w:rFonts w:ascii="Times New Roman" w:hAnsi="Times New Roman" w:cs="Times New Roman"/>
+          <w:b/>
+          <w:sz w:val="28"/>
+          <w:szCs w:val="28"/>
+          <w:lang w:val="en-US"/>
+        </w:rPr>
+        <w:br/>
+      </w:r>
+    </w:p>
+    <w:p>
+      <w:pPr>
+        <w:pStyle w:val="ListParagraph"/>
+        <w:numPr>
+          <w:ilvl w:val="6"/>
+          <w:numId w:val="4"/>
+        </w:numPr>
+        <w:spacing w:line="360" w:lineRule="auto"/>
+        <w:ind w:left="709"/>
+        <w:rPr>
+          <w:rFonts w:ascii="Times New Roman" w:hAnsi="Times New Roman" w:cs="Times New Roman"/>
+          <w:b/>
+          <w:sz w:val="24"/>
+          <w:szCs w:val="28"/>
+          <w:lang w:val="en-US"/>
+        </w:rPr>
+      </w:pPr>
+      <w:r>
+        <w:rPr>
+          <w:rFonts w:ascii="Times New Roman" w:hAnsi="Times New Roman" w:cs="Times New Roman"/>
+          <w:b/>
+          <w:sz w:val="24"/>
+          <w:szCs w:val="28"/>
+          <w:lang w:val="en-US"/>
+        </w:rPr>
+        <w:t>Generators</w:t>
+      </w:r>
+      <w:r>
+        <w:rPr>
+          <w:rFonts w:ascii="Times New Roman" w:hAnsi="Times New Roman" w:cs="Times New Roman"/>
+          <w:b/>
+          <w:sz w:val="24"/>
+          <w:szCs w:val="28"/>
+          <w:lang w:val="en-US"/>
+        </w:rPr>
+        <w:br/>
+      </w:r>
+      <w:r>
+        <w:rPr>
+          <w:rFonts w:ascii="Times New Roman" w:hAnsi="Times New Roman" w:cs="Times New Roman"/>
+          <w:sz w:val="24"/>
+          <w:szCs w:val="28"/>
+          <w:lang w:val="en-US"/>
+        </w:rPr>
+        <w:br/>
+      </w:r>
+      <w:bookmarkStart w:id="0" w:name="_GoBack"/>
+      <w:bookmarkEnd w:id="0"/>
+      <w:r>
+        <w:rPr>
+          <w:rFonts w:ascii="Times New Roman" w:hAnsi="Times New Roman" w:cs="Times New Roman"/>
+          <w:sz w:val="24"/>
+          <w:szCs w:val="28"/>
+          <w:lang w:val="en-US"/>
+        </w:rPr>
+        <w:br/>
+      </w:r>
+    </w:p>
+    <w:p>
+      <w:pPr>
+        <w:spacing w:line="360" w:lineRule="auto"/>
+        <w:rPr>
+          <w:rFonts w:ascii="Times New Roman" w:hAnsi="Times New Roman" w:cs="Times New Roman"/>
+          <w:b/>
+          <w:sz w:val="24"/>
+          <w:szCs w:val="24"/>
+          <w:lang w:val="en-US"/>
+        </w:rPr>
+      </w:pPr>
+      <w:r>
+        <w:rPr>
+          <w:rFonts w:ascii="Times New Roman" w:hAnsi="Times New Roman" w:cs="Times New Roman"/>
+          <w:b/>
+          <w:sz w:val="24"/>
+          <w:szCs w:val="24"/>
+          <w:lang w:val="en-US"/>
+        </w:rPr>
+        <w:br w:type="page"/>
+      </w:r>
+    </w:p>
+    <w:p>
+      <w:pPr>
+        <w:spacing w:line="360" w:lineRule="auto"/>
+        <w:jc w:val="center"/>
+        <w:rPr>
+          <w:rFonts w:ascii="Times New Roman" w:hAnsi="Times New Roman" w:cs="Times New Roman"/>
+          <w:b/>
+          <w:sz w:val="28"/>
+          <w:szCs w:val="24"/>
+          <w:lang w:val="en-US"/>
+        </w:rPr>
+      </w:pPr>
+      <w:r>
+        <w:rPr>
+          <w:rFonts w:ascii="Times New Roman" w:hAnsi="Times New Roman" w:cs="Times New Roman"/>
+          <w:b/>
+          <w:sz w:val="28"/>
+          <w:szCs w:val="24"/>
+          <w:lang w:val="en-US"/>
+        </w:rPr>
+        <w:lastRenderedPageBreak/>
+        <w:t>XI</w:t>
+      </w:r>
+      <w:r>
+        <w:rPr>
+          <w:rFonts w:ascii="Times New Roman" w:hAnsi="Times New Roman" w:cs="Times New Roman"/>
+          <w:b/>
+          <w:sz w:val="28"/>
+          <w:szCs w:val="24"/>
+          <w:lang w:val="en-US"/>
+        </w:rPr>
+        <w:br/>
+      </w:r>
+      <w:r>
+        <w:rPr>
+          <w:rFonts w:ascii="Times New Roman" w:hAnsi="Times New Roman" w:cs="Times New Roman"/>
+          <w:b/>
+          <w:sz w:val="28"/>
+          <w:szCs w:val="24"/>
+          <w:lang w:val="en-US"/>
+        </w:rPr>
+        <w:t>Modules i</w:t>
+      </w:r>
+      <w:r>
+        <w:rPr>
+          <w:rFonts w:ascii="Times New Roman" w:hAnsi="Times New Roman" w:cs="Times New Roman"/>
+          <w:b/>
+          <w:sz w:val="28"/>
+          <w:szCs w:val="24"/>
+          <w:lang w:val="en-US"/>
+        </w:rPr>
+        <w:t>n Python</w:t>
+      </w:r>
+      <w:r>
+        <w:rPr>
+          <w:rFonts w:ascii="Times New Roman" w:hAnsi="Times New Roman" w:cs="Times New Roman"/>
+          <w:b/>
+          <w:sz w:val="28"/>
+          <w:szCs w:val="24"/>
+          <w:lang w:val="en-US"/>
+        </w:rPr>
+        <w:br/>
+      </w:r>
+    </w:p>
+    <w:p>
+      <w:pPr>
+        <w:pStyle w:val="ListParagraph"/>
+        <w:numPr>
+          <w:ilvl w:val="3"/>
+          <w:numId w:val="4"/>
+        </w:numPr>
+        <w:spacing w:line="360" w:lineRule="auto"/>
+        <w:ind w:left="709"/>
+        <w:rPr>
+          <w:rFonts w:ascii="Times New Roman" w:hAnsi="Times New Roman" w:cs="Times New Roman"/>
+          <w:b/>
+          <w:sz w:val="24"/>
+          <w:szCs w:val="24"/>
+          <w:lang w:val="en-US"/>
+        </w:rPr>
+      </w:pPr>
+      <w:r>
+        <w:rPr>
+          <w:rFonts w:ascii="Times New Roman" w:hAnsi="Times New Roman" w:cs="Times New Roman"/>
+          <w:b/>
+          <w:sz w:val="24"/>
+          <w:szCs w:val="24"/>
+          <w:lang w:val="en-US"/>
+        </w:rPr>
+        <w:t>Modules In Python</w:t>
+      </w:r>
+      <w:r>
+        <w:rPr>
+          <w:rFonts w:ascii="Times New Roman" w:hAnsi="Times New Roman" w:cs="Times New Roman"/>
+          <w:b/>
+          <w:sz w:val="24"/>
+          <w:szCs w:val="24"/>
+          <w:lang w:val="en-US"/>
+        </w:rPr>
+        <w:br/>
+      </w:r>
+      <w:r>
+        <w:rPr>
+          <w:rFonts w:ascii="Times New Roman" w:hAnsi="Times New Roman" w:cs="Times New Roman"/>
+          <w:sz w:val="24"/>
+          <w:szCs w:val="24"/>
+          <w:lang w:val="en-US"/>
+        </w:rPr>
+        <w:br/>
+        <w:t>Each file of Python in a project is called as module.</w:t>
+      </w:r>
+      <w:r>
+        <w:rPr>
+          <w:rFonts w:ascii="Times New Roman" w:hAnsi="Times New Roman" w:cs="Times New Roman"/>
+          <w:sz w:val="24"/>
+          <w:szCs w:val="24"/>
+          <w:lang w:val="en-US"/>
+        </w:rPr>
+        <w:br/>
+        <w:t>Naming convention of module is same as variables.</w:t>
+      </w:r>
+      <w:r>
+        <w:rPr>
+          <w:rFonts w:ascii="Times New Roman" w:hAnsi="Times New Roman" w:cs="Times New Roman"/>
+          <w:sz w:val="24"/>
+          <w:szCs w:val="24"/>
+          <w:lang w:val="en-US"/>
+        </w:rPr>
+        <w:br/>
+      </w:r>
+      <w:proofErr w:type="gramStart"/>
+      <w:r>
+        <w:rPr>
+          <w:rFonts w:ascii="Courier New" w:hAnsi="Courier New" w:cs="Courier New"/>
+          <w:sz w:val="24"/>
+          <w:szCs w:val="24"/>
+          <w:lang w:val="en-US"/>
+        </w:rPr>
+        <w:t>import</w:t>
+      </w:r>
+      <w:proofErr w:type="gramEnd"/>
+      <w:r>
+        <w:rPr>
+          <w:rFonts w:ascii="Courier New" w:hAnsi="Courier New" w:cs="Courier New"/>
+          <w:sz w:val="24"/>
+          <w:szCs w:val="24"/>
+          <w:lang w:val="en-US"/>
+        </w:rPr>
+        <w:t xml:space="preserve"> &lt;module name&gt;</w:t>
+      </w:r>
+      <w:r>
+        <w:rPr>
+          <w:rFonts w:ascii="Courier New" w:hAnsi="Courier New" w:cs="Courier New"/>
+          <w:sz w:val="24"/>
+          <w:szCs w:val="24"/>
+          <w:lang w:val="en-US"/>
+        </w:rPr>
+        <w:tab/>
+      </w:r>
+      <w:r>
+        <w:rPr>
+          <w:rFonts w:ascii="Times New Roman" w:hAnsi="Times New Roman" w:cs="Times New Roman"/>
+          <w:sz w:val="24"/>
+          <w:szCs w:val="24"/>
+          <w:lang w:val="en-US"/>
+        </w:rPr>
+        <w:tab/>
+        <w:t># import syntax</w:t>
+      </w:r>
+      <w:r>
+        <w:rPr>
+          <w:rFonts w:ascii="Times New Roman" w:hAnsi="Times New Roman" w:cs="Times New Roman"/>
+          <w:sz w:val="24"/>
+          <w:szCs w:val="24"/>
+          <w:lang w:val="en-US"/>
+        </w:rPr>
+        <w:br/>
+        <w:t>We can import as many modules as required in our project.</w:t>
+      </w:r>
+      <w:r>
+        <w:rPr>
+          <w:rFonts w:ascii="Times New Roman" w:hAnsi="Times New Roman" w:cs="Times New Roman"/>
+          <w:sz w:val="24"/>
+          <w:szCs w:val="24"/>
+          <w:lang w:val="en-US"/>
+        </w:rPr>
+        <w:br/>
+        <w:t>While importing a module in any project, we don’t need to mention file extension (.</w:t>
+      </w:r>
+      <w:proofErr w:type="spellStart"/>
+      <w:r>
+        <w:rPr>
+          <w:rFonts w:ascii="Times New Roman" w:hAnsi="Times New Roman" w:cs="Times New Roman"/>
+          <w:sz w:val="24"/>
+          <w:szCs w:val="24"/>
+          <w:lang w:val="en-US"/>
+        </w:rPr>
+        <w:t>py</w:t>
+      </w:r>
+      <w:proofErr w:type="spellEnd"/>
+      <w:r>
+        <w:rPr>
+          <w:rFonts w:ascii="Times New Roman" w:hAnsi="Times New Roman" w:cs="Times New Roman"/>
+          <w:sz w:val="24"/>
+          <w:szCs w:val="24"/>
+          <w:lang w:val="en-US"/>
+        </w:rPr>
+        <w:t>) as all the modules has to be python files</w:t>
+      </w:r>
+      <w:r>
+        <w:rPr>
+          <w:rFonts w:ascii="Times New Roman" w:hAnsi="Times New Roman" w:cs="Times New Roman"/>
+          <w:sz w:val="24"/>
+          <w:szCs w:val="24"/>
+          <w:lang w:val="en-US"/>
+        </w:rPr>
+        <w:t>.</w:t>
+      </w:r>
+      <w:r>
+        <w:rPr>
+          <w:rFonts w:ascii="Times New Roman" w:hAnsi="Times New Roman" w:cs="Times New Roman"/>
+          <w:sz w:val="24"/>
+          <w:szCs w:val="24"/>
+          <w:lang w:val="en-US"/>
+        </w:rPr>
+        <w:br/>
+        <w:t>Python interpreter creates a cache and stores a compiled versions of modules to make the code run faster from second time onwards main function is called. Cached version of modules updates every time we change the content of the module.</w:t>
+      </w:r>
+      <w:r>
+        <w:rPr>
+          <w:rFonts w:ascii="Times New Roman" w:hAnsi="Times New Roman" w:cs="Times New Roman"/>
+          <w:sz w:val="24"/>
+          <w:szCs w:val="24"/>
+          <w:lang w:val="en-US"/>
+        </w:rPr>
+        <w:br/>
+        <w:t>We can access all the functionalities defined in a module through our main function.</w:t>
+      </w:r>
+      <w:r>
+        <w:rPr>
+          <w:rFonts w:ascii="Times New Roman" w:hAnsi="Times New Roman" w:cs="Times New Roman"/>
+          <w:sz w:val="24"/>
+          <w:szCs w:val="24"/>
+          <w:lang w:val="en-US"/>
+        </w:rPr>
+        <w:br/>
+      </w:r>
+      <w:r>
+        <w:rPr>
+          <w:rFonts w:ascii="Times New Roman" w:hAnsi="Times New Roman" w:cs="Times New Roman"/>
+          <w:sz w:val="24"/>
+          <w:szCs w:val="24"/>
+          <w:lang w:val="en-US"/>
+        </w:rPr>
+        <w:br/>
+      </w:r>
+    </w:p>
+    <w:p>
+      <w:pPr>
+        <w:pStyle w:val="ListParagraph"/>
+        <w:numPr>
+          <w:ilvl w:val="3"/>
+          <w:numId w:val="4"/>
+        </w:numPr>
+        <w:spacing w:line="360" w:lineRule="auto"/>
+        <w:ind w:left="709"/>
+        <w:rPr>
+          <w:rFonts w:ascii="Times New Roman" w:hAnsi="Times New Roman" w:cs="Times New Roman"/>
+          <w:b/>
+          <w:sz w:val="24"/>
+          <w:szCs w:val="24"/>
+          <w:lang w:val="en-US"/>
+        </w:rPr>
+      </w:pPr>
+      <w:r>
+        <w:rPr>
+          <w:rFonts w:ascii="Times New Roman" w:hAnsi="Times New Roman" w:cs="Times New Roman"/>
+          <w:b/>
+          <w:sz w:val="24"/>
+          <w:szCs w:val="24"/>
+          <w:lang w:val="en-US"/>
+        </w:rPr>
         <w:t>Packages in Python</w:t>
       </w:r>
       <w:r>
@@ -24629,7 +25373,7 @@
         </w:rPr>
         <w:t xml:space="preserve">: </w:t>
       </w:r>
-      <w:hyperlink r:id="rId62" w:history="1">
+      <w:hyperlink r:id="rId63" w:history="1">
         <w:r>
           <w:rPr>
             <w:rStyle w:val="Hyperlink"/>
@@ -24950,7 +25694,7 @@
         <w:br/>
         <w:t xml:space="preserve">Solution to Exercise: </w:t>
       </w:r>
-      <w:hyperlink r:id="rId63" w:history="1">
+      <w:hyperlink r:id="rId64" w:history="1">
         <w:r>
           <w:rPr>
             <w:rStyle w:val="Hyperlink"/>
@@ -25065,7 +25809,7 @@
         </w:rPr>
         <w:t xml:space="preserve">): </w:t>
       </w:r>
-      <w:hyperlink r:id="rId64" w:history="1">
+      <w:hyperlink r:id="rId65" w:history="1">
         <w:r>
           <w:rPr>
             <w:rStyle w:val="Hyperlink"/>
@@ -25328,7 +26072,7 @@
         </w:rPr>
         <w:t xml:space="preserve">Installing pip on all systems: </w:t>
       </w:r>
-      <w:hyperlink r:id="rId65" w:history="1">
+      <w:hyperlink r:id="rId66" w:history="1">
         <w:r>
           <w:rPr>
             <w:rStyle w:val="Hyperlink"/>
@@ -25977,7 +26721,7 @@
         <w:br/>
         <w:t xml:space="preserve">When to use array: </w:t>
       </w:r>
-      <w:hyperlink r:id="rId66" w:history="1">
+      <w:hyperlink r:id="rId67" w:history="1">
         <w:r>
           <w:rPr>
             <w:rStyle w:val="Hyperlink"/>
@@ -26370,7 +27114,7 @@
         <w:br/>
         <w:t xml:space="preserve">The Python Debugger: </w:t>
       </w:r>
-      <w:hyperlink r:id="rId67" w:history="1">
+      <w:hyperlink r:id="rId68" w:history="1">
         <w:r>
           <w:rPr>
             <w:rStyle w:val="Hyperlink"/>
@@ -27619,7 +28363,7 @@
         </w:rPr>
         <w:t xml:space="preserve"> </w:t>
       </w:r>
-      <w:hyperlink r:id="rId68" w:history="1">
+      <w:hyperlink r:id="rId69" w:history="1">
         <w:r>
           <w:rPr>
             <w:rStyle w:val="Hyperlink"/>
@@ -27908,7 +28652,7 @@
         </w:rPr>
         <w:t xml:space="preserve"> translator module: </w:t>
       </w:r>
-      <w:hyperlink r:id="rId69" w:history="1">
+      <w:hyperlink r:id="rId70" w:history="1">
         <w:r>
           <w:rPr>
             <w:rStyle w:val="Hyperlink"/>
@@ -28137,7 +28881,7 @@
         </w:rPr>
         <w:t> </w:t>
       </w:r>
-      <w:hyperlink r:id="rId70" w:tgtFrame="_blank" w:history="1">
+      <w:hyperlink r:id="rId71" w:tgtFrame="_blank" w:history="1">
         <w:r>
           <w:rPr>
             <w:rStyle w:val="Strong"/>
@@ -28274,7 +29018,7 @@
         </w:rPr>
         <w:t xml:space="preserve">Git official website: </w:t>
       </w:r>
-      <w:hyperlink r:id="rId71" w:history="1">
+      <w:hyperlink r:id="rId72" w:history="1">
         <w:r>
           <w:rPr>
             <w:rStyle w:val="Hyperlink"/>
@@ -29228,7 +29972,7 @@
           <w:lang w:val="en-US"/>
         </w:rPr>
       </w:pPr>
-      <w:hyperlink r:id="rId72" w:history="1">
+      <w:hyperlink r:id="rId73" w:history="1">
         <w:r>
           <w:rPr>
             <w:rStyle w:val="Hyperlink"/>
@@ -29256,7 +30000,7 @@
           <w:lang w:val="en-US"/>
         </w:rPr>
       </w:pPr>
-      <w:hyperlink r:id="rId73" w:history="1">
+      <w:hyperlink r:id="rId74" w:history="1">
         <w:r>
           <w:rPr>
             <w:rStyle w:val="Hyperlink"/>
@@ -29284,7 +30028,7 @@
           <w:lang w:val="en-US"/>
         </w:rPr>
       </w:pPr>
-      <w:hyperlink r:id="rId74" w:history="1">
+      <w:hyperlink r:id="rId75" w:history="1">
         <w:r>
           <w:rPr>
             <w:rStyle w:val="Hyperlink"/>
@@ -29312,7 +30056,7 @@
           <w:lang w:val="en-US"/>
         </w:rPr>
       </w:pPr>
-      <w:hyperlink r:id="rId75" w:anchor="monthly" w:history="1">
+      <w:hyperlink r:id="rId76" w:anchor="monthly" w:history="1">
         <w:r>
           <w:rPr>
             <w:rStyle w:val="Hyperlink"/>
@@ -29340,7 +30084,7 @@
           <w:lang w:val="en-US"/>
         </w:rPr>
       </w:pPr>
-      <w:hyperlink r:id="rId76" w:anchor="monthly" w:history="1">
+      <w:hyperlink r:id="rId77" w:anchor="monthly" w:history="1">
         <w:r>
           <w:rPr>
             <w:rStyle w:val="Hyperlink"/>
@@ -29368,7 +30112,7 @@
           <w:lang w:val="en-US"/>
         </w:rPr>
       </w:pPr>
-      <w:hyperlink r:id="rId77" w:history="1">
+      <w:hyperlink r:id="rId78" w:history="1">
         <w:r>
           <w:rPr>
             <w:rStyle w:val="Hyperlink"/>
@@ -29396,7 +30140,7 @@
           <w:lang w:val="en-US"/>
         </w:rPr>
       </w:pPr>
-      <w:hyperlink r:id="rId78" w:history="1">
+      <w:hyperlink r:id="rId79" w:history="1">
         <w:r>
           <w:rPr>
             <w:rStyle w:val="Hyperlink"/>
@@ -30080,7 +30824,7 @@
   <w:abstractNum w:abstractNumId="7" w15:restartNumberingAfterBreak="0">
     <w:nsid w:val="69EB305E"/>
     <w:multiLevelType w:val="hybridMultilevel"/>
-    <w:tmpl w:val="0D7458B2"/>
+    <w:tmpl w:val="9D24E964"/>
     <w:lvl w:ilvl="0" w:tplc="6C92B188">
       <w:start w:val="1"/>
       <w:numFmt w:val="decimal"/>
@@ -30113,7 +30857,7 @@
         <w:ind w:left="2160" w:hanging="180"/>
       </w:pPr>
     </w:lvl>
-    <w:lvl w:ilvl="3" w:tplc="378C8630">
+    <w:lvl w:ilvl="3" w:tplc="20269238">
       <w:start w:val="1"/>
       <w:numFmt w:val="decimal"/>
       <w:lvlText w:val="%4."/>
@@ -30122,6 +30866,7 @@
         <w:ind w:left="2880" w:hanging="360"/>
       </w:pPr>
       <w:rPr>
+        <w:b/>
         <w:sz w:val="24"/>
       </w:rPr>
     </w:lvl>
@@ -31129,7 +31874,7 @@
 </file>
 
 <file path=customXml/itemProps1.xml><?xml version="1.0" encoding="utf-8"?>
-<ds:datastoreItem xmlns:ds="http://schemas.openxmlformats.org/officeDocument/2006/customXml" ds:itemID="{8CBADFE7-9C84-4A33-A133-DF42952CD971}">
+<ds:datastoreItem xmlns:ds="http://schemas.openxmlformats.org/officeDocument/2006/customXml" ds:itemID="{C58625FF-3C21-4473-9C84-667070E883E4}">
   <ds:schemaRefs>
     <ds:schemaRef ds:uri="http://schemas.openxmlformats.org/officeDocument/2006/bibliography"/>
   </ds:schemaRefs>

</xml_diff>

<commit_message>
Added Advanced Python Generators module and updated Notes doc.
</commit_message>
<xml_diff>
--- a/Complete-Python-Developer-ZTM.docx
+++ b/Complete-Python-Developer-ZTM.docx
@@ -24471,8 +24471,103 @@
         </w:rPr>
         <w:br/>
       </w:r>
-      <w:bookmarkStart w:id="0" w:name="_GoBack"/>
-      <w:bookmarkEnd w:id="0"/>
+      <w:r>
+        <w:rPr>
+          <w:rFonts w:ascii="Times New Roman" w:hAnsi="Times New Roman" w:cs="Times New Roman"/>
+          <w:sz w:val="24"/>
+          <w:szCs w:val="28"/>
+          <w:lang w:val="en-US"/>
+        </w:rPr>
+        <w:t xml:space="preserve">Generators provides the items one by one from an </w:t>
+      </w:r>
+      <w:proofErr w:type="spellStart"/>
+      <w:r>
+        <w:rPr>
+          <w:rFonts w:ascii="Times New Roman" w:hAnsi="Times New Roman" w:cs="Times New Roman"/>
+          <w:sz w:val="24"/>
+          <w:szCs w:val="28"/>
+          <w:lang w:val="en-US"/>
+        </w:rPr>
+        <w:t>iterable</w:t>
+      </w:r>
+      <w:proofErr w:type="spellEnd"/>
+      <w:r>
+        <w:rPr>
+          <w:rFonts w:ascii="Times New Roman" w:hAnsi="Times New Roman" w:cs="Times New Roman"/>
+          <w:sz w:val="24"/>
+          <w:szCs w:val="28"/>
+          <w:lang w:val="en-US"/>
+        </w:rPr>
+        <w:t xml:space="preserve">. It doesn’t keep entire </w:t>
+      </w:r>
+      <w:proofErr w:type="spellStart"/>
+      <w:r>
+        <w:rPr>
+          <w:rFonts w:ascii="Times New Roman" w:hAnsi="Times New Roman" w:cs="Times New Roman"/>
+          <w:sz w:val="24"/>
+          <w:szCs w:val="28"/>
+          <w:lang w:val="en-US"/>
+        </w:rPr>
+        <w:t>iterable</w:t>
+      </w:r>
+      <w:proofErr w:type="spellEnd"/>
+      <w:r>
+        <w:rPr>
+          <w:rFonts w:ascii="Times New Roman" w:hAnsi="Times New Roman" w:cs="Times New Roman"/>
+          <w:sz w:val="24"/>
+          <w:szCs w:val="28"/>
+          <w:lang w:val="en-US"/>
+        </w:rPr>
+        <w:t xml:space="preserve"> in memory like lists.</w:t>
+      </w:r>
+      <w:r>
+        <w:rPr>
+          <w:rFonts w:ascii="Times New Roman" w:hAnsi="Times New Roman" w:cs="Times New Roman"/>
+          <w:sz w:val="24"/>
+          <w:szCs w:val="28"/>
+          <w:lang w:val="en-US"/>
+        </w:rPr>
+        <w:br/>
+        <w:t>Everythin</w:t>
+      </w:r>
+      <w:r>
+        <w:rPr>
+          <w:rFonts w:ascii="Times New Roman" w:hAnsi="Times New Roman" w:cs="Times New Roman"/>
+          <w:sz w:val="24"/>
+          <w:szCs w:val="28"/>
+          <w:lang w:val="en-US"/>
+        </w:rPr>
+        <w:t xml:space="preserve">g which is a generator, is an </w:t>
+      </w:r>
+      <w:proofErr w:type="spellStart"/>
+      <w:r>
+        <w:rPr>
+          <w:rFonts w:ascii="Times New Roman" w:hAnsi="Times New Roman" w:cs="Times New Roman"/>
+          <w:sz w:val="24"/>
+          <w:szCs w:val="28"/>
+          <w:lang w:val="en-US"/>
+        </w:rPr>
+        <w:t>iterable</w:t>
+      </w:r>
+      <w:proofErr w:type="spellEnd"/>
+      <w:r>
+        <w:rPr>
+          <w:rFonts w:ascii="Times New Roman" w:hAnsi="Times New Roman" w:cs="Times New Roman"/>
+          <w:sz w:val="24"/>
+          <w:szCs w:val="28"/>
+          <w:lang w:val="en-US"/>
+        </w:rPr>
+        <w:t xml:space="preserve"> but not vice-versa.</w:t>
+      </w:r>
+      <w:r>
+        <w:rPr>
+          <w:rFonts w:ascii="Times New Roman" w:hAnsi="Times New Roman" w:cs="Times New Roman"/>
+          <w:sz w:val="24"/>
+          <w:szCs w:val="28"/>
+          <w:lang w:val="en-US"/>
+        </w:rPr>
+        <w:br/>
+      </w:r>
       <w:r>
         <w:rPr>
           <w:rFonts w:ascii="Times New Roman" w:hAnsi="Times New Roman" w:cs="Times New Roman"/>
@@ -24485,95 +24580,313 @@
     </w:p>
     <w:p>
       <w:pPr>
-        <w:spacing w:line="360" w:lineRule="auto"/>
-        <w:rPr>
-          <w:rFonts w:ascii="Times New Roman" w:hAnsi="Times New Roman" w:cs="Times New Roman"/>
-          <w:b/>
-          <w:sz w:val="24"/>
-          <w:szCs w:val="24"/>
-          <w:lang w:val="en-US"/>
-        </w:rPr>
-      </w:pPr>
-      <w:r>
-        <w:rPr>
-          <w:rFonts w:ascii="Times New Roman" w:hAnsi="Times New Roman" w:cs="Times New Roman"/>
-          <w:b/>
-          <w:sz w:val="24"/>
-          <w:szCs w:val="24"/>
-          <w:lang w:val="en-US"/>
-        </w:rPr>
-        <w:br w:type="page"/>
+        <w:pStyle w:val="ListParagraph"/>
+        <w:numPr>
+          <w:ilvl w:val="6"/>
+          <w:numId w:val="4"/>
+        </w:numPr>
+        <w:spacing w:line="240" w:lineRule="auto"/>
+        <w:ind w:left="709"/>
+        <w:rPr>
+          <w:rFonts w:ascii="Times New Roman" w:hAnsi="Times New Roman" w:cs="Times New Roman"/>
+          <w:b/>
+          <w:sz w:val="24"/>
+          <w:szCs w:val="28"/>
+          <w:lang w:val="en-US"/>
+        </w:rPr>
+      </w:pPr>
+      <w:r>
+        <w:rPr>
+          <w:rFonts w:ascii="Times New Roman" w:hAnsi="Times New Roman" w:cs="Times New Roman"/>
+          <w:b/>
+          <w:sz w:val="24"/>
+          <w:szCs w:val="28"/>
+          <w:lang w:val="en-US"/>
+        </w:rPr>
+        <w:t>Generators 2</w:t>
+      </w:r>
+      <w:r>
+        <w:rPr>
+          <w:rFonts w:ascii="Times New Roman" w:hAnsi="Times New Roman" w:cs="Times New Roman"/>
+          <w:b/>
+          <w:sz w:val="24"/>
+          <w:szCs w:val="28"/>
+          <w:lang w:val="en-US"/>
+        </w:rPr>
+        <w:br/>
+      </w:r>
+      <w:r>
+        <w:rPr>
+          <w:rFonts w:ascii="Times New Roman" w:hAnsi="Times New Roman" w:cs="Times New Roman"/>
+          <w:sz w:val="24"/>
+          <w:szCs w:val="28"/>
+          <w:lang w:val="en-US"/>
+        </w:rPr>
+        <w:br/>
+      </w:r>
+      <w:proofErr w:type="spellStart"/>
+      <w:r>
+        <w:rPr>
+          <w:rFonts w:ascii="Courier New" w:hAnsi="Courier New" w:cs="Courier New"/>
+          <w:sz w:val="24"/>
+          <w:szCs w:val="28"/>
+          <w:lang w:val="en-US"/>
+        </w:rPr>
+        <w:t>def</w:t>
+      </w:r>
+      <w:proofErr w:type="spellEnd"/>
+      <w:r>
+        <w:rPr>
+          <w:rFonts w:ascii="Courier New" w:hAnsi="Courier New" w:cs="Courier New"/>
+          <w:sz w:val="24"/>
+          <w:szCs w:val="28"/>
+          <w:lang w:val="en-US"/>
+        </w:rPr>
+        <w:t xml:space="preserve"> </w:t>
+      </w:r>
+      <w:proofErr w:type="spellStart"/>
+      <w:r>
+        <w:rPr>
+          <w:rFonts w:ascii="Courier New" w:hAnsi="Courier New" w:cs="Courier New"/>
+          <w:sz w:val="24"/>
+          <w:szCs w:val="28"/>
+          <w:lang w:val="en-US"/>
+        </w:rPr>
+        <w:t>function_name</w:t>
+      </w:r>
+      <w:proofErr w:type="spellEnd"/>
+      <w:r>
+        <w:rPr>
+          <w:rFonts w:ascii="Courier New" w:hAnsi="Courier New" w:cs="Courier New"/>
+          <w:sz w:val="24"/>
+          <w:szCs w:val="28"/>
+          <w:lang w:val="en-US"/>
+        </w:rPr>
+        <w:t>:</w:t>
+      </w:r>
+      <w:r>
+        <w:rPr>
+          <w:rFonts w:ascii="Courier New" w:hAnsi="Courier New" w:cs="Courier New"/>
+          <w:sz w:val="24"/>
+          <w:szCs w:val="28"/>
+          <w:lang w:val="en-US"/>
+        </w:rPr>
+        <w:br/>
+        <w:t xml:space="preserve">    statements here…</w:t>
+      </w:r>
+      <w:r>
+        <w:rPr>
+          <w:rFonts w:ascii="Courier New" w:hAnsi="Courier New" w:cs="Courier New"/>
+          <w:sz w:val="24"/>
+          <w:szCs w:val="28"/>
+          <w:lang w:val="en-US"/>
+        </w:rPr>
+        <w:br/>
+        <w:t xml:space="preserve">    yield x</w:t>
+      </w:r>
+      <w:r>
+        <w:rPr>
+          <w:rFonts w:ascii="Courier New" w:hAnsi="Courier New" w:cs="Courier New"/>
+          <w:sz w:val="24"/>
+          <w:szCs w:val="28"/>
+          <w:lang w:val="en-US"/>
+        </w:rPr>
+        <w:br/>
+      </w:r>
+      <w:r>
+        <w:rPr>
+          <w:rFonts w:ascii="Courier New" w:hAnsi="Courier New" w:cs="Courier New"/>
+          <w:sz w:val="24"/>
+          <w:szCs w:val="28"/>
+          <w:lang w:val="en-US"/>
+        </w:rPr>
+        <w:br/>
+      </w:r>
+      <w:proofErr w:type="gramStart"/>
+      <w:r>
+        <w:rPr>
+          <w:rFonts w:ascii="Courier New" w:hAnsi="Courier New" w:cs="Courier New"/>
+          <w:sz w:val="24"/>
+          <w:szCs w:val="28"/>
+          <w:lang w:val="en-US"/>
+        </w:rPr>
+        <w:t>next(</w:t>
+      </w:r>
+      <w:proofErr w:type="spellStart"/>
+      <w:proofErr w:type="gramEnd"/>
+      <w:r>
+        <w:rPr>
+          <w:rFonts w:ascii="Courier New" w:hAnsi="Courier New" w:cs="Courier New"/>
+          <w:sz w:val="24"/>
+          <w:szCs w:val="28"/>
+          <w:lang w:val="en-US"/>
+        </w:rPr>
+        <w:t>generator_object</w:t>
+      </w:r>
+      <w:proofErr w:type="spellEnd"/>
+      <w:r>
+        <w:rPr>
+          <w:rFonts w:ascii="Courier New" w:hAnsi="Courier New" w:cs="Courier New"/>
+          <w:sz w:val="24"/>
+          <w:szCs w:val="28"/>
+          <w:lang w:val="en-US"/>
+        </w:rPr>
+        <w:t>)</w:t>
+      </w:r>
+      <w:r>
+        <w:rPr>
+          <w:rFonts w:ascii="Times New Roman" w:hAnsi="Times New Roman" w:cs="Times New Roman"/>
+          <w:sz w:val="24"/>
+          <w:szCs w:val="28"/>
+          <w:lang w:val="en-US"/>
+        </w:rPr>
+        <w:br/>
+      </w:r>
+      <w:r>
+        <w:rPr>
+          <w:rFonts w:ascii="Times New Roman" w:hAnsi="Times New Roman" w:cs="Times New Roman"/>
+          <w:sz w:val="24"/>
+          <w:szCs w:val="28"/>
+          <w:lang w:val="en-US"/>
+        </w:rPr>
+        <w:br/>
+        <w:t>yield keyword pauses the function and keeps record of the state.</w:t>
+      </w:r>
+      <w:r>
+        <w:rPr>
+          <w:rFonts w:ascii="Times New Roman" w:hAnsi="Times New Roman" w:cs="Times New Roman"/>
+          <w:sz w:val="24"/>
+          <w:szCs w:val="28"/>
+          <w:lang w:val="en-US"/>
+        </w:rPr>
+        <w:br/>
+      </w:r>
+      <w:proofErr w:type="gramStart"/>
+      <w:r>
+        <w:rPr>
+          <w:rFonts w:ascii="Times New Roman" w:hAnsi="Times New Roman" w:cs="Times New Roman"/>
+          <w:sz w:val="24"/>
+          <w:szCs w:val="28"/>
+          <w:lang w:val="en-US"/>
+        </w:rPr>
+        <w:t>yield</w:t>
+      </w:r>
+      <w:proofErr w:type="gramEnd"/>
+      <w:r>
+        <w:rPr>
+          <w:rFonts w:ascii="Times New Roman" w:hAnsi="Times New Roman" w:cs="Times New Roman"/>
+          <w:sz w:val="24"/>
+          <w:szCs w:val="28"/>
+          <w:lang w:val="en-US"/>
+        </w:rPr>
+        <w:t xml:space="preserve"> will return consecutive values in the </w:t>
+      </w:r>
+      <w:proofErr w:type="spellStart"/>
+      <w:r>
+        <w:rPr>
+          <w:rFonts w:ascii="Times New Roman" w:hAnsi="Times New Roman" w:cs="Times New Roman"/>
+          <w:sz w:val="24"/>
+          <w:szCs w:val="28"/>
+          <w:lang w:val="en-US"/>
+        </w:rPr>
+        <w:t>iterable</w:t>
+      </w:r>
+      <w:proofErr w:type="spellEnd"/>
+      <w:r>
+        <w:rPr>
+          <w:rFonts w:ascii="Times New Roman" w:hAnsi="Times New Roman" w:cs="Times New Roman"/>
+          <w:sz w:val="24"/>
+          <w:szCs w:val="28"/>
+          <w:lang w:val="en-US"/>
+        </w:rPr>
+        <w:t xml:space="preserve"> once next() is called.</w:t>
+      </w:r>
+      <w:r>
+        <w:rPr>
+          <w:rFonts w:ascii="Times New Roman" w:hAnsi="Times New Roman" w:cs="Times New Roman"/>
+          <w:sz w:val="24"/>
+          <w:szCs w:val="28"/>
+          <w:lang w:val="en-US"/>
+        </w:rPr>
+        <w:br/>
+        <w:t xml:space="preserve">If next is called once the end of </w:t>
+      </w:r>
+      <w:proofErr w:type="spellStart"/>
+      <w:r>
+        <w:rPr>
+          <w:rFonts w:ascii="Times New Roman" w:hAnsi="Times New Roman" w:cs="Times New Roman"/>
+          <w:sz w:val="24"/>
+          <w:szCs w:val="28"/>
+          <w:lang w:val="en-US"/>
+        </w:rPr>
+        <w:t>iterable</w:t>
+      </w:r>
+      <w:proofErr w:type="spellEnd"/>
+      <w:r>
+        <w:rPr>
+          <w:rFonts w:ascii="Times New Roman" w:hAnsi="Times New Roman" w:cs="Times New Roman"/>
+          <w:sz w:val="24"/>
+          <w:szCs w:val="28"/>
+          <w:lang w:val="en-US"/>
+        </w:rPr>
+        <w:t xml:space="preserve"> is reached, function encounters </w:t>
+      </w:r>
+      <w:proofErr w:type="spellStart"/>
+      <w:r>
+        <w:rPr>
+          <w:rFonts w:ascii="Times New Roman" w:hAnsi="Times New Roman" w:cs="Times New Roman"/>
+          <w:sz w:val="24"/>
+          <w:szCs w:val="28"/>
+          <w:lang w:val="en-US"/>
+        </w:rPr>
+        <w:t>StopIteration</w:t>
+      </w:r>
+      <w:proofErr w:type="spellEnd"/>
+      <w:r>
+        <w:rPr>
+          <w:rFonts w:ascii="Times New Roman" w:hAnsi="Times New Roman" w:cs="Times New Roman"/>
+          <w:sz w:val="24"/>
+          <w:szCs w:val="28"/>
+          <w:lang w:val="en-US"/>
+        </w:rPr>
+        <w:t xml:space="preserve"> error.</w:t>
+      </w:r>
+      <w:r>
+        <w:rPr>
+          <w:rFonts w:ascii="Times New Roman" w:hAnsi="Times New Roman" w:cs="Times New Roman"/>
+          <w:sz w:val="24"/>
+          <w:szCs w:val="28"/>
+          <w:lang w:val="en-US"/>
+        </w:rPr>
+        <w:br/>
+        <w:t xml:space="preserve">If in a function, yield keyword is used instead of return, then it becomes a generator. </w:t>
+      </w:r>
+      <w:r>
+        <w:rPr>
+          <w:rFonts w:ascii="Times New Roman" w:hAnsi="Times New Roman" w:cs="Times New Roman"/>
+          <w:b/>
+          <w:sz w:val="24"/>
+          <w:szCs w:val="28"/>
+          <w:lang w:val="en-US"/>
+        </w:rPr>
+        <w:br/>
+      </w:r>
+      <w:r>
+        <w:rPr>
+          <w:rFonts w:ascii="Times New Roman" w:hAnsi="Times New Roman" w:cs="Times New Roman"/>
+          <w:b/>
+          <w:sz w:val="24"/>
+          <w:szCs w:val="28"/>
+          <w:lang w:val="en-US"/>
+        </w:rPr>
+        <w:br/>
       </w:r>
     </w:p>
     <w:p>
       <w:pPr>
-        <w:spacing w:line="360" w:lineRule="auto"/>
-        <w:jc w:val="center"/>
-        <w:rPr>
-          <w:rFonts w:ascii="Times New Roman" w:hAnsi="Times New Roman" w:cs="Times New Roman"/>
-          <w:b/>
-          <w:sz w:val="28"/>
-          <w:szCs w:val="24"/>
-          <w:lang w:val="en-US"/>
-        </w:rPr>
-      </w:pPr>
-      <w:r>
-        <w:rPr>
-          <w:rFonts w:ascii="Times New Roman" w:hAnsi="Times New Roman" w:cs="Times New Roman"/>
-          <w:b/>
-          <w:sz w:val="28"/>
-          <w:szCs w:val="24"/>
-          <w:lang w:val="en-US"/>
-        </w:rPr>
-        <w:lastRenderedPageBreak/>
-        <w:t>XI</w:t>
-      </w:r>
-      <w:r>
-        <w:rPr>
-          <w:rFonts w:ascii="Times New Roman" w:hAnsi="Times New Roman" w:cs="Times New Roman"/>
-          <w:b/>
-          <w:sz w:val="28"/>
-          <w:szCs w:val="24"/>
-          <w:lang w:val="en-US"/>
-        </w:rPr>
-        <w:br/>
-      </w:r>
-      <w:r>
-        <w:rPr>
-          <w:rFonts w:ascii="Times New Roman" w:hAnsi="Times New Roman" w:cs="Times New Roman"/>
-          <w:b/>
-          <w:sz w:val="28"/>
-          <w:szCs w:val="24"/>
-          <w:lang w:val="en-US"/>
-        </w:rPr>
-        <w:t>Modules i</w:t>
-      </w:r>
-      <w:r>
-        <w:rPr>
-          <w:rFonts w:ascii="Times New Roman" w:hAnsi="Times New Roman" w:cs="Times New Roman"/>
-          <w:b/>
-          <w:sz w:val="28"/>
-          <w:szCs w:val="24"/>
-          <w:lang w:val="en-US"/>
-        </w:rPr>
-        <w:t>n Python</w:t>
-      </w:r>
-      <w:r>
-        <w:rPr>
-          <w:rFonts w:ascii="Times New Roman" w:hAnsi="Times New Roman" w:cs="Times New Roman"/>
-          <w:b/>
-          <w:sz w:val="28"/>
-          <w:szCs w:val="24"/>
-          <w:lang w:val="en-US"/>
-        </w:rPr>
-        <w:br/>
-      </w:r>
-    </w:p>
-    <w:p>
-      <w:pPr>
         <w:pStyle w:val="ListParagraph"/>
         <w:numPr>
-          <w:ilvl w:val="3"/>
+          <w:ilvl w:val="6"/>
           <w:numId w:val="4"/>
         </w:numPr>
         <w:spacing w:line="360" w:lineRule="auto"/>
@@ -24582,191 +24895,124 @@
           <w:rFonts w:ascii="Times New Roman" w:hAnsi="Times New Roman" w:cs="Times New Roman"/>
           <w:b/>
           <w:sz w:val="24"/>
-          <w:szCs w:val="24"/>
-          <w:lang w:val="en-US"/>
-        </w:rPr>
-      </w:pPr>
-      <w:r>
-        <w:rPr>
-          <w:rFonts w:ascii="Times New Roman" w:hAnsi="Times New Roman" w:cs="Times New Roman"/>
-          <w:b/>
-          <w:sz w:val="24"/>
-          <w:szCs w:val="24"/>
-          <w:lang w:val="en-US"/>
-        </w:rPr>
-        <w:t>Modules In Python</w:t>
-      </w:r>
-      <w:r>
-        <w:rPr>
-          <w:rFonts w:ascii="Times New Roman" w:hAnsi="Times New Roman" w:cs="Times New Roman"/>
-          <w:b/>
-          <w:sz w:val="24"/>
-          <w:szCs w:val="24"/>
-          <w:lang w:val="en-US"/>
-        </w:rPr>
-        <w:br/>
-      </w:r>
-      <w:r>
-        <w:rPr>
-          <w:rFonts w:ascii="Times New Roman" w:hAnsi="Times New Roman" w:cs="Times New Roman"/>
-          <w:sz w:val="24"/>
-          <w:szCs w:val="24"/>
-          <w:lang w:val="en-US"/>
-        </w:rPr>
-        <w:br/>
-        <w:t>Each file of Python in a project is called as module.</w:t>
-      </w:r>
-      <w:r>
-        <w:rPr>
-          <w:rFonts w:ascii="Times New Roman" w:hAnsi="Times New Roman" w:cs="Times New Roman"/>
-          <w:sz w:val="24"/>
-          <w:szCs w:val="24"/>
-          <w:lang w:val="en-US"/>
-        </w:rPr>
-        <w:br/>
-        <w:t>Naming convention of module is same as variables.</w:t>
-      </w:r>
-      <w:r>
-        <w:rPr>
-          <w:rFonts w:ascii="Times New Roman" w:hAnsi="Times New Roman" w:cs="Times New Roman"/>
-          <w:sz w:val="24"/>
-          <w:szCs w:val="24"/>
-          <w:lang w:val="en-US"/>
-        </w:rPr>
-        <w:br/>
-      </w:r>
-      <w:proofErr w:type="gramStart"/>
-      <w:r>
-        <w:rPr>
-          <w:rFonts w:ascii="Courier New" w:hAnsi="Courier New" w:cs="Courier New"/>
-          <w:sz w:val="24"/>
-          <w:szCs w:val="24"/>
-          <w:lang w:val="en-US"/>
-        </w:rPr>
-        <w:t>import</w:t>
-      </w:r>
-      <w:proofErr w:type="gramEnd"/>
-      <w:r>
-        <w:rPr>
-          <w:rFonts w:ascii="Courier New" w:hAnsi="Courier New" w:cs="Courier New"/>
-          <w:sz w:val="24"/>
-          <w:szCs w:val="24"/>
-          <w:lang w:val="en-US"/>
-        </w:rPr>
-        <w:t xml:space="preserve"> &lt;module name&gt;</w:t>
-      </w:r>
-      <w:r>
-        <w:rPr>
-          <w:rFonts w:ascii="Courier New" w:hAnsi="Courier New" w:cs="Courier New"/>
-          <w:sz w:val="24"/>
-          <w:szCs w:val="24"/>
-          <w:lang w:val="en-US"/>
-        </w:rPr>
-        <w:tab/>
-      </w:r>
-      <w:r>
-        <w:rPr>
-          <w:rFonts w:ascii="Times New Roman" w:hAnsi="Times New Roman" w:cs="Times New Roman"/>
-          <w:sz w:val="24"/>
-          <w:szCs w:val="24"/>
-          <w:lang w:val="en-US"/>
-        </w:rPr>
-        <w:tab/>
-        <w:t># import syntax</w:t>
-      </w:r>
-      <w:r>
-        <w:rPr>
-          <w:rFonts w:ascii="Times New Roman" w:hAnsi="Times New Roman" w:cs="Times New Roman"/>
-          <w:sz w:val="24"/>
-          <w:szCs w:val="24"/>
-          <w:lang w:val="en-US"/>
-        </w:rPr>
-        <w:br/>
-        <w:t>We can import as many modules as required in our project.</w:t>
-      </w:r>
-      <w:r>
-        <w:rPr>
-          <w:rFonts w:ascii="Times New Roman" w:hAnsi="Times New Roman" w:cs="Times New Roman"/>
-          <w:sz w:val="24"/>
-          <w:szCs w:val="24"/>
-          <w:lang w:val="en-US"/>
-        </w:rPr>
-        <w:br/>
-        <w:t>While importing a module in any project, we don’t need to mention file extension (.</w:t>
-      </w:r>
-      <w:proofErr w:type="spellStart"/>
-      <w:r>
-        <w:rPr>
-          <w:rFonts w:ascii="Times New Roman" w:hAnsi="Times New Roman" w:cs="Times New Roman"/>
-          <w:sz w:val="24"/>
-          <w:szCs w:val="24"/>
-          <w:lang w:val="en-US"/>
-        </w:rPr>
-        <w:t>py</w:t>
-      </w:r>
-      <w:proofErr w:type="spellEnd"/>
-      <w:r>
-        <w:rPr>
-          <w:rFonts w:ascii="Times New Roman" w:hAnsi="Times New Roman" w:cs="Times New Roman"/>
-          <w:sz w:val="24"/>
-          <w:szCs w:val="24"/>
-          <w:lang w:val="en-US"/>
-        </w:rPr>
-        <w:t>) as all the modules has to be python files</w:t>
-      </w:r>
-      <w:r>
-        <w:rPr>
-          <w:rFonts w:ascii="Times New Roman" w:hAnsi="Times New Roman" w:cs="Times New Roman"/>
-          <w:sz w:val="24"/>
-          <w:szCs w:val="24"/>
-          <w:lang w:val="en-US"/>
-        </w:rPr>
-        <w:t>.</w:t>
-      </w:r>
-      <w:r>
-        <w:rPr>
-          <w:rFonts w:ascii="Times New Roman" w:hAnsi="Times New Roman" w:cs="Times New Roman"/>
-          <w:sz w:val="24"/>
-          <w:szCs w:val="24"/>
-          <w:lang w:val="en-US"/>
-        </w:rPr>
-        <w:br/>
-        <w:t>Python interpreter creates a cache and stores a compiled versions of modules to make the code run faster from second time onwards main function is called. Cached version of modules updates every time we change the content of the module.</w:t>
-      </w:r>
-      <w:r>
-        <w:rPr>
-          <w:rFonts w:ascii="Times New Roman" w:hAnsi="Times New Roman" w:cs="Times New Roman"/>
-          <w:sz w:val="24"/>
-          <w:szCs w:val="24"/>
-          <w:lang w:val="en-US"/>
-        </w:rPr>
-        <w:br/>
-        <w:t>We can access all the functionalities defined in a module through our main function.</w:t>
-      </w:r>
-      <w:r>
-        <w:rPr>
-          <w:rFonts w:ascii="Times New Roman" w:hAnsi="Times New Roman" w:cs="Times New Roman"/>
-          <w:sz w:val="24"/>
-          <w:szCs w:val="24"/>
-          <w:lang w:val="en-US"/>
-        </w:rPr>
-        <w:br/>
-      </w:r>
-      <w:r>
-        <w:rPr>
-          <w:rFonts w:ascii="Times New Roman" w:hAnsi="Times New Roman" w:cs="Times New Roman"/>
-          <w:sz w:val="24"/>
-          <w:szCs w:val="24"/>
-          <w:lang w:val="en-US"/>
-        </w:rPr>
-        <w:br/>
+          <w:szCs w:val="28"/>
+          <w:lang w:val="en-US"/>
+        </w:rPr>
+      </w:pPr>
+      <w:r>
+        <w:rPr>
+          <w:rFonts w:ascii="Times New Roman" w:hAnsi="Times New Roman" w:cs="Times New Roman"/>
+          <w:b/>
+          <w:sz w:val="24"/>
+          <w:szCs w:val="28"/>
+          <w:lang w:val="en-US"/>
+        </w:rPr>
+        <w:t>Generator Performance</w:t>
+      </w:r>
+      <w:r>
+        <w:rPr>
+          <w:rFonts w:ascii="Times New Roman" w:hAnsi="Times New Roman" w:cs="Times New Roman"/>
+          <w:b/>
+          <w:sz w:val="24"/>
+          <w:szCs w:val="28"/>
+          <w:lang w:val="en-US"/>
+        </w:rPr>
+        <w:br/>
+      </w:r>
+      <w:r>
+        <w:rPr>
+          <w:rFonts w:ascii="Times New Roman" w:hAnsi="Times New Roman" w:cs="Times New Roman"/>
+          <w:sz w:val="24"/>
+          <w:szCs w:val="28"/>
+          <w:lang w:val="en-US"/>
+        </w:rPr>
+        <w:br/>
+        <w:t xml:space="preserve">Generators take </w:t>
+      </w:r>
+      <w:r>
+        <w:rPr>
+          <w:rFonts w:ascii="Times New Roman" w:hAnsi="Times New Roman" w:cs="Times New Roman"/>
+          <w:sz w:val="24"/>
+          <w:szCs w:val="28"/>
+          <w:lang w:val="en-US"/>
+        </w:rPr>
+        <w:t>comparatively less time to complete same task than a normal function.</w:t>
+      </w:r>
+      <w:r>
+        <w:rPr>
+          <w:rFonts w:ascii="Times New Roman" w:hAnsi="Times New Roman" w:cs="Times New Roman"/>
+          <w:sz w:val="24"/>
+          <w:szCs w:val="28"/>
+          <w:lang w:val="en-US"/>
+        </w:rPr>
+        <w:br/>
+      </w:r>
+      <w:r>
+        <w:rPr>
+          <w:rFonts w:ascii="Times New Roman" w:hAnsi="Times New Roman" w:cs="Times New Roman"/>
+          <w:sz w:val="24"/>
+          <w:szCs w:val="28"/>
+          <w:lang w:val="en-US"/>
+        </w:rPr>
+        <w:br/>
+        <w:t xml:space="preserve">Generator Performance: </w:t>
+      </w:r>
+      <w:hyperlink r:id="rId63" w:history="1">
+        <w:r>
+          <w:rPr>
+            <w:rStyle w:val="Hyperlink"/>
+            <w:rFonts w:ascii="Times New Roman" w:hAnsi="Times New Roman" w:cs="Times New Roman"/>
+            <w:i/>
+            <w:sz w:val="24"/>
+            <w:szCs w:val="28"/>
+            <w:lang w:val="en-US"/>
+          </w:rPr>
+          <w:t>https://replit.com/@aneagoie/generators#main.py</w:t>
+        </w:r>
+      </w:hyperlink>
+      <w:r>
+        <w:rPr>
+          <w:rFonts w:ascii="Times New Roman" w:hAnsi="Times New Roman" w:cs="Times New Roman"/>
+          <w:sz w:val="24"/>
+          <w:szCs w:val="28"/>
+          <w:lang w:val="en-US"/>
+        </w:rPr>
+        <w:t xml:space="preserve"> </w:t>
+      </w:r>
+      <w:r>
+        <w:rPr>
+          <w:rFonts w:ascii="Times New Roman" w:hAnsi="Times New Roman" w:cs="Times New Roman"/>
+          <w:sz w:val="24"/>
+          <w:szCs w:val="28"/>
+          <w:lang w:val="en-US"/>
+        </w:rPr>
+        <w:br/>
+      </w:r>
+      <w:r>
+        <w:rPr>
+          <w:rFonts w:ascii="Times New Roman" w:hAnsi="Times New Roman" w:cs="Times New Roman"/>
+          <w:sz w:val="24"/>
+          <w:szCs w:val="28"/>
+          <w:lang w:val="en-US"/>
+        </w:rPr>
+        <w:br/>
+      </w:r>
+      <w:r>
+        <w:rPr>
+          <w:rFonts w:ascii="Times New Roman" w:hAnsi="Times New Roman" w:cs="Times New Roman"/>
+          <w:b/>
+          <w:sz w:val="24"/>
+          <w:szCs w:val="28"/>
+          <w:lang w:val="en-US"/>
+        </w:rPr>
+        <w:br w:type="page"/>
       </w:r>
     </w:p>
     <w:p>
       <w:pPr>
         <w:pStyle w:val="ListParagraph"/>
         <w:numPr>
-          <w:ilvl w:val="3"/>
+          <w:ilvl w:val="6"/>
           <w:numId w:val="4"/>
         </w:numPr>
         <w:spacing w:line="360" w:lineRule="auto"/>
@@ -24775,158 +25021,186 @@
           <w:rFonts w:ascii="Times New Roman" w:hAnsi="Times New Roman" w:cs="Times New Roman"/>
           <w:b/>
           <w:sz w:val="24"/>
-          <w:szCs w:val="24"/>
-          <w:lang w:val="en-US"/>
-        </w:rPr>
-      </w:pPr>
-      <w:r>
-        <w:rPr>
-          <w:rFonts w:ascii="Times New Roman" w:hAnsi="Times New Roman" w:cs="Times New Roman"/>
-          <w:b/>
-          <w:sz w:val="24"/>
-          <w:szCs w:val="24"/>
-          <w:lang w:val="en-US"/>
-        </w:rPr>
-        <w:t>Packages in Python</w:t>
-      </w:r>
-      <w:r>
-        <w:rPr>
-          <w:rFonts w:ascii="Times New Roman" w:hAnsi="Times New Roman" w:cs="Times New Roman"/>
-          <w:b/>
-          <w:sz w:val="24"/>
-          <w:szCs w:val="24"/>
-          <w:lang w:val="en-US"/>
-        </w:rPr>
-        <w:br/>
-      </w:r>
-      <w:r>
-        <w:rPr>
-          <w:rFonts w:ascii="Times New Roman" w:hAnsi="Times New Roman" w:cs="Times New Roman"/>
-          <w:sz w:val="24"/>
-          <w:szCs w:val="24"/>
-          <w:lang w:val="en-US"/>
-        </w:rPr>
-        <w:br/>
-      </w:r>
+          <w:szCs w:val="28"/>
+          <w:lang w:val="en-US"/>
+        </w:rPr>
+      </w:pPr>
+      <w:r>
+        <w:rPr>
+          <w:rFonts w:ascii="Times New Roman" w:hAnsi="Times New Roman" w:cs="Times New Roman"/>
+          <w:b/>
+          <w:sz w:val="24"/>
+          <w:szCs w:val="28"/>
+          <w:lang w:val="en-US"/>
+        </w:rPr>
+        <w:lastRenderedPageBreak/>
+        <w:t>Under The Hood of Generators</w:t>
+      </w:r>
+      <w:r>
+        <w:rPr>
+          <w:rFonts w:ascii="Times New Roman" w:hAnsi="Times New Roman" w:cs="Times New Roman"/>
+          <w:b/>
+          <w:sz w:val="24"/>
+          <w:szCs w:val="28"/>
+          <w:lang w:val="en-US"/>
+        </w:rPr>
+        <w:br/>
+      </w:r>
+      <w:r>
+        <w:rPr>
+          <w:rFonts w:ascii="Times New Roman" w:hAnsi="Times New Roman" w:cs="Times New Roman"/>
+          <w:sz w:val="24"/>
+          <w:szCs w:val="28"/>
+          <w:lang w:val="en-US"/>
+        </w:rPr>
+        <w:br/>
+      </w:r>
+      <w:proofErr w:type="spellStart"/>
       <w:proofErr w:type="gramStart"/>
       <w:r>
         <w:rPr>
           <w:rFonts w:ascii="Times New Roman" w:hAnsi="Times New Roman" w:cs="Times New Roman"/>
           <w:sz w:val="24"/>
-          <w:szCs w:val="24"/>
-          <w:lang w:val="en-US"/>
-        </w:rPr>
-        <w:t>A</w:t>
+          <w:szCs w:val="28"/>
+          <w:lang w:val="en-US"/>
+        </w:rPr>
+        <w:t>iter</w:t>
+      </w:r>
+      <w:proofErr w:type="spellEnd"/>
+      <w:r>
+        <w:rPr>
+          <w:rFonts w:ascii="Times New Roman" w:hAnsi="Times New Roman" w:cs="Times New Roman"/>
+          <w:sz w:val="24"/>
+          <w:szCs w:val="28"/>
+          <w:lang w:val="en-US"/>
+        </w:rPr>
+        <w:t>(</w:t>
       </w:r>
       <w:proofErr w:type="gramEnd"/>
       <w:r>
         <w:rPr>
           <w:rFonts w:ascii="Times New Roman" w:hAnsi="Times New Roman" w:cs="Times New Roman"/>
           <w:sz w:val="24"/>
-          <w:szCs w:val="24"/>
-          <w:lang w:val="en-US"/>
-        </w:rPr>
-        <w:t xml:space="preserve"> folder containing a collection of modules is called as package.</w:t>
-      </w:r>
-      <w:r>
-        <w:rPr>
-          <w:rFonts w:ascii="Times New Roman" w:hAnsi="Times New Roman" w:cs="Times New Roman"/>
-          <w:sz w:val="24"/>
-          <w:szCs w:val="24"/>
-          <w:lang w:val="en-US"/>
-        </w:rPr>
-        <w:br/>
-      </w:r>
-      <w:proofErr w:type="gramStart"/>
-      <w:r>
-        <w:rPr>
-          <w:rFonts w:ascii="Courier New" w:hAnsi="Courier New" w:cs="Courier New"/>
-          <w:sz w:val="24"/>
-          <w:szCs w:val="24"/>
-          <w:lang w:val="en-US"/>
-        </w:rPr>
-        <w:t>import</w:t>
-      </w:r>
-      <w:proofErr w:type="gramEnd"/>
-      <w:r>
-        <w:rPr>
-          <w:rFonts w:ascii="Courier New" w:hAnsi="Courier New" w:cs="Courier New"/>
-          <w:sz w:val="24"/>
-          <w:szCs w:val="24"/>
-          <w:lang w:val="en-US"/>
-        </w:rPr>
-        <w:t xml:space="preserve"> &lt;package name&gt;.&lt;module name&gt;</w:t>
-      </w:r>
-      <w:r>
-        <w:rPr>
-          <w:rFonts w:ascii="Courier New" w:hAnsi="Courier New" w:cs="Courier New"/>
-          <w:sz w:val="24"/>
-          <w:szCs w:val="24"/>
-          <w:lang w:val="en-US"/>
-        </w:rPr>
-        <w:tab/>
-      </w:r>
-      <w:r>
-        <w:rPr>
-          <w:rFonts w:ascii="Times New Roman" w:hAnsi="Times New Roman" w:cs="Times New Roman"/>
-          <w:sz w:val="24"/>
-          <w:szCs w:val="24"/>
-          <w:lang w:val="en-US"/>
-        </w:rPr>
-        <w:tab/>
-        <w:t># import syntax</w:t>
-      </w:r>
-      <w:r>
-        <w:rPr>
-          <w:rFonts w:ascii="Times New Roman" w:hAnsi="Times New Roman" w:cs="Times New Roman"/>
-          <w:sz w:val="24"/>
-          <w:szCs w:val="24"/>
-          <w:lang w:val="en-US"/>
-        </w:rPr>
-        <w:br/>
-      </w:r>
-      <w:r>
-        <w:rPr>
-          <w:rFonts w:ascii="Times New Roman" w:hAnsi="Times New Roman" w:cs="Times New Roman"/>
-          <w:sz w:val="24"/>
-          <w:szCs w:val="24"/>
-          <w:lang w:val="en-US"/>
-        </w:rPr>
-        <w:br/>
-        <w:t xml:space="preserve">Python packages have an </w:t>
-      </w:r>
-      <w:r>
-        <w:rPr>
-          <w:rFonts w:ascii="Courier New" w:hAnsi="Courier New" w:cs="Courier New"/>
-          <w:sz w:val="24"/>
-          <w:szCs w:val="24"/>
-          <w:lang w:val="en-US"/>
-        </w:rPr>
-        <w:t>__init__.py</w:t>
-      </w:r>
-      <w:r>
-        <w:rPr>
-          <w:rFonts w:ascii="Times New Roman" w:hAnsi="Times New Roman" w:cs="Times New Roman"/>
-          <w:sz w:val="24"/>
-          <w:szCs w:val="24"/>
-          <w:lang w:val="en-US"/>
-        </w:rPr>
-        <w:t xml:space="preserve"> file in it.</w:t>
-      </w:r>
-      <w:r>
-        <w:rPr>
-          <w:rFonts w:ascii="Times New Roman" w:hAnsi="Times New Roman" w:cs="Times New Roman"/>
-          <w:sz w:val="24"/>
-          <w:szCs w:val="24"/>
-          <w:lang w:val="en-US"/>
-        </w:rPr>
-        <w:br/>
-      </w:r>
-      <w:r>
-        <w:rPr>
-          <w:rFonts w:ascii="Times New Roman" w:hAnsi="Times New Roman" w:cs="Times New Roman"/>
-          <w:sz w:val="24"/>
-          <w:szCs w:val="24"/>
+          <w:szCs w:val="28"/>
+          <w:lang w:val="en-US"/>
+        </w:rPr>
+        <w:t xml:space="preserve">) function </w:t>
+      </w:r>
+      <w:r>
+        <w:rPr>
+          <w:rFonts w:ascii="Times New Roman" w:hAnsi="Times New Roman" w:cs="Times New Roman"/>
+          <w:sz w:val="24"/>
+          <w:szCs w:val="28"/>
+          <w:lang w:val="en-US"/>
+        </w:rPr>
+        <w:br/>
+      </w:r>
+      <w:proofErr w:type="spellStart"/>
+      <w:r>
+        <w:rPr>
+          <w:rFonts w:ascii="Times New Roman" w:hAnsi="Times New Roman" w:cs="Times New Roman"/>
+          <w:sz w:val="24"/>
+          <w:szCs w:val="28"/>
+          <w:lang w:val="en-US"/>
+        </w:rPr>
+        <w:t>iter</w:t>
+      </w:r>
+      <w:proofErr w:type="spellEnd"/>
+      <w:r>
+        <w:rPr>
+          <w:rFonts w:ascii="Times New Roman" w:hAnsi="Times New Roman" w:cs="Times New Roman"/>
+          <w:sz w:val="24"/>
+          <w:szCs w:val="28"/>
+          <w:lang w:val="en-US"/>
+        </w:rPr>
+        <w:t xml:space="preserve">() function accepts an </w:t>
+      </w:r>
+      <w:proofErr w:type="spellStart"/>
+      <w:r>
+        <w:rPr>
+          <w:rFonts w:ascii="Times New Roman" w:hAnsi="Times New Roman" w:cs="Times New Roman"/>
+          <w:sz w:val="24"/>
+          <w:szCs w:val="28"/>
+          <w:lang w:val="en-US"/>
+        </w:rPr>
+        <w:t>iterable</w:t>
+      </w:r>
+      <w:proofErr w:type="spellEnd"/>
+      <w:r>
+        <w:rPr>
+          <w:rFonts w:ascii="Times New Roman" w:hAnsi="Times New Roman" w:cs="Times New Roman"/>
+          <w:sz w:val="24"/>
+          <w:szCs w:val="28"/>
+          <w:lang w:val="en-US"/>
+        </w:rPr>
+        <w:t xml:space="preserve"> and has next() function which can be called on </w:t>
+      </w:r>
+      <w:proofErr w:type="spellStart"/>
+      <w:r>
+        <w:rPr>
+          <w:rFonts w:ascii="Times New Roman" w:hAnsi="Times New Roman" w:cs="Times New Roman"/>
+          <w:sz w:val="24"/>
+          <w:szCs w:val="28"/>
+          <w:lang w:val="en-US"/>
+        </w:rPr>
+        <w:t>iterable</w:t>
+      </w:r>
+      <w:proofErr w:type="spellEnd"/>
+      <w:r>
+        <w:rPr>
+          <w:rFonts w:ascii="Times New Roman" w:hAnsi="Times New Roman" w:cs="Times New Roman"/>
+          <w:sz w:val="24"/>
+          <w:szCs w:val="28"/>
+          <w:lang w:val="en-US"/>
+        </w:rPr>
+        <w:t>.</w:t>
+      </w:r>
+      <w:r>
+        <w:rPr>
+          <w:rFonts w:ascii="Times New Roman" w:hAnsi="Times New Roman" w:cs="Times New Roman"/>
+          <w:sz w:val="24"/>
+          <w:szCs w:val="28"/>
+          <w:lang w:val="en-US"/>
+        </w:rPr>
+        <w:br/>
+        <w:t xml:space="preserve">Custom Generator: </w:t>
+      </w:r>
+      <w:hyperlink r:id="rId64" w:history="1">
+        <w:r>
+          <w:rPr>
+            <w:rStyle w:val="Hyperlink"/>
+            <w:rFonts w:ascii="Times New Roman" w:hAnsi="Times New Roman" w:cs="Times New Roman"/>
+            <w:i/>
+            <w:sz w:val="24"/>
+            <w:szCs w:val="28"/>
+            <w:lang w:val="en-US"/>
+          </w:rPr>
+          <w:t>https://replit.com/@aneagoie/generators-1#main.py</w:t>
+        </w:r>
+      </w:hyperlink>
+      <w:r>
+        <w:rPr>
+          <w:rFonts w:ascii="Times New Roman" w:hAnsi="Times New Roman" w:cs="Times New Roman"/>
+          <w:sz w:val="24"/>
+          <w:szCs w:val="28"/>
+          <w:lang w:val="en-US"/>
+        </w:rPr>
+        <w:t xml:space="preserve"> </w:t>
+      </w:r>
+      <w:r>
+        <w:rPr>
+          <w:rFonts w:ascii="Times New Roman" w:hAnsi="Times New Roman" w:cs="Times New Roman"/>
+          <w:sz w:val="24"/>
+          <w:szCs w:val="28"/>
+          <w:lang w:val="en-US"/>
+        </w:rPr>
+        <w:br/>
+      </w:r>
+      <w:r>
+        <w:rPr>
+          <w:rFonts w:ascii="Times New Roman" w:hAnsi="Times New Roman" w:cs="Times New Roman"/>
+          <w:sz w:val="24"/>
+          <w:szCs w:val="28"/>
           <w:lang w:val="en-US"/>
         </w:rPr>
         <w:br/>
@@ -24936,222 +25210,7 @@
       <w:pPr>
         <w:pStyle w:val="ListParagraph"/>
         <w:numPr>
-          <w:ilvl w:val="3"/>
-          <w:numId w:val="4"/>
-        </w:numPr>
-        <w:spacing w:line="259" w:lineRule="auto"/>
-        <w:ind w:left="709"/>
-        <w:rPr>
-          <w:rFonts w:ascii="Times New Roman" w:hAnsi="Times New Roman" w:cs="Times New Roman"/>
-          <w:b/>
-          <w:sz w:val="24"/>
-          <w:szCs w:val="24"/>
-          <w:lang w:val="en-US"/>
-        </w:rPr>
-      </w:pPr>
-      <w:r>
-        <w:rPr>
-          <w:rFonts w:ascii="Times New Roman" w:hAnsi="Times New Roman" w:cs="Times New Roman"/>
-          <w:b/>
-          <w:sz w:val="24"/>
-          <w:szCs w:val="24"/>
-          <w:lang w:val="en-US"/>
-        </w:rPr>
-        <w:t xml:space="preserve">Different Ways To </w:t>
-      </w:r>
-      <w:r>
-        <w:rPr>
-          <w:rFonts w:ascii="Times New Roman" w:hAnsi="Times New Roman" w:cs="Times New Roman"/>
-          <w:b/>
-          <w:sz w:val="24"/>
-          <w:szCs w:val="24"/>
-          <w:lang w:val="en-US"/>
-        </w:rPr>
-        <w:t>Import</w:t>
-      </w:r>
-      <w:r>
-        <w:rPr>
-          <w:rFonts w:ascii="Times New Roman" w:hAnsi="Times New Roman" w:cs="Times New Roman"/>
-          <w:sz w:val="24"/>
-          <w:szCs w:val="24"/>
-          <w:lang w:val="en-US"/>
-        </w:rPr>
-        <w:br/>
-      </w:r>
-      <w:r>
-        <w:rPr>
-          <w:rFonts w:ascii="Times New Roman" w:hAnsi="Times New Roman" w:cs="Times New Roman"/>
-          <w:sz w:val="24"/>
-          <w:szCs w:val="24"/>
-          <w:lang w:val="en-US"/>
-        </w:rPr>
-        <w:br/>
-      </w:r>
-      <w:proofErr w:type="spellStart"/>
-      <w:r>
-        <w:rPr>
-          <w:rFonts w:ascii="Courier New" w:hAnsi="Courier New" w:cs="Courier New"/>
-          <w:sz w:val="24"/>
-          <w:szCs w:val="24"/>
-          <w:lang w:val="en-US"/>
-        </w:rPr>
-        <w:t>import</w:t>
-      </w:r>
-      <w:proofErr w:type="spellEnd"/>
-      <w:r>
-        <w:rPr>
-          <w:rFonts w:ascii="Courier New" w:hAnsi="Courier New" w:cs="Courier New"/>
-          <w:sz w:val="24"/>
-          <w:szCs w:val="24"/>
-          <w:lang w:val="en-US"/>
-        </w:rPr>
-        <w:t xml:space="preserve"> &lt;path to </w:t>
-      </w:r>
-      <w:proofErr w:type="spellStart"/>
-      <w:r>
-        <w:rPr>
-          <w:rFonts w:ascii="Courier New" w:hAnsi="Courier New" w:cs="Courier New"/>
-          <w:sz w:val="24"/>
-          <w:szCs w:val="24"/>
-          <w:lang w:val="en-US"/>
-        </w:rPr>
-        <w:t>module.module_name</w:t>
-      </w:r>
-      <w:proofErr w:type="spellEnd"/>
-      <w:r>
-        <w:rPr>
-          <w:rFonts w:ascii="Courier New" w:hAnsi="Courier New" w:cs="Courier New"/>
-          <w:sz w:val="24"/>
-          <w:szCs w:val="24"/>
-          <w:lang w:val="en-US"/>
-        </w:rPr>
-        <w:t>&gt;</w:t>
-      </w:r>
-      <w:r>
-        <w:rPr>
-          <w:rFonts w:ascii="Courier New" w:hAnsi="Courier New" w:cs="Courier New"/>
-          <w:sz w:val="24"/>
-          <w:szCs w:val="24"/>
-          <w:lang w:val="en-US"/>
-        </w:rPr>
-        <w:br/>
-        <w:t xml:space="preserve">from &lt;path to </w:t>
-      </w:r>
-      <w:proofErr w:type="spellStart"/>
-      <w:r>
-        <w:rPr>
-          <w:rFonts w:ascii="Courier New" w:hAnsi="Courier New" w:cs="Courier New"/>
-          <w:sz w:val="24"/>
-          <w:szCs w:val="24"/>
-          <w:lang w:val="en-US"/>
-        </w:rPr>
-        <w:t>module.module_name</w:t>
-      </w:r>
-      <w:proofErr w:type="spellEnd"/>
-      <w:r>
-        <w:rPr>
-          <w:rFonts w:ascii="Courier New" w:hAnsi="Courier New" w:cs="Courier New"/>
-          <w:sz w:val="24"/>
-          <w:szCs w:val="24"/>
-          <w:lang w:val="en-US"/>
-        </w:rPr>
-        <w:t>&gt; import &lt;</w:t>
-      </w:r>
-      <w:proofErr w:type="spellStart"/>
-      <w:r>
-        <w:rPr>
-          <w:rFonts w:ascii="Courier New" w:hAnsi="Courier New" w:cs="Courier New"/>
-          <w:sz w:val="24"/>
-          <w:szCs w:val="24"/>
-          <w:lang w:val="en-US"/>
-        </w:rPr>
-        <w:t>function_name</w:t>
-      </w:r>
-      <w:proofErr w:type="spellEnd"/>
-      <w:r>
-        <w:rPr>
-          <w:rFonts w:ascii="Courier New" w:hAnsi="Courier New" w:cs="Courier New"/>
-          <w:sz w:val="24"/>
-          <w:szCs w:val="24"/>
-          <w:lang w:val="en-US"/>
-        </w:rPr>
-        <w:t>&gt;</w:t>
-      </w:r>
-      <w:r>
-        <w:rPr>
-          <w:rFonts w:ascii="Courier New" w:hAnsi="Courier New" w:cs="Courier New"/>
-          <w:sz w:val="24"/>
-          <w:szCs w:val="24"/>
-          <w:lang w:val="en-US"/>
-        </w:rPr>
-        <w:br/>
-        <w:t>from &lt;path to module&gt; import &lt;</w:t>
-      </w:r>
-      <w:proofErr w:type="spellStart"/>
-      <w:r>
-        <w:rPr>
-          <w:rFonts w:ascii="Courier New" w:hAnsi="Courier New" w:cs="Courier New"/>
-          <w:sz w:val="24"/>
-          <w:szCs w:val="24"/>
-          <w:lang w:val="en-US"/>
-        </w:rPr>
-        <w:t>module_name</w:t>
-      </w:r>
-      <w:proofErr w:type="spellEnd"/>
-      <w:r>
-        <w:rPr>
-          <w:rFonts w:ascii="Courier New" w:hAnsi="Courier New" w:cs="Courier New"/>
-          <w:sz w:val="24"/>
-          <w:szCs w:val="24"/>
-          <w:lang w:val="en-US"/>
-        </w:rPr>
-        <w:t>&gt;</w:t>
-      </w:r>
-      <w:r>
-        <w:rPr>
-          <w:rFonts w:ascii="Courier New" w:hAnsi="Courier New" w:cs="Courier New"/>
-          <w:sz w:val="24"/>
-          <w:szCs w:val="24"/>
-          <w:lang w:val="en-US"/>
-        </w:rPr>
-        <w:br/>
-        <w:t>from &lt;path to module&gt; import *</w:t>
-      </w:r>
-      <w:r>
-        <w:rPr>
-          <w:rFonts w:ascii="Courier New" w:hAnsi="Courier New" w:cs="Courier New"/>
-          <w:sz w:val="24"/>
-          <w:szCs w:val="24"/>
-          <w:lang w:val="en-US"/>
-        </w:rPr>
-        <w:br/>
-      </w:r>
-      <w:r>
-        <w:rPr>
-          <w:rFonts w:ascii="Times New Roman" w:hAnsi="Times New Roman" w:cs="Times New Roman"/>
-          <w:b/>
-          <w:sz w:val="24"/>
-          <w:szCs w:val="24"/>
-          <w:lang w:val="en-US"/>
-        </w:rPr>
-        <w:br/>
-      </w:r>
-      <w:r>
-        <w:rPr>
-          <w:rFonts w:ascii="Times New Roman" w:hAnsi="Times New Roman" w:cs="Times New Roman"/>
-          <w:b/>
-          <w:sz w:val="24"/>
-          <w:szCs w:val="24"/>
-          <w:lang w:val="en-US"/>
-        </w:rPr>
-        <w:br w:type="page"/>
-      </w:r>
-    </w:p>
-    <w:p>
-      <w:pPr>
-        <w:pStyle w:val="ListParagraph"/>
-        <w:numPr>
-          <w:ilvl w:val="3"/>
+          <w:ilvl w:val="6"/>
           <w:numId w:val="4"/>
         </w:numPr>
         <w:spacing w:line="360" w:lineRule="auto"/>
@@ -25160,150 +25219,218 @@
           <w:rFonts w:ascii="Times New Roman" w:hAnsi="Times New Roman" w:cs="Times New Roman"/>
           <w:b/>
           <w:sz w:val="24"/>
-          <w:szCs w:val="24"/>
-          <w:lang w:val="en-US"/>
-        </w:rPr>
-      </w:pPr>
-      <w:r>
-        <w:rPr>
-          <w:rFonts w:ascii="Times New Roman" w:hAnsi="Times New Roman" w:cs="Times New Roman"/>
-          <w:b/>
-          <w:sz w:val="24"/>
-          <w:szCs w:val="24"/>
-          <w:lang w:val="en-US"/>
-        </w:rPr>
-        <w:lastRenderedPageBreak/>
-        <w:t>__name__</w:t>
-      </w:r>
-      <w:r>
-        <w:rPr>
-          <w:rFonts w:ascii="Times New Roman" w:hAnsi="Times New Roman" w:cs="Times New Roman"/>
-          <w:b/>
-          <w:sz w:val="24"/>
-          <w:szCs w:val="24"/>
-          <w:lang w:val="en-US"/>
-        </w:rPr>
-        <w:br/>
-      </w:r>
-      <w:r>
-        <w:rPr>
-          <w:rFonts w:ascii="Times New Roman" w:hAnsi="Times New Roman" w:cs="Times New Roman"/>
-          <w:b/>
-          <w:sz w:val="24"/>
-          <w:szCs w:val="24"/>
-          <w:lang w:val="en-US"/>
-        </w:rPr>
-        <w:br/>
-      </w:r>
-      <w:proofErr w:type="gramStart"/>
-      <w:r>
-        <w:rPr>
-          <w:rFonts w:ascii="Times New Roman" w:hAnsi="Times New Roman" w:cs="Times New Roman"/>
-          <w:sz w:val="24"/>
-          <w:szCs w:val="24"/>
-          <w:lang w:val="en-US"/>
-        </w:rPr>
-        <w:t>All</w:t>
-      </w:r>
-      <w:proofErr w:type="gramEnd"/>
-      <w:r>
-        <w:rPr>
-          <w:rFonts w:ascii="Times New Roman" w:hAnsi="Times New Roman" w:cs="Times New Roman"/>
-          <w:sz w:val="24"/>
-          <w:szCs w:val="24"/>
-          <w:lang w:val="en-US"/>
-        </w:rPr>
-        <w:t xml:space="preserve"> the modules of python are named with their file name.</w:t>
-      </w:r>
-      <w:r>
-        <w:rPr>
-          <w:rFonts w:ascii="Times New Roman" w:hAnsi="Times New Roman" w:cs="Times New Roman"/>
-          <w:sz w:val="24"/>
-          <w:szCs w:val="24"/>
-          <w:lang w:val="en-US"/>
-        </w:rPr>
-        <w:br/>
-        <w:t xml:space="preserve">Driver module is named </w:t>
-      </w:r>
-      <w:r>
-        <w:rPr>
-          <w:rFonts w:ascii="Courier New" w:hAnsi="Courier New" w:cs="Courier New"/>
-          <w:sz w:val="24"/>
-          <w:szCs w:val="24"/>
-          <w:lang w:val="en-US"/>
-        </w:rPr>
-        <w:t>__main__</w:t>
-      </w:r>
-      <w:r>
-        <w:rPr>
-          <w:rFonts w:ascii="Times New Roman" w:hAnsi="Times New Roman" w:cs="Times New Roman"/>
-          <w:sz w:val="24"/>
-          <w:szCs w:val="24"/>
-          <w:lang w:val="en-US"/>
-        </w:rPr>
-        <w:t xml:space="preserve"> even if we change the name.</w:t>
-      </w:r>
-      <w:r>
-        <w:rPr>
-          <w:rFonts w:ascii="Times New Roman" w:hAnsi="Times New Roman" w:cs="Times New Roman"/>
-          <w:sz w:val="24"/>
-          <w:szCs w:val="24"/>
-          <w:lang w:val="en-US"/>
-        </w:rPr>
-        <w:br/>
-      </w:r>
-      <w:proofErr w:type="gramStart"/>
-      <w:r>
-        <w:rPr>
-          <w:rFonts w:ascii="Courier New" w:hAnsi="Courier New" w:cs="Courier New"/>
-          <w:sz w:val="24"/>
-          <w:szCs w:val="24"/>
-          <w:lang w:val="en-US"/>
-        </w:rPr>
-        <w:t>if</w:t>
-      </w:r>
-      <w:proofErr w:type="gramEnd"/>
-      <w:r>
-        <w:rPr>
-          <w:rFonts w:ascii="Courier New" w:hAnsi="Courier New" w:cs="Courier New"/>
-          <w:sz w:val="24"/>
-          <w:szCs w:val="24"/>
-          <w:lang w:val="en-US"/>
-        </w:rPr>
-        <w:t xml:space="preserve"> __name__ == ‘__main__’:</w:t>
-      </w:r>
-      <w:r>
-        <w:rPr>
-          <w:rFonts w:ascii="Courier New" w:hAnsi="Courier New" w:cs="Courier New"/>
-          <w:sz w:val="24"/>
-          <w:szCs w:val="24"/>
-          <w:lang w:val="en-US"/>
-        </w:rPr>
-        <w:br/>
-      </w:r>
-      <w:r>
-        <w:rPr>
-          <w:rFonts w:ascii="Times New Roman" w:hAnsi="Times New Roman" w:cs="Times New Roman"/>
-          <w:sz w:val="24"/>
-          <w:szCs w:val="24"/>
-          <w:lang w:val="en-US"/>
-        </w:rPr>
-        <w:t>This syntax is used to ensure the code enclosed within it runs only when the module is explicitly called and not when the module is imported in some other driver module.</w:t>
-      </w:r>
-      <w:r>
-        <w:rPr>
-          <w:rFonts w:ascii="Times New Roman" w:hAnsi="Times New Roman" w:cs="Times New Roman"/>
-          <w:sz w:val="24"/>
-          <w:szCs w:val="24"/>
-          <w:lang w:val="en-US"/>
-        </w:rPr>
-        <w:br/>
-      </w:r>
-      <w:r>
-        <w:rPr>
-          <w:rFonts w:ascii="Times New Roman" w:hAnsi="Times New Roman" w:cs="Times New Roman"/>
-          <w:sz w:val="24"/>
-          <w:szCs w:val="24"/>
+          <w:szCs w:val="28"/>
+          <w:lang w:val="en-US"/>
+        </w:rPr>
+      </w:pPr>
+      <w:r>
+        <w:rPr>
+          <w:rFonts w:ascii="Times New Roman" w:hAnsi="Times New Roman" w:cs="Times New Roman"/>
+          <w:b/>
+          <w:sz w:val="24"/>
+          <w:szCs w:val="28"/>
+          <w:lang w:val="en-US"/>
+        </w:rPr>
+        <w:t>Exercise Fibonacci Numbers</w:t>
+      </w:r>
+      <w:r>
+        <w:rPr>
+          <w:rFonts w:ascii="Times New Roman" w:hAnsi="Times New Roman" w:cs="Times New Roman"/>
+          <w:b/>
+          <w:sz w:val="24"/>
+          <w:szCs w:val="28"/>
+          <w:lang w:val="en-US"/>
+        </w:rPr>
+        <w:br/>
+      </w:r>
+      <w:r>
+        <w:rPr>
+          <w:rFonts w:ascii="Times New Roman" w:hAnsi="Times New Roman" w:cs="Times New Roman"/>
+          <w:sz w:val="24"/>
+          <w:szCs w:val="28"/>
+          <w:lang w:val="en-US"/>
+        </w:rPr>
+        <w:br/>
+        <w:t># Write a function to implement Fibonacci numbers using generators.</w:t>
+      </w:r>
+      <w:r>
+        <w:rPr>
+          <w:rFonts w:ascii="Times New Roman" w:hAnsi="Times New Roman" w:cs="Times New Roman"/>
+          <w:sz w:val="24"/>
+          <w:szCs w:val="28"/>
+          <w:lang w:val="en-US"/>
+        </w:rPr>
+        <w:br/>
+        <w:t xml:space="preserve">Solution: </w:t>
+      </w:r>
+      <w:hyperlink r:id="rId65" w:history="1">
+        <w:r>
+          <w:rPr>
+            <w:rStyle w:val="Hyperlink"/>
+            <w:rFonts w:ascii="Times New Roman" w:hAnsi="Times New Roman" w:cs="Times New Roman"/>
+            <w:i/>
+            <w:sz w:val="24"/>
+            <w:szCs w:val="28"/>
+            <w:lang w:val="en-US"/>
+          </w:rPr>
+          <w:t>https://replit.com/@aneagoie/generators-2</w:t>
+        </w:r>
+      </w:hyperlink>
+      <w:r>
+        <w:rPr>
+          <w:rFonts w:ascii="Times New Roman" w:hAnsi="Times New Roman" w:cs="Times New Roman"/>
+          <w:sz w:val="24"/>
+          <w:szCs w:val="28"/>
+          <w:lang w:val="en-US"/>
+        </w:rPr>
+        <w:t xml:space="preserve"> </w:t>
+      </w:r>
+      <w:r>
+        <w:rPr>
+          <w:rFonts w:ascii="Times New Roman" w:hAnsi="Times New Roman" w:cs="Times New Roman"/>
+          <w:sz w:val="24"/>
+          <w:szCs w:val="28"/>
+          <w:lang w:val="en-US"/>
+        </w:rPr>
+        <w:br/>
+      </w:r>
+      <w:r>
+        <w:rPr>
+          <w:rFonts w:ascii="Times New Roman" w:hAnsi="Times New Roman" w:cs="Times New Roman"/>
+          <w:sz w:val="24"/>
+          <w:szCs w:val="28"/>
+          <w:lang w:val="en-US"/>
+        </w:rPr>
+        <w:br/>
+        <w:t xml:space="preserve">Python Exam Testing Your Understanding: </w:t>
+      </w:r>
+      <w:hyperlink r:id="rId66" w:history="1">
+        <w:r>
+          <w:rPr>
+            <w:rStyle w:val="Hyperlink"/>
+            <w:rFonts w:ascii="Times New Roman" w:hAnsi="Times New Roman" w:cs="Times New Roman"/>
+            <w:i/>
+            <w:sz w:val="24"/>
+            <w:szCs w:val="28"/>
+            <w:lang w:val="en-US"/>
+          </w:rPr>
+          <w:t>https://www.w3schools.com/quiztest/quiztest.asp?qtest=PYTHON</w:t>
+        </w:r>
+      </w:hyperlink>
+      <w:r>
+        <w:rPr>
+          <w:rFonts w:ascii="Times New Roman" w:hAnsi="Times New Roman" w:cs="Times New Roman"/>
+          <w:i/>
+          <w:sz w:val="24"/>
+          <w:szCs w:val="28"/>
+          <w:u w:val="single"/>
+          <w:lang w:val="en-US"/>
+        </w:rPr>
+        <w:t xml:space="preserve"> </w:t>
+      </w:r>
+      <w:r>
+        <w:rPr>
+          <w:rFonts w:ascii="Times New Roman" w:hAnsi="Times New Roman" w:cs="Times New Roman"/>
+          <w:i/>
+          <w:sz w:val="24"/>
+          <w:szCs w:val="28"/>
+          <w:u w:val="single"/>
+          <w:lang w:val="en-US"/>
+        </w:rPr>
+        <w:br/>
+      </w:r>
+      <w:hyperlink r:id="rId67" w:history="1">
+        <w:r>
+          <w:rPr>
+            <w:rStyle w:val="Hyperlink"/>
+            <w:rFonts w:ascii="Times New Roman" w:hAnsi="Times New Roman" w:cs="Times New Roman"/>
+            <w:i/>
+            <w:sz w:val="24"/>
+            <w:szCs w:val="28"/>
+            <w:lang w:val="en-US"/>
+          </w:rPr>
+          <w:t>https://www.w3schools.com/python/exercise.asp</w:t>
+        </w:r>
+      </w:hyperlink>
+      <w:r>
+        <w:rPr>
+          <w:rFonts w:ascii="Times New Roman" w:hAnsi="Times New Roman" w:cs="Times New Roman"/>
+          <w:b/>
+          <w:sz w:val="24"/>
+          <w:szCs w:val="28"/>
+          <w:lang w:val="en-US"/>
+        </w:rPr>
+        <w:t xml:space="preserve"> </w:t>
+      </w:r>
+      <w:r>
+        <w:rPr>
+          <w:rFonts w:ascii="Times New Roman" w:hAnsi="Times New Roman" w:cs="Times New Roman"/>
+          <w:b/>
+          <w:sz w:val="24"/>
+          <w:szCs w:val="28"/>
+          <w:lang w:val="en-US"/>
+        </w:rPr>
+        <w:br/>
+      </w:r>
+      <w:r>
+        <w:rPr>
+          <w:rFonts w:ascii="Times New Roman" w:hAnsi="Times New Roman" w:cs="Times New Roman"/>
+          <w:b/>
+          <w:sz w:val="24"/>
+          <w:szCs w:val="28"/>
+          <w:lang w:val="en-US"/>
+        </w:rPr>
+        <w:br/>
+      </w:r>
+      <w:r>
+        <w:rPr>
+          <w:rFonts w:ascii="Times New Roman" w:hAnsi="Times New Roman" w:cs="Times New Roman"/>
+          <w:sz w:val="24"/>
+          <w:szCs w:val="28"/>
+          <w:lang w:val="en-US"/>
+        </w:rPr>
+        <w:t xml:space="preserve">100 Python Exercises: </w:t>
+      </w:r>
+      <w:hyperlink r:id="rId68" w:history="1">
+        <w:r>
+          <w:rPr>
+            <w:rStyle w:val="Hyperlink"/>
+            <w:rFonts w:ascii="Times New Roman" w:hAnsi="Times New Roman" w:cs="Times New Roman"/>
+            <w:i/>
+            <w:sz w:val="24"/>
+            <w:szCs w:val="28"/>
+            <w:lang w:val="en-US"/>
+          </w:rPr>
+          <w:t>https://github.com/darkprinx/100-plus-Python-programming-exercises-extended</w:t>
+        </w:r>
+      </w:hyperlink>
+      <w:r>
+        <w:rPr>
+          <w:rFonts w:ascii="Times New Roman" w:hAnsi="Times New Roman" w:cs="Times New Roman"/>
+          <w:i/>
+          <w:sz w:val="24"/>
+          <w:szCs w:val="28"/>
+          <w:u w:val="single"/>
+          <w:lang w:val="en-US"/>
+        </w:rPr>
+        <w:t xml:space="preserve"> </w:t>
+      </w:r>
+      <w:r>
+        <w:rPr>
+          <w:rFonts w:ascii="Times New Roman" w:hAnsi="Times New Roman" w:cs="Times New Roman"/>
+          <w:b/>
+          <w:sz w:val="24"/>
+          <w:szCs w:val="28"/>
+          <w:lang w:val="en-US"/>
+        </w:rPr>
+        <w:br/>
+      </w:r>
+      <w:r>
+        <w:rPr>
+          <w:rFonts w:ascii="Times New Roman" w:hAnsi="Times New Roman" w:cs="Times New Roman"/>
+          <w:b/>
+          <w:sz w:val="24"/>
+          <w:szCs w:val="28"/>
           <w:lang w:val="en-US"/>
         </w:rPr>
         <w:br/>
@@ -25311,10 +25438,96 @@
     </w:p>
     <w:p>
       <w:pPr>
+        <w:spacing w:line="360" w:lineRule="auto"/>
+        <w:rPr>
+          <w:rFonts w:ascii="Times New Roman" w:hAnsi="Times New Roman" w:cs="Times New Roman"/>
+          <w:b/>
+          <w:sz w:val="24"/>
+          <w:szCs w:val="24"/>
+          <w:lang w:val="en-US"/>
+        </w:rPr>
+      </w:pPr>
+      <w:r>
+        <w:rPr>
+          <w:rFonts w:ascii="Times New Roman" w:hAnsi="Times New Roman" w:cs="Times New Roman"/>
+          <w:b/>
+          <w:sz w:val="24"/>
+          <w:szCs w:val="24"/>
+          <w:lang w:val="en-US"/>
+        </w:rPr>
+        <w:br w:type="page"/>
+      </w:r>
+    </w:p>
+    <w:p>
+      <w:pPr>
+        <w:spacing w:line="360" w:lineRule="auto"/>
+        <w:jc w:val="center"/>
+        <w:rPr>
+          <w:rFonts w:ascii="Times New Roman" w:hAnsi="Times New Roman" w:cs="Times New Roman"/>
+          <w:b/>
+          <w:sz w:val="28"/>
+          <w:szCs w:val="24"/>
+          <w:lang w:val="en-US"/>
+        </w:rPr>
+      </w:pPr>
+      <w:r>
+        <w:rPr>
+          <w:rFonts w:ascii="Times New Roman" w:hAnsi="Times New Roman" w:cs="Times New Roman"/>
+          <w:b/>
+          <w:sz w:val="28"/>
+          <w:szCs w:val="24"/>
+          <w:lang w:val="en-US"/>
+        </w:rPr>
+        <w:lastRenderedPageBreak/>
+        <w:t>XI</w:t>
+      </w:r>
+      <w:r>
+        <w:rPr>
+          <w:rFonts w:ascii="Times New Roman" w:hAnsi="Times New Roman" w:cs="Times New Roman"/>
+          <w:b/>
+          <w:sz w:val="28"/>
+          <w:szCs w:val="24"/>
+          <w:lang w:val="en-US"/>
+        </w:rPr>
+        <w:br/>
+      </w:r>
+      <w:r>
+        <w:rPr>
+          <w:rFonts w:ascii="Times New Roman" w:hAnsi="Times New Roman" w:cs="Times New Roman"/>
+          <w:b/>
+          <w:sz w:val="28"/>
+          <w:szCs w:val="24"/>
+          <w:lang w:val="en-US"/>
+        </w:rPr>
+        <w:t>Modules i</w:t>
+      </w:r>
+      <w:r>
+        <w:rPr>
+          <w:rFonts w:ascii="Times New Roman" w:hAnsi="Times New Roman" w:cs="Times New Roman"/>
+          <w:b/>
+          <w:sz w:val="28"/>
+          <w:szCs w:val="24"/>
+          <w:lang w:val="en-US"/>
+        </w:rPr>
+        <w:t>n Python</w:t>
+      </w:r>
+      <w:r>
+        <w:rPr>
+          <w:rFonts w:ascii="Times New Roman" w:hAnsi="Times New Roman" w:cs="Times New Roman"/>
+          <w:b/>
+          <w:sz w:val="28"/>
+          <w:szCs w:val="24"/>
+          <w:lang w:val="en-US"/>
+        </w:rPr>
+        <w:br/>
+      </w:r>
+    </w:p>
+    <w:p>
+      <w:pPr>
         <w:pStyle w:val="ListParagraph"/>
         <w:numPr>
-          <w:ilvl w:val="3"/>
-          <w:numId w:val="4"/>
+          <w:ilvl w:val="0"/>
+          <w:numId w:val="11"/>
         </w:numPr>
         <w:spacing w:line="360" w:lineRule="auto"/>
         <w:ind w:left="709"/>
@@ -25334,6 +25547,766 @@
           <w:szCs w:val="24"/>
           <w:lang w:val="en-US"/>
         </w:rPr>
+        <w:t>Modules In Python</w:t>
+      </w:r>
+      <w:r>
+        <w:rPr>
+          <w:rFonts w:ascii="Times New Roman" w:hAnsi="Times New Roman" w:cs="Times New Roman"/>
+          <w:b/>
+          <w:sz w:val="24"/>
+          <w:szCs w:val="24"/>
+          <w:lang w:val="en-US"/>
+        </w:rPr>
+        <w:br/>
+      </w:r>
+      <w:r>
+        <w:rPr>
+          <w:rFonts w:ascii="Times New Roman" w:hAnsi="Times New Roman" w:cs="Times New Roman"/>
+          <w:sz w:val="24"/>
+          <w:szCs w:val="24"/>
+          <w:lang w:val="en-US"/>
+        </w:rPr>
+        <w:br/>
+        <w:t>Each file of Python in a project is called as module.</w:t>
+      </w:r>
+      <w:r>
+        <w:rPr>
+          <w:rFonts w:ascii="Times New Roman" w:hAnsi="Times New Roman" w:cs="Times New Roman"/>
+          <w:sz w:val="24"/>
+          <w:szCs w:val="24"/>
+          <w:lang w:val="en-US"/>
+        </w:rPr>
+        <w:br/>
+        <w:t>Naming convention of module is same as variables.</w:t>
+      </w:r>
+      <w:r>
+        <w:rPr>
+          <w:rFonts w:ascii="Times New Roman" w:hAnsi="Times New Roman" w:cs="Times New Roman"/>
+          <w:sz w:val="24"/>
+          <w:szCs w:val="24"/>
+          <w:lang w:val="en-US"/>
+        </w:rPr>
+        <w:br/>
+      </w:r>
+      <w:proofErr w:type="gramStart"/>
+      <w:r>
+        <w:rPr>
+          <w:rFonts w:ascii="Courier New" w:hAnsi="Courier New" w:cs="Courier New"/>
+          <w:sz w:val="24"/>
+          <w:szCs w:val="24"/>
+          <w:lang w:val="en-US"/>
+        </w:rPr>
+        <w:t>import</w:t>
+      </w:r>
+      <w:proofErr w:type="gramEnd"/>
+      <w:r>
+        <w:rPr>
+          <w:rFonts w:ascii="Courier New" w:hAnsi="Courier New" w:cs="Courier New"/>
+          <w:sz w:val="24"/>
+          <w:szCs w:val="24"/>
+          <w:lang w:val="en-US"/>
+        </w:rPr>
+        <w:t xml:space="preserve"> &lt;module name&gt;</w:t>
+      </w:r>
+      <w:r>
+        <w:rPr>
+          <w:rFonts w:ascii="Courier New" w:hAnsi="Courier New" w:cs="Courier New"/>
+          <w:sz w:val="24"/>
+          <w:szCs w:val="24"/>
+          <w:lang w:val="en-US"/>
+        </w:rPr>
+        <w:tab/>
+      </w:r>
+      <w:r>
+        <w:rPr>
+          <w:rFonts w:ascii="Times New Roman" w:hAnsi="Times New Roman" w:cs="Times New Roman"/>
+          <w:sz w:val="24"/>
+          <w:szCs w:val="24"/>
+          <w:lang w:val="en-US"/>
+        </w:rPr>
+        <w:tab/>
+        <w:t># import syntax</w:t>
+      </w:r>
+      <w:r>
+        <w:rPr>
+          <w:rFonts w:ascii="Times New Roman" w:hAnsi="Times New Roman" w:cs="Times New Roman"/>
+          <w:sz w:val="24"/>
+          <w:szCs w:val="24"/>
+          <w:lang w:val="en-US"/>
+        </w:rPr>
+        <w:br/>
+        <w:t>We can import as many modules as required in our project.</w:t>
+      </w:r>
+      <w:r>
+        <w:rPr>
+          <w:rFonts w:ascii="Times New Roman" w:hAnsi="Times New Roman" w:cs="Times New Roman"/>
+          <w:sz w:val="24"/>
+          <w:szCs w:val="24"/>
+          <w:lang w:val="en-US"/>
+        </w:rPr>
+        <w:br/>
+        <w:t>While importing a module in any project, we don’t need to mention file extension (.</w:t>
+      </w:r>
+      <w:proofErr w:type="spellStart"/>
+      <w:r>
+        <w:rPr>
+          <w:rFonts w:ascii="Times New Roman" w:hAnsi="Times New Roman" w:cs="Times New Roman"/>
+          <w:sz w:val="24"/>
+          <w:szCs w:val="24"/>
+          <w:lang w:val="en-US"/>
+        </w:rPr>
+        <w:t>py</w:t>
+      </w:r>
+      <w:proofErr w:type="spellEnd"/>
+      <w:r>
+        <w:rPr>
+          <w:rFonts w:ascii="Times New Roman" w:hAnsi="Times New Roman" w:cs="Times New Roman"/>
+          <w:sz w:val="24"/>
+          <w:szCs w:val="24"/>
+          <w:lang w:val="en-US"/>
+        </w:rPr>
+        <w:t>) as all the modules has to be python files</w:t>
+      </w:r>
+      <w:r>
+        <w:rPr>
+          <w:rFonts w:ascii="Times New Roman" w:hAnsi="Times New Roman" w:cs="Times New Roman"/>
+          <w:sz w:val="24"/>
+          <w:szCs w:val="24"/>
+          <w:lang w:val="en-US"/>
+        </w:rPr>
+        <w:t>.</w:t>
+      </w:r>
+      <w:r>
+        <w:rPr>
+          <w:rFonts w:ascii="Times New Roman" w:hAnsi="Times New Roman" w:cs="Times New Roman"/>
+          <w:sz w:val="24"/>
+          <w:szCs w:val="24"/>
+          <w:lang w:val="en-US"/>
+        </w:rPr>
+        <w:br/>
+        <w:t xml:space="preserve">Python interpreter creates a cache and stores a compiled versions of modules to make the code run faster from second </w:t>
+      </w:r>
+      <w:proofErr w:type="gramStart"/>
+      <w:r>
+        <w:rPr>
+          <w:rFonts w:ascii="Times New Roman" w:hAnsi="Times New Roman" w:cs="Times New Roman"/>
+          <w:sz w:val="24"/>
+          <w:szCs w:val="24"/>
+          <w:lang w:val="en-US"/>
+        </w:rPr>
+        <w:t>time</w:t>
+      </w:r>
+      <w:proofErr w:type="gramEnd"/>
+      <w:r>
+        <w:rPr>
+          <w:rFonts w:ascii="Times New Roman" w:hAnsi="Times New Roman" w:cs="Times New Roman"/>
+          <w:sz w:val="24"/>
+          <w:szCs w:val="24"/>
+          <w:lang w:val="en-US"/>
+        </w:rPr>
+        <w:t xml:space="preserve"> onwards main function is called. Cached version of modules updates every time we change the content of the module.</w:t>
+      </w:r>
+      <w:r>
+        <w:rPr>
+          <w:rFonts w:ascii="Times New Roman" w:hAnsi="Times New Roman" w:cs="Times New Roman"/>
+          <w:sz w:val="24"/>
+          <w:szCs w:val="24"/>
+          <w:lang w:val="en-US"/>
+        </w:rPr>
+        <w:br/>
+        <w:t>We can access all the functionalities defined in a module through our main function.</w:t>
+      </w:r>
+      <w:r>
+        <w:rPr>
+          <w:rFonts w:ascii="Times New Roman" w:hAnsi="Times New Roman" w:cs="Times New Roman"/>
+          <w:sz w:val="24"/>
+          <w:szCs w:val="24"/>
+          <w:lang w:val="en-US"/>
+        </w:rPr>
+        <w:br/>
+      </w:r>
+      <w:r>
+        <w:rPr>
+          <w:rFonts w:ascii="Times New Roman" w:hAnsi="Times New Roman" w:cs="Times New Roman"/>
+          <w:sz w:val="24"/>
+          <w:szCs w:val="24"/>
+          <w:lang w:val="en-US"/>
+        </w:rPr>
+        <w:br/>
+      </w:r>
+    </w:p>
+    <w:p>
+      <w:pPr>
+        <w:pStyle w:val="ListParagraph"/>
+        <w:numPr>
+          <w:ilvl w:val="0"/>
+          <w:numId w:val="11"/>
+        </w:numPr>
+        <w:spacing w:line="360" w:lineRule="auto"/>
+        <w:ind w:left="709"/>
+        <w:rPr>
+          <w:rFonts w:ascii="Times New Roman" w:hAnsi="Times New Roman" w:cs="Times New Roman"/>
+          <w:b/>
+          <w:sz w:val="24"/>
+          <w:szCs w:val="24"/>
+          <w:lang w:val="en-US"/>
+        </w:rPr>
+      </w:pPr>
+      <w:r>
+        <w:rPr>
+          <w:rFonts w:ascii="Times New Roman" w:hAnsi="Times New Roman" w:cs="Times New Roman"/>
+          <w:b/>
+          <w:sz w:val="24"/>
+          <w:szCs w:val="24"/>
+          <w:lang w:val="en-US"/>
+        </w:rPr>
+        <w:t>Packages in Python</w:t>
+      </w:r>
+      <w:r>
+        <w:rPr>
+          <w:rFonts w:ascii="Times New Roman" w:hAnsi="Times New Roman" w:cs="Times New Roman"/>
+          <w:b/>
+          <w:sz w:val="24"/>
+          <w:szCs w:val="24"/>
+          <w:lang w:val="en-US"/>
+        </w:rPr>
+        <w:br/>
+      </w:r>
+      <w:r>
+        <w:rPr>
+          <w:rFonts w:ascii="Times New Roman" w:hAnsi="Times New Roman" w:cs="Times New Roman"/>
+          <w:sz w:val="24"/>
+          <w:szCs w:val="24"/>
+          <w:lang w:val="en-US"/>
+        </w:rPr>
+        <w:br/>
+      </w:r>
+      <w:proofErr w:type="gramStart"/>
+      <w:r>
+        <w:rPr>
+          <w:rFonts w:ascii="Times New Roman" w:hAnsi="Times New Roman" w:cs="Times New Roman"/>
+          <w:sz w:val="24"/>
+          <w:szCs w:val="24"/>
+          <w:lang w:val="en-US"/>
+        </w:rPr>
+        <w:t>A</w:t>
+      </w:r>
+      <w:proofErr w:type="gramEnd"/>
+      <w:r>
+        <w:rPr>
+          <w:rFonts w:ascii="Times New Roman" w:hAnsi="Times New Roman" w:cs="Times New Roman"/>
+          <w:sz w:val="24"/>
+          <w:szCs w:val="24"/>
+          <w:lang w:val="en-US"/>
+        </w:rPr>
+        <w:t xml:space="preserve"> folder containing a collection of modules is called as package.</w:t>
+      </w:r>
+      <w:r>
+        <w:rPr>
+          <w:rFonts w:ascii="Times New Roman" w:hAnsi="Times New Roman" w:cs="Times New Roman"/>
+          <w:sz w:val="24"/>
+          <w:szCs w:val="24"/>
+          <w:lang w:val="en-US"/>
+        </w:rPr>
+        <w:br/>
+      </w:r>
+      <w:proofErr w:type="gramStart"/>
+      <w:r>
+        <w:rPr>
+          <w:rFonts w:ascii="Courier New" w:hAnsi="Courier New" w:cs="Courier New"/>
+          <w:sz w:val="24"/>
+          <w:szCs w:val="24"/>
+          <w:lang w:val="en-US"/>
+        </w:rPr>
+        <w:t>import</w:t>
+      </w:r>
+      <w:proofErr w:type="gramEnd"/>
+      <w:r>
+        <w:rPr>
+          <w:rFonts w:ascii="Courier New" w:hAnsi="Courier New" w:cs="Courier New"/>
+          <w:sz w:val="24"/>
+          <w:szCs w:val="24"/>
+          <w:lang w:val="en-US"/>
+        </w:rPr>
+        <w:t xml:space="preserve"> &lt;package name&gt;.&lt;module name&gt;</w:t>
+      </w:r>
+      <w:r>
+        <w:rPr>
+          <w:rFonts w:ascii="Courier New" w:hAnsi="Courier New" w:cs="Courier New"/>
+          <w:sz w:val="24"/>
+          <w:szCs w:val="24"/>
+          <w:lang w:val="en-US"/>
+        </w:rPr>
+        <w:tab/>
+      </w:r>
+      <w:r>
+        <w:rPr>
+          <w:rFonts w:ascii="Times New Roman" w:hAnsi="Times New Roman" w:cs="Times New Roman"/>
+          <w:sz w:val="24"/>
+          <w:szCs w:val="24"/>
+          <w:lang w:val="en-US"/>
+        </w:rPr>
+        <w:tab/>
+        <w:t># import syntax</w:t>
+      </w:r>
+      <w:r>
+        <w:rPr>
+          <w:rFonts w:ascii="Times New Roman" w:hAnsi="Times New Roman" w:cs="Times New Roman"/>
+          <w:sz w:val="24"/>
+          <w:szCs w:val="24"/>
+          <w:lang w:val="en-US"/>
+        </w:rPr>
+        <w:br/>
+      </w:r>
+      <w:r>
+        <w:rPr>
+          <w:rFonts w:ascii="Times New Roman" w:hAnsi="Times New Roman" w:cs="Times New Roman"/>
+          <w:sz w:val="24"/>
+          <w:szCs w:val="24"/>
+          <w:lang w:val="en-US"/>
+        </w:rPr>
+        <w:br/>
+        <w:t xml:space="preserve">Python packages have an </w:t>
+      </w:r>
+      <w:r>
+        <w:rPr>
+          <w:rFonts w:ascii="Courier New" w:hAnsi="Courier New" w:cs="Courier New"/>
+          <w:sz w:val="24"/>
+          <w:szCs w:val="24"/>
+          <w:lang w:val="en-US"/>
+        </w:rPr>
+        <w:t>__init__.py</w:t>
+      </w:r>
+      <w:r>
+        <w:rPr>
+          <w:rFonts w:ascii="Times New Roman" w:hAnsi="Times New Roman" w:cs="Times New Roman"/>
+          <w:sz w:val="24"/>
+          <w:szCs w:val="24"/>
+          <w:lang w:val="en-US"/>
+        </w:rPr>
+        <w:t xml:space="preserve"> file in it.</w:t>
+      </w:r>
+      <w:r>
+        <w:rPr>
+          <w:rFonts w:ascii="Times New Roman" w:hAnsi="Times New Roman" w:cs="Times New Roman"/>
+          <w:sz w:val="24"/>
+          <w:szCs w:val="24"/>
+          <w:lang w:val="en-US"/>
+        </w:rPr>
+        <w:br/>
+      </w:r>
+      <w:r>
+        <w:rPr>
+          <w:rFonts w:ascii="Times New Roman" w:hAnsi="Times New Roman" w:cs="Times New Roman"/>
+          <w:sz w:val="24"/>
+          <w:szCs w:val="24"/>
+          <w:lang w:val="en-US"/>
+        </w:rPr>
+        <w:br/>
+      </w:r>
+    </w:p>
+    <w:p>
+      <w:pPr>
+        <w:pStyle w:val="ListParagraph"/>
+        <w:numPr>
+          <w:ilvl w:val="0"/>
+          <w:numId w:val="11"/>
+        </w:numPr>
+        <w:spacing w:line="259" w:lineRule="auto"/>
+        <w:ind w:left="709"/>
+        <w:rPr>
+          <w:rFonts w:ascii="Times New Roman" w:hAnsi="Times New Roman" w:cs="Times New Roman"/>
+          <w:b/>
+          <w:sz w:val="24"/>
+          <w:szCs w:val="24"/>
+          <w:lang w:val="en-US"/>
+        </w:rPr>
+      </w:pPr>
+      <w:r>
+        <w:rPr>
+          <w:rFonts w:ascii="Times New Roman" w:hAnsi="Times New Roman" w:cs="Times New Roman"/>
+          <w:b/>
+          <w:sz w:val="24"/>
+          <w:szCs w:val="24"/>
+          <w:lang w:val="en-US"/>
+        </w:rPr>
+        <w:t xml:space="preserve">Different Ways To </w:t>
+      </w:r>
+      <w:r>
+        <w:rPr>
+          <w:rFonts w:ascii="Times New Roman" w:hAnsi="Times New Roman" w:cs="Times New Roman"/>
+          <w:b/>
+          <w:sz w:val="24"/>
+          <w:szCs w:val="24"/>
+          <w:lang w:val="en-US"/>
+        </w:rPr>
+        <w:t>Import</w:t>
+      </w:r>
+      <w:r>
+        <w:rPr>
+          <w:rFonts w:ascii="Times New Roman" w:hAnsi="Times New Roman" w:cs="Times New Roman"/>
+          <w:sz w:val="24"/>
+          <w:szCs w:val="24"/>
+          <w:lang w:val="en-US"/>
+        </w:rPr>
+        <w:br/>
+      </w:r>
+      <w:r>
+        <w:rPr>
+          <w:rFonts w:ascii="Times New Roman" w:hAnsi="Times New Roman" w:cs="Times New Roman"/>
+          <w:sz w:val="24"/>
+          <w:szCs w:val="24"/>
+          <w:lang w:val="en-US"/>
+        </w:rPr>
+        <w:br/>
+      </w:r>
+      <w:proofErr w:type="spellStart"/>
+      <w:r>
+        <w:rPr>
+          <w:rFonts w:ascii="Courier New" w:hAnsi="Courier New" w:cs="Courier New"/>
+          <w:sz w:val="24"/>
+          <w:szCs w:val="24"/>
+          <w:lang w:val="en-US"/>
+        </w:rPr>
+        <w:t>import</w:t>
+      </w:r>
+      <w:proofErr w:type="spellEnd"/>
+      <w:r>
+        <w:rPr>
+          <w:rFonts w:ascii="Courier New" w:hAnsi="Courier New" w:cs="Courier New"/>
+          <w:sz w:val="24"/>
+          <w:szCs w:val="24"/>
+          <w:lang w:val="en-US"/>
+        </w:rPr>
+        <w:t xml:space="preserve"> &lt;path to </w:t>
+      </w:r>
+      <w:proofErr w:type="spellStart"/>
+      <w:r>
+        <w:rPr>
+          <w:rFonts w:ascii="Courier New" w:hAnsi="Courier New" w:cs="Courier New"/>
+          <w:sz w:val="24"/>
+          <w:szCs w:val="24"/>
+          <w:lang w:val="en-US"/>
+        </w:rPr>
+        <w:t>module.module_name</w:t>
+      </w:r>
+      <w:proofErr w:type="spellEnd"/>
+      <w:r>
+        <w:rPr>
+          <w:rFonts w:ascii="Courier New" w:hAnsi="Courier New" w:cs="Courier New"/>
+          <w:sz w:val="24"/>
+          <w:szCs w:val="24"/>
+          <w:lang w:val="en-US"/>
+        </w:rPr>
+        <w:t>&gt;</w:t>
+      </w:r>
+      <w:r>
+        <w:rPr>
+          <w:rFonts w:ascii="Courier New" w:hAnsi="Courier New" w:cs="Courier New"/>
+          <w:sz w:val="24"/>
+          <w:szCs w:val="24"/>
+          <w:lang w:val="en-US"/>
+        </w:rPr>
+        <w:br/>
+        <w:t xml:space="preserve">from &lt;path to </w:t>
+      </w:r>
+      <w:proofErr w:type="spellStart"/>
+      <w:r>
+        <w:rPr>
+          <w:rFonts w:ascii="Courier New" w:hAnsi="Courier New" w:cs="Courier New"/>
+          <w:sz w:val="24"/>
+          <w:szCs w:val="24"/>
+          <w:lang w:val="en-US"/>
+        </w:rPr>
+        <w:t>module.module_name</w:t>
+      </w:r>
+      <w:proofErr w:type="spellEnd"/>
+      <w:r>
+        <w:rPr>
+          <w:rFonts w:ascii="Courier New" w:hAnsi="Courier New" w:cs="Courier New"/>
+          <w:sz w:val="24"/>
+          <w:szCs w:val="24"/>
+          <w:lang w:val="en-US"/>
+        </w:rPr>
+        <w:t>&gt; import &lt;</w:t>
+      </w:r>
+      <w:proofErr w:type="spellStart"/>
+      <w:r>
+        <w:rPr>
+          <w:rFonts w:ascii="Courier New" w:hAnsi="Courier New" w:cs="Courier New"/>
+          <w:sz w:val="24"/>
+          <w:szCs w:val="24"/>
+          <w:lang w:val="en-US"/>
+        </w:rPr>
+        <w:t>function_name</w:t>
+      </w:r>
+      <w:proofErr w:type="spellEnd"/>
+      <w:r>
+        <w:rPr>
+          <w:rFonts w:ascii="Courier New" w:hAnsi="Courier New" w:cs="Courier New"/>
+          <w:sz w:val="24"/>
+          <w:szCs w:val="24"/>
+          <w:lang w:val="en-US"/>
+        </w:rPr>
+        <w:t>&gt;</w:t>
+      </w:r>
+      <w:r>
+        <w:rPr>
+          <w:rFonts w:ascii="Courier New" w:hAnsi="Courier New" w:cs="Courier New"/>
+          <w:sz w:val="24"/>
+          <w:szCs w:val="24"/>
+          <w:lang w:val="en-US"/>
+        </w:rPr>
+        <w:br/>
+        <w:t>from &lt;path to module&gt; import &lt;</w:t>
+      </w:r>
+      <w:proofErr w:type="spellStart"/>
+      <w:r>
+        <w:rPr>
+          <w:rFonts w:ascii="Courier New" w:hAnsi="Courier New" w:cs="Courier New"/>
+          <w:sz w:val="24"/>
+          <w:szCs w:val="24"/>
+          <w:lang w:val="en-US"/>
+        </w:rPr>
+        <w:t>module_name</w:t>
+      </w:r>
+      <w:proofErr w:type="spellEnd"/>
+      <w:r>
+        <w:rPr>
+          <w:rFonts w:ascii="Courier New" w:hAnsi="Courier New" w:cs="Courier New"/>
+          <w:sz w:val="24"/>
+          <w:szCs w:val="24"/>
+          <w:lang w:val="en-US"/>
+        </w:rPr>
+        <w:t>&gt;</w:t>
+      </w:r>
+      <w:r>
+        <w:rPr>
+          <w:rFonts w:ascii="Courier New" w:hAnsi="Courier New" w:cs="Courier New"/>
+          <w:sz w:val="24"/>
+          <w:szCs w:val="24"/>
+          <w:lang w:val="en-US"/>
+        </w:rPr>
+        <w:br/>
+        <w:t>from &lt;path to module&gt; import *</w:t>
+      </w:r>
+      <w:r>
+        <w:rPr>
+          <w:rFonts w:ascii="Courier New" w:hAnsi="Courier New" w:cs="Courier New"/>
+          <w:sz w:val="24"/>
+          <w:szCs w:val="24"/>
+          <w:lang w:val="en-US"/>
+        </w:rPr>
+        <w:br/>
+      </w:r>
+      <w:r>
+        <w:rPr>
+          <w:rFonts w:ascii="Times New Roman" w:hAnsi="Times New Roman" w:cs="Times New Roman"/>
+          <w:b/>
+          <w:sz w:val="24"/>
+          <w:szCs w:val="24"/>
+          <w:lang w:val="en-US"/>
+        </w:rPr>
+        <w:br/>
+      </w:r>
+      <w:r>
+        <w:rPr>
+          <w:rFonts w:ascii="Times New Roman" w:hAnsi="Times New Roman" w:cs="Times New Roman"/>
+          <w:b/>
+          <w:sz w:val="24"/>
+          <w:szCs w:val="24"/>
+          <w:lang w:val="en-US"/>
+        </w:rPr>
+        <w:br w:type="page"/>
+      </w:r>
+    </w:p>
+    <w:p>
+      <w:pPr>
+        <w:pStyle w:val="ListParagraph"/>
+        <w:numPr>
+          <w:ilvl w:val="0"/>
+          <w:numId w:val="11"/>
+        </w:numPr>
+        <w:spacing w:line="360" w:lineRule="auto"/>
+        <w:ind w:left="709"/>
+        <w:rPr>
+          <w:rFonts w:ascii="Times New Roman" w:hAnsi="Times New Roman" w:cs="Times New Roman"/>
+          <w:b/>
+          <w:sz w:val="24"/>
+          <w:szCs w:val="24"/>
+          <w:lang w:val="en-US"/>
+        </w:rPr>
+      </w:pPr>
+      <w:r>
+        <w:rPr>
+          <w:rFonts w:ascii="Times New Roman" w:hAnsi="Times New Roman" w:cs="Times New Roman"/>
+          <w:b/>
+          <w:sz w:val="24"/>
+          <w:szCs w:val="24"/>
+          <w:lang w:val="en-US"/>
+        </w:rPr>
+        <w:lastRenderedPageBreak/>
+        <w:t>__name__</w:t>
+      </w:r>
+      <w:r>
+        <w:rPr>
+          <w:rFonts w:ascii="Times New Roman" w:hAnsi="Times New Roman" w:cs="Times New Roman"/>
+          <w:b/>
+          <w:sz w:val="24"/>
+          <w:szCs w:val="24"/>
+          <w:lang w:val="en-US"/>
+        </w:rPr>
+        <w:br/>
+      </w:r>
+      <w:r>
+        <w:rPr>
+          <w:rFonts w:ascii="Times New Roman" w:hAnsi="Times New Roman" w:cs="Times New Roman"/>
+          <w:b/>
+          <w:sz w:val="24"/>
+          <w:szCs w:val="24"/>
+          <w:lang w:val="en-US"/>
+        </w:rPr>
+        <w:br/>
+      </w:r>
+      <w:proofErr w:type="gramStart"/>
+      <w:r>
+        <w:rPr>
+          <w:rFonts w:ascii="Times New Roman" w:hAnsi="Times New Roman" w:cs="Times New Roman"/>
+          <w:sz w:val="24"/>
+          <w:szCs w:val="24"/>
+          <w:lang w:val="en-US"/>
+        </w:rPr>
+        <w:t>All</w:t>
+      </w:r>
+      <w:proofErr w:type="gramEnd"/>
+      <w:r>
+        <w:rPr>
+          <w:rFonts w:ascii="Times New Roman" w:hAnsi="Times New Roman" w:cs="Times New Roman"/>
+          <w:sz w:val="24"/>
+          <w:szCs w:val="24"/>
+          <w:lang w:val="en-US"/>
+        </w:rPr>
+        <w:t xml:space="preserve"> the modules of python are named with their file name.</w:t>
+      </w:r>
+      <w:r>
+        <w:rPr>
+          <w:rFonts w:ascii="Times New Roman" w:hAnsi="Times New Roman" w:cs="Times New Roman"/>
+          <w:sz w:val="24"/>
+          <w:szCs w:val="24"/>
+          <w:lang w:val="en-US"/>
+        </w:rPr>
+        <w:br/>
+        <w:t xml:space="preserve">Driver module is named </w:t>
+      </w:r>
+      <w:r>
+        <w:rPr>
+          <w:rFonts w:ascii="Courier New" w:hAnsi="Courier New" w:cs="Courier New"/>
+          <w:sz w:val="24"/>
+          <w:szCs w:val="24"/>
+          <w:lang w:val="en-US"/>
+        </w:rPr>
+        <w:t>__main__</w:t>
+      </w:r>
+      <w:r>
+        <w:rPr>
+          <w:rFonts w:ascii="Times New Roman" w:hAnsi="Times New Roman" w:cs="Times New Roman"/>
+          <w:sz w:val="24"/>
+          <w:szCs w:val="24"/>
+          <w:lang w:val="en-US"/>
+        </w:rPr>
+        <w:t xml:space="preserve"> even if we change the name.</w:t>
+      </w:r>
+      <w:r>
+        <w:rPr>
+          <w:rFonts w:ascii="Times New Roman" w:hAnsi="Times New Roman" w:cs="Times New Roman"/>
+          <w:sz w:val="24"/>
+          <w:szCs w:val="24"/>
+          <w:lang w:val="en-US"/>
+        </w:rPr>
+        <w:br/>
+      </w:r>
+      <w:proofErr w:type="gramStart"/>
+      <w:r>
+        <w:rPr>
+          <w:rFonts w:ascii="Courier New" w:hAnsi="Courier New" w:cs="Courier New"/>
+          <w:sz w:val="24"/>
+          <w:szCs w:val="24"/>
+          <w:lang w:val="en-US"/>
+        </w:rPr>
+        <w:t>if</w:t>
+      </w:r>
+      <w:proofErr w:type="gramEnd"/>
+      <w:r>
+        <w:rPr>
+          <w:rFonts w:ascii="Courier New" w:hAnsi="Courier New" w:cs="Courier New"/>
+          <w:sz w:val="24"/>
+          <w:szCs w:val="24"/>
+          <w:lang w:val="en-US"/>
+        </w:rPr>
+        <w:t xml:space="preserve"> __name__ == ‘__main__’:</w:t>
+      </w:r>
+      <w:r>
+        <w:rPr>
+          <w:rFonts w:ascii="Courier New" w:hAnsi="Courier New" w:cs="Courier New"/>
+          <w:sz w:val="24"/>
+          <w:szCs w:val="24"/>
+          <w:lang w:val="en-US"/>
+        </w:rPr>
+        <w:br/>
+      </w:r>
+      <w:r>
+        <w:rPr>
+          <w:rFonts w:ascii="Times New Roman" w:hAnsi="Times New Roman" w:cs="Times New Roman"/>
+          <w:sz w:val="24"/>
+          <w:szCs w:val="24"/>
+          <w:lang w:val="en-US"/>
+        </w:rPr>
+        <w:t>This syntax is used to ensure the code enclosed within it runs only when the module is explicitly called and not when the module is imported in some other driver module.</w:t>
+      </w:r>
+      <w:r>
+        <w:rPr>
+          <w:rFonts w:ascii="Times New Roman" w:hAnsi="Times New Roman" w:cs="Times New Roman"/>
+          <w:sz w:val="24"/>
+          <w:szCs w:val="24"/>
+          <w:lang w:val="en-US"/>
+        </w:rPr>
+        <w:br/>
+      </w:r>
+      <w:r>
+        <w:rPr>
+          <w:rFonts w:ascii="Times New Roman" w:hAnsi="Times New Roman" w:cs="Times New Roman"/>
+          <w:sz w:val="24"/>
+          <w:szCs w:val="24"/>
+          <w:lang w:val="en-US"/>
+        </w:rPr>
+        <w:br/>
+      </w:r>
+    </w:p>
+    <w:p>
+      <w:pPr>
+        <w:pStyle w:val="ListParagraph"/>
+        <w:numPr>
+          <w:ilvl w:val="0"/>
+          <w:numId w:val="11"/>
+        </w:numPr>
+        <w:spacing w:line="360" w:lineRule="auto"/>
+        <w:ind w:left="709"/>
+        <w:rPr>
+          <w:rFonts w:ascii="Times New Roman" w:hAnsi="Times New Roman" w:cs="Times New Roman"/>
+          <w:b/>
+          <w:sz w:val="24"/>
+          <w:szCs w:val="24"/>
+          <w:lang w:val="en-US"/>
+        </w:rPr>
+      </w:pPr>
+      <w:r>
+        <w:rPr>
+          <w:rFonts w:ascii="Times New Roman" w:hAnsi="Times New Roman" w:cs="Times New Roman"/>
+          <w:b/>
+          <w:sz w:val="24"/>
+          <w:szCs w:val="24"/>
+          <w:lang w:val="en-US"/>
+        </w:rPr>
         <w:t>Python Built-in Modules</w:t>
       </w:r>
       <w:r>
@@ -25373,7 +26346,7 @@
         </w:rPr>
         <w:t xml:space="preserve">: </w:t>
       </w:r>
-      <w:hyperlink r:id="rId63" w:history="1">
+      <w:hyperlink r:id="rId69" w:history="1">
         <w:r>
           <w:rPr>
             <w:rStyle w:val="Hyperlink"/>
@@ -25543,8 +26516,8 @@
       <w:pPr>
         <w:pStyle w:val="ListParagraph"/>
         <w:numPr>
-          <w:ilvl w:val="3"/>
-          <w:numId w:val="4"/>
+          <w:ilvl w:val="0"/>
+          <w:numId w:val="11"/>
         </w:numPr>
         <w:spacing w:line="360" w:lineRule="auto"/>
         <w:ind w:left="709"/>
@@ -25651,8 +26624,8 @@
       <w:pPr>
         <w:pStyle w:val="ListParagraph"/>
         <w:numPr>
-          <w:ilvl w:val="3"/>
-          <w:numId w:val="4"/>
+          <w:ilvl w:val="0"/>
+          <w:numId w:val="11"/>
         </w:numPr>
         <w:spacing w:line="360" w:lineRule="auto"/>
         <w:ind w:left="709"/>
@@ -25694,7 +26667,7 @@
         <w:br/>
         <w:t xml:space="preserve">Solution to Exercise: </w:t>
       </w:r>
-      <w:hyperlink r:id="rId64" w:history="1">
+      <w:hyperlink r:id="rId70" w:history="1">
         <w:r>
           <w:rPr>
             <w:rStyle w:val="Hyperlink"/>
@@ -25738,8 +26711,8 @@
       <w:pPr>
         <w:pStyle w:val="ListParagraph"/>
         <w:numPr>
-          <w:ilvl w:val="3"/>
-          <w:numId w:val="4"/>
+          <w:ilvl w:val="0"/>
+          <w:numId w:val="11"/>
         </w:numPr>
         <w:spacing w:line="360" w:lineRule="auto"/>
         <w:ind w:left="709"/>
@@ -25809,7 +26782,7 @@
         </w:rPr>
         <w:t xml:space="preserve">): </w:t>
       </w:r>
-      <w:hyperlink r:id="rId65" w:history="1">
+      <w:hyperlink r:id="rId71" w:history="1">
         <w:r>
           <w:rPr>
             <w:rStyle w:val="Hyperlink"/>
@@ -25914,8 +26887,8 @@
       <w:pPr>
         <w:pStyle w:val="ListParagraph"/>
         <w:numPr>
-          <w:ilvl w:val="3"/>
-          <w:numId w:val="4"/>
+          <w:ilvl w:val="0"/>
+          <w:numId w:val="11"/>
         </w:numPr>
         <w:spacing w:line="360" w:lineRule="auto"/>
         <w:ind w:left="709"/>
@@ -26072,7 +27045,7 @@
         </w:rPr>
         <w:t xml:space="preserve">Installing pip on all systems: </w:t>
       </w:r>
-      <w:hyperlink r:id="rId66" w:history="1">
+      <w:hyperlink r:id="rId72" w:history="1">
         <w:r>
           <w:rPr>
             <w:rStyle w:val="Hyperlink"/>
@@ -26117,8 +27090,8 @@
       <w:pPr>
         <w:pStyle w:val="ListParagraph"/>
         <w:numPr>
-          <w:ilvl w:val="3"/>
-          <w:numId w:val="4"/>
+          <w:ilvl w:val="0"/>
+          <w:numId w:val="11"/>
         </w:numPr>
         <w:spacing w:line="360" w:lineRule="auto"/>
         <w:ind w:left="709"/>
@@ -26267,8 +27240,8 @@
       <w:pPr>
         <w:pStyle w:val="ListParagraph"/>
         <w:numPr>
-          <w:ilvl w:val="3"/>
-          <w:numId w:val="4"/>
+          <w:ilvl w:val="0"/>
+          <w:numId w:val="11"/>
         </w:numPr>
         <w:spacing w:line="360" w:lineRule="auto"/>
         <w:ind w:left="709"/>
@@ -26573,8 +27546,8 @@
       <w:pPr>
         <w:pStyle w:val="ListParagraph"/>
         <w:numPr>
-          <w:ilvl w:val="3"/>
-          <w:numId w:val="4"/>
+          <w:ilvl w:val="0"/>
+          <w:numId w:val="11"/>
         </w:numPr>
         <w:spacing w:line="360" w:lineRule="auto"/>
         <w:ind w:left="709"/>
@@ -26721,7 +27694,7 @@
         <w:br/>
         <w:t xml:space="preserve">When to use array: </w:t>
       </w:r>
-      <w:hyperlink r:id="rId67" w:history="1">
+      <w:hyperlink r:id="rId73" w:history="1">
         <w:r>
           <w:rPr>
             <w:rStyle w:val="Hyperlink"/>
@@ -26766,8 +27739,8 @@
       <w:pPr>
         <w:pStyle w:val="ListParagraph"/>
         <w:numPr>
-          <w:ilvl w:val="3"/>
-          <w:numId w:val="4"/>
+          <w:ilvl w:val="0"/>
+          <w:numId w:val="11"/>
         </w:numPr>
         <w:spacing w:line="360" w:lineRule="auto"/>
         <w:ind w:left="709"/>
@@ -27114,7 +28087,7 @@
         <w:br/>
         <w:t xml:space="preserve">The Python Debugger: </w:t>
       </w:r>
-      <w:hyperlink r:id="rId68" w:history="1">
+      <w:hyperlink r:id="rId74" w:history="1">
         <w:r>
           <w:rPr>
             <w:rStyle w:val="Hyperlink"/>
@@ -27145,6 +28118,8 @@
         </w:rPr>
         <w:br/>
       </w:r>
+      <w:bookmarkStart w:id="0" w:name="_GoBack"/>
+      <w:bookmarkEnd w:id="0"/>
       <w:r>
         <w:rPr>
           <w:rFonts w:ascii="Times New Roman" w:hAnsi="Times New Roman" w:cs="Times New Roman"/>
@@ -27180,7 +28155,7 @@
     </w:p>
     <w:p>
       <w:pPr>
-        <w:spacing w:line="259" w:lineRule="auto"/>
+        <w:spacing w:line="360" w:lineRule="auto"/>
         <w:jc w:val="center"/>
         <w:rPr>
           <w:rFonts w:ascii="Times New Roman" w:hAnsi="Times New Roman" w:cs="Times New Roman"/>
@@ -28363,7 +29338,7 @@
         </w:rPr>
         <w:t xml:space="preserve"> </w:t>
       </w:r>
-      <w:hyperlink r:id="rId69" w:history="1">
+      <w:hyperlink r:id="rId75" w:history="1">
         <w:r>
           <w:rPr>
             <w:rStyle w:val="Hyperlink"/>
@@ -28652,7 +29627,7 @@
         </w:rPr>
         <w:t xml:space="preserve"> translator module: </w:t>
       </w:r>
-      <w:hyperlink r:id="rId70" w:history="1">
+      <w:hyperlink r:id="rId76" w:history="1">
         <w:r>
           <w:rPr>
             <w:rStyle w:val="Hyperlink"/>
@@ -28881,7 +29856,7 @@
         </w:rPr>
         <w:t> </w:t>
       </w:r>
-      <w:hyperlink r:id="rId71" w:tgtFrame="_blank" w:history="1">
+      <w:hyperlink r:id="rId77" w:tgtFrame="_blank" w:history="1">
         <w:r>
           <w:rPr>
             <w:rStyle w:val="Strong"/>
@@ -29018,7 +29993,7 @@
         </w:rPr>
         <w:t xml:space="preserve">Git official website: </w:t>
       </w:r>
-      <w:hyperlink r:id="rId72" w:history="1">
+      <w:hyperlink r:id="rId78" w:history="1">
         <w:r>
           <w:rPr>
             <w:rStyle w:val="Hyperlink"/>
@@ -29972,7 +30947,7 @@
           <w:lang w:val="en-US"/>
         </w:rPr>
       </w:pPr>
-      <w:hyperlink r:id="rId73" w:history="1">
+      <w:hyperlink r:id="rId79" w:history="1">
         <w:r>
           <w:rPr>
             <w:rStyle w:val="Hyperlink"/>
@@ -30000,7 +30975,7 @@
           <w:lang w:val="en-US"/>
         </w:rPr>
       </w:pPr>
-      <w:hyperlink r:id="rId74" w:history="1">
+      <w:hyperlink r:id="rId80" w:history="1">
         <w:r>
           <w:rPr>
             <w:rStyle w:val="Hyperlink"/>
@@ -30028,7 +31003,7 @@
           <w:lang w:val="en-US"/>
         </w:rPr>
       </w:pPr>
-      <w:hyperlink r:id="rId75" w:history="1">
+      <w:hyperlink r:id="rId81" w:history="1">
         <w:r>
           <w:rPr>
             <w:rStyle w:val="Hyperlink"/>
@@ -30056,7 +31031,7 @@
           <w:lang w:val="en-US"/>
         </w:rPr>
       </w:pPr>
-      <w:hyperlink r:id="rId76" w:anchor="monthly" w:history="1">
+      <w:hyperlink r:id="rId82" w:anchor="monthly" w:history="1">
         <w:r>
           <w:rPr>
             <w:rStyle w:val="Hyperlink"/>
@@ -30084,7 +31059,7 @@
           <w:lang w:val="en-US"/>
         </w:rPr>
       </w:pPr>
-      <w:hyperlink r:id="rId77" w:anchor="monthly" w:history="1">
+      <w:hyperlink r:id="rId83" w:anchor="monthly" w:history="1">
         <w:r>
           <w:rPr>
             <w:rStyle w:val="Hyperlink"/>
@@ -30112,7 +31087,7 @@
           <w:lang w:val="en-US"/>
         </w:rPr>
       </w:pPr>
-      <w:hyperlink r:id="rId78" w:history="1">
+      <w:hyperlink r:id="rId84" w:history="1">
         <w:r>
           <w:rPr>
             <w:rStyle w:val="Hyperlink"/>
@@ -30140,7 +31115,7 @@
           <w:lang w:val="en-US"/>
         </w:rPr>
       </w:pPr>
-      <w:hyperlink r:id="rId79" w:history="1">
+      <w:hyperlink r:id="rId85" w:history="1">
         <w:r>
           <w:rPr>
             <w:rStyle w:val="Hyperlink"/>
@@ -30824,7 +31799,7 @@
   <w:abstractNum w:abstractNumId="7" w15:restartNumberingAfterBreak="0">
     <w:nsid w:val="69EB305E"/>
     <w:multiLevelType w:val="hybridMultilevel"/>
-    <w:tmpl w:val="9D24E964"/>
+    <w:tmpl w:val="7FCAF278"/>
     <w:lvl w:ilvl="0" w:tplc="6C92B188">
       <w:start w:val="1"/>
       <w:numFmt w:val="decimal"/>
@@ -30888,7 +31863,7 @@
         <w:ind w:left="4320" w:hanging="180"/>
       </w:pPr>
     </w:lvl>
-    <w:lvl w:ilvl="6" w:tplc="4009000F">
+    <w:lvl w:ilvl="6" w:tplc="9B8CB788">
       <w:start w:val="1"/>
       <w:numFmt w:val="decimal"/>
       <w:lvlText w:val="%7."/>
@@ -30896,6 +31871,11 @@
       <w:pPr>
         <w:ind w:left="5040" w:hanging="360"/>
       </w:pPr>
+      <w:rPr>
+        <w:b/>
+        <w:i w:val="0"/>
+        <w:u w:val="none"/>
+      </w:rPr>
     </w:lvl>
     <w:lvl w:ilvl="7" w:tplc="40090019">
       <w:start w:val="1"/>
@@ -30907,6 +31887,96 @@
       </w:pPr>
     </w:lvl>
     <w:lvl w:ilvl="8" w:tplc="4009001B">
+      <w:start w:val="1"/>
+      <w:numFmt w:val="lowerRoman"/>
+      <w:lvlText w:val="%9."/>
+      <w:lvlJc w:val="right"/>
+      <w:pPr>
+        <w:ind w:left="6480" w:hanging="180"/>
+      </w:pPr>
+    </w:lvl>
+  </w:abstractNum>
+  <w:abstractNum w:abstractNumId="8" w15:restartNumberingAfterBreak="0">
+    <w:nsid w:val="78220C53"/>
+    <w:multiLevelType w:val="hybridMultilevel"/>
+    <w:tmpl w:val="EB1E6E24"/>
+    <w:lvl w:ilvl="0" w:tplc="20269238">
+      <w:start w:val="1"/>
+      <w:numFmt w:val="decimal"/>
+      <w:lvlText w:val="%1."/>
+      <w:lvlJc w:val="left"/>
+      <w:pPr>
+        <w:ind w:left="2880" w:hanging="360"/>
+      </w:pPr>
+      <w:rPr>
+        <w:b/>
+        <w:sz w:val="24"/>
+      </w:rPr>
+    </w:lvl>
+    <w:lvl w:ilvl="1" w:tplc="40090019" w:tentative="1">
+      <w:start w:val="1"/>
+      <w:numFmt w:val="lowerLetter"/>
+      <w:lvlText w:val="%2."/>
+      <w:lvlJc w:val="left"/>
+      <w:pPr>
+        <w:ind w:left="1440" w:hanging="360"/>
+      </w:pPr>
+    </w:lvl>
+    <w:lvl w:ilvl="2" w:tplc="4009001B" w:tentative="1">
+      <w:start w:val="1"/>
+      <w:numFmt w:val="lowerRoman"/>
+      <w:lvlText w:val="%3."/>
+      <w:lvlJc w:val="right"/>
+      <w:pPr>
+        <w:ind w:left="2160" w:hanging="180"/>
+      </w:pPr>
+    </w:lvl>
+    <w:lvl w:ilvl="3" w:tplc="4009000F" w:tentative="1">
+      <w:start w:val="1"/>
+      <w:numFmt w:val="decimal"/>
+      <w:lvlText w:val="%4."/>
+      <w:lvlJc w:val="left"/>
+      <w:pPr>
+        <w:ind w:left="2880" w:hanging="360"/>
+      </w:pPr>
+    </w:lvl>
+    <w:lvl w:ilvl="4" w:tplc="40090019" w:tentative="1">
+      <w:start w:val="1"/>
+      <w:numFmt w:val="lowerLetter"/>
+      <w:lvlText w:val="%5."/>
+      <w:lvlJc w:val="left"/>
+      <w:pPr>
+        <w:ind w:left="3600" w:hanging="360"/>
+      </w:pPr>
+    </w:lvl>
+    <w:lvl w:ilvl="5" w:tplc="4009001B" w:tentative="1">
+      <w:start w:val="1"/>
+      <w:numFmt w:val="lowerRoman"/>
+      <w:lvlText w:val="%6."/>
+      <w:lvlJc w:val="right"/>
+      <w:pPr>
+        <w:ind w:left="4320" w:hanging="180"/>
+      </w:pPr>
+    </w:lvl>
+    <w:lvl w:ilvl="6" w:tplc="4009000F" w:tentative="1">
+      <w:start w:val="1"/>
+      <w:numFmt w:val="decimal"/>
+      <w:lvlText w:val="%7."/>
+      <w:lvlJc w:val="left"/>
+      <w:pPr>
+        <w:ind w:left="5040" w:hanging="360"/>
+      </w:pPr>
+    </w:lvl>
+    <w:lvl w:ilvl="7" w:tplc="40090019" w:tentative="1">
+      <w:start w:val="1"/>
+      <w:numFmt w:val="lowerLetter"/>
+      <w:lvlText w:val="%8."/>
+      <w:lvlJc w:val="left"/>
+      <w:pPr>
+        <w:ind w:left="5760" w:hanging="360"/>
+      </w:pPr>
+    </w:lvl>
+    <w:lvl w:ilvl="8" w:tplc="4009001B" w:tentative="1">
       <w:start w:val="1"/>
       <w:numFmt w:val="lowerRoman"/>
       <w:lvlText w:val="%9."/>
@@ -31131,6 +32201,12 @@
     <w:lvlOverride w:ilvl="8">
       <w:startOverride w:val="1"/>
     </w:lvlOverride>
+  </w:num>
+  <w:num w:numId="10">
+    <w:abstractNumId w:val="7"/>
+  </w:num>
+  <w:num w:numId="11">
+    <w:abstractNumId w:val="8"/>
   </w:num>
 </w:numbering>
 </file>
@@ -31874,7 +32950,7 @@
 </file>
 
 <file path=customXml/itemProps1.xml><?xml version="1.0" encoding="utf-8"?>
-<ds:datastoreItem xmlns:ds="http://schemas.openxmlformats.org/officeDocument/2006/customXml" ds:itemID="{C58625FF-3C21-4473-9C84-667070E883E4}">
+<ds:datastoreItem xmlns:ds="http://schemas.openxmlformats.org/officeDocument/2006/customXml" ds:itemID="{C3001F40-0F6A-4C4A-9986-85777F27DC9F}">
   <ds:schemaRefs>
     <ds:schemaRef ds:uri="http://schemas.openxmlformats.org/officeDocument/2006/bibliography"/>
   </ds:schemaRefs>

</xml_diff>